<commit_message>
docs(Analyse fonctionnelle) : Ajouter le points 2.2 de la doc
</commit_message>
<xml_diff>
--- a/doc/PAPRO2_2024/Rapport-TPI.docx
+++ b/doc/PAPRO2_2024/Rapport-TPI.docx
@@ -469,7 +469,7 @@
       <w:r>
         <w:fldChar w:fldCharType="separate"/>
       </w:r>
-      <w:hyperlink w:anchor="_Toc165623397" w:history="1">
+      <w:hyperlink w:anchor="_Toc165877920" w:history="1">
         <w:r>
           <w:rPr>
             <w:rStyle w:val="Lienhypertexte"/>
@@ -509,7 +509,7 @@
           <w:rPr>
             <w:webHidden/>
           </w:rPr>
-          <w:instrText xml:space="preserve"> PAGEREF _Toc165623397 \h </w:instrText>
+          <w:instrText xml:space="preserve"> PAGEREF _Toc165877920 \h </w:instrText>
         </w:r>
         <w:r>
           <w:rPr>
@@ -553,7 +553,7 @@
           <w14:ligatures w14:val="standardContextual"/>
         </w:rPr>
       </w:pPr>
-      <w:hyperlink w:anchor="_Toc165623398" w:history="1">
+      <w:hyperlink w:anchor="_Toc165877921" w:history="1">
         <w:r>
           <w:rPr>
             <w:rStyle w:val="Lienhypertexte"/>
@@ -601,7 +601,7 @@
             <w:noProof/>
             <w:webHidden/>
           </w:rPr>
-          <w:instrText xml:space="preserve"> PAGEREF _Toc165623398 \h </w:instrText>
+          <w:instrText xml:space="preserve"> PAGEREF _Toc165877921 \h </w:instrText>
         </w:r>
         <w:r>
           <w:rPr>
@@ -649,7 +649,7 @@
           <w14:ligatures w14:val="standardContextual"/>
         </w:rPr>
       </w:pPr>
-      <w:hyperlink w:anchor="_Toc165623399" w:history="1">
+      <w:hyperlink w:anchor="_Toc165877922" w:history="1">
         <w:r>
           <w:rPr>
             <w:rStyle w:val="Lienhypertexte"/>
@@ -697,7 +697,7 @@
             <w:noProof/>
             <w:webHidden/>
           </w:rPr>
-          <w:instrText xml:space="preserve"> PAGEREF _Toc165623399 \h </w:instrText>
+          <w:instrText xml:space="preserve"> PAGEREF _Toc165877922 \h </w:instrText>
         </w:r>
         <w:r>
           <w:rPr>
@@ -745,7 +745,7 @@
           <w14:ligatures w14:val="standardContextual"/>
         </w:rPr>
       </w:pPr>
-      <w:hyperlink w:anchor="_Toc165623400" w:history="1">
+      <w:hyperlink w:anchor="_Toc165877923" w:history="1">
         <w:r>
           <w:rPr>
             <w:rStyle w:val="Lienhypertexte"/>
@@ -791,7 +791,7 @@
             <w:noProof/>
             <w:webHidden/>
           </w:rPr>
-          <w:instrText xml:space="preserve"> PAGEREF _Toc165623400 \h </w:instrText>
+          <w:instrText xml:space="preserve"> PAGEREF _Toc165877923 \h </w:instrText>
         </w:r>
         <w:r>
           <w:rPr>
@@ -839,7 +839,7 @@
           <w14:ligatures w14:val="standardContextual"/>
         </w:rPr>
       </w:pPr>
-      <w:hyperlink w:anchor="_Toc165623401" w:history="1">
+      <w:hyperlink w:anchor="_Toc165877924" w:history="1">
         <w:r>
           <w:rPr>
             <w:rStyle w:val="Lienhypertexte"/>
@@ -885,7 +885,7 @@
             <w:noProof/>
             <w:webHidden/>
           </w:rPr>
-          <w:instrText xml:space="preserve"> PAGEREF _Toc165623401 \h </w:instrText>
+          <w:instrText xml:space="preserve"> PAGEREF _Toc165877924 \h </w:instrText>
         </w:r>
         <w:r>
           <w:rPr>
@@ -933,7 +933,7 @@
           <w14:ligatures w14:val="standardContextual"/>
         </w:rPr>
       </w:pPr>
-      <w:hyperlink w:anchor="_Toc165623402" w:history="1">
+      <w:hyperlink w:anchor="_Toc165877925" w:history="1">
         <w:r>
           <w:rPr>
             <w:rStyle w:val="Lienhypertexte"/>
@@ -979,7 +979,7 @@
             <w:noProof/>
             <w:webHidden/>
           </w:rPr>
-          <w:instrText xml:space="preserve"> PAGEREF _Toc165623402 \h </w:instrText>
+          <w:instrText xml:space="preserve"> PAGEREF _Toc165877925 \h </w:instrText>
         </w:r>
         <w:r>
           <w:rPr>
@@ -1027,7 +1027,7 @@
           <w14:ligatures w14:val="standardContextual"/>
         </w:rPr>
       </w:pPr>
-      <w:hyperlink w:anchor="_Toc165623403" w:history="1">
+      <w:hyperlink w:anchor="_Toc165877926" w:history="1">
         <w:r>
           <w:rPr>
             <w:rStyle w:val="Lienhypertexte"/>
@@ -1073,7 +1073,7 @@
             <w:noProof/>
             <w:webHidden/>
           </w:rPr>
-          <w:instrText xml:space="preserve"> PAGEREF _Toc165623403 \h </w:instrText>
+          <w:instrText xml:space="preserve"> PAGEREF _Toc165877926 \h </w:instrText>
         </w:r>
         <w:r>
           <w:rPr>
@@ -1121,7 +1121,7 @@
           <w14:ligatures w14:val="standardContextual"/>
         </w:rPr>
       </w:pPr>
-      <w:hyperlink w:anchor="_Toc165623404" w:history="1">
+      <w:hyperlink w:anchor="_Toc165877927" w:history="1">
         <w:r>
           <w:rPr>
             <w:rStyle w:val="Lienhypertexte"/>
@@ -1167,7 +1167,7 @@
             <w:noProof/>
             <w:webHidden/>
           </w:rPr>
-          <w:instrText xml:space="preserve"> PAGEREF _Toc165623404 \h </w:instrText>
+          <w:instrText xml:space="preserve"> PAGEREF _Toc165877927 \h </w:instrText>
         </w:r>
         <w:r>
           <w:rPr>
@@ -1215,7 +1215,7 @@
           <w14:ligatures w14:val="standardContextual"/>
         </w:rPr>
       </w:pPr>
-      <w:hyperlink w:anchor="_Toc165623405" w:history="1">
+      <w:hyperlink w:anchor="_Toc165877928" w:history="1">
         <w:r>
           <w:rPr>
             <w:rStyle w:val="Lienhypertexte"/>
@@ -1261,7 +1261,7 @@
             <w:noProof/>
             <w:webHidden/>
           </w:rPr>
-          <w:instrText xml:space="preserve"> PAGEREF _Toc165623405 \h </w:instrText>
+          <w:instrText xml:space="preserve"> PAGEREF _Toc165877928 \h </w:instrText>
         </w:r>
         <w:r>
           <w:rPr>
@@ -1309,7 +1309,7 @@
           <w14:ligatures w14:val="standardContextual"/>
         </w:rPr>
       </w:pPr>
-      <w:hyperlink w:anchor="_Toc165623406" w:history="1">
+      <w:hyperlink w:anchor="_Toc165877929" w:history="1">
         <w:r>
           <w:rPr>
             <w:rStyle w:val="Lienhypertexte"/>
@@ -1355,7 +1355,7 @@
             <w:noProof/>
             <w:webHidden/>
           </w:rPr>
-          <w:instrText xml:space="preserve"> PAGEREF _Toc165623406 \h </w:instrText>
+          <w:instrText xml:space="preserve"> PAGEREF _Toc165877929 \h </w:instrText>
         </w:r>
         <w:r>
           <w:rPr>
@@ -1403,7 +1403,7 @@
           <w14:ligatures w14:val="standardContextual"/>
         </w:rPr>
       </w:pPr>
-      <w:hyperlink w:anchor="_Toc165623407" w:history="1">
+      <w:hyperlink w:anchor="_Toc165877930" w:history="1">
         <w:r>
           <w:rPr>
             <w:rStyle w:val="Lienhypertexte"/>
@@ -1449,7 +1449,7 @@
             <w:noProof/>
             <w:webHidden/>
           </w:rPr>
-          <w:instrText xml:space="preserve"> PAGEREF _Toc165623407 \h </w:instrText>
+          <w:instrText xml:space="preserve"> PAGEREF _Toc165877930 \h </w:instrText>
         </w:r>
         <w:r>
           <w:rPr>
@@ -1470,6 +1470,747 @@
             <w:webHidden/>
           </w:rPr>
           <w:t>5</w:t>
+        </w:r>
+        <w:r>
+          <w:rPr>
+            <w:noProof/>
+            <w:webHidden/>
+          </w:rPr>
+          <w:fldChar w:fldCharType="end"/>
+        </w:r>
+      </w:hyperlink>
+    </w:p>
+    <w:p>
+      <w:pPr>
+        <w:pStyle w:val="TM1"/>
+        <w:rPr>
+          <w:rFonts w:asciiTheme="minorHAnsi" w:eastAsiaTheme="minorEastAsia" w:hAnsiTheme="minorHAnsi" w:cstheme="minorBidi"/>
+          <w:kern w:val="2"/>
+          <w:sz w:val="22"/>
+          <w:szCs w:val="22"/>
+          <w:lang w:val="fr-CH" w:eastAsia="fr-CH"/>
+          <w14:ligatures w14:val="standardContextual"/>
+        </w:rPr>
+      </w:pPr>
+      <w:hyperlink w:anchor="_Toc165877931" w:history="1">
+        <w:r>
+          <w:rPr>
+            <w:rStyle w:val="Lienhypertexte"/>
+          </w:rPr>
+          <w:t>2</w:t>
+        </w:r>
+        <w:r>
+          <w:rPr>
+            <w:rFonts w:asciiTheme="minorHAnsi" w:eastAsiaTheme="minorEastAsia" w:hAnsiTheme="minorHAnsi" w:cstheme="minorBidi"/>
+            <w:kern w:val="2"/>
+            <w:sz w:val="22"/>
+            <w:szCs w:val="22"/>
+            <w:lang w:val="fr-CH" w:eastAsia="fr-CH"/>
+            <w14:ligatures w14:val="standardContextual"/>
+          </w:rPr>
+          <w:tab/>
+        </w:r>
+        <w:r>
+          <w:rPr>
+            <w:rStyle w:val="Lienhypertexte"/>
+          </w:rPr>
+          <w:t>Analyse / Conception</w:t>
+        </w:r>
+        <w:r>
+          <w:rPr>
+            <w:webHidden/>
+          </w:rPr>
+          <w:tab/>
+        </w:r>
+        <w:r>
+          <w:rPr>
+            <w:webHidden/>
+          </w:rPr>
+          <w:fldChar w:fldCharType="begin"/>
+        </w:r>
+        <w:r>
+          <w:rPr>
+            <w:webHidden/>
+          </w:rPr>
+          <w:instrText xml:space="preserve"> PAGEREF _Toc165877931 \h </w:instrText>
+        </w:r>
+        <w:r>
+          <w:rPr>
+            <w:webHidden/>
+          </w:rPr>
+        </w:r>
+        <w:r>
+          <w:rPr>
+            <w:webHidden/>
+          </w:rPr>
+          <w:fldChar w:fldCharType="separate"/>
+        </w:r>
+        <w:r>
+          <w:rPr>
+            <w:webHidden/>
+          </w:rPr>
+          <w:t>6</w:t>
+        </w:r>
+        <w:r>
+          <w:rPr>
+            <w:webHidden/>
+          </w:rPr>
+          <w:fldChar w:fldCharType="end"/>
+        </w:r>
+      </w:hyperlink>
+    </w:p>
+    <w:p>
+      <w:pPr>
+        <w:pStyle w:val="TM2"/>
+        <w:tabs>
+          <w:tab w:val="left" w:pos="800"/>
+          <w:tab w:val="right" w:leader="dot" w:pos="9060"/>
+        </w:tabs>
+        <w:rPr>
+          <w:rFonts w:asciiTheme="minorHAnsi" w:eastAsiaTheme="minorEastAsia" w:hAnsiTheme="minorHAnsi" w:cstheme="minorBidi"/>
+          <w:noProof/>
+          <w:kern w:val="2"/>
+          <w:sz w:val="22"/>
+          <w:szCs w:val="22"/>
+          <w:lang w:val="fr-CH" w:eastAsia="fr-CH"/>
+          <w14:ligatures w14:val="standardContextual"/>
+        </w:rPr>
+      </w:pPr>
+      <w:hyperlink w:anchor="_Toc165877932" w:history="1">
+        <w:r>
+          <w:rPr>
+            <w:rStyle w:val="Lienhypertexte"/>
+            <w:noProof/>
+          </w:rPr>
+          <w:t>2.1</w:t>
+        </w:r>
+        <w:r>
+          <w:rPr>
+            <w:rFonts w:asciiTheme="minorHAnsi" w:eastAsiaTheme="minorEastAsia" w:hAnsiTheme="minorHAnsi" w:cstheme="minorBidi"/>
+            <w:noProof/>
+            <w:kern w:val="2"/>
+            <w:sz w:val="22"/>
+            <w:szCs w:val="22"/>
+            <w:lang w:val="fr-CH" w:eastAsia="fr-CH"/>
+            <w14:ligatures w14:val="standardContextual"/>
+          </w:rPr>
+          <w:tab/>
+        </w:r>
+        <w:r>
+          <w:rPr>
+            <w:rStyle w:val="Lienhypertexte"/>
+            <w:iCs/>
+            <w:noProof/>
+          </w:rPr>
+          <w:t>Concept</w:t>
+        </w:r>
+        <w:r>
+          <w:rPr>
+            <w:noProof/>
+            <w:webHidden/>
+          </w:rPr>
+          <w:tab/>
+        </w:r>
+        <w:r>
+          <w:rPr>
+            <w:noProof/>
+            <w:webHidden/>
+          </w:rPr>
+          <w:fldChar w:fldCharType="begin"/>
+        </w:r>
+        <w:r>
+          <w:rPr>
+            <w:noProof/>
+            <w:webHidden/>
+          </w:rPr>
+          <w:instrText xml:space="preserve"> PAGEREF _Toc165877932 \h </w:instrText>
+        </w:r>
+        <w:r>
+          <w:rPr>
+            <w:noProof/>
+            <w:webHidden/>
+          </w:rPr>
+        </w:r>
+        <w:r>
+          <w:rPr>
+            <w:noProof/>
+            <w:webHidden/>
+          </w:rPr>
+          <w:fldChar w:fldCharType="separate"/>
+        </w:r>
+        <w:r>
+          <w:rPr>
+            <w:noProof/>
+            <w:webHidden/>
+          </w:rPr>
+          <w:t>6</w:t>
+        </w:r>
+        <w:r>
+          <w:rPr>
+            <w:noProof/>
+            <w:webHidden/>
+          </w:rPr>
+          <w:fldChar w:fldCharType="end"/>
+        </w:r>
+      </w:hyperlink>
+    </w:p>
+    <w:p>
+      <w:pPr>
+        <w:pStyle w:val="TM2"/>
+        <w:tabs>
+          <w:tab w:val="left" w:pos="800"/>
+          <w:tab w:val="right" w:leader="dot" w:pos="9060"/>
+        </w:tabs>
+        <w:rPr>
+          <w:rFonts w:asciiTheme="minorHAnsi" w:eastAsiaTheme="minorEastAsia" w:hAnsiTheme="minorHAnsi" w:cstheme="minorBidi"/>
+          <w:noProof/>
+          <w:kern w:val="2"/>
+          <w:sz w:val="22"/>
+          <w:szCs w:val="22"/>
+          <w:lang w:val="fr-CH" w:eastAsia="fr-CH"/>
+          <w14:ligatures w14:val="standardContextual"/>
+        </w:rPr>
+      </w:pPr>
+      <w:hyperlink w:anchor="_Toc165877933" w:history="1">
+        <w:r>
+          <w:rPr>
+            <w:rStyle w:val="Lienhypertexte"/>
+            <w:iCs/>
+            <w:noProof/>
+          </w:rPr>
+          <w:t>2.2</w:t>
+        </w:r>
+        <w:r>
+          <w:rPr>
+            <w:rFonts w:asciiTheme="minorHAnsi" w:eastAsiaTheme="minorEastAsia" w:hAnsiTheme="minorHAnsi" w:cstheme="minorBidi"/>
+            <w:noProof/>
+            <w:kern w:val="2"/>
+            <w:sz w:val="22"/>
+            <w:szCs w:val="22"/>
+            <w:lang w:val="fr-CH" w:eastAsia="fr-CH"/>
+            <w14:ligatures w14:val="standardContextual"/>
+          </w:rPr>
+          <w:tab/>
+        </w:r>
+        <w:r>
+          <w:rPr>
+            <w:rStyle w:val="Lienhypertexte"/>
+            <w:iCs/>
+            <w:noProof/>
+          </w:rPr>
+          <w:t>Analyse fonctionnelle</w:t>
+        </w:r>
+        <w:r>
+          <w:rPr>
+            <w:noProof/>
+            <w:webHidden/>
+          </w:rPr>
+          <w:tab/>
+        </w:r>
+        <w:r>
+          <w:rPr>
+            <w:noProof/>
+            <w:webHidden/>
+          </w:rPr>
+          <w:fldChar w:fldCharType="begin"/>
+        </w:r>
+        <w:r>
+          <w:rPr>
+            <w:noProof/>
+            <w:webHidden/>
+          </w:rPr>
+          <w:instrText xml:space="preserve"> PAGEREF _Toc165877933 \h </w:instrText>
+        </w:r>
+        <w:r>
+          <w:rPr>
+            <w:noProof/>
+            <w:webHidden/>
+          </w:rPr>
+        </w:r>
+        <w:r>
+          <w:rPr>
+            <w:noProof/>
+            <w:webHidden/>
+          </w:rPr>
+          <w:fldChar w:fldCharType="separate"/>
+        </w:r>
+        <w:r>
+          <w:rPr>
+            <w:noProof/>
+            <w:webHidden/>
+          </w:rPr>
+          <w:t>7</w:t>
+        </w:r>
+        <w:r>
+          <w:rPr>
+            <w:noProof/>
+            <w:webHidden/>
+          </w:rPr>
+          <w:fldChar w:fldCharType="end"/>
+        </w:r>
+      </w:hyperlink>
+    </w:p>
+    <w:p>
+      <w:pPr>
+        <w:pStyle w:val="TM3"/>
+        <w:tabs>
+          <w:tab w:val="left" w:pos="1200"/>
+          <w:tab w:val="right" w:leader="dot" w:pos="9060"/>
+        </w:tabs>
+        <w:rPr>
+          <w:rFonts w:asciiTheme="minorHAnsi" w:eastAsiaTheme="minorEastAsia" w:hAnsiTheme="minorHAnsi" w:cstheme="minorBidi"/>
+          <w:noProof/>
+          <w:kern w:val="2"/>
+          <w:sz w:val="22"/>
+          <w:szCs w:val="22"/>
+          <w:lang w:val="fr-CH" w:eastAsia="fr-CH"/>
+          <w14:ligatures w14:val="standardContextual"/>
+        </w:rPr>
+      </w:pPr>
+      <w:hyperlink w:anchor="_Toc165877934" w:history="1">
+        <w:r>
+          <w:rPr>
+            <w:rStyle w:val="Lienhypertexte"/>
+            <w:i/>
+            <w:noProof/>
+          </w:rPr>
+          <w:t>2.2.1</w:t>
+        </w:r>
+        <w:r>
+          <w:rPr>
+            <w:rFonts w:asciiTheme="minorHAnsi" w:eastAsiaTheme="minorEastAsia" w:hAnsiTheme="minorHAnsi" w:cstheme="minorBidi"/>
+            <w:noProof/>
+            <w:kern w:val="2"/>
+            <w:sz w:val="22"/>
+            <w:szCs w:val="22"/>
+            <w:lang w:val="fr-CH" w:eastAsia="fr-CH"/>
+            <w14:ligatures w14:val="standardContextual"/>
+          </w:rPr>
+          <w:tab/>
+        </w:r>
+        <w:r>
+          <w:rPr>
+            <w:rStyle w:val="Lienhypertexte"/>
+            <w:noProof/>
+          </w:rPr>
+          <w:t>Authentification</w:t>
+        </w:r>
+        <w:r>
+          <w:rPr>
+            <w:noProof/>
+            <w:webHidden/>
+          </w:rPr>
+          <w:tab/>
+        </w:r>
+        <w:r>
+          <w:rPr>
+            <w:noProof/>
+            <w:webHidden/>
+          </w:rPr>
+          <w:fldChar w:fldCharType="begin"/>
+        </w:r>
+        <w:r>
+          <w:rPr>
+            <w:noProof/>
+            <w:webHidden/>
+          </w:rPr>
+          <w:instrText xml:space="preserve"> PAGEREF _Toc165877934 \h </w:instrText>
+        </w:r>
+        <w:r>
+          <w:rPr>
+            <w:noProof/>
+            <w:webHidden/>
+          </w:rPr>
+        </w:r>
+        <w:r>
+          <w:rPr>
+            <w:noProof/>
+            <w:webHidden/>
+          </w:rPr>
+          <w:fldChar w:fldCharType="separate"/>
+        </w:r>
+        <w:r>
+          <w:rPr>
+            <w:noProof/>
+            <w:webHidden/>
+          </w:rPr>
+          <w:t>7</w:t>
+        </w:r>
+        <w:r>
+          <w:rPr>
+            <w:noProof/>
+            <w:webHidden/>
+          </w:rPr>
+          <w:fldChar w:fldCharType="end"/>
+        </w:r>
+      </w:hyperlink>
+    </w:p>
+    <w:p>
+      <w:pPr>
+        <w:pStyle w:val="TM3"/>
+        <w:tabs>
+          <w:tab w:val="left" w:pos="1200"/>
+          <w:tab w:val="right" w:leader="dot" w:pos="9060"/>
+        </w:tabs>
+        <w:rPr>
+          <w:rFonts w:asciiTheme="minorHAnsi" w:eastAsiaTheme="minorEastAsia" w:hAnsiTheme="minorHAnsi" w:cstheme="minorBidi"/>
+          <w:noProof/>
+          <w:kern w:val="2"/>
+          <w:sz w:val="22"/>
+          <w:szCs w:val="22"/>
+          <w:lang w:val="fr-CH" w:eastAsia="fr-CH"/>
+          <w14:ligatures w14:val="standardContextual"/>
+        </w:rPr>
+      </w:pPr>
+      <w:hyperlink w:anchor="_Toc165877935" w:history="1">
+        <w:r>
+          <w:rPr>
+            <w:rStyle w:val="Lienhypertexte"/>
+            <w:noProof/>
+          </w:rPr>
+          <w:t>2.2.2</w:t>
+        </w:r>
+        <w:r>
+          <w:rPr>
+            <w:rFonts w:asciiTheme="minorHAnsi" w:eastAsiaTheme="minorEastAsia" w:hAnsiTheme="minorHAnsi" w:cstheme="minorBidi"/>
+            <w:noProof/>
+            <w:kern w:val="2"/>
+            <w:sz w:val="22"/>
+            <w:szCs w:val="22"/>
+            <w:lang w:val="fr-CH" w:eastAsia="fr-CH"/>
+            <w14:ligatures w14:val="standardContextual"/>
+          </w:rPr>
+          <w:tab/>
+        </w:r>
+        <w:r>
+          <w:rPr>
+            <w:rStyle w:val="Lienhypertexte"/>
+            <w:noProof/>
+          </w:rPr>
+          <w:t>Gestion d’utilisateur</w:t>
+        </w:r>
+        <w:r>
+          <w:rPr>
+            <w:noProof/>
+            <w:webHidden/>
+          </w:rPr>
+          <w:tab/>
+        </w:r>
+        <w:r>
+          <w:rPr>
+            <w:noProof/>
+            <w:webHidden/>
+          </w:rPr>
+          <w:fldChar w:fldCharType="begin"/>
+        </w:r>
+        <w:r>
+          <w:rPr>
+            <w:noProof/>
+            <w:webHidden/>
+          </w:rPr>
+          <w:instrText xml:space="preserve"> PAGEREF _Toc165877935 \h </w:instrText>
+        </w:r>
+        <w:r>
+          <w:rPr>
+            <w:noProof/>
+            <w:webHidden/>
+          </w:rPr>
+        </w:r>
+        <w:r>
+          <w:rPr>
+            <w:noProof/>
+            <w:webHidden/>
+          </w:rPr>
+          <w:fldChar w:fldCharType="separate"/>
+        </w:r>
+        <w:r>
+          <w:rPr>
+            <w:noProof/>
+            <w:webHidden/>
+          </w:rPr>
+          <w:t>9</w:t>
+        </w:r>
+        <w:r>
+          <w:rPr>
+            <w:noProof/>
+            <w:webHidden/>
+          </w:rPr>
+          <w:fldChar w:fldCharType="end"/>
+        </w:r>
+      </w:hyperlink>
+    </w:p>
+    <w:p>
+      <w:pPr>
+        <w:pStyle w:val="TM3"/>
+        <w:tabs>
+          <w:tab w:val="left" w:pos="1200"/>
+          <w:tab w:val="right" w:leader="dot" w:pos="9060"/>
+        </w:tabs>
+        <w:rPr>
+          <w:rFonts w:asciiTheme="minorHAnsi" w:eastAsiaTheme="minorEastAsia" w:hAnsiTheme="minorHAnsi" w:cstheme="minorBidi"/>
+          <w:noProof/>
+          <w:kern w:val="2"/>
+          <w:sz w:val="22"/>
+          <w:szCs w:val="22"/>
+          <w:lang w:val="fr-CH" w:eastAsia="fr-CH"/>
+          <w14:ligatures w14:val="standardContextual"/>
+        </w:rPr>
+      </w:pPr>
+      <w:hyperlink w:anchor="_Toc165877936" w:history="1">
+        <w:r>
+          <w:rPr>
+            <w:rStyle w:val="Lienhypertexte"/>
+            <w:noProof/>
+          </w:rPr>
+          <w:t>2.2.3</w:t>
+        </w:r>
+        <w:r>
+          <w:rPr>
+            <w:rFonts w:asciiTheme="minorHAnsi" w:eastAsiaTheme="minorEastAsia" w:hAnsiTheme="minorHAnsi" w:cstheme="minorBidi"/>
+            <w:noProof/>
+            <w:kern w:val="2"/>
+            <w:sz w:val="22"/>
+            <w:szCs w:val="22"/>
+            <w:lang w:val="fr-CH" w:eastAsia="fr-CH"/>
+            <w14:ligatures w14:val="standardContextual"/>
+          </w:rPr>
+          <w:tab/>
+        </w:r>
+        <w:r>
+          <w:rPr>
+            <w:rStyle w:val="Lienhypertexte"/>
+            <w:noProof/>
+          </w:rPr>
+          <w:t>Marquage</w:t>
+        </w:r>
+        <w:r>
+          <w:rPr>
+            <w:noProof/>
+            <w:webHidden/>
+          </w:rPr>
+          <w:tab/>
+        </w:r>
+        <w:r>
+          <w:rPr>
+            <w:noProof/>
+            <w:webHidden/>
+          </w:rPr>
+          <w:fldChar w:fldCharType="begin"/>
+        </w:r>
+        <w:r>
+          <w:rPr>
+            <w:noProof/>
+            <w:webHidden/>
+          </w:rPr>
+          <w:instrText xml:space="preserve"> PAGEREF _Toc165877936 \h </w:instrText>
+        </w:r>
+        <w:r>
+          <w:rPr>
+            <w:noProof/>
+            <w:webHidden/>
+          </w:rPr>
+        </w:r>
+        <w:r>
+          <w:rPr>
+            <w:noProof/>
+            <w:webHidden/>
+          </w:rPr>
+          <w:fldChar w:fldCharType="separate"/>
+        </w:r>
+        <w:r>
+          <w:rPr>
+            <w:noProof/>
+            <w:webHidden/>
+          </w:rPr>
+          <w:t>11</w:t>
+        </w:r>
+        <w:r>
+          <w:rPr>
+            <w:noProof/>
+            <w:webHidden/>
+          </w:rPr>
+          <w:fldChar w:fldCharType="end"/>
+        </w:r>
+      </w:hyperlink>
+    </w:p>
+    <w:p>
+      <w:pPr>
+        <w:pStyle w:val="TM3"/>
+        <w:tabs>
+          <w:tab w:val="left" w:pos="1200"/>
+          <w:tab w:val="right" w:leader="dot" w:pos="9060"/>
+        </w:tabs>
+        <w:rPr>
+          <w:rFonts w:asciiTheme="minorHAnsi" w:eastAsiaTheme="minorEastAsia" w:hAnsiTheme="minorHAnsi" w:cstheme="minorBidi"/>
+          <w:noProof/>
+          <w:kern w:val="2"/>
+          <w:sz w:val="22"/>
+          <w:szCs w:val="22"/>
+          <w:lang w:val="fr-CH" w:eastAsia="fr-CH"/>
+          <w14:ligatures w14:val="standardContextual"/>
+        </w:rPr>
+      </w:pPr>
+      <w:hyperlink w:anchor="_Toc165877937" w:history="1">
+        <w:r>
+          <w:rPr>
+            <w:rStyle w:val="Lienhypertexte"/>
+            <w:noProof/>
+          </w:rPr>
+          <w:t>2.2.4</w:t>
+        </w:r>
+        <w:r>
+          <w:rPr>
+            <w:rFonts w:asciiTheme="minorHAnsi" w:eastAsiaTheme="minorEastAsia" w:hAnsiTheme="minorHAnsi" w:cstheme="minorBidi"/>
+            <w:noProof/>
+            <w:kern w:val="2"/>
+            <w:sz w:val="22"/>
+            <w:szCs w:val="22"/>
+            <w:lang w:val="fr-CH" w:eastAsia="fr-CH"/>
+            <w14:ligatures w14:val="standardContextual"/>
+          </w:rPr>
+          <w:tab/>
+        </w:r>
+        <w:r>
+          <w:rPr>
+            <w:rStyle w:val="Lienhypertexte"/>
+            <w:noProof/>
+          </w:rPr>
+          <w:t>Arbitrage</w:t>
+        </w:r>
+        <w:r>
+          <w:rPr>
+            <w:noProof/>
+            <w:webHidden/>
+          </w:rPr>
+          <w:tab/>
+        </w:r>
+        <w:r>
+          <w:rPr>
+            <w:noProof/>
+            <w:webHidden/>
+          </w:rPr>
+          <w:fldChar w:fldCharType="begin"/>
+        </w:r>
+        <w:r>
+          <w:rPr>
+            <w:noProof/>
+            <w:webHidden/>
+          </w:rPr>
+          <w:instrText xml:space="preserve"> PAGEREF _Toc165877937 \h </w:instrText>
+        </w:r>
+        <w:r>
+          <w:rPr>
+            <w:noProof/>
+            <w:webHidden/>
+          </w:rPr>
+        </w:r>
+        <w:r>
+          <w:rPr>
+            <w:noProof/>
+            <w:webHidden/>
+          </w:rPr>
+          <w:fldChar w:fldCharType="separate"/>
+        </w:r>
+        <w:r>
+          <w:rPr>
+            <w:noProof/>
+            <w:webHidden/>
+          </w:rPr>
+          <w:t>12</w:t>
+        </w:r>
+        <w:r>
+          <w:rPr>
+            <w:noProof/>
+            <w:webHidden/>
+          </w:rPr>
+          <w:fldChar w:fldCharType="end"/>
+        </w:r>
+      </w:hyperlink>
+    </w:p>
+    <w:p>
+      <w:pPr>
+        <w:pStyle w:val="TM3"/>
+        <w:tabs>
+          <w:tab w:val="left" w:pos="1200"/>
+          <w:tab w:val="right" w:leader="dot" w:pos="9060"/>
+        </w:tabs>
+        <w:rPr>
+          <w:rFonts w:asciiTheme="minorHAnsi" w:eastAsiaTheme="minorEastAsia" w:hAnsiTheme="minorHAnsi" w:cstheme="minorBidi"/>
+          <w:noProof/>
+          <w:kern w:val="2"/>
+          <w:sz w:val="22"/>
+          <w:szCs w:val="22"/>
+          <w:lang w:val="fr-CH" w:eastAsia="fr-CH"/>
+          <w14:ligatures w14:val="standardContextual"/>
+        </w:rPr>
+      </w:pPr>
+      <w:hyperlink w:anchor="_Toc165877938" w:history="1">
+        <w:r>
+          <w:rPr>
+            <w:rStyle w:val="Lienhypertexte"/>
+            <w:noProof/>
+          </w:rPr>
+          <w:t>2.2.5</w:t>
+        </w:r>
+        <w:r>
+          <w:rPr>
+            <w:rFonts w:asciiTheme="minorHAnsi" w:eastAsiaTheme="minorEastAsia" w:hAnsiTheme="minorHAnsi" w:cstheme="minorBidi"/>
+            <w:noProof/>
+            <w:kern w:val="2"/>
+            <w:sz w:val="22"/>
+            <w:szCs w:val="22"/>
+            <w:lang w:val="fr-CH" w:eastAsia="fr-CH"/>
+            <w14:ligatures w14:val="standardContextual"/>
+          </w:rPr>
+          <w:tab/>
+        </w:r>
+        <w:r>
+          <w:rPr>
+            <w:rStyle w:val="Lienhypertexte"/>
+            <w:noProof/>
+          </w:rPr>
+          <w:t>Feuille de match</w:t>
+        </w:r>
+        <w:r>
+          <w:rPr>
+            <w:noProof/>
+            <w:webHidden/>
+          </w:rPr>
+          <w:tab/>
+        </w:r>
+        <w:r>
+          <w:rPr>
+            <w:noProof/>
+            <w:webHidden/>
+          </w:rPr>
+          <w:fldChar w:fldCharType="begin"/>
+        </w:r>
+        <w:r>
+          <w:rPr>
+            <w:noProof/>
+            <w:webHidden/>
+          </w:rPr>
+          <w:instrText xml:space="preserve"> PAGEREF _Toc165877938 \h </w:instrText>
+        </w:r>
+        <w:r>
+          <w:rPr>
+            <w:noProof/>
+            <w:webHidden/>
+          </w:rPr>
+        </w:r>
+        <w:r>
+          <w:rPr>
+            <w:noProof/>
+            <w:webHidden/>
+          </w:rPr>
+          <w:fldChar w:fldCharType="separate"/>
+        </w:r>
+        <w:r>
+          <w:rPr>
+            <w:noProof/>
+            <w:webHidden/>
+          </w:rPr>
+          <w:t>14</w:t>
         </w:r>
         <w:r>
           <w:rPr>
@@ -1493,7 +2234,7 @@
         <w:pStyle w:val="Titre1"/>
         <w:jc w:val="center"/>
       </w:pPr>
-      <w:bookmarkStart w:id="0" w:name="_Toc165623397"/>
+      <w:bookmarkStart w:id="0" w:name="_Toc165877920"/>
       <w:r>
         <w:lastRenderedPageBreak/>
         <w:t>Analyse prél</w:t>
@@ -1515,7 +2256,7 @@
           <w:iCs/>
         </w:rPr>
       </w:pPr>
-      <w:bookmarkStart w:id="1" w:name="_Toc165623398"/>
+      <w:bookmarkStart w:id="1" w:name="_Toc165877921"/>
       <w:r>
         <w:rPr>
           <w:i w:val="0"/>
@@ -1609,7 +2350,7 @@
           <w:iCs/>
         </w:rPr>
       </w:pPr>
-      <w:bookmarkStart w:id="2" w:name="_Toc165623399"/>
+      <w:bookmarkStart w:id="2" w:name="_Toc165877922"/>
       <w:r>
         <w:rPr>
           <w:i w:val="0"/>
@@ -1637,7 +2378,7 @@
       <w:pPr>
         <w:pStyle w:val="Titre3"/>
       </w:pPr>
-      <w:bookmarkStart w:id="3" w:name="_Toc165623400"/>
+      <w:bookmarkStart w:id="3" w:name="_Toc165877923"/>
       <w:r>
         <w:t>Authentification</w:t>
       </w:r>
@@ -1670,7 +2411,7 @@
       <w:pPr>
         <w:pStyle w:val="Titre3"/>
       </w:pPr>
-      <w:bookmarkStart w:id="4" w:name="_Toc165623401"/>
+      <w:bookmarkStart w:id="4" w:name="_Toc165877924"/>
       <w:r>
         <w:t>Gestion d’utilisateurs</w:t>
       </w:r>
@@ -1696,7 +2437,7 @@
       <w:pPr>
         <w:pStyle w:val="Titre3"/>
       </w:pPr>
-      <w:bookmarkStart w:id="5" w:name="_Toc165623402"/>
+      <w:bookmarkStart w:id="5" w:name="_Toc165877925"/>
       <w:r>
         <w:t>Marquage</w:t>
       </w:r>
@@ -1733,7 +2474,7 @@
       <w:pPr>
         <w:pStyle w:val="Titre3"/>
       </w:pPr>
-      <w:bookmarkStart w:id="6" w:name="_Toc165623403"/>
+      <w:bookmarkStart w:id="6" w:name="_Toc165877926"/>
       <w:r>
         <w:t>Arbitrage</w:t>
       </w:r>
@@ -1785,7 +2526,7 @@
       <w:pPr>
         <w:pStyle w:val="Titre3"/>
       </w:pPr>
-      <w:bookmarkStart w:id="7" w:name="_Toc165623404"/>
+      <w:bookmarkStart w:id="7" w:name="_Toc165877927"/>
       <w:r>
         <w:t>Feuille de match</w:t>
       </w:r>
@@ -1821,7 +2562,7 @@
         <w:pStyle w:val="Titre2"/>
         <w:jc w:val="center"/>
       </w:pPr>
-      <w:bookmarkStart w:id="8" w:name="_Toc165623405"/>
+      <w:bookmarkStart w:id="8" w:name="_Toc165877928"/>
       <w:r>
         <w:t>Gestion de projet</w:t>
       </w:r>
@@ -1954,7 +2695,7 @@
           <w:i w:val="0"/>
         </w:rPr>
       </w:pPr>
-      <w:bookmarkStart w:id="9" w:name="_Toc165623406"/>
+      <w:bookmarkStart w:id="9" w:name="_Toc165877929"/>
       <w:r>
         <w:rPr>
           <w:i w:val="0"/>
@@ -2845,7 +3586,7 @@
       <w:pPr>
         <w:pStyle w:val="Titre3"/>
       </w:pPr>
-      <w:bookmarkStart w:id="10" w:name="_Toc165623407"/>
+      <w:bookmarkStart w:id="10" w:name="_Toc165877930"/>
       <w:r>
         <w:t>Sprint</w:t>
       </w:r>
@@ -3723,9 +4464,2354 @@
         <w:t xml:space="preserve"> qui me permettra d’inscrire le bilan du sprint 4, faire des retouches si nécessaire et d’imprimer les dossiers.</w:t>
       </w:r>
     </w:p>
+    <w:p>
+      <w:pPr>
+        <w:pStyle w:val="Titre1"/>
+        <w:jc w:val="center"/>
+      </w:pPr>
+      <w:bookmarkStart w:id="11" w:name="_Toc165270373"/>
+      <w:bookmarkStart w:id="12" w:name="_Toc165877931"/>
+      <w:r>
+        <w:t>Analyse / Conception</w:t>
+      </w:r>
+      <w:bookmarkEnd w:id="11"/>
+      <w:bookmarkEnd w:id="12"/>
+    </w:p>
+    <w:p>
+      <w:pPr>
+        <w:pStyle w:val="Titre2"/>
+        <w:jc w:val="center"/>
+      </w:pPr>
+      <w:bookmarkStart w:id="13" w:name="_Toc165270374"/>
+      <w:bookmarkStart w:id="14" w:name="_Toc165877932"/>
+      <w:commentRangeStart w:id="15"/>
+      <w:r>
+        <w:rPr>
+          <w:i w:val="0"/>
+          <w:iCs/>
+          <w:u w:val="none"/>
+        </w:rPr>
+        <w:t>Concept</w:t>
+      </w:r>
+      <w:commentRangeEnd w:id="15"/>
+      <w:r>
+        <w:rPr>
+          <w:rStyle w:val="Marquedecommentaire"/>
+          <w:i w:val="0"/>
+          <w:iCs/>
+          <w:sz w:val="24"/>
+          <w:szCs w:val="20"/>
+          <w:u w:val="none"/>
+        </w:rPr>
+        <w:commentReference w:id="15"/>
+      </w:r>
+      <w:bookmarkEnd w:id="13"/>
+      <w:bookmarkEnd w:id="14"/>
+    </w:p>
+    <w:p>
+      <w:pPr>
+        <w:pStyle w:val="Retraitnormal1"/>
+        <w:numPr>
+          <w:ilvl w:val="0"/>
+          <w:numId w:val="0"/>
+        </w:numPr>
+        <w:ind w:left="360"/>
+        <w:rPr>
+          <w:rFonts w:ascii="Arial" w:hAnsi="Arial"/>
+          <w:sz w:val="24"/>
+          <w:szCs w:val="14"/>
+          <w:lang w:eastAsia="fr-FR"/>
+        </w:rPr>
+      </w:pPr>
+      <w:r>
+        <w:rPr>
+          <w:rFonts w:ascii="Arial" w:hAnsi="Arial"/>
+          <w:sz w:val="24"/>
+          <w:szCs w:val="14"/>
+          <w:lang w:eastAsia="fr-FR"/>
+        </w:rPr>
+        <w:t>Le but premier de l’application est de pouvoir gérer les match, points, équipes ou sanctions. On doit pouvoir gérer entièrement un match de volley seulement et grâce à cet outil.</w:t>
+      </w:r>
+    </w:p>
+    <w:p>
+      <w:pPr>
+        <w:pStyle w:val="Titre2"/>
+        <w:jc w:val="center"/>
+        <w:rPr>
+          <w:i w:val="0"/>
+          <w:iCs/>
+        </w:rPr>
+      </w:pPr>
+      <w:bookmarkStart w:id="16" w:name="_Toc165270380"/>
+      <w:bookmarkStart w:id="17" w:name="_Toc165877933"/>
+      <w:r>
+        <w:rPr>
+          <w:i w:val="0"/>
+          <w:iCs/>
+        </w:rPr>
+        <w:lastRenderedPageBreak/>
+        <w:t>Analyse fonctionnelle</w:t>
+      </w:r>
+      <w:bookmarkEnd w:id="16"/>
+      <w:bookmarkEnd w:id="17"/>
+    </w:p>
+    <w:p>
+      <w:pPr>
+        <w:pStyle w:val="Titre3"/>
+        <w:rPr>
+          <w:i/>
+        </w:rPr>
+      </w:pPr>
+      <w:bookmarkStart w:id="18" w:name="_Toc165877934"/>
+      <w:r>
+        <w:t>Authentification</w:t>
+      </w:r>
+      <w:bookmarkEnd w:id="18"/>
+    </w:p>
+    <w:p>
+      <w:pPr>
+        <w:pStyle w:val="Titre4"/>
+        <w:rPr>
+          <w:b/>
+          <w:bCs/>
+          <w:i w:val="0"/>
+          <w:iCs/>
+          <w:u w:val="none"/>
+        </w:rPr>
+      </w:pPr>
+      <w:r>
+        <w:rPr>
+          <w:b/>
+          <w:bCs/>
+          <w:i w:val="0"/>
+          <w:iCs/>
+          <w:u w:val="none"/>
+        </w:rPr>
+        <w:t>Description</w:t>
+      </w:r>
+    </w:p>
+    <w:p/>
+    <w:p>
+      <w:r>
+        <w:t xml:space="preserve">En tant qu'utilisateur de </w:t>
+      </w:r>
+      <w:proofErr w:type="spellStart"/>
+      <w:r>
+        <w:t>VolScore</w:t>
+      </w:r>
+      <w:proofErr w:type="spellEnd"/>
+    </w:p>
+    <w:p>
+      <w:r>
+        <w:t>Je veux pouvoir m'authentifier</w:t>
+      </w:r>
+    </w:p>
+    <w:p>
+      <w:r>
+        <w:t>Pour que l'application me présente les données et les actions correspondant à mon rôle</w:t>
+      </w:r>
+    </w:p>
+    <w:p/>
+    <w:p>
+      <w:pPr>
+        <w:pStyle w:val="Titre4"/>
+        <w:rPr>
+          <w:b/>
+          <w:bCs/>
+          <w:i w:val="0"/>
+          <w:iCs/>
+          <w:u w:val="none"/>
+        </w:rPr>
+      </w:pPr>
+      <w:r>
+        <w:rPr>
+          <w:b/>
+          <w:bCs/>
+          <w:i w:val="0"/>
+          <w:iCs/>
+          <w:u w:val="none"/>
+        </w:rPr>
+        <w:t>Test d’acceptance</w:t>
+      </w:r>
+    </w:p>
+    <w:p/>
+    <w:tbl>
+      <w:tblPr>
+        <w:tblStyle w:val="Grilledutableau"/>
+        <w:tblW w:w="0" w:type="auto"/>
+        <w:tblBorders>
+          <w:top w:val="single" w:sz="12" w:space="0" w:color="auto"/>
+          <w:left w:val="single" w:sz="12" w:space="0" w:color="auto"/>
+          <w:bottom w:val="single" w:sz="12" w:space="0" w:color="auto"/>
+          <w:right w:val="single" w:sz="12" w:space="0" w:color="auto"/>
+          <w:insideV w:val="single" w:sz="12" w:space="0" w:color="auto"/>
+        </w:tblBorders>
+        <w:tblLook w:val="04A0" w:firstRow="1" w:lastRow="0" w:firstColumn="1" w:lastColumn="0" w:noHBand="0" w:noVBand="1"/>
+      </w:tblPr>
+      <w:tblGrid>
+        <w:gridCol w:w="3185"/>
+        <w:gridCol w:w="5855"/>
+      </w:tblGrid>
+      <w:tr>
+        <w:tc>
+          <w:tcPr>
+            <w:tcW w:w="0" w:type="auto"/>
+            <w:shd w:val="clear" w:color="auto" w:fill="E2EFD9" w:themeFill="accent6" w:themeFillTint="33"/>
+          </w:tcPr>
+          <w:p>
+            <w:r>
+              <w:t>Connexion</w:t>
+            </w:r>
+          </w:p>
+        </w:tc>
+        <w:tc>
+          <w:tcPr>
+            <w:tcW w:w="0" w:type="auto"/>
+          </w:tcPr>
+          <w:p>
+            <w:r>
+              <w:t xml:space="preserve">Lorsque j'inscris mon </w:t>
+            </w:r>
+            <w:proofErr w:type="spellStart"/>
+            <w:r>
+              <w:t>username</w:t>
+            </w:r>
+            <w:proofErr w:type="spellEnd"/>
+            <w:r>
+              <w:t xml:space="preserve"> et </w:t>
+            </w:r>
+            <w:proofErr w:type="spellStart"/>
+            <w:r>
+              <w:t>mdp</w:t>
+            </w:r>
+            <w:proofErr w:type="spellEnd"/>
+            <w:r>
+              <w:t xml:space="preserve"> (correctement) </w:t>
+            </w:r>
+          </w:p>
+          <w:p>
+            <w:r>
+              <w:t>Quand je clique sur le bouton me connecter</w:t>
+            </w:r>
+          </w:p>
+          <w:p>
+            <w:r>
+              <w:t>Je me connecte et arrive sur la page d'accueil</w:t>
+            </w:r>
+          </w:p>
+        </w:tc>
+      </w:tr>
+      <w:tr>
+        <w:tc>
+          <w:tcPr>
+            <w:tcW w:w="0" w:type="auto"/>
+            <w:shd w:val="clear" w:color="auto" w:fill="E2EFD9" w:themeFill="accent6" w:themeFillTint="33"/>
+          </w:tcPr>
+          <w:p>
+            <w:r>
+              <w:t>Mauvaise Connexion</w:t>
+            </w:r>
+          </w:p>
+        </w:tc>
+        <w:tc>
+          <w:tcPr>
+            <w:tcW w:w="0" w:type="auto"/>
+          </w:tcPr>
+          <w:p>
+            <w:r>
+              <w:t xml:space="preserve">Lorsque j'inscris mon </w:t>
+            </w:r>
+            <w:proofErr w:type="spellStart"/>
+            <w:r>
+              <w:t>username</w:t>
+            </w:r>
+            <w:proofErr w:type="spellEnd"/>
+            <w:r>
+              <w:t xml:space="preserve"> et </w:t>
+            </w:r>
+            <w:proofErr w:type="spellStart"/>
+            <w:r>
+              <w:t>mdp</w:t>
+            </w:r>
+            <w:proofErr w:type="spellEnd"/>
+            <w:r>
+              <w:t xml:space="preserve"> (avec une erreur quelque part) </w:t>
+            </w:r>
+          </w:p>
+          <w:p>
+            <w:r>
+              <w:t>Quand je clique sur le bouton me connecter</w:t>
+            </w:r>
+          </w:p>
+          <w:p>
+            <w:r>
+              <w:t>Je ne me connecte pas et reste sur la page de connexion avec une alerte qui s'affiche</w:t>
+            </w:r>
+          </w:p>
+        </w:tc>
+      </w:tr>
+      <w:tr>
+        <w:tc>
+          <w:tcPr>
+            <w:tcW w:w="0" w:type="auto"/>
+            <w:shd w:val="clear" w:color="auto" w:fill="E2EFD9" w:themeFill="accent6" w:themeFillTint="33"/>
+          </w:tcPr>
+          <w:p>
+            <w:r>
+              <w:t>Réinitialisation de mot de passe</w:t>
+            </w:r>
+          </w:p>
+        </w:tc>
+        <w:tc>
+          <w:tcPr>
+            <w:tcW w:w="0" w:type="auto"/>
+          </w:tcPr>
+          <w:p>
+            <w:r>
+              <w:t>Lorsque je clique sur "Mot de passe oublié"</w:t>
+            </w:r>
+          </w:p>
+          <w:p>
+            <w:r>
+              <w:t xml:space="preserve">Quand j'inscris mon </w:t>
+            </w:r>
+            <w:proofErr w:type="gramStart"/>
+            <w:r>
+              <w:t>e-mail</w:t>
+            </w:r>
+            <w:proofErr w:type="gramEnd"/>
+            <w:r>
+              <w:t xml:space="preserve"> lié à mon compte </w:t>
+            </w:r>
+            <w:proofErr w:type="spellStart"/>
+            <w:r>
+              <w:t>VolScore</w:t>
+            </w:r>
+            <w:proofErr w:type="spellEnd"/>
+          </w:p>
+          <w:p>
+            <w:r>
+              <w:t>Je reçois un mail pour réinitialiser mon mot de passe</w:t>
+            </w:r>
+          </w:p>
+        </w:tc>
+      </w:tr>
+      <w:tr>
+        <w:tc>
+          <w:tcPr>
+            <w:tcW w:w="0" w:type="auto"/>
+            <w:shd w:val="clear" w:color="auto" w:fill="E2EFD9" w:themeFill="accent6" w:themeFillTint="33"/>
+          </w:tcPr>
+          <w:p>
+            <w:r>
+              <w:t>Page de réinitialisation de mot de passe</w:t>
+            </w:r>
+          </w:p>
+        </w:tc>
+        <w:tc>
+          <w:tcPr>
+            <w:tcW w:w="0" w:type="auto"/>
+          </w:tcPr>
+          <w:p>
+            <w:r>
+              <w:t>Lorsque je clique sur le mail</w:t>
+            </w:r>
+          </w:p>
+          <w:p>
+            <w:r>
+              <w:t>Quand j'inscris mon nouveau mot de passe et que je valide</w:t>
+            </w:r>
+          </w:p>
+          <w:p>
+            <w:r>
+              <w:t>Je peux désormais me connecter à mon compte avec le nouveau mot de passe</w:t>
+            </w:r>
+          </w:p>
+        </w:tc>
+      </w:tr>
+      <w:tr>
+        <w:tc>
+          <w:tcPr>
+            <w:tcW w:w="0" w:type="auto"/>
+            <w:shd w:val="clear" w:color="auto" w:fill="E2EFD9" w:themeFill="accent6" w:themeFillTint="33"/>
+          </w:tcPr>
+          <w:p>
+            <w:r>
+              <w:t>Mot de passe pas pareil</w:t>
+            </w:r>
+          </w:p>
+        </w:tc>
+        <w:tc>
+          <w:tcPr>
+            <w:tcW w:w="0" w:type="auto"/>
+          </w:tcPr>
+          <w:p>
+            <w:r>
+              <w:t>Lorsque j'inscris mes nouveaux mots de passe faux</w:t>
+            </w:r>
+          </w:p>
+          <w:p>
+            <w:r>
+              <w:t>Quand je clique sur valider</w:t>
+            </w:r>
+          </w:p>
+          <w:p>
+            <w:r>
+              <w:t>Je reste sur la page qui met un alerte</w:t>
+            </w:r>
+          </w:p>
+        </w:tc>
+      </w:tr>
+      <w:tr>
+        <w:tc>
+          <w:tcPr>
+            <w:tcW w:w="0" w:type="auto"/>
+            <w:shd w:val="clear" w:color="auto" w:fill="E2EFD9" w:themeFill="accent6" w:themeFillTint="33"/>
+          </w:tcPr>
+          <w:p>
+            <w:r>
+              <w:t>Forcer URL</w:t>
+            </w:r>
+          </w:p>
+        </w:tc>
+        <w:tc>
+          <w:tcPr>
+            <w:tcW w:w="0" w:type="auto"/>
+          </w:tcPr>
+          <w:p>
+            <w:r>
+              <w:t>Lorsque je change l'url en haut</w:t>
+            </w:r>
+          </w:p>
+          <w:p>
+            <w:r>
+              <w:t>Quand j'appuie sur enter</w:t>
+            </w:r>
+          </w:p>
+          <w:p>
+            <w:r>
+              <w:t>La page reconnaît que je ne suis pas connecté et me renvoie à la page Authentification</w:t>
+            </w:r>
+          </w:p>
+        </w:tc>
+      </w:tr>
+    </w:tbl>
+    <w:p/>
+    <w:p>
+      <w:pPr>
+        <w:jc w:val="center"/>
+      </w:pPr>
+    </w:p>
+    <w:p>
+      <w:pPr>
+        <w:jc w:val="center"/>
+      </w:pPr>
+      <w:r>
+        <w:rPr>
+          <w:noProof/>
+        </w:rPr>
+        <w:lastRenderedPageBreak/>
+        <w:drawing>
+          <wp:inline distT="0" distB="0" distL="0" distR="0" wp14:anchorId="4E5BD459" wp14:editId="33EE3AC4">
+            <wp:extent cx="4599859" cy="3343275"/>
+            <wp:effectExtent l="38100" t="38100" r="29845" b="28575"/>
+            <wp:docPr id="24" name="Image 24"/>
+            <wp:cNvGraphicFramePr>
+              <a:graphicFrameLocks xmlns:a="http://schemas.openxmlformats.org/drawingml/2006/main" noChangeAspect="1"/>
+            </wp:cNvGraphicFramePr>
+            <a:graphic xmlns:a="http://schemas.openxmlformats.org/drawingml/2006/main">
+              <a:graphicData uri="http://schemas.openxmlformats.org/drawingml/2006/picture">
+                <pic:pic xmlns:pic="http://schemas.openxmlformats.org/drawingml/2006/picture">
+                  <pic:nvPicPr>
+                    <pic:cNvPr id="0" name="Picture 5"/>
+                    <pic:cNvPicPr>
+                      <a:picLocks noChangeAspect="1" noChangeArrowheads="1"/>
+                    </pic:cNvPicPr>
+                  </pic:nvPicPr>
+                  <pic:blipFill>
+                    <a:blip r:embed="rId17">
+                      <a:extLst>
+                        <a:ext uri="{28A0092B-C50C-407E-A947-70E740481C1C}">
+                          <a14:useLocalDpi xmlns:a14="http://schemas.microsoft.com/office/drawing/2010/main" val="0"/>
+                        </a:ext>
+                      </a:extLst>
+                    </a:blip>
+                    <a:srcRect/>
+                    <a:stretch>
+                      <a:fillRect/>
+                    </a:stretch>
+                  </pic:blipFill>
+                  <pic:spPr bwMode="auto">
+                    <a:xfrm>
+                      <a:off x="0" y="0"/>
+                      <a:ext cx="4599859" cy="3343275"/>
+                    </a:xfrm>
+                    <a:prstGeom prst="rect">
+                      <a:avLst/>
+                    </a:prstGeom>
+                    <a:noFill/>
+                    <a:ln w="38100">
+                      <a:solidFill>
+                        <a:schemeClr val="accent6">
+                          <a:lumMod val="75000"/>
+                        </a:schemeClr>
+                      </a:solidFill>
+                    </a:ln>
+                  </pic:spPr>
+                </pic:pic>
+              </a:graphicData>
+            </a:graphic>
+          </wp:inline>
+        </w:drawing>
+      </w:r>
+    </w:p>
+    <w:p>
+      <w:pPr>
+        <w:jc w:val="center"/>
+      </w:pPr>
+    </w:p>
+    <w:p>
+      <w:pPr>
+        <w:jc w:val="center"/>
+      </w:pPr>
+      <w:r>
+        <w:rPr>
+          <w:noProof/>
+        </w:rPr>
+        <w:drawing>
+          <wp:inline distT="0" distB="0" distL="0" distR="0" wp14:anchorId="55514246" wp14:editId="296865CD">
+            <wp:extent cx="4678459" cy="3400425"/>
+            <wp:effectExtent l="38100" t="38100" r="46355" b="28575"/>
+            <wp:docPr id="25" name="Image 25"/>
+            <wp:cNvGraphicFramePr>
+              <a:graphicFrameLocks xmlns:a="http://schemas.openxmlformats.org/drawingml/2006/main" noChangeAspect="1"/>
+            </wp:cNvGraphicFramePr>
+            <a:graphic xmlns:a="http://schemas.openxmlformats.org/drawingml/2006/main">
+              <a:graphicData uri="http://schemas.openxmlformats.org/drawingml/2006/picture">
+                <pic:pic xmlns:pic="http://schemas.openxmlformats.org/drawingml/2006/picture">
+                  <pic:nvPicPr>
+                    <pic:cNvPr id="0" name="Picture 6"/>
+                    <pic:cNvPicPr>
+                      <a:picLocks noChangeAspect="1" noChangeArrowheads="1"/>
+                    </pic:cNvPicPr>
+                  </pic:nvPicPr>
+                  <pic:blipFill>
+                    <a:blip r:embed="rId18">
+                      <a:extLst>
+                        <a:ext uri="{28A0092B-C50C-407E-A947-70E740481C1C}">
+                          <a14:useLocalDpi xmlns:a14="http://schemas.microsoft.com/office/drawing/2010/main" val="0"/>
+                        </a:ext>
+                      </a:extLst>
+                    </a:blip>
+                    <a:srcRect/>
+                    <a:stretch>
+                      <a:fillRect/>
+                    </a:stretch>
+                  </pic:blipFill>
+                  <pic:spPr bwMode="auto">
+                    <a:xfrm>
+                      <a:off x="0" y="0"/>
+                      <a:ext cx="4680518" cy="3401922"/>
+                    </a:xfrm>
+                    <a:prstGeom prst="rect">
+                      <a:avLst/>
+                    </a:prstGeom>
+                    <a:noFill/>
+                    <a:ln w="38100">
+                      <a:solidFill>
+                        <a:schemeClr val="accent6">
+                          <a:lumMod val="75000"/>
+                        </a:schemeClr>
+                      </a:solidFill>
+                    </a:ln>
+                  </pic:spPr>
+                </pic:pic>
+              </a:graphicData>
+            </a:graphic>
+          </wp:inline>
+        </w:drawing>
+      </w:r>
+    </w:p>
+    <w:p>
+      <w:pPr>
+        <w:jc w:val="center"/>
+      </w:pPr>
+      <w:r>
+        <w:rPr>
+          <w:noProof/>
+        </w:rPr>
+        <w:lastRenderedPageBreak/>
+        <w:drawing>
+          <wp:inline distT="0" distB="0" distL="0" distR="0" wp14:anchorId="2516324E" wp14:editId="5F94A317">
+            <wp:extent cx="4391025" cy="3191490"/>
+            <wp:effectExtent l="38100" t="38100" r="28575" b="47625"/>
+            <wp:docPr id="26" name="Image 26"/>
+            <wp:cNvGraphicFramePr>
+              <a:graphicFrameLocks xmlns:a="http://schemas.openxmlformats.org/drawingml/2006/main" noChangeAspect="1"/>
+            </wp:cNvGraphicFramePr>
+            <a:graphic xmlns:a="http://schemas.openxmlformats.org/drawingml/2006/main">
+              <a:graphicData uri="http://schemas.openxmlformats.org/drawingml/2006/picture">
+                <pic:pic xmlns:pic="http://schemas.openxmlformats.org/drawingml/2006/picture">
+                  <pic:nvPicPr>
+                    <pic:cNvPr id="0" name="Picture 7"/>
+                    <pic:cNvPicPr>
+                      <a:picLocks noChangeAspect="1" noChangeArrowheads="1"/>
+                    </pic:cNvPicPr>
+                  </pic:nvPicPr>
+                  <pic:blipFill>
+                    <a:blip r:embed="rId19">
+                      <a:extLst>
+                        <a:ext uri="{28A0092B-C50C-407E-A947-70E740481C1C}">
+                          <a14:useLocalDpi xmlns:a14="http://schemas.microsoft.com/office/drawing/2010/main" val="0"/>
+                        </a:ext>
+                      </a:extLst>
+                    </a:blip>
+                    <a:srcRect/>
+                    <a:stretch>
+                      <a:fillRect/>
+                    </a:stretch>
+                  </pic:blipFill>
+                  <pic:spPr bwMode="auto">
+                    <a:xfrm>
+                      <a:off x="0" y="0"/>
+                      <a:ext cx="4398817" cy="3197153"/>
+                    </a:xfrm>
+                    <a:prstGeom prst="rect">
+                      <a:avLst/>
+                    </a:prstGeom>
+                    <a:noFill/>
+                    <a:ln w="38100">
+                      <a:solidFill>
+                        <a:schemeClr val="accent6">
+                          <a:lumMod val="75000"/>
+                        </a:schemeClr>
+                      </a:solidFill>
+                    </a:ln>
+                  </pic:spPr>
+                </pic:pic>
+              </a:graphicData>
+            </a:graphic>
+          </wp:inline>
+        </w:drawing>
+      </w:r>
+    </w:p>
+    <w:p>
+      <w:pPr>
+        <w:jc w:val="center"/>
+      </w:pPr>
+    </w:p>
+    <w:p>
+      <w:pPr>
+        <w:pStyle w:val="Titre3"/>
+      </w:pPr>
+      <w:bookmarkStart w:id="19" w:name="_Toc165877935"/>
+      <w:r>
+        <w:t>Gestion d’utilisateur</w:t>
+      </w:r>
+      <w:bookmarkEnd w:id="19"/>
+    </w:p>
+    <w:p>
+      <w:pPr>
+        <w:pStyle w:val="Titre4"/>
+        <w:rPr>
+          <w:b/>
+          <w:bCs/>
+          <w:i w:val="0"/>
+          <w:iCs/>
+          <w:u w:val="none"/>
+        </w:rPr>
+      </w:pPr>
+      <w:r>
+        <w:rPr>
+          <w:b/>
+          <w:bCs/>
+          <w:i w:val="0"/>
+          <w:iCs/>
+          <w:u w:val="none"/>
+        </w:rPr>
+        <w:t>Description</w:t>
+      </w:r>
+    </w:p>
+    <w:p/>
+    <w:p>
+      <w:r>
+        <w:t xml:space="preserve">En tant qu'administrateur de </w:t>
+      </w:r>
+      <w:proofErr w:type="spellStart"/>
+      <w:r>
+        <w:t>VolScore</w:t>
+      </w:r>
+      <w:proofErr w:type="spellEnd"/>
+    </w:p>
+    <w:p>
+      <w:r>
+        <w:t>Je veux pouvoir gérer l'ensemble des utilisateurs</w:t>
+      </w:r>
+    </w:p>
+    <w:p>
+      <w:r>
+        <w:t xml:space="preserve">Pour avoir un control total sur la gestion des comptes de </w:t>
+      </w:r>
+      <w:proofErr w:type="spellStart"/>
+      <w:r>
+        <w:t>VolScore</w:t>
+      </w:r>
+      <w:proofErr w:type="spellEnd"/>
+    </w:p>
+    <w:p/>
+    <w:p>
+      <w:pPr>
+        <w:pStyle w:val="Titre4"/>
+        <w:rPr>
+          <w:b/>
+          <w:bCs/>
+          <w:i w:val="0"/>
+          <w:iCs/>
+          <w:u w:val="none"/>
+        </w:rPr>
+      </w:pPr>
+      <w:r>
+        <w:rPr>
+          <w:b/>
+          <w:bCs/>
+          <w:i w:val="0"/>
+          <w:iCs/>
+          <w:u w:val="none"/>
+        </w:rPr>
+        <w:t>Test d’acceptance</w:t>
+      </w:r>
+    </w:p>
+    <w:p/>
+    <w:tbl>
+      <w:tblPr>
+        <w:tblStyle w:val="Grilledutableau"/>
+        <w:tblW w:w="9199" w:type="dxa"/>
+        <w:tblBorders>
+          <w:top w:val="single" w:sz="12" w:space="0" w:color="auto"/>
+          <w:left w:val="single" w:sz="12" w:space="0" w:color="auto"/>
+          <w:bottom w:val="single" w:sz="12" w:space="0" w:color="auto"/>
+          <w:right w:val="single" w:sz="12" w:space="0" w:color="auto"/>
+          <w:insideV w:val="single" w:sz="12" w:space="0" w:color="auto"/>
+        </w:tblBorders>
+        <w:tblLook w:val="04A0" w:firstRow="1" w:lastRow="0" w:firstColumn="1" w:lastColumn="0" w:noHBand="0" w:noVBand="1"/>
+      </w:tblPr>
+      <w:tblGrid>
+        <w:gridCol w:w="3246"/>
+        <w:gridCol w:w="5953"/>
+      </w:tblGrid>
+      <w:tr>
+        <w:tc>
+          <w:tcPr>
+            <w:tcW w:w="3246" w:type="dxa"/>
+            <w:shd w:val="clear" w:color="auto" w:fill="E2EFD9" w:themeFill="accent6" w:themeFillTint="33"/>
+          </w:tcPr>
+          <w:p>
+            <w:r>
+              <w:t xml:space="preserve">Page gestion de compte (vue utilisateur </w:t>
+            </w:r>
+            <w:proofErr w:type="gramStart"/>
+            <w:r>
+              <w:t>non admin</w:t>
+            </w:r>
+            <w:proofErr w:type="gramEnd"/>
+            <w:r>
+              <w:t>)</w:t>
+            </w:r>
+          </w:p>
+        </w:tc>
+        <w:tc>
+          <w:tcPr>
+            <w:tcW w:w="5953" w:type="dxa"/>
+          </w:tcPr>
+          <w:p>
+            <w:r>
+              <w:t>Lorsque je rentre dans la page de gestion de compte</w:t>
+            </w:r>
+          </w:p>
+          <w:p>
+            <w:r>
+              <w:t>Quand je suis sur la page</w:t>
+            </w:r>
+          </w:p>
+          <w:p>
+            <w:r>
+              <w:t>Je vois seulement la liste des utilisateurs</w:t>
+            </w:r>
+          </w:p>
+        </w:tc>
+      </w:tr>
+      <w:tr>
+        <w:tc>
+          <w:tcPr>
+            <w:tcW w:w="3246" w:type="dxa"/>
+            <w:shd w:val="clear" w:color="auto" w:fill="E2EFD9" w:themeFill="accent6" w:themeFillTint="33"/>
+          </w:tcPr>
+          <w:p>
+            <w:r>
+              <w:t>Page gestion de compte (vue utilisateur admin)</w:t>
+            </w:r>
+          </w:p>
+        </w:tc>
+        <w:tc>
+          <w:tcPr>
+            <w:tcW w:w="5953" w:type="dxa"/>
+          </w:tcPr>
+          <w:p>
+            <w:r>
+              <w:t>Lorsque je rentre dans la page de gestion de compte</w:t>
+            </w:r>
+          </w:p>
+          <w:p>
+            <w:r>
+              <w:t>Quand je suis sur la page</w:t>
+            </w:r>
+          </w:p>
+          <w:p>
+            <w:r>
+              <w:t>Je vois la liste des utilisateurs + un bouton pour créer un user</w:t>
+            </w:r>
+          </w:p>
+        </w:tc>
+      </w:tr>
+      <w:tr>
+        <w:tc>
+          <w:tcPr>
+            <w:tcW w:w="3246" w:type="dxa"/>
+            <w:shd w:val="clear" w:color="auto" w:fill="E2EFD9" w:themeFill="accent6" w:themeFillTint="33"/>
+          </w:tcPr>
+          <w:p>
+            <w:r>
+              <w:t xml:space="preserve">Page création </w:t>
+            </w:r>
+            <w:proofErr w:type="gramStart"/>
+            <w:r>
+              <w:t>de user</w:t>
+            </w:r>
+            <w:proofErr w:type="gramEnd"/>
+          </w:p>
+        </w:tc>
+        <w:tc>
+          <w:tcPr>
+            <w:tcW w:w="5953" w:type="dxa"/>
+          </w:tcPr>
+          <w:p>
+            <w:r>
+              <w:t>Lorsque je rentre dans la page créer un compte avec un compte admin</w:t>
+            </w:r>
+          </w:p>
+          <w:p>
+            <w:r>
+              <w:t>Quand j'inscris les infos du user avec un rôle précis</w:t>
+            </w:r>
+          </w:p>
+          <w:p>
+            <w:r>
+              <w:t>Le compte se crée, on peut se connecter avec et son rôle lui est bien affecter</w:t>
+            </w:r>
+          </w:p>
+        </w:tc>
+      </w:tr>
+      <w:tr>
+        <w:tc>
+          <w:tcPr>
+            <w:tcW w:w="3246" w:type="dxa"/>
+            <w:shd w:val="clear" w:color="auto" w:fill="E2EFD9" w:themeFill="accent6" w:themeFillTint="33"/>
+          </w:tcPr>
+          <w:p>
+            <w:r>
+              <w:t xml:space="preserve">Page profil (vue utilisateur </w:t>
+            </w:r>
+            <w:proofErr w:type="gramStart"/>
+            <w:r>
+              <w:t>non admin</w:t>
+            </w:r>
+            <w:proofErr w:type="gramEnd"/>
+            <w:r>
+              <w:t>)</w:t>
+            </w:r>
+          </w:p>
+        </w:tc>
+        <w:tc>
+          <w:tcPr>
+            <w:tcW w:w="5953" w:type="dxa"/>
+          </w:tcPr>
+          <w:p>
+            <w:r>
+              <w:t>Lorsque je clique sur un user qui est dans la liste</w:t>
+            </w:r>
+          </w:p>
+          <w:p>
+            <w:r>
+              <w:t>Quand j'arrive sur la page de son profil</w:t>
+            </w:r>
+          </w:p>
+          <w:p>
+            <w:r>
+              <w:t>Je vois seulement ses informations avec son historique</w:t>
+            </w:r>
+          </w:p>
+        </w:tc>
+      </w:tr>
+      <w:tr>
+        <w:tc>
+          <w:tcPr>
+            <w:tcW w:w="3246" w:type="dxa"/>
+            <w:shd w:val="clear" w:color="auto" w:fill="E2EFD9" w:themeFill="accent6" w:themeFillTint="33"/>
+          </w:tcPr>
+          <w:p>
+            <w:r>
+              <w:t>Page profil (vue utilisateur admin)</w:t>
+            </w:r>
+          </w:p>
+        </w:tc>
+        <w:tc>
+          <w:tcPr>
+            <w:tcW w:w="5953" w:type="dxa"/>
+          </w:tcPr>
+          <w:p>
+            <w:r>
+              <w:t>Lorsque je clique sur un user qui est dans la liste</w:t>
+            </w:r>
+          </w:p>
+          <w:p>
+            <w:r>
+              <w:t>Quand j'arrive sur la page de son profil</w:t>
+            </w:r>
+          </w:p>
+          <w:p>
+            <w:r>
+              <w:lastRenderedPageBreak/>
+              <w:t>Je vois ses informations avec son historique + un bouton qui permet de désactiver le compte ou l'activer</w:t>
+            </w:r>
+          </w:p>
+        </w:tc>
+      </w:tr>
+    </w:tbl>
+    <w:p>
+      <w:pPr>
+        <w:jc w:val="center"/>
+      </w:pPr>
+    </w:p>
+    <w:p>
+      <w:pPr>
+        <w:jc w:val="center"/>
+      </w:pPr>
+      <w:r>
+        <w:rPr>
+          <w:noProof/>
+        </w:rPr>
+        <w:drawing>
+          <wp:inline distT="0" distB="0" distL="0" distR="0" wp14:anchorId="64419181" wp14:editId="4277EE23">
+            <wp:extent cx="4363969" cy="3171825"/>
+            <wp:effectExtent l="38100" t="38100" r="36830" b="28575"/>
+            <wp:docPr id="8" name="Image 8"/>
+            <wp:cNvGraphicFramePr>
+              <a:graphicFrameLocks xmlns:a="http://schemas.openxmlformats.org/drawingml/2006/main" noChangeAspect="1"/>
+            </wp:cNvGraphicFramePr>
+            <a:graphic xmlns:a="http://schemas.openxmlformats.org/drawingml/2006/main">
+              <a:graphicData uri="http://schemas.openxmlformats.org/drawingml/2006/picture">
+                <pic:pic xmlns:pic="http://schemas.openxmlformats.org/drawingml/2006/picture">
+                  <pic:nvPicPr>
+                    <pic:cNvPr id="0" name="Picture 1"/>
+                    <pic:cNvPicPr>
+                      <a:picLocks noChangeAspect="1" noChangeArrowheads="1"/>
+                    </pic:cNvPicPr>
+                  </pic:nvPicPr>
+                  <pic:blipFill>
+                    <a:blip r:embed="rId20">
+                      <a:extLst>
+                        <a:ext uri="{28A0092B-C50C-407E-A947-70E740481C1C}">
+                          <a14:useLocalDpi xmlns:a14="http://schemas.microsoft.com/office/drawing/2010/main" val="0"/>
+                        </a:ext>
+                      </a:extLst>
+                    </a:blip>
+                    <a:srcRect/>
+                    <a:stretch>
+                      <a:fillRect/>
+                    </a:stretch>
+                  </pic:blipFill>
+                  <pic:spPr bwMode="auto">
+                    <a:xfrm>
+                      <a:off x="0" y="0"/>
+                      <a:ext cx="4369662" cy="3175963"/>
+                    </a:xfrm>
+                    <a:prstGeom prst="rect">
+                      <a:avLst/>
+                    </a:prstGeom>
+                    <a:noFill/>
+                    <a:ln w="38100">
+                      <a:solidFill>
+                        <a:schemeClr val="accent6">
+                          <a:lumMod val="75000"/>
+                        </a:schemeClr>
+                      </a:solidFill>
+                    </a:ln>
+                  </pic:spPr>
+                </pic:pic>
+              </a:graphicData>
+            </a:graphic>
+          </wp:inline>
+        </w:drawing>
+      </w:r>
+    </w:p>
+    <w:p/>
+    <w:p>
+      <w:pPr>
+        <w:jc w:val="center"/>
+      </w:pPr>
+      <w:r>
+        <w:rPr>
+          <w:noProof/>
+        </w:rPr>
+        <w:drawing>
+          <wp:inline distT="0" distB="0" distL="0" distR="0" wp14:anchorId="0DF77A40" wp14:editId="6A19B24E">
+            <wp:extent cx="4400550" cy="3198413"/>
+            <wp:effectExtent l="38100" t="38100" r="38100" b="40640"/>
+            <wp:docPr id="28" name="Image 28"/>
+            <wp:cNvGraphicFramePr>
+              <a:graphicFrameLocks xmlns:a="http://schemas.openxmlformats.org/drawingml/2006/main" noChangeAspect="1"/>
+            </wp:cNvGraphicFramePr>
+            <a:graphic xmlns:a="http://schemas.openxmlformats.org/drawingml/2006/main">
+              <a:graphicData uri="http://schemas.openxmlformats.org/drawingml/2006/picture">
+                <pic:pic xmlns:pic="http://schemas.openxmlformats.org/drawingml/2006/picture">
+                  <pic:nvPicPr>
+                    <pic:cNvPr id="0" name="Picture 3"/>
+                    <pic:cNvPicPr>
+                      <a:picLocks noChangeAspect="1" noChangeArrowheads="1"/>
+                    </pic:cNvPicPr>
+                  </pic:nvPicPr>
+                  <pic:blipFill>
+                    <a:blip r:embed="rId21">
+                      <a:extLst>
+                        <a:ext uri="{28A0092B-C50C-407E-A947-70E740481C1C}">
+                          <a14:useLocalDpi xmlns:a14="http://schemas.microsoft.com/office/drawing/2010/main" val="0"/>
+                        </a:ext>
+                      </a:extLst>
+                    </a:blip>
+                    <a:srcRect/>
+                    <a:stretch>
+                      <a:fillRect/>
+                    </a:stretch>
+                  </pic:blipFill>
+                  <pic:spPr bwMode="auto">
+                    <a:xfrm>
+                      <a:off x="0" y="0"/>
+                      <a:ext cx="4408987" cy="3204545"/>
+                    </a:xfrm>
+                    <a:prstGeom prst="rect">
+                      <a:avLst/>
+                    </a:prstGeom>
+                    <a:noFill/>
+                    <a:ln w="38100">
+                      <a:solidFill>
+                        <a:schemeClr val="accent6">
+                          <a:lumMod val="75000"/>
+                        </a:schemeClr>
+                      </a:solidFill>
+                    </a:ln>
+                  </pic:spPr>
+                </pic:pic>
+              </a:graphicData>
+            </a:graphic>
+          </wp:inline>
+        </w:drawing>
+      </w:r>
+    </w:p>
+    <w:p>
+      <w:pPr>
+        <w:jc w:val="center"/>
+      </w:pPr>
+      <w:r>
+        <w:rPr>
+          <w:noProof/>
+        </w:rPr>
+        <w:lastRenderedPageBreak/>
+        <w:drawing>
+          <wp:inline distT="0" distB="0" distL="0" distR="0" wp14:anchorId="76DA37FE" wp14:editId="2CA30D6D">
+            <wp:extent cx="4337759" cy="3152775"/>
+            <wp:effectExtent l="38100" t="38100" r="43815" b="28575"/>
+            <wp:docPr id="30" name="Image 30"/>
+            <wp:cNvGraphicFramePr>
+              <a:graphicFrameLocks xmlns:a="http://schemas.openxmlformats.org/drawingml/2006/main" noChangeAspect="1"/>
+            </wp:cNvGraphicFramePr>
+            <a:graphic xmlns:a="http://schemas.openxmlformats.org/drawingml/2006/main">
+              <a:graphicData uri="http://schemas.openxmlformats.org/drawingml/2006/picture">
+                <pic:pic xmlns:pic="http://schemas.openxmlformats.org/drawingml/2006/picture">
+                  <pic:nvPicPr>
+                    <pic:cNvPr id="0" name="Picture 4"/>
+                    <pic:cNvPicPr>
+                      <a:picLocks noChangeAspect="1" noChangeArrowheads="1"/>
+                    </pic:cNvPicPr>
+                  </pic:nvPicPr>
+                  <pic:blipFill>
+                    <a:blip r:embed="rId22">
+                      <a:extLst>
+                        <a:ext uri="{28A0092B-C50C-407E-A947-70E740481C1C}">
+                          <a14:useLocalDpi xmlns:a14="http://schemas.microsoft.com/office/drawing/2010/main" val="0"/>
+                        </a:ext>
+                      </a:extLst>
+                    </a:blip>
+                    <a:srcRect/>
+                    <a:stretch>
+                      <a:fillRect/>
+                    </a:stretch>
+                  </pic:blipFill>
+                  <pic:spPr bwMode="auto">
+                    <a:xfrm>
+                      <a:off x="0" y="0"/>
+                      <a:ext cx="4343546" cy="3156981"/>
+                    </a:xfrm>
+                    <a:prstGeom prst="rect">
+                      <a:avLst/>
+                    </a:prstGeom>
+                    <a:noFill/>
+                    <a:ln w="38100">
+                      <a:solidFill>
+                        <a:schemeClr val="accent6">
+                          <a:lumMod val="75000"/>
+                        </a:schemeClr>
+                      </a:solidFill>
+                    </a:ln>
+                  </pic:spPr>
+                </pic:pic>
+              </a:graphicData>
+            </a:graphic>
+          </wp:inline>
+        </w:drawing>
+      </w:r>
+    </w:p>
+    <w:p>
+      <w:pPr>
+        <w:jc w:val="center"/>
+      </w:pPr>
+    </w:p>
+    <w:p>
+      <w:pPr>
+        <w:jc w:val="center"/>
+      </w:pPr>
+      <w:r>
+        <w:rPr>
+          <w:noProof/>
+        </w:rPr>
+        <w:drawing>
+          <wp:inline distT="0" distB="0" distL="0" distR="0" wp14:anchorId="0646D5B5" wp14:editId="668142B0">
+            <wp:extent cx="4343400" cy="3156875"/>
+            <wp:effectExtent l="38100" t="38100" r="38100" b="43815"/>
+            <wp:docPr id="31" name="Image 31"/>
+            <wp:cNvGraphicFramePr>
+              <a:graphicFrameLocks xmlns:a="http://schemas.openxmlformats.org/drawingml/2006/main" noChangeAspect="1"/>
+            </wp:cNvGraphicFramePr>
+            <a:graphic xmlns:a="http://schemas.openxmlformats.org/drawingml/2006/main">
+              <a:graphicData uri="http://schemas.openxmlformats.org/drawingml/2006/picture">
+                <pic:pic xmlns:pic="http://schemas.openxmlformats.org/drawingml/2006/picture">
+                  <pic:nvPicPr>
+                    <pic:cNvPr id="0" name="Picture 5"/>
+                    <pic:cNvPicPr>
+                      <a:picLocks noChangeAspect="1" noChangeArrowheads="1"/>
+                    </pic:cNvPicPr>
+                  </pic:nvPicPr>
+                  <pic:blipFill>
+                    <a:blip r:embed="rId23">
+                      <a:extLst>
+                        <a:ext uri="{28A0092B-C50C-407E-A947-70E740481C1C}">
+                          <a14:useLocalDpi xmlns:a14="http://schemas.microsoft.com/office/drawing/2010/main" val="0"/>
+                        </a:ext>
+                      </a:extLst>
+                    </a:blip>
+                    <a:srcRect/>
+                    <a:stretch>
+                      <a:fillRect/>
+                    </a:stretch>
+                  </pic:blipFill>
+                  <pic:spPr bwMode="auto">
+                    <a:xfrm>
+                      <a:off x="0" y="0"/>
+                      <a:ext cx="4353706" cy="3164366"/>
+                    </a:xfrm>
+                    <a:prstGeom prst="rect">
+                      <a:avLst/>
+                    </a:prstGeom>
+                    <a:noFill/>
+                    <a:ln w="38100">
+                      <a:solidFill>
+                        <a:schemeClr val="accent6">
+                          <a:lumMod val="75000"/>
+                        </a:schemeClr>
+                      </a:solidFill>
+                    </a:ln>
+                  </pic:spPr>
+                </pic:pic>
+              </a:graphicData>
+            </a:graphic>
+          </wp:inline>
+        </w:drawing>
+      </w:r>
+    </w:p>
+    <w:p>
+      <w:pPr>
+        <w:jc w:val="center"/>
+      </w:pPr>
+    </w:p>
+    <w:p>
+      <w:pPr>
+        <w:pStyle w:val="Titre3"/>
+      </w:pPr>
+      <w:bookmarkStart w:id="20" w:name="_Toc165877936"/>
+      <w:r>
+        <w:t>Marquage</w:t>
+      </w:r>
+      <w:bookmarkEnd w:id="20"/>
+    </w:p>
+    <w:p>
+      <w:pPr>
+        <w:pStyle w:val="Titre4"/>
+        <w:rPr>
+          <w:b/>
+          <w:bCs/>
+          <w:i w:val="0"/>
+          <w:iCs/>
+          <w:u w:val="none"/>
+        </w:rPr>
+      </w:pPr>
+      <w:r>
+        <w:rPr>
+          <w:b/>
+          <w:bCs/>
+          <w:i w:val="0"/>
+          <w:iCs/>
+          <w:u w:val="none"/>
+        </w:rPr>
+        <w:t>Description</w:t>
+      </w:r>
+    </w:p>
+    <w:p/>
+    <w:p>
+      <w:r>
+        <w:t>En tant que marqueur</w:t>
+      </w:r>
+    </w:p>
+    <w:p>
+      <w:r>
+        <w:t>Je veux pouvoir faire le marquage d'un match qui a lieu le jour même</w:t>
+      </w:r>
+    </w:p>
+    <w:p>
+      <w:r>
+        <w:t>Pour pouvoir inscrire les données du match</w:t>
+      </w:r>
+    </w:p>
+    <w:p/>
+    <w:p>
+      <w:pPr>
+        <w:pStyle w:val="Titre4"/>
+        <w:rPr>
+          <w:b/>
+          <w:bCs/>
+          <w:i w:val="0"/>
+          <w:iCs/>
+          <w:u w:val="none"/>
+        </w:rPr>
+      </w:pPr>
+      <w:r>
+        <w:rPr>
+          <w:b/>
+          <w:bCs/>
+          <w:i w:val="0"/>
+          <w:iCs/>
+          <w:u w:val="none"/>
+        </w:rPr>
+        <w:t>Test d’acceptance</w:t>
+      </w:r>
+    </w:p>
+    <w:p/>
+    <w:tbl>
+      <w:tblPr>
+        <w:tblStyle w:val="Grilledutableau"/>
+        <w:tblW w:w="9199" w:type="dxa"/>
+        <w:tblBorders>
+          <w:top w:val="single" w:sz="12" w:space="0" w:color="auto"/>
+          <w:left w:val="single" w:sz="12" w:space="0" w:color="auto"/>
+          <w:bottom w:val="single" w:sz="12" w:space="0" w:color="auto"/>
+          <w:right w:val="single" w:sz="12" w:space="0" w:color="auto"/>
+          <w:insideV w:val="single" w:sz="12" w:space="0" w:color="auto"/>
+        </w:tblBorders>
+        <w:tblLook w:val="04A0" w:firstRow="1" w:lastRow="0" w:firstColumn="1" w:lastColumn="0" w:noHBand="0" w:noVBand="1"/>
+      </w:tblPr>
+      <w:tblGrid>
+        <w:gridCol w:w="3246"/>
+        <w:gridCol w:w="5953"/>
+      </w:tblGrid>
+      <w:tr>
+        <w:tc>
+          <w:tcPr>
+            <w:tcW w:w="3246" w:type="dxa"/>
+            <w:shd w:val="clear" w:color="auto" w:fill="E2EFD9" w:themeFill="accent6" w:themeFillTint="33"/>
+          </w:tcPr>
+          <w:p>
+            <w:r>
+              <w:lastRenderedPageBreak/>
+              <w:t>Bouton "Marquer"</w:t>
+            </w:r>
+          </w:p>
+        </w:tc>
+        <w:tc>
+          <w:tcPr>
+            <w:tcW w:w="5953" w:type="dxa"/>
+          </w:tcPr>
+          <w:p>
+            <w:r>
+              <w:t>Lorsque je suis sur la liste des matchs avec un compte avec le rôle "Marqueur"</w:t>
+            </w:r>
+          </w:p>
+          <w:p>
+            <w:r>
+              <w:t>Quand je défile sur un match du jour</w:t>
+            </w:r>
+          </w:p>
+          <w:p>
+            <w:r>
+              <w:t>Un bouton Marquer est affiché</w:t>
+            </w:r>
+          </w:p>
+        </w:tc>
+      </w:tr>
+      <w:tr>
+        <w:tc>
+          <w:tcPr>
+            <w:tcW w:w="3246" w:type="dxa"/>
+            <w:shd w:val="clear" w:color="auto" w:fill="E2EFD9" w:themeFill="accent6" w:themeFillTint="33"/>
+          </w:tcPr>
+          <w:p>
+            <w:r>
+              <w:t>Bouton "Marquer" avec mauvais rôle</w:t>
+            </w:r>
+          </w:p>
+        </w:tc>
+        <w:tc>
+          <w:tcPr>
+            <w:tcW w:w="5953" w:type="dxa"/>
+          </w:tcPr>
+          <w:p>
+            <w:r>
+              <w:t>Lorsque je suis sur la liste des matchs avec un compte avec le rôle "Admin" ou "Arbitre"</w:t>
+            </w:r>
+          </w:p>
+          <w:p>
+            <w:r>
+              <w:t>Quand je défile sur un match du jour</w:t>
+            </w:r>
+          </w:p>
+          <w:p>
+            <w:r>
+              <w:t>Un bouton Marquer n'est pas affiché</w:t>
+            </w:r>
+          </w:p>
+        </w:tc>
+      </w:tr>
+      <w:tr>
+        <w:tc>
+          <w:tcPr>
+            <w:tcW w:w="3246" w:type="dxa"/>
+            <w:shd w:val="clear" w:color="auto" w:fill="E2EFD9" w:themeFill="accent6" w:themeFillTint="33"/>
+          </w:tcPr>
+          <w:p>
+            <w:r>
+              <w:t>Bouton "Marquer" mauvais jour</w:t>
+            </w:r>
+          </w:p>
+        </w:tc>
+        <w:tc>
+          <w:tcPr>
+            <w:tcW w:w="5953" w:type="dxa"/>
+          </w:tcPr>
+          <w:p>
+            <w:r>
+              <w:t>Lorsque je suis sur la liste des matchs avec un compte avec le rôle "Marqueur"</w:t>
+            </w:r>
+          </w:p>
+          <w:p>
+            <w:r>
+              <w:t>Quand je défile sur un match du qui n'est pas pour aujourd'hui</w:t>
+            </w:r>
+          </w:p>
+          <w:p>
+            <w:r>
+              <w:t>Un bouton Marquer n'est pas affiché</w:t>
+            </w:r>
+          </w:p>
+        </w:tc>
+      </w:tr>
+      <w:tr>
+        <w:tc>
+          <w:tcPr>
+            <w:tcW w:w="3246" w:type="dxa"/>
+            <w:shd w:val="clear" w:color="auto" w:fill="E2EFD9" w:themeFill="accent6" w:themeFillTint="33"/>
+          </w:tcPr>
+          <w:p>
+            <w:proofErr w:type="gramStart"/>
+            <w:r>
+              <w:t>Authentification fin</w:t>
+            </w:r>
+            <w:proofErr w:type="gramEnd"/>
+            <w:r>
+              <w:t xml:space="preserve"> de match</w:t>
+            </w:r>
+          </w:p>
+        </w:tc>
+        <w:tc>
+          <w:tcPr>
+            <w:tcW w:w="5953" w:type="dxa"/>
+          </w:tcPr>
+          <w:p>
+            <w:r>
+              <w:t xml:space="preserve">Lorsque je finis de marquer les points pour un match </w:t>
+            </w:r>
+          </w:p>
+          <w:p>
+            <w:r>
+              <w:t>Quand je clique sur le bouton continuer de la fin du dernier set</w:t>
+            </w:r>
+          </w:p>
+          <w:p>
+            <w:r>
+              <w:t>Une Authentification survient pour vérifier que la personne est bien le marqueur</w:t>
+            </w:r>
+          </w:p>
+        </w:tc>
+      </w:tr>
+      <w:tr>
+        <w:tc>
+          <w:tcPr>
+            <w:tcW w:w="3246" w:type="dxa"/>
+            <w:shd w:val="clear" w:color="auto" w:fill="E2EFD9" w:themeFill="accent6" w:themeFillTint="33"/>
+          </w:tcPr>
+          <w:p>
+            <w:r>
+              <w:t>Validation</w:t>
+            </w:r>
+          </w:p>
+        </w:tc>
+        <w:tc>
+          <w:tcPr>
+            <w:tcW w:w="5953" w:type="dxa"/>
+          </w:tcPr>
+          <w:p>
+            <w:r>
+              <w:t xml:space="preserve">Lorsque le marqueur s'authentifie </w:t>
+            </w:r>
+          </w:p>
+          <w:p>
+            <w:r>
+              <w:t>Quand il valide sa présence</w:t>
+            </w:r>
+          </w:p>
+          <w:p>
+            <w:r>
+              <w:t xml:space="preserve">Une signature liée au marqueur et au match survient dans la base de </w:t>
+            </w:r>
+            <w:proofErr w:type="gramStart"/>
+            <w:r>
+              <w:t>donnée</w:t>
+            </w:r>
+            <w:proofErr w:type="gramEnd"/>
+          </w:p>
+        </w:tc>
+      </w:tr>
+      <w:tr>
+        <w:tc>
+          <w:tcPr>
+            <w:tcW w:w="3246" w:type="dxa"/>
+            <w:shd w:val="clear" w:color="auto" w:fill="E2EFD9" w:themeFill="accent6" w:themeFillTint="33"/>
+          </w:tcPr>
+          <w:p>
+            <w:r>
+              <w:t>Double marqueur</w:t>
+            </w:r>
+          </w:p>
+        </w:tc>
+        <w:tc>
+          <w:tcPr>
+            <w:tcW w:w="5953" w:type="dxa"/>
+          </w:tcPr>
+          <w:p>
+            <w:r>
+              <w:t>Lorsqu’un match est en cours</w:t>
+            </w:r>
+          </w:p>
+          <w:p>
+            <w:r>
+              <w:t>Quand je me connecte avec un autre compte avec rôle "Marqueur"</w:t>
+            </w:r>
+          </w:p>
+          <w:p>
+            <w:r>
+              <w:t>Le match en cours ne possède pas de bouton "Marquer"</w:t>
+            </w:r>
+          </w:p>
+        </w:tc>
+      </w:tr>
+      <w:tr>
+        <w:tc>
+          <w:tcPr>
+            <w:tcW w:w="3246" w:type="dxa"/>
+            <w:shd w:val="clear" w:color="auto" w:fill="E2EFD9" w:themeFill="accent6" w:themeFillTint="33"/>
+          </w:tcPr>
+          <w:p>
+            <w:r>
+              <w:t>Pas de Validation</w:t>
+            </w:r>
+          </w:p>
+        </w:tc>
+        <w:tc>
+          <w:tcPr>
+            <w:tcW w:w="5953" w:type="dxa"/>
+          </w:tcPr>
+          <w:p>
+            <w:r>
+              <w:t>Lorsque le marqueur quitte l'authentification</w:t>
+            </w:r>
+          </w:p>
+          <w:p>
+            <w:r>
+              <w:t>Quand on veut revenir sur le match</w:t>
+            </w:r>
+          </w:p>
+          <w:p>
+            <w:r>
+              <w:t>La page ramène vers l'Authentification du marqueur</w:t>
+            </w:r>
+          </w:p>
+        </w:tc>
+      </w:tr>
+    </w:tbl>
+    <w:p>
+      <w:pPr>
+        <w:jc w:val="center"/>
+      </w:pPr>
+    </w:p>
+    <w:p>
+      <w:pPr>
+        <w:jc w:val="center"/>
+      </w:pPr>
+      <w:r>
+        <w:rPr>
+          <w:noProof/>
+        </w:rPr>
+        <w:drawing>
+          <wp:inline distT="0" distB="0" distL="0" distR="0" wp14:anchorId="07E85426" wp14:editId="76F0F318">
+            <wp:extent cx="5753100" cy="2181225"/>
+            <wp:effectExtent l="38100" t="38100" r="38100" b="47625"/>
+            <wp:docPr id="33" name="Image 33"/>
+            <wp:cNvGraphicFramePr>
+              <a:graphicFrameLocks xmlns:a="http://schemas.openxmlformats.org/drawingml/2006/main" noChangeAspect="1"/>
+            </wp:cNvGraphicFramePr>
+            <a:graphic xmlns:a="http://schemas.openxmlformats.org/drawingml/2006/main">
+              <a:graphicData uri="http://schemas.openxmlformats.org/drawingml/2006/picture">
+                <pic:pic xmlns:pic="http://schemas.openxmlformats.org/drawingml/2006/picture">
+                  <pic:nvPicPr>
+                    <pic:cNvPr id="0" name="Picture 7"/>
+                    <pic:cNvPicPr>
+                      <a:picLocks noChangeAspect="1" noChangeArrowheads="1"/>
+                    </pic:cNvPicPr>
+                  </pic:nvPicPr>
+                  <pic:blipFill>
+                    <a:blip r:embed="rId24">
+                      <a:extLst>
+                        <a:ext uri="{28A0092B-C50C-407E-A947-70E740481C1C}">
+                          <a14:useLocalDpi xmlns:a14="http://schemas.microsoft.com/office/drawing/2010/main" val="0"/>
+                        </a:ext>
+                      </a:extLst>
+                    </a:blip>
+                    <a:srcRect/>
+                    <a:stretch>
+                      <a:fillRect/>
+                    </a:stretch>
+                  </pic:blipFill>
+                  <pic:spPr bwMode="auto">
+                    <a:xfrm>
+                      <a:off x="0" y="0"/>
+                      <a:ext cx="5753100" cy="2181225"/>
+                    </a:xfrm>
+                    <a:prstGeom prst="rect">
+                      <a:avLst/>
+                    </a:prstGeom>
+                    <a:noFill/>
+                    <a:ln w="38100">
+                      <a:solidFill>
+                        <a:schemeClr val="accent6">
+                          <a:lumMod val="75000"/>
+                        </a:schemeClr>
+                      </a:solidFill>
+                    </a:ln>
+                  </pic:spPr>
+                </pic:pic>
+              </a:graphicData>
+            </a:graphic>
+          </wp:inline>
+        </w:drawing>
+      </w:r>
+    </w:p>
+    <w:p/>
+    <w:p>
+      <w:pPr>
+        <w:pStyle w:val="Titre3"/>
+      </w:pPr>
+      <w:bookmarkStart w:id="21" w:name="_Toc165877937"/>
+      <w:r>
+        <w:t>Arbitrage</w:t>
+      </w:r>
+      <w:bookmarkEnd w:id="21"/>
+    </w:p>
+    <w:p>
+      <w:pPr>
+        <w:pStyle w:val="Titre4"/>
+        <w:rPr>
+          <w:b/>
+          <w:bCs/>
+          <w:i w:val="0"/>
+          <w:iCs/>
+          <w:u w:val="none"/>
+        </w:rPr>
+      </w:pPr>
+      <w:r>
+        <w:rPr>
+          <w:b/>
+          <w:bCs/>
+          <w:i w:val="0"/>
+          <w:iCs/>
+          <w:u w:val="none"/>
+        </w:rPr>
+        <w:t>Description</w:t>
+      </w:r>
+    </w:p>
+    <w:p/>
+    <w:p>
+      <w:r>
+        <w:lastRenderedPageBreak/>
+        <w:t>En tant qu'arbitre</w:t>
+      </w:r>
+    </w:p>
+    <w:p>
+      <w:r>
+        <w:t>Je veux pouvoir m'annoncer pour l'arbitrage d'un match au moment de son démarrage</w:t>
+      </w:r>
+    </w:p>
+    <w:p>
+      <w:r>
+        <w:t>Pour pouvoir m'enregistrer dans le match en tant qu'arbitre</w:t>
+      </w:r>
+    </w:p>
+    <w:p>
+      <w:pPr>
+        <w:pStyle w:val="Titre4"/>
+        <w:rPr>
+          <w:b/>
+          <w:bCs/>
+          <w:i w:val="0"/>
+          <w:iCs/>
+          <w:u w:val="none"/>
+        </w:rPr>
+      </w:pPr>
+      <w:r>
+        <w:rPr>
+          <w:b/>
+          <w:bCs/>
+          <w:i w:val="0"/>
+          <w:iCs/>
+          <w:u w:val="none"/>
+        </w:rPr>
+        <w:t>Test d’acceptance</w:t>
+      </w:r>
+    </w:p>
+    <w:p/>
+    <w:tbl>
+      <w:tblPr>
+        <w:tblStyle w:val="Grilledutableau"/>
+        <w:tblW w:w="9199" w:type="dxa"/>
+        <w:tblBorders>
+          <w:top w:val="single" w:sz="12" w:space="0" w:color="auto"/>
+          <w:left w:val="single" w:sz="12" w:space="0" w:color="auto"/>
+          <w:bottom w:val="single" w:sz="12" w:space="0" w:color="auto"/>
+          <w:right w:val="single" w:sz="12" w:space="0" w:color="auto"/>
+          <w:insideV w:val="single" w:sz="12" w:space="0" w:color="auto"/>
+        </w:tblBorders>
+        <w:tblLook w:val="04A0" w:firstRow="1" w:lastRow="0" w:firstColumn="1" w:lastColumn="0" w:noHBand="0" w:noVBand="1"/>
+      </w:tblPr>
+      <w:tblGrid>
+        <w:gridCol w:w="3246"/>
+        <w:gridCol w:w="5953"/>
+      </w:tblGrid>
+      <w:tr>
+        <w:tc>
+          <w:tcPr>
+            <w:tcW w:w="3246" w:type="dxa"/>
+            <w:shd w:val="clear" w:color="auto" w:fill="E2EFD9" w:themeFill="accent6" w:themeFillTint="33"/>
+          </w:tcPr>
+          <w:p>
+            <w:proofErr w:type="spellStart"/>
+            <w:r>
+              <w:t>Selection</w:t>
+            </w:r>
+            <w:proofErr w:type="spellEnd"/>
+            <w:r>
+              <w:t xml:space="preserve"> Arbitre</w:t>
+            </w:r>
+          </w:p>
+        </w:tc>
+        <w:tc>
+          <w:tcPr>
+            <w:tcW w:w="5953" w:type="dxa"/>
+          </w:tcPr>
+          <w:p>
+            <w:r>
+              <w:t>Lorsqu'un marqueur lance un match</w:t>
+            </w:r>
+          </w:p>
+          <w:p>
+            <w:r>
+              <w:t>Quand il s'authentifie</w:t>
+            </w:r>
+          </w:p>
+          <w:p>
+            <w:r>
+              <w:t>L'arbitre peut s'annoncer en se sélectionnant dans la liste déroulante des arbitres</w:t>
+            </w:r>
+          </w:p>
+        </w:tc>
+      </w:tr>
+      <w:tr>
+        <w:tc>
+          <w:tcPr>
+            <w:tcW w:w="3246" w:type="dxa"/>
+            <w:shd w:val="clear" w:color="auto" w:fill="E2EFD9" w:themeFill="accent6" w:themeFillTint="33"/>
+          </w:tcPr>
+          <w:p>
+            <w:r>
+              <w:t>Authentification Arbitre</w:t>
+            </w:r>
+          </w:p>
+        </w:tc>
+        <w:tc>
+          <w:tcPr>
+            <w:tcW w:w="5953" w:type="dxa"/>
+          </w:tcPr>
+          <w:p>
+            <w:r>
+              <w:t>Lorsqu'un arbitre a été sélectionner</w:t>
+            </w:r>
+          </w:p>
+          <w:p>
+            <w:r>
+              <w:t>Quand on valide la sélection</w:t>
+            </w:r>
+          </w:p>
+          <w:p>
+            <w:r>
+              <w:t>Une authentification survient pour valider l'arbitre</w:t>
+            </w:r>
+          </w:p>
+        </w:tc>
+      </w:tr>
+      <w:tr>
+        <w:tc>
+          <w:tcPr>
+            <w:tcW w:w="3246" w:type="dxa"/>
+            <w:shd w:val="clear" w:color="auto" w:fill="E2EFD9" w:themeFill="accent6" w:themeFillTint="33"/>
+          </w:tcPr>
+          <w:p>
+            <w:r>
+              <w:t>Fin de match</w:t>
+            </w:r>
+          </w:p>
+        </w:tc>
+        <w:tc>
+          <w:tcPr>
+            <w:tcW w:w="5953" w:type="dxa"/>
+          </w:tcPr>
+          <w:p>
+            <w:r>
+              <w:t>Lorsqu'un match est terminé</w:t>
+            </w:r>
+          </w:p>
+          <w:p>
+            <w:r>
+              <w:t>Quand le marqueur valide sont compte</w:t>
+            </w:r>
+          </w:p>
+          <w:p>
+            <w:r>
+              <w:t>Une authentification survient encore pour revalider le compte de l'arbitre</w:t>
+            </w:r>
+          </w:p>
+        </w:tc>
+      </w:tr>
+      <w:tr>
+        <w:tc>
+          <w:tcPr>
+            <w:tcW w:w="3246" w:type="dxa"/>
+            <w:shd w:val="clear" w:color="auto" w:fill="E2EFD9" w:themeFill="accent6" w:themeFillTint="33"/>
+          </w:tcPr>
+          <w:p>
+            <w:r>
+              <w:t>Validation</w:t>
+            </w:r>
+          </w:p>
+        </w:tc>
+        <w:tc>
+          <w:tcPr>
+            <w:tcW w:w="5953" w:type="dxa"/>
+          </w:tcPr>
+          <w:p>
+            <w:r>
+              <w:t>Lorsque l'arbitre s'authentifie</w:t>
+            </w:r>
+          </w:p>
+          <w:p>
+            <w:r>
+              <w:t>Quand il valide son compte</w:t>
+            </w:r>
+          </w:p>
+          <w:p>
+            <w:r>
+              <w:t xml:space="preserve">Une signature liée au match et a l'arbitre est générée dans la base de </w:t>
+            </w:r>
+            <w:proofErr w:type="gramStart"/>
+            <w:r>
+              <w:t>donnée</w:t>
+            </w:r>
+            <w:proofErr w:type="gramEnd"/>
+          </w:p>
+        </w:tc>
+      </w:tr>
+      <w:tr>
+        <w:tc>
+          <w:tcPr>
+            <w:tcW w:w="3246" w:type="dxa"/>
+            <w:shd w:val="clear" w:color="auto" w:fill="E2EFD9" w:themeFill="accent6" w:themeFillTint="33"/>
+          </w:tcPr>
+          <w:p>
+            <w:r>
+              <w:t>Pas de Validation</w:t>
+            </w:r>
+          </w:p>
+        </w:tc>
+        <w:tc>
+          <w:tcPr>
+            <w:tcW w:w="5953" w:type="dxa"/>
+          </w:tcPr>
+          <w:p>
+            <w:r>
+              <w:t>Lorsque l'arbitre quitte l'authentification</w:t>
+            </w:r>
+          </w:p>
+          <w:p>
+            <w:r>
+              <w:t>Quand on veut revenir sur le match</w:t>
+            </w:r>
+          </w:p>
+          <w:p>
+            <w:r>
+              <w:t>La page ramène vers l'Authentification de l'arbitre</w:t>
+            </w:r>
+          </w:p>
+        </w:tc>
+      </w:tr>
+    </w:tbl>
+    <w:p>
+      <w:pPr>
+        <w:jc w:val="center"/>
+      </w:pPr>
+    </w:p>
+    <w:p>
+      <w:pPr>
+        <w:jc w:val="center"/>
+      </w:pPr>
+      <w:r>
+        <w:rPr>
+          <w:noProof/>
+        </w:rPr>
+        <w:drawing>
+          <wp:inline distT="0" distB="0" distL="0" distR="0" wp14:anchorId="14AACFE4" wp14:editId="77F60E27">
+            <wp:extent cx="4796434" cy="3486150"/>
+            <wp:effectExtent l="38100" t="38100" r="42545" b="38100"/>
+            <wp:docPr id="34" name="Image 34"/>
+            <wp:cNvGraphicFramePr>
+              <a:graphicFrameLocks xmlns:a="http://schemas.openxmlformats.org/drawingml/2006/main" noChangeAspect="1"/>
+            </wp:cNvGraphicFramePr>
+            <a:graphic xmlns:a="http://schemas.openxmlformats.org/drawingml/2006/main">
+              <a:graphicData uri="http://schemas.openxmlformats.org/drawingml/2006/picture">
+                <pic:pic xmlns:pic="http://schemas.openxmlformats.org/drawingml/2006/picture">
+                  <pic:nvPicPr>
+                    <pic:cNvPr id="0" name="Picture 8"/>
+                    <pic:cNvPicPr>
+                      <a:picLocks noChangeAspect="1" noChangeArrowheads="1"/>
+                    </pic:cNvPicPr>
+                  </pic:nvPicPr>
+                  <pic:blipFill>
+                    <a:blip r:embed="rId25">
+                      <a:extLst>
+                        <a:ext uri="{28A0092B-C50C-407E-A947-70E740481C1C}">
+                          <a14:useLocalDpi xmlns:a14="http://schemas.microsoft.com/office/drawing/2010/main" val="0"/>
+                        </a:ext>
+                      </a:extLst>
+                    </a:blip>
+                    <a:srcRect/>
+                    <a:stretch>
+                      <a:fillRect/>
+                    </a:stretch>
+                  </pic:blipFill>
+                  <pic:spPr bwMode="auto">
+                    <a:xfrm>
+                      <a:off x="0" y="0"/>
+                      <a:ext cx="4798714" cy="3487807"/>
+                    </a:xfrm>
+                    <a:prstGeom prst="rect">
+                      <a:avLst/>
+                    </a:prstGeom>
+                    <a:noFill/>
+                    <a:ln w="38100">
+                      <a:solidFill>
+                        <a:schemeClr val="accent6">
+                          <a:lumMod val="75000"/>
+                        </a:schemeClr>
+                      </a:solidFill>
+                    </a:ln>
+                  </pic:spPr>
+                </pic:pic>
+              </a:graphicData>
+            </a:graphic>
+          </wp:inline>
+        </w:drawing>
+      </w:r>
+    </w:p>
+    <w:p>
+      <w:pPr>
+        <w:jc w:val="center"/>
+      </w:pPr>
+    </w:p>
+    <w:p>
+      <w:pPr>
+        <w:pStyle w:val="Titre3"/>
+      </w:pPr>
+      <w:bookmarkStart w:id="22" w:name="_Toc165877938"/>
+      <w:r>
+        <w:lastRenderedPageBreak/>
+        <w:t>Feuille de match</w:t>
+      </w:r>
+      <w:bookmarkEnd w:id="22"/>
+    </w:p>
+    <w:p>
+      <w:pPr>
+        <w:pStyle w:val="Titre4"/>
+        <w:rPr>
+          <w:b/>
+          <w:bCs/>
+          <w:i w:val="0"/>
+          <w:iCs/>
+          <w:u w:val="none"/>
+        </w:rPr>
+      </w:pPr>
+      <w:r>
+        <w:rPr>
+          <w:b/>
+          <w:bCs/>
+          <w:i w:val="0"/>
+          <w:iCs/>
+          <w:u w:val="none"/>
+        </w:rPr>
+        <w:t>Description</w:t>
+      </w:r>
+    </w:p>
+    <w:p/>
+    <w:p>
+      <w:r>
+        <w:t>En tant qu'administrateur</w:t>
+      </w:r>
+    </w:p>
+    <w:p>
+      <w:r>
+        <w:t>Je veux pouvoir consulter la feuille d'un match terminé</w:t>
+      </w:r>
+    </w:p>
+    <w:p>
+      <w:r>
+        <w:t>Pour m'assurer de son bon déroulement</w:t>
+      </w:r>
+    </w:p>
+    <w:p/>
+    <w:p>
+      <w:pPr>
+        <w:pStyle w:val="Titre4"/>
+        <w:rPr>
+          <w:b/>
+          <w:bCs/>
+          <w:i w:val="0"/>
+          <w:iCs/>
+          <w:u w:val="none"/>
+        </w:rPr>
+      </w:pPr>
+      <w:r>
+        <w:rPr>
+          <w:b/>
+          <w:bCs/>
+          <w:i w:val="0"/>
+          <w:iCs/>
+          <w:u w:val="none"/>
+        </w:rPr>
+        <w:t>Test d’acceptance</w:t>
+      </w:r>
+    </w:p>
+    <w:p/>
+    <w:tbl>
+      <w:tblPr>
+        <w:tblStyle w:val="Grilledutableau"/>
+        <w:tblW w:w="9199" w:type="dxa"/>
+        <w:tblBorders>
+          <w:top w:val="single" w:sz="12" w:space="0" w:color="auto"/>
+          <w:left w:val="single" w:sz="12" w:space="0" w:color="auto"/>
+          <w:bottom w:val="single" w:sz="12" w:space="0" w:color="auto"/>
+          <w:right w:val="single" w:sz="12" w:space="0" w:color="auto"/>
+          <w:insideV w:val="single" w:sz="12" w:space="0" w:color="auto"/>
+        </w:tblBorders>
+        <w:tblLook w:val="04A0" w:firstRow="1" w:lastRow="0" w:firstColumn="1" w:lastColumn="0" w:noHBand="0" w:noVBand="1"/>
+      </w:tblPr>
+      <w:tblGrid>
+        <w:gridCol w:w="3246"/>
+        <w:gridCol w:w="5953"/>
+      </w:tblGrid>
+      <w:tr>
+        <w:tc>
+          <w:tcPr>
+            <w:tcW w:w="3246" w:type="dxa"/>
+            <w:shd w:val="clear" w:color="auto" w:fill="E2EFD9" w:themeFill="accent6" w:themeFillTint="33"/>
+          </w:tcPr>
+          <w:p>
+            <w:r>
+              <w:t>QR Code Arbitre</w:t>
+            </w:r>
+          </w:p>
+        </w:tc>
+        <w:tc>
+          <w:tcPr>
+            <w:tcW w:w="5953" w:type="dxa"/>
+          </w:tcPr>
+          <w:p>
+            <w:r>
+              <w:t>Lorsque je scan avec un téléphone le QR Code de l'arbitre</w:t>
+            </w:r>
+          </w:p>
+          <w:p>
+            <w:r>
+              <w:t xml:space="preserve">Quand le site </w:t>
+            </w:r>
+            <w:proofErr w:type="gramStart"/>
+            <w:r>
+              <w:t>valident</w:t>
+            </w:r>
+            <w:proofErr w:type="gramEnd"/>
+            <w:r>
+              <w:t xml:space="preserve"> l'URL</w:t>
+            </w:r>
+          </w:p>
+          <w:p>
+            <w:r>
+              <w:t>L'URL afficher sur le téléphone est la page de profil de l'arbitre</w:t>
+            </w:r>
+          </w:p>
+        </w:tc>
+      </w:tr>
+      <w:tr>
+        <w:tc>
+          <w:tcPr>
+            <w:tcW w:w="3246" w:type="dxa"/>
+            <w:shd w:val="clear" w:color="auto" w:fill="E2EFD9" w:themeFill="accent6" w:themeFillTint="33"/>
+          </w:tcPr>
+          <w:p>
+            <w:r>
+              <w:t>QR Code Marqueur</w:t>
+            </w:r>
+          </w:p>
+        </w:tc>
+        <w:tc>
+          <w:tcPr>
+            <w:tcW w:w="5953" w:type="dxa"/>
+          </w:tcPr>
+          <w:p>
+            <w:r>
+              <w:t>Lorsque je scan avec un téléphone le QR Code du marqueur</w:t>
+            </w:r>
+          </w:p>
+          <w:p>
+            <w:r>
+              <w:t>Quand le site valide l'URL</w:t>
+            </w:r>
+          </w:p>
+          <w:p>
+            <w:r>
+              <w:t>L'URL afficher sur le téléphone est la page de profil du marqueur</w:t>
+            </w:r>
+          </w:p>
+        </w:tc>
+      </w:tr>
+      <w:tr>
+        <w:tc>
+          <w:tcPr>
+            <w:tcW w:w="3246" w:type="dxa"/>
+            <w:shd w:val="clear" w:color="auto" w:fill="E2EFD9" w:themeFill="accent6" w:themeFillTint="33"/>
+          </w:tcPr>
+          <w:p>
+            <w:r>
+              <w:t>Affichage Changement</w:t>
+            </w:r>
+          </w:p>
+        </w:tc>
+        <w:tc>
+          <w:tcPr>
+            <w:tcW w:w="5953" w:type="dxa"/>
+          </w:tcPr>
+          <w:p>
+            <w:r>
+              <w:t>Lorsque je consulte une feuille de match</w:t>
+            </w:r>
+          </w:p>
+          <w:p>
+            <w:r>
+              <w:t>Quand j'arrive sur la page</w:t>
+            </w:r>
+          </w:p>
+          <w:p>
+            <w:r>
+              <w:t>Les changements de joueur son correcte et afficher comme sur une feuille de match officielle</w:t>
+            </w:r>
+          </w:p>
+        </w:tc>
+      </w:tr>
+      <w:tr>
+        <w:tc>
+          <w:tcPr>
+            <w:tcW w:w="3246" w:type="dxa"/>
+            <w:shd w:val="clear" w:color="auto" w:fill="E2EFD9" w:themeFill="accent6" w:themeFillTint="33"/>
+          </w:tcPr>
+          <w:p>
+            <w:r>
+              <w:t>Affichage bouton "Consulter"</w:t>
+            </w:r>
+          </w:p>
+        </w:tc>
+        <w:tc>
+          <w:tcPr>
+            <w:tcW w:w="5953" w:type="dxa"/>
+          </w:tcPr>
+          <w:p>
+            <w:r>
+              <w:t xml:space="preserve">Lorsque je suis connecté avec un compte admin </w:t>
+            </w:r>
+          </w:p>
+          <w:p>
+            <w:r>
+              <w:t>Quand je regarde un match qui a été terminé et valider</w:t>
+            </w:r>
+          </w:p>
+          <w:p>
+            <w:r>
+              <w:t xml:space="preserve">Un bouton "Consulter" s'affiche et nous amène </w:t>
+            </w:r>
+            <w:proofErr w:type="spellStart"/>
+            <w:proofErr w:type="gramStart"/>
+            <w:r>
+              <w:t>a</w:t>
+            </w:r>
+            <w:proofErr w:type="spellEnd"/>
+            <w:proofErr w:type="gramEnd"/>
+            <w:r>
+              <w:t xml:space="preserve"> la feuille de match</w:t>
+            </w:r>
+          </w:p>
+        </w:tc>
+      </w:tr>
+      <w:tr>
+        <w:tc>
+          <w:tcPr>
+            <w:tcW w:w="3246" w:type="dxa"/>
+            <w:shd w:val="clear" w:color="auto" w:fill="E2EFD9" w:themeFill="accent6" w:themeFillTint="33"/>
+          </w:tcPr>
+          <w:p>
+            <w:r>
+              <w:t>Affichage bouton "Consulter"</w:t>
+            </w:r>
+          </w:p>
+        </w:tc>
+        <w:tc>
+          <w:tcPr>
+            <w:tcW w:w="5953" w:type="dxa"/>
+          </w:tcPr>
+          <w:p>
+            <w:r>
+              <w:t>Lorsque je suis connecté avec un compte qui n'est pas admin</w:t>
+            </w:r>
+          </w:p>
+          <w:p>
+            <w:r>
+              <w:t>Quand je regarde un match qui a été terminé et valider</w:t>
+            </w:r>
+          </w:p>
+          <w:p>
+            <w:r>
+              <w:t>Il n'y a aucun bouton afficher ou action possible avec</w:t>
+            </w:r>
+          </w:p>
+        </w:tc>
+      </w:tr>
+    </w:tbl>
+    <w:p>
+      <w:pPr>
+        <w:jc w:val="center"/>
+      </w:pPr>
+      <w:r>
+        <w:rPr>
+          <w:noProof/>
+        </w:rPr>
+        <w:lastRenderedPageBreak/>
+        <w:drawing>
+          <wp:inline distT="0" distB="0" distL="0" distR="0" wp14:anchorId="3589F471" wp14:editId="087359B6">
+            <wp:extent cx="4645282" cy="3514725"/>
+            <wp:effectExtent l="38100" t="38100" r="41275" b="28575"/>
+            <wp:docPr id="35" name="Image 35"/>
+            <wp:cNvGraphicFramePr>
+              <a:graphicFrameLocks xmlns:a="http://schemas.openxmlformats.org/drawingml/2006/main" noChangeAspect="1"/>
+            </wp:cNvGraphicFramePr>
+            <a:graphic xmlns:a="http://schemas.openxmlformats.org/drawingml/2006/main">
+              <a:graphicData uri="http://schemas.openxmlformats.org/drawingml/2006/picture">
+                <pic:pic xmlns:pic="http://schemas.openxmlformats.org/drawingml/2006/picture">
+                  <pic:nvPicPr>
+                    <pic:cNvPr id="0" name="Picture 9"/>
+                    <pic:cNvPicPr>
+                      <a:picLocks noChangeAspect="1" noChangeArrowheads="1"/>
+                    </pic:cNvPicPr>
+                  </pic:nvPicPr>
+                  <pic:blipFill>
+                    <a:blip r:embed="rId26">
+                      <a:extLst>
+                        <a:ext uri="{28A0092B-C50C-407E-A947-70E740481C1C}">
+                          <a14:useLocalDpi xmlns:a14="http://schemas.microsoft.com/office/drawing/2010/main" val="0"/>
+                        </a:ext>
+                      </a:extLst>
+                    </a:blip>
+                    <a:srcRect/>
+                    <a:stretch>
+                      <a:fillRect/>
+                    </a:stretch>
+                  </pic:blipFill>
+                  <pic:spPr bwMode="auto">
+                    <a:xfrm>
+                      <a:off x="0" y="0"/>
+                      <a:ext cx="4649629" cy="3518014"/>
+                    </a:xfrm>
+                    <a:prstGeom prst="rect">
+                      <a:avLst/>
+                    </a:prstGeom>
+                    <a:noFill/>
+                    <a:ln w="38100">
+                      <a:solidFill>
+                        <a:schemeClr val="accent6">
+                          <a:lumMod val="75000"/>
+                        </a:schemeClr>
+                      </a:solidFill>
+                    </a:ln>
+                  </pic:spPr>
+                </pic:pic>
+              </a:graphicData>
+            </a:graphic>
+          </wp:inline>
+        </w:drawing>
+      </w:r>
+    </w:p>
+    <w:p>
+      <w:pPr>
+        <w:jc w:val="center"/>
+      </w:pPr>
+    </w:p>
+    <w:p>
+      <w:pPr>
+        <w:jc w:val="center"/>
+      </w:pPr>
+      <w:r>
+        <w:rPr>
+          <w:noProof/>
+        </w:rPr>
+        <w:drawing>
+          <wp:inline distT="0" distB="0" distL="0" distR="0" wp14:anchorId="4C45599B" wp14:editId="1B8B7BE2">
+            <wp:extent cx="5753100" cy="2181225"/>
+            <wp:effectExtent l="38100" t="38100" r="38100" b="47625"/>
+            <wp:docPr id="36" name="Image 36"/>
+            <wp:cNvGraphicFramePr>
+              <a:graphicFrameLocks xmlns:a="http://schemas.openxmlformats.org/drawingml/2006/main" noChangeAspect="1"/>
+            </wp:cNvGraphicFramePr>
+            <a:graphic xmlns:a="http://schemas.openxmlformats.org/drawingml/2006/main">
+              <a:graphicData uri="http://schemas.openxmlformats.org/drawingml/2006/picture">
+                <pic:pic xmlns:pic="http://schemas.openxmlformats.org/drawingml/2006/picture">
+                  <pic:nvPicPr>
+                    <pic:cNvPr id="0" name="Picture 10"/>
+                    <pic:cNvPicPr>
+                      <a:picLocks noChangeAspect="1" noChangeArrowheads="1"/>
+                    </pic:cNvPicPr>
+                  </pic:nvPicPr>
+                  <pic:blipFill>
+                    <a:blip r:embed="rId27">
+                      <a:extLst>
+                        <a:ext uri="{28A0092B-C50C-407E-A947-70E740481C1C}">
+                          <a14:useLocalDpi xmlns:a14="http://schemas.microsoft.com/office/drawing/2010/main" val="0"/>
+                        </a:ext>
+                      </a:extLst>
+                    </a:blip>
+                    <a:srcRect/>
+                    <a:stretch>
+                      <a:fillRect/>
+                    </a:stretch>
+                  </pic:blipFill>
+                  <pic:spPr bwMode="auto">
+                    <a:xfrm>
+                      <a:off x="0" y="0"/>
+                      <a:ext cx="5753100" cy="2181225"/>
+                    </a:xfrm>
+                    <a:prstGeom prst="rect">
+                      <a:avLst/>
+                    </a:prstGeom>
+                    <a:noFill/>
+                    <a:ln w="38100">
+                      <a:solidFill>
+                        <a:schemeClr val="accent6">
+                          <a:lumMod val="75000"/>
+                        </a:schemeClr>
+                      </a:solidFill>
+                    </a:ln>
+                  </pic:spPr>
+                </pic:pic>
+              </a:graphicData>
+            </a:graphic>
+          </wp:inline>
+        </w:drawing>
+      </w:r>
+    </w:p>
+    <w:p>
+      <w:pPr>
+        <w:rPr>
+          <w:bCs/>
+          <w:szCs w:val="14"/>
+        </w:rPr>
+      </w:pPr>
+    </w:p>
+    <w:p>
+      <w:pPr>
+        <w:rPr>
+          <w:bCs/>
+          <w:szCs w:val="14"/>
+        </w:rPr>
+      </w:pPr>
+    </w:p>
     <w:sectPr>
-      <w:headerReference w:type="default" r:id="rId13"/>
-      <w:footerReference w:type="default" r:id="rId14"/>
+      <w:headerReference w:type="default" r:id="rId28"/>
+      <w:footerReference w:type="default" r:id="rId29"/>
       <w:pgSz w:w="11906" w:h="16838" w:code="9"/>
       <w:pgMar w:top="1418" w:right="1418" w:bottom="1418" w:left="1418" w:header="720" w:footer="720" w:gutter="0"/>
       <w:cols w:space="720"/>
@@ -3734,6 +6820,259 @@
     </w:sectPr>
   </w:body>
 </w:document>
+</file>
+
+<file path=word/comments.xml><?xml version="1.0" encoding="utf-8"?>
+<w:comments xmlns:wpc="http://schemas.microsoft.com/office/word/2010/wordprocessingCanvas" xmlns:cx="http://schemas.microsoft.com/office/drawing/2014/chartex" xmlns:cx1="http://schemas.microsoft.com/office/drawing/2015/9/8/chartex" xmlns:cx2="http://schemas.microsoft.com/office/drawing/2015/10/21/chartex" xmlns:cx3="http://schemas.microsoft.com/office/drawing/2016/5/9/chartex" xmlns:cx4="http://schemas.microsoft.com/office/drawing/2016/5/10/chartex" xmlns:cx5="http://schemas.microsoft.com/office/drawing/2016/5/11/chartex" xmlns:cx6="http://schemas.microsoft.com/office/drawing/2016/5/12/chartex" xmlns:cx7="http://schemas.microsoft.com/office/drawing/2016/5/13/chartex" xmlns:cx8="http://schemas.microsoft.com/office/drawing/2016/5/14/chartex" xmlns:mc="http://schemas.openxmlformats.org/markup-compatibility/2006" xmlns:aink="http://schemas.microsoft.com/office/drawing/2016/ink" xmlns:am3d="http://schemas.microsoft.com/office/drawing/2017/model3d" xmlns:o="urn:schemas-microsoft-com:office:office" xmlns:oel="http://schemas.microsoft.com/office/2019/extlst" xmlns:r="http://schemas.openxmlformats.org/officeDocument/2006/relationships" xmlns:m="http://schemas.openxmlformats.org/officeDocument/2006/math" xmlns:v="urn:schemas-microsoft-com:vml" xmlns:wp14="http://schemas.microsoft.com/office/word/2010/wordprocessingDrawing" xmlns:wp="http://schemas.openxmlformats.org/drawingml/2006/wordprocessingDrawing" xmlns:w10="urn:schemas-microsoft-com:office:word" xmlns:w="http://schemas.openxmlformats.org/wordprocessingml/2006/main" xmlns:w14="http://schemas.microsoft.com/office/word/2010/wordml" xmlns:w15="http://schemas.microsoft.com/office/word/2012/wordml" xmlns:w16cex="http://schemas.microsoft.com/office/word/2018/wordml/cex" xmlns:w16cid="http://schemas.microsoft.com/office/word/2016/wordml/cid" xmlns:w16="http://schemas.microsoft.com/office/word/2018/wordml" xmlns:w16sdtdh="http://schemas.microsoft.com/office/word/2020/wordml/sdtdatahash" xmlns:w16se="http://schemas.microsoft.com/office/word/2015/wordml/symex" xmlns:wpg="http://schemas.microsoft.com/office/word/2010/wordprocessingGroup" xmlns:wpi="http://schemas.microsoft.com/office/word/2010/wordprocessingInk" xmlns:wne="http://schemas.microsoft.com/office/word/2006/wordml" xmlns:wps="http://schemas.microsoft.com/office/word/2010/wordprocessingShape" mc:Ignorable="w14 w15 w16se w16cid w16 w16cex w16sdtdh wp14">
+  <w:comment w:id="15" w:author="Alexander Gaillard" w:date="2024-04-26T13:59:00Z" w:initials="AG">
+    <w:p>
+      <w:pPr>
+        <w:pStyle w:val="Commentaire"/>
+        <w:ind w:left="360"/>
+      </w:pPr>
+      <w:r>
+        <w:rPr>
+          <w:rStyle w:val="Marquedecommentaire"/>
+        </w:rPr>
+        <w:annotationRef/>
+      </w:r>
+      <w:r>
+        <w:rPr>
+          <w:i/>
+          <w:iCs/>
+        </w:rPr>
+        <w:t>Le concept complet avec toutes ses annexes :</w:t>
+      </w:r>
+    </w:p>
+    <w:p>
+      <w:pPr>
+        <w:pStyle w:val="Commentaire"/>
+        <w:ind w:left="360"/>
+      </w:pPr>
+    </w:p>
+    <w:p>
+      <w:pPr>
+        <w:pStyle w:val="Commentaire"/>
+        <w:ind w:left="360"/>
+      </w:pPr>
+      <w:r>
+        <w:rPr>
+          <w:i/>
+          <w:iCs/>
+          <w:color w:val="FF0000"/>
+        </w:rPr>
+        <w:t>Au minimum :</w:t>
+      </w:r>
+    </w:p>
+    <w:p>
+      <w:pPr>
+        <w:pStyle w:val="Commentaire"/>
+        <w:numPr>
+          <w:ilvl w:val="0"/>
+          <w:numId w:val="26"/>
+        </w:numPr>
+      </w:pPr>
+      <w:r>
+        <w:rPr>
+          <w:i/>
+          <w:iCs/>
+          <w:color w:val="FF0000"/>
+        </w:rPr>
+        <w:t>Un ou plusieurs schémas de contexte montrant le système dans son environnement d’utilisation, ainsi que ses utilisateurs. Ce type schéma doit être accompagné d’explications textuelles</w:t>
+      </w:r>
+    </w:p>
+    <w:p>
+      <w:pPr>
+        <w:pStyle w:val="Commentaire"/>
+        <w:numPr>
+          <w:ilvl w:val="0"/>
+          <w:numId w:val="26"/>
+        </w:numPr>
+      </w:pPr>
+      <w:r>
+        <w:rPr>
+          <w:i/>
+          <w:iCs/>
+          <w:color w:val="FF0000"/>
+        </w:rPr>
+        <w:t>Un ou plusieurs schémas d’architecture montrant la structure interne du système. Ce type schéma doit être accompagné d’explications textuelles</w:t>
+      </w:r>
+    </w:p>
+    <w:p>
+      <w:pPr>
+        <w:pStyle w:val="Commentaire"/>
+        <w:numPr>
+          <w:ilvl w:val="0"/>
+          <w:numId w:val="26"/>
+        </w:numPr>
+      </w:pPr>
+      <w:r>
+        <w:rPr>
+          <w:i/>
+          <w:iCs/>
+          <w:color w:val="FF0000"/>
+        </w:rPr>
+        <w:t>Un modèle conceptuel des données, accompagné d’une explication pour chaque entité/attribut possédant une particularité.</w:t>
+      </w:r>
+    </w:p>
+    <w:p>
+      <w:pPr>
+        <w:pStyle w:val="Commentaire"/>
+        <w:ind w:left="360"/>
+      </w:pPr>
+    </w:p>
+    <w:p>
+      <w:pPr>
+        <w:pStyle w:val="Commentaire"/>
+        <w:ind w:left="360"/>
+      </w:pPr>
+      <w:r>
+        <w:rPr>
+          <w:i/>
+          <w:iCs/>
+          <w:color w:val="FF0000"/>
+        </w:rPr>
+        <w:t>Générez les images à partir des applications utilisées. N’ayez recours à la capture d’écran que s’il n’y a pas d’autre moyen de faire.</w:t>
+      </w:r>
+    </w:p>
+    <w:p>
+      <w:pPr>
+        <w:pStyle w:val="Commentaire"/>
+        <w:ind w:left="360"/>
+      </w:pPr>
+    </w:p>
+    <w:p>
+      <w:pPr>
+        <w:pStyle w:val="Commentaire"/>
+        <w:ind w:left="360"/>
+      </w:pPr>
+      <w:r>
+        <w:rPr>
+          <w:i/>
+          <w:iCs/>
+        </w:rPr>
+        <w:t xml:space="preserve">Par exemple : </w:t>
+      </w:r>
+    </w:p>
+    <w:p>
+      <w:pPr>
+        <w:pStyle w:val="Commentaire"/>
+        <w:numPr>
+          <w:ilvl w:val="0"/>
+          <w:numId w:val="27"/>
+        </w:numPr>
+        <w:ind w:left="1080"/>
+      </w:pPr>
+      <w:r>
+        <w:rPr>
+          <w:i/>
+          <w:iCs/>
+        </w:rPr>
+        <w:t xml:space="preserve">Multimédia : carte de site, </w:t>
+      </w:r>
+      <w:r>
+        <w:rPr>
+          <w:i/>
+          <w:iCs/>
+          <w:strike/>
+        </w:rPr>
+        <w:t>maquettes papier</w:t>
+      </w:r>
+      <w:r>
+        <w:rPr>
+          <w:i/>
+          <w:iCs/>
+        </w:rPr>
+        <w:t>, story board préliminaire, …</w:t>
+      </w:r>
+    </w:p>
+    <w:p>
+      <w:pPr>
+        <w:pStyle w:val="Commentaire"/>
+        <w:numPr>
+          <w:ilvl w:val="0"/>
+          <w:numId w:val="27"/>
+        </w:numPr>
+      </w:pPr>
+      <w:r>
+        <w:rPr>
+          <w:i/>
+          <w:iCs/>
+        </w:rPr>
+        <w:t>Bases de données : interfaces graphiques, modèle conceptuel.</w:t>
+      </w:r>
+    </w:p>
+    <w:p>
+      <w:pPr>
+        <w:pStyle w:val="Commentaire"/>
+        <w:numPr>
+          <w:ilvl w:val="0"/>
+          <w:numId w:val="27"/>
+        </w:numPr>
+        <w:ind w:left="1080"/>
+      </w:pPr>
+      <w:r>
+        <w:rPr>
+          <w:i/>
+          <w:iCs/>
+          <w:strike/>
+          <w:color w:val="FF0000"/>
+        </w:rPr>
+        <w:t>Programmation : interfaces graphiques, maquettes, analyse fonctionnelle…</w:t>
+      </w:r>
+      <w:r>
+        <w:rPr>
+          <w:b/>
+          <w:bCs/>
+          <w:i/>
+          <w:iCs/>
+          <w:color w:val="FF0000"/>
+        </w:rPr>
+        <w:t xml:space="preserve"> Ceci est dans l’analyse fonctionnelle ci-dessous</w:t>
+      </w:r>
+    </w:p>
+    <w:p>
+      <w:pPr>
+        <w:pStyle w:val="Commentaire"/>
+        <w:numPr>
+          <w:ilvl w:val="0"/>
+          <w:numId w:val="27"/>
+        </w:numPr>
+      </w:pPr>
+      <w:r>
+        <w:rPr>
+          <w:i/>
+          <w:iCs/>
+        </w:rPr>
+        <w:t>…</w:t>
+      </w:r>
+    </w:p>
+    <w:p>
+      <w:pPr>
+        <w:pStyle w:val="Commentaire"/>
+        <w:ind w:left="720"/>
+      </w:pPr>
+    </w:p>
+  </w:comment>
+</w:comments>
+</file>
+
+<file path=word/commentsExtended.xml><?xml version="1.0" encoding="utf-8"?>
+<w15:commentsEx xmlns:wpc="http://schemas.microsoft.com/office/word/2010/wordprocessingCanvas" xmlns:cx="http://schemas.microsoft.com/office/drawing/2014/chartex" xmlns:cx1="http://schemas.microsoft.com/office/drawing/2015/9/8/chartex" xmlns:cx2="http://schemas.microsoft.com/office/drawing/2015/10/21/chartex" xmlns:cx3="http://schemas.microsoft.com/office/drawing/2016/5/9/chartex" xmlns:cx4="http://schemas.microsoft.com/office/drawing/2016/5/10/chartex" xmlns:cx5="http://schemas.microsoft.com/office/drawing/2016/5/11/chartex" xmlns:cx6="http://schemas.microsoft.com/office/drawing/2016/5/12/chartex" xmlns:cx7="http://schemas.microsoft.com/office/drawing/2016/5/13/chartex" xmlns:cx8="http://schemas.microsoft.com/office/drawing/2016/5/14/chartex" xmlns:mc="http://schemas.openxmlformats.org/markup-compatibility/2006" xmlns:aink="http://schemas.microsoft.com/office/drawing/2016/ink" xmlns:am3d="http://schemas.microsoft.com/office/drawing/2017/model3d" xmlns:o="urn:schemas-microsoft-com:office:office" xmlns:oel="http://schemas.microsoft.com/office/2019/extlst" xmlns:r="http://schemas.openxmlformats.org/officeDocument/2006/relationships" xmlns:m="http://schemas.openxmlformats.org/officeDocument/2006/math" xmlns:v="urn:schemas-microsoft-com:vml" xmlns:wp14="http://schemas.microsoft.com/office/word/2010/wordprocessingDrawing" xmlns:wp="http://schemas.openxmlformats.org/drawingml/2006/wordprocessingDrawing" xmlns:w10="urn:schemas-microsoft-com:office:word" xmlns:w="http://schemas.openxmlformats.org/wordprocessingml/2006/main" xmlns:w14="http://schemas.microsoft.com/office/word/2010/wordml" xmlns:w15="http://schemas.microsoft.com/office/word/2012/wordml" xmlns:w16cex="http://schemas.microsoft.com/office/word/2018/wordml/cex" xmlns:w16cid="http://schemas.microsoft.com/office/word/2016/wordml/cid" xmlns:w16="http://schemas.microsoft.com/office/word/2018/wordml" xmlns:w16sdtdh="http://schemas.microsoft.com/office/word/2020/wordml/sdtdatahash" xmlns:w16se="http://schemas.microsoft.com/office/word/2015/wordml/symex" xmlns:wpg="http://schemas.microsoft.com/office/word/2010/wordprocessingGroup" xmlns:wpi="http://schemas.microsoft.com/office/word/2010/wordprocessingInk" xmlns:wne="http://schemas.microsoft.com/office/word/2006/wordml" xmlns:wps="http://schemas.microsoft.com/office/word/2010/wordprocessingShape" mc:Ignorable="w14 w15 w16se w16cid w16 w16cex w16sdtdh wp14">
+  <w15:commentEx w15:paraId="7450467B" w15:done="0"/>
+</w15:commentsEx>
+</file>
+
+<file path=word/commentsExtensible.xml><?xml version="1.0" encoding="utf-8"?>
+<w16cex:commentsExtensible xmlns:wpc="http://schemas.microsoft.com/office/word/2010/wordprocessingCanvas" xmlns:cx="http://schemas.microsoft.com/office/drawing/2014/chartex" xmlns:cx1="http://schemas.microsoft.com/office/drawing/2015/9/8/chartex" xmlns:cx2="http://schemas.microsoft.com/office/drawing/2015/10/21/chartex" xmlns:cx3="http://schemas.microsoft.com/office/drawing/2016/5/9/chartex" xmlns:cx4="http://schemas.microsoft.com/office/drawing/2016/5/10/chartex" xmlns:cx5="http://schemas.microsoft.com/office/drawing/2016/5/11/chartex" xmlns:cx6="http://schemas.microsoft.com/office/drawing/2016/5/12/chartex" xmlns:cx7="http://schemas.microsoft.com/office/drawing/2016/5/13/chartex" xmlns:cx8="http://schemas.microsoft.com/office/drawing/2016/5/14/chartex" xmlns:mc="http://schemas.openxmlformats.org/markup-compatibility/2006" xmlns:aink="http://schemas.microsoft.com/office/drawing/2016/ink" xmlns:am3d="http://schemas.microsoft.com/office/drawing/2017/model3d" xmlns:o="urn:schemas-microsoft-com:office:office" xmlns:oel="http://schemas.microsoft.com/office/2019/extlst" xmlns:r="http://schemas.openxmlformats.org/officeDocument/2006/relationships" xmlns:m="http://schemas.openxmlformats.org/officeDocument/2006/math" xmlns:v="urn:schemas-microsoft-com:vml" xmlns:wp14="http://schemas.microsoft.com/office/word/2010/wordprocessingDrawing" xmlns:wp="http://schemas.openxmlformats.org/drawingml/2006/wordprocessingDrawing" xmlns:w10="urn:schemas-microsoft-com:office:word" xmlns:w="http://schemas.openxmlformats.org/wordprocessingml/2006/main" xmlns:w14="http://schemas.microsoft.com/office/word/2010/wordml" xmlns:w15="http://schemas.microsoft.com/office/word/2012/wordml" xmlns:w16cex="http://schemas.microsoft.com/office/word/2018/wordml/cex" xmlns:w16cid="http://schemas.microsoft.com/office/word/2016/wordml/cid" xmlns:w16="http://schemas.microsoft.com/office/word/2018/wordml" xmlns:w16sdtdh="http://schemas.microsoft.com/office/word/2020/wordml/sdtdatahash" xmlns:w16se="http://schemas.microsoft.com/office/word/2015/wordml/symex" xmlns:wpg="http://schemas.microsoft.com/office/word/2010/wordprocessingGroup" xmlns:wpi="http://schemas.microsoft.com/office/word/2010/wordprocessingInk" xmlns:wne="http://schemas.microsoft.com/office/word/2006/wordml" xmlns:wps="http://schemas.microsoft.com/office/word/2010/wordprocessingShape" mc:Ignorable="w14 w15 w16se w16cid w16 w16cex w16sdtdh wp14">
+  <w16cex:commentExtensible w16cex:durableId="29D631B0" w16cex:dateUtc="2024-04-26T11:59:00Z"/>
+</w16cex:commentsExtensible>
+</file>
+
+<file path=word/commentsIds.xml><?xml version="1.0" encoding="utf-8"?>
+<w16cid:commentsIds xmlns:wpc="http://schemas.microsoft.com/office/word/2010/wordprocessingCanvas" xmlns:cx="http://schemas.microsoft.com/office/drawing/2014/chartex" xmlns:cx1="http://schemas.microsoft.com/office/drawing/2015/9/8/chartex" xmlns:cx2="http://schemas.microsoft.com/office/drawing/2015/10/21/chartex" xmlns:cx3="http://schemas.microsoft.com/office/drawing/2016/5/9/chartex" xmlns:cx4="http://schemas.microsoft.com/office/drawing/2016/5/10/chartex" xmlns:cx5="http://schemas.microsoft.com/office/drawing/2016/5/11/chartex" xmlns:cx6="http://schemas.microsoft.com/office/drawing/2016/5/12/chartex" xmlns:cx7="http://schemas.microsoft.com/office/drawing/2016/5/13/chartex" xmlns:cx8="http://schemas.microsoft.com/office/drawing/2016/5/14/chartex" xmlns:mc="http://schemas.openxmlformats.org/markup-compatibility/2006" xmlns:aink="http://schemas.microsoft.com/office/drawing/2016/ink" xmlns:am3d="http://schemas.microsoft.com/office/drawing/2017/model3d" xmlns:o="urn:schemas-microsoft-com:office:office" xmlns:oel="http://schemas.microsoft.com/office/2019/extlst" xmlns:r="http://schemas.openxmlformats.org/officeDocument/2006/relationships" xmlns:m="http://schemas.openxmlformats.org/officeDocument/2006/math" xmlns:v="urn:schemas-microsoft-com:vml" xmlns:wp14="http://schemas.microsoft.com/office/word/2010/wordprocessingDrawing" xmlns:wp="http://schemas.openxmlformats.org/drawingml/2006/wordprocessingDrawing" xmlns:w10="urn:schemas-microsoft-com:office:word" xmlns:w="http://schemas.openxmlformats.org/wordprocessingml/2006/main" xmlns:w14="http://schemas.microsoft.com/office/word/2010/wordml" xmlns:w15="http://schemas.microsoft.com/office/word/2012/wordml" xmlns:w16cex="http://schemas.microsoft.com/office/word/2018/wordml/cex" xmlns:w16cid="http://schemas.microsoft.com/office/word/2016/wordml/cid" xmlns:w16="http://schemas.microsoft.com/office/word/2018/wordml" xmlns:w16sdtdh="http://schemas.microsoft.com/office/word/2020/wordml/sdtdatahash" xmlns:w16se="http://schemas.microsoft.com/office/word/2015/wordml/symex" xmlns:wpg="http://schemas.microsoft.com/office/word/2010/wordprocessingGroup" xmlns:wpi="http://schemas.microsoft.com/office/word/2010/wordprocessingInk" xmlns:wne="http://schemas.microsoft.com/office/word/2006/wordml" xmlns:wps="http://schemas.microsoft.com/office/word/2010/wordprocessingShape" mc:Ignorable="w14 w15 w16se w16cid w16 w16cex w16sdtdh wp14">
+  <w16cid:commentId w16cid:paraId="7450467B" w16cid:durableId="29D631B0"/>
+</w16cid:commentsIds>
 </file>
 
 <file path=word/endnotes.xml><?xml version="1.0" encoding="utf-8"?>
@@ -8425,6 +11764,14 @@
   </w:num>
   <w:numIdMacAtCleanup w:val="13"/>
 </w:numbering>
+</file>
+
+<file path=word/people.xml><?xml version="1.0" encoding="utf-8"?>
+<w15:people xmlns:wpc="http://schemas.microsoft.com/office/word/2010/wordprocessingCanvas" xmlns:cx="http://schemas.microsoft.com/office/drawing/2014/chartex" xmlns:cx1="http://schemas.microsoft.com/office/drawing/2015/9/8/chartex" xmlns:cx2="http://schemas.microsoft.com/office/drawing/2015/10/21/chartex" xmlns:cx3="http://schemas.microsoft.com/office/drawing/2016/5/9/chartex" xmlns:cx4="http://schemas.microsoft.com/office/drawing/2016/5/10/chartex" xmlns:cx5="http://schemas.microsoft.com/office/drawing/2016/5/11/chartex" xmlns:cx6="http://schemas.microsoft.com/office/drawing/2016/5/12/chartex" xmlns:cx7="http://schemas.microsoft.com/office/drawing/2016/5/13/chartex" xmlns:cx8="http://schemas.microsoft.com/office/drawing/2016/5/14/chartex" xmlns:mc="http://schemas.openxmlformats.org/markup-compatibility/2006" xmlns:aink="http://schemas.microsoft.com/office/drawing/2016/ink" xmlns:am3d="http://schemas.microsoft.com/office/drawing/2017/model3d" xmlns:o="urn:schemas-microsoft-com:office:office" xmlns:oel="http://schemas.microsoft.com/office/2019/extlst" xmlns:r="http://schemas.openxmlformats.org/officeDocument/2006/relationships" xmlns:m="http://schemas.openxmlformats.org/officeDocument/2006/math" xmlns:v="urn:schemas-microsoft-com:vml" xmlns:wp14="http://schemas.microsoft.com/office/word/2010/wordprocessingDrawing" xmlns:wp="http://schemas.openxmlformats.org/drawingml/2006/wordprocessingDrawing" xmlns:w10="urn:schemas-microsoft-com:office:word" xmlns:w="http://schemas.openxmlformats.org/wordprocessingml/2006/main" xmlns:w14="http://schemas.microsoft.com/office/word/2010/wordml" xmlns:w15="http://schemas.microsoft.com/office/word/2012/wordml" xmlns:w16cex="http://schemas.microsoft.com/office/word/2018/wordml/cex" xmlns:w16cid="http://schemas.microsoft.com/office/word/2016/wordml/cid" xmlns:w16="http://schemas.microsoft.com/office/word/2018/wordml" xmlns:w16sdtdh="http://schemas.microsoft.com/office/word/2020/wordml/sdtdatahash" xmlns:w16se="http://schemas.microsoft.com/office/word/2015/wordml/symex" xmlns:wpg="http://schemas.microsoft.com/office/word/2010/wordprocessingGroup" xmlns:wpi="http://schemas.microsoft.com/office/word/2010/wordprocessingInk" xmlns:wne="http://schemas.microsoft.com/office/word/2006/wordml" xmlns:wps="http://schemas.microsoft.com/office/word/2010/wordprocessingShape" mc:Ignorable="w14 w15 w16se w16cid w16 w16cex w16sdtdh wp14">
+  <w15:person w15:author="Alexander Gaillard">
+    <w15:presenceInfo w15:providerId="AD" w15:userId="S::pd51hwz@eduvaud.ch::b9c140db-d266-4f17-9b66-254065bbc063"/>
+  </w15:person>
+</w15:people>
 </file>
 
 <file path=word/styles.xml><?xml version="1.0" encoding="utf-8"?>
@@ -9700,15 +13047,6 @@
 </file>
 
 <file path=customXml/item1.xml><?xml version="1.0" encoding="utf-8"?>
-<?mso-contentType ?>
-<FormTemplates xmlns="http://schemas.microsoft.com/sharepoint/v3/contenttype/forms">
-  <Display>DocumentLibraryForm</Display>
-  <Edit>DocumentLibraryForm</Edit>
-  <New>DocumentLibraryForm</New>
-</FormTemplates>
-</file>
-
-<file path=customXml/item2.xml><?xml version="1.0" encoding="utf-8"?>
 <ct:contentTypeSchema xmlns:ct="http://schemas.microsoft.com/office/2006/metadata/contentType" xmlns:ma="http://schemas.microsoft.com/office/2006/metadata/properties/metaAttributes" ct:_="" ma:_="" ma:contentTypeName="Document" ma:contentTypeID="0x010100E529CC47EA4E614CBF50FAFAB9B8F32B" ma:contentTypeVersion="13" ma:contentTypeDescription="Crée un document." ma:contentTypeScope="" ma:versionID="b0c7ed87d1a958e9d45e6a628dda67b2">
   <xsd:schema xmlns:xsd="http://www.w3.org/2001/XMLSchema" xmlns:xs="http://www.w3.org/2001/XMLSchema" xmlns:p="http://schemas.microsoft.com/office/2006/metadata/properties" xmlns:ns2="98d92101-24da-4498-9971-a24673344bd8" xmlns:ns3="dfa80de1-e9bb-4cf2-893d-d06220b3971a" targetNamespace="http://schemas.microsoft.com/office/2006/metadata/properties" ma:root="true" ma:fieldsID="444cf053ca299ab1a8609ad922f5c0d6" ns2:_="" ns3:_="">
     <xsd:import namespace="98d92101-24da-4498-9971-a24673344bd8"/>
@@ -9931,7 +13269,20 @@
 </ct:contentTypeSchema>
 </file>
 
+<file path=customXml/item2.xml><?xml version="1.0" encoding="utf-8"?>
+<?mso-contentType ?>
+<FormTemplates xmlns="http://schemas.microsoft.com/sharepoint/v3/contenttype/forms">
+  <Display>DocumentLibraryForm</Display>
+  <Edit>DocumentLibraryForm</Edit>
+  <New>DocumentLibraryForm</New>
+</FormTemplates>
+</file>
+
 <file path=customXml/item3.xml><?xml version="1.0" encoding="utf-8"?>
+<b:Sources xmlns:b="http://schemas.openxmlformats.org/officeDocument/2006/bibliography" xmlns="http://schemas.openxmlformats.org/officeDocument/2006/bibliography" SelectedStyle="\APASixthEditionOfficeOnline.xsl" StyleName="APA" Version="6"/>
+</file>
+
+<file path=customXml/item4.xml><?xml version="1.0" encoding="utf-8"?>
 <p:properties xmlns:p="http://schemas.microsoft.com/office/2006/metadata/properties" xmlns:xsi="http://www.w3.org/2001/XMLSchema-instance" xmlns:pc="http://schemas.microsoft.com/office/infopath/2007/PartnerControls">
   <documentManagement>
     <TaxCatchAll xmlns="dfa80de1-e9bb-4cf2-893d-d06220b3971a" xsi:nil="true"/>
@@ -9942,19 +13293,7 @@
 </p:properties>
 </file>
 
-<file path=customXml/item4.xml><?xml version="1.0" encoding="utf-8"?>
-<b:Sources xmlns:b="http://schemas.openxmlformats.org/officeDocument/2006/bibliography" xmlns="http://schemas.openxmlformats.org/officeDocument/2006/bibliography" SelectedStyle="\APASixthEditionOfficeOnline.xsl" StyleName="APA" Version="6"/>
-</file>
-
 <file path=customXml/itemProps1.xml><?xml version="1.0" encoding="utf-8"?>
-<ds:datastoreItem xmlns:ds="http://schemas.openxmlformats.org/officeDocument/2006/customXml" ds:itemID="{1DADA05A-DA17-4CB0-90B5-C889667DD54A}">
-  <ds:schemaRefs>
-    <ds:schemaRef ds:uri="http://schemas.microsoft.com/sharepoint/v3/contenttype/forms"/>
-  </ds:schemaRefs>
-</ds:datastoreItem>
-</file>
-
-<file path=customXml/itemProps2.xml><?xml version="1.0" encoding="utf-8"?>
 <ds:datastoreItem xmlns:ds="http://schemas.openxmlformats.org/officeDocument/2006/customXml" ds:itemID="{700D8043-C34E-4EC6-98BE-7219263EC485}">
   <ds:schemaRefs>
     <ds:schemaRef ds:uri="http://schemas.microsoft.com/office/2006/metadata/contentType"/>
@@ -9973,7 +13312,23 @@
 </ds:datastoreItem>
 </file>
 
+<file path=customXml/itemProps2.xml><?xml version="1.0" encoding="utf-8"?>
+<ds:datastoreItem xmlns:ds="http://schemas.openxmlformats.org/officeDocument/2006/customXml" ds:itemID="{1DADA05A-DA17-4CB0-90B5-C889667DD54A}">
+  <ds:schemaRefs>
+    <ds:schemaRef ds:uri="http://schemas.microsoft.com/sharepoint/v3/contenttype/forms"/>
+  </ds:schemaRefs>
+</ds:datastoreItem>
+</file>
+
 <file path=customXml/itemProps3.xml><?xml version="1.0" encoding="utf-8"?>
+<ds:datastoreItem xmlns:ds="http://schemas.openxmlformats.org/officeDocument/2006/customXml" ds:itemID="{E593C045-97B9-4A62-AB4B-5CB5DA2D7388}">
+  <ds:schemaRefs>
+    <ds:schemaRef ds:uri="http://schemas.openxmlformats.org/officeDocument/2006/bibliography"/>
+  </ds:schemaRefs>
+</ds:datastoreItem>
+</file>
+
+<file path=customXml/itemProps4.xml><?xml version="1.0" encoding="utf-8"?>
 <ds:datastoreItem xmlns:ds="http://schemas.openxmlformats.org/officeDocument/2006/customXml" ds:itemID="{67CD1812-8B57-456C-9CBC-7D2297210787}">
   <ds:schemaRefs>
     <ds:schemaRef ds:uri="http://schemas.microsoft.com/office/2006/metadata/properties"/>
@@ -9982,12 +13337,4 @@
     <ds:schemaRef ds:uri="98d92101-24da-4498-9971-a24673344bd8"/>
   </ds:schemaRefs>
 </ds:datastoreItem>
-</file>
-
-<file path=customXml/itemProps4.xml><?xml version="1.0" encoding="utf-8"?>
-<ds:datastoreItem xmlns:ds="http://schemas.openxmlformats.org/officeDocument/2006/customXml" ds:itemID="{E593C045-97B9-4A62-AB4B-5CB5DA2D7388}">
-  <ds:schemaRefs>
-    <ds:schemaRef ds:uri="http://schemas.openxmlformats.org/officeDocument/2006/bibliography"/>
-  </ds:schemaRefs>
-</ds:datastoreItem>
 </file>
</xml_diff>

<commit_message>
docs(Base de donnée, Déroulement du sprint 1, et modifs analyse fonctionnelle) : Ajouter modifications par rapport a la Sprint Review
</commit_message>
<xml_diff>
--- a/doc/PAPRO2_2024/Rapport-TPI.docx
+++ b/doc/PAPRO2_2024/Rapport-TPI.docx
@@ -1936,7 +1936,7 @@
             <w:noProof/>
             <w:webHidden/>
           </w:rPr>
-          <w:t>8</w:t>
+          <w:t>9</w:t>
         </w:r>
         <w:r>
           <w:rPr>
@@ -2973,7 +2973,7 @@
             <w:noProof/>
             <w:webHidden/>
           </w:rPr>
-          <w:t>16</w:t>
+          <w:t>17</w:t>
         </w:r>
         <w:r>
           <w:rPr>
@@ -3259,7 +3259,7 @@
             <w:noProof/>
             <w:webHidden/>
           </w:rPr>
-          <w:t>19</w:t>
+          <w:t>20</w:t>
         </w:r>
         <w:r>
           <w:rPr>
@@ -3719,7 +3719,7 @@
           <w:rPr>
             <w:webHidden/>
           </w:rPr>
-          <w:t>20</w:t>
+          <w:t>21</w:t>
         </w:r>
         <w:r>
           <w:rPr>
@@ -3814,7 +3814,7 @@
             <w:noProof/>
             <w:webHidden/>
           </w:rPr>
-          <w:t>20</w:t>
+          <w:t>21</w:t>
         </w:r>
         <w:r>
           <w:rPr>
@@ -6650,14 +6650,14 @@
         <w:pStyle w:val="Titre1"/>
         <w:jc w:val="center"/>
       </w:pPr>
-      <w:bookmarkStart w:id="11" w:name="_Toc165270380"/>
-      <w:bookmarkStart w:id="12" w:name="_Toc165270373"/>
-      <w:bookmarkStart w:id="13" w:name="_Toc165887474"/>
+      <w:bookmarkStart w:id="11" w:name="_Toc165270373"/>
+      <w:bookmarkStart w:id="12" w:name="_Toc165887474"/>
+      <w:bookmarkStart w:id="13" w:name="_Toc165270380"/>
       <w:r>
         <w:t>Analyse / Conception</w:t>
       </w:r>
+      <w:bookmarkEnd w:id="11"/>
       <w:bookmarkEnd w:id="12"/>
-      <w:bookmarkEnd w:id="13"/>
     </w:p>
     <w:p>
       <w:pPr>
@@ -6743,9 +6743,9 @@
           <w:noProof/>
         </w:rPr>
         <w:drawing>
-          <wp:inline distT="0" distB="0" distL="0" distR="0" wp14:anchorId="75D17C22" wp14:editId="009412CD">
+          <wp:inline distT="0" distB="0" distL="0" distR="0" wp14:anchorId="75D17C22" wp14:editId="30659569">
             <wp:extent cx="5759450" cy="4610735"/>
-            <wp:effectExtent l="0" t="0" r="0" b="0"/>
+            <wp:effectExtent l="38100" t="38100" r="31750" b="37465"/>
             <wp:docPr id="10" name="Image 10"/>
             <wp:cNvGraphicFramePr>
               <a:graphicFrameLocks xmlns:a="http://schemas.openxmlformats.org/drawingml/2006/main" noChangeAspect="1"/>
@@ -6771,6 +6771,13 @@
                     <a:prstGeom prst="rect">
                       <a:avLst/>
                     </a:prstGeom>
+                    <a:ln w="38100">
+                      <a:solidFill>
+                        <a:schemeClr val="accent6">
+                          <a:lumMod val="75000"/>
+                        </a:schemeClr>
+                      </a:solidFill>
+                    </a:ln>
                   </pic:spPr>
                 </pic:pic>
               </a:graphicData>
@@ -6779,316 +6786,159 @@
         </w:drawing>
       </w:r>
     </w:p>
+    <w:p>
+      <w:pPr>
+        <w:jc w:val="center"/>
+      </w:pPr>
+      <w:r>
+        <w:rPr>
+          <w:noProof/>
+        </w:rPr>
+        <w:lastRenderedPageBreak/>
+        <w:drawing>
+          <wp:inline distT="0" distB="0" distL="0" distR="0" wp14:anchorId="1D9EBFFE" wp14:editId="1F9F4D0A">
+            <wp:extent cx="5663032" cy="4791075"/>
+            <wp:effectExtent l="38100" t="38100" r="33020" b="28575"/>
+            <wp:docPr id="41" name="Image 41"/>
+            <wp:cNvGraphicFramePr>
+              <a:graphicFrameLocks xmlns:a="http://schemas.openxmlformats.org/drawingml/2006/main" noChangeAspect="1"/>
+            </wp:cNvGraphicFramePr>
+            <a:graphic xmlns:a="http://schemas.openxmlformats.org/drawingml/2006/main">
+              <a:graphicData uri="http://schemas.openxmlformats.org/drawingml/2006/picture">
+                <pic:pic xmlns:pic="http://schemas.openxmlformats.org/drawingml/2006/picture">
+                  <pic:nvPicPr>
+                    <pic:cNvPr id="0" name="Picture 13"/>
+                    <pic:cNvPicPr>
+                      <a:picLocks noChangeAspect="1" noChangeArrowheads="1"/>
+                    </pic:cNvPicPr>
+                  </pic:nvPicPr>
+                  <pic:blipFill>
+                    <a:blip r:embed="rId18">
+                      <a:extLst>
+                        <a:ext uri="{28A0092B-C50C-407E-A947-70E740481C1C}">
+                          <a14:useLocalDpi xmlns:a14="http://schemas.microsoft.com/office/drawing/2010/main" val="0"/>
+                        </a:ext>
+                      </a:extLst>
+                    </a:blip>
+                    <a:srcRect/>
+                    <a:stretch>
+                      <a:fillRect/>
+                    </a:stretch>
+                  </pic:blipFill>
+                  <pic:spPr bwMode="auto">
+                    <a:xfrm>
+                      <a:off x="0" y="0"/>
+                      <a:ext cx="5669649" cy="4796673"/>
+                    </a:xfrm>
+                    <a:prstGeom prst="rect">
+                      <a:avLst/>
+                    </a:prstGeom>
+                    <a:ln w="38100">
+                      <a:solidFill>
+                        <a:schemeClr val="accent6">
+                          <a:lumMod val="75000"/>
+                        </a:schemeClr>
+                      </a:solidFill>
+                    </a:ln>
+                  </pic:spPr>
+                </pic:pic>
+              </a:graphicData>
+            </a:graphic>
+          </wp:inline>
+        </w:drawing>
+      </w:r>
+    </w:p>
     <w:p/>
     <w:p>
       <w:r>
         <w:t>Cette base de données a été générée avant que je sois dans le projet pour mon TPI. Je l’aurai fait différemment car je trouve qu’il y a trop de points dans la table positions.</w:t>
       </w:r>
     </w:p>
+    <w:p>
+      <w:r>
+        <w:rPr>
+          <w:noProof/>
+        </w:rPr>
+        <w:drawing>
+          <wp:anchor distT="0" distB="0" distL="114300" distR="114300" simplePos="0" relativeHeight="251702272" behindDoc="0" locked="0" layoutInCell="1" allowOverlap="1" wp14:anchorId="495D73D4" wp14:editId="3E51020C">
+            <wp:simplePos x="0" y="0"/>
+            <wp:positionH relativeFrom="margin">
+              <wp:align>right</wp:align>
+            </wp:positionH>
+            <wp:positionV relativeFrom="paragraph">
+              <wp:posOffset>436245</wp:posOffset>
+            </wp:positionV>
+            <wp:extent cx="2743261" cy="2609850"/>
+            <wp:effectExtent l="38100" t="38100" r="38100" b="38100"/>
+            <wp:wrapSquare wrapText="bothSides"/>
+            <wp:docPr id="42" name="Image 42"/>
+            <wp:cNvGraphicFramePr>
+              <a:graphicFrameLocks xmlns:a="http://schemas.openxmlformats.org/drawingml/2006/main" noChangeAspect="1"/>
+            </wp:cNvGraphicFramePr>
+            <a:graphic xmlns:a="http://schemas.openxmlformats.org/drawingml/2006/main">
+              <a:graphicData uri="http://schemas.openxmlformats.org/drawingml/2006/picture">
+                <pic:pic xmlns:pic="http://schemas.openxmlformats.org/drawingml/2006/picture">
+                  <pic:nvPicPr>
+                    <pic:cNvPr id="0" name="Picture 14"/>
+                    <pic:cNvPicPr>
+                      <a:picLocks noChangeAspect="1" noChangeArrowheads="1"/>
+                    </pic:cNvPicPr>
+                  </pic:nvPicPr>
+                  <pic:blipFill>
+                    <a:blip r:embed="rId19">
+                      <a:extLst>
+                        <a:ext uri="{28A0092B-C50C-407E-A947-70E740481C1C}">
+                          <a14:useLocalDpi xmlns:a14="http://schemas.microsoft.com/office/drawing/2010/main" val="0"/>
+                        </a:ext>
+                      </a:extLst>
+                    </a:blip>
+                    <a:srcRect/>
+                    <a:stretch>
+                      <a:fillRect/>
+                    </a:stretch>
+                  </pic:blipFill>
+                  <pic:spPr bwMode="auto">
+                    <a:xfrm>
+                      <a:off x="0" y="0"/>
+                      <a:ext cx="2743261" cy="2609850"/>
+                    </a:xfrm>
+                    <a:prstGeom prst="rect">
+                      <a:avLst/>
+                    </a:prstGeom>
+                    <a:ln w="38100">
+                      <a:solidFill>
+                        <a:schemeClr val="accent6">
+                          <a:lumMod val="75000"/>
+                        </a:schemeClr>
+                      </a:solidFill>
+                    </a:ln>
+                  </pic:spPr>
+                </pic:pic>
+              </a:graphicData>
+            </a:graphic>
+            <wp14:sizeRelH relativeFrom="margin">
+              <wp14:pctWidth>0</wp14:pctWidth>
+            </wp14:sizeRelH>
+            <wp14:sizeRelV relativeFrom="margin">
+              <wp14:pctHeight>0</wp14:pctHeight>
+            </wp14:sizeRelV>
+          </wp:anchor>
+        </w:drawing>
+      </w:r>
+      <w:r>
+        <w:t>Pour ce projet je dois modifier la base de données. Dans cette énorme base de données j’ai créé seulement 3 tables pour représenter la grandeur du projet par rapport a ce que je fais.</w:t>
+      </w:r>
+    </w:p>
     <w:p/>
     <w:p>
       <w:r>
-        <w:t xml:space="preserve">Positions : La table positions est ce qui nous permet de gérer principalement tous les points spécifiques d’un match seulement avec le set et </w:t>
-      </w:r>
-      <w:proofErr w:type="gramStart"/>
-      <w:r>
-        <w:t>la team</w:t>
-      </w:r>
-      <w:proofErr w:type="gramEnd"/>
-      <w:r>
-        <w:t xml:space="preserve"> « équipe ». La table position est grande et il y a beaucoup de points dedans ce qui aurai pu être optimiser grâce </w:t>
-      </w:r>
-      <w:r>
-        <w:t>à</w:t>
-      </w:r>
-      <w:r>
-        <w:t xml:space="preserve"> une autre table qui prends les positions à l’unité.</w:t>
+        <w:t xml:space="preserve">La table user, rôle et signature qui a été ajouté et suffit. Discuté avec le chef de projet ses 3 tables devraient convenir pour mon projet. Des modifications ont été fait par rapport a mon modèle de base. </w:t>
       </w:r>
     </w:p>
     <w:p/>
-    <w:p>
-      <w:r>
-        <w:t>Points : La table points stocke tout ce qui est en sujet des points. Cette table est très utile car on y intègre la position du server qui aurait été compliquer d’avoir différemment.</w:t>
-      </w:r>
-    </w:p>
     <w:p/>
-    <w:p>
-      <w:proofErr w:type="spellStart"/>
-      <w:r>
-        <w:t>Players</w:t>
-      </w:r>
-      <w:proofErr w:type="spellEnd"/>
-      <w:r>
-        <w:t xml:space="preserve"> : La table </w:t>
-      </w:r>
-      <w:proofErr w:type="spellStart"/>
-      <w:r>
-        <w:t>players</w:t>
-      </w:r>
-      <w:proofErr w:type="spellEnd"/>
-      <w:r>
-        <w:t xml:space="preserve"> est une table qui stocke les joueurs qui est attaché </w:t>
-      </w:r>
-      <w:proofErr w:type="spellStart"/>
-      <w:proofErr w:type="gramStart"/>
-      <w:r>
-        <w:t>a</w:t>
-      </w:r>
-      <w:proofErr w:type="spellEnd"/>
-      <w:proofErr w:type="gramEnd"/>
-      <w:r>
-        <w:t xml:space="preserve"> la table </w:t>
-      </w:r>
-      <w:proofErr w:type="spellStart"/>
-      <w:r>
-        <w:t>members</w:t>
-      </w:r>
-      <w:proofErr w:type="spellEnd"/>
-      <w:r>
-        <w:t>.</w:t>
-      </w:r>
-    </w:p>
     <w:p/>
-    <w:p>
-      <w:pPr>
-        <w:rPr>
-          <w:lang w:val="fr-CH"/>
-        </w:rPr>
-      </w:pPr>
-      <w:proofErr w:type="spellStart"/>
-      <w:r>
-        <w:rPr>
-          <w:lang w:val="fr-CH"/>
-        </w:rPr>
-        <w:t>Members</w:t>
-      </w:r>
-      <w:proofErr w:type="spellEnd"/>
-      <w:r>
-        <w:rPr>
-          <w:lang w:val="fr-CH"/>
-        </w:rPr>
-        <w:t> : Dans cette table on stocke les informations plus personnelles d’</w:t>
-      </w:r>
-      <w:r>
-        <w:rPr>
-          <w:lang w:val="fr-CH"/>
-        </w:rPr>
-        <w:t xml:space="preserve">un joueur. Par exemple on stockera les infos d’une personne qu’on lira </w:t>
-      </w:r>
-      <w:proofErr w:type="gramStart"/>
-      <w:r>
-        <w:rPr>
-          <w:lang w:val="fr-CH"/>
-        </w:rPr>
-        <w:t>a</w:t>
-      </w:r>
-      <w:proofErr w:type="gramEnd"/>
-      <w:r>
-        <w:rPr>
-          <w:lang w:val="fr-CH"/>
-        </w:rPr>
-        <w:t xml:space="preserve"> un joueur.</w:t>
-      </w:r>
-    </w:p>
-    <w:p>
-      <w:pPr>
-        <w:rPr>
-          <w:lang w:val="fr-CH"/>
-        </w:rPr>
-      </w:pPr>
-    </w:p>
-    <w:p>
-      <w:pPr>
-        <w:rPr>
-          <w:lang w:val="fr-CH"/>
-        </w:rPr>
-      </w:pPr>
-      <w:proofErr w:type="spellStart"/>
-      <w:r>
-        <w:rPr>
-          <w:lang w:val="fr-CH"/>
-        </w:rPr>
-        <w:lastRenderedPageBreak/>
-        <w:t>Bookings</w:t>
-      </w:r>
-      <w:proofErr w:type="spellEnd"/>
-      <w:r>
-        <w:rPr>
-          <w:lang w:val="fr-CH"/>
-        </w:rPr>
-        <w:t> : Cette table stocke tou</w:t>
-      </w:r>
-      <w:r>
-        <w:rPr>
-          <w:lang w:val="fr-CH"/>
-        </w:rPr>
-        <w:t xml:space="preserve">t ce qui est en sujet des sanctions, cartons jaune, rouge </w:t>
-      </w:r>
-      <w:proofErr w:type="spellStart"/>
-      <w:r>
-        <w:rPr>
-          <w:lang w:val="fr-CH"/>
-        </w:rPr>
-        <w:t>etc</w:t>
-      </w:r>
-      <w:proofErr w:type="spellEnd"/>
-      <w:proofErr w:type="gramStart"/>
-      <w:r>
-        <w:rPr>
-          <w:lang w:val="fr-CH"/>
-        </w:rPr>
-        <w:t xml:space="preserve"> ..</w:t>
-      </w:r>
-      <w:proofErr w:type="gramEnd"/>
-    </w:p>
-    <w:p>
-      <w:pPr>
-        <w:rPr>
-          <w:lang w:val="fr-CH"/>
-        </w:rPr>
-      </w:pPr>
-    </w:p>
-    <w:p>
-      <w:pPr>
-        <w:rPr>
-          <w:lang w:val="fr-CH"/>
-        </w:rPr>
-      </w:pPr>
-      <w:r>
-        <w:rPr>
-          <w:lang w:val="fr-CH"/>
-        </w:rPr>
-        <w:t xml:space="preserve">Games : La </w:t>
-      </w:r>
-      <w:proofErr w:type="spellStart"/>
-      <w:r>
-        <w:rPr>
-          <w:lang w:val="fr-CH"/>
-        </w:rPr>
-        <w:t>game</w:t>
-      </w:r>
-      <w:proofErr w:type="spellEnd"/>
-      <w:r>
-        <w:rPr>
-          <w:lang w:val="fr-CH"/>
-        </w:rPr>
-        <w:t xml:space="preserve"> e</w:t>
-      </w:r>
-      <w:r>
-        <w:rPr>
-          <w:lang w:val="fr-CH"/>
-        </w:rPr>
-        <w:t>st une partie qui elles stocke tous les sets avec tous ses joueurs</w:t>
-      </w:r>
-    </w:p>
-    <w:p>
-      <w:pPr>
-        <w:rPr>
-          <w:lang w:val="fr-CH"/>
-        </w:rPr>
-      </w:pPr>
-    </w:p>
-    <w:p>
-      <w:pPr>
-        <w:rPr>
-          <w:lang w:val="fr-CH"/>
-        </w:rPr>
-      </w:pPr>
-      <w:r>
-        <w:rPr>
-          <w:lang w:val="fr-CH"/>
-        </w:rPr>
-        <w:t>Teams :</w:t>
-      </w:r>
-      <w:r>
-        <w:rPr>
-          <w:lang w:val="fr-CH"/>
-        </w:rPr>
-        <w:t xml:space="preserve"> Cette table </w:t>
-      </w:r>
-      <w:proofErr w:type="gramStart"/>
-      <w:r>
-        <w:rPr>
-          <w:lang w:val="fr-CH"/>
-        </w:rPr>
-        <w:t>teams</w:t>
-      </w:r>
-      <w:proofErr w:type="gramEnd"/>
-      <w:r>
-        <w:rPr>
-          <w:lang w:val="fr-CH"/>
-        </w:rPr>
-        <w:t xml:space="preserve"> « équipe » stocke les joueurs de l’équipe</w:t>
-      </w:r>
-    </w:p>
-    <w:p>
-      <w:pPr>
-        <w:rPr>
-          <w:lang w:val="fr-CH"/>
-        </w:rPr>
-      </w:pPr>
-    </w:p>
-    <w:p>
-      <w:pPr>
-        <w:rPr>
-          <w:lang w:val="fr-CH"/>
-        </w:rPr>
-      </w:pPr>
-      <w:r>
-        <w:rPr>
-          <w:lang w:val="fr-CH"/>
-        </w:rPr>
-        <w:t>Sets :</w:t>
-      </w:r>
-      <w:r>
-        <w:rPr>
-          <w:lang w:val="fr-CH"/>
-        </w:rPr>
-        <w:t xml:space="preserve"> Ici on stocke les sets d’un jeu. On peut grâce </w:t>
-      </w:r>
-      <w:proofErr w:type="spellStart"/>
-      <w:r>
-        <w:rPr>
-          <w:lang w:val="fr-CH"/>
-        </w:rPr>
-        <w:t>a</w:t>
-      </w:r>
-      <w:proofErr w:type="spellEnd"/>
-      <w:r>
-        <w:rPr>
-          <w:lang w:val="fr-CH"/>
-        </w:rPr>
-        <w:t xml:space="preserve"> </w:t>
-      </w:r>
-      <w:proofErr w:type="gramStart"/>
-      <w:r>
-        <w:rPr>
-          <w:lang w:val="fr-CH"/>
-        </w:rPr>
-        <w:t>ca</w:t>
-      </w:r>
-      <w:proofErr w:type="gramEnd"/>
-      <w:r>
-        <w:rPr>
-          <w:lang w:val="fr-CH"/>
-        </w:rPr>
-        <w:t xml:space="preserve"> avoir plusieurs partie dans un jeu et avoir les informations par rapport </w:t>
-      </w:r>
-      <w:proofErr w:type="spellStart"/>
-      <w:r>
-        <w:rPr>
-          <w:lang w:val="fr-CH"/>
-        </w:rPr>
-        <w:t>a</w:t>
-      </w:r>
-      <w:proofErr w:type="spellEnd"/>
-      <w:r>
-        <w:rPr>
-          <w:lang w:val="fr-CH"/>
-        </w:rPr>
-        <w:t xml:space="preserve"> un jeu précis.</w:t>
-      </w:r>
-    </w:p>
+    <w:p/>
     <w:p>
       <w:pPr>
         <w:rPr>
@@ -7109,6 +6959,7 @@
         <w:rPr>
           <w:lang w:val="fr-CH"/>
         </w:rPr>
+        <w:lastRenderedPageBreak/>
         <w:t>Arborescence des fichiers du code</w:t>
       </w:r>
       <w:bookmarkEnd w:id="19"/>
@@ -7284,7 +7135,7 @@
                     <pic:cNvPicPr/>
                   </pic:nvPicPr>
                   <pic:blipFill>
-                    <a:blip r:embed="rId18">
+                    <a:blip r:embed="rId20">
                       <a:extLst>
                         <a:ext uri="{28A0092B-C50C-407E-A947-70E740481C1C}">
                           <a14:useLocalDpi xmlns:a14="http://schemas.microsoft.com/office/drawing/2010/main" val="0"/>
@@ -7584,7 +7435,6 @@
       </w:pPr>
       <w:bookmarkStart w:id="21" w:name="_Toc165887478"/>
       <w:r>
-        <w:lastRenderedPageBreak/>
         <w:t>Authentification</w:t>
       </w:r>
       <w:bookmarkEnd w:id="21"/>
@@ -7650,6 +7500,7 @@
           <w:szCs w:val="14"/>
           <w:lang w:eastAsia="fr-FR"/>
         </w:rPr>
+        <w:lastRenderedPageBreak/>
         <w:drawing>
           <wp:inline distT="0" distB="0" distL="0" distR="0" wp14:anchorId="2D918191" wp14:editId="4AA6629D">
             <wp:extent cx="3629025" cy="2362200"/>
@@ -7680,7 +7531,7 @@
                     </pic:cNvPicPr>
                   </pic:nvPicPr>
                   <pic:blipFill>
-                    <a:blip r:embed="rId19">
+                    <a:blip r:embed="rId21">
                       <a:extLst>
                         <a:ext uri="{28A0092B-C50C-407E-A947-70E740481C1C}">
                           <a14:useLocalDpi xmlns:a14="http://schemas.microsoft.com/office/drawing/2010/main" val="0"/>
@@ -7917,21 +7768,18 @@
     <w:p/>
     <w:p>
       <w:r>
-        <w:t xml:space="preserve">Pour avoir l’historique d’une personne j’ai pensé ajouter une simple table dans la base de données qui serrai liée aux matchs et un user. Je pourrai y stocker la date ou des informations en plus mais pour ne pas me compliquer la vie je n’ai rien </w:t>
-      </w:r>
-      <w:r>
+        <w:t>Pour avoir l’historique d’une personne j’ai pensé ajouter une simple table dans la base de données qui serrai liée aux matchs et un user. Je pourrai y stocker la date ou des informations en plus mais pour ne pas me compliquer la vie je n’ai rien ajouter. Mais cette façon de faire permettra si au futur souhaite avoir plus de donnée d’avoir un historique bien rempli.</w:t>
+      </w:r>
+    </w:p>
+    <w:p>
+      <w:pPr>
+        <w:jc w:val="center"/>
+      </w:pPr>
+      <w:r>
+        <w:rPr>
+          <w:noProof/>
+        </w:rPr>
         <w:lastRenderedPageBreak/>
-        <w:t>ajouter. Mais cette façon de faire permettra si au futur souhaite avoir plus de donnée d’avoir un historique bien rempli.</w:t>
-      </w:r>
-    </w:p>
-    <w:p>
-      <w:pPr>
-        <w:jc w:val="center"/>
-      </w:pPr>
-      <w:r>
-        <w:rPr>
-          <w:noProof/>
-        </w:rPr>
         <w:drawing>
           <wp:inline distT="0" distB="0" distL="0" distR="0" wp14:anchorId="06891BA7" wp14:editId="54F68A57">
             <wp:extent cx="1152525" cy="1133475"/>
@@ -7950,7 +7798,7 @@
                     </pic:cNvPicPr>
                   </pic:nvPicPr>
                   <pic:blipFill>
-                    <a:blip r:embed="rId20">
+                    <a:blip r:embed="rId22">
                       <a:extLst>
                         <a:ext uri="{28A0092B-C50C-407E-A947-70E740481C1C}">
                           <a14:useLocalDpi xmlns:a14="http://schemas.microsoft.com/office/drawing/2010/main" val="0"/>
@@ -8046,7 +7894,7 @@
                     </pic:cNvPicPr>
                   </pic:nvPicPr>
                   <pic:blipFill>
-                    <a:blip r:embed="rId21">
+                    <a:blip r:embed="rId23">
                       <a:extLst>
                         <a:ext uri="{28A0092B-C50C-407E-A947-70E740481C1C}">
                           <a14:useLocalDpi xmlns:a14="http://schemas.microsoft.com/office/drawing/2010/main" val="0"/>
@@ -8144,7 +7992,7 @@
         </w:rPr>
         <w:t>Analyse fonctionnelle</w:t>
       </w:r>
-      <w:bookmarkEnd w:id="11"/>
+      <w:bookmarkEnd w:id="13"/>
       <w:bookmarkEnd w:id="28"/>
     </w:p>
     <w:p>
@@ -8200,7 +8048,6 @@
     </w:p>
     <w:p>
       <w:r>
-        <w:lastRenderedPageBreak/>
         <w:t>Pour que l'application me présente les données et les actions correspondant à mon rôle</w:t>
       </w:r>
     </w:p>
@@ -8242,8 +8089,8 @@
         <w:tblLook w:val="04A0" w:firstRow="1" w:lastRow="0" w:firstColumn="1" w:lastColumn="0" w:noHBand="0" w:noVBand="1"/>
       </w:tblPr>
       <w:tblGrid>
-        <w:gridCol w:w="3185"/>
-        <w:gridCol w:w="5855"/>
+        <w:gridCol w:w="2950"/>
+        <w:gridCol w:w="6090"/>
       </w:tblGrid>
       <w:tr>
         <w:tc>
@@ -8263,7 +8110,7 @@
           </w:tcPr>
           <w:p>
             <w:r>
-              <w:t xml:space="preserve">Lorsque j'inscris mon </w:t>
+              <w:t xml:space="preserve">Dans la page de login, lorsque j'inscris mon </w:t>
             </w:r>
             <w:proofErr w:type="spellStart"/>
             <w:r>
@@ -8289,7 +8136,20 @@
           </w:p>
           <w:p>
             <w:r>
-              <w:t>Je me connecte et arrive sur la page d'accueil</w:t>
+              <w:t>Je me connecte et arrive sur la page d'accueil, avec l'indication de l'utilisateur</w:t>
+            </w:r>
+          </w:p>
+          <w:p>
+            <w:r>
+              <w:t>(</w:t>
+            </w:r>
+            <w:proofErr w:type="gramStart"/>
+            <w:r>
+              <w:t>home-identifié.jpg</w:t>
+            </w:r>
+            <w:proofErr w:type="gramEnd"/>
+            <w:r>
+              <w:t>)</w:t>
             </w:r>
           </w:p>
         </w:tc>
@@ -8366,25 +8226,25 @@
           </w:p>
           <w:p>
             <w:r>
-              <w:t xml:space="preserve">Quand j'inscris mon </w:t>
-            </w:r>
-            <w:proofErr w:type="gramStart"/>
-            <w:r>
-              <w:t>e-mail</w:t>
-            </w:r>
-            <w:proofErr w:type="gramEnd"/>
-            <w:r>
-              <w:t xml:space="preserve"> lié à mon compte </w:t>
+              <w:t xml:space="preserve">J'arrive sur la page de réinitialisation du </w:t>
             </w:r>
             <w:proofErr w:type="spellStart"/>
             <w:r>
-              <w:t>VolScore</w:t>
+              <w:t>mdp</w:t>
             </w:r>
             <w:proofErr w:type="spellEnd"/>
           </w:p>
           <w:p>
             <w:r>
-              <w:t>Je reçois un mail pour réinitialiser mon mot de passe</w:t>
+              <w:t>(</w:t>
+            </w:r>
+            <w:proofErr w:type="gramStart"/>
+            <w:r>
+              <w:t>mailsend.jpg</w:t>
+            </w:r>
+            <w:proofErr w:type="gramEnd"/>
+            <w:r>
+              <w:t>)</w:t>
             </w:r>
           </w:p>
         </w:tc>
@@ -8407,17 +8267,17 @@
           </w:tcPr>
           <w:p>
             <w:r>
-              <w:t>Lorsque je clique sur le mail</w:t>
+              <w:t>Dans le message reçu ma boîte mail,</w:t>
             </w:r>
           </w:p>
           <w:p>
             <w:r>
-              <w:t>Quand j'inscris mon nouveau mot de passe et que je valide</w:t>
+              <w:t>Lorsque je clique sur le lien contenu dans le mail</w:t>
             </w:r>
           </w:p>
           <w:p>
             <w:r>
-              <w:t>Je peux désormais me connecter à mon compte avec le nouveau mot de passe</w:t>
+              <w:t>J'arrive sur la page de réinitialisation (newpassword.jpg)</w:t>
             </w:r>
           </w:p>
         </w:tc>
@@ -8430,7 +8290,7 @@
           </w:tcPr>
           <w:p>
             <w:r>
-              <w:t>Mot de passe pas pareil</w:t>
+              <w:t>Forcer URL</w:t>
             </w:r>
           </w:p>
         </w:tc>
@@ -8440,17 +8300,17 @@
           </w:tcPr>
           <w:p>
             <w:r>
-              <w:t>Lorsque j'inscris mes nouveaux mots de passe faux</w:t>
+              <w:t>Lorsque je change l'url en haut</w:t>
             </w:r>
           </w:p>
           <w:p>
             <w:r>
-              <w:t>Quand je clique sur valider</w:t>
+              <w:t>Quand j'appuie sur enter</w:t>
             </w:r>
           </w:p>
           <w:p>
             <w:r>
-              <w:t>Je reste sur la page qui met un alerte</w:t>
+              <w:t>La page reconnaît que je ne suis pas connecté et me renvoie à la page Authentification</w:t>
             </w:r>
           </w:p>
         </w:tc>
@@ -8463,7 +8323,7 @@
           </w:tcPr>
           <w:p>
             <w:r>
-              <w:t>Forcer URL</w:t>
+              <w:t>Démarrage</w:t>
             </w:r>
           </w:p>
         </w:tc>
@@ -8473,17 +8333,180 @@
           </w:tcPr>
           <w:p>
             <w:r>
-              <w:t>Lorsque je change l'url en haut</w:t>
+              <w:t>Dans mon navigateur web</w:t>
             </w:r>
           </w:p>
           <w:p>
             <w:r>
-              <w:t>Quand j'appuie sur enter</w:t>
+              <w:t>Quand je mets l'adresse de l'app dans la barre d'adresse</w:t>
             </w:r>
           </w:p>
           <w:p>
             <w:r>
-              <w:t>La page reconnaît que je ne suis pas connecté et me renvoie à la page Authentification</w:t>
+              <w:t>J'arrive sur la page de login (auth.jpg)</w:t>
+            </w:r>
+          </w:p>
+        </w:tc>
+      </w:tr>
+      <w:tr>
+        <w:tc>
+          <w:tcPr>
+            <w:tcW w:w="0" w:type="auto"/>
+            <w:shd w:val="clear" w:color="auto" w:fill="E2EFD9" w:themeFill="accent6" w:themeFillTint="33"/>
+          </w:tcPr>
+          <w:p>
+            <w:r>
+              <w:t>Réinitialisation de mot de passe</w:t>
+            </w:r>
+          </w:p>
+        </w:tc>
+        <w:tc>
+          <w:tcPr>
+            <w:tcW w:w="0" w:type="auto"/>
+          </w:tcPr>
+          <w:p>
+            <w:r>
+              <w:t xml:space="preserve">Dans la page de </w:t>
+            </w:r>
+            <w:proofErr w:type="spellStart"/>
+            <w:r>
+              <w:t>réinit</w:t>
+            </w:r>
+            <w:proofErr w:type="spellEnd"/>
+            <w:r>
+              <w:t xml:space="preserve"> de </w:t>
+            </w:r>
+            <w:proofErr w:type="spellStart"/>
+            <w:r>
+              <w:t>mdp</w:t>
+            </w:r>
+            <w:proofErr w:type="spellEnd"/>
+            <w:r>
+              <w:t>,</w:t>
+            </w:r>
+          </w:p>
+          <w:p>
+            <w:r>
+              <w:t>Q</w:t>
+            </w:r>
+            <w:r>
+              <w:t>u</w:t>
+            </w:r>
+            <w:r>
+              <w:t xml:space="preserve">and je mets mon </w:t>
+            </w:r>
+            <w:proofErr w:type="gramStart"/>
+            <w:r>
+              <w:t>email</w:t>
+            </w:r>
+            <w:proofErr w:type="gramEnd"/>
+            <w:r>
+              <w:t xml:space="preserve"> et que je clique OK</w:t>
+            </w:r>
+          </w:p>
+          <w:p>
+            <w:r>
+              <w:t>Je reçois un mail pour réinitialiser mon mot de passe</w:t>
+            </w:r>
+          </w:p>
+        </w:tc>
+      </w:tr>
+      <w:tr>
+        <w:tc>
+          <w:tcPr>
+            <w:tcW w:w="0" w:type="auto"/>
+            <w:shd w:val="clear" w:color="auto" w:fill="E2EFD9" w:themeFill="accent6" w:themeFillTint="33"/>
+          </w:tcPr>
+          <w:p>
+            <w:r>
+              <w:t>Changement ok</w:t>
+            </w:r>
+          </w:p>
+        </w:tc>
+        <w:tc>
+          <w:tcPr>
+            <w:tcW w:w="0" w:type="auto"/>
+          </w:tcPr>
+          <w:p>
+            <w:r>
+              <w:t xml:space="preserve">Dans la page de </w:t>
+            </w:r>
+            <w:proofErr w:type="spellStart"/>
+            <w:r>
+              <w:t>réinit</w:t>
+            </w:r>
+            <w:proofErr w:type="spellEnd"/>
+            <w:r>
+              <w:t>,</w:t>
+            </w:r>
+          </w:p>
+          <w:p>
+            <w:r>
+              <w:t>Quand j'inscris mon nouveau mot de passe et que je valide</w:t>
+            </w:r>
+          </w:p>
+          <w:p>
+            <w:r>
+              <w:t xml:space="preserve">Je retourne au login et je peux désormais me connecter </w:t>
+            </w:r>
+            <w:proofErr w:type="spellStart"/>
+            <w:proofErr w:type="gramStart"/>
+            <w:r>
+              <w:t>a</w:t>
+            </w:r>
+            <w:proofErr w:type="spellEnd"/>
+            <w:proofErr w:type="gramEnd"/>
+            <w:r>
+              <w:t xml:space="preserve"> mon compte avec le nouveau mot de passe</w:t>
+            </w:r>
+          </w:p>
+        </w:tc>
+      </w:tr>
+      <w:tr>
+        <w:tc>
+          <w:tcPr>
+            <w:tcW w:w="0" w:type="auto"/>
+            <w:shd w:val="clear" w:color="auto" w:fill="E2EFD9" w:themeFill="accent6" w:themeFillTint="33"/>
+          </w:tcPr>
+          <w:p>
+            <w:r>
+              <w:t>Compte désactivé</w:t>
+            </w:r>
+          </w:p>
+        </w:tc>
+        <w:tc>
+          <w:tcPr>
+            <w:tcW w:w="0" w:type="auto"/>
+          </w:tcPr>
+          <w:p>
+            <w:r>
+              <w:t xml:space="preserve">Dans la page de login, avec les bons </w:t>
+            </w:r>
+            <w:proofErr w:type="spellStart"/>
+            <w:r>
+              <w:t>credentials</w:t>
+            </w:r>
+            <w:proofErr w:type="spellEnd"/>
+            <w:r>
+              <w:t xml:space="preserve"> pour un utilisateur </w:t>
+            </w:r>
+            <w:proofErr w:type="spellStart"/>
+            <w:r>
+              <w:t>désacivé</w:t>
+            </w:r>
+            <w:proofErr w:type="spellEnd"/>
+            <w:r>
+              <w:t>,</w:t>
+            </w:r>
+          </w:p>
+          <w:p>
+            <w:r>
+              <w:t>Quand je clique OK</w:t>
+            </w:r>
+          </w:p>
+          <w:p>
+            <w:r>
+              <w:t>Je reste sur la page avec un message "compte désactivé"</w:t>
             </w:r>
           </w:p>
         </w:tc>
@@ -8522,7 +8545,7 @@
                     </pic:cNvPicPr>
                   </pic:nvPicPr>
                   <pic:blipFill>
-                    <a:blip r:embed="rId22">
+                    <a:blip r:embed="rId24">
                       <a:extLst>
                         <a:ext uri="{28A0092B-C50C-407E-A947-70E740481C1C}">
                           <a14:useLocalDpi xmlns:a14="http://schemas.microsoft.com/office/drawing/2010/main" val="0"/>
@@ -8589,7 +8612,7 @@
                     </pic:cNvPicPr>
                   </pic:nvPicPr>
                   <pic:blipFill>
-                    <a:blip r:embed="rId23">
+                    <a:blip r:embed="rId25">
                       <a:extLst>
                         <a:ext uri="{28A0092B-C50C-407E-A947-70E740481C1C}">
                           <a14:useLocalDpi xmlns:a14="http://schemas.microsoft.com/office/drawing/2010/main" val="0"/>
@@ -8635,7 +8658,7 @@
         </w:rPr>
         <w:lastRenderedPageBreak/>
         <w:drawing>
-          <wp:inline distT="0" distB="0" distL="0" distR="0" wp14:anchorId="2516324E" wp14:editId="5F94A317">
+          <wp:inline distT="0" distB="0" distL="0" distR="0" wp14:anchorId="2516324E" wp14:editId="76E86148">
             <wp:extent cx="4391025" cy="3191490"/>
             <wp:effectExtent l="38100" t="38100" r="28575" b="47625"/>
             <wp:docPr id="26" name="Image 26"/>
@@ -8652,7 +8675,7 @@
                     </pic:cNvPicPr>
                   </pic:nvPicPr>
                   <pic:blipFill>
-                    <a:blip r:embed="rId24">
+                    <a:blip r:embed="rId26">
                       <a:extLst>
                         <a:ext uri="{28A0092B-C50C-407E-A947-70E740481C1C}">
                           <a14:useLocalDpi xmlns:a14="http://schemas.microsoft.com/office/drawing/2010/main" val="0"/>
@@ -8695,6 +8718,73 @@
     </w:p>
     <w:p>
       <w:pPr>
+        <w:jc w:val="center"/>
+      </w:pPr>
+      <w:r>
+        <w:rPr>
+          <w:noProof/>
+        </w:rPr>
+        <w:drawing>
+          <wp:inline distT="0" distB="0" distL="0" distR="0" wp14:anchorId="4D79CEA4" wp14:editId="41CFB401">
+            <wp:extent cx="5753100" cy="1333500"/>
+            <wp:effectExtent l="38100" t="38100" r="38100" b="38100"/>
+            <wp:docPr id="11" name="Image 11"/>
+            <wp:cNvGraphicFramePr>
+              <a:graphicFrameLocks xmlns:a="http://schemas.openxmlformats.org/drawingml/2006/main" noChangeAspect="1"/>
+            </wp:cNvGraphicFramePr>
+            <a:graphic xmlns:a="http://schemas.openxmlformats.org/drawingml/2006/main">
+              <a:graphicData uri="http://schemas.openxmlformats.org/drawingml/2006/picture">
+                <pic:pic xmlns:pic="http://schemas.openxmlformats.org/drawingml/2006/picture">
+                  <pic:nvPicPr>
+                    <pic:cNvPr id="0" name="Picture 1"/>
+                    <pic:cNvPicPr>
+                      <a:picLocks noChangeAspect="1" noChangeArrowheads="1"/>
+                    </pic:cNvPicPr>
+                  </pic:nvPicPr>
+                  <pic:blipFill>
+                    <a:blip r:embed="rId27">
+                      <a:extLst>
+                        <a:ext uri="{28A0092B-C50C-407E-A947-70E740481C1C}">
+                          <a14:useLocalDpi xmlns:a14="http://schemas.microsoft.com/office/drawing/2010/main" val="0"/>
+                        </a:ext>
+                      </a:extLst>
+                    </a:blip>
+                    <a:srcRect/>
+                    <a:stretch>
+                      <a:fillRect/>
+                    </a:stretch>
+                  </pic:blipFill>
+                  <pic:spPr bwMode="auto">
+                    <a:xfrm>
+                      <a:off x="0" y="0"/>
+                      <a:ext cx="5753100" cy="1333500"/>
+                    </a:xfrm>
+                    <a:prstGeom prst="rect">
+                      <a:avLst/>
+                    </a:prstGeom>
+                    <a:noFill/>
+                    <a:ln w="38100">
+                      <a:solidFill>
+                        <a:schemeClr val="accent6">
+                          <a:lumMod val="75000"/>
+                        </a:schemeClr>
+                      </a:solidFill>
+                    </a:ln>
+                  </pic:spPr>
+                </pic:pic>
+              </a:graphicData>
+            </a:graphic>
+          </wp:inline>
+        </w:drawing>
+      </w:r>
+    </w:p>
+    <w:p>
+      <w:pPr>
+        <w:jc w:val="center"/>
+      </w:pPr>
+    </w:p>
+    <w:p>
+      <w:pPr>
         <w:pStyle w:val="Titre3"/>
       </w:pPr>
       <w:bookmarkStart w:id="30" w:name="_Toc165887487"/>
@@ -8800,15 +8890,7 @@
           </w:tcPr>
           <w:p>
             <w:r>
-              <w:t xml:space="preserve">Page gestion de compte (vue utilisateur </w:t>
-            </w:r>
-            <w:proofErr w:type="gramStart"/>
-            <w:r>
-              <w:t>non admin</w:t>
-            </w:r>
-            <w:proofErr w:type="gramEnd"/>
-            <w:r>
-              <w:t>)</w:t>
+              <w:t>Page gestion de compte</w:t>
             </w:r>
           </w:p>
         </w:tc>
@@ -8818,17 +8900,17 @@
           </w:tcPr>
           <w:p>
             <w:r>
-              <w:t>Lorsque je rentre dans la page de gestion de compte</w:t>
+              <w:t>Dans la page d'accueil,</w:t>
             </w:r>
           </w:p>
           <w:p>
             <w:r>
-              <w:t>Quand je suis sur la page</w:t>
+              <w:t>Quand je clique sur le lien "comptes"</w:t>
             </w:r>
           </w:p>
           <w:p>
             <w:r>
-              <w:t>Je vois seulement la liste des utilisateurs</w:t>
+              <w:t>Je vois seulement la liste des utilisateurs (gestion de comptes.jpg)</w:t>
             </w:r>
           </w:p>
         </w:tc>
@@ -8841,8 +8923,13 @@
           </w:tcPr>
           <w:p>
             <w:r>
-              <w:t>Page gestion de compte (vue utilisateur admin)</w:t>
-            </w:r>
+              <w:t xml:space="preserve">Page création </w:t>
+            </w:r>
+            <w:proofErr w:type="gramStart"/>
+            <w:r>
+              <w:t>de user</w:t>
+            </w:r>
+            <w:proofErr w:type="gramEnd"/>
           </w:p>
         </w:tc>
         <w:tc>
@@ -8851,17 +8938,64 @@
           </w:tcPr>
           <w:p>
             <w:r>
-              <w:t>Lorsque je rentre dans la page de gestion de compte</w:t>
-            </w:r>
+              <w:t xml:space="preserve">Lorsque je rentre dans la page créer un compte et que je </w:t>
+            </w:r>
+            <w:proofErr w:type="gramStart"/>
+            <w:r>
+              <w:t>renseigne:</w:t>
+            </w:r>
+            <w:proofErr w:type="gramEnd"/>
           </w:p>
           <w:p>
             <w:r>
-              <w:t>Quand je suis sur la page</w:t>
+              <w:t>* Un nom unique</w:t>
             </w:r>
           </w:p>
           <w:p>
             <w:r>
-              <w:t>Je vois la liste des utilisateurs + un bouton pour créer un user</w:t>
+              <w:t>* Un numéro de téléphone unique</w:t>
+            </w:r>
+          </w:p>
+          <w:p>
+            <w:r>
+              <w:t xml:space="preserve">* Un </w:t>
+            </w:r>
+            <w:proofErr w:type="gramStart"/>
+            <w:r>
+              <w:t>email</w:t>
+            </w:r>
+            <w:proofErr w:type="gramEnd"/>
+            <w:r>
+              <w:t xml:space="preserve"> unique</w:t>
+            </w:r>
+          </w:p>
+          <w:p>
+            <w:r>
+              <w:t>* Un rôle</w:t>
+            </w:r>
+          </w:p>
+          <w:p>
+            <w:r>
+              <w:t>Quand je soumets le formulaire</w:t>
+            </w:r>
+          </w:p>
+          <w:p>
+            <w:r>
+              <w:lastRenderedPageBreak/>
+              <w:t>Je retourne à la liste des utilisateurs avec un message d'alerte</w:t>
+            </w:r>
+          </w:p>
+          <w:p>
+            <w:r>
+              <w:t>(</w:t>
+            </w:r>
+            <w:proofErr w:type="gramStart"/>
+            <w:r>
+              <w:t>list-message.jpg</w:t>
+            </w:r>
+            <w:proofErr w:type="gramEnd"/>
+            <w:r>
+              <w:t>)</w:t>
             </w:r>
           </w:p>
         </w:tc>
@@ -8874,13 +9008,8 @@
           </w:tcPr>
           <w:p>
             <w:r>
-              <w:t xml:space="preserve">Page création </w:t>
-            </w:r>
-            <w:proofErr w:type="gramStart"/>
-            <w:r>
-              <w:t>de user</w:t>
-            </w:r>
-            <w:proofErr w:type="gramEnd"/>
+              <w:t>Page profil (vue utilisateur admin)</w:t>
+            </w:r>
           </w:p>
         </w:tc>
         <w:tc>
@@ -8889,17 +9018,30 @@
           </w:tcPr>
           <w:p>
             <w:r>
-              <w:t>Lorsque je rentre dans la page créer un compte avec un compte admin</w:t>
+              <w:t>Lorsque je clique sur un user qui est dans la liste</w:t>
             </w:r>
           </w:p>
           <w:p>
             <w:r>
-              <w:t>Quand j'inscris les infos du user avec un rôle précis</w:t>
+              <w:t>J'arrive sur la page de son profil</w:t>
             </w:r>
           </w:p>
           <w:p>
             <w:r>
-              <w:t>Le compte se crée, on peut se connecter avec et son rôle lui est bien affecter</w:t>
+              <w:t>Je vois ses informations avec son historique + un bouton qui permet de désactiver le compte ou l'activer</w:t>
+            </w:r>
+          </w:p>
+          <w:p>
+            <w:r>
+              <w:t>(</w:t>
+            </w:r>
+            <w:proofErr w:type="gramStart"/>
+            <w:r>
+              <w:t>profileVueAdmin.jpg</w:t>
+            </w:r>
+            <w:proofErr w:type="gramEnd"/>
+            <w:r>
+              <w:t>)</w:t>
             </w:r>
           </w:p>
         </w:tc>
@@ -8912,15 +9054,7 @@
           </w:tcPr>
           <w:p>
             <w:r>
-              <w:t xml:space="preserve">Page profil (vue utilisateur </w:t>
-            </w:r>
-            <w:proofErr w:type="gramStart"/>
-            <w:r>
-              <w:t>non admin</w:t>
-            </w:r>
-            <w:proofErr w:type="gramEnd"/>
-            <w:r>
-              <w:t>)</w:t>
+              <w:t>Menu pour admin</w:t>
             </w:r>
           </w:p>
         </w:tc>
@@ -8930,17 +9064,33 @@
           </w:tcPr>
           <w:p>
             <w:r>
-              <w:t>Lorsque je clique sur un user qui est dans la liste</w:t>
+              <w:t xml:space="preserve">Dans </w:t>
+            </w:r>
+            <w:proofErr w:type="gramStart"/>
+            <w:r>
+              <w:t>la home</w:t>
+            </w:r>
+            <w:proofErr w:type="gramEnd"/>
+            <w:r>
+              <w:t xml:space="preserve"> page, connecté avec un rôle admin,</w:t>
             </w:r>
           </w:p>
           <w:p>
             <w:r>
-              <w:t>Quand j'arrive sur la page de son profil</w:t>
+              <w:t>Il y a un lien "comptes" dans la barre de menu</w:t>
             </w:r>
           </w:p>
           <w:p>
             <w:r>
-              <w:t>Je vois seulement ses informations avec son historique</w:t>
+              <w:t>(</w:t>
+            </w:r>
+            <w:proofErr w:type="gramStart"/>
+            <w:r>
+              <w:t>home-connecté.jpg</w:t>
+            </w:r>
+            <w:proofErr w:type="gramEnd"/>
+            <w:r>
+              <w:t>)</w:t>
             </w:r>
           </w:p>
         </w:tc>
@@ -8953,7 +9103,7 @@
           </w:tcPr>
           <w:p>
             <w:r>
-              <w:t>Page profil (vue utilisateur admin)</w:t>
+              <w:t>Création</w:t>
             </w:r>
           </w:p>
         </w:tc>
@@ -8963,41 +9113,151 @@
           </w:tcPr>
           <w:p>
             <w:r>
-              <w:t>Lorsque je clique sur un user qui est dans la liste</w:t>
+              <w:t xml:space="preserve">Dans la liste des comptes, </w:t>
             </w:r>
           </w:p>
           <w:p>
-            <w:r>
-              <w:t>Quand j'arrive sur la page de son profil</w:t>
+            <w:proofErr w:type="gramStart"/>
+            <w:r>
+              <w:t>quand</w:t>
+            </w:r>
+            <w:proofErr w:type="gramEnd"/>
+            <w:r>
+              <w:t xml:space="preserve"> je clique "Créer"</w:t>
             </w:r>
           </w:p>
           <w:p>
             <w:r>
-              <w:lastRenderedPageBreak/>
-              <w:t>Je vois ses informations avec son historique + un bouton qui permet de désactiver le compte ou l'activer</w:t>
-            </w:r>
+              <w:t>J'arrive à la page de création de compte</w:t>
+            </w:r>
+          </w:p>
+          <w:p>
+            <w:r>
+              <w:t>(</w:t>
+            </w:r>
+            <w:proofErr w:type="gramStart"/>
+            <w:r>
+              <w:t>création</w:t>
+            </w:r>
+            <w:proofErr w:type="gramEnd"/>
+            <w:r>
+              <w:t xml:space="preserve"> de compte.jpg)</w:t>
+            </w:r>
+          </w:p>
+        </w:tc>
+      </w:tr>
+      <w:tr>
+        <w:tc>
+          <w:tcPr>
+            <w:tcW w:w="3246" w:type="dxa"/>
+            <w:shd w:val="clear" w:color="auto" w:fill="E2EFD9" w:themeFill="accent6" w:themeFillTint="33"/>
+          </w:tcPr>
+          <w:p>
+            <w:r>
+              <w:t>Activer/Désactiver</w:t>
+            </w:r>
+          </w:p>
+        </w:tc>
+        <w:tc>
+          <w:tcPr>
+            <w:tcW w:w="5953" w:type="dxa"/>
+          </w:tcPr>
+          <w:p>
+            <w:r>
+              <w:t>Dans la page de profil en tant qu'admin,</w:t>
+            </w:r>
+          </w:p>
+          <w:p>
+            <w:r>
+              <w:t xml:space="preserve">Quand je clique le bouton de changement de </w:t>
+            </w:r>
+            <w:proofErr w:type="spellStart"/>
+            <w:r>
+              <w:t>status</w:t>
+            </w:r>
+            <w:proofErr w:type="spellEnd"/>
+            <w:r>
+              <w:t>,</w:t>
+            </w:r>
+          </w:p>
+          <w:p>
+            <w:r>
+              <w:t xml:space="preserve">Je reviens sur la page avec le nouveau </w:t>
+            </w:r>
+            <w:proofErr w:type="spellStart"/>
+            <w:r>
+              <w:t>status</w:t>
+            </w:r>
+            <w:proofErr w:type="spellEnd"/>
+          </w:p>
+        </w:tc>
+      </w:tr>
+      <w:tr>
+        <w:tc>
+          <w:tcPr>
+            <w:tcW w:w="3246" w:type="dxa"/>
+            <w:shd w:val="clear" w:color="auto" w:fill="E2EFD9" w:themeFill="accent6" w:themeFillTint="33"/>
+          </w:tcPr>
+          <w:p>
+            <w:proofErr w:type="gramStart"/>
+            <w:r>
+              <w:t>Email</w:t>
+            </w:r>
+            <w:proofErr w:type="gramEnd"/>
+            <w:r>
+              <w:t xml:space="preserve"> d'accueil</w:t>
+            </w:r>
+          </w:p>
+        </w:tc>
+        <w:tc>
+          <w:tcPr>
+            <w:tcW w:w="5953" w:type="dxa"/>
+          </w:tcPr>
+          <w:p>
+            <w:r>
+              <w:t>Dans la page de création,</w:t>
+            </w:r>
+          </w:p>
+          <w:p>
+            <w:r>
+              <w:t>Quand j'ai créé un nouvel utilisateur</w:t>
+            </w:r>
+          </w:p>
+          <w:p>
+            <w:r>
+              <w:t xml:space="preserve">Un </w:t>
+            </w:r>
+            <w:proofErr w:type="gramStart"/>
+            <w:r>
+              <w:t>email</w:t>
+            </w:r>
+            <w:proofErr w:type="gramEnd"/>
+            <w:r>
+              <w:t xml:space="preserve"> lui est envoyé, contenant un lien de réinitialisation de </w:t>
+            </w:r>
+            <w:proofErr w:type="spellStart"/>
+            <w:r>
+              <w:t>mdp</w:t>
+            </w:r>
+            <w:proofErr w:type="spellEnd"/>
           </w:p>
         </w:tc>
       </w:tr>
     </w:tbl>
+    <w:p/>
     <w:p>
       <w:pPr>
         <w:jc w:val="center"/>
       </w:pPr>
-    </w:p>
-    <w:p>
-      <w:pPr>
-        <w:jc w:val="center"/>
-      </w:pPr>
       <w:r>
         <w:rPr>
           <w:noProof/>
         </w:rPr>
         <w:drawing>
-          <wp:inline distT="0" distB="0" distL="0" distR="0" wp14:anchorId="64419181" wp14:editId="4277EE23">
-            <wp:extent cx="4363969" cy="3171825"/>
-            <wp:effectExtent l="38100" t="38100" r="36830" b="28575"/>
-            <wp:docPr id="8" name="Image 8"/>
+          <wp:inline distT="0" distB="0" distL="0" distR="0" wp14:anchorId="154937D8" wp14:editId="0EF480AF">
+            <wp:extent cx="4382571" cy="3181350"/>
+            <wp:effectExtent l="38100" t="38100" r="37465" b="38100"/>
+            <wp:docPr id="12" name="Image 12"/>
             <wp:cNvGraphicFramePr>
               <a:graphicFrameLocks xmlns:a="http://schemas.openxmlformats.org/drawingml/2006/main" noChangeAspect="1"/>
             </wp:cNvGraphicFramePr>
@@ -9005,13 +9265,13 @@
               <a:graphicData uri="http://schemas.openxmlformats.org/drawingml/2006/picture">
                 <pic:pic xmlns:pic="http://schemas.openxmlformats.org/drawingml/2006/picture">
                   <pic:nvPicPr>
-                    <pic:cNvPr id="0" name="Picture 1"/>
+                    <pic:cNvPr id="0" name="Picture 2"/>
                     <pic:cNvPicPr>
                       <a:picLocks noChangeAspect="1" noChangeArrowheads="1"/>
                     </pic:cNvPicPr>
                   </pic:nvPicPr>
                   <pic:blipFill>
-                    <a:blip r:embed="rId25">
+                    <a:blip r:embed="rId28">
                       <a:extLst>
                         <a:ext uri="{28A0092B-C50C-407E-A947-70E740481C1C}">
                           <a14:useLocalDpi xmlns:a14="http://schemas.microsoft.com/office/drawing/2010/main" val="0"/>
@@ -9026,7 +9286,7 @@
                   <pic:spPr bwMode="auto">
                     <a:xfrm>
                       <a:off x="0" y="0"/>
-                      <a:ext cx="4369662" cy="3175963"/>
+                      <a:ext cx="4399298" cy="3193492"/>
                     </a:xfrm>
                     <a:prstGeom prst="rect">
                       <a:avLst/>
@@ -9047,20 +9307,25 @@
         </w:drawing>
       </w:r>
     </w:p>
-    <w:p/>
     <w:p>
       <w:pPr>
         <w:jc w:val="center"/>
       </w:pPr>
+    </w:p>
+    <w:p>
+      <w:pPr>
+        <w:jc w:val="center"/>
+      </w:pPr>
       <w:r>
         <w:rPr>
           <w:noProof/>
         </w:rPr>
+        <w:lastRenderedPageBreak/>
         <w:drawing>
-          <wp:inline distT="0" distB="0" distL="0" distR="0" wp14:anchorId="0DF77A40" wp14:editId="6A19B24E">
-            <wp:extent cx="4400550" cy="3198413"/>
-            <wp:effectExtent l="38100" t="38100" r="38100" b="40640"/>
-            <wp:docPr id="28" name="Image 28"/>
+          <wp:inline distT="0" distB="0" distL="0" distR="0" wp14:anchorId="3EA46C3C" wp14:editId="60F6D775">
+            <wp:extent cx="4391025" cy="3191489"/>
+            <wp:effectExtent l="38100" t="38100" r="28575" b="47625"/>
+            <wp:docPr id="14" name="Image 14"/>
             <wp:cNvGraphicFramePr>
               <a:graphicFrameLocks xmlns:a="http://schemas.openxmlformats.org/drawingml/2006/main" noChangeAspect="1"/>
             </wp:cNvGraphicFramePr>
@@ -9068,13 +9333,13 @@
               <a:graphicData uri="http://schemas.openxmlformats.org/drawingml/2006/picture">
                 <pic:pic xmlns:pic="http://schemas.openxmlformats.org/drawingml/2006/picture">
                   <pic:nvPicPr>
-                    <pic:cNvPr id="0" name="Picture 3"/>
+                    <pic:cNvPr id="0" name="Picture 4"/>
                     <pic:cNvPicPr>
                       <a:picLocks noChangeAspect="1" noChangeArrowheads="1"/>
                     </pic:cNvPicPr>
                   </pic:nvPicPr>
                   <pic:blipFill>
-                    <a:blip r:embed="rId26">
+                    <a:blip r:embed="rId29">
                       <a:extLst>
                         <a:ext uri="{28A0092B-C50C-407E-A947-70E740481C1C}">
                           <a14:useLocalDpi xmlns:a14="http://schemas.microsoft.com/office/drawing/2010/main" val="0"/>
@@ -9089,7 +9354,7 @@
                   <pic:spPr bwMode="auto">
                     <a:xfrm>
                       <a:off x="0" y="0"/>
-                      <a:ext cx="4408987" cy="3204545"/>
+                      <a:ext cx="4406742" cy="3202912"/>
                     </a:xfrm>
                     <a:prstGeom prst="rect">
                       <a:avLst/>
@@ -9114,11 +9379,15 @@
       <w:pPr>
         <w:jc w:val="center"/>
       </w:pPr>
+    </w:p>
+    <w:p>
+      <w:pPr>
+        <w:jc w:val="center"/>
+      </w:pPr>
       <w:r>
         <w:rPr>
           <w:noProof/>
         </w:rPr>
-        <w:lastRenderedPageBreak/>
         <w:drawing>
           <wp:inline distT="0" distB="0" distL="0" distR="0" wp14:anchorId="76DA37FE" wp14:editId="2CA30D6D">
             <wp:extent cx="4337759" cy="3152775"/>
@@ -9137,7 +9406,7 @@
                     </pic:cNvPicPr>
                   </pic:nvPicPr>
                   <pic:blipFill>
-                    <a:blip r:embed="rId27">
+                    <a:blip r:embed="rId30">
                       <a:extLst>
                         <a:ext uri="{28A0092B-C50C-407E-A947-70E740481C1C}">
                           <a14:useLocalDpi xmlns:a14="http://schemas.microsoft.com/office/drawing/2010/main" val="0"/>
@@ -9187,10 +9456,10 @@
           <w:noProof/>
         </w:rPr>
         <w:drawing>
-          <wp:inline distT="0" distB="0" distL="0" distR="0" wp14:anchorId="0646D5B5" wp14:editId="668142B0">
-            <wp:extent cx="4343400" cy="3156875"/>
-            <wp:effectExtent l="38100" t="38100" r="38100" b="43815"/>
-            <wp:docPr id="31" name="Image 31"/>
+          <wp:inline distT="0" distB="0" distL="0" distR="0" wp14:anchorId="03FA5EC7" wp14:editId="6F12C344">
+            <wp:extent cx="5759450" cy="1337310"/>
+            <wp:effectExtent l="38100" t="38100" r="31750" b="34290"/>
+            <wp:docPr id="22" name="Image 22"/>
             <wp:cNvGraphicFramePr>
               <a:graphicFrameLocks xmlns:a="http://schemas.openxmlformats.org/drawingml/2006/main" noChangeAspect="1"/>
             </wp:cNvGraphicFramePr>
@@ -9198,13 +9467,13 @@
               <a:graphicData uri="http://schemas.openxmlformats.org/drawingml/2006/picture">
                 <pic:pic xmlns:pic="http://schemas.openxmlformats.org/drawingml/2006/picture">
                   <pic:nvPicPr>
-                    <pic:cNvPr id="0" name="Picture 5"/>
+                    <pic:cNvPr id="0" name="Picture 6"/>
                     <pic:cNvPicPr>
                       <a:picLocks noChangeAspect="1" noChangeArrowheads="1"/>
                     </pic:cNvPicPr>
                   </pic:nvPicPr>
                   <pic:blipFill>
-                    <a:blip r:embed="rId28">
+                    <a:blip r:embed="rId31">
                       <a:extLst>
                         <a:ext uri="{28A0092B-C50C-407E-A947-70E740481C1C}">
                           <a14:useLocalDpi xmlns:a14="http://schemas.microsoft.com/office/drawing/2010/main" val="0"/>
@@ -9219,7 +9488,7 @@
                   <pic:spPr bwMode="auto">
                     <a:xfrm>
                       <a:off x="0" y="0"/>
-                      <a:ext cx="4353706" cy="3164366"/>
+                      <a:ext cx="5759450" cy="1337310"/>
                     </a:xfrm>
                     <a:prstGeom prst="rect">
                       <a:avLst/>
@@ -9244,6 +9513,141 @@
       <w:pPr>
         <w:jc w:val="center"/>
       </w:pPr>
+      <w:r>
+        <w:rPr>
+          <w:noProof/>
+        </w:rPr>
+        <w:lastRenderedPageBreak/>
+        <w:drawing>
+          <wp:inline distT="0" distB="0" distL="0" distR="0" wp14:anchorId="3BA6F4EE" wp14:editId="3BA7E5EE">
+            <wp:extent cx="4377074" cy="3181350"/>
+            <wp:effectExtent l="38100" t="38100" r="42545" b="38100"/>
+            <wp:docPr id="19" name="Image 19"/>
+            <wp:cNvGraphicFramePr>
+              <a:graphicFrameLocks xmlns:a="http://schemas.openxmlformats.org/drawingml/2006/main" noChangeAspect="1"/>
+            </wp:cNvGraphicFramePr>
+            <a:graphic xmlns:a="http://schemas.openxmlformats.org/drawingml/2006/main">
+              <a:graphicData uri="http://schemas.openxmlformats.org/drawingml/2006/picture">
+                <pic:pic xmlns:pic="http://schemas.openxmlformats.org/drawingml/2006/picture">
+                  <pic:nvPicPr>
+                    <pic:cNvPr id="0" name="Picture 5"/>
+                    <pic:cNvPicPr>
+                      <a:picLocks noChangeAspect="1" noChangeArrowheads="1"/>
+                    </pic:cNvPicPr>
+                  </pic:nvPicPr>
+                  <pic:blipFill>
+                    <a:blip r:embed="rId32">
+                      <a:extLst>
+                        <a:ext uri="{28A0092B-C50C-407E-A947-70E740481C1C}">
+                          <a14:useLocalDpi xmlns:a14="http://schemas.microsoft.com/office/drawing/2010/main" val="0"/>
+                        </a:ext>
+                      </a:extLst>
+                    </a:blip>
+                    <a:srcRect/>
+                    <a:stretch>
+                      <a:fillRect/>
+                    </a:stretch>
+                  </pic:blipFill>
+                  <pic:spPr bwMode="auto">
+                    <a:xfrm>
+                      <a:off x="0" y="0"/>
+                      <a:ext cx="4386949" cy="3188527"/>
+                    </a:xfrm>
+                    <a:prstGeom prst="rect">
+                      <a:avLst/>
+                    </a:prstGeom>
+                    <a:noFill/>
+                    <a:ln w="38100">
+                      <a:solidFill>
+                        <a:schemeClr val="accent6">
+                          <a:lumMod val="75000"/>
+                        </a:schemeClr>
+                      </a:solidFill>
+                    </a:ln>
+                  </pic:spPr>
+                </pic:pic>
+              </a:graphicData>
+            </a:graphic>
+          </wp:inline>
+        </w:drawing>
+      </w:r>
+    </w:p>
+    <w:p>
+      <w:pPr>
+        <w:jc w:val="center"/>
+      </w:pPr>
+    </w:p>
+    <w:p>
+      <w:pPr>
+        <w:jc w:val="center"/>
+      </w:pPr>
+      <w:r>
+        <w:rPr>
+          <w:noProof/>
+        </w:rPr>
+        <w:drawing>
+          <wp:inline distT="0" distB="0" distL="0" distR="0" wp14:anchorId="78C31D3E" wp14:editId="68C2DBCE">
+            <wp:extent cx="4381696" cy="3180715"/>
+            <wp:effectExtent l="38100" t="38100" r="38100" b="38735"/>
+            <wp:docPr id="27" name="Image 27"/>
+            <wp:cNvGraphicFramePr>
+              <a:graphicFrameLocks xmlns:a="http://schemas.openxmlformats.org/drawingml/2006/main" noChangeAspect="1"/>
+            </wp:cNvGraphicFramePr>
+            <a:graphic xmlns:a="http://schemas.openxmlformats.org/drawingml/2006/main">
+              <a:graphicData uri="http://schemas.openxmlformats.org/drawingml/2006/picture">
+                <pic:pic xmlns:pic="http://schemas.openxmlformats.org/drawingml/2006/picture">
+                  <pic:nvPicPr>
+                    <pic:cNvPr id="0" name="Picture 8"/>
+                    <pic:cNvPicPr>
+                      <a:picLocks noChangeAspect="1" noChangeArrowheads="1"/>
+                    </pic:cNvPicPr>
+                  </pic:nvPicPr>
+                  <pic:blipFill>
+                    <a:blip r:embed="rId33">
+                      <a:extLst>
+                        <a:ext uri="{28A0092B-C50C-407E-A947-70E740481C1C}">
+                          <a14:useLocalDpi xmlns:a14="http://schemas.microsoft.com/office/drawing/2010/main" val="0"/>
+                        </a:ext>
+                      </a:extLst>
+                    </a:blip>
+                    <a:srcRect/>
+                    <a:stretch>
+                      <a:fillRect/>
+                    </a:stretch>
+                  </pic:blipFill>
+                  <pic:spPr bwMode="auto">
+                    <a:xfrm>
+                      <a:off x="0" y="0"/>
+                      <a:ext cx="4390831" cy="3187346"/>
+                    </a:xfrm>
+                    <a:prstGeom prst="rect">
+                      <a:avLst/>
+                    </a:prstGeom>
+                    <a:noFill/>
+                    <a:ln w="38100">
+                      <a:solidFill>
+                        <a:schemeClr val="accent6">
+                          <a:lumMod val="75000"/>
+                        </a:schemeClr>
+                      </a:solidFill>
+                    </a:ln>
+                  </pic:spPr>
+                </pic:pic>
+              </a:graphicData>
+            </a:graphic>
+          </wp:inline>
+        </w:drawing>
+      </w:r>
+    </w:p>
+    <w:p>
+      <w:pPr>
+        <w:jc w:val="center"/>
+      </w:pPr>
+    </w:p>
+    <w:p>
+      <w:pPr>
+        <w:jc w:val="center"/>
+      </w:pPr>
     </w:p>
     <w:p>
       <w:pPr>
@@ -9313,6 +9717,7 @@
           <w:iCs/>
           <w:u w:val="none"/>
         </w:rPr>
+        <w:lastRenderedPageBreak/>
         <w:t>Test d’acceptance</w:t>
       </w:r>
     </w:p>
@@ -9342,7 +9747,6 @@
           </w:tcPr>
           <w:p>
             <w:r>
-              <w:lastRenderedPageBreak/>
               <w:t>Bouton "Marquer"</w:t>
             </w:r>
           </w:p>
@@ -9353,7 +9757,13 @@
           </w:tcPr>
           <w:p>
             <w:r>
-              <w:t>Lorsque je suis sur la liste des matchs avec un compte avec le rôle "Marqueur"</w:t>
+              <w:t xml:space="preserve">Lorsque je suis sur la liste </w:t>
+            </w:r>
+            <w:r>
+              <w:t>des matchs</w:t>
+            </w:r>
+            <w:r>
+              <w:t xml:space="preserve"> avec un compte avec le rôle "Marqueur"</w:t>
             </w:r>
           </w:p>
           <w:p>
@@ -9363,7 +9773,10 @@
           </w:p>
           <w:p>
             <w:r>
-              <w:t>Un bouton Marquer est affiché</w:t>
+              <w:t xml:space="preserve">Un bouton Marquer est </w:t>
+            </w:r>
+            <w:r>
+              <w:t>affiché</w:t>
             </w:r>
           </w:p>
         </w:tc>
@@ -9386,7 +9799,13 @@
           </w:tcPr>
           <w:p>
             <w:r>
-              <w:t>Lorsque je suis sur la liste des matchs avec un compte avec le rôle "Admin" ou "Arbitre"</w:t>
+              <w:t xml:space="preserve">Lorsque je suis sur la liste </w:t>
+            </w:r>
+            <w:r>
+              <w:t>des matchs</w:t>
+            </w:r>
+            <w:r>
+              <w:t xml:space="preserve"> avec un compte avec le rôle "Admin" ou "Arbitre"</w:t>
             </w:r>
           </w:p>
           <w:p>
@@ -9396,7 +9815,10 @@
           </w:p>
           <w:p>
             <w:r>
-              <w:t>Un bouton Marquer n'est pas affiché</w:t>
+              <w:t xml:space="preserve">Un bouton Marquer n'est pas </w:t>
+            </w:r>
+            <w:r>
+              <w:t>affiché</w:t>
             </w:r>
           </w:p>
         </w:tc>
@@ -9495,18 +9917,8 @@
           </w:p>
           <w:p>
             <w:r>
-              <w:t>Quand il valide sa présence</w:t>
-            </w:r>
-          </w:p>
-          <w:p>
-            <w:r>
-              <w:t xml:space="preserve">Une signature liée au marqueur et au match survient dans la base de </w:t>
-            </w:r>
-            <w:proofErr w:type="gramStart"/>
-            <w:r>
-              <w:t>donnée</w:t>
-            </w:r>
-            <w:proofErr w:type="gramEnd"/>
+              <w:t>On arrive sur la page de signature de l'arbitre</w:t>
+            </w:r>
           </w:p>
         </w:tc>
       </w:tr>
@@ -9551,7 +9963,7 @@
           </w:tcPr>
           <w:p>
             <w:r>
-              <w:t>Pas de Validation</w:t>
+              <w:t>Reprise</w:t>
             </w:r>
           </w:p>
         </w:tc>
@@ -9561,17 +9973,17 @@
           </w:tcPr>
           <w:p>
             <w:r>
-              <w:t>Lorsque le marqueur quitte l'authentification</w:t>
+              <w:t>Lorsque le marqueur quitte application</w:t>
             </w:r>
           </w:p>
           <w:p>
             <w:r>
-              <w:t>Quand on veut revenir sur le match</w:t>
+              <w:t>Quand il revient sur la liste des matches</w:t>
             </w:r>
           </w:p>
           <w:p>
             <w:r>
-              <w:t>La page ramène vers l'Authentification du marqueur</w:t>
+              <w:t>Il a un bouton "reprendre le marquage"</w:t>
             </w:r>
           </w:p>
         </w:tc>
@@ -9608,7 +10020,7 @@
                     </pic:cNvPicPr>
                   </pic:nvPicPr>
                   <pic:blipFill>
-                    <a:blip r:embed="rId29">
+                    <a:blip r:embed="rId34">
                       <a:extLst>
                         <a:ext uri="{28A0092B-C50C-407E-A947-70E740481C1C}">
                           <a14:useLocalDpi xmlns:a14="http://schemas.microsoft.com/office/drawing/2010/main" val="0"/>
@@ -9672,7 +10084,7 @@
                     </pic:cNvPicPr>
                   </pic:nvPicPr>
                   <pic:blipFill>
-                    <a:blip r:embed="rId30">
+                    <a:blip r:embed="rId35">
                       <a:extLst>
                         <a:ext uri="{28A0092B-C50C-407E-A947-70E740481C1C}">
                           <a14:useLocalDpi xmlns:a14="http://schemas.microsoft.com/office/drawing/2010/main" val="0"/>
@@ -9715,6 +10127,73 @@
     </w:p>
     <w:p>
       <w:pPr>
+        <w:jc w:val="center"/>
+      </w:pPr>
+      <w:r>
+        <w:rPr>
+          <w:noProof/>
+        </w:rPr>
+        <w:drawing>
+          <wp:inline distT="0" distB="0" distL="0" distR="0" wp14:anchorId="490B82FC" wp14:editId="72C67F22">
+            <wp:extent cx="3988052" cy="2894965"/>
+            <wp:effectExtent l="38100" t="38100" r="31750" b="38735"/>
+            <wp:docPr id="32" name="Image 32"/>
+            <wp:cNvGraphicFramePr>
+              <a:graphicFrameLocks xmlns:a="http://schemas.openxmlformats.org/drawingml/2006/main" noChangeAspect="1"/>
+            </wp:cNvGraphicFramePr>
+            <a:graphic xmlns:a="http://schemas.openxmlformats.org/drawingml/2006/main">
+              <a:graphicData uri="http://schemas.openxmlformats.org/drawingml/2006/picture">
+                <pic:pic xmlns:pic="http://schemas.openxmlformats.org/drawingml/2006/picture">
+                  <pic:nvPicPr>
+                    <pic:cNvPr id="0" name="Picture 10"/>
+                    <pic:cNvPicPr>
+                      <a:picLocks noChangeAspect="1" noChangeArrowheads="1"/>
+                    </pic:cNvPicPr>
+                  </pic:nvPicPr>
+                  <pic:blipFill>
+                    <a:blip r:embed="rId36">
+                      <a:extLst>
+                        <a:ext uri="{28A0092B-C50C-407E-A947-70E740481C1C}">
+                          <a14:useLocalDpi xmlns:a14="http://schemas.microsoft.com/office/drawing/2010/main" val="0"/>
+                        </a:ext>
+                      </a:extLst>
+                    </a:blip>
+                    <a:srcRect/>
+                    <a:stretch>
+                      <a:fillRect/>
+                    </a:stretch>
+                  </pic:blipFill>
+                  <pic:spPr bwMode="auto">
+                    <a:xfrm>
+                      <a:off x="0" y="0"/>
+                      <a:ext cx="3997801" cy="2902042"/>
+                    </a:xfrm>
+                    <a:prstGeom prst="rect">
+                      <a:avLst/>
+                    </a:prstGeom>
+                    <a:noFill/>
+                    <a:ln w="38100">
+                      <a:solidFill>
+                        <a:schemeClr val="accent6">
+                          <a:lumMod val="75000"/>
+                        </a:schemeClr>
+                      </a:solidFill>
+                    </a:ln>
+                  </pic:spPr>
+                </pic:pic>
+              </a:graphicData>
+            </a:graphic>
+          </wp:inline>
+        </w:drawing>
+      </w:r>
+    </w:p>
+    <w:p>
+      <w:pPr>
+        <w:jc w:val="center"/>
+      </w:pPr>
+    </w:p>
+    <w:p>
+      <w:pPr>
         <w:pStyle w:val="Titre3"/>
       </w:pPr>
       <w:bookmarkStart w:id="32" w:name="_Toc165887489"/>
@@ -9833,6 +10312,7 @@
           </w:p>
           <w:p>
             <w:r>
+              <w:lastRenderedPageBreak/>
               <w:t>L'arbitre peut s'annoncer en se sélectionnant dans la liste déroulante des arbitres</w:t>
             </w:r>
           </w:p>
@@ -9989,11 +10469,10 @@
         <w:rPr>
           <w:noProof/>
         </w:rPr>
-        <w:lastRenderedPageBreak/>
         <w:drawing>
-          <wp:inline distT="0" distB="0" distL="0" distR="0" wp14:anchorId="14AACFE4" wp14:editId="77F60E27">
-            <wp:extent cx="4796434" cy="3486150"/>
-            <wp:effectExtent l="38100" t="38100" r="42545" b="38100"/>
+          <wp:inline distT="0" distB="0" distL="0" distR="0" wp14:anchorId="14AACFE4" wp14:editId="208A4C4F">
+            <wp:extent cx="3865978" cy="2809875"/>
+            <wp:effectExtent l="38100" t="38100" r="39370" b="28575"/>
             <wp:docPr id="34" name="Image 34"/>
             <wp:cNvGraphicFramePr>
               <a:graphicFrameLocks xmlns:a="http://schemas.openxmlformats.org/drawingml/2006/main" noChangeAspect="1"/>
@@ -10008,7 +10487,7 @@
                     </pic:cNvPicPr>
                   </pic:nvPicPr>
                   <pic:blipFill>
-                    <a:blip r:embed="rId31">
+                    <a:blip r:embed="rId37">
                       <a:extLst>
                         <a:ext uri="{28A0092B-C50C-407E-A947-70E740481C1C}">
                           <a14:useLocalDpi xmlns:a14="http://schemas.microsoft.com/office/drawing/2010/main" val="0"/>
@@ -10023,7 +10502,75 @@
                   <pic:spPr bwMode="auto">
                     <a:xfrm>
                       <a:off x="0" y="0"/>
-                      <a:ext cx="4798714" cy="3487807"/>
+                      <a:ext cx="3904321" cy="2837743"/>
+                    </a:xfrm>
+                    <a:prstGeom prst="rect">
+                      <a:avLst/>
+                    </a:prstGeom>
+                    <a:noFill/>
+                    <a:ln w="38100">
+                      <a:solidFill>
+                        <a:schemeClr val="accent6">
+                          <a:lumMod val="75000"/>
+                        </a:schemeClr>
+                      </a:solidFill>
+                    </a:ln>
+                  </pic:spPr>
+                </pic:pic>
+              </a:graphicData>
+            </a:graphic>
+          </wp:inline>
+        </w:drawing>
+      </w:r>
+    </w:p>
+    <w:p>
+      <w:pPr>
+        <w:jc w:val="center"/>
+      </w:pPr>
+    </w:p>
+    <w:p>
+      <w:pPr>
+        <w:jc w:val="center"/>
+      </w:pPr>
+      <w:r>
+        <w:rPr>
+          <w:noProof/>
+        </w:rPr>
+        <w:lastRenderedPageBreak/>
+        <w:drawing>
+          <wp:inline distT="0" distB="0" distL="0" distR="0" wp14:anchorId="1356A522" wp14:editId="0B17DCD9">
+            <wp:extent cx="4246024" cy="3086100"/>
+            <wp:effectExtent l="38100" t="38100" r="40640" b="38100"/>
+            <wp:docPr id="38" name="Image 38"/>
+            <wp:cNvGraphicFramePr>
+              <a:graphicFrameLocks xmlns:a="http://schemas.openxmlformats.org/drawingml/2006/main" noChangeAspect="1"/>
+            </wp:cNvGraphicFramePr>
+            <a:graphic xmlns:a="http://schemas.openxmlformats.org/drawingml/2006/main">
+              <a:graphicData uri="http://schemas.openxmlformats.org/drawingml/2006/picture">
+                <pic:pic xmlns:pic="http://schemas.openxmlformats.org/drawingml/2006/picture">
+                  <pic:nvPicPr>
+                    <pic:cNvPr id="0" name="Picture 12"/>
+                    <pic:cNvPicPr>
+                      <a:picLocks noChangeAspect="1" noChangeArrowheads="1"/>
+                    </pic:cNvPicPr>
+                  </pic:nvPicPr>
+                  <pic:blipFill>
+                    <a:blip r:embed="rId36">
+                      <a:extLst>
+                        <a:ext uri="{28A0092B-C50C-407E-A947-70E740481C1C}">
+                          <a14:useLocalDpi xmlns:a14="http://schemas.microsoft.com/office/drawing/2010/main" val="0"/>
+                        </a:ext>
+                      </a:extLst>
+                    </a:blip>
+                    <a:srcRect/>
+                    <a:stretch>
+                      <a:fillRect/>
+                    </a:stretch>
+                  </pic:blipFill>
+                  <pic:spPr bwMode="auto">
+                    <a:xfrm>
+                      <a:off x="0" y="0"/>
+                      <a:ext cx="4249993" cy="3088985"/>
                     </a:xfrm>
                     <a:prstGeom prst="rect">
                       <a:avLst/>
@@ -10273,7 +10820,6 @@
           </w:p>
           <w:p>
             <w:r>
-              <w:lastRenderedPageBreak/>
               <w:t xml:space="preserve">Un bouton "Consulter" s'affiche et nous amène </w:t>
             </w:r>
             <w:proofErr w:type="spellStart"/>
@@ -10355,7 +10901,7 @@
                     </pic:cNvPicPr>
                   </pic:nvPicPr>
                   <pic:blipFill>
-                    <a:blip r:embed="rId32">
+                    <a:blip r:embed="rId38">
                       <a:extLst>
                         <a:ext uri="{28A0092B-C50C-407E-A947-70E740481C1C}">
                           <a14:useLocalDpi xmlns:a14="http://schemas.microsoft.com/office/drawing/2010/main" val="0"/>
@@ -10422,7 +10968,7 @@
                     </pic:cNvPicPr>
                   </pic:nvPicPr>
                   <pic:blipFill>
-                    <a:blip r:embed="rId33">
+                    <a:blip r:embed="rId39">
                       <a:extLst>
                         <a:ext uri="{28A0092B-C50C-407E-A947-70E740481C1C}">
                           <a14:useLocalDpi xmlns:a14="http://schemas.microsoft.com/office/drawing/2010/main" val="0"/>
@@ -10511,24 +11057,24 @@
     <w:p/>
     <w:p>
       <w:r>
+        <w:t xml:space="preserve">Pour tester mon travail je vais à la fin de chaque user stories effectuer </w:t>
+      </w:r>
+      <w:r>
+        <w:t>tous</w:t>
+      </w:r>
+      <w:r>
+        <w:t xml:space="preserve"> les tests d’acceptance. S’il y en a qui ne fonctionne pas, le corriger et ensuite re-effectuer </w:t>
+      </w:r>
+      <w:r>
+        <w:t>tous</w:t>
+      </w:r>
+      <w:r>
+        <w:t xml:space="preserve"> les tests d’acceptance jusqu’à que ça fonctionne.</w:t>
+      </w:r>
+    </w:p>
+    <w:p>
+      <w:r>
         <w:lastRenderedPageBreak/>
-        <w:t xml:space="preserve">Pour tester mon travail je vais à la fin de chaque user stories effectuer </w:t>
-      </w:r>
-      <w:r>
-        <w:t>tous</w:t>
-      </w:r>
-      <w:r>
-        <w:t xml:space="preserve"> les tests d’acceptance. S’il y en a qui ne fonctionne pas, le corriger et ensuite re-effectuer </w:t>
-      </w:r>
-      <w:r>
-        <w:t>tous</w:t>
-      </w:r>
-      <w:r>
-        <w:t xml:space="preserve"> les tests d’acceptance jusqu’à que ça fonctionne.</w:t>
-      </w:r>
-    </w:p>
-    <w:p>
-      <w:r>
         <w:t>Pendant le Sprint Review lors d’un RDV avec mon maître de projet « Mr Carrel » sur son ordinateur. Prendre la dernière version sur GitHub, lancer le site et ensuite étape par étape faire les tests d’acceptance.</w:t>
       </w:r>
     </w:p>
@@ -10873,7 +11419,6 @@
         <w:ind w:left="708"/>
       </w:pPr>
       <w:r>
-        <w:lastRenderedPageBreak/>
         <w:t>Outil de gestion de projet Agile.</w:t>
       </w:r>
     </w:p>
@@ -10895,6 +11440,7 @@
         <w:rPr>
           <w:u w:val="none"/>
         </w:rPr>
+        <w:lastRenderedPageBreak/>
         <w:t>R</w:t>
       </w:r>
       <w:bookmarkEnd w:id="49"/>
@@ -10939,10 +11485,7 @@
         </w:numPr>
       </w:pPr>
       <w:r>
-        <w:t>Git</w:t>
-      </w:r>
-      <w:r>
-        <w:t xml:space="preserve"> 2.45.0</w:t>
+        <w:t>Git 2.45.0</w:t>
       </w:r>
     </w:p>
     <w:p>
@@ -10954,10 +11497,7 @@
         </w:numPr>
       </w:pPr>
       <w:r>
-        <w:t>Choco</w:t>
-      </w:r>
-      <w:r>
-        <w:t xml:space="preserve"> 1.89.0</w:t>
+        <w:t>Choco 1.89.0</w:t>
       </w:r>
     </w:p>
     <w:p>
@@ -10969,10 +11509,7 @@
         </w:numPr>
       </w:pPr>
       <w:r>
-        <w:t>PHP</w:t>
-      </w:r>
-      <w:r>
-        <w:t xml:space="preserve"> 8.3.4</w:t>
+        <w:t>PHP 8.3.4</w:t>
       </w:r>
     </w:p>
     <w:p>
@@ -10984,10 +11521,7 @@
         </w:numPr>
       </w:pPr>
       <w:r>
-        <w:t>MySQL</w:t>
-      </w:r>
-      <w:r>
-        <w:t xml:space="preserve"> 8.3.0</w:t>
+        <w:t>MySQL 8.3.0</w:t>
       </w:r>
     </w:p>
     <w:p>
@@ -11010,10 +11544,7 @@
     <w:p/>
     <w:p>
       <w:r>
-        <w:t>C</w:t>
-      </w:r>
-      <w:r>
-        <w:t>hoco est à jour il prendra toujours la dernière version disponible. Cependant il ne les met pas à jour ce qui faudrait mettre à jour.</w:t>
+        <w:t>Choco est à jour il prendra toujours la dernière version disponible. Cependant il ne les met pas à jour ce qui faudrait mettre à jour.</w:t>
       </w:r>
     </w:p>
     <w:p/>
@@ -11736,7 +12267,6 @@
           <w:noProof/>
           <w:lang w:val="fr-CH"/>
         </w:rPr>
-        <w:lastRenderedPageBreak/>
         <mc:AlternateContent>
           <mc:Choice Requires="wps">
             <w:drawing>
@@ -12265,7 +12795,7 @@
                     <pic:cNvPicPr/>
                   </pic:nvPicPr>
                   <pic:blipFill>
-                    <a:blip r:embed="rId34"/>
+                    <a:blip r:embed="rId40"/>
                     <a:stretch>
                       <a:fillRect/>
                     </a:stretch>
@@ -13066,6 +13596,7 @@
         <w:rPr>
           <w:i w:val="0"/>
           <w:iCs/>
+          <w:u w:val="none"/>
         </w:rPr>
       </w:pPr>
       <w:bookmarkStart w:id="67" w:name="_Toc165270399"/>
@@ -13073,6 +13604,7 @@
         <w:rPr>
           <w:i w:val="0"/>
           <w:iCs/>
+          <w:u w:val="none"/>
         </w:rPr>
         <w:t>Déroulement</w:t>
       </w:r>
@@ -13137,6 +13669,142 @@
         <w:t>Sprint 1</w:t>
       </w:r>
     </w:p>
+    <w:p/>
+    <w:p>
+      <w:r>
+        <w:t>Lors de mon sprint 1 mes objectifs était :</w:t>
+      </w:r>
+    </w:p>
+    <w:p/>
+    <w:p>
+      <w:pPr>
+        <w:pStyle w:val="Paragraphedeliste"/>
+        <w:numPr>
+          <w:ilvl w:val="0"/>
+          <w:numId w:val="39"/>
+        </w:numPr>
+      </w:pPr>
+      <w:r>
+        <w:t>Finir la partie analyse du rapport points 1 et 2</w:t>
+      </w:r>
+      <w:r>
+        <w:t xml:space="preserve">  </w:t>
+      </w:r>
+    </w:p>
+    <w:p>
+      <w:pPr>
+        <w:pStyle w:val="Paragraphedeliste"/>
+        <w:numPr>
+          <w:ilvl w:val="0"/>
+          <w:numId w:val="39"/>
+        </w:numPr>
+      </w:pPr>
+      <w:r>
+        <w:t xml:space="preserve">Les user stories sont définis sur </w:t>
+      </w:r>
+      <w:proofErr w:type="spellStart"/>
+      <w:r>
+        <w:t>IceScrum</w:t>
+      </w:r>
+      <w:proofErr w:type="spellEnd"/>
+      <w:r>
+        <w:t xml:space="preserve">. Tests d’acceptance créer sur chaque </w:t>
+      </w:r>
+      <w:r>
+        <w:t>user</w:t>
+      </w:r>
+      <w:r>
+        <w:t xml:space="preserve"> stor</w:t>
+      </w:r>
+      <w:r>
+        <w:t>ies</w:t>
+      </w:r>
+      <w:r>
+        <w:t>.</w:t>
+      </w:r>
+    </w:p>
+    <w:p>
+      <w:pPr>
+        <w:pStyle w:val="Paragraphedeliste"/>
+        <w:numPr>
+          <w:ilvl w:val="0"/>
+          <w:numId w:val="39"/>
+        </w:numPr>
+      </w:pPr>
+      <w:r>
+        <w:t>Les sprints sont définis avec leurs objectifs</w:t>
+      </w:r>
+    </w:p>
+    <w:p>
+      <w:pPr>
+        <w:pStyle w:val="Paragraphedeliste"/>
+        <w:numPr>
+          <w:ilvl w:val="0"/>
+          <w:numId w:val="39"/>
+        </w:numPr>
+      </w:pPr>
+      <w:r>
+        <w:t xml:space="preserve">Details page, base de données et points spécifique des </w:t>
+      </w:r>
+      <w:r>
+        <w:t>user</w:t>
+      </w:r>
+      <w:r>
+        <w:t xml:space="preserve"> stories discutée avec chef de projet</w:t>
+      </w:r>
+    </w:p>
+    <w:p/>
+    <w:p>
+      <w:r>
+        <w:t xml:space="preserve">Puisque j’ai fait un sprint </w:t>
+      </w:r>
+      <w:proofErr w:type="spellStart"/>
+      <w:r>
+        <w:t>review</w:t>
+      </w:r>
+      <w:proofErr w:type="spellEnd"/>
+      <w:r>
+        <w:t xml:space="preserve"> avant la fin il y a eu des points qui </w:t>
+      </w:r>
+      <w:r>
+        <w:t>doivent</w:t>
+      </w:r>
+      <w:r>
+        <w:t xml:space="preserve"> être retouch</w:t>
+      </w:r>
+      <w:r>
+        <w:t>é</w:t>
+      </w:r>
+      <w:r>
+        <w:t>.</w:t>
+      </w:r>
+      <w:r>
+        <w:t xml:space="preserve"> La partie analyse doit être modifié telles les maquettes, les tests d’acceptance mais en gros 90% a été fait. La discussion a été faites avec le prof lors de la Sprint </w:t>
+      </w:r>
+      <w:proofErr w:type="spellStart"/>
+      <w:r>
+        <w:t>Review</w:t>
+      </w:r>
+      <w:proofErr w:type="spellEnd"/>
+      <w:r>
+        <w:t xml:space="preserve"> 1. Mercredi 08.05.2024 doit être suffisant de terminer </w:t>
+      </w:r>
+      <w:r>
+        <w:t>toutes les modifications</w:t>
+      </w:r>
+      <w:r>
+        <w:t xml:space="preserve"> à faire (ce mercredi était prévu pour </w:t>
+      </w:r>
+      <w:proofErr w:type="gramStart"/>
+      <w:r>
+        <w:t>ca</w:t>
+      </w:r>
+      <w:proofErr w:type="gramEnd"/>
+      <w:r>
+        <w:t>)</w:t>
+      </w:r>
+    </w:p>
+    <w:p/>
     <w:p>
       <w:pPr>
         <w:rPr>
@@ -13252,8 +13920,8 @@
       </w:pPr>
     </w:p>
     <w:sectPr>
-      <w:headerReference w:type="default" r:id="rId35"/>
-      <w:footerReference w:type="default" r:id="rId36"/>
+      <w:headerReference w:type="default" r:id="rId41"/>
+      <w:footerReference w:type="default" r:id="rId42"/>
       <w:pgSz w:w="11906" w:h="16838" w:code="9"/>
       <w:pgMar w:top="1418" w:right="1418" w:bottom="1418" w:left="1418" w:header="720" w:footer="720" w:gutter="0"/>
       <w:cols w:space="720"/>
@@ -16471,6 +17139,119 @@
     </w:lvl>
   </w:abstractNum>
   <w:abstractNum w:abstractNumId="19" w15:restartNumberingAfterBreak="0">
+    <w:nsid w:val="499B7309"/>
+    <w:multiLevelType w:val="hybridMultilevel"/>
+    <w:tmpl w:val="CE72702A"/>
+    <w:lvl w:ilvl="0" w:tplc="100C0001">
+      <w:start w:val="1"/>
+      <w:numFmt w:val="bullet"/>
+      <w:lvlText w:val=""/>
+      <w:lvlJc w:val="left"/>
+      <w:pPr>
+        <w:ind w:left="720" w:hanging="360"/>
+      </w:pPr>
+      <w:rPr>
+        <w:rFonts w:ascii="Symbol" w:hAnsi="Symbol" w:hint="default"/>
+      </w:rPr>
+    </w:lvl>
+    <w:lvl w:ilvl="1" w:tplc="100C0003" w:tentative="1">
+      <w:start w:val="1"/>
+      <w:numFmt w:val="bullet"/>
+      <w:lvlText w:val="o"/>
+      <w:lvlJc w:val="left"/>
+      <w:pPr>
+        <w:ind w:left="1440" w:hanging="360"/>
+      </w:pPr>
+      <w:rPr>
+        <w:rFonts w:ascii="Courier New" w:hAnsi="Courier New" w:cs="Courier New" w:hint="default"/>
+      </w:rPr>
+    </w:lvl>
+    <w:lvl w:ilvl="2" w:tplc="100C0005" w:tentative="1">
+      <w:start w:val="1"/>
+      <w:numFmt w:val="bullet"/>
+      <w:lvlText w:val=""/>
+      <w:lvlJc w:val="left"/>
+      <w:pPr>
+        <w:ind w:left="2160" w:hanging="360"/>
+      </w:pPr>
+      <w:rPr>
+        <w:rFonts w:ascii="Wingdings" w:hAnsi="Wingdings" w:hint="default"/>
+      </w:rPr>
+    </w:lvl>
+    <w:lvl w:ilvl="3" w:tplc="100C0001" w:tentative="1">
+      <w:start w:val="1"/>
+      <w:numFmt w:val="bullet"/>
+      <w:lvlText w:val=""/>
+      <w:lvlJc w:val="left"/>
+      <w:pPr>
+        <w:ind w:left="2880" w:hanging="360"/>
+      </w:pPr>
+      <w:rPr>
+        <w:rFonts w:ascii="Symbol" w:hAnsi="Symbol" w:hint="default"/>
+      </w:rPr>
+    </w:lvl>
+    <w:lvl w:ilvl="4" w:tplc="100C0003" w:tentative="1">
+      <w:start w:val="1"/>
+      <w:numFmt w:val="bullet"/>
+      <w:lvlText w:val="o"/>
+      <w:lvlJc w:val="left"/>
+      <w:pPr>
+        <w:ind w:left="3600" w:hanging="360"/>
+      </w:pPr>
+      <w:rPr>
+        <w:rFonts w:ascii="Courier New" w:hAnsi="Courier New" w:cs="Courier New" w:hint="default"/>
+      </w:rPr>
+    </w:lvl>
+    <w:lvl w:ilvl="5" w:tplc="100C0005" w:tentative="1">
+      <w:start w:val="1"/>
+      <w:numFmt w:val="bullet"/>
+      <w:lvlText w:val=""/>
+      <w:lvlJc w:val="left"/>
+      <w:pPr>
+        <w:ind w:left="4320" w:hanging="360"/>
+      </w:pPr>
+      <w:rPr>
+        <w:rFonts w:ascii="Wingdings" w:hAnsi="Wingdings" w:hint="default"/>
+      </w:rPr>
+    </w:lvl>
+    <w:lvl w:ilvl="6" w:tplc="100C0001" w:tentative="1">
+      <w:start w:val="1"/>
+      <w:numFmt w:val="bullet"/>
+      <w:lvlText w:val=""/>
+      <w:lvlJc w:val="left"/>
+      <w:pPr>
+        <w:ind w:left="5040" w:hanging="360"/>
+      </w:pPr>
+      <w:rPr>
+        <w:rFonts w:ascii="Symbol" w:hAnsi="Symbol" w:hint="default"/>
+      </w:rPr>
+    </w:lvl>
+    <w:lvl w:ilvl="7" w:tplc="100C0003" w:tentative="1">
+      <w:start w:val="1"/>
+      <w:numFmt w:val="bullet"/>
+      <w:lvlText w:val="o"/>
+      <w:lvlJc w:val="left"/>
+      <w:pPr>
+        <w:ind w:left="5760" w:hanging="360"/>
+      </w:pPr>
+      <w:rPr>
+        <w:rFonts w:ascii="Courier New" w:hAnsi="Courier New" w:cs="Courier New" w:hint="default"/>
+      </w:rPr>
+    </w:lvl>
+    <w:lvl w:ilvl="8" w:tplc="100C0005" w:tentative="1">
+      <w:start w:val="1"/>
+      <w:numFmt w:val="bullet"/>
+      <w:lvlText w:val=""/>
+      <w:lvlJc w:val="left"/>
+      <w:pPr>
+        <w:ind w:left="6480" w:hanging="360"/>
+      </w:pPr>
+      <w:rPr>
+        <w:rFonts w:ascii="Wingdings" w:hAnsi="Wingdings" w:hint="default"/>
+      </w:rPr>
+    </w:lvl>
+  </w:abstractNum>
+  <w:abstractNum w:abstractNumId="20" w15:restartNumberingAfterBreak="0">
     <w:nsid w:val="4BC4658A"/>
     <w:multiLevelType w:val="hybridMultilevel"/>
     <w:tmpl w:val="65B68002"/>
@@ -16556,7 +17337,7 @@
       </w:pPr>
     </w:lvl>
   </w:abstractNum>
-  <w:abstractNum w:abstractNumId="20" w15:restartNumberingAfterBreak="0">
+  <w:abstractNum w:abstractNumId="21" w15:restartNumberingAfterBreak="0">
     <w:nsid w:val="4F275520"/>
     <w:multiLevelType w:val="hybridMultilevel"/>
     <w:tmpl w:val="FD7C27E0"/>
@@ -16669,7 +17450,7 @@
       </w:rPr>
     </w:lvl>
   </w:abstractNum>
-  <w:abstractNum w:abstractNumId="21" w15:restartNumberingAfterBreak="0">
+  <w:abstractNum w:abstractNumId="22" w15:restartNumberingAfterBreak="0">
     <w:nsid w:val="5082572C"/>
     <w:multiLevelType w:val="hybridMultilevel"/>
     <w:tmpl w:val="ED4ACFA4"/>
@@ -16809,7 +17590,7 @@
       </w:rPr>
     </w:lvl>
   </w:abstractNum>
-  <w:abstractNum w:abstractNumId="22" w15:restartNumberingAfterBreak="0">
+  <w:abstractNum w:abstractNumId="23" w15:restartNumberingAfterBreak="0">
     <w:nsid w:val="52B247CA"/>
     <w:multiLevelType w:val="hybridMultilevel"/>
     <w:tmpl w:val="B7D4D45A"/>
@@ -16949,7 +17730,7 @@
       </w:rPr>
     </w:lvl>
   </w:abstractNum>
-  <w:abstractNum w:abstractNumId="23" w15:restartNumberingAfterBreak="0">
+  <w:abstractNum w:abstractNumId="24" w15:restartNumberingAfterBreak="0">
     <w:nsid w:val="540C1B13"/>
     <w:multiLevelType w:val="hybridMultilevel"/>
     <w:tmpl w:val="A906E912"/>
@@ -17062,7 +17843,7 @@
       </w:rPr>
     </w:lvl>
   </w:abstractNum>
-  <w:abstractNum w:abstractNumId="24" w15:restartNumberingAfterBreak="0">
+  <w:abstractNum w:abstractNumId="25" w15:restartNumberingAfterBreak="0">
     <w:nsid w:val="594C1361"/>
     <w:multiLevelType w:val="hybridMultilevel"/>
     <w:tmpl w:val="5C243628"/>
@@ -17202,7 +17983,7 @@
       </w:rPr>
     </w:lvl>
   </w:abstractNum>
-  <w:abstractNum w:abstractNumId="25" w15:restartNumberingAfterBreak="0">
+  <w:abstractNum w:abstractNumId="26" w15:restartNumberingAfterBreak="0">
     <w:nsid w:val="5CE173C3"/>
     <w:multiLevelType w:val="hybridMultilevel"/>
     <w:tmpl w:val="BC64B6FC"/>
@@ -17315,7 +18096,7 @@
       </w:rPr>
     </w:lvl>
   </w:abstractNum>
-  <w:abstractNum w:abstractNumId="26" w15:restartNumberingAfterBreak="0">
+  <w:abstractNum w:abstractNumId="27" w15:restartNumberingAfterBreak="0">
     <w:nsid w:val="6337724E"/>
     <w:multiLevelType w:val="hybridMultilevel"/>
     <w:tmpl w:val="B02E8AD0"/>
@@ -17428,7 +18209,7 @@
       </w:rPr>
     </w:lvl>
   </w:abstractNum>
-  <w:abstractNum w:abstractNumId="27" w15:restartNumberingAfterBreak="0">
+  <w:abstractNum w:abstractNumId="28" w15:restartNumberingAfterBreak="0">
     <w:nsid w:val="649C7455"/>
     <w:multiLevelType w:val="hybridMultilevel"/>
     <w:tmpl w:val="4A96F078"/>
@@ -17541,7 +18322,7 @@
       </w:rPr>
     </w:lvl>
   </w:abstractNum>
-  <w:abstractNum w:abstractNumId="28" w15:restartNumberingAfterBreak="0">
+  <w:abstractNum w:abstractNumId="29" w15:restartNumberingAfterBreak="0">
     <w:nsid w:val="6AB45516"/>
     <w:multiLevelType w:val="hybridMultilevel"/>
     <w:tmpl w:val="F71A670A"/>
@@ -17654,7 +18435,120 @@
       </w:rPr>
     </w:lvl>
   </w:abstractNum>
-  <w:abstractNum w:abstractNumId="29" w15:restartNumberingAfterBreak="0">
+  <w:abstractNum w:abstractNumId="30" w15:restartNumberingAfterBreak="0">
+    <w:nsid w:val="6EB01C0D"/>
+    <w:multiLevelType w:val="hybridMultilevel"/>
+    <w:tmpl w:val="C4A44D9A"/>
+    <w:lvl w:ilvl="0" w:tplc="100C0001">
+      <w:start w:val="1"/>
+      <w:numFmt w:val="bullet"/>
+      <w:lvlText w:val=""/>
+      <w:lvlJc w:val="left"/>
+      <w:pPr>
+        <w:ind w:left="720" w:hanging="360"/>
+      </w:pPr>
+      <w:rPr>
+        <w:rFonts w:ascii="Symbol" w:hAnsi="Symbol" w:hint="default"/>
+      </w:rPr>
+    </w:lvl>
+    <w:lvl w:ilvl="1" w:tplc="100C0003" w:tentative="1">
+      <w:start w:val="1"/>
+      <w:numFmt w:val="bullet"/>
+      <w:lvlText w:val="o"/>
+      <w:lvlJc w:val="left"/>
+      <w:pPr>
+        <w:ind w:left="1440" w:hanging="360"/>
+      </w:pPr>
+      <w:rPr>
+        <w:rFonts w:ascii="Courier New" w:hAnsi="Courier New" w:cs="Courier New" w:hint="default"/>
+      </w:rPr>
+    </w:lvl>
+    <w:lvl w:ilvl="2" w:tplc="100C0005" w:tentative="1">
+      <w:start w:val="1"/>
+      <w:numFmt w:val="bullet"/>
+      <w:lvlText w:val=""/>
+      <w:lvlJc w:val="left"/>
+      <w:pPr>
+        <w:ind w:left="2160" w:hanging="360"/>
+      </w:pPr>
+      <w:rPr>
+        <w:rFonts w:ascii="Wingdings" w:hAnsi="Wingdings" w:hint="default"/>
+      </w:rPr>
+    </w:lvl>
+    <w:lvl w:ilvl="3" w:tplc="100C0001" w:tentative="1">
+      <w:start w:val="1"/>
+      <w:numFmt w:val="bullet"/>
+      <w:lvlText w:val=""/>
+      <w:lvlJc w:val="left"/>
+      <w:pPr>
+        <w:ind w:left="2880" w:hanging="360"/>
+      </w:pPr>
+      <w:rPr>
+        <w:rFonts w:ascii="Symbol" w:hAnsi="Symbol" w:hint="default"/>
+      </w:rPr>
+    </w:lvl>
+    <w:lvl w:ilvl="4" w:tplc="100C0003" w:tentative="1">
+      <w:start w:val="1"/>
+      <w:numFmt w:val="bullet"/>
+      <w:lvlText w:val="o"/>
+      <w:lvlJc w:val="left"/>
+      <w:pPr>
+        <w:ind w:left="3600" w:hanging="360"/>
+      </w:pPr>
+      <w:rPr>
+        <w:rFonts w:ascii="Courier New" w:hAnsi="Courier New" w:cs="Courier New" w:hint="default"/>
+      </w:rPr>
+    </w:lvl>
+    <w:lvl w:ilvl="5" w:tplc="100C0005" w:tentative="1">
+      <w:start w:val="1"/>
+      <w:numFmt w:val="bullet"/>
+      <w:lvlText w:val=""/>
+      <w:lvlJc w:val="left"/>
+      <w:pPr>
+        <w:ind w:left="4320" w:hanging="360"/>
+      </w:pPr>
+      <w:rPr>
+        <w:rFonts w:ascii="Wingdings" w:hAnsi="Wingdings" w:hint="default"/>
+      </w:rPr>
+    </w:lvl>
+    <w:lvl w:ilvl="6" w:tplc="100C0001" w:tentative="1">
+      <w:start w:val="1"/>
+      <w:numFmt w:val="bullet"/>
+      <w:lvlText w:val=""/>
+      <w:lvlJc w:val="left"/>
+      <w:pPr>
+        <w:ind w:left="5040" w:hanging="360"/>
+      </w:pPr>
+      <w:rPr>
+        <w:rFonts w:ascii="Symbol" w:hAnsi="Symbol" w:hint="default"/>
+      </w:rPr>
+    </w:lvl>
+    <w:lvl w:ilvl="7" w:tplc="100C0003" w:tentative="1">
+      <w:start w:val="1"/>
+      <w:numFmt w:val="bullet"/>
+      <w:lvlText w:val="o"/>
+      <w:lvlJc w:val="left"/>
+      <w:pPr>
+        <w:ind w:left="5760" w:hanging="360"/>
+      </w:pPr>
+      <w:rPr>
+        <w:rFonts w:ascii="Courier New" w:hAnsi="Courier New" w:cs="Courier New" w:hint="default"/>
+      </w:rPr>
+    </w:lvl>
+    <w:lvl w:ilvl="8" w:tplc="100C0005" w:tentative="1">
+      <w:start w:val="1"/>
+      <w:numFmt w:val="bullet"/>
+      <w:lvlText w:val=""/>
+      <w:lvlJc w:val="left"/>
+      <w:pPr>
+        <w:ind w:left="6480" w:hanging="360"/>
+      </w:pPr>
+      <w:rPr>
+        <w:rFonts w:ascii="Wingdings" w:hAnsi="Wingdings" w:hint="default"/>
+      </w:rPr>
+    </w:lvl>
+  </w:abstractNum>
+  <w:abstractNum w:abstractNumId="31" w15:restartNumberingAfterBreak="0">
     <w:nsid w:val="71E06583"/>
     <w:multiLevelType w:val="hybridMultilevel"/>
     <w:tmpl w:val="26C81FCE"/>
@@ -17794,7 +18688,7 @@
       </w:rPr>
     </w:lvl>
   </w:abstractNum>
-  <w:abstractNum w:abstractNumId="30" w15:restartNumberingAfterBreak="0">
+  <w:abstractNum w:abstractNumId="32" w15:restartNumberingAfterBreak="0">
     <w:nsid w:val="75A3529B"/>
     <w:multiLevelType w:val="hybridMultilevel"/>
     <w:tmpl w:val="819EEA64"/>
@@ -17934,7 +18828,7 @@
       </w:rPr>
     </w:lvl>
   </w:abstractNum>
-  <w:abstractNum w:abstractNumId="31" w15:restartNumberingAfterBreak="0">
+  <w:abstractNum w:abstractNumId="33" w15:restartNumberingAfterBreak="0">
     <w:nsid w:val="75F04790"/>
     <w:multiLevelType w:val="hybridMultilevel"/>
     <w:tmpl w:val="48B6D574"/>
@@ -18047,7 +18941,7 @@
       </w:rPr>
     </w:lvl>
   </w:abstractNum>
-  <w:abstractNum w:abstractNumId="32" w15:restartNumberingAfterBreak="0">
+  <w:abstractNum w:abstractNumId="34" w15:restartNumberingAfterBreak="0">
     <w:nsid w:val="770D70A3"/>
     <w:multiLevelType w:val="hybridMultilevel"/>
     <w:tmpl w:val="E0E09518"/>
@@ -18160,7 +19054,7 @@
       </w:rPr>
     </w:lvl>
   </w:abstractNum>
-  <w:abstractNum w:abstractNumId="33" w15:restartNumberingAfterBreak="0">
+  <w:abstractNum w:abstractNumId="35" w15:restartNumberingAfterBreak="0">
     <w:nsid w:val="78D00B68"/>
     <w:multiLevelType w:val="hybridMultilevel"/>
     <w:tmpl w:val="AB9E4FA8"/>
@@ -18273,7 +19167,7 @@
       </w:rPr>
     </w:lvl>
   </w:abstractNum>
-  <w:abstractNum w:abstractNumId="34" w15:restartNumberingAfterBreak="0">
+  <w:abstractNum w:abstractNumId="36" w15:restartNumberingAfterBreak="0">
     <w:nsid w:val="7A515620"/>
     <w:multiLevelType w:val="hybridMultilevel"/>
     <w:tmpl w:val="A7561ADA"/>
@@ -18386,7 +19280,7 @@
       </w:rPr>
     </w:lvl>
   </w:abstractNum>
-  <w:abstractNum w:abstractNumId="35" w15:restartNumberingAfterBreak="0">
+  <w:abstractNum w:abstractNumId="37" w15:restartNumberingAfterBreak="0">
     <w:nsid w:val="7B193736"/>
     <w:multiLevelType w:val="multilevel"/>
     <w:tmpl w:val="3A32EA0C"/>
@@ -18514,7 +19408,7 @@
       </w:pPr>
     </w:lvl>
   </w:abstractNum>
-  <w:abstractNum w:abstractNumId="36" w15:restartNumberingAfterBreak="0">
+  <w:abstractNum w:abstractNumId="38" w15:restartNumberingAfterBreak="0">
     <w:nsid w:val="7DD245F2"/>
     <w:multiLevelType w:val="hybridMultilevel"/>
     <w:tmpl w:val="3100450C"/>
@@ -18655,7 +19549,7 @@
     </w:lvl>
   </w:abstractNum>
   <w:num w:numId="1" w16cid:durableId="1298953545">
-    <w:abstractNumId w:val="35"/>
+    <w:abstractNumId w:val="37"/>
   </w:num>
   <w:num w:numId="2" w16cid:durableId="1815676844">
     <w:abstractNumId w:val="1"/>
@@ -18664,19 +19558,19 @@
     <w:abstractNumId w:val="5"/>
   </w:num>
   <w:num w:numId="4" w16cid:durableId="586617919">
-    <w:abstractNumId w:val="30"/>
+    <w:abstractNumId w:val="32"/>
   </w:num>
   <w:num w:numId="5" w16cid:durableId="1266958306">
-    <w:abstractNumId w:val="22"/>
+    <w:abstractNumId w:val="23"/>
   </w:num>
   <w:num w:numId="6" w16cid:durableId="1819153165">
     <w:abstractNumId w:val="6"/>
   </w:num>
   <w:num w:numId="7" w16cid:durableId="1335961858">
-    <w:abstractNumId w:val="24"/>
+    <w:abstractNumId w:val="25"/>
   </w:num>
   <w:num w:numId="8" w16cid:durableId="1501307884">
-    <w:abstractNumId w:val="36"/>
+    <w:abstractNumId w:val="38"/>
   </w:num>
   <w:num w:numId="9" w16cid:durableId="1734700329">
     <w:abstractNumId w:val="4"/>
@@ -18685,16 +19579,16 @@
     <w:abstractNumId w:val="15"/>
   </w:num>
   <w:num w:numId="11" w16cid:durableId="1110860615">
-    <w:abstractNumId w:val="21"/>
+    <w:abstractNumId w:val="22"/>
   </w:num>
   <w:num w:numId="12" w16cid:durableId="1880044359">
     <w:abstractNumId w:val="16"/>
   </w:num>
   <w:num w:numId="13" w16cid:durableId="23600006">
-    <w:abstractNumId w:val="29"/>
+    <w:abstractNumId w:val="31"/>
   </w:num>
   <w:num w:numId="14" w16cid:durableId="897781727">
-    <w:abstractNumId w:val="32"/>
+    <w:abstractNumId w:val="34"/>
   </w:num>
   <w:num w:numId="15" w16cid:durableId="770508502">
     <w:abstractNumId w:val="7"/>
@@ -18706,7 +19600,7 @@
     <w:abstractNumId w:val="13"/>
   </w:num>
   <w:num w:numId="18" w16cid:durableId="1810710519">
-    <w:abstractNumId w:val="19"/>
+    <w:abstractNumId w:val="20"/>
     <w:lvlOverride w:ilvl="0">
       <w:startOverride w:val="1"/>
     </w:lvlOverride>
@@ -18715,10 +19609,10 @@
     <w:abstractNumId w:val="8"/>
   </w:num>
   <w:num w:numId="20" w16cid:durableId="1332684608">
-    <w:abstractNumId w:val="34"/>
+    <w:abstractNumId w:val="36"/>
   </w:num>
   <w:num w:numId="21" w16cid:durableId="33776364">
-    <w:abstractNumId w:val="20"/>
+    <w:abstractNumId w:val="21"/>
   </w:num>
   <w:num w:numId="22" w16cid:durableId="1921409567">
     <w:abstractNumId w:val="11"/>
@@ -18730,16 +19624,16 @@
     <w:abstractNumId w:val="9"/>
   </w:num>
   <w:num w:numId="25" w16cid:durableId="1133526582">
-    <w:abstractNumId w:val="26"/>
+    <w:abstractNumId w:val="27"/>
   </w:num>
   <w:num w:numId="26" w16cid:durableId="2023898519">
     <w:abstractNumId w:val="12"/>
   </w:num>
   <w:num w:numId="27" w16cid:durableId="1826822805">
-    <w:abstractNumId w:val="31"/>
+    <w:abstractNumId w:val="33"/>
   </w:num>
   <w:num w:numId="28" w16cid:durableId="1627082580">
-    <w:abstractNumId w:val="25"/>
+    <w:abstractNumId w:val="26"/>
   </w:num>
   <w:num w:numId="29" w16cid:durableId="866990798">
     <w:abstractNumId w:val="2"/>
@@ -18751,22 +19645,28 @@
     <w:abstractNumId w:val="14"/>
   </w:num>
   <w:num w:numId="32" w16cid:durableId="153381932">
-    <w:abstractNumId w:val="27"/>
+    <w:abstractNumId w:val="28"/>
   </w:num>
   <w:num w:numId="33" w16cid:durableId="1098019899">
-    <w:abstractNumId w:val="33"/>
+    <w:abstractNumId w:val="35"/>
   </w:num>
   <w:num w:numId="34" w16cid:durableId="696199879">
     <w:abstractNumId w:val="18"/>
   </w:num>
   <w:num w:numId="35" w16cid:durableId="364183673">
-    <w:abstractNumId w:val="23"/>
+    <w:abstractNumId w:val="24"/>
   </w:num>
   <w:num w:numId="36" w16cid:durableId="1911190742">
     <w:abstractNumId w:val="10"/>
   </w:num>
   <w:num w:numId="37" w16cid:durableId="326254118">
-    <w:abstractNumId w:val="28"/>
+    <w:abstractNumId w:val="29"/>
+  </w:num>
+  <w:num w:numId="38" w16cid:durableId="119231244">
+    <w:abstractNumId w:val="19"/>
+  </w:num>
+  <w:num w:numId="39" w16cid:durableId="1781223151">
+    <w:abstractNumId w:val="30"/>
   </w:num>
   <w:numIdMacAtCleanup w:val="13"/>
 </w:numbering>
@@ -20071,6 +20971,10 @@
 </file>
 
 <file path=customXml/item1.xml><?xml version="1.0" encoding="utf-8"?>
+<b:Sources xmlns:b="http://schemas.openxmlformats.org/officeDocument/2006/bibliography" xmlns="http://schemas.openxmlformats.org/officeDocument/2006/bibliography" SelectedStyle="\APASixthEditionOfficeOnline.xsl" StyleName="APA" Version="6"/>
+</file>
+
+<file path=customXml/item2.xml><?xml version="1.0" encoding="utf-8"?>
 <p:properties xmlns:p="http://schemas.microsoft.com/office/2006/metadata/properties" xmlns:xsi="http://www.w3.org/2001/XMLSchema-instance" xmlns:pc="http://schemas.microsoft.com/office/infopath/2007/PartnerControls">
   <documentManagement>
     <TaxCatchAll xmlns="dfa80de1-e9bb-4cf2-893d-d06220b3971a" xsi:nil="true"/>
@@ -20081,20 +20985,7 @@
 </p:properties>
 </file>
 
-<file path=customXml/item2.xml><?xml version="1.0" encoding="utf-8"?>
-<b:Sources xmlns:b="http://schemas.openxmlformats.org/officeDocument/2006/bibliography" xmlns="http://schemas.openxmlformats.org/officeDocument/2006/bibliography" SelectedStyle="\APASixthEditionOfficeOnline.xsl" StyleName="APA" Version="6"/>
-</file>
-
 <file path=customXml/item3.xml><?xml version="1.0" encoding="utf-8"?>
-<?mso-contentType ?>
-<FormTemplates xmlns="http://schemas.microsoft.com/sharepoint/v3/contenttype/forms">
-  <Display>DocumentLibraryForm</Display>
-  <Edit>DocumentLibraryForm</Edit>
-  <New>DocumentLibraryForm</New>
-</FormTemplates>
-</file>
-
-<file path=customXml/item4.xml><?xml version="1.0" encoding="utf-8"?>
 <ct:contentTypeSchema xmlns:ct="http://schemas.microsoft.com/office/2006/metadata/contentType" xmlns:ma="http://schemas.microsoft.com/office/2006/metadata/properties/metaAttributes" ct:_="" ma:_="" ma:contentTypeName="Document" ma:contentTypeID="0x010100E529CC47EA4E614CBF50FAFAB9B8F32B" ma:contentTypeVersion="13" ma:contentTypeDescription="Crée un document." ma:contentTypeScope="" ma:versionID="b0c7ed87d1a958e9d45e6a628dda67b2">
   <xsd:schema xmlns:xsd="http://www.w3.org/2001/XMLSchema" xmlns:xs="http://www.w3.org/2001/XMLSchema" xmlns:p="http://schemas.microsoft.com/office/2006/metadata/properties" xmlns:ns2="98d92101-24da-4498-9971-a24673344bd8" xmlns:ns3="dfa80de1-e9bb-4cf2-893d-d06220b3971a" targetNamespace="http://schemas.microsoft.com/office/2006/metadata/properties" ma:root="true" ma:fieldsID="444cf053ca299ab1a8609ad922f5c0d6" ns2:_="" ns3:_="">
     <xsd:import namespace="98d92101-24da-4498-9971-a24673344bd8"/>
@@ -20317,7 +21208,24 @@
 </ct:contentTypeSchema>
 </file>
 
+<file path=customXml/item4.xml><?xml version="1.0" encoding="utf-8"?>
+<?mso-contentType ?>
+<FormTemplates xmlns="http://schemas.microsoft.com/sharepoint/v3/contenttype/forms">
+  <Display>DocumentLibraryForm</Display>
+  <Edit>DocumentLibraryForm</Edit>
+  <New>DocumentLibraryForm</New>
+</FormTemplates>
+</file>
+
 <file path=customXml/itemProps1.xml><?xml version="1.0" encoding="utf-8"?>
+<ds:datastoreItem xmlns:ds="http://schemas.openxmlformats.org/officeDocument/2006/customXml" ds:itemID="{E593C045-97B9-4A62-AB4B-5CB5DA2D7388}">
+  <ds:schemaRefs>
+    <ds:schemaRef ds:uri="http://schemas.openxmlformats.org/officeDocument/2006/bibliography"/>
+  </ds:schemaRefs>
+</ds:datastoreItem>
+</file>
+
+<file path=customXml/itemProps2.xml><?xml version="1.0" encoding="utf-8"?>
 <ds:datastoreItem xmlns:ds="http://schemas.openxmlformats.org/officeDocument/2006/customXml" ds:itemID="{67CD1812-8B57-456C-9CBC-7D2297210787}">
   <ds:schemaRefs>
     <ds:schemaRef ds:uri="http://schemas.microsoft.com/office/2006/metadata/properties"/>
@@ -20328,23 +21236,7 @@
 </ds:datastoreItem>
 </file>
 
-<file path=customXml/itemProps2.xml><?xml version="1.0" encoding="utf-8"?>
-<ds:datastoreItem xmlns:ds="http://schemas.openxmlformats.org/officeDocument/2006/customXml" ds:itemID="{E593C045-97B9-4A62-AB4B-5CB5DA2D7388}">
-  <ds:schemaRefs>
-    <ds:schemaRef ds:uri="http://schemas.openxmlformats.org/officeDocument/2006/bibliography"/>
-  </ds:schemaRefs>
-</ds:datastoreItem>
-</file>
-
 <file path=customXml/itemProps3.xml><?xml version="1.0" encoding="utf-8"?>
-<ds:datastoreItem xmlns:ds="http://schemas.openxmlformats.org/officeDocument/2006/customXml" ds:itemID="{1DADA05A-DA17-4CB0-90B5-C889667DD54A}">
-  <ds:schemaRefs>
-    <ds:schemaRef ds:uri="http://schemas.microsoft.com/sharepoint/v3/contenttype/forms"/>
-  </ds:schemaRefs>
-</ds:datastoreItem>
-</file>
-
-<file path=customXml/itemProps4.xml><?xml version="1.0" encoding="utf-8"?>
 <ds:datastoreItem xmlns:ds="http://schemas.openxmlformats.org/officeDocument/2006/customXml" ds:itemID="{700D8043-C34E-4EC6-98BE-7219263EC485}">
   <ds:schemaRefs>
     <ds:schemaRef ds:uri="http://schemas.microsoft.com/office/2006/metadata/contentType"/>
@@ -20361,4 +21253,12 @@
     <ds:schemaRef ds:uri="http://schemas.microsoft.com/internal/obd"/>
   </ds:schemaRefs>
 </ds:datastoreItem>
+</file>
+
+<file path=customXml/itemProps4.xml><?xml version="1.0" encoding="utf-8"?>
+<ds:datastoreItem xmlns:ds="http://schemas.openxmlformats.org/officeDocument/2006/customXml" ds:itemID="{1DADA05A-DA17-4CB0-90B5-C889667DD54A}">
+  <ds:schemaRefs>
+    <ds:schemaRef ds:uri="http://schemas.microsoft.com/sharepoint/v3/contenttype/forms"/>
+  </ds:schemaRefs>
+</ds:datastoreItem>
 </file>
</xml_diff>

<commit_message>
docs(Mot de passe d'application gmail) : Ajouter dans la doc la facon pour avoir un mdp d'app
</commit_message>
<xml_diff>
--- a/doc/PAPRO2_2024/Rapport-TPI.docx
+++ b/doc/PAPRO2_2024/Rapport-TPI.docx
@@ -8387,13 +8387,7 @@
           </w:p>
           <w:p>
             <w:r>
-              <w:t>Q</w:t>
-            </w:r>
-            <w:r>
-              <w:t>u</w:t>
-            </w:r>
-            <w:r>
-              <w:t xml:space="preserve">and je mets mon </w:t>
+              <w:t xml:space="preserve">Quand je mets mon </w:t>
             </w:r>
             <w:proofErr w:type="gramStart"/>
             <w:r>
@@ -9008,6 +9002,7 @@
           </w:tcPr>
           <w:p>
             <w:r>
+              <w:lastRenderedPageBreak/>
               <w:t>Page profil (vue utilisateur admin)</w:t>
             </w:r>
           </w:p>
@@ -9757,13 +9752,7 @@
           </w:tcPr>
           <w:p>
             <w:r>
-              <w:t xml:space="preserve">Lorsque je suis sur la liste </w:t>
-            </w:r>
-            <w:r>
-              <w:t>des matchs</w:t>
-            </w:r>
-            <w:r>
-              <w:t xml:space="preserve"> avec un compte avec le rôle "Marqueur"</w:t>
+              <w:t>Lorsque je suis sur la liste des matchs avec un compte avec le rôle "Marqueur"</w:t>
             </w:r>
           </w:p>
           <w:p>
@@ -9773,10 +9762,7 @@
           </w:p>
           <w:p>
             <w:r>
-              <w:t xml:space="preserve">Un bouton Marquer est </w:t>
-            </w:r>
-            <w:r>
-              <w:t>affiché</w:t>
+              <w:t>Un bouton Marquer est affiché</w:t>
             </w:r>
           </w:p>
         </w:tc>
@@ -9799,13 +9785,7 @@
           </w:tcPr>
           <w:p>
             <w:r>
-              <w:t xml:space="preserve">Lorsque je suis sur la liste </w:t>
-            </w:r>
-            <w:r>
-              <w:t>des matchs</w:t>
-            </w:r>
-            <w:r>
-              <w:t xml:space="preserve"> avec un compte avec le rôle "Admin" ou "Arbitre"</w:t>
+              <w:t>Lorsque je suis sur la liste des matchs avec un compte avec le rôle "Admin" ou "Arbitre"</w:t>
             </w:r>
           </w:p>
           <w:p>
@@ -9815,10 +9795,7 @@
           </w:p>
           <w:p>
             <w:r>
-              <w:t xml:space="preserve">Un bouton Marquer n'est pas </w:t>
-            </w:r>
-            <w:r>
-              <w:t>affiché</w:t>
+              <w:t>Un bouton Marquer n'est pas affiché</w:t>
             </w:r>
           </w:p>
         </w:tc>
@@ -10326,6 +10303,7 @@
           </w:tcPr>
           <w:p>
             <w:r>
+              <w:lastRenderedPageBreak/>
               <w:t>Authentification Arbitre</w:t>
             </w:r>
           </w:p>
@@ -13541,6 +13519,151 @@
     </w:p>
     <w:p>
       <w:pPr>
+        <w:pStyle w:val="Titre3"/>
+      </w:pPr>
+      <w:r>
+        <w:t>Obtenir mot de passe d’application Gmail</w:t>
+      </w:r>
+    </w:p>
+    <w:p/>
+    <w:p>
+      <w:r>
+        <w:t>Vérifiez que la validation en deux étapes est activée :</w:t>
+      </w:r>
+    </w:p>
+    <w:p/>
+    <w:p>
+      <w:pPr>
+        <w:pStyle w:val="Paragraphedeliste"/>
+        <w:numPr>
+          <w:ilvl w:val="0"/>
+          <w:numId w:val="40"/>
+        </w:numPr>
+      </w:pPr>
+      <w:r>
+        <w:t>Accédez à votre compte Google.</w:t>
+      </w:r>
+    </w:p>
+    <w:p>
+      <w:pPr>
+        <w:pStyle w:val="Paragraphedeliste"/>
+        <w:numPr>
+          <w:ilvl w:val="0"/>
+          <w:numId w:val="40"/>
+        </w:numPr>
+      </w:pPr>
+      <w:r>
+        <w:t>Dans la barre latérale gauche, cliquez sur "Sécurité".</w:t>
+      </w:r>
+    </w:p>
+    <w:p>
+      <w:pPr>
+        <w:pStyle w:val="Paragraphedeliste"/>
+        <w:numPr>
+          <w:ilvl w:val="0"/>
+          <w:numId w:val="40"/>
+        </w:numPr>
+      </w:pPr>
+      <w:r>
+        <w:t>Sous "Connexion à Google", trouvez "Validation en deux étapes" et assurez-vous qu'elle est activée. Si ce n'est pas le cas, suivez les instructions pour l'activer.</w:t>
+      </w:r>
+    </w:p>
+    <w:p>
+      <w:pPr>
+        <w:pStyle w:val="Paragraphedeliste"/>
+        <w:numPr>
+          <w:ilvl w:val="0"/>
+          <w:numId w:val="40"/>
+        </w:numPr>
+      </w:pPr>
+      <w:r>
+        <w:t>Créez un mot de passe d'application :</w:t>
+      </w:r>
+    </w:p>
+    <w:p/>
+    <w:p>
+      <w:r>
+        <w:t>Toujours sous la section "Sécurité" de votre compte Google, recherchez la section "Mots de passe des applications".</w:t>
+      </w:r>
+    </w:p>
+    <w:p/>
+    <w:p>
+      <w:pPr>
+        <w:pStyle w:val="Paragraphedeliste"/>
+        <w:numPr>
+          <w:ilvl w:val="0"/>
+          <w:numId w:val="41"/>
+        </w:numPr>
+      </w:pPr>
+      <w:r>
+        <w:t>Cliquez sur "Mots de passe des applications" (vous devrez peut-être saisir à nouveau votre mot de passe pour confirmer votre identité).</w:t>
+      </w:r>
+    </w:p>
+    <w:p>
+      <w:pPr>
+        <w:pStyle w:val="Paragraphedeliste"/>
+        <w:numPr>
+          <w:ilvl w:val="0"/>
+          <w:numId w:val="41"/>
+        </w:numPr>
+      </w:pPr>
+      <w:r>
+        <w:t>Dans la page "Mots de passe des applications", choisissez l'application et l'appareil pour lesquels vous voulez générer le mot de passe. Par exemple, vous pourriez choisir "Autre (personnalisé)" et nommer votre application (ex : "</w:t>
+      </w:r>
+      <w:proofErr w:type="spellStart"/>
+      <w:r>
+        <w:t>PHPMailer</w:t>
+      </w:r>
+      <w:proofErr w:type="spellEnd"/>
+      <w:r>
+        <w:t>").</w:t>
+      </w:r>
+    </w:p>
+    <w:p>
+      <w:pPr>
+        <w:pStyle w:val="Paragraphedeliste"/>
+        <w:numPr>
+          <w:ilvl w:val="0"/>
+          <w:numId w:val="41"/>
+        </w:numPr>
+      </w:pPr>
+      <w:r>
+        <w:t>Cliquez sur "Générer". Google fournira alors un mot de passe d'application.</w:t>
+      </w:r>
+    </w:p>
+    <w:p>
+      <w:pPr>
+        <w:pStyle w:val="Paragraphedeliste"/>
+        <w:numPr>
+          <w:ilvl w:val="0"/>
+          <w:numId w:val="41"/>
+        </w:numPr>
+      </w:pPr>
+      <w:r>
+        <w:t>Utilisez ce mot de passe d'application dans votre application tierce :</w:t>
+      </w:r>
+    </w:p>
+    <w:p/>
+    <w:p>
+      <w:r>
+        <w:t>Dans votre application (</w:t>
+      </w:r>
+      <w:proofErr w:type="spellStart"/>
+      <w:r>
+        <w:t>PHPMailer</w:t>
+      </w:r>
+      <w:proofErr w:type="spellEnd"/>
+      <w:r>
+        <w:t>, par exemple), utilisez ce mot de passe d'application au lieu de votre mot de passe habituel lors de la configuration de l'authentification SMTP.</w:t>
+      </w:r>
+    </w:p>
+    <w:p>
+      <w:r>
+        <w:t>Assurez-vous de conserver ce mot de passe en sécurité et de ne pas le partager.</w:t>
+      </w:r>
+    </w:p>
+    <w:p>
+      <w:pPr>
         <w:pStyle w:val="Titre2"/>
         <w:jc w:val="center"/>
         <w:rPr>
@@ -13685,10 +13808,8 @@
         </w:numPr>
       </w:pPr>
       <w:r>
-        <w:t>Finir la partie analyse du rapport points 1 et 2</w:t>
-      </w:r>
-      <w:r>
-        <w:t xml:space="preserve">  </w:t>
+        <w:lastRenderedPageBreak/>
+        <w:t xml:space="preserve">Finir la partie analyse du rapport points 1 et 2  </w:t>
       </w:r>
     </w:p>
     <w:p>
@@ -15757,6 +15878,119 @@
     </w:lvl>
   </w:abstractNum>
   <w:abstractNum w:abstractNumId="7" w15:restartNumberingAfterBreak="0">
+    <w:nsid w:val="2C7532C9"/>
+    <w:multiLevelType w:val="hybridMultilevel"/>
+    <w:tmpl w:val="F740DCF8"/>
+    <w:lvl w:ilvl="0" w:tplc="100C0001">
+      <w:start w:val="1"/>
+      <w:numFmt w:val="bullet"/>
+      <w:lvlText w:val=""/>
+      <w:lvlJc w:val="left"/>
+      <w:pPr>
+        <w:ind w:left="720" w:hanging="360"/>
+      </w:pPr>
+      <w:rPr>
+        <w:rFonts w:ascii="Symbol" w:hAnsi="Symbol" w:hint="default"/>
+      </w:rPr>
+    </w:lvl>
+    <w:lvl w:ilvl="1" w:tplc="100C0003" w:tentative="1">
+      <w:start w:val="1"/>
+      <w:numFmt w:val="bullet"/>
+      <w:lvlText w:val="o"/>
+      <w:lvlJc w:val="left"/>
+      <w:pPr>
+        <w:ind w:left="1440" w:hanging="360"/>
+      </w:pPr>
+      <w:rPr>
+        <w:rFonts w:ascii="Courier New" w:hAnsi="Courier New" w:cs="Courier New" w:hint="default"/>
+      </w:rPr>
+    </w:lvl>
+    <w:lvl w:ilvl="2" w:tplc="100C0005" w:tentative="1">
+      <w:start w:val="1"/>
+      <w:numFmt w:val="bullet"/>
+      <w:lvlText w:val=""/>
+      <w:lvlJc w:val="left"/>
+      <w:pPr>
+        <w:ind w:left="2160" w:hanging="360"/>
+      </w:pPr>
+      <w:rPr>
+        <w:rFonts w:ascii="Wingdings" w:hAnsi="Wingdings" w:hint="default"/>
+      </w:rPr>
+    </w:lvl>
+    <w:lvl w:ilvl="3" w:tplc="100C0001" w:tentative="1">
+      <w:start w:val="1"/>
+      <w:numFmt w:val="bullet"/>
+      <w:lvlText w:val=""/>
+      <w:lvlJc w:val="left"/>
+      <w:pPr>
+        <w:ind w:left="2880" w:hanging="360"/>
+      </w:pPr>
+      <w:rPr>
+        <w:rFonts w:ascii="Symbol" w:hAnsi="Symbol" w:hint="default"/>
+      </w:rPr>
+    </w:lvl>
+    <w:lvl w:ilvl="4" w:tplc="100C0003" w:tentative="1">
+      <w:start w:val="1"/>
+      <w:numFmt w:val="bullet"/>
+      <w:lvlText w:val="o"/>
+      <w:lvlJc w:val="left"/>
+      <w:pPr>
+        <w:ind w:left="3600" w:hanging="360"/>
+      </w:pPr>
+      <w:rPr>
+        <w:rFonts w:ascii="Courier New" w:hAnsi="Courier New" w:cs="Courier New" w:hint="default"/>
+      </w:rPr>
+    </w:lvl>
+    <w:lvl w:ilvl="5" w:tplc="100C0005" w:tentative="1">
+      <w:start w:val="1"/>
+      <w:numFmt w:val="bullet"/>
+      <w:lvlText w:val=""/>
+      <w:lvlJc w:val="left"/>
+      <w:pPr>
+        <w:ind w:left="4320" w:hanging="360"/>
+      </w:pPr>
+      <w:rPr>
+        <w:rFonts w:ascii="Wingdings" w:hAnsi="Wingdings" w:hint="default"/>
+      </w:rPr>
+    </w:lvl>
+    <w:lvl w:ilvl="6" w:tplc="100C0001" w:tentative="1">
+      <w:start w:val="1"/>
+      <w:numFmt w:val="bullet"/>
+      <w:lvlText w:val=""/>
+      <w:lvlJc w:val="left"/>
+      <w:pPr>
+        <w:ind w:left="5040" w:hanging="360"/>
+      </w:pPr>
+      <w:rPr>
+        <w:rFonts w:ascii="Symbol" w:hAnsi="Symbol" w:hint="default"/>
+      </w:rPr>
+    </w:lvl>
+    <w:lvl w:ilvl="7" w:tplc="100C0003" w:tentative="1">
+      <w:start w:val="1"/>
+      <w:numFmt w:val="bullet"/>
+      <w:lvlText w:val="o"/>
+      <w:lvlJc w:val="left"/>
+      <w:pPr>
+        <w:ind w:left="5760" w:hanging="360"/>
+      </w:pPr>
+      <w:rPr>
+        <w:rFonts w:ascii="Courier New" w:hAnsi="Courier New" w:cs="Courier New" w:hint="default"/>
+      </w:rPr>
+    </w:lvl>
+    <w:lvl w:ilvl="8" w:tplc="100C0005" w:tentative="1">
+      <w:start w:val="1"/>
+      <w:numFmt w:val="bullet"/>
+      <w:lvlText w:val=""/>
+      <w:lvlJc w:val="left"/>
+      <w:pPr>
+        <w:ind w:left="6480" w:hanging="360"/>
+      </w:pPr>
+      <w:rPr>
+        <w:rFonts w:ascii="Wingdings" w:hAnsi="Wingdings" w:hint="default"/>
+      </w:rPr>
+    </w:lvl>
+  </w:abstractNum>
+  <w:abstractNum w:abstractNumId="8" w15:restartNumberingAfterBreak="0">
     <w:nsid w:val="318A3916"/>
     <w:multiLevelType w:val="hybridMultilevel"/>
     <w:tmpl w:val="7EC48B9C"/>
@@ -15869,7 +16103,7 @@
       </w:rPr>
     </w:lvl>
   </w:abstractNum>
-  <w:abstractNum w:abstractNumId="8" w15:restartNumberingAfterBreak="0">
+  <w:abstractNum w:abstractNumId="9" w15:restartNumberingAfterBreak="0">
     <w:nsid w:val="32970387"/>
     <w:multiLevelType w:val="hybridMultilevel"/>
     <w:tmpl w:val="13B4277C"/>
@@ -15982,7 +16216,7 @@
       </w:rPr>
     </w:lvl>
   </w:abstractNum>
-  <w:abstractNum w:abstractNumId="9" w15:restartNumberingAfterBreak="0">
+  <w:abstractNum w:abstractNumId="10" w15:restartNumberingAfterBreak="0">
     <w:nsid w:val="333D68C0"/>
     <w:multiLevelType w:val="hybridMultilevel"/>
     <w:tmpl w:val="3466A228"/>
@@ -16094,7 +16328,7 @@
       </w:rPr>
     </w:lvl>
   </w:abstractNum>
-  <w:abstractNum w:abstractNumId="10" w15:restartNumberingAfterBreak="0">
+  <w:abstractNum w:abstractNumId="11" w15:restartNumberingAfterBreak="0">
     <w:nsid w:val="35262305"/>
     <w:multiLevelType w:val="hybridMultilevel"/>
     <w:tmpl w:val="66507E58"/>
@@ -16207,7 +16441,7 @@
       </w:rPr>
     </w:lvl>
   </w:abstractNum>
-  <w:abstractNum w:abstractNumId="11" w15:restartNumberingAfterBreak="0">
+  <w:abstractNum w:abstractNumId="12" w15:restartNumberingAfterBreak="0">
     <w:nsid w:val="35C45677"/>
     <w:multiLevelType w:val="hybridMultilevel"/>
     <w:tmpl w:val="F9667454"/>
@@ -16296,7 +16530,7 @@
       </w:pPr>
     </w:lvl>
   </w:abstractNum>
-  <w:abstractNum w:abstractNumId="12" w15:restartNumberingAfterBreak="0">
+  <w:abstractNum w:abstractNumId="13" w15:restartNumberingAfterBreak="0">
     <w:nsid w:val="390A7FB5"/>
     <w:multiLevelType w:val="hybridMultilevel"/>
     <w:tmpl w:val="3C82A992"/>
@@ -16409,7 +16643,7 @@
       </w:rPr>
     </w:lvl>
   </w:abstractNum>
-  <w:abstractNum w:abstractNumId="13" w15:restartNumberingAfterBreak="0">
+  <w:abstractNum w:abstractNumId="14" w15:restartNumberingAfterBreak="0">
     <w:nsid w:val="3B637699"/>
     <w:multiLevelType w:val="hybridMultilevel"/>
     <w:tmpl w:val="49B87AC4"/>
@@ -16522,7 +16756,7 @@
       </w:rPr>
     </w:lvl>
   </w:abstractNum>
-  <w:abstractNum w:abstractNumId="14" w15:restartNumberingAfterBreak="0">
+  <w:abstractNum w:abstractNumId="15" w15:restartNumberingAfterBreak="0">
     <w:nsid w:val="3F9631E4"/>
     <w:multiLevelType w:val="hybridMultilevel"/>
     <w:tmpl w:val="45C63A68"/>
@@ -16635,7 +16869,7 @@
       </w:rPr>
     </w:lvl>
   </w:abstractNum>
-  <w:abstractNum w:abstractNumId="15" w15:restartNumberingAfterBreak="0">
+  <w:abstractNum w:abstractNumId="16" w15:restartNumberingAfterBreak="0">
     <w:nsid w:val="408C02FF"/>
     <w:multiLevelType w:val="hybridMultilevel"/>
     <w:tmpl w:val="1C925AC4"/>
@@ -16772,7 +17006,7 @@
       </w:rPr>
     </w:lvl>
   </w:abstractNum>
-  <w:abstractNum w:abstractNumId="16" w15:restartNumberingAfterBreak="0">
+  <w:abstractNum w:abstractNumId="17" w15:restartNumberingAfterBreak="0">
     <w:nsid w:val="42F31DAB"/>
     <w:multiLevelType w:val="hybridMultilevel"/>
     <w:tmpl w:val="A46C5D1C"/>
@@ -16912,7 +17146,7 @@
       </w:rPr>
     </w:lvl>
   </w:abstractNum>
-  <w:abstractNum w:abstractNumId="17" w15:restartNumberingAfterBreak="0">
+  <w:abstractNum w:abstractNumId="18" w15:restartNumberingAfterBreak="0">
     <w:nsid w:val="446C12F5"/>
     <w:multiLevelType w:val="hybridMultilevel"/>
     <w:tmpl w:val="3696A2F2"/>
@@ -17025,7 +17259,7 @@
       </w:rPr>
     </w:lvl>
   </w:abstractNum>
-  <w:abstractNum w:abstractNumId="18" w15:restartNumberingAfterBreak="0">
+  <w:abstractNum w:abstractNumId="19" w15:restartNumberingAfterBreak="0">
     <w:nsid w:val="48B46ECA"/>
     <w:multiLevelType w:val="hybridMultilevel"/>
     <w:tmpl w:val="1948376C"/>
@@ -17138,7 +17372,7 @@
       </w:rPr>
     </w:lvl>
   </w:abstractNum>
-  <w:abstractNum w:abstractNumId="19" w15:restartNumberingAfterBreak="0">
+  <w:abstractNum w:abstractNumId="20" w15:restartNumberingAfterBreak="0">
     <w:nsid w:val="499B7309"/>
     <w:multiLevelType w:val="hybridMultilevel"/>
     <w:tmpl w:val="CE72702A"/>
@@ -17251,7 +17485,7 @@
       </w:rPr>
     </w:lvl>
   </w:abstractNum>
-  <w:abstractNum w:abstractNumId="20" w15:restartNumberingAfterBreak="0">
+  <w:abstractNum w:abstractNumId="21" w15:restartNumberingAfterBreak="0">
     <w:nsid w:val="4BC4658A"/>
     <w:multiLevelType w:val="hybridMultilevel"/>
     <w:tmpl w:val="65B68002"/>
@@ -17337,7 +17571,120 @@
       </w:pPr>
     </w:lvl>
   </w:abstractNum>
-  <w:abstractNum w:abstractNumId="21" w15:restartNumberingAfterBreak="0">
+  <w:abstractNum w:abstractNumId="22" w15:restartNumberingAfterBreak="0">
+    <w:nsid w:val="4EE44213"/>
+    <w:multiLevelType w:val="hybridMultilevel"/>
+    <w:tmpl w:val="0EEA74C0"/>
+    <w:lvl w:ilvl="0" w:tplc="100C0001">
+      <w:start w:val="1"/>
+      <w:numFmt w:val="bullet"/>
+      <w:lvlText w:val=""/>
+      <w:lvlJc w:val="left"/>
+      <w:pPr>
+        <w:ind w:left="720" w:hanging="360"/>
+      </w:pPr>
+      <w:rPr>
+        <w:rFonts w:ascii="Symbol" w:hAnsi="Symbol" w:hint="default"/>
+      </w:rPr>
+    </w:lvl>
+    <w:lvl w:ilvl="1" w:tplc="100C0003" w:tentative="1">
+      <w:start w:val="1"/>
+      <w:numFmt w:val="bullet"/>
+      <w:lvlText w:val="o"/>
+      <w:lvlJc w:val="left"/>
+      <w:pPr>
+        <w:ind w:left="1440" w:hanging="360"/>
+      </w:pPr>
+      <w:rPr>
+        <w:rFonts w:ascii="Courier New" w:hAnsi="Courier New" w:cs="Courier New" w:hint="default"/>
+      </w:rPr>
+    </w:lvl>
+    <w:lvl w:ilvl="2" w:tplc="100C0005" w:tentative="1">
+      <w:start w:val="1"/>
+      <w:numFmt w:val="bullet"/>
+      <w:lvlText w:val=""/>
+      <w:lvlJc w:val="left"/>
+      <w:pPr>
+        <w:ind w:left="2160" w:hanging="360"/>
+      </w:pPr>
+      <w:rPr>
+        <w:rFonts w:ascii="Wingdings" w:hAnsi="Wingdings" w:hint="default"/>
+      </w:rPr>
+    </w:lvl>
+    <w:lvl w:ilvl="3" w:tplc="100C0001" w:tentative="1">
+      <w:start w:val="1"/>
+      <w:numFmt w:val="bullet"/>
+      <w:lvlText w:val=""/>
+      <w:lvlJc w:val="left"/>
+      <w:pPr>
+        <w:ind w:left="2880" w:hanging="360"/>
+      </w:pPr>
+      <w:rPr>
+        <w:rFonts w:ascii="Symbol" w:hAnsi="Symbol" w:hint="default"/>
+      </w:rPr>
+    </w:lvl>
+    <w:lvl w:ilvl="4" w:tplc="100C0003" w:tentative="1">
+      <w:start w:val="1"/>
+      <w:numFmt w:val="bullet"/>
+      <w:lvlText w:val="o"/>
+      <w:lvlJc w:val="left"/>
+      <w:pPr>
+        <w:ind w:left="3600" w:hanging="360"/>
+      </w:pPr>
+      <w:rPr>
+        <w:rFonts w:ascii="Courier New" w:hAnsi="Courier New" w:cs="Courier New" w:hint="default"/>
+      </w:rPr>
+    </w:lvl>
+    <w:lvl w:ilvl="5" w:tplc="100C0005" w:tentative="1">
+      <w:start w:val="1"/>
+      <w:numFmt w:val="bullet"/>
+      <w:lvlText w:val=""/>
+      <w:lvlJc w:val="left"/>
+      <w:pPr>
+        <w:ind w:left="4320" w:hanging="360"/>
+      </w:pPr>
+      <w:rPr>
+        <w:rFonts w:ascii="Wingdings" w:hAnsi="Wingdings" w:hint="default"/>
+      </w:rPr>
+    </w:lvl>
+    <w:lvl w:ilvl="6" w:tplc="100C0001" w:tentative="1">
+      <w:start w:val="1"/>
+      <w:numFmt w:val="bullet"/>
+      <w:lvlText w:val=""/>
+      <w:lvlJc w:val="left"/>
+      <w:pPr>
+        <w:ind w:left="5040" w:hanging="360"/>
+      </w:pPr>
+      <w:rPr>
+        <w:rFonts w:ascii="Symbol" w:hAnsi="Symbol" w:hint="default"/>
+      </w:rPr>
+    </w:lvl>
+    <w:lvl w:ilvl="7" w:tplc="100C0003" w:tentative="1">
+      <w:start w:val="1"/>
+      <w:numFmt w:val="bullet"/>
+      <w:lvlText w:val="o"/>
+      <w:lvlJc w:val="left"/>
+      <w:pPr>
+        <w:ind w:left="5760" w:hanging="360"/>
+      </w:pPr>
+      <w:rPr>
+        <w:rFonts w:ascii="Courier New" w:hAnsi="Courier New" w:cs="Courier New" w:hint="default"/>
+      </w:rPr>
+    </w:lvl>
+    <w:lvl w:ilvl="8" w:tplc="100C0005" w:tentative="1">
+      <w:start w:val="1"/>
+      <w:numFmt w:val="bullet"/>
+      <w:lvlText w:val=""/>
+      <w:lvlJc w:val="left"/>
+      <w:pPr>
+        <w:ind w:left="6480" w:hanging="360"/>
+      </w:pPr>
+      <w:rPr>
+        <w:rFonts w:ascii="Wingdings" w:hAnsi="Wingdings" w:hint="default"/>
+      </w:rPr>
+    </w:lvl>
+  </w:abstractNum>
+  <w:abstractNum w:abstractNumId="23" w15:restartNumberingAfterBreak="0">
     <w:nsid w:val="4F275520"/>
     <w:multiLevelType w:val="hybridMultilevel"/>
     <w:tmpl w:val="FD7C27E0"/>
@@ -17450,7 +17797,7 @@
       </w:rPr>
     </w:lvl>
   </w:abstractNum>
-  <w:abstractNum w:abstractNumId="22" w15:restartNumberingAfterBreak="0">
+  <w:abstractNum w:abstractNumId="24" w15:restartNumberingAfterBreak="0">
     <w:nsid w:val="5082572C"/>
     <w:multiLevelType w:val="hybridMultilevel"/>
     <w:tmpl w:val="ED4ACFA4"/>
@@ -17590,7 +17937,7 @@
       </w:rPr>
     </w:lvl>
   </w:abstractNum>
-  <w:abstractNum w:abstractNumId="23" w15:restartNumberingAfterBreak="0">
+  <w:abstractNum w:abstractNumId="25" w15:restartNumberingAfterBreak="0">
     <w:nsid w:val="52B247CA"/>
     <w:multiLevelType w:val="hybridMultilevel"/>
     <w:tmpl w:val="B7D4D45A"/>
@@ -17730,7 +18077,7 @@
       </w:rPr>
     </w:lvl>
   </w:abstractNum>
-  <w:abstractNum w:abstractNumId="24" w15:restartNumberingAfterBreak="0">
+  <w:abstractNum w:abstractNumId="26" w15:restartNumberingAfterBreak="0">
     <w:nsid w:val="540C1B13"/>
     <w:multiLevelType w:val="hybridMultilevel"/>
     <w:tmpl w:val="A906E912"/>
@@ -17843,7 +18190,7 @@
       </w:rPr>
     </w:lvl>
   </w:abstractNum>
-  <w:abstractNum w:abstractNumId="25" w15:restartNumberingAfterBreak="0">
+  <w:abstractNum w:abstractNumId="27" w15:restartNumberingAfterBreak="0">
     <w:nsid w:val="594C1361"/>
     <w:multiLevelType w:val="hybridMultilevel"/>
     <w:tmpl w:val="5C243628"/>
@@ -17983,7 +18330,7 @@
       </w:rPr>
     </w:lvl>
   </w:abstractNum>
-  <w:abstractNum w:abstractNumId="26" w15:restartNumberingAfterBreak="0">
+  <w:abstractNum w:abstractNumId="28" w15:restartNumberingAfterBreak="0">
     <w:nsid w:val="5CE173C3"/>
     <w:multiLevelType w:val="hybridMultilevel"/>
     <w:tmpl w:val="BC64B6FC"/>
@@ -18096,7 +18443,7 @@
       </w:rPr>
     </w:lvl>
   </w:abstractNum>
-  <w:abstractNum w:abstractNumId="27" w15:restartNumberingAfterBreak="0">
+  <w:abstractNum w:abstractNumId="29" w15:restartNumberingAfterBreak="0">
     <w:nsid w:val="6337724E"/>
     <w:multiLevelType w:val="hybridMultilevel"/>
     <w:tmpl w:val="B02E8AD0"/>
@@ -18209,7 +18556,7 @@
       </w:rPr>
     </w:lvl>
   </w:abstractNum>
-  <w:abstractNum w:abstractNumId="28" w15:restartNumberingAfterBreak="0">
+  <w:abstractNum w:abstractNumId="30" w15:restartNumberingAfterBreak="0">
     <w:nsid w:val="649C7455"/>
     <w:multiLevelType w:val="hybridMultilevel"/>
     <w:tmpl w:val="4A96F078"/>
@@ -18322,7 +18669,7 @@
       </w:rPr>
     </w:lvl>
   </w:abstractNum>
-  <w:abstractNum w:abstractNumId="29" w15:restartNumberingAfterBreak="0">
+  <w:abstractNum w:abstractNumId="31" w15:restartNumberingAfterBreak="0">
     <w:nsid w:val="6AB45516"/>
     <w:multiLevelType w:val="hybridMultilevel"/>
     <w:tmpl w:val="F71A670A"/>
@@ -18435,7 +18782,7 @@
       </w:rPr>
     </w:lvl>
   </w:abstractNum>
-  <w:abstractNum w:abstractNumId="30" w15:restartNumberingAfterBreak="0">
+  <w:abstractNum w:abstractNumId="32" w15:restartNumberingAfterBreak="0">
     <w:nsid w:val="6EB01C0D"/>
     <w:multiLevelType w:val="hybridMultilevel"/>
     <w:tmpl w:val="C4A44D9A"/>
@@ -18548,7 +18895,7 @@
       </w:rPr>
     </w:lvl>
   </w:abstractNum>
-  <w:abstractNum w:abstractNumId="31" w15:restartNumberingAfterBreak="0">
+  <w:abstractNum w:abstractNumId="33" w15:restartNumberingAfterBreak="0">
     <w:nsid w:val="71E06583"/>
     <w:multiLevelType w:val="hybridMultilevel"/>
     <w:tmpl w:val="26C81FCE"/>
@@ -18688,7 +19035,7 @@
       </w:rPr>
     </w:lvl>
   </w:abstractNum>
-  <w:abstractNum w:abstractNumId="32" w15:restartNumberingAfterBreak="0">
+  <w:abstractNum w:abstractNumId="34" w15:restartNumberingAfterBreak="0">
     <w:nsid w:val="75A3529B"/>
     <w:multiLevelType w:val="hybridMultilevel"/>
     <w:tmpl w:val="819EEA64"/>
@@ -18828,7 +19175,7 @@
       </w:rPr>
     </w:lvl>
   </w:abstractNum>
-  <w:abstractNum w:abstractNumId="33" w15:restartNumberingAfterBreak="0">
+  <w:abstractNum w:abstractNumId="35" w15:restartNumberingAfterBreak="0">
     <w:nsid w:val="75F04790"/>
     <w:multiLevelType w:val="hybridMultilevel"/>
     <w:tmpl w:val="48B6D574"/>
@@ -18941,7 +19288,7 @@
       </w:rPr>
     </w:lvl>
   </w:abstractNum>
-  <w:abstractNum w:abstractNumId="34" w15:restartNumberingAfterBreak="0">
+  <w:abstractNum w:abstractNumId="36" w15:restartNumberingAfterBreak="0">
     <w:nsid w:val="770D70A3"/>
     <w:multiLevelType w:val="hybridMultilevel"/>
     <w:tmpl w:val="E0E09518"/>
@@ -19054,7 +19401,7 @@
       </w:rPr>
     </w:lvl>
   </w:abstractNum>
-  <w:abstractNum w:abstractNumId="35" w15:restartNumberingAfterBreak="0">
+  <w:abstractNum w:abstractNumId="37" w15:restartNumberingAfterBreak="0">
     <w:nsid w:val="78D00B68"/>
     <w:multiLevelType w:val="hybridMultilevel"/>
     <w:tmpl w:val="AB9E4FA8"/>
@@ -19167,7 +19514,7 @@
       </w:rPr>
     </w:lvl>
   </w:abstractNum>
-  <w:abstractNum w:abstractNumId="36" w15:restartNumberingAfterBreak="0">
+  <w:abstractNum w:abstractNumId="38" w15:restartNumberingAfterBreak="0">
     <w:nsid w:val="7A515620"/>
     <w:multiLevelType w:val="hybridMultilevel"/>
     <w:tmpl w:val="A7561ADA"/>
@@ -19280,7 +19627,7 @@
       </w:rPr>
     </w:lvl>
   </w:abstractNum>
-  <w:abstractNum w:abstractNumId="37" w15:restartNumberingAfterBreak="0">
+  <w:abstractNum w:abstractNumId="39" w15:restartNumberingAfterBreak="0">
     <w:nsid w:val="7B193736"/>
     <w:multiLevelType w:val="multilevel"/>
     <w:tmpl w:val="3A32EA0C"/>
@@ -19408,7 +19755,7 @@
       </w:pPr>
     </w:lvl>
   </w:abstractNum>
-  <w:abstractNum w:abstractNumId="38" w15:restartNumberingAfterBreak="0">
+  <w:abstractNum w:abstractNumId="40" w15:restartNumberingAfterBreak="0">
     <w:nsid w:val="7DD245F2"/>
     <w:multiLevelType w:val="hybridMultilevel"/>
     <w:tmpl w:val="3100450C"/>
@@ -19549,7 +19896,7 @@
     </w:lvl>
   </w:abstractNum>
   <w:num w:numId="1" w16cid:durableId="1298953545">
-    <w:abstractNumId w:val="37"/>
+    <w:abstractNumId w:val="39"/>
   </w:num>
   <w:num w:numId="2" w16cid:durableId="1815676844">
     <w:abstractNumId w:val="1"/>
@@ -19558,115 +19905,121 @@
     <w:abstractNumId w:val="5"/>
   </w:num>
   <w:num w:numId="4" w16cid:durableId="586617919">
-    <w:abstractNumId w:val="32"/>
+    <w:abstractNumId w:val="34"/>
   </w:num>
   <w:num w:numId="5" w16cid:durableId="1266958306">
-    <w:abstractNumId w:val="23"/>
+    <w:abstractNumId w:val="25"/>
   </w:num>
   <w:num w:numId="6" w16cid:durableId="1819153165">
     <w:abstractNumId w:val="6"/>
   </w:num>
   <w:num w:numId="7" w16cid:durableId="1335961858">
-    <w:abstractNumId w:val="25"/>
+    <w:abstractNumId w:val="27"/>
   </w:num>
   <w:num w:numId="8" w16cid:durableId="1501307884">
-    <w:abstractNumId w:val="38"/>
+    <w:abstractNumId w:val="40"/>
   </w:num>
   <w:num w:numId="9" w16cid:durableId="1734700329">
     <w:abstractNumId w:val="4"/>
   </w:num>
   <w:num w:numId="10" w16cid:durableId="352192809">
-    <w:abstractNumId w:val="15"/>
+    <w:abstractNumId w:val="16"/>
   </w:num>
   <w:num w:numId="11" w16cid:durableId="1110860615">
-    <w:abstractNumId w:val="22"/>
+    <w:abstractNumId w:val="24"/>
   </w:num>
   <w:num w:numId="12" w16cid:durableId="1880044359">
-    <w:abstractNumId w:val="16"/>
+    <w:abstractNumId w:val="17"/>
   </w:num>
   <w:num w:numId="13" w16cid:durableId="23600006">
-    <w:abstractNumId w:val="31"/>
+    <w:abstractNumId w:val="33"/>
   </w:num>
   <w:num w:numId="14" w16cid:durableId="897781727">
-    <w:abstractNumId w:val="34"/>
+    <w:abstractNumId w:val="36"/>
   </w:num>
   <w:num w:numId="15" w16cid:durableId="770508502">
-    <w:abstractNumId w:val="7"/>
+    <w:abstractNumId w:val="8"/>
   </w:num>
   <w:num w:numId="16" w16cid:durableId="1573612973">
     <w:abstractNumId w:val="3"/>
   </w:num>
   <w:num w:numId="17" w16cid:durableId="333919850">
-    <w:abstractNumId w:val="13"/>
+    <w:abstractNumId w:val="14"/>
   </w:num>
   <w:num w:numId="18" w16cid:durableId="1810710519">
-    <w:abstractNumId w:val="20"/>
+    <w:abstractNumId w:val="21"/>
     <w:lvlOverride w:ilvl="0">
       <w:startOverride w:val="1"/>
     </w:lvlOverride>
   </w:num>
   <w:num w:numId="19" w16cid:durableId="1937399083">
-    <w:abstractNumId w:val="8"/>
+    <w:abstractNumId w:val="9"/>
   </w:num>
   <w:num w:numId="20" w16cid:durableId="1332684608">
-    <w:abstractNumId w:val="36"/>
+    <w:abstractNumId w:val="38"/>
   </w:num>
   <w:num w:numId="21" w16cid:durableId="33776364">
-    <w:abstractNumId w:val="21"/>
+    <w:abstractNumId w:val="23"/>
   </w:num>
   <w:num w:numId="22" w16cid:durableId="1921409567">
-    <w:abstractNumId w:val="11"/>
+    <w:abstractNumId w:val="12"/>
   </w:num>
   <w:num w:numId="23" w16cid:durableId="136072236">
     <w:abstractNumId w:val="0"/>
   </w:num>
   <w:num w:numId="24" w16cid:durableId="443382228">
-    <w:abstractNumId w:val="9"/>
+    <w:abstractNumId w:val="10"/>
   </w:num>
   <w:num w:numId="25" w16cid:durableId="1133526582">
-    <w:abstractNumId w:val="27"/>
+    <w:abstractNumId w:val="29"/>
   </w:num>
   <w:num w:numId="26" w16cid:durableId="2023898519">
-    <w:abstractNumId w:val="12"/>
+    <w:abstractNumId w:val="13"/>
   </w:num>
   <w:num w:numId="27" w16cid:durableId="1826822805">
-    <w:abstractNumId w:val="33"/>
+    <w:abstractNumId w:val="35"/>
   </w:num>
   <w:num w:numId="28" w16cid:durableId="1627082580">
-    <w:abstractNumId w:val="26"/>
+    <w:abstractNumId w:val="28"/>
   </w:num>
   <w:num w:numId="29" w16cid:durableId="866990798">
     <w:abstractNumId w:val="2"/>
   </w:num>
   <w:num w:numId="30" w16cid:durableId="1675959838">
-    <w:abstractNumId w:val="17"/>
+    <w:abstractNumId w:val="18"/>
   </w:num>
   <w:num w:numId="31" w16cid:durableId="1458571656">
-    <w:abstractNumId w:val="14"/>
+    <w:abstractNumId w:val="15"/>
   </w:num>
   <w:num w:numId="32" w16cid:durableId="153381932">
-    <w:abstractNumId w:val="28"/>
+    <w:abstractNumId w:val="30"/>
   </w:num>
   <w:num w:numId="33" w16cid:durableId="1098019899">
-    <w:abstractNumId w:val="35"/>
+    <w:abstractNumId w:val="37"/>
   </w:num>
   <w:num w:numId="34" w16cid:durableId="696199879">
-    <w:abstractNumId w:val="18"/>
+    <w:abstractNumId w:val="19"/>
   </w:num>
   <w:num w:numId="35" w16cid:durableId="364183673">
-    <w:abstractNumId w:val="24"/>
+    <w:abstractNumId w:val="26"/>
   </w:num>
   <w:num w:numId="36" w16cid:durableId="1911190742">
-    <w:abstractNumId w:val="10"/>
+    <w:abstractNumId w:val="11"/>
   </w:num>
   <w:num w:numId="37" w16cid:durableId="326254118">
-    <w:abstractNumId w:val="29"/>
+    <w:abstractNumId w:val="31"/>
   </w:num>
   <w:num w:numId="38" w16cid:durableId="119231244">
-    <w:abstractNumId w:val="19"/>
+    <w:abstractNumId w:val="20"/>
   </w:num>
   <w:num w:numId="39" w16cid:durableId="1781223151">
-    <w:abstractNumId w:val="30"/>
+    <w:abstractNumId w:val="32"/>
+  </w:num>
+  <w:num w:numId="40" w16cid:durableId="2136946575">
+    <w:abstractNumId w:val="7"/>
+  </w:num>
+  <w:num w:numId="41" w16cid:durableId="1314985987">
+    <w:abstractNumId w:val="22"/>
   </w:num>
   <w:numIdMacAtCleanup w:val="13"/>
 </w:numbering>
@@ -20971,10 +21324,6 @@
 </file>
 
 <file path=customXml/item1.xml><?xml version="1.0" encoding="utf-8"?>
-<b:Sources xmlns:b="http://schemas.openxmlformats.org/officeDocument/2006/bibliography" xmlns="http://schemas.openxmlformats.org/officeDocument/2006/bibliography" SelectedStyle="\APASixthEditionOfficeOnline.xsl" StyleName="APA" Version="6"/>
-</file>
-
-<file path=customXml/item2.xml><?xml version="1.0" encoding="utf-8"?>
 <p:properties xmlns:p="http://schemas.microsoft.com/office/2006/metadata/properties" xmlns:xsi="http://www.w3.org/2001/XMLSchema-instance" xmlns:pc="http://schemas.microsoft.com/office/infopath/2007/PartnerControls">
   <documentManagement>
     <TaxCatchAll xmlns="dfa80de1-e9bb-4cf2-893d-d06220b3971a" xsi:nil="true"/>
@@ -20985,7 +21334,20 @@
 </p:properties>
 </file>
 
+<file path=customXml/item2.xml><?xml version="1.0" encoding="utf-8"?>
+<b:Sources xmlns:b="http://schemas.openxmlformats.org/officeDocument/2006/bibliography" xmlns="http://schemas.openxmlformats.org/officeDocument/2006/bibliography" SelectedStyle="\APASixthEditionOfficeOnline.xsl" StyleName="APA" Version="6"/>
+</file>
+
 <file path=customXml/item3.xml><?xml version="1.0" encoding="utf-8"?>
+<?mso-contentType ?>
+<FormTemplates xmlns="http://schemas.microsoft.com/sharepoint/v3/contenttype/forms">
+  <Display>DocumentLibraryForm</Display>
+  <Edit>DocumentLibraryForm</Edit>
+  <New>DocumentLibraryForm</New>
+</FormTemplates>
+</file>
+
+<file path=customXml/item4.xml><?xml version="1.0" encoding="utf-8"?>
 <ct:contentTypeSchema xmlns:ct="http://schemas.microsoft.com/office/2006/metadata/contentType" xmlns:ma="http://schemas.microsoft.com/office/2006/metadata/properties/metaAttributes" ct:_="" ma:_="" ma:contentTypeName="Document" ma:contentTypeID="0x010100E529CC47EA4E614CBF50FAFAB9B8F32B" ma:contentTypeVersion="13" ma:contentTypeDescription="Crée un document." ma:contentTypeScope="" ma:versionID="b0c7ed87d1a958e9d45e6a628dda67b2">
   <xsd:schema xmlns:xsd="http://www.w3.org/2001/XMLSchema" xmlns:xs="http://www.w3.org/2001/XMLSchema" xmlns:p="http://schemas.microsoft.com/office/2006/metadata/properties" xmlns:ns2="98d92101-24da-4498-9971-a24673344bd8" xmlns:ns3="dfa80de1-e9bb-4cf2-893d-d06220b3971a" targetNamespace="http://schemas.microsoft.com/office/2006/metadata/properties" ma:root="true" ma:fieldsID="444cf053ca299ab1a8609ad922f5c0d6" ns2:_="" ns3:_="">
     <xsd:import namespace="98d92101-24da-4498-9971-a24673344bd8"/>
@@ -21208,24 +21570,7 @@
 </ct:contentTypeSchema>
 </file>
 
-<file path=customXml/item4.xml><?xml version="1.0" encoding="utf-8"?>
-<?mso-contentType ?>
-<FormTemplates xmlns="http://schemas.microsoft.com/sharepoint/v3/contenttype/forms">
-  <Display>DocumentLibraryForm</Display>
-  <Edit>DocumentLibraryForm</Edit>
-  <New>DocumentLibraryForm</New>
-</FormTemplates>
-</file>
-
 <file path=customXml/itemProps1.xml><?xml version="1.0" encoding="utf-8"?>
-<ds:datastoreItem xmlns:ds="http://schemas.openxmlformats.org/officeDocument/2006/customXml" ds:itemID="{E593C045-97B9-4A62-AB4B-5CB5DA2D7388}">
-  <ds:schemaRefs>
-    <ds:schemaRef ds:uri="http://schemas.openxmlformats.org/officeDocument/2006/bibliography"/>
-  </ds:schemaRefs>
-</ds:datastoreItem>
-</file>
-
-<file path=customXml/itemProps2.xml><?xml version="1.0" encoding="utf-8"?>
 <ds:datastoreItem xmlns:ds="http://schemas.openxmlformats.org/officeDocument/2006/customXml" ds:itemID="{67CD1812-8B57-456C-9CBC-7D2297210787}">
   <ds:schemaRefs>
     <ds:schemaRef ds:uri="http://schemas.microsoft.com/office/2006/metadata/properties"/>
@@ -21236,7 +21581,23 @@
 </ds:datastoreItem>
 </file>
 
+<file path=customXml/itemProps2.xml><?xml version="1.0" encoding="utf-8"?>
+<ds:datastoreItem xmlns:ds="http://schemas.openxmlformats.org/officeDocument/2006/customXml" ds:itemID="{E593C045-97B9-4A62-AB4B-5CB5DA2D7388}">
+  <ds:schemaRefs>
+    <ds:schemaRef ds:uri="http://schemas.openxmlformats.org/officeDocument/2006/bibliography"/>
+  </ds:schemaRefs>
+</ds:datastoreItem>
+</file>
+
 <file path=customXml/itemProps3.xml><?xml version="1.0" encoding="utf-8"?>
+<ds:datastoreItem xmlns:ds="http://schemas.openxmlformats.org/officeDocument/2006/customXml" ds:itemID="{1DADA05A-DA17-4CB0-90B5-C889667DD54A}">
+  <ds:schemaRefs>
+    <ds:schemaRef ds:uri="http://schemas.microsoft.com/sharepoint/v3/contenttype/forms"/>
+  </ds:schemaRefs>
+</ds:datastoreItem>
+</file>
+
+<file path=customXml/itemProps4.xml><?xml version="1.0" encoding="utf-8"?>
 <ds:datastoreItem xmlns:ds="http://schemas.openxmlformats.org/officeDocument/2006/customXml" ds:itemID="{700D8043-C34E-4EC6-98BE-7219263EC485}">
   <ds:schemaRefs>
     <ds:schemaRef ds:uri="http://schemas.microsoft.com/office/2006/metadata/contentType"/>
@@ -21253,12 +21614,4 @@
     <ds:schemaRef ds:uri="http://schemas.microsoft.com/internal/obd"/>
   </ds:schemaRefs>
 </ds:datastoreItem>
-</file>
-
-<file path=customXml/itemProps4.xml><?xml version="1.0" encoding="utf-8"?>
-<ds:datastoreItem xmlns:ds="http://schemas.openxmlformats.org/officeDocument/2006/customXml" ds:itemID="{1DADA05A-DA17-4CB0-90B5-C889667DD54A}">
-  <ds:schemaRefs>
-    <ds:schemaRef ds:uri="http://schemas.microsoft.com/sharepoint/v3/contenttype/forms"/>
-  </ds:schemaRefs>
-</ds:datastoreItem>
 </file>
</xml_diff>

<commit_message>
docs(Design spécifique Token) : Documenter le points 3.2
</commit_message>
<xml_diff>
--- a/doc/PAPRO2_2024/Rapport-TPI.docx
+++ b/doc/PAPRO2_2024/Rapport-TPI.docx
@@ -13663,6 +13663,11 @@
       </w:r>
     </w:p>
     <w:p>
+      <w:r>
+        <w:br w:type="page"/>
+      </w:r>
+    </w:p>
+    <w:p>
       <w:pPr>
         <w:pStyle w:val="Titre2"/>
         <w:jc w:val="center"/>
@@ -13681,6 +13686,7 @@
           <w:u w:val="none"/>
           <w:lang w:val="fr-CH"/>
         </w:rPr>
+        <w:lastRenderedPageBreak/>
         <w:t xml:space="preserve">Points de design </w:t>
       </w:r>
       <w:commentRangeStart w:id="66"/>
@@ -13704,6 +13710,151 @@
         <w:commentReference w:id="66"/>
       </w:r>
       <w:bookmarkEnd w:id="65"/>
+    </w:p>
+    <w:p>
+      <w:pPr>
+        <w:pStyle w:val="Titre3"/>
+        <w:rPr>
+          <w:lang w:val="fr-CH"/>
+        </w:rPr>
+      </w:pPr>
+      <w:proofErr w:type="spellStart"/>
+      <w:r>
+        <w:rPr>
+          <w:lang w:val="fr-CH"/>
+        </w:rPr>
+        <w:t>Token</w:t>
+      </w:r>
+      <w:proofErr w:type="spellEnd"/>
+    </w:p>
+    <w:p>
+      <w:pPr>
+        <w:rPr>
+          <w:lang w:val="fr-CH"/>
+        </w:rPr>
+      </w:pPr>
+    </w:p>
+    <w:p>
+      <w:pPr>
+        <w:rPr>
+          <w:lang w:val="fr-CH"/>
+        </w:rPr>
+      </w:pPr>
+      <w:r>
+        <w:rPr>
+          <w:lang w:val="fr-CH"/>
+        </w:rPr>
+        <w:t xml:space="preserve">Normalement ont inclus une nouvelle table qui stocke les </w:t>
+      </w:r>
+      <w:proofErr w:type="spellStart"/>
+      <w:r>
+        <w:rPr>
+          <w:lang w:val="fr-CH"/>
+        </w:rPr>
+        <w:t>tokens</w:t>
+      </w:r>
+      <w:proofErr w:type="spellEnd"/>
+      <w:r>
+        <w:rPr>
+          <w:lang w:val="fr-CH"/>
+        </w:rPr>
+        <w:t xml:space="preserve"> mais dans la base de données puisqu’on n’a pas besoin d’avoir un historique des </w:t>
+      </w:r>
+      <w:proofErr w:type="spellStart"/>
+      <w:r>
+        <w:rPr>
+          <w:lang w:val="fr-CH"/>
+        </w:rPr>
+        <w:t>tokens</w:t>
+      </w:r>
+      <w:proofErr w:type="spellEnd"/>
+      <w:r>
+        <w:rPr>
+          <w:lang w:val="fr-CH"/>
+        </w:rPr>
+        <w:t xml:space="preserve"> généré on préfèrera l’inclure dans la table </w:t>
+      </w:r>
+      <w:proofErr w:type="spellStart"/>
+      <w:r>
+        <w:rPr>
+          <w:lang w:val="fr-CH"/>
+        </w:rPr>
+        <w:t>users</w:t>
+      </w:r>
+      <w:proofErr w:type="spellEnd"/>
+      <w:r>
+        <w:rPr>
+          <w:lang w:val="fr-CH"/>
+        </w:rPr>
+        <w:t xml:space="preserve"> directement.</w:t>
+      </w:r>
+    </w:p>
+    <w:p>
+      <w:pPr>
+        <w:rPr>
+          <w:lang w:val="fr-CH"/>
+        </w:rPr>
+      </w:pPr>
+    </w:p>
+    <w:p>
+      <w:pPr>
+        <w:rPr>
+          <w:lang w:val="fr-CH"/>
+        </w:rPr>
+      </w:pPr>
+      <w:r>
+        <w:rPr>
+          <w:noProof/>
+        </w:rPr>
+        <w:drawing>
+          <wp:inline distT="0" distB="0" distL="0" distR="0" wp14:anchorId="2BD64B6E" wp14:editId="5718958C">
+            <wp:extent cx="1066800" cy="2171700"/>
+            <wp:effectExtent l="38100" t="38100" r="38100" b="38100"/>
+            <wp:docPr id="8" name="Image 8"/>
+            <wp:cNvGraphicFramePr>
+              <a:graphicFrameLocks xmlns:a="http://schemas.openxmlformats.org/drawingml/2006/main" noChangeAspect="1"/>
+            </wp:cNvGraphicFramePr>
+            <a:graphic xmlns:a="http://schemas.openxmlformats.org/drawingml/2006/main">
+              <a:graphicData uri="http://schemas.openxmlformats.org/drawingml/2006/picture">
+                <pic:pic xmlns:pic="http://schemas.openxmlformats.org/drawingml/2006/picture">
+                  <pic:nvPicPr>
+                    <pic:cNvPr id="1" name=""/>
+                    <pic:cNvPicPr/>
+                  </pic:nvPicPr>
+                  <pic:blipFill>
+                    <a:blip r:embed="rId41">
+                      <a:extLst>
+                        <a:ext uri="{28A0092B-C50C-407E-A947-70E740481C1C}">
+                          <a14:useLocalDpi xmlns:a14="http://schemas.microsoft.com/office/drawing/2010/main" val="0"/>
+                        </a:ext>
+                      </a:extLst>
+                    </a:blip>
+                    <a:stretch>
+                      <a:fillRect/>
+                    </a:stretch>
+                  </pic:blipFill>
+                  <pic:spPr>
+                    <a:xfrm>
+                      <a:off x="0" y="0"/>
+                      <a:ext cx="1066800" cy="2171700"/>
+                    </a:xfrm>
+                    <a:prstGeom prst="rect">
+                      <a:avLst/>
+                    </a:prstGeom>
+                    <a:ln w="38100">
+                      <a:solidFill>
+                        <a:schemeClr val="accent6">
+                          <a:lumMod val="75000"/>
+                        </a:schemeClr>
+                      </a:solidFill>
+                    </a:ln>
+                  </pic:spPr>
+                </pic:pic>
+              </a:graphicData>
+            </a:graphic>
+          </wp:inline>
+        </w:drawing>
+      </w:r>
     </w:p>
     <w:p>
       <w:pPr>
@@ -13808,7 +13959,6 @@
         </w:numPr>
       </w:pPr>
       <w:r>
-        <w:lastRenderedPageBreak/>
         <w:t xml:space="preserve">Finir la partie analyse du rapport points 1 et 2  </w:t>
       </w:r>
     </w:p>
@@ -13983,6 +14133,7 @@
           <w:iCs/>
           <w:u w:val="none"/>
         </w:rPr>
+        <w:lastRenderedPageBreak/>
         <w:t>Sprint 3</w:t>
       </w:r>
     </w:p>
@@ -14041,8 +14192,8 @@
       </w:pPr>
     </w:p>
     <w:sectPr>
-      <w:headerReference w:type="default" r:id="rId41"/>
-      <w:footerReference w:type="default" r:id="rId42"/>
+      <w:headerReference w:type="default" r:id="rId42"/>
+      <w:footerReference w:type="default" r:id="rId43"/>
       <w:pgSz w:w="11906" w:h="16838" w:code="9"/>
       <w:pgMar w:top="1418" w:right="1418" w:bottom="1418" w:left="1418" w:header="720" w:footer="720" w:gutter="0"/>
       <w:cols w:space="720"/>

</xml_diff>

<commit_message>
docs(Mise à jour des docs et livrables) : Ajouter les livrables du 15.05.2024
</commit_message>
<xml_diff>
--- a/doc/PAPRO2_2024/Rapport-TPI.docx
+++ b/doc/PAPRO2_2024/Rapport-TPI.docx
@@ -11047,12 +11047,18 @@
         <w:t>tous</w:t>
       </w:r>
       <w:r>
-        <w:t xml:space="preserve"> les tests d’acceptance jusqu’à que ça fonctionne.</w:t>
-      </w:r>
-    </w:p>
-    <w:p>
+        <w:t xml:space="preserve"> les tests d’acceptance jusqu’à que </w:t>
+      </w:r>
+      <w:r>
+        <w:t xml:space="preserve">tout soit corrigé et fonctionne. A chaque fois je </w:t>
+      </w:r>
       <w:r>
         <w:lastRenderedPageBreak/>
+        <w:t>vais effectuer les tests d’acceptance de chaque user story effectuer auparavant pour vor si quelque chose a été cassé.</w:t>
+      </w:r>
+    </w:p>
+    <w:p>
+      <w:r>
         <w:t>Pendant le Sprint Review lors d’un RDV avec mon maître de projet « Mr Carrel » sur son ordinateur. Prendre la dernière version sur GitHub, lancer le site et ensuite étape par étape faire les tests d’acceptance.</w:t>
       </w:r>
     </w:p>
@@ -13906,7 +13912,7 @@
     <w:p/>
     <w:p>
       <w:r>
-        <w:t xml:space="preserve">Actuellement </w:t>
+        <w:t>J’ai reparti mon temps en 4 sprints et ici c’est l’endroit où je vais expliquer le déroulement.</w:t>
       </w:r>
     </w:p>
     <w:p>
@@ -14175,6 +14181,180 @@
         <w:t>Bilan de la gestion du temps</w:t>
       </w:r>
     </w:p>
+    <w:p/>
+    <w:p>
+      <w:pPr>
+        <w:pStyle w:val="Titre3"/>
+      </w:pPr>
+      <w:r>
+        <w:t>Stories</w:t>
+      </w:r>
+    </w:p>
+    <w:p/>
+    <w:p>
+      <w:pPr>
+        <w:pStyle w:val="Titre4"/>
+        <w:rPr>
+          <w:b/>
+          <w:bCs/>
+          <w:i w:val="0"/>
+          <w:iCs/>
+          <w:u w:val="none"/>
+        </w:rPr>
+      </w:pPr>
+      <w:r>
+        <w:rPr>
+          <w:b/>
+          <w:bCs/>
+          <w:i w:val="0"/>
+          <w:iCs/>
+          <w:u w:val="none"/>
+        </w:rPr>
+        <w:t>Authentification</w:t>
+      </w:r>
+    </w:p>
+    <w:p/>
+    <w:p>
+      <w:r>
+        <w:t>Pour l’Authentification c’est une option qui existe sur presque chaque site internet. Moi qui avais déjà réalisé une authentification ça a été plus simple qu’une personne qui ne l’a pas fait. J’avais juste à copier et modifier et l’adapter a du MVC (ce qui a prit plus de temps que prévu). La complexité de cette user story se repartie en :</w:t>
+      </w:r>
+    </w:p>
+    <w:p/>
+    <w:p>
+      <w:pPr>
+        <w:pStyle w:val="Paragraphedeliste"/>
+        <w:numPr>
+          <w:ilvl w:val="0"/>
+          <w:numId w:val="42"/>
+        </w:numPr>
+      </w:pPr>
+      <w:r>
+        <w:t xml:space="preserve">Comptes </w:t>
+      </w:r>
+      <w:proofErr w:type="spellStart"/>
+      <w:r>
+        <w:t>users</w:t>
+      </w:r>
+      <w:proofErr w:type="spellEnd"/>
+    </w:p>
+    <w:p>
+      <w:pPr>
+        <w:pStyle w:val="Paragraphedeliste"/>
+        <w:numPr>
+          <w:ilvl w:val="0"/>
+          <w:numId w:val="42"/>
+        </w:numPr>
+      </w:pPr>
+      <w:r>
+        <w:t>MVC</w:t>
+      </w:r>
+    </w:p>
+    <w:p>
+      <w:pPr>
+        <w:pStyle w:val="Paragraphedeliste"/>
+        <w:numPr>
+          <w:ilvl w:val="0"/>
+          <w:numId w:val="42"/>
+        </w:numPr>
+      </w:pPr>
+      <w:r>
+        <w:t>Envois de mail</w:t>
+      </w:r>
+    </w:p>
+    <w:p/>
+    <w:p>
+      <w:r>
+        <w:t xml:space="preserve">Pour les comptes </w:t>
+      </w:r>
+      <w:proofErr w:type="spellStart"/>
+      <w:r>
+        <w:t>users</w:t>
+      </w:r>
+      <w:proofErr w:type="spellEnd"/>
+      <w:r>
+        <w:t> :</w:t>
+      </w:r>
+    </w:p>
+    <w:p>
+      <w:r>
+        <w:t xml:space="preserve">Les </w:t>
+      </w:r>
+      <w:proofErr w:type="spellStart"/>
+      <w:r>
+        <w:t>users</w:t>
+      </w:r>
+      <w:proofErr w:type="spellEnd"/>
+      <w:r>
+        <w:t xml:space="preserve"> doivent tous être unique et on doit pouvoir avoir plusieurs façons de récupérer un user. De part son ID, son </w:t>
+      </w:r>
+      <w:proofErr w:type="spellStart"/>
+      <w:r>
+        <w:t>Token</w:t>
+      </w:r>
+      <w:proofErr w:type="spellEnd"/>
+      <w:r>
+        <w:t xml:space="preserve">, son Mail, son </w:t>
+      </w:r>
+      <w:proofErr w:type="spellStart"/>
+      <w:r>
+        <w:t>Username</w:t>
+      </w:r>
+      <w:proofErr w:type="spellEnd"/>
+      <w:r>
+        <w:t xml:space="preserve"> pratiquement tous ses attributs car ils sont presque tous unique. Ce qui a rendu la tâche plus longue et plus compliquée.</w:t>
+      </w:r>
+    </w:p>
+    <w:p/>
+    <w:p>
+      <w:r>
+        <w:t>Pour le MVC :</w:t>
+      </w:r>
+    </w:p>
+    <w:p>
+      <w:r>
+        <w:t xml:space="preserve">Quand je parle de MVC ce n’est pas la complexité de se modèle. La complexité est due à mon choix d’avoir prix mon code d’un autre projet qui a </w:t>
+      </w:r>
+      <w:r>
+        <w:t>de l’être</w:t>
+      </w:r>
+      <w:r>
+        <w:t xml:space="preserve"> réadaptée ce qui </w:t>
+      </w:r>
+      <w:r>
+        <w:t>mon fait</w:t>
+      </w:r>
+      <w:r>
+        <w:t xml:space="preserve"> beaucoup d’erreur et plus long à faire.</w:t>
+      </w:r>
+    </w:p>
+    <w:p/>
+    <w:p>
+      <w:r>
+        <w:t>Envois de mail :</w:t>
+      </w:r>
+    </w:p>
+    <w:p>
+      <w:r>
+        <w:t>Ça aura dû être la partie la plus compliqué en apparence mais puisque j’ai réadapté un code a moi et que je l’avais déjà fait c’était une des plus simples. La méthode na pas été très compliqué à convertir.</w:t>
+      </w:r>
+      <w:r>
+        <w:t xml:space="preserve"> En utilisant </w:t>
+      </w:r>
+      <w:proofErr w:type="spellStart"/>
+      <w:r>
+        <w:t>PHPMailer</w:t>
+      </w:r>
+      <w:proofErr w:type="spellEnd"/>
+      <w:r>
+        <w:t xml:space="preserve"> qui est une libraire simple d’utilisation ça </w:t>
+      </w:r>
+      <w:r>
+        <w:t>m’a</w:t>
+      </w:r>
+      <w:r>
+        <w:t xml:space="preserve"> permis de le faire rapidement et bien fait. </w:t>
+      </w:r>
+    </w:p>
     <w:p>
       <w:pPr>
         <w:rPr>
@@ -14182,6 +14362,42 @@
           <w:szCs w:val="14"/>
         </w:rPr>
       </w:pPr>
+    </w:p>
+    <w:p>
+      <w:pPr>
+        <w:pStyle w:val="Titre4"/>
+        <w:rPr>
+          <w:b/>
+          <w:bCs/>
+          <w:i w:val="0"/>
+          <w:iCs/>
+          <w:u w:val="none"/>
+        </w:rPr>
+      </w:pPr>
+      <w:r>
+        <w:rPr>
+          <w:b/>
+          <w:bCs/>
+          <w:i w:val="0"/>
+          <w:iCs/>
+          <w:u w:val="none"/>
+        </w:rPr>
+        <w:t>Gestion des comptes</w:t>
+      </w:r>
+    </w:p>
+    <w:p/>
+    <w:p>
+      <w:r>
+        <w:t xml:space="preserve">Pour la gestion des comptes l’expression « Jeu d’enfant » est le terme a utilisé. Il n’y avait pas vraiment de complexité, seulement besoin de suivre mon plan pour cette user story et ça se fessait petit à petit. Alors je dis que c’était simple mais c’est je pense à mon avis la plus grande des user stories que j’avais, simple mais long. Pour cette user story j’ai eu beaucoup de SQL et parfois des vues à effectuer, pour gagner du temps sur ses tâches qui prennent normalement énormément de temps j’ai utilisé </w:t>
+      </w:r>
+      <w:proofErr w:type="spellStart"/>
+      <w:r>
+        <w:t>ChatGPT</w:t>
+      </w:r>
+      <w:proofErr w:type="spellEnd"/>
+      <w:r>
+        <w:t>.</w:t>
+      </w:r>
     </w:p>
     <w:p>
       <w:pPr>
@@ -15609,6 +15825,119 @@
     </w:lvl>
   </w:abstractNum>
   <w:abstractNum w:abstractNumId="4" w15:restartNumberingAfterBreak="0">
+    <w:nsid w:val="149F4CC9"/>
+    <w:multiLevelType w:val="hybridMultilevel"/>
+    <w:tmpl w:val="DE74B812"/>
+    <w:lvl w:ilvl="0" w:tplc="100C0001">
+      <w:start w:val="1"/>
+      <w:numFmt w:val="bullet"/>
+      <w:lvlText w:val=""/>
+      <w:lvlJc w:val="left"/>
+      <w:pPr>
+        <w:ind w:left="720" w:hanging="360"/>
+      </w:pPr>
+      <w:rPr>
+        <w:rFonts w:ascii="Symbol" w:hAnsi="Symbol" w:hint="default"/>
+      </w:rPr>
+    </w:lvl>
+    <w:lvl w:ilvl="1" w:tplc="100C0003" w:tentative="1">
+      <w:start w:val="1"/>
+      <w:numFmt w:val="bullet"/>
+      <w:lvlText w:val="o"/>
+      <w:lvlJc w:val="left"/>
+      <w:pPr>
+        <w:ind w:left="1440" w:hanging="360"/>
+      </w:pPr>
+      <w:rPr>
+        <w:rFonts w:ascii="Courier New" w:hAnsi="Courier New" w:cs="Courier New" w:hint="default"/>
+      </w:rPr>
+    </w:lvl>
+    <w:lvl w:ilvl="2" w:tplc="100C0005" w:tentative="1">
+      <w:start w:val="1"/>
+      <w:numFmt w:val="bullet"/>
+      <w:lvlText w:val=""/>
+      <w:lvlJc w:val="left"/>
+      <w:pPr>
+        <w:ind w:left="2160" w:hanging="360"/>
+      </w:pPr>
+      <w:rPr>
+        <w:rFonts w:ascii="Wingdings" w:hAnsi="Wingdings" w:hint="default"/>
+      </w:rPr>
+    </w:lvl>
+    <w:lvl w:ilvl="3" w:tplc="100C0001" w:tentative="1">
+      <w:start w:val="1"/>
+      <w:numFmt w:val="bullet"/>
+      <w:lvlText w:val=""/>
+      <w:lvlJc w:val="left"/>
+      <w:pPr>
+        <w:ind w:left="2880" w:hanging="360"/>
+      </w:pPr>
+      <w:rPr>
+        <w:rFonts w:ascii="Symbol" w:hAnsi="Symbol" w:hint="default"/>
+      </w:rPr>
+    </w:lvl>
+    <w:lvl w:ilvl="4" w:tplc="100C0003" w:tentative="1">
+      <w:start w:val="1"/>
+      <w:numFmt w:val="bullet"/>
+      <w:lvlText w:val="o"/>
+      <w:lvlJc w:val="left"/>
+      <w:pPr>
+        <w:ind w:left="3600" w:hanging="360"/>
+      </w:pPr>
+      <w:rPr>
+        <w:rFonts w:ascii="Courier New" w:hAnsi="Courier New" w:cs="Courier New" w:hint="default"/>
+      </w:rPr>
+    </w:lvl>
+    <w:lvl w:ilvl="5" w:tplc="100C0005" w:tentative="1">
+      <w:start w:val="1"/>
+      <w:numFmt w:val="bullet"/>
+      <w:lvlText w:val=""/>
+      <w:lvlJc w:val="left"/>
+      <w:pPr>
+        <w:ind w:left="4320" w:hanging="360"/>
+      </w:pPr>
+      <w:rPr>
+        <w:rFonts w:ascii="Wingdings" w:hAnsi="Wingdings" w:hint="default"/>
+      </w:rPr>
+    </w:lvl>
+    <w:lvl w:ilvl="6" w:tplc="100C0001" w:tentative="1">
+      <w:start w:val="1"/>
+      <w:numFmt w:val="bullet"/>
+      <w:lvlText w:val=""/>
+      <w:lvlJc w:val="left"/>
+      <w:pPr>
+        <w:ind w:left="5040" w:hanging="360"/>
+      </w:pPr>
+      <w:rPr>
+        <w:rFonts w:ascii="Symbol" w:hAnsi="Symbol" w:hint="default"/>
+      </w:rPr>
+    </w:lvl>
+    <w:lvl w:ilvl="7" w:tplc="100C0003" w:tentative="1">
+      <w:start w:val="1"/>
+      <w:numFmt w:val="bullet"/>
+      <w:lvlText w:val="o"/>
+      <w:lvlJc w:val="left"/>
+      <w:pPr>
+        <w:ind w:left="5760" w:hanging="360"/>
+      </w:pPr>
+      <w:rPr>
+        <w:rFonts w:ascii="Courier New" w:hAnsi="Courier New" w:cs="Courier New" w:hint="default"/>
+      </w:rPr>
+    </w:lvl>
+    <w:lvl w:ilvl="8" w:tplc="100C0005" w:tentative="1">
+      <w:start w:val="1"/>
+      <w:numFmt w:val="bullet"/>
+      <w:lvlText w:val=""/>
+      <w:lvlJc w:val="left"/>
+      <w:pPr>
+        <w:ind w:left="6480" w:hanging="360"/>
+      </w:pPr>
+      <w:rPr>
+        <w:rFonts w:ascii="Wingdings" w:hAnsi="Wingdings" w:hint="default"/>
+      </w:rPr>
+    </w:lvl>
+  </w:abstractNum>
+  <w:abstractNum w:abstractNumId="5" w15:restartNumberingAfterBreak="0">
     <w:nsid w:val="16794E2B"/>
     <w:multiLevelType w:val="hybridMultilevel"/>
     <w:tmpl w:val="641AD2C2"/>
@@ -15748,7 +16077,7 @@
       </w:rPr>
     </w:lvl>
   </w:abstractNum>
-  <w:abstractNum w:abstractNumId="5" w15:restartNumberingAfterBreak="0">
+  <w:abstractNum w:abstractNumId="6" w15:restartNumberingAfterBreak="0">
     <w:nsid w:val="19FF01AE"/>
     <w:multiLevelType w:val="hybridMultilevel"/>
     <w:tmpl w:val="EC6A3956"/>
@@ -15888,7 +16217,7 @@
       </w:rPr>
     </w:lvl>
   </w:abstractNum>
-  <w:abstractNum w:abstractNumId="6" w15:restartNumberingAfterBreak="0">
+  <w:abstractNum w:abstractNumId="7" w15:restartNumberingAfterBreak="0">
     <w:nsid w:val="27A404D8"/>
     <w:multiLevelType w:val="hybridMultilevel"/>
     <w:tmpl w:val="E4483B56"/>
@@ -16028,7 +16357,7 @@
       </w:rPr>
     </w:lvl>
   </w:abstractNum>
-  <w:abstractNum w:abstractNumId="7" w15:restartNumberingAfterBreak="0">
+  <w:abstractNum w:abstractNumId="8" w15:restartNumberingAfterBreak="0">
     <w:nsid w:val="2C7532C9"/>
     <w:multiLevelType w:val="hybridMultilevel"/>
     <w:tmpl w:val="F740DCF8"/>
@@ -16141,7 +16470,7 @@
       </w:rPr>
     </w:lvl>
   </w:abstractNum>
-  <w:abstractNum w:abstractNumId="8" w15:restartNumberingAfterBreak="0">
+  <w:abstractNum w:abstractNumId="9" w15:restartNumberingAfterBreak="0">
     <w:nsid w:val="318A3916"/>
     <w:multiLevelType w:val="hybridMultilevel"/>
     <w:tmpl w:val="7EC48B9C"/>
@@ -16254,7 +16583,7 @@
       </w:rPr>
     </w:lvl>
   </w:abstractNum>
-  <w:abstractNum w:abstractNumId="9" w15:restartNumberingAfterBreak="0">
+  <w:abstractNum w:abstractNumId="10" w15:restartNumberingAfterBreak="0">
     <w:nsid w:val="32970387"/>
     <w:multiLevelType w:val="hybridMultilevel"/>
     <w:tmpl w:val="13B4277C"/>
@@ -16367,7 +16696,7 @@
       </w:rPr>
     </w:lvl>
   </w:abstractNum>
-  <w:abstractNum w:abstractNumId="10" w15:restartNumberingAfterBreak="0">
+  <w:abstractNum w:abstractNumId="11" w15:restartNumberingAfterBreak="0">
     <w:nsid w:val="333D68C0"/>
     <w:multiLevelType w:val="hybridMultilevel"/>
     <w:tmpl w:val="3466A228"/>
@@ -16479,7 +16808,7 @@
       </w:rPr>
     </w:lvl>
   </w:abstractNum>
-  <w:abstractNum w:abstractNumId="11" w15:restartNumberingAfterBreak="0">
+  <w:abstractNum w:abstractNumId="12" w15:restartNumberingAfterBreak="0">
     <w:nsid w:val="35262305"/>
     <w:multiLevelType w:val="hybridMultilevel"/>
     <w:tmpl w:val="66507E58"/>
@@ -16592,7 +16921,7 @@
       </w:rPr>
     </w:lvl>
   </w:abstractNum>
-  <w:abstractNum w:abstractNumId="12" w15:restartNumberingAfterBreak="0">
+  <w:abstractNum w:abstractNumId="13" w15:restartNumberingAfterBreak="0">
     <w:nsid w:val="35C45677"/>
     <w:multiLevelType w:val="hybridMultilevel"/>
     <w:tmpl w:val="F9667454"/>
@@ -16681,7 +17010,7 @@
       </w:pPr>
     </w:lvl>
   </w:abstractNum>
-  <w:abstractNum w:abstractNumId="13" w15:restartNumberingAfterBreak="0">
+  <w:abstractNum w:abstractNumId="14" w15:restartNumberingAfterBreak="0">
     <w:nsid w:val="390A7FB5"/>
     <w:multiLevelType w:val="hybridMultilevel"/>
     <w:tmpl w:val="3C82A992"/>
@@ -16794,7 +17123,7 @@
       </w:rPr>
     </w:lvl>
   </w:abstractNum>
-  <w:abstractNum w:abstractNumId="14" w15:restartNumberingAfterBreak="0">
+  <w:abstractNum w:abstractNumId="15" w15:restartNumberingAfterBreak="0">
     <w:nsid w:val="3B637699"/>
     <w:multiLevelType w:val="hybridMultilevel"/>
     <w:tmpl w:val="49B87AC4"/>
@@ -16907,7 +17236,7 @@
       </w:rPr>
     </w:lvl>
   </w:abstractNum>
-  <w:abstractNum w:abstractNumId="15" w15:restartNumberingAfterBreak="0">
+  <w:abstractNum w:abstractNumId="16" w15:restartNumberingAfterBreak="0">
     <w:nsid w:val="3F9631E4"/>
     <w:multiLevelType w:val="hybridMultilevel"/>
     <w:tmpl w:val="45C63A68"/>
@@ -17020,7 +17349,7 @@
       </w:rPr>
     </w:lvl>
   </w:abstractNum>
-  <w:abstractNum w:abstractNumId="16" w15:restartNumberingAfterBreak="0">
+  <w:abstractNum w:abstractNumId="17" w15:restartNumberingAfterBreak="0">
     <w:nsid w:val="408C02FF"/>
     <w:multiLevelType w:val="hybridMultilevel"/>
     <w:tmpl w:val="1C925AC4"/>
@@ -17157,7 +17486,7 @@
       </w:rPr>
     </w:lvl>
   </w:abstractNum>
-  <w:abstractNum w:abstractNumId="17" w15:restartNumberingAfterBreak="0">
+  <w:abstractNum w:abstractNumId="18" w15:restartNumberingAfterBreak="0">
     <w:nsid w:val="42F31DAB"/>
     <w:multiLevelType w:val="hybridMultilevel"/>
     <w:tmpl w:val="A46C5D1C"/>
@@ -17297,7 +17626,7 @@
       </w:rPr>
     </w:lvl>
   </w:abstractNum>
-  <w:abstractNum w:abstractNumId="18" w15:restartNumberingAfterBreak="0">
+  <w:abstractNum w:abstractNumId="19" w15:restartNumberingAfterBreak="0">
     <w:nsid w:val="446C12F5"/>
     <w:multiLevelType w:val="hybridMultilevel"/>
     <w:tmpl w:val="3696A2F2"/>
@@ -17410,7 +17739,7 @@
       </w:rPr>
     </w:lvl>
   </w:abstractNum>
-  <w:abstractNum w:abstractNumId="19" w15:restartNumberingAfterBreak="0">
+  <w:abstractNum w:abstractNumId="20" w15:restartNumberingAfterBreak="0">
     <w:nsid w:val="48B46ECA"/>
     <w:multiLevelType w:val="hybridMultilevel"/>
     <w:tmpl w:val="1948376C"/>
@@ -17523,7 +17852,7 @@
       </w:rPr>
     </w:lvl>
   </w:abstractNum>
-  <w:abstractNum w:abstractNumId="20" w15:restartNumberingAfterBreak="0">
+  <w:abstractNum w:abstractNumId="21" w15:restartNumberingAfterBreak="0">
     <w:nsid w:val="499B7309"/>
     <w:multiLevelType w:val="hybridMultilevel"/>
     <w:tmpl w:val="CE72702A"/>
@@ -17636,7 +17965,7 @@
       </w:rPr>
     </w:lvl>
   </w:abstractNum>
-  <w:abstractNum w:abstractNumId="21" w15:restartNumberingAfterBreak="0">
+  <w:abstractNum w:abstractNumId="22" w15:restartNumberingAfterBreak="0">
     <w:nsid w:val="4BC4658A"/>
     <w:multiLevelType w:val="hybridMultilevel"/>
     <w:tmpl w:val="65B68002"/>
@@ -17722,7 +18051,7 @@
       </w:pPr>
     </w:lvl>
   </w:abstractNum>
-  <w:abstractNum w:abstractNumId="22" w15:restartNumberingAfterBreak="0">
+  <w:abstractNum w:abstractNumId="23" w15:restartNumberingAfterBreak="0">
     <w:nsid w:val="4EE44213"/>
     <w:multiLevelType w:val="hybridMultilevel"/>
     <w:tmpl w:val="0EEA74C0"/>
@@ -17835,7 +18164,7 @@
       </w:rPr>
     </w:lvl>
   </w:abstractNum>
-  <w:abstractNum w:abstractNumId="23" w15:restartNumberingAfterBreak="0">
+  <w:abstractNum w:abstractNumId="24" w15:restartNumberingAfterBreak="0">
     <w:nsid w:val="4F275520"/>
     <w:multiLevelType w:val="hybridMultilevel"/>
     <w:tmpl w:val="FD7C27E0"/>
@@ -17948,7 +18277,7 @@
       </w:rPr>
     </w:lvl>
   </w:abstractNum>
-  <w:abstractNum w:abstractNumId="24" w15:restartNumberingAfterBreak="0">
+  <w:abstractNum w:abstractNumId="25" w15:restartNumberingAfterBreak="0">
     <w:nsid w:val="5082572C"/>
     <w:multiLevelType w:val="hybridMultilevel"/>
     <w:tmpl w:val="ED4ACFA4"/>
@@ -18088,7 +18417,7 @@
       </w:rPr>
     </w:lvl>
   </w:abstractNum>
-  <w:abstractNum w:abstractNumId="25" w15:restartNumberingAfterBreak="0">
+  <w:abstractNum w:abstractNumId="26" w15:restartNumberingAfterBreak="0">
     <w:nsid w:val="52B247CA"/>
     <w:multiLevelType w:val="hybridMultilevel"/>
     <w:tmpl w:val="B7D4D45A"/>
@@ -18228,7 +18557,7 @@
       </w:rPr>
     </w:lvl>
   </w:abstractNum>
-  <w:abstractNum w:abstractNumId="26" w15:restartNumberingAfterBreak="0">
+  <w:abstractNum w:abstractNumId="27" w15:restartNumberingAfterBreak="0">
     <w:nsid w:val="540C1B13"/>
     <w:multiLevelType w:val="hybridMultilevel"/>
     <w:tmpl w:val="A906E912"/>
@@ -18341,7 +18670,7 @@
       </w:rPr>
     </w:lvl>
   </w:abstractNum>
-  <w:abstractNum w:abstractNumId="27" w15:restartNumberingAfterBreak="0">
+  <w:abstractNum w:abstractNumId="28" w15:restartNumberingAfterBreak="0">
     <w:nsid w:val="594C1361"/>
     <w:multiLevelType w:val="hybridMultilevel"/>
     <w:tmpl w:val="5C243628"/>
@@ -18481,7 +18810,7 @@
       </w:rPr>
     </w:lvl>
   </w:abstractNum>
-  <w:abstractNum w:abstractNumId="28" w15:restartNumberingAfterBreak="0">
+  <w:abstractNum w:abstractNumId="29" w15:restartNumberingAfterBreak="0">
     <w:nsid w:val="5CE173C3"/>
     <w:multiLevelType w:val="hybridMultilevel"/>
     <w:tmpl w:val="BC64B6FC"/>
@@ -18594,7 +18923,7 @@
       </w:rPr>
     </w:lvl>
   </w:abstractNum>
-  <w:abstractNum w:abstractNumId="29" w15:restartNumberingAfterBreak="0">
+  <w:abstractNum w:abstractNumId="30" w15:restartNumberingAfterBreak="0">
     <w:nsid w:val="6337724E"/>
     <w:multiLevelType w:val="hybridMultilevel"/>
     <w:tmpl w:val="B02E8AD0"/>
@@ -18707,7 +19036,7 @@
       </w:rPr>
     </w:lvl>
   </w:abstractNum>
-  <w:abstractNum w:abstractNumId="30" w15:restartNumberingAfterBreak="0">
+  <w:abstractNum w:abstractNumId="31" w15:restartNumberingAfterBreak="0">
     <w:nsid w:val="649C7455"/>
     <w:multiLevelType w:val="hybridMultilevel"/>
     <w:tmpl w:val="4A96F078"/>
@@ -18820,7 +19149,7 @@
       </w:rPr>
     </w:lvl>
   </w:abstractNum>
-  <w:abstractNum w:abstractNumId="31" w15:restartNumberingAfterBreak="0">
+  <w:abstractNum w:abstractNumId="32" w15:restartNumberingAfterBreak="0">
     <w:nsid w:val="6AB45516"/>
     <w:multiLevelType w:val="hybridMultilevel"/>
     <w:tmpl w:val="F71A670A"/>
@@ -18933,7 +19262,7 @@
       </w:rPr>
     </w:lvl>
   </w:abstractNum>
-  <w:abstractNum w:abstractNumId="32" w15:restartNumberingAfterBreak="0">
+  <w:abstractNum w:abstractNumId="33" w15:restartNumberingAfterBreak="0">
     <w:nsid w:val="6EB01C0D"/>
     <w:multiLevelType w:val="hybridMultilevel"/>
     <w:tmpl w:val="C4A44D9A"/>
@@ -19046,7 +19375,7 @@
       </w:rPr>
     </w:lvl>
   </w:abstractNum>
-  <w:abstractNum w:abstractNumId="33" w15:restartNumberingAfterBreak="0">
+  <w:abstractNum w:abstractNumId="34" w15:restartNumberingAfterBreak="0">
     <w:nsid w:val="71E06583"/>
     <w:multiLevelType w:val="hybridMultilevel"/>
     <w:tmpl w:val="26C81FCE"/>
@@ -19186,7 +19515,7 @@
       </w:rPr>
     </w:lvl>
   </w:abstractNum>
-  <w:abstractNum w:abstractNumId="34" w15:restartNumberingAfterBreak="0">
+  <w:abstractNum w:abstractNumId="35" w15:restartNumberingAfterBreak="0">
     <w:nsid w:val="75A3529B"/>
     <w:multiLevelType w:val="hybridMultilevel"/>
     <w:tmpl w:val="819EEA64"/>
@@ -19326,7 +19655,7 @@
       </w:rPr>
     </w:lvl>
   </w:abstractNum>
-  <w:abstractNum w:abstractNumId="35" w15:restartNumberingAfterBreak="0">
+  <w:abstractNum w:abstractNumId="36" w15:restartNumberingAfterBreak="0">
     <w:nsid w:val="75F04790"/>
     <w:multiLevelType w:val="hybridMultilevel"/>
     <w:tmpl w:val="48B6D574"/>
@@ -19439,7 +19768,7 @@
       </w:rPr>
     </w:lvl>
   </w:abstractNum>
-  <w:abstractNum w:abstractNumId="36" w15:restartNumberingAfterBreak="0">
+  <w:abstractNum w:abstractNumId="37" w15:restartNumberingAfterBreak="0">
     <w:nsid w:val="770D70A3"/>
     <w:multiLevelType w:val="hybridMultilevel"/>
     <w:tmpl w:val="E0E09518"/>
@@ -19552,7 +19881,7 @@
       </w:rPr>
     </w:lvl>
   </w:abstractNum>
-  <w:abstractNum w:abstractNumId="37" w15:restartNumberingAfterBreak="0">
+  <w:abstractNum w:abstractNumId="38" w15:restartNumberingAfterBreak="0">
     <w:nsid w:val="78D00B68"/>
     <w:multiLevelType w:val="hybridMultilevel"/>
     <w:tmpl w:val="AB9E4FA8"/>
@@ -19665,7 +19994,7 @@
       </w:rPr>
     </w:lvl>
   </w:abstractNum>
-  <w:abstractNum w:abstractNumId="38" w15:restartNumberingAfterBreak="0">
+  <w:abstractNum w:abstractNumId="39" w15:restartNumberingAfterBreak="0">
     <w:nsid w:val="7A515620"/>
     <w:multiLevelType w:val="hybridMultilevel"/>
     <w:tmpl w:val="A7561ADA"/>
@@ -19778,7 +20107,7 @@
       </w:rPr>
     </w:lvl>
   </w:abstractNum>
-  <w:abstractNum w:abstractNumId="39" w15:restartNumberingAfterBreak="0">
+  <w:abstractNum w:abstractNumId="40" w15:restartNumberingAfterBreak="0">
     <w:nsid w:val="7B193736"/>
     <w:multiLevelType w:val="multilevel"/>
     <w:tmpl w:val="3A32EA0C"/>
@@ -19906,7 +20235,7 @@
       </w:pPr>
     </w:lvl>
   </w:abstractNum>
-  <w:abstractNum w:abstractNumId="40" w15:restartNumberingAfterBreak="0">
+  <w:abstractNum w:abstractNumId="41" w15:restartNumberingAfterBreak="0">
     <w:nsid w:val="7DD245F2"/>
     <w:multiLevelType w:val="hybridMultilevel"/>
     <w:tmpl w:val="3100450C"/>
@@ -20047,130 +20376,133 @@
     </w:lvl>
   </w:abstractNum>
   <w:num w:numId="1" w16cid:durableId="1298953545">
-    <w:abstractNumId w:val="39"/>
+    <w:abstractNumId w:val="40"/>
   </w:num>
   <w:num w:numId="2" w16cid:durableId="1815676844">
     <w:abstractNumId w:val="1"/>
   </w:num>
   <w:num w:numId="3" w16cid:durableId="2009746057">
+    <w:abstractNumId w:val="6"/>
+  </w:num>
+  <w:num w:numId="4" w16cid:durableId="586617919">
+    <w:abstractNumId w:val="35"/>
+  </w:num>
+  <w:num w:numId="5" w16cid:durableId="1266958306">
+    <w:abstractNumId w:val="26"/>
+  </w:num>
+  <w:num w:numId="6" w16cid:durableId="1819153165">
+    <w:abstractNumId w:val="7"/>
+  </w:num>
+  <w:num w:numId="7" w16cid:durableId="1335961858">
+    <w:abstractNumId w:val="28"/>
+  </w:num>
+  <w:num w:numId="8" w16cid:durableId="1501307884">
+    <w:abstractNumId w:val="41"/>
+  </w:num>
+  <w:num w:numId="9" w16cid:durableId="1734700329">
     <w:abstractNumId w:val="5"/>
   </w:num>
-  <w:num w:numId="4" w16cid:durableId="586617919">
+  <w:num w:numId="10" w16cid:durableId="352192809">
+    <w:abstractNumId w:val="17"/>
+  </w:num>
+  <w:num w:numId="11" w16cid:durableId="1110860615">
+    <w:abstractNumId w:val="25"/>
+  </w:num>
+  <w:num w:numId="12" w16cid:durableId="1880044359">
+    <w:abstractNumId w:val="18"/>
+  </w:num>
+  <w:num w:numId="13" w16cid:durableId="23600006">
     <w:abstractNumId w:val="34"/>
   </w:num>
-  <w:num w:numId="5" w16cid:durableId="1266958306">
-    <w:abstractNumId w:val="25"/>
-  </w:num>
-  <w:num w:numId="6" w16cid:durableId="1819153165">
-    <w:abstractNumId w:val="6"/>
-  </w:num>
-  <w:num w:numId="7" w16cid:durableId="1335961858">
-    <w:abstractNumId w:val="27"/>
-  </w:num>
-  <w:num w:numId="8" w16cid:durableId="1501307884">
-    <w:abstractNumId w:val="40"/>
-  </w:num>
-  <w:num w:numId="9" w16cid:durableId="1734700329">
-    <w:abstractNumId w:val="4"/>
-  </w:num>
-  <w:num w:numId="10" w16cid:durableId="352192809">
-    <w:abstractNumId w:val="16"/>
-  </w:num>
-  <w:num w:numId="11" w16cid:durableId="1110860615">
-    <w:abstractNumId w:val="24"/>
-  </w:num>
-  <w:num w:numId="12" w16cid:durableId="1880044359">
-    <w:abstractNumId w:val="17"/>
-  </w:num>
-  <w:num w:numId="13" w16cid:durableId="23600006">
-    <w:abstractNumId w:val="33"/>
-  </w:num>
   <w:num w:numId="14" w16cid:durableId="897781727">
-    <w:abstractNumId w:val="36"/>
+    <w:abstractNumId w:val="37"/>
   </w:num>
   <w:num w:numId="15" w16cid:durableId="770508502">
-    <w:abstractNumId w:val="8"/>
+    <w:abstractNumId w:val="9"/>
   </w:num>
   <w:num w:numId="16" w16cid:durableId="1573612973">
     <w:abstractNumId w:val="3"/>
   </w:num>
   <w:num w:numId="17" w16cid:durableId="333919850">
-    <w:abstractNumId w:val="14"/>
+    <w:abstractNumId w:val="15"/>
   </w:num>
   <w:num w:numId="18" w16cid:durableId="1810710519">
-    <w:abstractNumId w:val="21"/>
+    <w:abstractNumId w:val="22"/>
     <w:lvlOverride w:ilvl="0">
       <w:startOverride w:val="1"/>
     </w:lvlOverride>
   </w:num>
   <w:num w:numId="19" w16cid:durableId="1937399083">
-    <w:abstractNumId w:val="9"/>
+    <w:abstractNumId w:val="10"/>
   </w:num>
   <w:num w:numId="20" w16cid:durableId="1332684608">
-    <w:abstractNumId w:val="38"/>
+    <w:abstractNumId w:val="39"/>
   </w:num>
   <w:num w:numId="21" w16cid:durableId="33776364">
-    <w:abstractNumId w:val="23"/>
+    <w:abstractNumId w:val="24"/>
   </w:num>
   <w:num w:numId="22" w16cid:durableId="1921409567">
-    <w:abstractNumId w:val="12"/>
+    <w:abstractNumId w:val="13"/>
   </w:num>
   <w:num w:numId="23" w16cid:durableId="136072236">
     <w:abstractNumId w:val="0"/>
   </w:num>
   <w:num w:numId="24" w16cid:durableId="443382228">
-    <w:abstractNumId w:val="10"/>
+    <w:abstractNumId w:val="11"/>
   </w:num>
   <w:num w:numId="25" w16cid:durableId="1133526582">
-    <w:abstractNumId w:val="29"/>
+    <w:abstractNumId w:val="30"/>
   </w:num>
   <w:num w:numId="26" w16cid:durableId="2023898519">
-    <w:abstractNumId w:val="13"/>
+    <w:abstractNumId w:val="14"/>
   </w:num>
   <w:num w:numId="27" w16cid:durableId="1826822805">
-    <w:abstractNumId w:val="35"/>
+    <w:abstractNumId w:val="36"/>
   </w:num>
   <w:num w:numId="28" w16cid:durableId="1627082580">
-    <w:abstractNumId w:val="28"/>
+    <w:abstractNumId w:val="29"/>
   </w:num>
   <w:num w:numId="29" w16cid:durableId="866990798">
     <w:abstractNumId w:val="2"/>
   </w:num>
   <w:num w:numId="30" w16cid:durableId="1675959838">
-    <w:abstractNumId w:val="18"/>
+    <w:abstractNumId w:val="19"/>
   </w:num>
   <w:num w:numId="31" w16cid:durableId="1458571656">
-    <w:abstractNumId w:val="15"/>
+    <w:abstractNumId w:val="16"/>
   </w:num>
   <w:num w:numId="32" w16cid:durableId="153381932">
-    <w:abstractNumId w:val="30"/>
+    <w:abstractNumId w:val="31"/>
   </w:num>
   <w:num w:numId="33" w16cid:durableId="1098019899">
-    <w:abstractNumId w:val="37"/>
+    <w:abstractNumId w:val="38"/>
   </w:num>
   <w:num w:numId="34" w16cid:durableId="696199879">
-    <w:abstractNumId w:val="19"/>
+    <w:abstractNumId w:val="20"/>
   </w:num>
   <w:num w:numId="35" w16cid:durableId="364183673">
-    <w:abstractNumId w:val="26"/>
+    <w:abstractNumId w:val="27"/>
   </w:num>
   <w:num w:numId="36" w16cid:durableId="1911190742">
-    <w:abstractNumId w:val="11"/>
+    <w:abstractNumId w:val="12"/>
   </w:num>
   <w:num w:numId="37" w16cid:durableId="326254118">
-    <w:abstractNumId w:val="31"/>
+    <w:abstractNumId w:val="32"/>
   </w:num>
   <w:num w:numId="38" w16cid:durableId="119231244">
-    <w:abstractNumId w:val="20"/>
+    <w:abstractNumId w:val="21"/>
   </w:num>
   <w:num w:numId="39" w16cid:durableId="1781223151">
-    <w:abstractNumId w:val="32"/>
+    <w:abstractNumId w:val="33"/>
   </w:num>
   <w:num w:numId="40" w16cid:durableId="2136946575">
-    <w:abstractNumId w:val="7"/>
+    <w:abstractNumId w:val="8"/>
   </w:num>
   <w:num w:numId="41" w16cid:durableId="1314985987">
-    <w:abstractNumId w:val="22"/>
+    <w:abstractNumId w:val="23"/>
+  </w:num>
+  <w:num w:numId="42" w16cid:durableId="1723749264">
+    <w:abstractNumId w:val="4"/>
   </w:num>
   <w:numIdMacAtCleanup w:val="13"/>
 </w:numbering>
@@ -21475,6 +21807,10 @@
 </file>
 
 <file path=customXml/item1.xml><?xml version="1.0" encoding="utf-8"?>
+<b:Sources xmlns:b="http://schemas.openxmlformats.org/officeDocument/2006/bibliography" xmlns="http://schemas.openxmlformats.org/officeDocument/2006/bibliography" SelectedStyle="\APASixthEditionOfficeOnline.xsl" StyleName="APA" Version="6"/>
+</file>
+
+<file path=customXml/item2.xml><?xml version="1.0" encoding="utf-8"?>
 <p:properties xmlns:p="http://schemas.microsoft.com/office/2006/metadata/properties" xmlns:xsi="http://www.w3.org/2001/XMLSchema-instance" xmlns:pc="http://schemas.microsoft.com/office/infopath/2007/PartnerControls">
   <documentManagement>
     <TaxCatchAll xmlns="dfa80de1-e9bb-4cf2-893d-d06220b3971a" xsi:nil="true"/>
@@ -21485,20 +21821,7 @@
 </p:properties>
 </file>
 
-<file path=customXml/item2.xml><?xml version="1.0" encoding="utf-8"?>
-<b:Sources xmlns:b="http://schemas.openxmlformats.org/officeDocument/2006/bibliography" xmlns="http://schemas.openxmlformats.org/officeDocument/2006/bibliography" SelectedStyle="\APASixthEditionOfficeOnline.xsl" StyleName="APA" Version="6"/>
-</file>
-
 <file path=customXml/item3.xml><?xml version="1.0" encoding="utf-8"?>
-<?mso-contentType ?>
-<FormTemplates xmlns="http://schemas.microsoft.com/sharepoint/v3/contenttype/forms">
-  <Display>DocumentLibraryForm</Display>
-  <Edit>DocumentLibraryForm</Edit>
-  <New>DocumentLibraryForm</New>
-</FormTemplates>
-</file>
-
-<file path=customXml/item4.xml><?xml version="1.0" encoding="utf-8"?>
 <ct:contentTypeSchema xmlns:ct="http://schemas.microsoft.com/office/2006/metadata/contentType" xmlns:ma="http://schemas.microsoft.com/office/2006/metadata/properties/metaAttributes" ct:_="" ma:_="" ma:contentTypeName="Document" ma:contentTypeID="0x010100E529CC47EA4E614CBF50FAFAB9B8F32B" ma:contentTypeVersion="13" ma:contentTypeDescription="Crée un document." ma:contentTypeScope="" ma:versionID="b0c7ed87d1a958e9d45e6a628dda67b2">
   <xsd:schema xmlns:xsd="http://www.w3.org/2001/XMLSchema" xmlns:xs="http://www.w3.org/2001/XMLSchema" xmlns:p="http://schemas.microsoft.com/office/2006/metadata/properties" xmlns:ns2="98d92101-24da-4498-9971-a24673344bd8" xmlns:ns3="dfa80de1-e9bb-4cf2-893d-d06220b3971a" targetNamespace="http://schemas.microsoft.com/office/2006/metadata/properties" ma:root="true" ma:fieldsID="444cf053ca299ab1a8609ad922f5c0d6" ns2:_="" ns3:_="">
     <xsd:import namespace="98d92101-24da-4498-9971-a24673344bd8"/>
@@ -21721,7 +22044,24 @@
 </ct:contentTypeSchema>
 </file>
 
+<file path=customXml/item4.xml><?xml version="1.0" encoding="utf-8"?>
+<?mso-contentType ?>
+<FormTemplates xmlns="http://schemas.microsoft.com/sharepoint/v3/contenttype/forms">
+  <Display>DocumentLibraryForm</Display>
+  <Edit>DocumentLibraryForm</Edit>
+  <New>DocumentLibraryForm</New>
+</FormTemplates>
+</file>
+
 <file path=customXml/itemProps1.xml><?xml version="1.0" encoding="utf-8"?>
+<ds:datastoreItem xmlns:ds="http://schemas.openxmlformats.org/officeDocument/2006/customXml" ds:itemID="{E593C045-97B9-4A62-AB4B-5CB5DA2D7388}">
+  <ds:schemaRefs>
+    <ds:schemaRef ds:uri="http://schemas.openxmlformats.org/officeDocument/2006/bibliography"/>
+  </ds:schemaRefs>
+</ds:datastoreItem>
+</file>
+
+<file path=customXml/itemProps2.xml><?xml version="1.0" encoding="utf-8"?>
 <ds:datastoreItem xmlns:ds="http://schemas.openxmlformats.org/officeDocument/2006/customXml" ds:itemID="{67CD1812-8B57-456C-9CBC-7D2297210787}">
   <ds:schemaRefs>
     <ds:schemaRef ds:uri="http://schemas.microsoft.com/office/2006/metadata/properties"/>
@@ -21732,23 +22072,7 @@
 </ds:datastoreItem>
 </file>
 
-<file path=customXml/itemProps2.xml><?xml version="1.0" encoding="utf-8"?>
-<ds:datastoreItem xmlns:ds="http://schemas.openxmlformats.org/officeDocument/2006/customXml" ds:itemID="{E593C045-97B9-4A62-AB4B-5CB5DA2D7388}">
-  <ds:schemaRefs>
-    <ds:schemaRef ds:uri="http://schemas.openxmlformats.org/officeDocument/2006/bibliography"/>
-  </ds:schemaRefs>
-</ds:datastoreItem>
-</file>
-
 <file path=customXml/itemProps3.xml><?xml version="1.0" encoding="utf-8"?>
-<ds:datastoreItem xmlns:ds="http://schemas.openxmlformats.org/officeDocument/2006/customXml" ds:itemID="{1DADA05A-DA17-4CB0-90B5-C889667DD54A}">
-  <ds:schemaRefs>
-    <ds:schemaRef ds:uri="http://schemas.microsoft.com/sharepoint/v3/contenttype/forms"/>
-  </ds:schemaRefs>
-</ds:datastoreItem>
-</file>
-
-<file path=customXml/itemProps4.xml><?xml version="1.0" encoding="utf-8"?>
 <ds:datastoreItem xmlns:ds="http://schemas.openxmlformats.org/officeDocument/2006/customXml" ds:itemID="{700D8043-C34E-4EC6-98BE-7219263EC485}">
   <ds:schemaRefs>
     <ds:schemaRef ds:uri="http://schemas.microsoft.com/office/2006/metadata/contentType"/>
@@ -21765,4 +22089,12 @@
     <ds:schemaRef ds:uri="http://schemas.microsoft.com/internal/obd"/>
   </ds:schemaRefs>
 </ds:datastoreItem>
+</file>
+
+<file path=customXml/itemProps4.xml><?xml version="1.0" encoding="utf-8"?>
+<ds:datastoreItem xmlns:ds="http://schemas.openxmlformats.org/officeDocument/2006/customXml" ds:itemID="{1DADA05A-DA17-4CB0-90B5-C889667DD54A}">
+  <ds:schemaRefs>
+    <ds:schemaRef ds:uri="http://schemas.microsoft.com/sharepoint/v3/contenttype/forms"/>
+  </ds:schemaRefs>
+</ds:datastoreItem>
 </file>
</xml_diff>

<commit_message>
docs(Corrections + Sprint 2 + Gestion des comptes) :  Ajouter section sprint 2, modification Gestion des comptes
</commit_message>
<xml_diff>
--- a/doc/PAPRO2_2024/Rapport-TPI.docx
+++ b/doc/PAPRO2_2024/Rapport-TPI.docx
@@ -4455,19 +4455,11 @@
           <w:iCs/>
         </w:rPr>
       </w:pPr>
-      <w:proofErr w:type="spellStart"/>
       <w:r>
         <w:rPr>
           <w:iCs/>
         </w:rPr>
-        <w:t>VolScore</w:t>
-      </w:r>
-      <w:proofErr w:type="spellEnd"/>
-      <w:r>
-        <w:rPr>
-          <w:iCs/>
-        </w:rPr>
-        <w:t xml:space="preserve"> est une application Web dont l’objectif est de convaincre l’instance dirigeante du volleyball vaudois (SVRV) de la nécessité et de la possibilité de simplifier les opérations de marquage des matches de championnat de volleyball.</w:t>
+        <w:t>VolScore est une application Web dont l’objectif est de convaincre l’instance dirigeante du volleyball vaudois (SVRV) de la nécessité et de la possibilité de simplifier les opérations de marquage des matches de championnat de volleyball.</w:t>
       </w:r>
     </w:p>
     <w:p>
@@ -4563,23 +4555,7 @@
     <w:p/>
     <w:p>
       <w:r>
-        <w:t>Lorsqu’on lance l’app web, l’application demande les informations classiques (</w:t>
-      </w:r>
-      <w:proofErr w:type="spellStart"/>
-      <w:r>
-        <w:t>username</w:t>
-      </w:r>
-      <w:proofErr w:type="spellEnd"/>
-      <w:r>
-        <w:t xml:space="preserve">, </w:t>
-      </w:r>
-      <w:proofErr w:type="spellStart"/>
-      <w:r>
-        <w:t>password</w:t>
-      </w:r>
-      <w:proofErr w:type="spellEnd"/>
-      <w:r>
-        <w:t>) pour s’enregistrer sur le site. Si l’utilisateur oublie son MDP, une option de réinitialiser son MDP est disponible et envoie un mail de confirmation.</w:t>
+        <w:t>Lorsqu’on lance l’app web, l’application demande les informations classiques (username, password) pour s’enregistrer sur le site. Si l’utilisateur oublie son MDP, une option de réinitialiser son MDP est disponible et envoie un mail de confirmation.</w:t>
       </w:r>
     </w:p>
     <w:p/>
@@ -4634,15 +4610,7 @@
         <w:t>génère</w:t>
       </w:r>
       <w:r>
-        <w:t xml:space="preserve"> un </w:t>
-      </w:r>
-      <w:proofErr w:type="spellStart"/>
-      <w:r>
-        <w:t>token</w:t>
-      </w:r>
-      <w:proofErr w:type="spellEnd"/>
-      <w:r>
-        <w:t xml:space="preserve"> qui est la signature de la feuille de match par le marqueur. </w:t>
+        <w:t xml:space="preserve"> un token qui est la signature de la feuille de match par le marqueur. </w:t>
       </w:r>
     </w:p>
     <w:p/>
@@ -4683,15 +4651,7 @@
         <w:t>vient</w:t>
       </w:r>
       <w:r>
-        <w:t xml:space="preserve"> pour valider l’arbitre et génère un </w:t>
-      </w:r>
-      <w:proofErr w:type="spellStart"/>
-      <w:r>
-        <w:t>token</w:t>
-      </w:r>
-      <w:proofErr w:type="spellEnd"/>
-      <w:r>
-        <w:t xml:space="preserve"> qui est la signature de la feuille de match par </w:t>
+        <w:t xml:space="preserve"> pour valider l’arbitre et génère un token qui est la signature de la feuille de match par </w:t>
       </w:r>
       <w:r>
         <w:t>l’arbitre.</w:t>
@@ -4776,23 +4736,7 @@
         </w:numPr>
       </w:pPr>
       <w:r>
-        <w:t>Un « </w:t>
-      </w:r>
-      <w:proofErr w:type="spellStart"/>
-      <w:r>
-        <w:t>daily</w:t>
-      </w:r>
-      <w:proofErr w:type="spellEnd"/>
-      <w:r>
-        <w:t xml:space="preserve"> </w:t>
-      </w:r>
-      <w:proofErr w:type="gramStart"/>
-      <w:r>
-        <w:t>meeting »</w:t>
-      </w:r>
-      <w:proofErr w:type="gramEnd"/>
-      <w:r>
-        <w:t xml:space="preserve"> chaque jour</w:t>
+        <w:t>Un « daily meeting » chaque jour</w:t>
       </w:r>
     </w:p>
     <w:p>
@@ -4804,15 +4748,7 @@
         </w:numPr>
       </w:pPr>
       <w:r>
-        <w:t xml:space="preserve">Des sprints avec des </w:t>
-      </w:r>
-      <w:proofErr w:type="spellStart"/>
-      <w:r>
-        <w:t>users</w:t>
-      </w:r>
-      <w:proofErr w:type="spellEnd"/>
-      <w:r>
-        <w:t xml:space="preserve"> stories pour organiser mon travail</w:t>
+        <w:t>Des sprints avec des users stories pour organiser mon travail</w:t>
       </w:r>
     </w:p>
     <w:p>
@@ -4824,15 +4760,7 @@
         </w:numPr>
       </w:pPr>
       <w:r>
-        <w:t xml:space="preserve">Des sprint </w:t>
-      </w:r>
-      <w:proofErr w:type="spellStart"/>
-      <w:r>
-        <w:t>review</w:t>
-      </w:r>
-      <w:proofErr w:type="spellEnd"/>
-      <w:r>
-        <w:t xml:space="preserve"> a la fin de chaque sprint</w:t>
+        <w:t>Des sprint review a la fin de chaque sprint</w:t>
       </w:r>
     </w:p>
     <w:p>
@@ -4854,15 +4782,7 @@
     </w:p>
     <w:p>
       <w:r>
-        <w:t xml:space="preserve">Pour intégrer cela l’outil </w:t>
-      </w:r>
-      <w:proofErr w:type="spellStart"/>
-      <w:r>
-        <w:t>IceScrum</w:t>
-      </w:r>
-      <w:proofErr w:type="spellEnd"/>
-      <w:r>
-        <w:t xml:space="preserve"> est utilisé. </w:t>
+        <w:t xml:space="preserve">Pour intégrer cela l’outil IceScrum est utilisé. </w:t>
       </w:r>
       <w:r>
         <w:t xml:space="preserve">Cet outil me permet de gérer un projet Agile et qui me simplifie la gestion du projet. Grâce à cet outil je vais pouvoir créer des sprints, des user stories ainsi que des tâches. </w:t>
@@ -5619,35 +5539,7 @@
               <w:rPr>
                 <w:rFonts w:cstheme="minorHAnsi"/>
               </w:rPr>
-              <w:t xml:space="preserve">: du </w:t>
-            </w:r>
-            <w:proofErr w:type="spellStart"/>
-            <w:r>
-              <w:rPr>
-                <w:rFonts w:cstheme="minorHAnsi"/>
-              </w:rPr>
-              <w:t>je</w:t>
-            </w:r>
-            <w:proofErr w:type="spellEnd"/>
-            <w:r>
-              <w:rPr>
-                <w:rFonts w:cstheme="minorHAnsi"/>
-              </w:rPr>
-              <w:t xml:space="preserve">. 9 mai </w:t>
-            </w:r>
-            <w:proofErr w:type="gramStart"/>
-            <w:r>
-              <w:rPr>
-                <w:rFonts w:cstheme="minorHAnsi"/>
-              </w:rPr>
-              <w:t>au di</w:t>
-            </w:r>
-            <w:proofErr w:type="gramEnd"/>
-            <w:r>
-              <w:rPr>
-                <w:rFonts w:cstheme="minorHAnsi"/>
-              </w:rPr>
-              <w:t>. 12 mai 2024</w:t>
+              <w:t>: du je. 9 mai au di. 12 mai 2024</w:t>
             </w:r>
             <w:r>
               <w:rPr>
@@ -5956,55 +5848,7 @@
           <w:bCs/>
           <w:szCs w:val="14"/>
         </w:rPr>
-        <w:t xml:space="preserve">Les user stories sont définis sur </w:t>
-      </w:r>
-      <w:proofErr w:type="spellStart"/>
-      <w:r>
-        <w:rPr>
-          <w:bCs/>
-          <w:szCs w:val="14"/>
-        </w:rPr>
-        <w:t>IceScrum</w:t>
-      </w:r>
-      <w:proofErr w:type="spellEnd"/>
-      <w:r>
-        <w:rPr>
-          <w:bCs/>
-          <w:szCs w:val="14"/>
-        </w:rPr>
-        <w:t xml:space="preserve">. Tests d’acceptance créer sur chaque </w:t>
-      </w:r>
-      <w:proofErr w:type="spellStart"/>
-      <w:r>
-        <w:rPr>
-          <w:bCs/>
-          <w:szCs w:val="14"/>
-        </w:rPr>
-        <w:t>users</w:t>
-      </w:r>
-      <w:proofErr w:type="spellEnd"/>
-      <w:r>
-        <w:rPr>
-          <w:bCs/>
-          <w:szCs w:val="14"/>
-        </w:rPr>
-        <w:t xml:space="preserve"> </w:t>
-      </w:r>
-      <w:proofErr w:type="spellStart"/>
-      <w:r>
-        <w:rPr>
-          <w:bCs/>
-          <w:szCs w:val="14"/>
-        </w:rPr>
-        <w:t>storys</w:t>
-      </w:r>
-      <w:proofErr w:type="spellEnd"/>
-      <w:r>
-        <w:rPr>
-          <w:bCs/>
-          <w:szCs w:val="14"/>
-        </w:rPr>
-        <w:t>.</w:t>
+        <w:t>Les user stories sont définis sur IceScrum. Tests d’acceptance créer sur chaque users storys.</w:t>
       </w:r>
     </w:p>
     <w:p>
@@ -6051,62 +5895,30 @@
           <w:bCs/>
           <w:szCs w:val="14"/>
         </w:rPr>
-        <w:t xml:space="preserve">données et points spécifique des </w:t>
-      </w:r>
-      <w:proofErr w:type="spellStart"/>
-      <w:r>
+        <w:t>données et points spécifique des users stories discutée avec chef de projet</w:t>
+      </w:r>
+    </w:p>
+    <w:p>
+      <w:pPr>
         <w:rPr>
           <w:bCs/>
           <w:szCs w:val="14"/>
         </w:rPr>
-        <w:t>users</w:t>
-      </w:r>
-      <w:proofErr w:type="spellEnd"/>
-      <w:r>
+      </w:pPr>
+    </w:p>
+    <w:p>
+      <w:pPr>
         <w:rPr>
           <w:bCs/>
           <w:szCs w:val="14"/>
         </w:rPr>
-        <w:t xml:space="preserve"> stories discutée avec chef de projet</w:t>
-      </w:r>
-    </w:p>
-    <w:p>
-      <w:pPr>
+      </w:pPr>
+      <w:r>
         <w:rPr>
           <w:bCs/>
           <w:szCs w:val="14"/>
         </w:rPr>
-      </w:pPr>
-    </w:p>
-    <w:p>
-      <w:pPr>
-        <w:rPr>
-          <w:bCs/>
-          <w:szCs w:val="14"/>
-        </w:rPr>
-      </w:pPr>
-      <w:r>
-        <w:rPr>
-          <w:bCs/>
-          <w:szCs w:val="14"/>
-        </w:rPr>
-        <w:t xml:space="preserve">La sprint </w:t>
-      </w:r>
-      <w:proofErr w:type="spellStart"/>
-      <w:r>
-        <w:rPr>
-          <w:bCs/>
-          <w:szCs w:val="14"/>
-        </w:rPr>
-        <w:t>review</w:t>
-      </w:r>
-      <w:proofErr w:type="spellEnd"/>
-      <w:r>
-        <w:rPr>
-          <w:bCs/>
-          <w:szCs w:val="14"/>
-        </w:rPr>
-        <w:t xml:space="preserve"> se fera lundi 06.05.2024 à </w:t>
+        <w:t xml:space="preserve">La sprint review se fera lundi 06.05.2024 à </w:t>
       </w:r>
       <w:r>
         <w:rPr>
@@ -6313,23 +6125,7 @@
           <w:bCs/>
           <w:szCs w:val="14"/>
         </w:rPr>
-        <w:t xml:space="preserve">La sprint </w:t>
-      </w:r>
-      <w:proofErr w:type="spellStart"/>
-      <w:r>
-        <w:rPr>
-          <w:bCs/>
-          <w:szCs w:val="14"/>
-        </w:rPr>
-        <w:t>review</w:t>
-      </w:r>
-      <w:proofErr w:type="spellEnd"/>
-      <w:r>
-        <w:rPr>
-          <w:bCs/>
-          <w:szCs w:val="14"/>
-        </w:rPr>
-        <w:t xml:space="preserve"> se fera vendredi 17.05.2024 à 14H</w:t>
+        <w:t>La sprint review se fera vendredi 17.05.2024 à 14H</w:t>
       </w:r>
     </w:p>
     <w:p>
@@ -6466,64 +6262,23 @@
           <w:bCs/>
           <w:szCs w:val="14"/>
         </w:rPr>
-        <w:t xml:space="preserve">La sprint </w:t>
-      </w:r>
-      <w:proofErr w:type="spellStart"/>
-      <w:r>
+        <w:t>La sprint review se fera vendredi 24.05.2024 à 14H</w:t>
+      </w:r>
+    </w:p>
+    <w:p>
+      <w:pPr>
         <w:rPr>
           <w:bCs/>
           <w:szCs w:val="14"/>
         </w:rPr>
-        <w:t>review</w:t>
-      </w:r>
-      <w:proofErr w:type="spellEnd"/>
+      </w:pPr>
       <w:r>
         <w:rPr>
           <w:bCs/>
           <w:szCs w:val="14"/>
         </w:rPr>
-        <w:t xml:space="preserve"> se fera vendredi 24.05.2024 à 14H</w:t>
-      </w:r>
-    </w:p>
-    <w:p>
-      <w:pPr>
-        <w:rPr>
-          <w:bCs/>
-          <w:szCs w:val="14"/>
-        </w:rPr>
-      </w:pPr>
-      <w:r>
-        <w:rPr>
-          <w:bCs/>
-          <w:szCs w:val="14"/>
-        </w:rPr>
-        <w:t xml:space="preserve">Un code </w:t>
-      </w:r>
-      <w:proofErr w:type="spellStart"/>
-      <w:r>
-        <w:rPr>
-          <w:bCs/>
-          <w:szCs w:val="14"/>
-        </w:rPr>
-        <w:t>review</w:t>
-      </w:r>
-      <w:proofErr w:type="spellEnd"/>
-      <w:r>
-        <w:rPr>
-          <w:bCs/>
-          <w:szCs w:val="14"/>
-        </w:rPr>
-        <w:t xml:space="preserve"> s’ajoutera à cette réunion après le sprint </w:t>
-      </w:r>
-      <w:proofErr w:type="spellStart"/>
-      <w:r>
-        <w:rPr>
-          <w:bCs/>
-          <w:szCs w:val="14"/>
-        </w:rPr>
-        <w:t>review</w:t>
-      </w:r>
-      <w:proofErr w:type="spellEnd"/>
+        <w:t>Un code review s’ajoutera à cette réunion après le sprint review</w:t>
+      </w:r>
     </w:p>
     <w:p>
       <w:pPr>
@@ -6598,23 +6353,7 @@
           <w:bCs/>
           <w:szCs w:val="14"/>
         </w:rPr>
-        <w:t xml:space="preserve">La sprint </w:t>
-      </w:r>
-      <w:proofErr w:type="spellStart"/>
-      <w:r>
-        <w:rPr>
-          <w:bCs/>
-          <w:szCs w:val="14"/>
-        </w:rPr>
-        <w:t>review</w:t>
-      </w:r>
-      <w:proofErr w:type="spellEnd"/>
-      <w:r>
-        <w:rPr>
-          <w:bCs/>
-          <w:szCs w:val="14"/>
-        </w:rPr>
-        <w:t xml:space="preserve"> se fera vendredi</w:t>
+        <w:t>La sprint review se fera vendredi</w:t>
       </w:r>
       <w:r>
         <w:rPr>
@@ -7665,61 +7404,17 @@
           <w:szCs w:val="14"/>
           <w:lang w:eastAsia="fr-FR"/>
         </w:rPr>
-        <w:t>La table « </w:t>
-      </w:r>
-      <w:proofErr w:type="spellStart"/>
-      <w:r>
-        <w:rPr>
-          <w:rFonts w:ascii="Arial" w:hAnsi="Arial"/>
-          <w:sz w:val="24"/>
-          <w:szCs w:val="14"/>
-          <w:lang w:eastAsia="fr-FR"/>
-        </w:rPr>
-        <w:t>mailrequest</w:t>
-      </w:r>
-      <w:proofErr w:type="spellEnd"/>
-      <w:r>
-        <w:rPr>
-          <w:rFonts w:ascii="Arial" w:hAnsi="Arial"/>
-          <w:sz w:val="24"/>
-          <w:szCs w:val="14"/>
-          <w:lang w:eastAsia="fr-FR"/>
-        </w:rPr>
-        <w:t> » qu’on voit dans l’image ci-dessus permet de lorsqu’on on envoie un mail retrouvé l’user lier au Token envoyé par mail. SI on retrouve le Token cela veut dire que la personne la reçu par mail.</w:t>
-      </w:r>
-    </w:p>
-    <w:p>
-      <w:r>
-        <w:t>Pour effectuer cette tâche je vais utiliser la libraire « </w:t>
-      </w:r>
-      <w:proofErr w:type="spellStart"/>
-      <w:r>
-        <w:t>PHPMailer</w:t>
-      </w:r>
-      <w:proofErr w:type="spellEnd"/>
-      <w:r>
-        <w:t xml:space="preserve"> ». Je fais </w:t>
-      </w:r>
-      <w:proofErr w:type="spellStart"/>
-      <w:r>
-        <w:t>se</w:t>
-      </w:r>
-      <w:proofErr w:type="spellEnd"/>
-      <w:r>
-        <w:t xml:space="preserve"> choix car je l’ai déjà utilisé, simple d’utilisation et plus rapide à implémenter car je l’ai déjà fait. </w:t>
-      </w:r>
-    </w:p>
-    <w:p>
-      <w:r>
-        <w:t xml:space="preserve">Cependant j’ajouterai une validation par </w:t>
-      </w:r>
-      <w:proofErr w:type="gramStart"/>
-      <w:r>
-        <w:t>e-mail</w:t>
-      </w:r>
-      <w:proofErr w:type="gramEnd"/>
-      <w:r>
-        <w:t xml:space="preserve"> de compte car si le mail inscrit est faux une réinitialisation de compte par mail est inutile. Mais puisque ce n’est pas du cahier des charges ce n’est pas nécessaire.</w:t>
+        <w:t>La table « mailrequest » qu’on voit dans l’image ci-dessus permet de lorsqu’on on envoie un mail retrouvé l’user lier au Token envoyé par mail. SI on retrouve le Token cela veut dire que la personne la reçu par mail.</w:t>
+      </w:r>
+    </w:p>
+    <w:p>
+      <w:r>
+        <w:t xml:space="preserve">Pour effectuer cette tâche je vais utiliser la libraire « PHPMailer ». Je fais se choix car je l’ai déjà utilisé, simple d’utilisation et plus rapide à implémenter car je l’ai déjà fait. </w:t>
+      </w:r>
+    </w:p>
+    <w:p>
+      <w:r>
+        <w:t>Cependant j’ajouterai une validation par e-mail de compte car si le mail inscrit est faux une réinitialisation de compte par mail est inutile. Mais puisque ce n’est pas du cahier des charges ce n’est pas nécessaire.</w:t>
       </w:r>
     </w:p>
     <w:p>
@@ -7944,33 +7639,7 @@
     <w:p/>
     <w:p>
       <w:r>
-        <w:t>Pour implémenter des QR Code dans mon site internet pour l’affichage des profils du marqueur et de l’arbitre je vais utiliser la librairie « </w:t>
-      </w:r>
-      <w:proofErr w:type="spellStart"/>
-      <w:r>
-        <w:t>phpqrcode</w:t>
-      </w:r>
-      <w:proofErr w:type="spellEnd"/>
-      <w:r>
-        <w:t xml:space="preserve"> » qui permet de générer une image grâce </w:t>
-      </w:r>
-      <w:proofErr w:type="spellStart"/>
-      <w:proofErr w:type="gramStart"/>
-      <w:r>
-        <w:t>a</w:t>
-      </w:r>
-      <w:proofErr w:type="spellEnd"/>
-      <w:proofErr w:type="gramEnd"/>
-      <w:r>
-        <w:t xml:space="preserve"> un URL. Je vais ensuite pouvoir afficher ses images sur mon site. Ses images je vais les stocker dans le fichier images/</w:t>
-      </w:r>
-      <w:proofErr w:type="spellStart"/>
-      <w:r>
-        <w:t>qrcode</w:t>
-      </w:r>
-      <w:proofErr w:type="spellEnd"/>
-      <w:r>
-        <w:t>/ que je vais devoir créer.</w:t>
+        <w:t>Pour implémenter des QR Code dans mon site internet pour l’affichage des profils du marqueur et de l’arbitre je vais utiliser la librairie « phpqrcode » qui permet de générer une image grâce a un URL. Je vais ensuite pouvoir afficher ses images sur mon site. Ses images je vais les stocker dans le fichier images/qrcode/ que je vais devoir créer.</w:t>
       </w:r>
     </w:p>
     <w:p>
@@ -8033,13 +7702,8 @@
     <w:p/>
     <w:p>
       <w:r>
-        <w:t xml:space="preserve">En tant qu'utilisateur de </w:t>
-      </w:r>
-      <w:proofErr w:type="spellStart"/>
-      <w:r>
-        <w:t>VolScore</w:t>
-      </w:r>
-      <w:proofErr w:type="spellEnd"/>
+        <w:t>En tant qu'utilisateur de VolScore</w:t>
+      </w:r>
     </w:p>
     <w:p>
       <w:r>
@@ -8110,23 +7774,7 @@
           </w:tcPr>
           <w:p>
             <w:r>
-              <w:t xml:space="preserve">Dans la page de login, lorsque j'inscris mon </w:t>
-            </w:r>
-            <w:proofErr w:type="spellStart"/>
-            <w:r>
-              <w:t>username</w:t>
-            </w:r>
-            <w:proofErr w:type="spellEnd"/>
-            <w:r>
-              <w:t xml:space="preserve"> et </w:t>
-            </w:r>
-            <w:proofErr w:type="spellStart"/>
-            <w:r>
-              <w:t>mdp</w:t>
-            </w:r>
-            <w:proofErr w:type="spellEnd"/>
-            <w:r>
-              <w:t xml:space="preserve"> (correctement) </w:t>
+              <w:t xml:space="preserve">Dans la page de login, lorsque j'inscris mon username et mdp (correctement) </w:t>
             </w:r>
           </w:p>
           <w:p>
@@ -8141,15 +7789,7 @@
           </w:p>
           <w:p>
             <w:r>
-              <w:t>(</w:t>
-            </w:r>
-            <w:proofErr w:type="gramStart"/>
-            <w:r>
-              <w:t>home-identifié.jpg</w:t>
-            </w:r>
-            <w:proofErr w:type="gramEnd"/>
-            <w:r>
-              <w:t>)</w:t>
+              <w:t>(home-identifié.jpg)</w:t>
             </w:r>
           </w:p>
         </w:tc>
@@ -8172,23 +7812,7 @@
           </w:tcPr>
           <w:p>
             <w:r>
-              <w:t xml:space="preserve">Lorsque j'inscris mon </w:t>
-            </w:r>
-            <w:proofErr w:type="spellStart"/>
-            <w:r>
-              <w:t>username</w:t>
-            </w:r>
-            <w:proofErr w:type="spellEnd"/>
-            <w:r>
-              <w:t xml:space="preserve"> et </w:t>
-            </w:r>
-            <w:proofErr w:type="spellStart"/>
-            <w:r>
-              <w:t>mdp</w:t>
-            </w:r>
-            <w:proofErr w:type="spellEnd"/>
-            <w:r>
-              <w:t xml:space="preserve"> (avec une erreur quelque part) </w:t>
+              <w:t xml:space="preserve">Lorsque j'inscris mon username et mdp (avec une erreur quelque part) </w:t>
             </w:r>
           </w:p>
           <w:p>
@@ -8226,25 +7850,12 @@
           </w:p>
           <w:p>
             <w:r>
-              <w:t xml:space="preserve">J'arrive sur la page de réinitialisation du </w:t>
+              <w:t>J'arrive sur la page de réinitialisation du mdp</w:t>
             </w:r>
-            <w:proofErr w:type="spellStart"/>
-            <w:r>
-              <w:t>mdp</w:t>
-            </w:r>
-            <w:proofErr w:type="spellEnd"/>
           </w:p>
           <w:p>
             <w:r>
-              <w:t>(</w:t>
-            </w:r>
-            <w:proofErr w:type="gramStart"/>
-            <w:r>
-              <w:t>mailsend.jpg</w:t>
-            </w:r>
-            <w:proofErr w:type="gramEnd"/>
-            <w:r>
-              <w:t>)</w:t>
+              <w:t>(mailsend.jpg)</w:t>
             </w:r>
           </w:p>
         </w:tc>
@@ -8366,36 +7977,12 @@
           </w:tcPr>
           <w:p>
             <w:r>
-              <w:t xml:space="preserve">Dans la page de </w:t>
-            </w:r>
-            <w:proofErr w:type="spellStart"/>
-            <w:r>
-              <w:t>réinit</w:t>
-            </w:r>
-            <w:proofErr w:type="spellEnd"/>
-            <w:r>
-              <w:t xml:space="preserve"> de </w:t>
-            </w:r>
-            <w:proofErr w:type="spellStart"/>
-            <w:r>
-              <w:t>mdp</w:t>
-            </w:r>
-            <w:proofErr w:type="spellEnd"/>
-            <w:r>
-              <w:t>,</w:t>
+              <w:t>Dans la page de réinit de mdp,</w:t>
             </w:r>
           </w:p>
           <w:p>
             <w:r>
-              <w:t xml:space="preserve">Quand je mets mon </w:t>
-            </w:r>
-            <w:proofErr w:type="gramStart"/>
-            <w:r>
-              <w:t>email</w:t>
-            </w:r>
-            <w:proofErr w:type="gramEnd"/>
-            <w:r>
-              <w:t xml:space="preserve"> et que je clique OK</w:t>
+              <w:t>Quand je mets mon email et que je clique OK</w:t>
             </w:r>
           </w:p>
           <w:p>
@@ -8423,15 +8010,7 @@
           </w:tcPr>
           <w:p>
             <w:r>
-              <w:t xml:space="preserve">Dans la page de </w:t>
-            </w:r>
-            <w:proofErr w:type="spellStart"/>
-            <w:r>
-              <w:t>réinit</w:t>
-            </w:r>
-            <w:proofErr w:type="spellEnd"/>
-            <w:r>
-              <w:t>,</w:t>
+              <w:t>Dans la page de réinit,</w:t>
             </w:r>
           </w:p>
           <w:p>
@@ -8441,17 +8020,7 @@
           </w:p>
           <w:p>
             <w:r>
-              <w:t xml:space="preserve">Je retourne au login et je peux désormais me connecter </w:t>
-            </w:r>
-            <w:proofErr w:type="spellStart"/>
-            <w:proofErr w:type="gramStart"/>
-            <w:r>
-              <w:t>a</w:t>
-            </w:r>
-            <w:proofErr w:type="spellEnd"/>
-            <w:proofErr w:type="gramEnd"/>
-            <w:r>
-              <w:t xml:space="preserve"> mon compte avec le nouveau mot de passe</w:t>
+              <w:t>Je retourne au login et je peux désormais me connecter a mon compte avec le nouveau mot de passe</w:t>
             </w:r>
           </w:p>
         </w:tc>
@@ -8474,23 +8043,7 @@
           </w:tcPr>
           <w:p>
             <w:r>
-              <w:t xml:space="preserve">Dans la page de login, avec les bons </w:t>
-            </w:r>
-            <w:proofErr w:type="spellStart"/>
-            <w:r>
-              <w:t>credentials</w:t>
-            </w:r>
-            <w:proofErr w:type="spellEnd"/>
-            <w:r>
-              <w:t xml:space="preserve"> pour un utilisateur </w:t>
-            </w:r>
-            <w:proofErr w:type="spellStart"/>
-            <w:r>
-              <w:t>désacivé</w:t>
-            </w:r>
-            <w:proofErr w:type="spellEnd"/>
-            <w:r>
-              <w:t>,</w:t>
+              <w:t>Dans la page de login, avec les bons credentials pour un utilisateur désacivé,</w:t>
             </w:r>
           </w:p>
           <w:p>
@@ -8812,13 +8365,8 @@
     <w:p/>
     <w:p>
       <w:r>
-        <w:t xml:space="preserve">En tant qu'administrateur de </w:t>
-      </w:r>
-      <w:proofErr w:type="spellStart"/>
-      <w:r>
-        <w:t>VolScore</w:t>
-      </w:r>
-      <w:proofErr w:type="spellEnd"/>
+        <w:t>En tant qu'administrateur de VolScore</w:t>
+      </w:r>
     </w:p>
     <w:p>
       <w:r>
@@ -8827,13 +8375,8 @@
     </w:p>
     <w:p>
       <w:r>
-        <w:t xml:space="preserve">Pour avoir un control total sur la gestion des comptes de </w:t>
-      </w:r>
-      <w:proofErr w:type="spellStart"/>
-      <w:r>
-        <w:t>VolScore</w:t>
-      </w:r>
-      <w:proofErr w:type="spellEnd"/>
+        <w:t>Pour avoir un control total sur la gestion des comptes de VolScore</w:t>
+      </w:r>
     </w:p>
     <w:p/>
     <w:p>
@@ -8917,13 +8460,8 @@
           </w:tcPr>
           <w:p>
             <w:r>
-              <w:t xml:space="preserve">Page création </w:t>
+              <w:t>Page création de user</w:t>
             </w:r>
-            <w:proofErr w:type="gramStart"/>
-            <w:r>
-              <w:t>de user</w:t>
-            </w:r>
-            <w:proofErr w:type="gramEnd"/>
           </w:p>
         </w:tc>
         <w:tc>
@@ -8932,13 +8470,8 @@
           </w:tcPr>
           <w:p>
             <w:r>
-              <w:t xml:space="preserve">Lorsque je rentre dans la page créer un compte et que je </w:t>
+              <w:t>Lorsque je rentre dans la page créer un compte et que je renseigne:</w:t>
             </w:r>
-            <w:proofErr w:type="gramStart"/>
-            <w:r>
-              <w:t>renseigne:</w:t>
-            </w:r>
-            <w:proofErr w:type="gramEnd"/>
           </w:p>
           <w:p>
             <w:r>
@@ -8952,15 +8485,7 @@
           </w:p>
           <w:p>
             <w:r>
-              <w:t xml:space="preserve">* Un </w:t>
-            </w:r>
-            <w:proofErr w:type="gramStart"/>
-            <w:r>
-              <w:t>email</w:t>
-            </w:r>
-            <w:proofErr w:type="gramEnd"/>
-            <w:r>
-              <w:t xml:space="preserve"> unique</w:t>
+              <w:t>* Un email unique</w:t>
             </w:r>
           </w:p>
           <w:p>
@@ -8981,15 +8506,7 @@
           </w:p>
           <w:p>
             <w:r>
-              <w:t>(</w:t>
-            </w:r>
-            <w:proofErr w:type="gramStart"/>
-            <w:r>
-              <w:t>list-message.jpg</w:t>
-            </w:r>
-            <w:proofErr w:type="gramEnd"/>
-            <w:r>
-              <w:t>)</w:t>
+              <w:t>(list-message.jpg)</w:t>
             </w:r>
           </w:p>
         </w:tc>
@@ -9028,15 +8545,7 @@
           </w:p>
           <w:p>
             <w:r>
-              <w:t>(</w:t>
-            </w:r>
-            <w:proofErr w:type="gramStart"/>
-            <w:r>
-              <w:t>profileVueAdmin.jpg</w:t>
-            </w:r>
-            <w:proofErr w:type="gramEnd"/>
-            <w:r>
-              <w:t>)</w:t>
+              <w:t>(profileVueAdmin.jpg)</w:t>
             </w:r>
           </w:p>
         </w:tc>
@@ -9059,15 +8568,7 @@
           </w:tcPr>
           <w:p>
             <w:r>
-              <w:t xml:space="preserve">Dans </w:t>
-            </w:r>
-            <w:proofErr w:type="gramStart"/>
-            <w:r>
-              <w:t>la home</w:t>
-            </w:r>
-            <w:proofErr w:type="gramEnd"/>
-            <w:r>
-              <w:t xml:space="preserve"> page, connecté avec un rôle admin,</w:t>
+              <w:t>Dans la home page, connecté avec un rôle admin,</w:t>
             </w:r>
           </w:p>
           <w:p>
@@ -9077,15 +8578,7 @@
           </w:p>
           <w:p>
             <w:r>
-              <w:t>(</w:t>
-            </w:r>
-            <w:proofErr w:type="gramStart"/>
-            <w:r>
-              <w:t>home-connecté.jpg</w:t>
-            </w:r>
-            <w:proofErr w:type="gramEnd"/>
-            <w:r>
-              <w:t>)</w:t>
+              <w:t>(home-connecté.jpg)</w:t>
             </w:r>
           </w:p>
         </w:tc>
@@ -9112,13 +8605,8 @@
             </w:r>
           </w:p>
           <w:p>
-            <w:proofErr w:type="gramStart"/>
             <w:r>
-              <w:t>quand</w:t>
-            </w:r>
-            <w:proofErr w:type="gramEnd"/>
-            <w:r>
-              <w:t xml:space="preserve"> je clique "Créer"</w:t>
+              <w:t>quand je clique "Créer"</w:t>
             </w:r>
           </w:p>
           <w:p>
@@ -9128,15 +8616,7 @@
           </w:p>
           <w:p>
             <w:r>
-              <w:t>(</w:t>
-            </w:r>
-            <w:proofErr w:type="gramStart"/>
-            <w:r>
-              <w:t>création</w:t>
-            </w:r>
-            <w:proofErr w:type="gramEnd"/>
-            <w:r>
-              <w:t xml:space="preserve"> de compte.jpg)</w:t>
+              <w:t>(création de compte.jpg)</w:t>
             </w:r>
           </w:p>
         </w:tc>
@@ -9164,26 +8644,13 @@
           </w:p>
           <w:p>
             <w:r>
-              <w:t xml:space="preserve">Quand je clique le bouton de changement de </w:t>
-            </w:r>
-            <w:proofErr w:type="spellStart"/>
-            <w:r>
-              <w:t>status</w:t>
-            </w:r>
-            <w:proofErr w:type="spellEnd"/>
-            <w:r>
-              <w:t>,</w:t>
+              <w:t>Quand je clique le bouton de changement de status,</w:t>
             </w:r>
           </w:p>
           <w:p>
             <w:r>
-              <w:t xml:space="preserve">Je reviens sur la page avec le nouveau </w:t>
+              <w:t>Je reviens sur la page avec le nouveau status</w:t>
             </w:r>
-            <w:proofErr w:type="spellStart"/>
-            <w:r>
-              <w:t>status</w:t>
-            </w:r>
-            <w:proofErr w:type="spellEnd"/>
           </w:p>
         </w:tc>
       </w:tr>
@@ -9194,13 +8661,8 @@
             <w:shd w:val="clear" w:color="auto" w:fill="E2EFD9" w:themeFill="accent6" w:themeFillTint="33"/>
           </w:tcPr>
           <w:p>
-            <w:proofErr w:type="gramStart"/>
             <w:r>
-              <w:t>Email</w:t>
-            </w:r>
-            <w:proofErr w:type="gramEnd"/>
-            <w:r>
-              <w:t xml:space="preserve"> d'accueil</w:t>
+              <w:t>Email d'accueil</w:t>
             </w:r>
           </w:p>
         </w:tc>
@@ -9220,21 +8682,8 @@
           </w:p>
           <w:p>
             <w:r>
-              <w:t xml:space="preserve">Un </w:t>
+              <w:t>Un email lui est envoyé, contenant un lien de réinitialisation de mdp</w:t>
             </w:r>
-            <w:proofErr w:type="gramStart"/>
-            <w:r>
-              <w:t>email</w:t>
-            </w:r>
-            <w:proofErr w:type="gramEnd"/>
-            <w:r>
-              <w:t xml:space="preserve"> lui est envoyé, contenant un lien de réinitialisation de </w:t>
-            </w:r>
-            <w:proofErr w:type="spellStart"/>
-            <w:r>
-              <w:t>mdp</w:t>
-            </w:r>
-            <w:proofErr w:type="spellEnd"/>
           </w:p>
         </w:tc>
       </w:tr>
@@ -9840,13 +9289,8 @@
             <w:shd w:val="clear" w:color="auto" w:fill="E2EFD9" w:themeFill="accent6" w:themeFillTint="33"/>
           </w:tcPr>
           <w:p>
-            <w:proofErr w:type="gramStart"/>
             <w:r>
-              <w:t>Authentification fin</w:t>
-            </w:r>
-            <w:proofErr w:type="gramEnd"/>
-            <w:r>
-              <w:t xml:space="preserve"> de match</w:t>
+              <w:t>Authentification fin de match</w:t>
             </w:r>
           </w:p>
         </w:tc>
@@ -10390,13 +9834,8 @@
           </w:p>
           <w:p>
             <w:r>
-              <w:t xml:space="preserve">Une signature liée au match et a l'arbitre est générée dans la base de </w:t>
+              <w:t>Une signature liée au match et a l'arbitre est générée dans la base de donnée</w:t>
             </w:r>
-            <w:proofErr w:type="gramStart"/>
-            <w:r>
-              <w:t>donnée</w:t>
-            </w:r>
-            <w:proofErr w:type="gramEnd"/>
           </w:p>
         </w:tc>
       </w:tr>
@@ -10686,15 +10125,7 @@
           </w:p>
           <w:p>
             <w:r>
-              <w:t xml:space="preserve">Quand le site </w:t>
-            </w:r>
-            <w:proofErr w:type="gramStart"/>
-            <w:r>
-              <w:t>valident</w:t>
-            </w:r>
-            <w:proofErr w:type="gramEnd"/>
-            <w:r>
-              <w:t xml:space="preserve"> l'URL</w:t>
+              <w:t>Quand le site valident l'URL</w:t>
             </w:r>
           </w:p>
           <w:p>
@@ -10798,17 +10229,7 @@
           </w:p>
           <w:p>
             <w:r>
-              <w:t xml:space="preserve">Un bouton "Consulter" s'affiche et nous amène </w:t>
-            </w:r>
-            <w:proofErr w:type="spellStart"/>
-            <w:proofErr w:type="gramStart"/>
-            <w:r>
-              <w:t>a</w:t>
-            </w:r>
-            <w:proofErr w:type="spellEnd"/>
-            <w:proofErr w:type="gramEnd"/>
-            <w:r>
-              <w:t xml:space="preserve"> la feuille de match</w:t>
+              <w:t>Un bouton "Consulter" s'affiche et nous amène a la feuille de match</w:t>
             </w:r>
           </w:p>
         </w:tc>
@@ -11252,67 +10673,43 @@
           <w:b/>
         </w:rPr>
       </w:pPr>
-      <w:proofErr w:type="spellStart"/>
       <w:r>
         <w:rPr>
           <w:b/>
         </w:rPr>
-        <w:t>DBeaver</w:t>
-      </w:r>
-      <w:proofErr w:type="spellEnd"/>
-      <w:r>
+        <w:t>DBeaver </w:t>
+      </w:r>
+    </w:p>
+    <w:p>
+      <w:pPr>
+        <w:ind w:left="708"/>
+      </w:pPr>
+    </w:p>
+    <w:p>
+      <w:pPr>
+        <w:ind w:left="708"/>
+      </w:pPr>
+      <w:r>
+        <w:t xml:space="preserve">J’ai choisi avec mon chef de projet DBeaver, un outil qui permet de créer des bases de données et de les gérer. Cet outil est simple d’utilisation et j’aime bien l’options de pouvoir voire le ER Diagram ce qui aide pour la compréhension de la base de données </w:t>
+      </w:r>
+    </w:p>
+    <w:p>
+      <w:pPr>
+        <w:ind w:left="708"/>
+      </w:pPr>
+    </w:p>
+    <w:p>
+      <w:pPr>
+        <w:ind w:left="708"/>
         <w:rPr>
           <w:b/>
         </w:rPr>
-        <w:t> </w:t>
-      </w:r>
-    </w:p>
-    <w:p>
-      <w:pPr>
-        <w:ind w:left="708"/>
-      </w:pPr>
-    </w:p>
-    <w:p>
-      <w:pPr>
-        <w:ind w:left="708"/>
-      </w:pPr>
-      <w:r>
-        <w:t xml:space="preserve">J’ai choisi avec mon chef de projet </w:t>
-      </w:r>
-      <w:proofErr w:type="spellStart"/>
-      <w:r>
-        <w:t>DBeaver</w:t>
-      </w:r>
-      <w:proofErr w:type="spellEnd"/>
-      <w:r>
-        <w:t xml:space="preserve">, un outil qui permet de créer des bases de données et de les gérer. Cet outil est simple d’utilisation et j’aime bien l’options de pouvoir voire le ER Diagram ce qui aide pour la compréhension de la base de données </w:t>
-      </w:r>
-    </w:p>
-    <w:p>
-      <w:pPr>
-        <w:ind w:left="708"/>
-      </w:pPr>
-    </w:p>
-    <w:p>
-      <w:pPr>
-        <w:ind w:left="708"/>
+      </w:pPr>
+      <w:r>
         <w:rPr>
           <w:b/>
         </w:rPr>
-      </w:pPr>
-      <w:proofErr w:type="spellStart"/>
-      <w:r>
-        <w:rPr>
-          <w:b/>
-        </w:rPr>
-        <w:t>Github</w:t>
-      </w:r>
-      <w:proofErr w:type="spellEnd"/>
-      <w:r>
-        <w:rPr>
-          <w:b/>
-        </w:rPr>
-        <w:t xml:space="preserve"> </w:t>
+        <w:t xml:space="preserve">Github </w:t>
       </w:r>
     </w:p>
     <w:p>
@@ -11379,7 +10776,6 @@
           <w:bCs/>
         </w:rPr>
       </w:pPr>
-      <w:proofErr w:type="spellStart"/>
       <w:r>
         <w:rPr>
           <w:b/>
@@ -11387,7 +10783,6 @@
         </w:rPr>
         <w:t>IceScrum</w:t>
       </w:r>
-      <w:proofErr w:type="spellEnd"/>
     </w:p>
     <w:p>
       <w:pPr>
@@ -11516,13 +10911,8 @@
           <w:numId w:val="23"/>
         </w:numPr>
       </w:pPr>
-      <w:proofErr w:type="spellStart"/>
-      <w:r>
-        <w:t>DBeaver</w:t>
-      </w:r>
-      <w:proofErr w:type="spellEnd"/>
-      <w:r>
-        <w:t xml:space="preserve"> 24.0.4</w:t>
+      <w:r>
+        <w:t>DBeaver 24.0.4</w:t>
       </w:r>
     </w:p>
     <w:p/>
@@ -11616,19 +11006,11 @@
                                 <w:lang w:val="fr-CH"/>
                               </w:rPr>
                             </w:pPr>
-                            <w:proofErr w:type="gramStart"/>
                             <w:r>
                               <w:rPr>
                                 <w:lang w:val="fr-CH"/>
                               </w:rPr>
-                              <w:t>git</w:t>
-                            </w:r>
-                            <w:proofErr w:type="gramEnd"/>
-                            <w:r>
-                              <w:rPr>
-                                <w:lang w:val="fr-CH"/>
-                              </w:rPr>
-                              <w:t xml:space="preserve"> clone https://github.com/XCarrel/Volscore.git</w:t>
+                              <w:t>git clone https://github.com/XCarrel/Volscore.git</w:t>
                             </w:r>
                           </w:p>
                         </w:txbxContent>
@@ -11657,19 +11039,11 @@
                           <w:lang w:val="fr-CH"/>
                         </w:rPr>
                       </w:pPr>
-                      <w:proofErr w:type="gramStart"/>
                       <w:r>
                         <w:rPr>
                           <w:lang w:val="fr-CH"/>
                         </w:rPr>
-                        <w:t>git</w:t>
-                      </w:r>
-                      <w:proofErr w:type="gramEnd"/>
-                      <w:r>
-                        <w:rPr>
-                          <w:lang w:val="fr-CH"/>
-                        </w:rPr>
-                        <w:t xml:space="preserve"> clone https://github.com/XCarrel/Volscore.git</w:t>
+                        <w:t>git clone https://github.com/XCarrel/Volscore.git</w:t>
                       </w:r>
                     </w:p>
                   </w:txbxContent>
@@ -11765,71 +11139,7 @@
                               <w:jc w:val="center"/>
                             </w:pPr>
                             <w:r>
-                              <w:t>Set-</w:t>
-                            </w:r>
-                            <w:proofErr w:type="spellStart"/>
-                            <w:r>
-                              <w:t>ExecutionPolicy</w:t>
-                            </w:r>
-                            <w:proofErr w:type="spellEnd"/>
-                            <w:r>
-                              <w:t xml:space="preserve"> Bypass -Scope Process -</w:t>
-                            </w:r>
-                            <w:proofErr w:type="gramStart"/>
-                            <w:r>
-                              <w:t>Force;</w:t>
-                            </w:r>
-                            <w:proofErr w:type="gramEnd"/>
-                            <w:r>
-                              <w:t xml:space="preserve"> [</w:t>
-                            </w:r>
-                            <w:proofErr w:type="spellStart"/>
-                            <w:r>
-                              <w:t>System.Net.ServicePointManager</w:t>
-                            </w:r>
-                            <w:proofErr w:type="spellEnd"/>
-                            <w:r>
-                              <w:t>]::</w:t>
-                            </w:r>
-                            <w:proofErr w:type="spellStart"/>
-                            <w:r>
-                              <w:t>SecurityProtocol</w:t>
-                            </w:r>
-                            <w:proofErr w:type="spellEnd"/>
-                            <w:r>
-                              <w:t xml:space="preserve"> = [</w:t>
-                            </w:r>
-                            <w:proofErr w:type="spellStart"/>
-                            <w:r>
-                              <w:t>System.Net.ServicePointManager</w:t>
-                            </w:r>
-                            <w:proofErr w:type="spellEnd"/>
-                            <w:r>
-                              <w:t>]::</w:t>
-                            </w:r>
-                            <w:proofErr w:type="spellStart"/>
-                            <w:r>
-                              <w:t>SecurityProtocol</w:t>
-                            </w:r>
-                            <w:proofErr w:type="spellEnd"/>
-                            <w:r>
-                              <w:t xml:space="preserve"> -</w:t>
-                            </w:r>
-                            <w:proofErr w:type="spellStart"/>
-                            <w:r>
-                              <w:t>bor</w:t>
-                            </w:r>
-                            <w:proofErr w:type="spellEnd"/>
-                            <w:r>
-                              <w:t xml:space="preserve"> 3072; </w:t>
-                            </w:r>
-                            <w:proofErr w:type="spellStart"/>
-                            <w:r>
-                              <w:t>iex</w:t>
-                            </w:r>
-                            <w:proofErr w:type="spellEnd"/>
-                            <w:r>
-                              <w:t xml:space="preserve"> ((New-Object System.Net.WebClient).DownloadString('https://community.chocolatey.org/install.ps1'))</w:t>
+                              <w:t>Set-ExecutionPolicy Bypass -Scope Process -Force; [System.Net.ServicePointManager]::SecurityProtocol = [System.Net.ServicePointManager]::SecurityProtocol -bor 3072; iex ((New-Object System.Net.WebClient).DownloadString('https://community.chocolatey.org/install.ps1'))</w:t>
                             </w:r>
                           </w:p>
                         </w:txbxContent>
@@ -11859,71 +11169,7 @@
                         <w:jc w:val="center"/>
                       </w:pPr>
                       <w:r>
-                        <w:t>Set-</w:t>
-                      </w:r>
-                      <w:proofErr w:type="spellStart"/>
-                      <w:r>
-                        <w:t>ExecutionPolicy</w:t>
-                      </w:r>
-                      <w:proofErr w:type="spellEnd"/>
-                      <w:r>
-                        <w:t xml:space="preserve"> Bypass -Scope Process -</w:t>
-                      </w:r>
-                      <w:proofErr w:type="gramStart"/>
-                      <w:r>
-                        <w:t>Force;</w:t>
-                      </w:r>
-                      <w:proofErr w:type="gramEnd"/>
-                      <w:r>
-                        <w:t xml:space="preserve"> [</w:t>
-                      </w:r>
-                      <w:proofErr w:type="spellStart"/>
-                      <w:r>
-                        <w:t>System.Net.ServicePointManager</w:t>
-                      </w:r>
-                      <w:proofErr w:type="spellEnd"/>
-                      <w:r>
-                        <w:t>]::</w:t>
-                      </w:r>
-                      <w:proofErr w:type="spellStart"/>
-                      <w:r>
-                        <w:t>SecurityProtocol</w:t>
-                      </w:r>
-                      <w:proofErr w:type="spellEnd"/>
-                      <w:r>
-                        <w:t xml:space="preserve"> = [</w:t>
-                      </w:r>
-                      <w:proofErr w:type="spellStart"/>
-                      <w:r>
-                        <w:t>System.Net.ServicePointManager</w:t>
-                      </w:r>
-                      <w:proofErr w:type="spellEnd"/>
-                      <w:r>
-                        <w:t>]::</w:t>
-                      </w:r>
-                      <w:proofErr w:type="spellStart"/>
-                      <w:r>
-                        <w:t>SecurityProtocol</w:t>
-                      </w:r>
-                      <w:proofErr w:type="spellEnd"/>
-                      <w:r>
-                        <w:t xml:space="preserve"> -</w:t>
-                      </w:r>
-                      <w:proofErr w:type="spellStart"/>
-                      <w:r>
-                        <w:t>bor</w:t>
-                      </w:r>
-                      <w:proofErr w:type="spellEnd"/>
-                      <w:r>
-                        <w:t xml:space="preserve"> 3072; </w:t>
-                      </w:r>
-                      <w:proofErr w:type="spellStart"/>
-                      <w:r>
-                        <w:t>iex</w:t>
-                      </w:r>
-                      <w:proofErr w:type="spellEnd"/>
-                      <w:r>
-                        <w:t xml:space="preserve"> ((New-Object System.Net.WebClient).DownloadString('https://community.chocolatey.org/install.ps1'))</w:t>
+                        <w:t>Set-ExecutionPolicy Bypass -Scope Process -Force; [System.Net.ServicePointManager]::SecurityProtocol = [System.Net.ServicePointManager]::SecurityProtocol -bor 3072; iex ((New-Object System.Net.WebClient).DownloadString('https://community.chocolatey.org/install.ps1'))</w:t>
                       </w:r>
                     </w:p>
                   </w:txbxContent>
@@ -12058,42 +11304,12 @@
                                 <w:lang w:val="fr-CH"/>
                               </w:rPr>
                             </w:pPr>
-                            <w:proofErr w:type="gramStart"/>
                             <w:r>
                               <w:rPr>
                                 <w:lang w:val="fr-CH"/>
                               </w:rPr>
-                              <w:t>choco</w:t>
+                              <w:t>choco install php</w:t>
                             </w:r>
-                            <w:proofErr w:type="gramEnd"/>
-                            <w:r>
-                              <w:rPr>
-                                <w:lang w:val="fr-CH"/>
-                              </w:rPr>
-                              <w:t xml:space="preserve"> </w:t>
-                            </w:r>
-                            <w:proofErr w:type="spellStart"/>
-                            <w:r>
-                              <w:rPr>
-                                <w:lang w:val="fr-CH"/>
-                              </w:rPr>
-                              <w:t>install</w:t>
-                            </w:r>
-                            <w:proofErr w:type="spellEnd"/>
-                            <w:r>
-                              <w:rPr>
-                                <w:lang w:val="fr-CH"/>
-                              </w:rPr>
-                              <w:t xml:space="preserve"> </w:t>
-                            </w:r>
-                            <w:proofErr w:type="spellStart"/>
-                            <w:r>
-                              <w:rPr>
-                                <w:lang w:val="fr-CH"/>
-                              </w:rPr>
-                              <w:t>php</w:t>
-                            </w:r>
-                            <w:proofErr w:type="spellEnd"/>
                           </w:p>
                         </w:txbxContent>
                       </wps:txbx>
@@ -12122,42 +11338,12 @@
                           <w:lang w:val="fr-CH"/>
                         </w:rPr>
                       </w:pPr>
-                      <w:proofErr w:type="gramStart"/>
                       <w:r>
                         <w:rPr>
                           <w:lang w:val="fr-CH"/>
                         </w:rPr>
-                        <w:t>choco</w:t>
+                        <w:t>choco install php</w:t>
                       </w:r>
-                      <w:proofErr w:type="gramEnd"/>
-                      <w:r>
-                        <w:rPr>
-                          <w:lang w:val="fr-CH"/>
-                        </w:rPr>
-                        <w:t xml:space="preserve"> </w:t>
-                      </w:r>
-                      <w:proofErr w:type="spellStart"/>
-                      <w:r>
-                        <w:rPr>
-                          <w:lang w:val="fr-CH"/>
-                        </w:rPr>
-                        <w:t>install</w:t>
-                      </w:r>
-                      <w:proofErr w:type="spellEnd"/>
-                      <w:r>
-                        <w:rPr>
-                          <w:lang w:val="fr-CH"/>
-                        </w:rPr>
-                        <w:t xml:space="preserve"> </w:t>
-                      </w:r>
-                      <w:proofErr w:type="spellStart"/>
-                      <w:r>
-                        <w:rPr>
-                          <w:lang w:val="fr-CH"/>
-                        </w:rPr>
-                        <w:t>php</w:t>
-                      </w:r>
-                      <w:proofErr w:type="spellEnd"/>
                     </w:p>
                   </w:txbxContent>
                 </v:textbox>
@@ -12311,42 +11497,18 @@
                                 <w:lang w:val="fr-CH"/>
                               </w:rPr>
                             </w:pPr>
-                            <w:proofErr w:type="gramStart"/>
                             <w:r>
                               <w:rPr>
                                 <w:lang w:val="fr-CH"/>
                               </w:rPr>
-                              <w:t>choco</w:t>
+                              <w:t xml:space="preserve">choco install </w:t>
                             </w:r>
-                            <w:proofErr w:type="gramEnd"/>
-                            <w:r>
-                              <w:rPr>
-                                <w:lang w:val="fr-CH"/>
-                              </w:rPr>
-                              <w:t xml:space="preserve"> </w:t>
-                            </w:r>
-                            <w:proofErr w:type="spellStart"/>
-                            <w:r>
-                              <w:rPr>
-                                <w:lang w:val="fr-CH"/>
-                              </w:rPr>
-                              <w:t>install</w:t>
-                            </w:r>
-                            <w:proofErr w:type="spellEnd"/>
-                            <w:r>
-                              <w:rPr>
-                                <w:lang w:val="fr-CH"/>
-                              </w:rPr>
-                              <w:t xml:space="preserve"> </w:t>
-                            </w:r>
-                            <w:proofErr w:type="spellStart"/>
                             <w:r>
                               <w:rPr>
                                 <w:lang w:val="fr-CH"/>
                               </w:rPr>
                               <w:t>mysql</w:t>
                             </w:r>
-                            <w:proofErr w:type="spellEnd"/>
                           </w:p>
                         </w:txbxContent>
                       </wps:txbx>
@@ -12375,42 +11537,18 @@
                           <w:lang w:val="fr-CH"/>
                         </w:rPr>
                       </w:pPr>
-                      <w:proofErr w:type="gramStart"/>
                       <w:r>
                         <w:rPr>
                           <w:lang w:val="fr-CH"/>
                         </w:rPr>
-                        <w:t>choco</w:t>
+                        <w:t xml:space="preserve">choco install </w:t>
                       </w:r>
-                      <w:proofErr w:type="gramEnd"/>
-                      <w:r>
-                        <w:rPr>
-                          <w:lang w:val="fr-CH"/>
-                        </w:rPr>
-                        <w:t xml:space="preserve"> </w:t>
-                      </w:r>
-                      <w:proofErr w:type="spellStart"/>
-                      <w:r>
-                        <w:rPr>
-                          <w:lang w:val="fr-CH"/>
-                        </w:rPr>
-                        <w:t>install</w:t>
-                      </w:r>
-                      <w:proofErr w:type="spellEnd"/>
-                      <w:r>
-                        <w:rPr>
-                          <w:lang w:val="fr-CH"/>
-                        </w:rPr>
-                        <w:t xml:space="preserve"> </w:t>
-                      </w:r>
-                      <w:proofErr w:type="spellStart"/>
                       <w:r>
                         <w:rPr>
                           <w:lang w:val="fr-CH"/>
                         </w:rPr>
                         <w:t>mysql</w:t>
                       </w:r>
-                      <w:proofErr w:type="spellEnd"/>
                     </w:p>
                   </w:txbxContent>
                 </v:textbox>
@@ -12465,21 +11603,7 @@
         <w:rPr>
           <w:lang w:val="fr-CH"/>
         </w:rPr>
-        <w:t>Lorsque MySQL est installer (vérifier l’installation avec « </w:t>
-      </w:r>
-      <w:proofErr w:type="spellStart"/>
-      <w:r>
-        <w:rPr>
-          <w:lang w:val="fr-CH"/>
-        </w:rPr>
-        <w:t>mysql</w:t>
-      </w:r>
-      <w:proofErr w:type="spellEnd"/>
-      <w:r>
-        <w:rPr>
-          <w:lang w:val="fr-CH"/>
-        </w:rPr>
-        <w:t xml:space="preserve"> -v »)</w:t>
+        <w:t>Lorsque MySQL est installer (vérifier l’installation avec « mysql -v »)</w:t>
       </w:r>
     </w:p>
     <w:p>
@@ -12573,21 +11697,11 @@
                                 <w:lang w:val="fr-CH"/>
                               </w:rPr>
                             </w:pPr>
-                            <w:proofErr w:type="spellStart"/>
-                            <w:proofErr w:type="gramStart"/>
                             <w:r>
                               <w:rPr>
                                 <w:lang w:val="fr-CH"/>
                               </w:rPr>
-                              <w:t>mysql</w:t>
-                            </w:r>
-                            <w:proofErr w:type="spellEnd"/>
-                            <w:proofErr w:type="gramEnd"/>
-                            <w:r>
-                              <w:rPr>
-                                <w:lang w:val="fr-CH"/>
-                              </w:rPr>
-                              <w:t xml:space="preserve"> -u root -p</w:t>
+                              <w:t>mysql -u root -p</w:t>
                             </w:r>
                           </w:p>
                         </w:txbxContent>
@@ -12617,21 +11731,11 @@
                           <w:lang w:val="fr-CH"/>
                         </w:rPr>
                       </w:pPr>
-                      <w:proofErr w:type="spellStart"/>
-                      <w:proofErr w:type="gramStart"/>
                       <w:r>
                         <w:rPr>
                           <w:lang w:val="fr-CH"/>
                         </w:rPr>
-                        <w:t>mysql</w:t>
-                      </w:r>
-                      <w:proofErr w:type="spellEnd"/>
-                      <w:proofErr w:type="gramEnd"/>
-                      <w:r>
-                        <w:rPr>
-                          <w:lang w:val="fr-CH"/>
-                        </w:rPr>
-                        <w:t xml:space="preserve"> -u root -p</w:t>
+                        <w:t>mysql -u root -p</w:t>
                       </w:r>
                     </w:p>
                   </w:txbxContent>
@@ -12720,29 +11824,7 @@
         <w:rPr>
           <w:lang w:val="fr-CH"/>
         </w:rPr>
-        <w:t xml:space="preserve">Ensuite dans </w:t>
-      </w:r>
-      <w:proofErr w:type="gramStart"/>
-      <w:r>
-        <w:rPr>
-          <w:lang w:val="fr-CH"/>
-        </w:rPr>
-        <w:t>les .</w:t>
-      </w:r>
-      <w:proofErr w:type="spellStart"/>
-      <w:r>
-        <w:rPr>
-          <w:lang w:val="fr-CH"/>
-        </w:rPr>
-        <w:t>credentials</w:t>
-      </w:r>
-      <w:proofErr w:type="spellEnd"/>
-      <w:proofErr w:type="gramEnd"/>
-      <w:r>
-        <w:rPr>
-          <w:lang w:val="fr-CH"/>
-        </w:rPr>
-        <w:t xml:space="preserve"> vous pourrez mettre ses informations </w:t>
+        <w:t xml:space="preserve">Ensuite dans les .credentials vous pourrez mettre ses informations </w:t>
       </w:r>
     </w:p>
     <w:p>
@@ -12830,7 +11912,6 @@
       </w:pPr>
       <w:bookmarkStart w:id="62" w:name="_Toc165270396"/>
       <w:bookmarkStart w:id="63" w:name="_Toc165887503"/>
-      <w:proofErr w:type="spellStart"/>
       <w:r>
         <w:rPr>
           <w:lang w:val="fr-CH"/>
@@ -12839,7 +11920,6 @@
       </w:r>
       <w:bookmarkEnd w:id="62"/>
       <w:bookmarkEnd w:id="63"/>
-      <w:proofErr w:type="spellEnd"/>
     </w:p>
     <w:p>
       <w:pPr>
@@ -12858,21 +11938,7 @@
         <w:rPr>
           <w:lang w:val="fr-CH"/>
         </w:rPr>
-        <w:t xml:space="preserve">Installer </w:t>
-      </w:r>
-      <w:proofErr w:type="spellStart"/>
-      <w:r>
-        <w:rPr>
-          <w:lang w:val="fr-CH"/>
-        </w:rPr>
-        <w:t>DBeaver</w:t>
-      </w:r>
-      <w:proofErr w:type="spellEnd"/>
-      <w:r>
-        <w:rPr>
-          <w:lang w:val="fr-CH"/>
-        </w:rPr>
-        <w:t xml:space="preserve"> </w:t>
+        <w:t xml:space="preserve">Installer DBeaver </w:t>
       </w:r>
     </w:p>
     <w:p>
@@ -12952,42 +12018,12 @@
                                 <w:lang w:val="fr-CH"/>
                               </w:rPr>
                             </w:pPr>
-                            <w:proofErr w:type="gramStart"/>
                             <w:r>
                               <w:rPr>
                                 <w:lang w:val="fr-CH"/>
                               </w:rPr>
-                              <w:t>choco</w:t>
+                              <w:t>choco install dbeaver</w:t>
                             </w:r>
-                            <w:proofErr w:type="gramEnd"/>
-                            <w:r>
-                              <w:rPr>
-                                <w:lang w:val="fr-CH"/>
-                              </w:rPr>
-                              <w:t xml:space="preserve"> </w:t>
-                            </w:r>
-                            <w:proofErr w:type="spellStart"/>
-                            <w:r>
-                              <w:rPr>
-                                <w:lang w:val="fr-CH"/>
-                              </w:rPr>
-                              <w:t>install</w:t>
-                            </w:r>
-                            <w:proofErr w:type="spellEnd"/>
-                            <w:r>
-                              <w:rPr>
-                                <w:lang w:val="fr-CH"/>
-                              </w:rPr>
-                              <w:t xml:space="preserve"> </w:t>
-                            </w:r>
-                            <w:proofErr w:type="spellStart"/>
-                            <w:r>
-                              <w:rPr>
-                                <w:lang w:val="fr-CH"/>
-                              </w:rPr>
-                              <w:t>dbeaver</w:t>
-                            </w:r>
-                            <w:proofErr w:type="spellEnd"/>
                           </w:p>
                         </w:txbxContent>
                       </wps:txbx>
@@ -13015,42 +12051,12 @@
                           <w:lang w:val="fr-CH"/>
                         </w:rPr>
                       </w:pPr>
-                      <w:proofErr w:type="gramStart"/>
                       <w:r>
                         <w:rPr>
                           <w:lang w:val="fr-CH"/>
                         </w:rPr>
-                        <w:t>choco</w:t>
+                        <w:t>choco install dbeaver</w:t>
                       </w:r>
-                      <w:proofErr w:type="gramEnd"/>
-                      <w:r>
-                        <w:rPr>
-                          <w:lang w:val="fr-CH"/>
-                        </w:rPr>
-                        <w:t xml:space="preserve"> </w:t>
-                      </w:r>
-                      <w:proofErr w:type="spellStart"/>
-                      <w:r>
-                        <w:rPr>
-                          <w:lang w:val="fr-CH"/>
-                        </w:rPr>
-                        <w:t>install</w:t>
-                      </w:r>
-                      <w:proofErr w:type="spellEnd"/>
-                      <w:r>
-                        <w:rPr>
-                          <w:lang w:val="fr-CH"/>
-                        </w:rPr>
-                        <w:t xml:space="preserve"> </w:t>
-                      </w:r>
-                      <w:proofErr w:type="spellStart"/>
-                      <w:r>
-                        <w:rPr>
-                          <w:lang w:val="fr-CH"/>
-                        </w:rPr>
-                        <w:t>dbeaver</w:t>
-                      </w:r>
-                      <w:proofErr w:type="spellEnd"/>
                     </w:p>
                   </w:txbxContent>
                 </v:textbox>
@@ -13207,21 +12213,11 @@
                                 <w:lang w:val="fr-CH"/>
                               </w:rPr>
                             </w:pPr>
-                            <w:proofErr w:type="spellStart"/>
-                            <w:proofErr w:type="gramStart"/>
                             <w:r>
                               <w:rPr>
                                 <w:lang w:val="fr-CH"/>
                               </w:rPr>
-                              <w:t>php</w:t>
-                            </w:r>
-                            <w:proofErr w:type="spellEnd"/>
-                            <w:proofErr w:type="gramEnd"/>
-                            <w:r>
-                              <w:rPr>
-                                <w:lang w:val="fr-CH"/>
-                              </w:rPr>
-                              <w:t xml:space="preserve"> -S localhost :8000</w:t>
+                              <w:t>php -S localhost :8000</w:t>
                             </w:r>
                           </w:p>
                         </w:txbxContent>
@@ -13250,21 +12246,11 @@
                           <w:lang w:val="fr-CH"/>
                         </w:rPr>
                       </w:pPr>
-                      <w:proofErr w:type="spellStart"/>
-                      <w:proofErr w:type="gramStart"/>
                       <w:r>
                         <w:rPr>
                           <w:lang w:val="fr-CH"/>
                         </w:rPr>
-                        <w:t>php</w:t>
-                      </w:r>
-                      <w:proofErr w:type="spellEnd"/>
-                      <w:proofErr w:type="gramEnd"/>
-                      <w:r>
-                        <w:rPr>
-                          <w:lang w:val="fr-CH"/>
-                        </w:rPr>
-                        <w:t xml:space="preserve"> -S localhost :8000</w:t>
+                        <w:t>php -S localhost :8000</w:t>
                       </w:r>
                     </w:p>
                   </w:txbxContent>
@@ -13410,28 +12396,12 @@
                                 <w:lang w:val="fr-CH"/>
                               </w:rPr>
                             </w:pPr>
-                            <w:proofErr w:type="gramStart"/>
                             <w:r>
                               <w:rPr>
                                 <w:lang w:val="fr-CH"/>
                               </w:rPr>
-                              <w:t>http:\\localhost:</w:t>
+                              <w:t>http:\\localhost:8000\?action=unittests</w:t>
                             </w:r>
-                            <w:proofErr w:type="gramEnd"/>
-                            <w:r>
-                              <w:rPr>
-                                <w:lang w:val="fr-CH"/>
-                              </w:rPr>
-                              <w:t>8000\?action=</w:t>
-                            </w:r>
-                            <w:proofErr w:type="spellStart"/>
-                            <w:r>
-                              <w:rPr>
-                                <w:lang w:val="fr-CH"/>
-                              </w:rPr>
-                              <w:t>unittests</w:t>
-                            </w:r>
-                            <w:proofErr w:type="spellEnd"/>
                           </w:p>
                         </w:txbxContent>
                       </wps:txbx>
@@ -13459,28 +12429,12 @@
                           <w:lang w:val="fr-CH"/>
                         </w:rPr>
                       </w:pPr>
-                      <w:proofErr w:type="gramStart"/>
                       <w:r>
                         <w:rPr>
                           <w:lang w:val="fr-CH"/>
                         </w:rPr>
-                        <w:t>http:\\localhost:</w:t>
+                        <w:t>http:\\localhost:8000\?action=unittests</w:t>
                       </w:r>
-                      <w:proofErr w:type="gramEnd"/>
-                      <w:r>
-                        <w:rPr>
-                          <w:lang w:val="fr-CH"/>
-                        </w:rPr>
-                        <w:t>8000\?action=</w:t>
-                      </w:r>
-                      <w:proofErr w:type="spellStart"/>
-                      <w:r>
-                        <w:rPr>
-                          <w:lang w:val="fr-CH"/>
-                        </w:rPr>
-                        <w:t>unittests</w:t>
-                      </w:r>
-                      <w:proofErr w:type="spellEnd"/>
                     </w:p>
                   </w:txbxContent>
                 </v:textbox>
@@ -13614,15 +12568,7 @@
         </w:numPr>
       </w:pPr>
       <w:r>
-        <w:t>Dans la page "Mots de passe des applications", choisissez l'application et l'appareil pour lesquels vous voulez générer le mot de passe. Par exemple, vous pourriez choisir "Autre (personnalisé)" et nommer votre application (ex : "</w:t>
-      </w:r>
-      <w:proofErr w:type="spellStart"/>
-      <w:r>
-        <w:t>PHPMailer</w:t>
-      </w:r>
-      <w:proofErr w:type="spellEnd"/>
-      <w:r>
-        <w:t>").</w:t>
+        <w:t>Dans la page "Mots de passe des applications", choisissez l'application et l'appareil pour lesquels vous voulez générer le mot de passe. Par exemple, vous pourriez choisir "Autre (personnalisé)" et nommer votre application (ex : "PHPMailer").</w:t>
       </w:r>
     </w:p>
     <w:p>
@@ -13652,15 +12598,7 @@
     <w:p/>
     <w:p>
       <w:r>
-        <w:t>Dans votre application (</w:t>
-      </w:r>
-      <w:proofErr w:type="spellStart"/>
-      <w:r>
-        <w:t>PHPMailer</w:t>
-      </w:r>
-      <w:proofErr w:type="spellEnd"/>
-      <w:r>
-        <w:t>, par exemple), utilisez ce mot de passe d'application au lieu de votre mot de passe habituel lors de la configuration de l'authentification SMTP.</w:t>
+        <w:t>Dans votre application (PHPMailer, par exemple), utilisez ce mot de passe d'application au lieu de votre mot de passe habituel lors de la configuration de l'authentification SMTP.</w:t>
       </w:r>
     </w:p>
     <w:p>
@@ -13724,14 +12662,12 @@
           <w:lang w:val="fr-CH"/>
         </w:rPr>
       </w:pPr>
-      <w:proofErr w:type="spellStart"/>
       <w:r>
         <w:rPr>
           <w:lang w:val="fr-CH"/>
         </w:rPr>
         <w:t>Token</w:t>
       </w:r>
-      <w:proofErr w:type="spellEnd"/>
     </w:p>
     <w:p>
       <w:pPr>
@@ -13750,49 +12686,7 @@
         <w:rPr>
           <w:lang w:val="fr-CH"/>
         </w:rPr>
-        <w:t xml:space="preserve">Normalement ont inclus une nouvelle table qui stocke les </w:t>
-      </w:r>
-      <w:proofErr w:type="spellStart"/>
-      <w:r>
-        <w:rPr>
-          <w:lang w:val="fr-CH"/>
-        </w:rPr>
-        <w:t>tokens</w:t>
-      </w:r>
-      <w:proofErr w:type="spellEnd"/>
-      <w:r>
-        <w:rPr>
-          <w:lang w:val="fr-CH"/>
-        </w:rPr>
-        <w:t xml:space="preserve"> mais dans la base de données puisqu’on n’a pas besoin d’avoir un historique des </w:t>
-      </w:r>
-      <w:proofErr w:type="spellStart"/>
-      <w:r>
-        <w:rPr>
-          <w:lang w:val="fr-CH"/>
-        </w:rPr>
-        <w:t>tokens</w:t>
-      </w:r>
-      <w:proofErr w:type="spellEnd"/>
-      <w:r>
-        <w:rPr>
-          <w:lang w:val="fr-CH"/>
-        </w:rPr>
-        <w:t xml:space="preserve"> généré on préfèrera l’inclure dans la table </w:t>
-      </w:r>
-      <w:proofErr w:type="spellStart"/>
-      <w:r>
-        <w:rPr>
-          <w:lang w:val="fr-CH"/>
-        </w:rPr>
-        <w:t>users</w:t>
-      </w:r>
-      <w:proofErr w:type="spellEnd"/>
-      <w:r>
-        <w:rPr>
-          <w:lang w:val="fr-CH"/>
-        </w:rPr>
-        <w:t xml:space="preserve"> directement.</w:t>
+        <w:t>Normalement ont inclus une nouvelle table qui stocke les tokens mais dans la base de données puisqu’on n’a pas besoin d’avoir un historique des tokens généré on préfèrera l’inclure dans la table users directement.</w:t>
       </w:r>
     </w:p>
     <w:p>
@@ -13977,15 +12871,7 @@
         </w:numPr>
       </w:pPr>
       <w:r>
-        <w:t xml:space="preserve">Les user stories sont définis sur </w:t>
-      </w:r>
-      <w:proofErr w:type="spellStart"/>
-      <w:r>
-        <w:t>IceScrum</w:t>
-      </w:r>
-      <w:proofErr w:type="spellEnd"/>
-      <w:r>
-        <w:t xml:space="preserve">. Tests d’acceptance créer sur chaque </w:t>
+        <w:t xml:space="preserve">Les user stories sont définis sur IceScrum. Tests d’acceptance créer sur chaque </w:t>
       </w:r>
       <w:r>
         <w:t>user</w:t>
@@ -14033,15 +12919,7 @@
     <w:p/>
     <w:p>
       <w:r>
-        <w:t xml:space="preserve">Puisque j’ai fait un sprint </w:t>
-      </w:r>
-      <w:proofErr w:type="spellStart"/>
-      <w:r>
-        <w:t>review</w:t>
-      </w:r>
-      <w:proofErr w:type="spellEnd"/>
-      <w:r>
-        <w:t xml:space="preserve"> avant la fin il y a eu des points qui </w:t>
+        <w:t xml:space="preserve">Puisque j’ai fait un sprint review avant la fin il y a eu des points qui </w:t>
       </w:r>
       <w:r>
         <w:t>doivent</w:t>
@@ -14056,15 +12934,7 @@
         <w:t>.</w:t>
       </w:r>
       <w:r>
-        <w:t xml:space="preserve"> La partie analyse doit être modifié telles les maquettes, les tests d’acceptance mais en gros 90% a été fait. La discussion a été faites avec le prof lors de la Sprint </w:t>
-      </w:r>
-      <w:proofErr w:type="spellStart"/>
-      <w:r>
-        <w:t>Review</w:t>
-      </w:r>
-      <w:proofErr w:type="spellEnd"/>
-      <w:r>
-        <w:t xml:space="preserve"> 1. Mercredi 08.05.2024 doit être suffisant de terminer </w:t>
+        <w:t xml:space="preserve"> La partie analyse doit être modifié telles les maquettes, les tests d’acceptance mais en gros 90% a été fait. La discussion a été faites avec le prof lors de la Sprint Review 1. Mercredi 08.05.2024 doit être suffisant de terminer </w:t>
       </w:r>
       <w:r>
         <w:t>toutes les modifications</w:t>
@@ -14072,11 +12942,9 @@
       <w:r>
         <w:t xml:space="preserve"> à faire (ce mercredi était prévu pour </w:t>
       </w:r>
-      <w:proofErr w:type="gramStart"/>
-      <w:r>
-        <w:t>ca</w:t>
-      </w:r>
-      <w:proofErr w:type="gramEnd"/>
+      <w:r>
+        <w:t>ça</w:t>
+      </w:r>
       <w:r>
         <w:t>)</w:t>
       </w:r>
@@ -14112,6 +12980,158 @@
         <w:t>Sprint 2</w:t>
       </w:r>
     </w:p>
+    <w:p/>
+    <w:p>
+      <w:r>
+        <w:lastRenderedPageBreak/>
+        <w:t>Lors de mon sprint 2, mes objectifs était :</w:t>
+      </w:r>
+    </w:p>
+    <w:p/>
+    <w:p>
+      <w:pPr>
+        <w:pStyle w:val="Paragraphedeliste"/>
+        <w:numPr>
+          <w:ilvl w:val="0"/>
+          <w:numId w:val="43"/>
+        </w:numPr>
+      </w:pPr>
+      <w:r>
+        <w:t>D</w:t>
+      </w:r>
+      <w:r>
+        <w:t>’implémenter « Authentification »</w:t>
+      </w:r>
+    </w:p>
+    <w:p>
+      <w:pPr>
+        <w:pStyle w:val="Paragraphedeliste"/>
+        <w:numPr>
+          <w:ilvl w:val="0"/>
+          <w:numId w:val="43"/>
+        </w:numPr>
+      </w:pPr>
+      <w:r>
+        <w:t>I</w:t>
+      </w:r>
+      <w:r>
+        <w:t xml:space="preserve">mplémenter une page de « gestion d’utilisateurs » admin. </w:t>
+      </w:r>
+    </w:p>
+    <w:p>
+      <w:pPr>
+        <w:pStyle w:val="Paragraphedeliste"/>
+        <w:numPr>
+          <w:ilvl w:val="0"/>
+          <w:numId w:val="43"/>
+        </w:numPr>
+      </w:pPr>
+      <w:r>
+        <w:t>S</w:t>
+      </w:r>
+      <w:r>
+        <w:t xml:space="preserve">tories « Marquage » en plus. </w:t>
+      </w:r>
+    </w:p>
+    <w:p>
+      <w:pPr>
+        <w:pStyle w:val="Paragraphedeliste"/>
+        <w:numPr>
+          <w:ilvl w:val="0"/>
+          <w:numId w:val="43"/>
+        </w:numPr>
+      </w:pPr>
+      <w:r>
+        <w:t>Effectuer des tests sur ses fonctionnalités pour pouvoir les validées.</w:t>
+      </w:r>
+      <w:r>
+        <w:t xml:space="preserve"> </w:t>
+      </w:r>
+    </w:p>
+    <w:p/>
+    <w:p>
+      <w:r>
+        <w:t xml:space="preserve">Au final : </w:t>
+      </w:r>
+    </w:p>
+    <w:p/>
+    <w:p>
+      <w:r>
+        <w:t>J’ai pu finir l’Authentification et valider cette story.</w:t>
+      </w:r>
+    </w:p>
+    <w:p>
+      <w:r>
+        <w:t>Gestion des comptes n’a pas été valider.</w:t>
+      </w:r>
+    </w:p>
+    <w:p>
+      <w:r>
+        <w:t>Marquage n’a pas pu être finie.</w:t>
+      </w:r>
+    </w:p>
+    <w:p/>
+    <w:tbl>
+      <w:tblPr>
+        <w:tblStyle w:val="Grilledutableau"/>
+        <w:tblW w:w="0" w:type="auto"/>
+        <w:tblLook w:val="04A0" w:firstRow="1" w:lastRow="0" w:firstColumn="1" w:lastColumn="0" w:noHBand="0" w:noVBand="1"/>
+      </w:tblPr>
+      <w:tblGrid>
+        <w:gridCol w:w="3020"/>
+        <w:gridCol w:w="3020"/>
+        <w:gridCol w:w="3020"/>
+      </w:tblGrid>
+      <w:tr>
+        <w:trPr>
+          <w:trHeight w:val="409"/>
+        </w:trPr>
+        <w:tc>
+          <w:tcPr>
+            <w:tcW w:w="3020" w:type="dxa"/>
+            <w:shd w:val="clear" w:color="auto" w:fill="92D050"/>
+          </w:tcPr>
+          <w:p>
+            <w:pPr>
+              <w:jc w:val="center"/>
+            </w:pPr>
+            <w:r>
+              <w:t>Authentification</w:t>
+            </w:r>
+          </w:p>
+        </w:tc>
+        <w:tc>
+          <w:tcPr>
+            <w:tcW w:w="3020" w:type="dxa"/>
+            <w:shd w:val="clear" w:color="auto" w:fill="FFC000"/>
+          </w:tcPr>
+          <w:p>
+            <w:pPr>
+              <w:jc w:val="center"/>
+            </w:pPr>
+            <w:r>
+              <w:t>Gestion des comptes</w:t>
+            </w:r>
+          </w:p>
+        </w:tc>
+        <w:tc>
+          <w:tcPr>
+            <w:tcW w:w="3020" w:type="dxa"/>
+            <w:shd w:val="clear" w:color="auto" w:fill="FF0000"/>
+          </w:tcPr>
+          <w:p>
+            <w:pPr>
+              <w:jc w:val="center"/>
+            </w:pPr>
+            <w:r>
+              <w:t>Marquage</w:t>
+            </w:r>
+          </w:p>
+        </w:tc>
+      </w:tr>
+    </w:tbl>
+    <w:p/>
+    <w:p/>
     <w:p>
       <w:pPr>
         <w:rPr>
@@ -14139,7 +13159,6 @@
           <w:iCs/>
           <w:u w:val="none"/>
         </w:rPr>
-        <w:lastRenderedPageBreak/>
         <w:t>Sprint 3</w:t>
       </w:r>
     </w:p>
@@ -14229,13 +13248,8 @@
         </w:numPr>
       </w:pPr>
       <w:r>
-        <w:t xml:space="preserve">Comptes </w:t>
-      </w:r>
-      <w:proofErr w:type="spellStart"/>
-      <w:r>
-        <w:t>users</w:t>
-      </w:r>
-      <w:proofErr w:type="spellEnd"/>
+        <w:t>Comptes users</w:t>
+      </w:r>
     </w:p>
     <w:p>
       <w:pPr>
@@ -14264,44 +13278,12 @@
     <w:p/>
     <w:p>
       <w:r>
-        <w:t xml:space="preserve">Pour les comptes </w:t>
-      </w:r>
-      <w:proofErr w:type="spellStart"/>
-      <w:r>
-        <w:t>users</w:t>
-      </w:r>
-      <w:proofErr w:type="spellEnd"/>
-      <w:r>
-        <w:t> :</w:t>
-      </w:r>
-    </w:p>
-    <w:p>
-      <w:r>
-        <w:t xml:space="preserve">Les </w:t>
-      </w:r>
-      <w:proofErr w:type="spellStart"/>
-      <w:r>
-        <w:t>users</w:t>
-      </w:r>
-      <w:proofErr w:type="spellEnd"/>
-      <w:r>
-        <w:t xml:space="preserve"> doivent tous être unique et on doit pouvoir avoir plusieurs façons de récupérer un user. De part son ID, son </w:t>
-      </w:r>
-      <w:proofErr w:type="spellStart"/>
-      <w:r>
-        <w:t>Token</w:t>
-      </w:r>
-      <w:proofErr w:type="spellEnd"/>
-      <w:r>
-        <w:t xml:space="preserve">, son Mail, son </w:t>
-      </w:r>
-      <w:proofErr w:type="spellStart"/>
-      <w:r>
-        <w:t>Username</w:t>
-      </w:r>
-      <w:proofErr w:type="spellEnd"/>
-      <w:r>
-        <w:t xml:space="preserve"> pratiquement tous ses attributs car ils sont presque tous unique. Ce qui a rendu la tâche plus longue et plus compliquée.</w:t>
+        <w:t>Pour les comptes users :</w:t>
+      </w:r>
+    </w:p>
+    <w:p>
+      <w:r>
+        <w:t>Les users doivent tous être unique et on doit pouvoir avoir plusieurs façons de récupérer un user. De part son ID, son Token, son Mail, son Username pratiquement tous ses attributs car ils sont presque tous unique. Ce qui a rendu la tâche plus longue et plus compliquée.</w:t>
       </w:r>
     </w:p>
     <w:p/>
@@ -14335,18 +13317,11 @@
     </w:p>
     <w:p>
       <w:r>
+        <w:lastRenderedPageBreak/>
         <w:t>Ça aura dû être la partie la plus compliqué en apparence mais puisque j’ai réadapté un code a moi et que je l’avais déjà fait c’était une des plus simples. La méthode na pas été très compliqué à convertir.</w:t>
       </w:r>
       <w:r>
-        <w:t xml:space="preserve"> En utilisant </w:t>
-      </w:r>
-      <w:proofErr w:type="spellStart"/>
-      <w:r>
-        <w:t>PHPMailer</w:t>
-      </w:r>
-      <w:proofErr w:type="spellEnd"/>
-      <w:r>
-        <w:t xml:space="preserve"> qui est une libraire simple d’utilisation ça </w:t>
+        <w:t xml:space="preserve"> En utilisant PHPMailer qui est une libraire simple d’utilisation ça </w:t>
       </w:r>
       <w:r>
         <w:t>m’a</w:t>
@@ -14388,13 +13363,29 @@
     <w:p/>
     <w:p>
       <w:r>
-        <w:t xml:space="preserve">Pour la gestion des comptes l’expression « Jeu d’enfant » est le terme a utilisé. Il n’y avait pas vraiment de complexité, seulement besoin de suivre mon plan pour cette user story et ça se fessait petit à petit. Alors je dis que c’était simple mais c’est je pense à mon avis la plus grande des user stories que j’avais, simple mais long. Pour cette user story j’ai eu beaucoup de SQL et parfois des vues à effectuer, pour gagner du temps sur ses tâches qui prennent normalement énormément de temps j’ai utilisé </w:t>
-      </w:r>
-      <w:proofErr w:type="spellStart"/>
-      <w:r>
-        <w:t>ChatGPT</w:t>
-      </w:r>
-      <w:proofErr w:type="spellEnd"/>
+        <w:t xml:space="preserve">Pour la gestion des comptes l’expression « Jeu d’enfant » est le terme a utilisé. Il n’y avait pas vraiment de complexité, seulement besoin de suivre mon plan pour cette user story et ça se </w:t>
+      </w:r>
+      <w:r>
+        <w:t xml:space="preserve">faisais </w:t>
+      </w:r>
+      <w:r>
+        <w:t>petit à petit. Alors je dis que c’était simple mais c’est je pense à mon avis la plus grande des user stories que j’avais, simple mais long. Pour cette user story j’ai eu beaucoup de SQL et parfois des vues à effectuer, pour gagner du temps sur ses tâches qui prennent normalement énormément de temps j’ai utilisé ChatGPT</w:t>
+      </w:r>
+      <w:r>
+        <w:t>.</w:t>
+      </w:r>
+      <w:r>
+        <w:t xml:space="preserve"> Mais a</w:t>
+      </w:r>
+      <w:r>
+        <w:t xml:space="preserve">u final l’user story que je pensais aussi simple a finis par être celle qui n’a pas été valider lors du SR, car j’ai mal </w:t>
+      </w:r>
+      <w:r>
+        <w:t>effectué</w:t>
+      </w:r>
+      <w:r>
+        <w:t xml:space="preserve"> mes tests</w:t>
+      </w:r>
       <w:r>
         <w:t>.</w:t>
       </w:r>
@@ -15269,21 +14260,12 @@
         <w:szCs w:val="16"/>
       </w:rPr>
     </w:pPr>
-    <w:proofErr w:type="gramStart"/>
     <w:r>
       <w:rPr>
         <w:sz w:val="16"/>
         <w:szCs w:val="16"/>
       </w:rPr>
-      <w:t>i</w:t>
-    </w:r>
-    <w:proofErr w:type="gramEnd"/>
-    <w:r>
-      <w:rPr>
-        <w:sz w:val="16"/>
-        <w:szCs w:val="16"/>
-      </w:rPr>
-      <w:t>-CQ VD Octobre 2010</w:t>
+      <w:t>i-CQ VD Octobre 2010</w:t>
     </w:r>
     <w:r>
       <w:rPr>
@@ -15339,23 +14321,7 @@
         <w:szCs w:val="16"/>
       </w:rPr>
       <w:tab/>
-      <w:t xml:space="preserve">Dernière </w:t>
-    </w:r>
-    <w:proofErr w:type="spellStart"/>
-    <w:r>
-      <w:rPr>
-        <w:sz w:val="16"/>
-        <w:szCs w:val="16"/>
-      </w:rPr>
-      <w:t>modif</w:t>
-    </w:r>
-    <w:proofErr w:type="spellEnd"/>
-    <w:r>
-      <w:rPr>
-        <w:sz w:val="16"/>
-        <w:szCs w:val="16"/>
-      </w:rPr>
-      <w:t> : 02.12.2010</w:t>
+      <w:t>Dernière modif : 02.12.2010</w:t>
     </w:r>
     <w:r>
       <w:rPr>
@@ -17237,6 +16203,119 @@
     </w:lvl>
   </w:abstractNum>
   <w:abstractNum w:abstractNumId="16" w15:restartNumberingAfterBreak="0">
+    <w:nsid w:val="3E905513"/>
+    <w:multiLevelType w:val="hybridMultilevel"/>
+    <w:tmpl w:val="E7ECEF0C"/>
+    <w:lvl w:ilvl="0" w:tplc="100C0001">
+      <w:start w:val="1"/>
+      <w:numFmt w:val="bullet"/>
+      <w:lvlText w:val=""/>
+      <w:lvlJc w:val="left"/>
+      <w:pPr>
+        <w:ind w:left="720" w:hanging="360"/>
+      </w:pPr>
+      <w:rPr>
+        <w:rFonts w:ascii="Symbol" w:hAnsi="Symbol" w:hint="default"/>
+      </w:rPr>
+    </w:lvl>
+    <w:lvl w:ilvl="1" w:tplc="100C0003" w:tentative="1">
+      <w:start w:val="1"/>
+      <w:numFmt w:val="bullet"/>
+      <w:lvlText w:val="o"/>
+      <w:lvlJc w:val="left"/>
+      <w:pPr>
+        <w:ind w:left="1440" w:hanging="360"/>
+      </w:pPr>
+      <w:rPr>
+        <w:rFonts w:ascii="Courier New" w:hAnsi="Courier New" w:cs="Courier New" w:hint="default"/>
+      </w:rPr>
+    </w:lvl>
+    <w:lvl w:ilvl="2" w:tplc="100C0005" w:tentative="1">
+      <w:start w:val="1"/>
+      <w:numFmt w:val="bullet"/>
+      <w:lvlText w:val=""/>
+      <w:lvlJc w:val="left"/>
+      <w:pPr>
+        <w:ind w:left="2160" w:hanging="360"/>
+      </w:pPr>
+      <w:rPr>
+        <w:rFonts w:ascii="Wingdings" w:hAnsi="Wingdings" w:hint="default"/>
+      </w:rPr>
+    </w:lvl>
+    <w:lvl w:ilvl="3" w:tplc="100C0001" w:tentative="1">
+      <w:start w:val="1"/>
+      <w:numFmt w:val="bullet"/>
+      <w:lvlText w:val=""/>
+      <w:lvlJc w:val="left"/>
+      <w:pPr>
+        <w:ind w:left="2880" w:hanging="360"/>
+      </w:pPr>
+      <w:rPr>
+        <w:rFonts w:ascii="Symbol" w:hAnsi="Symbol" w:hint="default"/>
+      </w:rPr>
+    </w:lvl>
+    <w:lvl w:ilvl="4" w:tplc="100C0003" w:tentative="1">
+      <w:start w:val="1"/>
+      <w:numFmt w:val="bullet"/>
+      <w:lvlText w:val="o"/>
+      <w:lvlJc w:val="left"/>
+      <w:pPr>
+        <w:ind w:left="3600" w:hanging="360"/>
+      </w:pPr>
+      <w:rPr>
+        <w:rFonts w:ascii="Courier New" w:hAnsi="Courier New" w:cs="Courier New" w:hint="default"/>
+      </w:rPr>
+    </w:lvl>
+    <w:lvl w:ilvl="5" w:tplc="100C0005" w:tentative="1">
+      <w:start w:val="1"/>
+      <w:numFmt w:val="bullet"/>
+      <w:lvlText w:val=""/>
+      <w:lvlJc w:val="left"/>
+      <w:pPr>
+        <w:ind w:left="4320" w:hanging="360"/>
+      </w:pPr>
+      <w:rPr>
+        <w:rFonts w:ascii="Wingdings" w:hAnsi="Wingdings" w:hint="default"/>
+      </w:rPr>
+    </w:lvl>
+    <w:lvl w:ilvl="6" w:tplc="100C0001" w:tentative="1">
+      <w:start w:val="1"/>
+      <w:numFmt w:val="bullet"/>
+      <w:lvlText w:val=""/>
+      <w:lvlJc w:val="left"/>
+      <w:pPr>
+        <w:ind w:left="5040" w:hanging="360"/>
+      </w:pPr>
+      <w:rPr>
+        <w:rFonts w:ascii="Symbol" w:hAnsi="Symbol" w:hint="default"/>
+      </w:rPr>
+    </w:lvl>
+    <w:lvl w:ilvl="7" w:tplc="100C0003" w:tentative="1">
+      <w:start w:val="1"/>
+      <w:numFmt w:val="bullet"/>
+      <w:lvlText w:val="o"/>
+      <w:lvlJc w:val="left"/>
+      <w:pPr>
+        <w:ind w:left="5760" w:hanging="360"/>
+      </w:pPr>
+      <w:rPr>
+        <w:rFonts w:ascii="Courier New" w:hAnsi="Courier New" w:cs="Courier New" w:hint="default"/>
+      </w:rPr>
+    </w:lvl>
+    <w:lvl w:ilvl="8" w:tplc="100C0005" w:tentative="1">
+      <w:start w:val="1"/>
+      <w:numFmt w:val="bullet"/>
+      <w:lvlText w:val=""/>
+      <w:lvlJc w:val="left"/>
+      <w:pPr>
+        <w:ind w:left="6480" w:hanging="360"/>
+      </w:pPr>
+      <w:rPr>
+        <w:rFonts w:ascii="Wingdings" w:hAnsi="Wingdings" w:hint="default"/>
+      </w:rPr>
+    </w:lvl>
+  </w:abstractNum>
+  <w:abstractNum w:abstractNumId="17" w15:restartNumberingAfterBreak="0">
     <w:nsid w:val="3F9631E4"/>
     <w:multiLevelType w:val="hybridMultilevel"/>
     <w:tmpl w:val="45C63A68"/>
@@ -17349,7 +16428,7 @@
       </w:rPr>
     </w:lvl>
   </w:abstractNum>
-  <w:abstractNum w:abstractNumId="17" w15:restartNumberingAfterBreak="0">
+  <w:abstractNum w:abstractNumId="18" w15:restartNumberingAfterBreak="0">
     <w:nsid w:val="408C02FF"/>
     <w:multiLevelType w:val="hybridMultilevel"/>
     <w:tmpl w:val="1C925AC4"/>
@@ -17486,7 +16565,7 @@
       </w:rPr>
     </w:lvl>
   </w:abstractNum>
-  <w:abstractNum w:abstractNumId="18" w15:restartNumberingAfterBreak="0">
+  <w:abstractNum w:abstractNumId="19" w15:restartNumberingAfterBreak="0">
     <w:nsid w:val="42F31DAB"/>
     <w:multiLevelType w:val="hybridMultilevel"/>
     <w:tmpl w:val="A46C5D1C"/>
@@ -17626,7 +16705,7 @@
       </w:rPr>
     </w:lvl>
   </w:abstractNum>
-  <w:abstractNum w:abstractNumId="19" w15:restartNumberingAfterBreak="0">
+  <w:abstractNum w:abstractNumId="20" w15:restartNumberingAfterBreak="0">
     <w:nsid w:val="446C12F5"/>
     <w:multiLevelType w:val="hybridMultilevel"/>
     <w:tmpl w:val="3696A2F2"/>
@@ -17739,7 +16818,7 @@
       </w:rPr>
     </w:lvl>
   </w:abstractNum>
-  <w:abstractNum w:abstractNumId="20" w15:restartNumberingAfterBreak="0">
+  <w:abstractNum w:abstractNumId="21" w15:restartNumberingAfterBreak="0">
     <w:nsid w:val="48B46ECA"/>
     <w:multiLevelType w:val="hybridMultilevel"/>
     <w:tmpl w:val="1948376C"/>
@@ -17852,7 +16931,7 @@
       </w:rPr>
     </w:lvl>
   </w:abstractNum>
-  <w:abstractNum w:abstractNumId="21" w15:restartNumberingAfterBreak="0">
+  <w:abstractNum w:abstractNumId="22" w15:restartNumberingAfterBreak="0">
     <w:nsid w:val="499B7309"/>
     <w:multiLevelType w:val="hybridMultilevel"/>
     <w:tmpl w:val="CE72702A"/>
@@ -17965,7 +17044,7 @@
       </w:rPr>
     </w:lvl>
   </w:abstractNum>
-  <w:abstractNum w:abstractNumId="22" w15:restartNumberingAfterBreak="0">
+  <w:abstractNum w:abstractNumId="23" w15:restartNumberingAfterBreak="0">
     <w:nsid w:val="4BC4658A"/>
     <w:multiLevelType w:val="hybridMultilevel"/>
     <w:tmpl w:val="65B68002"/>
@@ -18051,7 +17130,7 @@
       </w:pPr>
     </w:lvl>
   </w:abstractNum>
-  <w:abstractNum w:abstractNumId="23" w15:restartNumberingAfterBreak="0">
+  <w:abstractNum w:abstractNumId="24" w15:restartNumberingAfterBreak="0">
     <w:nsid w:val="4EE44213"/>
     <w:multiLevelType w:val="hybridMultilevel"/>
     <w:tmpl w:val="0EEA74C0"/>
@@ -18164,7 +17243,7 @@
       </w:rPr>
     </w:lvl>
   </w:abstractNum>
-  <w:abstractNum w:abstractNumId="24" w15:restartNumberingAfterBreak="0">
+  <w:abstractNum w:abstractNumId="25" w15:restartNumberingAfterBreak="0">
     <w:nsid w:val="4F275520"/>
     <w:multiLevelType w:val="hybridMultilevel"/>
     <w:tmpl w:val="FD7C27E0"/>
@@ -18277,7 +17356,7 @@
       </w:rPr>
     </w:lvl>
   </w:abstractNum>
-  <w:abstractNum w:abstractNumId="25" w15:restartNumberingAfterBreak="0">
+  <w:abstractNum w:abstractNumId="26" w15:restartNumberingAfterBreak="0">
     <w:nsid w:val="5082572C"/>
     <w:multiLevelType w:val="hybridMultilevel"/>
     <w:tmpl w:val="ED4ACFA4"/>
@@ -18417,7 +17496,7 @@
       </w:rPr>
     </w:lvl>
   </w:abstractNum>
-  <w:abstractNum w:abstractNumId="26" w15:restartNumberingAfterBreak="0">
+  <w:abstractNum w:abstractNumId="27" w15:restartNumberingAfterBreak="0">
     <w:nsid w:val="52B247CA"/>
     <w:multiLevelType w:val="hybridMultilevel"/>
     <w:tmpl w:val="B7D4D45A"/>
@@ -18557,7 +17636,7 @@
       </w:rPr>
     </w:lvl>
   </w:abstractNum>
-  <w:abstractNum w:abstractNumId="27" w15:restartNumberingAfterBreak="0">
+  <w:abstractNum w:abstractNumId="28" w15:restartNumberingAfterBreak="0">
     <w:nsid w:val="540C1B13"/>
     <w:multiLevelType w:val="hybridMultilevel"/>
     <w:tmpl w:val="A906E912"/>
@@ -18670,7 +17749,7 @@
       </w:rPr>
     </w:lvl>
   </w:abstractNum>
-  <w:abstractNum w:abstractNumId="28" w15:restartNumberingAfterBreak="0">
+  <w:abstractNum w:abstractNumId="29" w15:restartNumberingAfterBreak="0">
     <w:nsid w:val="594C1361"/>
     <w:multiLevelType w:val="hybridMultilevel"/>
     <w:tmpl w:val="5C243628"/>
@@ -18810,7 +17889,7 @@
       </w:rPr>
     </w:lvl>
   </w:abstractNum>
-  <w:abstractNum w:abstractNumId="29" w15:restartNumberingAfterBreak="0">
+  <w:abstractNum w:abstractNumId="30" w15:restartNumberingAfterBreak="0">
     <w:nsid w:val="5CE173C3"/>
     <w:multiLevelType w:val="hybridMultilevel"/>
     <w:tmpl w:val="BC64B6FC"/>
@@ -18923,7 +18002,7 @@
       </w:rPr>
     </w:lvl>
   </w:abstractNum>
-  <w:abstractNum w:abstractNumId="30" w15:restartNumberingAfterBreak="0">
+  <w:abstractNum w:abstractNumId="31" w15:restartNumberingAfterBreak="0">
     <w:nsid w:val="6337724E"/>
     <w:multiLevelType w:val="hybridMultilevel"/>
     <w:tmpl w:val="B02E8AD0"/>
@@ -19036,7 +18115,7 @@
       </w:rPr>
     </w:lvl>
   </w:abstractNum>
-  <w:abstractNum w:abstractNumId="31" w15:restartNumberingAfterBreak="0">
+  <w:abstractNum w:abstractNumId="32" w15:restartNumberingAfterBreak="0">
     <w:nsid w:val="649C7455"/>
     <w:multiLevelType w:val="hybridMultilevel"/>
     <w:tmpl w:val="4A96F078"/>
@@ -19149,7 +18228,7 @@
       </w:rPr>
     </w:lvl>
   </w:abstractNum>
-  <w:abstractNum w:abstractNumId="32" w15:restartNumberingAfterBreak="0">
+  <w:abstractNum w:abstractNumId="33" w15:restartNumberingAfterBreak="0">
     <w:nsid w:val="6AB45516"/>
     <w:multiLevelType w:val="hybridMultilevel"/>
     <w:tmpl w:val="F71A670A"/>
@@ -19262,7 +18341,7 @@
       </w:rPr>
     </w:lvl>
   </w:abstractNum>
-  <w:abstractNum w:abstractNumId="33" w15:restartNumberingAfterBreak="0">
+  <w:abstractNum w:abstractNumId="34" w15:restartNumberingAfterBreak="0">
     <w:nsid w:val="6EB01C0D"/>
     <w:multiLevelType w:val="hybridMultilevel"/>
     <w:tmpl w:val="C4A44D9A"/>
@@ -19375,7 +18454,7 @@
       </w:rPr>
     </w:lvl>
   </w:abstractNum>
-  <w:abstractNum w:abstractNumId="34" w15:restartNumberingAfterBreak="0">
+  <w:abstractNum w:abstractNumId="35" w15:restartNumberingAfterBreak="0">
     <w:nsid w:val="71E06583"/>
     <w:multiLevelType w:val="hybridMultilevel"/>
     <w:tmpl w:val="26C81FCE"/>
@@ -19515,7 +18594,7 @@
       </w:rPr>
     </w:lvl>
   </w:abstractNum>
-  <w:abstractNum w:abstractNumId="35" w15:restartNumberingAfterBreak="0">
+  <w:abstractNum w:abstractNumId="36" w15:restartNumberingAfterBreak="0">
     <w:nsid w:val="75A3529B"/>
     <w:multiLevelType w:val="hybridMultilevel"/>
     <w:tmpl w:val="819EEA64"/>
@@ -19655,7 +18734,7 @@
       </w:rPr>
     </w:lvl>
   </w:abstractNum>
-  <w:abstractNum w:abstractNumId="36" w15:restartNumberingAfterBreak="0">
+  <w:abstractNum w:abstractNumId="37" w15:restartNumberingAfterBreak="0">
     <w:nsid w:val="75F04790"/>
     <w:multiLevelType w:val="hybridMultilevel"/>
     <w:tmpl w:val="48B6D574"/>
@@ -19768,7 +18847,7 @@
       </w:rPr>
     </w:lvl>
   </w:abstractNum>
-  <w:abstractNum w:abstractNumId="37" w15:restartNumberingAfterBreak="0">
+  <w:abstractNum w:abstractNumId="38" w15:restartNumberingAfterBreak="0">
     <w:nsid w:val="770D70A3"/>
     <w:multiLevelType w:val="hybridMultilevel"/>
     <w:tmpl w:val="E0E09518"/>
@@ -19881,7 +18960,7 @@
       </w:rPr>
     </w:lvl>
   </w:abstractNum>
-  <w:abstractNum w:abstractNumId="38" w15:restartNumberingAfterBreak="0">
+  <w:abstractNum w:abstractNumId="39" w15:restartNumberingAfterBreak="0">
     <w:nsid w:val="78D00B68"/>
     <w:multiLevelType w:val="hybridMultilevel"/>
     <w:tmpl w:val="AB9E4FA8"/>
@@ -19994,7 +19073,7 @@
       </w:rPr>
     </w:lvl>
   </w:abstractNum>
-  <w:abstractNum w:abstractNumId="39" w15:restartNumberingAfterBreak="0">
+  <w:abstractNum w:abstractNumId="40" w15:restartNumberingAfterBreak="0">
     <w:nsid w:val="7A515620"/>
     <w:multiLevelType w:val="hybridMultilevel"/>
     <w:tmpl w:val="A7561ADA"/>
@@ -20107,7 +19186,7 @@
       </w:rPr>
     </w:lvl>
   </w:abstractNum>
-  <w:abstractNum w:abstractNumId="40" w15:restartNumberingAfterBreak="0">
+  <w:abstractNum w:abstractNumId="41" w15:restartNumberingAfterBreak="0">
     <w:nsid w:val="7B193736"/>
     <w:multiLevelType w:val="multilevel"/>
     <w:tmpl w:val="3A32EA0C"/>
@@ -20235,7 +19314,7 @@
       </w:pPr>
     </w:lvl>
   </w:abstractNum>
-  <w:abstractNum w:abstractNumId="41" w15:restartNumberingAfterBreak="0">
+  <w:abstractNum w:abstractNumId="42" w15:restartNumberingAfterBreak="0">
     <w:nsid w:val="7DD245F2"/>
     <w:multiLevelType w:val="hybridMultilevel"/>
     <w:tmpl w:val="3100450C"/>
@@ -20376,7 +19455,7 @@
     </w:lvl>
   </w:abstractNum>
   <w:num w:numId="1" w16cid:durableId="1298953545">
-    <w:abstractNumId w:val="40"/>
+    <w:abstractNumId w:val="41"/>
   </w:num>
   <w:num w:numId="2" w16cid:durableId="1815676844">
     <w:abstractNumId w:val="1"/>
@@ -20385,37 +19464,37 @@
     <w:abstractNumId w:val="6"/>
   </w:num>
   <w:num w:numId="4" w16cid:durableId="586617919">
-    <w:abstractNumId w:val="35"/>
+    <w:abstractNumId w:val="36"/>
   </w:num>
   <w:num w:numId="5" w16cid:durableId="1266958306">
-    <w:abstractNumId w:val="26"/>
+    <w:abstractNumId w:val="27"/>
   </w:num>
   <w:num w:numId="6" w16cid:durableId="1819153165">
     <w:abstractNumId w:val="7"/>
   </w:num>
   <w:num w:numId="7" w16cid:durableId="1335961858">
-    <w:abstractNumId w:val="28"/>
+    <w:abstractNumId w:val="29"/>
   </w:num>
   <w:num w:numId="8" w16cid:durableId="1501307884">
-    <w:abstractNumId w:val="41"/>
+    <w:abstractNumId w:val="42"/>
   </w:num>
   <w:num w:numId="9" w16cid:durableId="1734700329">
     <w:abstractNumId w:val="5"/>
   </w:num>
   <w:num w:numId="10" w16cid:durableId="352192809">
-    <w:abstractNumId w:val="17"/>
+    <w:abstractNumId w:val="18"/>
   </w:num>
   <w:num w:numId="11" w16cid:durableId="1110860615">
-    <w:abstractNumId w:val="25"/>
+    <w:abstractNumId w:val="26"/>
   </w:num>
   <w:num w:numId="12" w16cid:durableId="1880044359">
-    <w:abstractNumId w:val="18"/>
+    <w:abstractNumId w:val="19"/>
   </w:num>
   <w:num w:numId="13" w16cid:durableId="23600006">
-    <w:abstractNumId w:val="34"/>
+    <w:abstractNumId w:val="35"/>
   </w:num>
   <w:num w:numId="14" w16cid:durableId="897781727">
-    <w:abstractNumId w:val="37"/>
+    <w:abstractNumId w:val="38"/>
   </w:num>
   <w:num w:numId="15" w16cid:durableId="770508502">
     <w:abstractNumId w:val="9"/>
@@ -20427,7 +19506,7 @@
     <w:abstractNumId w:val="15"/>
   </w:num>
   <w:num w:numId="18" w16cid:durableId="1810710519">
-    <w:abstractNumId w:val="22"/>
+    <w:abstractNumId w:val="23"/>
     <w:lvlOverride w:ilvl="0">
       <w:startOverride w:val="1"/>
     </w:lvlOverride>
@@ -20436,10 +19515,10 @@
     <w:abstractNumId w:val="10"/>
   </w:num>
   <w:num w:numId="20" w16cid:durableId="1332684608">
-    <w:abstractNumId w:val="39"/>
+    <w:abstractNumId w:val="40"/>
   </w:num>
   <w:num w:numId="21" w16cid:durableId="33776364">
-    <w:abstractNumId w:val="24"/>
+    <w:abstractNumId w:val="25"/>
   </w:num>
   <w:num w:numId="22" w16cid:durableId="1921409567">
     <w:abstractNumId w:val="13"/>
@@ -20451,58 +19530,61 @@
     <w:abstractNumId w:val="11"/>
   </w:num>
   <w:num w:numId="25" w16cid:durableId="1133526582">
-    <w:abstractNumId w:val="30"/>
+    <w:abstractNumId w:val="31"/>
   </w:num>
   <w:num w:numId="26" w16cid:durableId="2023898519">
     <w:abstractNumId w:val="14"/>
   </w:num>
   <w:num w:numId="27" w16cid:durableId="1826822805">
-    <w:abstractNumId w:val="36"/>
+    <w:abstractNumId w:val="37"/>
   </w:num>
   <w:num w:numId="28" w16cid:durableId="1627082580">
-    <w:abstractNumId w:val="29"/>
+    <w:abstractNumId w:val="30"/>
   </w:num>
   <w:num w:numId="29" w16cid:durableId="866990798">
     <w:abstractNumId w:val="2"/>
   </w:num>
   <w:num w:numId="30" w16cid:durableId="1675959838">
-    <w:abstractNumId w:val="19"/>
+    <w:abstractNumId w:val="20"/>
   </w:num>
   <w:num w:numId="31" w16cid:durableId="1458571656">
-    <w:abstractNumId w:val="16"/>
+    <w:abstractNumId w:val="17"/>
   </w:num>
   <w:num w:numId="32" w16cid:durableId="153381932">
-    <w:abstractNumId w:val="31"/>
+    <w:abstractNumId w:val="32"/>
   </w:num>
   <w:num w:numId="33" w16cid:durableId="1098019899">
-    <w:abstractNumId w:val="38"/>
+    <w:abstractNumId w:val="39"/>
   </w:num>
   <w:num w:numId="34" w16cid:durableId="696199879">
-    <w:abstractNumId w:val="20"/>
+    <w:abstractNumId w:val="21"/>
   </w:num>
   <w:num w:numId="35" w16cid:durableId="364183673">
-    <w:abstractNumId w:val="27"/>
+    <w:abstractNumId w:val="28"/>
   </w:num>
   <w:num w:numId="36" w16cid:durableId="1911190742">
     <w:abstractNumId w:val="12"/>
   </w:num>
   <w:num w:numId="37" w16cid:durableId="326254118">
-    <w:abstractNumId w:val="32"/>
+    <w:abstractNumId w:val="33"/>
   </w:num>
   <w:num w:numId="38" w16cid:durableId="119231244">
-    <w:abstractNumId w:val="21"/>
+    <w:abstractNumId w:val="22"/>
   </w:num>
   <w:num w:numId="39" w16cid:durableId="1781223151">
-    <w:abstractNumId w:val="33"/>
+    <w:abstractNumId w:val="34"/>
   </w:num>
   <w:num w:numId="40" w16cid:durableId="2136946575">
     <w:abstractNumId w:val="8"/>
   </w:num>
   <w:num w:numId="41" w16cid:durableId="1314985987">
-    <w:abstractNumId w:val="23"/>
+    <w:abstractNumId w:val="24"/>
   </w:num>
   <w:num w:numId="42" w16cid:durableId="1723749264">
     <w:abstractNumId w:val="4"/>
+  </w:num>
+  <w:num w:numId="43" w16cid:durableId="300618781">
+    <w:abstractNumId w:val="16"/>
   </w:num>
   <w:numIdMacAtCleanup w:val="13"/>
 </w:numbering>
@@ -21807,10 +20889,6 @@
 </file>
 
 <file path=customXml/item1.xml><?xml version="1.0" encoding="utf-8"?>
-<b:Sources xmlns:b="http://schemas.openxmlformats.org/officeDocument/2006/bibliography" xmlns="http://schemas.openxmlformats.org/officeDocument/2006/bibliography" SelectedStyle="\APASixthEditionOfficeOnline.xsl" StyleName="APA" Version="6"/>
-</file>
-
-<file path=customXml/item2.xml><?xml version="1.0" encoding="utf-8"?>
 <p:properties xmlns:p="http://schemas.microsoft.com/office/2006/metadata/properties" xmlns:xsi="http://www.w3.org/2001/XMLSchema-instance" xmlns:pc="http://schemas.microsoft.com/office/infopath/2007/PartnerControls">
   <documentManagement>
     <TaxCatchAll xmlns="dfa80de1-e9bb-4cf2-893d-d06220b3971a" xsi:nil="true"/>
@@ -21821,7 +20899,20 @@
 </p:properties>
 </file>
 
+<file path=customXml/item2.xml><?xml version="1.0" encoding="utf-8"?>
+<b:Sources xmlns:b="http://schemas.openxmlformats.org/officeDocument/2006/bibliography" xmlns="http://schemas.openxmlformats.org/officeDocument/2006/bibliography" SelectedStyle="\APASixthEditionOfficeOnline.xsl" StyleName="APA" Version="6"/>
+</file>
+
 <file path=customXml/item3.xml><?xml version="1.0" encoding="utf-8"?>
+<?mso-contentType ?>
+<FormTemplates xmlns="http://schemas.microsoft.com/sharepoint/v3/contenttype/forms">
+  <Display>DocumentLibraryForm</Display>
+  <Edit>DocumentLibraryForm</Edit>
+  <New>DocumentLibraryForm</New>
+</FormTemplates>
+</file>
+
+<file path=customXml/item4.xml><?xml version="1.0" encoding="utf-8"?>
 <ct:contentTypeSchema xmlns:ct="http://schemas.microsoft.com/office/2006/metadata/contentType" xmlns:ma="http://schemas.microsoft.com/office/2006/metadata/properties/metaAttributes" ct:_="" ma:_="" ma:contentTypeName="Document" ma:contentTypeID="0x010100E529CC47EA4E614CBF50FAFAB9B8F32B" ma:contentTypeVersion="13" ma:contentTypeDescription="Crée un document." ma:contentTypeScope="" ma:versionID="b0c7ed87d1a958e9d45e6a628dda67b2">
   <xsd:schema xmlns:xsd="http://www.w3.org/2001/XMLSchema" xmlns:xs="http://www.w3.org/2001/XMLSchema" xmlns:p="http://schemas.microsoft.com/office/2006/metadata/properties" xmlns:ns2="98d92101-24da-4498-9971-a24673344bd8" xmlns:ns3="dfa80de1-e9bb-4cf2-893d-d06220b3971a" targetNamespace="http://schemas.microsoft.com/office/2006/metadata/properties" ma:root="true" ma:fieldsID="444cf053ca299ab1a8609ad922f5c0d6" ns2:_="" ns3:_="">
     <xsd:import namespace="98d92101-24da-4498-9971-a24673344bd8"/>
@@ -22044,24 +21135,7 @@
 </ct:contentTypeSchema>
 </file>
 
-<file path=customXml/item4.xml><?xml version="1.0" encoding="utf-8"?>
-<?mso-contentType ?>
-<FormTemplates xmlns="http://schemas.microsoft.com/sharepoint/v3/contenttype/forms">
-  <Display>DocumentLibraryForm</Display>
-  <Edit>DocumentLibraryForm</Edit>
-  <New>DocumentLibraryForm</New>
-</FormTemplates>
-</file>
-
 <file path=customXml/itemProps1.xml><?xml version="1.0" encoding="utf-8"?>
-<ds:datastoreItem xmlns:ds="http://schemas.openxmlformats.org/officeDocument/2006/customXml" ds:itemID="{E593C045-97B9-4A62-AB4B-5CB5DA2D7388}">
-  <ds:schemaRefs>
-    <ds:schemaRef ds:uri="http://schemas.openxmlformats.org/officeDocument/2006/bibliography"/>
-  </ds:schemaRefs>
-</ds:datastoreItem>
-</file>
-
-<file path=customXml/itemProps2.xml><?xml version="1.0" encoding="utf-8"?>
 <ds:datastoreItem xmlns:ds="http://schemas.openxmlformats.org/officeDocument/2006/customXml" ds:itemID="{67CD1812-8B57-456C-9CBC-7D2297210787}">
   <ds:schemaRefs>
     <ds:schemaRef ds:uri="http://schemas.microsoft.com/office/2006/metadata/properties"/>
@@ -22072,7 +21146,23 @@
 </ds:datastoreItem>
 </file>
 
+<file path=customXml/itemProps2.xml><?xml version="1.0" encoding="utf-8"?>
+<ds:datastoreItem xmlns:ds="http://schemas.openxmlformats.org/officeDocument/2006/customXml" ds:itemID="{E593C045-97B9-4A62-AB4B-5CB5DA2D7388}">
+  <ds:schemaRefs>
+    <ds:schemaRef ds:uri="http://schemas.openxmlformats.org/officeDocument/2006/bibliography"/>
+  </ds:schemaRefs>
+</ds:datastoreItem>
+</file>
+
 <file path=customXml/itemProps3.xml><?xml version="1.0" encoding="utf-8"?>
+<ds:datastoreItem xmlns:ds="http://schemas.openxmlformats.org/officeDocument/2006/customXml" ds:itemID="{1DADA05A-DA17-4CB0-90B5-C889667DD54A}">
+  <ds:schemaRefs>
+    <ds:schemaRef ds:uri="http://schemas.microsoft.com/sharepoint/v3/contenttype/forms"/>
+  </ds:schemaRefs>
+</ds:datastoreItem>
+</file>
+
+<file path=customXml/itemProps4.xml><?xml version="1.0" encoding="utf-8"?>
 <ds:datastoreItem xmlns:ds="http://schemas.openxmlformats.org/officeDocument/2006/customXml" ds:itemID="{700D8043-C34E-4EC6-98BE-7219263EC485}">
   <ds:schemaRefs>
     <ds:schemaRef ds:uri="http://schemas.microsoft.com/office/2006/metadata/contentType"/>
@@ -22089,12 +21179,4 @@
     <ds:schemaRef ds:uri="http://schemas.microsoft.com/internal/obd"/>
   </ds:schemaRefs>
 </ds:datastoreItem>
-</file>
-
-<file path=customXml/itemProps4.xml><?xml version="1.0" encoding="utf-8"?>
-<ds:datastoreItem xmlns:ds="http://schemas.openxmlformats.org/officeDocument/2006/customXml" ds:itemID="{1DADA05A-DA17-4CB0-90B5-C889667DD54A}">
-  <ds:schemaRefs>
-    <ds:schemaRef ds:uri="http://schemas.microsoft.com/sharepoint/v3/contenttype/forms"/>
-  </ds:schemaRefs>
-</ds:datastoreItem>
 </file>
</xml_diff>

<commit_message>
docs(IA) : Ajouter du contenu, utilisation IA
</commit_message>
<xml_diff>
--- a/doc/PAPRO2_2024/Rapport-TPI.docx
+++ b/doc/PAPRO2_2024/Rapport-TPI.docx
@@ -478,7 +478,7 @@
       <w:r>
         <w:fldChar w:fldCharType="separate"/>
       </w:r>
-      <w:hyperlink w:anchor="_Toc165887463" w:history="1">
+      <w:hyperlink w:anchor="_Toc167279090" w:history="1">
         <w:r>
           <w:rPr>
             <w:rStyle w:val="Lienhypertexte"/>
@@ -518,7 +518,7 @@
           <w:rPr>
             <w:webHidden/>
           </w:rPr>
-          <w:instrText xml:space="preserve"> PAGEREF _Toc165887463 \h </w:instrText>
+          <w:instrText xml:space="preserve"> PAGEREF _Toc167279090 \h </w:instrText>
         </w:r>
         <w:r>
           <w:rPr>
@@ -535,7 +535,7 @@
           <w:rPr>
             <w:webHidden/>
           </w:rPr>
-          <w:t>3</w:t>
+          <w:t>4</w:t>
         </w:r>
         <w:r>
           <w:rPr>
@@ -562,7 +562,7 @@
           <w14:ligatures w14:val="standardContextual"/>
         </w:rPr>
       </w:pPr>
-      <w:hyperlink w:anchor="_Toc165887464" w:history="1">
+      <w:hyperlink w:anchor="_Toc167279091" w:history="1">
         <w:r>
           <w:rPr>
             <w:rStyle w:val="Lienhypertexte"/>
@@ -610,7 +610,7 @@
             <w:noProof/>
             <w:webHidden/>
           </w:rPr>
-          <w:instrText xml:space="preserve"> PAGEREF _Toc165887464 \h </w:instrText>
+          <w:instrText xml:space="preserve"> PAGEREF _Toc167279091 \h </w:instrText>
         </w:r>
         <w:r>
           <w:rPr>
@@ -630,7 +630,7 @@
             <w:noProof/>
             <w:webHidden/>
           </w:rPr>
-          <w:t>3</w:t>
+          <w:t>4</w:t>
         </w:r>
         <w:r>
           <w:rPr>
@@ -658,7 +658,7 @@
           <w14:ligatures w14:val="standardContextual"/>
         </w:rPr>
       </w:pPr>
-      <w:hyperlink w:anchor="_Toc165887465" w:history="1">
+      <w:hyperlink w:anchor="_Toc167279092" w:history="1">
         <w:r>
           <w:rPr>
             <w:rStyle w:val="Lienhypertexte"/>
@@ -706,7 +706,7 @@
             <w:noProof/>
             <w:webHidden/>
           </w:rPr>
-          <w:instrText xml:space="preserve"> PAGEREF _Toc165887465 \h </w:instrText>
+          <w:instrText xml:space="preserve"> PAGEREF _Toc167279092 \h </w:instrText>
         </w:r>
         <w:r>
           <w:rPr>
@@ -726,7 +726,7 @@
             <w:noProof/>
             <w:webHidden/>
           </w:rPr>
-          <w:t>3</w:t>
+          <w:t>4</w:t>
         </w:r>
         <w:r>
           <w:rPr>
@@ -754,7 +754,7 @@
           <w14:ligatures w14:val="standardContextual"/>
         </w:rPr>
       </w:pPr>
-      <w:hyperlink w:anchor="_Toc165887466" w:history="1">
+      <w:hyperlink w:anchor="_Toc167279093" w:history="1">
         <w:r>
           <w:rPr>
             <w:rStyle w:val="Lienhypertexte"/>
@@ -800,7 +800,7 @@
             <w:noProof/>
             <w:webHidden/>
           </w:rPr>
-          <w:instrText xml:space="preserve"> PAGEREF _Toc165887466 \h </w:instrText>
+          <w:instrText xml:space="preserve"> PAGEREF _Toc167279093 \h </w:instrText>
         </w:r>
         <w:r>
           <w:rPr>
@@ -820,7 +820,7 @@
             <w:noProof/>
             <w:webHidden/>
           </w:rPr>
-          <w:t>3</w:t>
+          <w:t>4</w:t>
         </w:r>
         <w:r>
           <w:rPr>
@@ -848,7 +848,7 @@
           <w14:ligatures w14:val="standardContextual"/>
         </w:rPr>
       </w:pPr>
-      <w:hyperlink w:anchor="_Toc165887467" w:history="1">
+      <w:hyperlink w:anchor="_Toc167279094" w:history="1">
         <w:r>
           <w:rPr>
             <w:rStyle w:val="Lienhypertexte"/>
@@ -894,7 +894,7 @@
             <w:noProof/>
             <w:webHidden/>
           </w:rPr>
-          <w:instrText xml:space="preserve"> PAGEREF _Toc165887467 \h </w:instrText>
+          <w:instrText xml:space="preserve"> PAGEREF _Toc167279094 \h </w:instrText>
         </w:r>
         <w:r>
           <w:rPr>
@@ -914,7 +914,7 @@
             <w:noProof/>
             <w:webHidden/>
           </w:rPr>
-          <w:t>3</w:t>
+          <w:t>4</w:t>
         </w:r>
         <w:r>
           <w:rPr>
@@ -942,7 +942,7 @@
           <w14:ligatures w14:val="standardContextual"/>
         </w:rPr>
       </w:pPr>
-      <w:hyperlink w:anchor="_Toc165887468" w:history="1">
+      <w:hyperlink w:anchor="_Toc167279095" w:history="1">
         <w:r>
           <w:rPr>
             <w:rStyle w:val="Lienhypertexte"/>
@@ -988,7 +988,7 @@
             <w:noProof/>
             <w:webHidden/>
           </w:rPr>
-          <w:instrText xml:space="preserve"> PAGEREF _Toc165887468 \h </w:instrText>
+          <w:instrText xml:space="preserve"> PAGEREF _Toc167279095 \h </w:instrText>
         </w:r>
         <w:r>
           <w:rPr>
@@ -1008,7 +1008,7 @@
             <w:noProof/>
             <w:webHidden/>
           </w:rPr>
-          <w:t>3</w:t>
+          <w:t>4</w:t>
         </w:r>
         <w:r>
           <w:rPr>
@@ -1036,7 +1036,7 @@
           <w14:ligatures w14:val="standardContextual"/>
         </w:rPr>
       </w:pPr>
-      <w:hyperlink w:anchor="_Toc165887469" w:history="1">
+      <w:hyperlink w:anchor="_Toc167279096" w:history="1">
         <w:r>
           <w:rPr>
             <w:rStyle w:val="Lienhypertexte"/>
@@ -1082,7 +1082,7 @@
             <w:noProof/>
             <w:webHidden/>
           </w:rPr>
-          <w:instrText xml:space="preserve"> PAGEREF _Toc165887469 \h </w:instrText>
+          <w:instrText xml:space="preserve"> PAGEREF _Toc167279096 \h </w:instrText>
         </w:r>
         <w:r>
           <w:rPr>
@@ -1102,7 +1102,7 @@
             <w:noProof/>
             <w:webHidden/>
           </w:rPr>
-          <w:t>3</w:t>
+          <w:t>4</w:t>
         </w:r>
         <w:r>
           <w:rPr>
@@ -1130,7 +1130,7 @@
           <w14:ligatures w14:val="standardContextual"/>
         </w:rPr>
       </w:pPr>
-      <w:hyperlink w:anchor="_Toc165887470" w:history="1">
+      <w:hyperlink w:anchor="_Toc167279097" w:history="1">
         <w:r>
           <w:rPr>
             <w:rStyle w:val="Lienhypertexte"/>
@@ -1176,7 +1176,7 @@
             <w:noProof/>
             <w:webHidden/>
           </w:rPr>
-          <w:instrText xml:space="preserve"> PAGEREF _Toc165887470 \h </w:instrText>
+          <w:instrText xml:space="preserve"> PAGEREF _Toc167279097 \h </w:instrText>
         </w:r>
         <w:r>
           <w:rPr>
@@ -1196,7 +1196,7 @@
             <w:noProof/>
             <w:webHidden/>
           </w:rPr>
-          <w:t>3</w:t>
+          <w:t>4</w:t>
         </w:r>
         <w:r>
           <w:rPr>
@@ -1224,10 +1224,11 @@
           <w14:ligatures w14:val="standardContextual"/>
         </w:rPr>
       </w:pPr>
-      <w:hyperlink w:anchor="_Toc165887471" w:history="1">
+      <w:hyperlink w:anchor="_Toc167279098" w:history="1">
         <w:r>
           <w:rPr>
             <w:rStyle w:val="Lienhypertexte"/>
+            <w:iCs/>
             <w:noProof/>
           </w:rPr>
           <w:t>1.3</w:t>
@@ -1247,6 +1248,7 @@
         <w:r>
           <w:rPr>
             <w:rStyle w:val="Lienhypertexte"/>
+            <w:iCs/>
             <w:noProof/>
           </w:rPr>
           <w:t>Gestion de projet</w:t>
@@ -1270,7 +1272,7 @@
             <w:noProof/>
             <w:webHidden/>
           </w:rPr>
-          <w:instrText xml:space="preserve"> PAGEREF _Toc165887471 \h </w:instrText>
+          <w:instrText xml:space="preserve"> PAGEREF _Toc167279098 \h </w:instrText>
         </w:r>
         <w:r>
           <w:rPr>
@@ -1290,7 +1292,7 @@
             <w:noProof/>
             <w:webHidden/>
           </w:rPr>
-          <w:t>4</w:t>
+          <w:t>5</w:t>
         </w:r>
         <w:r>
           <w:rPr>
@@ -1318,7 +1320,7 @@
           <w14:ligatures w14:val="standardContextual"/>
         </w:rPr>
       </w:pPr>
-      <w:hyperlink w:anchor="_Toc165887472" w:history="1">
+      <w:hyperlink w:anchor="_Toc167279099" w:history="1">
         <w:r>
           <w:rPr>
             <w:rStyle w:val="Lienhypertexte"/>
@@ -1364,7 +1366,7 @@
             <w:noProof/>
             <w:webHidden/>
           </w:rPr>
-          <w:instrText xml:space="preserve"> PAGEREF _Toc165887472 \h </w:instrText>
+          <w:instrText xml:space="preserve"> PAGEREF _Toc167279099 \h </w:instrText>
         </w:r>
         <w:r>
           <w:rPr>
@@ -1384,7 +1386,7 @@
             <w:noProof/>
             <w:webHidden/>
           </w:rPr>
-          <w:t>5</w:t>
+          <w:t>6</w:t>
         </w:r>
         <w:r>
           <w:rPr>
@@ -1412,7 +1414,7 @@
           <w14:ligatures w14:val="standardContextual"/>
         </w:rPr>
       </w:pPr>
-      <w:hyperlink w:anchor="_Toc165887473" w:history="1">
+      <w:hyperlink w:anchor="_Toc167279100" w:history="1">
         <w:r>
           <w:rPr>
             <w:rStyle w:val="Lienhypertexte"/>
@@ -1458,7 +1460,7 @@
             <w:noProof/>
             <w:webHidden/>
           </w:rPr>
-          <w:instrText xml:space="preserve"> PAGEREF _Toc165887473 \h </w:instrText>
+          <w:instrText xml:space="preserve"> PAGEREF _Toc167279100 \h </w:instrText>
         </w:r>
         <w:r>
           <w:rPr>
@@ -1478,7 +1480,7 @@
             <w:noProof/>
             <w:webHidden/>
           </w:rPr>
-          <w:t>5</w:t>
+          <w:t>6</w:t>
         </w:r>
         <w:r>
           <w:rPr>
@@ -1501,7 +1503,7 @@
           <w14:ligatures w14:val="standardContextual"/>
         </w:rPr>
       </w:pPr>
-      <w:hyperlink w:anchor="_Toc165887474" w:history="1">
+      <w:hyperlink w:anchor="_Toc167279101" w:history="1">
         <w:r>
           <w:rPr>
             <w:rStyle w:val="Lienhypertexte"/>
@@ -1541,7 +1543,7 @@
           <w:rPr>
             <w:webHidden/>
           </w:rPr>
-          <w:instrText xml:space="preserve"> PAGEREF _Toc165887474 \h </w:instrText>
+          <w:instrText xml:space="preserve"> PAGEREF _Toc167279101 \h </w:instrText>
         </w:r>
         <w:r>
           <w:rPr>
@@ -1558,7 +1560,7 @@
           <w:rPr>
             <w:webHidden/>
           </w:rPr>
-          <w:t>6</w:t>
+          <w:t>7</w:t>
         </w:r>
         <w:r>
           <w:rPr>
@@ -1585,7 +1587,7 @@
           <w14:ligatures w14:val="standardContextual"/>
         </w:rPr>
       </w:pPr>
-      <w:hyperlink w:anchor="_Toc165887475" w:history="1">
+      <w:hyperlink w:anchor="_Toc167279102" w:history="1">
         <w:r>
           <w:rPr>
             <w:rStyle w:val="Lienhypertexte"/>
@@ -1632,7 +1634,7 @@
             <w:noProof/>
             <w:webHidden/>
           </w:rPr>
-          <w:instrText xml:space="preserve"> PAGEREF _Toc165887475 \h </w:instrText>
+          <w:instrText xml:space="preserve"> PAGEREF _Toc167279102 \h </w:instrText>
         </w:r>
         <w:r>
           <w:rPr>
@@ -1652,7 +1654,7 @@
             <w:noProof/>
             <w:webHidden/>
           </w:rPr>
-          <w:t>6</w:t>
+          <w:t>7</w:t>
         </w:r>
         <w:r>
           <w:rPr>
@@ -1680,7 +1682,7 @@
           <w14:ligatures w14:val="standardContextual"/>
         </w:rPr>
       </w:pPr>
-      <w:hyperlink w:anchor="_Toc165887476" w:history="1">
+      <w:hyperlink w:anchor="_Toc167279103" w:history="1">
         <w:r>
           <w:rPr>
             <w:rStyle w:val="Lienhypertexte"/>
@@ -1726,7 +1728,7 @@
             <w:noProof/>
             <w:webHidden/>
           </w:rPr>
-          <w:instrText xml:space="preserve"> PAGEREF _Toc165887476 \h </w:instrText>
+          <w:instrText xml:space="preserve"> PAGEREF _Toc167279103 \h </w:instrText>
         </w:r>
         <w:r>
           <w:rPr>
@@ -1746,7 +1748,7 @@
             <w:noProof/>
             <w:webHidden/>
           </w:rPr>
-          <w:t>7</w:t>
+          <w:t>8</w:t>
         </w:r>
         <w:r>
           <w:rPr>
@@ -1774,7 +1776,7 @@
           <w14:ligatures w14:val="standardContextual"/>
         </w:rPr>
       </w:pPr>
-      <w:hyperlink w:anchor="_Toc165887477" w:history="1">
+      <w:hyperlink w:anchor="_Toc167279104" w:history="1">
         <w:r>
           <w:rPr>
             <w:rStyle w:val="Lienhypertexte"/>
@@ -1822,7 +1824,7 @@
             <w:noProof/>
             <w:webHidden/>
           </w:rPr>
-          <w:instrText xml:space="preserve"> PAGEREF _Toc165887477 \h </w:instrText>
+          <w:instrText xml:space="preserve"> PAGEREF _Toc167279104 \h </w:instrText>
         </w:r>
         <w:r>
           <w:rPr>
@@ -1842,7 +1844,7 @@
             <w:noProof/>
             <w:webHidden/>
           </w:rPr>
-          <w:t>8</w:t>
+          <w:t>10</w:t>
         </w:r>
         <w:r>
           <w:rPr>
@@ -1870,7 +1872,7 @@
           <w14:ligatures w14:val="standardContextual"/>
         </w:rPr>
       </w:pPr>
-      <w:hyperlink w:anchor="_Toc165887478" w:history="1">
+      <w:hyperlink w:anchor="_Toc167279105" w:history="1">
         <w:r>
           <w:rPr>
             <w:rStyle w:val="Lienhypertexte"/>
@@ -1916,7 +1918,7 @@
             <w:noProof/>
             <w:webHidden/>
           </w:rPr>
-          <w:instrText xml:space="preserve"> PAGEREF _Toc165887478 \h </w:instrText>
+          <w:instrText xml:space="preserve"> PAGEREF _Toc167279105 \h </w:instrText>
         </w:r>
         <w:r>
           <w:rPr>
@@ -1936,7 +1938,7 @@
             <w:noProof/>
             <w:webHidden/>
           </w:rPr>
-          <w:t>9</w:t>
+          <w:t>10</w:t>
         </w:r>
         <w:r>
           <w:rPr>
@@ -1964,7 +1966,7 @@
           <w14:ligatures w14:val="standardContextual"/>
         </w:rPr>
       </w:pPr>
-      <w:hyperlink w:anchor="_Toc165887479" w:history="1">
+      <w:hyperlink w:anchor="_Toc167279106" w:history="1">
         <w:r>
           <w:rPr>
             <w:rStyle w:val="Lienhypertexte"/>
@@ -2010,7 +2012,7 @@
             <w:noProof/>
             <w:webHidden/>
           </w:rPr>
-          <w:instrText xml:space="preserve"> PAGEREF _Toc165887479 \h </w:instrText>
+          <w:instrText xml:space="preserve"> PAGEREF _Toc167279106 \h </w:instrText>
         </w:r>
         <w:r>
           <w:rPr>
@@ -2030,7 +2032,7 @@
             <w:noProof/>
             <w:webHidden/>
           </w:rPr>
-          <w:t>9</w:t>
+          <w:t>11</w:t>
         </w:r>
         <w:r>
           <w:rPr>
@@ -2058,7 +2060,7 @@
           <w14:ligatures w14:val="standardContextual"/>
         </w:rPr>
       </w:pPr>
-      <w:hyperlink w:anchor="_Toc165887480" w:history="1">
+      <w:hyperlink w:anchor="_Toc167279107" w:history="1">
         <w:r>
           <w:rPr>
             <w:rStyle w:val="Lienhypertexte"/>
@@ -2104,7 +2106,7 @@
             <w:noProof/>
             <w:webHidden/>
           </w:rPr>
-          <w:instrText xml:space="preserve"> PAGEREF _Toc165887480 \h </w:instrText>
+          <w:instrText xml:space="preserve"> PAGEREF _Toc167279107 \h </w:instrText>
         </w:r>
         <w:r>
           <w:rPr>
@@ -2124,7 +2126,7 @@
             <w:noProof/>
             <w:webHidden/>
           </w:rPr>
-          <w:t>9</w:t>
+          <w:t>11</w:t>
         </w:r>
         <w:r>
           <w:rPr>
@@ -2152,7 +2154,7 @@
           <w14:ligatures w14:val="standardContextual"/>
         </w:rPr>
       </w:pPr>
-      <w:hyperlink w:anchor="_Toc165887481" w:history="1">
+      <w:hyperlink w:anchor="_Toc167279108" w:history="1">
         <w:r>
           <w:rPr>
             <w:rStyle w:val="Lienhypertexte"/>
@@ -2198,7 +2200,7 @@
             <w:noProof/>
             <w:webHidden/>
           </w:rPr>
-          <w:instrText xml:space="preserve"> PAGEREF _Toc165887481 \h </w:instrText>
+          <w:instrText xml:space="preserve"> PAGEREF _Toc167279108 \h </w:instrText>
         </w:r>
         <w:r>
           <w:rPr>
@@ -2218,7 +2220,7 @@
             <w:noProof/>
             <w:webHidden/>
           </w:rPr>
-          <w:t>9</w:t>
+          <w:t>11</w:t>
         </w:r>
         <w:r>
           <w:rPr>
@@ -2246,7 +2248,7 @@
           <w14:ligatures w14:val="standardContextual"/>
         </w:rPr>
       </w:pPr>
-      <w:hyperlink w:anchor="_Toc165887482" w:history="1">
+      <w:hyperlink w:anchor="_Toc167279109" w:history="1">
         <w:r>
           <w:rPr>
             <w:rStyle w:val="Lienhypertexte"/>
@@ -2292,7 +2294,7 @@
             <w:noProof/>
             <w:webHidden/>
           </w:rPr>
-          <w:instrText xml:space="preserve"> PAGEREF _Toc165887482 \h </w:instrText>
+          <w:instrText xml:space="preserve"> PAGEREF _Toc167279109 \h </w:instrText>
         </w:r>
         <w:r>
           <w:rPr>
@@ -2312,7 +2314,7 @@
             <w:noProof/>
             <w:webHidden/>
           </w:rPr>
-          <w:t>10</w:t>
+          <w:t>12</w:t>
         </w:r>
         <w:r>
           <w:rPr>
@@ -2340,7 +2342,7 @@
           <w14:ligatures w14:val="standardContextual"/>
         </w:rPr>
       </w:pPr>
-      <w:hyperlink w:anchor="_Toc165887483" w:history="1">
+      <w:hyperlink w:anchor="_Toc167279110" w:history="1">
         <w:r>
           <w:rPr>
             <w:rStyle w:val="Lienhypertexte"/>
@@ -2386,7 +2388,7 @@
             <w:noProof/>
             <w:webHidden/>
           </w:rPr>
-          <w:instrText xml:space="preserve"> PAGEREF _Toc165887483 \h </w:instrText>
+          <w:instrText xml:space="preserve"> PAGEREF _Toc167279110 \h </w:instrText>
         </w:r>
         <w:r>
           <w:rPr>
@@ -2406,7 +2408,7 @@
             <w:noProof/>
             <w:webHidden/>
           </w:rPr>
-          <w:t>10</w:t>
+          <w:t>12</w:t>
         </w:r>
         <w:r>
           <w:rPr>
@@ -2434,7 +2436,7 @@
           <w14:ligatures w14:val="standardContextual"/>
         </w:rPr>
       </w:pPr>
-      <w:hyperlink w:anchor="_Toc165887484" w:history="1">
+      <w:hyperlink w:anchor="_Toc167279111" w:history="1">
         <w:r>
           <w:rPr>
             <w:rStyle w:val="Lienhypertexte"/>
@@ -2480,7 +2482,7 @@
             <w:noProof/>
             <w:webHidden/>
           </w:rPr>
-          <w:instrText xml:space="preserve"> PAGEREF _Toc165887484 \h </w:instrText>
+          <w:instrText xml:space="preserve"> PAGEREF _Toc167279111 \h </w:instrText>
         </w:r>
         <w:r>
           <w:rPr>
@@ -2500,7 +2502,7 @@
             <w:noProof/>
             <w:webHidden/>
           </w:rPr>
-          <w:t>10</w:t>
+          <w:t>12</w:t>
         </w:r>
         <w:r>
           <w:rPr>
@@ -2528,7 +2530,7 @@
           <w14:ligatures w14:val="standardContextual"/>
         </w:rPr>
       </w:pPr>
-      <w:hyperlink w:anchor="_Toc165887485" w:history="1">
+      <w:hyperlink w:anchor="_Toc167279112" w:history="1">
         <w:r>
           <w:rPr>
             <w:rStyle w:val="Lienhypertexte"/>
@@ -2576,7 +2578,7 @@
             <w:noProof/>
             <w:webHidden/>
           </w:rPr>
-          <w:instrText xml:space="preserve"> PAGEREF _Toc165887485 \h </w:instrText>
+          <w:instrText xml:space="preserve"> PAGEREF _Toc167279112 \h </w:instrText>
         </w:r>
         <w:r>
           <w:rPr>
@@ -2596,7 +2598,7 @@
             <w:noProof/>
             <w:webHidden/>
           </w:rPr>
-          <w:t>10</w:t>
+          <w:t>12</w:t>
         </w:r>
         <w:r>
           <w:rPr>
@@ -2624,7 +2626,7 @@
           <w14:ligatures w14:val="standardContextual"/>
         </w:rPr>
       </w:pPr>
-      <w:hyperlink w:anchor="_Toc165887486" w:history="1">
+      <w:hyperlink w:anchor="_Toc167279113" w:history="1">
         <w:r>
           <w:rPr>
             <w:rStyle w:val="Lienhypertexte"/>
@@ -2671,7 +2673,7 @@
             <w:noProof/>
             <w:webHidden/>
           </w:rPr>
-          <w:instrText xml:space="preserve"> PAGEREF _Toc165887486 \h </w:instrText>
+          <w:instrText xml:space="preserve"> PAGEREF _Toc167279113 \h </w:instrText>
         </w:r>
         <w:r>
           <w:rPr>
@@ -2691,7 +2693,7 @@
             <w:noProof/>
             <w:webHidden/>
           </w:rPr>
-          <w:t>10</w:t>
+          <w:t>12</w:t>
         </w:r>
         <w:r>
           <w:rPr>
@@ -2719,7 +2721,7 @@
           <w14:ligatures w14:val="standardContextual"/>
         </w:rPr>
       </w:pPr>
-      <w:hyperlink w:anchor="_Toc165887487" w:history="1">
+      <w:hyperlink w:anchor="_Toc167279114" w:history="1">
         <w:r>
           <w:rPr>
             <w:rStyle w:val="Lienhypertexte"/>
@@ -2765,7 +2767,7 @@
             <w:noProof/>
             <w:webHidden/>
           </w:rPr>
-          <w:instrText xml:space="preserve"> PAGEREF _Toc165887487 \h </w:instrText>
+          <w:instrText xml:space="preserve"> PAGEREF _Toc167279114 \h </w:instrText>
         </w:r>
         <w:r>
           <w:rPr>
@@ -2785,7 +2787,7 @@
             <w:noProof/>
             <w:webHidden/>
           </w:rPr>
-          <w:t>13</w:t>
+          <w:t>15</w:t>
         </w:r>
         <w:r>
           <w:rPr>
@@ -2813,7 +2815,7 @@
           <w14:ligatures w14:val="standardContextual"/>
         </w:rPr>
       </w:pPr>
-      <w:hyperlink w:anchor="_Toc165887488" w:history="1">
+      <w:hyperlink w:anchor="_Toc167279115" w:history="1">
         <w:r>
           <w:rPr>
             <w:rStyle w:val="Lienhypertexte"/>
@@ -2859,7 +2861,7 @@
             <w:noProof/>
             <w:webHidden/>
           </w:rPr>
-          <w:instrText xml:space="preserve"> PAGEREF _Toc165887488 \h </w:instrText>
+          <w:instrText xml:space="preserve"> PAGEREF _Toc167279115 \h </w:instrText>
         </w:r>
         <w:r>
           <w:rPr>
@@ -2879,7 +2881,7 @@
             <w:noProof/>
             <w:webHidden/>
           </w:rPr>
-          <w:t>15</w:t>
+          <w:t>18</w:t>
         </w:r>
         <w:r>
           <w:rPr>
@@ -2907,7 +2909,7 @@
           <w14:ligatures w14:val="standardContextual"/>
         </w:rPr>
       </w:pPr>
-      <w:hyperlink w:anchor="_Toc165887489" w:history="1">
+      <w:hyperlink w:anchor="_Toc167279116" w:history="1">
         <w:r>
           <w:rPr>
             <w:rStyle w:val="Lienhypertexte"/>
@@ -2953,7 +2955,7 @@
             <w:noProof/>
             <w:webHidden/>
           </w:rPr>
-          <w:instrText xml:space="preserve"> PAGEREF _Toc165887489 \h </w:instrText>
+          <w:instrText xml:space="preserve"> PAGEREF _Toc167279116 \h </w:instrText>
         </w:r>
         <w:r>
           <w:rPr>
@@ -2973,7 +2975,7 @@
             <w:noProof/>
             <w:webHidden/>
           </w:rPr>
-          <w:t>17</w:t>
+          <w:t>20</w:t>
         </w:r>
         <w:r>
           <w:rPr>
@@ -3001,7 +3003,7 @@
           <w14:ligatures w14:val="standardContextual"/>
         </w:rPr>
       </w:pPr>
-      <w:hyperlink w:anchor="_Toc165887490" w:history="1">
+      <w:hyperlink w:anchor="_Toc167279117" w:history="1">
         <w:r>
           <w:rPr>
             <w:rStyle w:val="Lienhypertexte"/>
@@ -3047,7 +3049,7 @@
             <w:noProof/>
             <w:webHidden/>
           </w:rPr>
-          <w:instrText xml:space="preserve"> PAGEREF _Toc165887490 \h </w:instrText>
+          <w:instrText xml:space="preserve"> PAGEREF _Toc167279117 \h </w:instrText>
         </w:r>
         <w:r>
           <w:rPr>
@@ -3067,7 +3069,7 @@
             <w:noProof/>
             <w:webHidden/>
           </w:rPr>
-          <w:t>18</w:t>
+          <w:t>22</w:t>
         </w:r>
         <w:r>
           <w:rPr>
@@ -3095,7 +3097,7 @@
           <w14:ligatures w14:val="standardContextual"/>
         </w:rPr>
       </w:pPr>
-      <w:hyperlink w:anchor="_Toc165887491" w:history="1">
+      <w:hyperlink w:anchor="_Toc167279118" w:history="1">
         <w:r>
           <w:rPr>
             <w:rStyle w:val="Lienhypertexte"/>
@@ -3143,7 +3145,7 @@
             <w:noProof/>
             <w:webHidden/>
           </w:rPr>
-          <w:instrText xml:space="preserve"> PAGEREF _Toc165887491 \h </w:instrText>
+          <w:instrText xml:space="preserve"> PAGEREF _Toc167279118 \h </w:instrText>
         </w:r>
         <w:r>
           <w:rPr>
@@ -3163,7 +3165,7 @@
             <w:noProof/>
             <w:webHidden/>
           </w:rPr>
-          <w:t>19</w:t>
+          <w:t>23</w:t>
         </w:r>
         <w:r>
           <w:rPr>
@@ -3191,11 +3193,12 @@
           <w14:ligatures w14:val="standardContextual"/>
         </w:rPr>
       </w:pPr>
-      <w:hyperlink w:anchor="_Toc165887492" w:history="1">
+      <w:hyperlink w:anchor="_Toc167279119" w:history="1">
         <w:r>
           <w:rPr>
             <w:rStyle w:val="Lienhypertexte"/>
             <w:rFonts w:cs="Arial"/>
+            <w:iCs/>
             <w:noProof/>
           </w:rPr>
           <w:t>2.4</w:t>
@@ -3216,6 +3219,7 @@
           <w:rPr>
             <w:rStyle w:val="Lienhypertexte"/>
             <w:rFonts w:cs="Arial"/>
+            <w:iCs/>
             <w:noProof/>
           </w:rPr>
           <w:t>Risques techniques</w:t>
@@ -3239,7 +3243,7 @@
             <w:noProof/>
             <w:webHidden/>
           </w:rPr>
-          <w:instrText xml:space="preserve"> PAGEREF _Toc165887492 \h </w:instrText>
+          <w:instrText xml:space="preserve"> PAGEREF _Toc167279119 \h </w:instrText>
         </w:r>
         <w:r>
           <w:rPr>
@@ -3259,7 +3263,7 @@
             <w:noProof/>
             <w:webHidden/>
           </w:rPr>
-          <w:t>20</w:t>
+          <w:t>24</w:t>
         </w:r>
         <w:r>
           <w:rPr>
@@ -3287,7 +3291,7 @@
           <w14:ligatures w14:val="standardContextual"/>
         </w:rPr>
       </w:pPr>
-      <w:hyperlink w:anchor="_Toc165887493" w:history="1">
+      <w:hyperlink w:anchor="_Toc167279120" w:history="1">
         <w:r>
           <w:rPr>
             <w:rStyle w:val="Lienhypertexte"/>
@@ -3335,7 +3339,7 @@
             <w:noProof/>
             <w:webHidden/>
           </w:rPr>
-          <w:instrText xml:space="preserve"> PAGEREF _Toc165887493 \h </w:instrText>
+          <w:instrText xml:space="preserve"> PAGEREF _Toc167279120 \h </w:instrText>
         </w:r>
         <w:r>
           <w:rPr>
@@ -3355,7 +3359,7 @@
             <w:noProof/>
             <w:webHidden/>
           </w:rPr>
-          <w:t>20</w:t>
+          <w:t>24</w:t>
         </w:r>
         <w:r>
           <w:rPr>
@@ -3383,7 +3387,7 @@
           <w14:ligatures w14:val="standardContextual"/>
         </w:rPr>
       </w:pPr>
-      <w:hyperlink w:anchor="_Toc165887494" w:history="1">
+      <w:hyperlink w:anchor="_Toc167279121" w:history="1">
         <w:r>
           <w:rPr>
             <w:rStyle w:val="Lienhypertexte"/>
@@ -3431,7 +3435,7 @@
             <w:noProof/>
             <w:webHidden/>
           </w:rPr>
-          <w:instrText xml:space="preserve"> PAGEREF _Toc165887494 \h </w:instrText>
+          <w:instrText xml:space="preserve"> PAGEREF _Toc167279121 \h </w:instrText>
         </w:r>
         <w:r>
           <w:rPr>
@@ -3451,7 +3455,7 @@
             <w:noProof/>
             <w:webHidden/>
           </w:rPr>
-          <w:t>20</w:t>
+          <w:t>24</w:t>
         </w:r>
         <w:r>
           <w:rPr>
@@ -3479,7 +3483,7 @@
           <w14:ligatures w14:val="standardContextual"/>
         </w:rPr>
       </w:pPr>
-      <w:hyperlink w:anchor="_Toc165887495" w:history="1">
+      <w:hyperlink w:anchor="_Toc167279122" w:history="1">
         <w:r>
           <w:rPr>
             <w:rStyle w:val="Lienhypertexte"/>
@@ -3525,7 +3529,7 @@
             <w:noProof/>
             <w:webHidden/>
           </w:rPr>
-          <w:instrText xml:space="preserve"> PAGEREF _Toc165887495 \h </w:instrText>
+          <w:instrText xml:space="preserve"> PAGEREF _Toc167279122 \h </w:instrText>
         </w:r>
         <w:r>
           <w:rPr>
@@ -3545,7 +3549,7 @@
             <w:noProof/>
             <w:webHidden/>
           </w:rPr>
-          <w:t>20</w:t>
+          <w:t>24</w:t>
         </w:r>
         <w:r>
           <w:rPr>
@@ -3573,7 +3577,7 @@
           <w14:ligatures w14:val="standardContextual"/>
         </w:rPr>
       </w:pPr>
-      <w:hyperlink w:anchor="_Toc165887496" w:history="1">
+      <w:hyperlink w:anchor="_Toc167279123" w:history="1">
         <w:r>
           <w:rPr>
             <w:rStyle w:val="Lienhypertexte"/>
@@ -3619,7 +3623,7 @@
             <w:noProof/>
             <w:webHidden/>
           </w:rPr>
-          <w:instrText xml:space="preserve"> PAGEREF _Toc165887496 \h </w:instrText>
+          <w:instrText xml:space="preserve"> PAGEREF _Toc167279123 \h </w:instrText>
         </w:r>
         <w:r>
           <w:rPr>
@@ -3639,7 +3643,7 @@
             <w:noProof/>
             <w:webHidden/>
           </w:rPr>
-          <w:t>20</w:t>
+          <w:t>24</w:t>
         </w:r>
         <w:r>
           <w:rPr>
@@ -3662,7 +3666,7 @@
           <w14:ligatures w14:val="standardContextual"/>
         </w:rPr>
       </w:pPr>
-      <w:hyperlink w:anchor="_Toc165887497" w:history="1">
+      <w:hyperlink w:anchor="_Toc167279124" w:history="1">
         <w:r>
           <w:rPr>
             <w:rStyle w:val="Lienhypertexte"/>
@@ -3702,7 +3706,7 @@
           <w:rPr>
             <w:webHidden/>
           </w:rPr>
-          <w:instrText xml:space="preserve"> PAGEREF _Toc165887497 \h </w:instrText>
+          <w:instrText xml:space="preserve"> PAGEREF _Toc167279124 \h </w:instrText>
         </w:r>
         <w:r>
           <w:rPr>
@@ -3719,7 +3723,7 @@
           <w:rPr>
             <w:webHidden/>
           </w:rPr>
-          <w:t>21</w:t>
+          <w:t>25</w:t>
         </w:r>
         <w:r>
           <w:rPr>
@@ -3746,7 +3750,7 @@
           <w14:ligatures w14:val="standardContextual"/>
         </w:rPr>
       </w:pPr>
-      <w:hyperlink w:anchor="_Toc165887498" w:history="1">
+      <w:hyperlink w:anchor="_Toc167279125" w:history="1">
         <w:r>
           <w:rPr>
             <w:rStyle w:val="Lienhypertexte"/>
@@ -3794,7 +3798,7 @@
             <w:noProof/>
             <w:webHidden/>
           </w:rPr>
-          <w:instrText xml:space="preserve"> PAGEREF _Toc165887498 \h </w:instrText>
+          <w:instrText xml:space="preserve"> PAGEREF _Toc167279125 \h </w:instrText>
         </w:r>
         <w:r>
           <w:rPr>
@@ -3814,7 +3818,7 @@
             <w:noProof/>
             <w:webHidden/>
           </w:rPr>
-          <w:t>21</w:t>
+          <w:t>25</w:t>
         </w:r>
         <w:r>
           <w:rPr>
@@ -3842,7 +3846,7 @@
           <w14:ligatures w14:val="standardContextual"/>
         </w:rPr>
       </w:pPr>
-      <w:hyperlink w:anchor="_Toc165887499" w:history="1">
+      <w:hyperlink w:anchor="_Toc167279126" w:history="1">
         <w:r>
           <w:rPr>
             <w:rStyle w:val="Lienhypertexte"/>
@@ -3888,7 +3892,7 @@
             <w:noProof/>
             <w:webHidden/>
           </w:rPr>
-          <w:instrText xml:space="preserve"> PAGEREF _Toc165887499 \h </w:instrText>
+          <w:instrText xml:space="preserve"> PAGEREF _Toc167279126 \h </w:instrText>
         </w:r>
         <w:r>
           <w:rPr>
@@ -3908,7 +3912,7 @@
             <w:noProof/>
             <w:webHidden/>
           </w:rPr>
-          <w:t>21</w:t>
+          <w:t>25</w:t>
         </w:r>
         <w:r>
           <w:rPr>
@@ -3936,7 +3940,7 @@
           <w14:ligatures w14:val="standardContextual"/>
         </w:rPr>
       </w:pPr>
-      <w:hyperlink w:anchor="_Toc165887500" w:history="1">
+      <w:hyperlink w:anchor="_Toc167279127" w:history="1">
         <w:r>
           <w:rPr>
             <w:rStyle w:val="Lienhypertexte"/>
@@ -3982,7 +3986,7 @@
             <w:noProof/>
             <w:webHidden/>
           </w:rPr>
-          <w:instrText xml:space="preserve"> PAGEREF _Toc165887500 \h </w:instrText>
+          <w:instrText xml:space="preserve"> PAGEREF _Toc167279127 \h </w:instrText>
         </w:r>
         <w:r>
           <w:rPr>
@@ -4002,7 +4006,7 @@
             <w:noProof/>
             <w:webHidden/>
           </w:rPr>
-          <w:t>21</w:t>
+          <w:t>25</w:t>
         </w:r>
         <w:r>
           <w:rPr>
@@ -4030,7 +4034,7 @@
           <w14:ligatures w14:val="standardContextual"/>
         </w:rPr>
       </w:pPr>
-      <w:hyperlink w:anchor="_Toc165887501" w:history="1">
+      <w:hyperlink w:anchor="_Toc167279128" w:history="1">
         <w:r>
           <w:rPr>
             <w:rStyle w:val="Lienhypertexte"/>
@@ -4078,7 +4082,7 @@
             <w:noProof/>
             <w:webHidden/>
           </w:rPr>
-          <w:instrText xml:space="preserve"> PAGEREF _Toc165887501 \h </w:instrText>
+          <w:instrText xml:space="preserve"> PAGEREF _Toc167279128 \h </w:instrText>
         </w:r>
         <w:r>
           <w:rPr>
@@ -4098,7 +4102,7 @@
             <w:noProof/>
             <w:webHidden/>
           </w:rPr>
-          <w:t>21</w:t>
+          <w:t>25</w:t>
         </w:r>
         <w:r>
           <w:rPr>
@@ -4126,7 +4130,7 @@
           <w14:ligatures w14:val="standardContextual"/>
         </w:rPr>
       </w:pPr>
-      <w:hyperlink w:anchor="_Toc165887502" w:history="1">
+      <w:hyperlink w:anchor="_Toc167279129" w:history="1">
         <w:r>
           <w:rPr>
             <w:rStyle w:val="Lienhypertexte"/>
@@ -4174,7 +4178,7 @@
             <w:noProof/>
             <w:webHidden/>
           </w:rPr>
-          <w:instrText xml:space="preserve"> PAGEREF _Toc165887502 \h </w:instrText>
+          <w:instrText xml:space="preserve"> PAGEREF _Toc167279129 \h </w:instrText>
         </w:r>
         <w:r>
           <w:rPr>
@@ -4194,7 +4198,7 @@
             <w:noProof/>
             <w:webHidden/>
           </w:rPr>
-          <w:t>21</w:t>
+          <w:t>25</w:t>
         </w:r>
         <w:r>
           <w:rPr>
@@ -4222,7 +4226,7 @@
           <w14:ligatures w14:val="standardContextual"/>
         </w:rPr>
       </w:pPr>
-      <w:hyperlink w:anchor="_Toc165887503" w:history="1">
+      <w:hyperlink w:anchor="_Toc167279130" w:history="1">
         <w:r>
           <w:rPr>
             <w:rStyle w:val="Lienhypertexte"/>
@@ -4270,7 +4274,7 @@
             <w:noProof/>
             <w:webHidden/>
           </w:rPr>
-          <w:instrText xml:space="preserve"> PAGEREF _Toc165887503 \h </w:instrText>
+          <w:instrText xml:space="preserve"> PAGEREF _Toc167279130 \h </w:instrText>
         </w:r>
         <w:r>
           <w:rPr>
@@ -4290,7 +4294,7 @@
             <w:noProof/>
             <w:webHidden/>
           </w:rPr>
-          <w:t>22</w:t>
+          <w:t>26</w:t>
         </w:r>
         <w:r>
           <w:rPr>
@@ -4318,7 +4322,7 @@
           <w14:ligatures w14:val="standardContextual"/>
         </w:rPr>
       </w:pPr>
-      <w:hyperlink w:anchor="_Toc165887504" w:history="1">
+      <w:hyperlink w:anchor="_Toc167279131" w:history="1">
         <w:r>
           <w:rPr>
             <w:rStyle w:val="Lienhypertexte"/>
@@ -4366,7 +4370,7 @@
             <w:noProof/>
             <w:webHidden/>
           </w:rPr>
-          <w:instrText xml:space="preserve"> PAGEREF _Toc165887504 \h </w:instrText>
+          <w:instrText xml:space="preserve"> PAGEREF _Toc167279131 \h </w:instrText>
         </w:r>
         <w:r>
           <w:rPr>
@@ -4386,7 +4390,673 @@
             <w:noProof/>
             <w:webHidden/>
           </w:rPr>
-          <w:t>22</w:t>
+          <w:t>26</w:t>
+        </w:r>
+        <w:r>
+          <w:rPr>
+            <w:noProof/>
+            <w:webHidden/>
+          </w:rPr>
+          <w:fldChar w:fldCharType="end"/>
+        </w:r>
+      </w:hyperlink>
+    </w:p>
+    <w:p>
+      <w:pPr>
+        <w:pStyle w:val="TM3"/>
+        <w:tabs>
+          <w:tab w:val="left" w:pos="1200"/>
+          <w:tab w:val="right" w:leader="dot" w:pos="9060"/>
+        </w:tabs>
+        <w:rPr>
+          <w:rFonts w:asciiTheme="minorHAnsi" w:eastAsiaTheme="minorEastAsia" w:hAnsiTheme="minorHAnsi" w:cstheme="minorBidi"/>
+          <w:noProof/>
+          <w:kern w:val="2"/>
+          <w:sz w:val="22"/>
+          <w:szCs w:val="22"/>
+          <w:lang w:val="fr-CH" w:eastAsia="fr-CH"/>
+          <w14:ligatures w14:val="standardContextual"/>
+        </w:rPr>
+      </w:pPr>
+      <w:hyperlink w:anchor="_Toc167279132" w:history="1">
+        <w:r>
+          <w:rPr>
+            <w:rStyle w:val="Lienhypertexte"/>
+            <w:noProof/>
+          </w:rPr>
+          <w:t>3.1.7</w:t>
+        </w:r>
+        <w:r>
+          <w:rPr>
+            <w:rFonts w:asciiTheme="minorHAnsi" w:eastAsiaTheme="minorEastAsia" w:hAnsiTheme="minorHAnsi" w:cstheme="minorBidi"/>
+            <w:noProof/>
+            <w:kern w:val="2"/>
+            <w:sz w:val="22"/>
+            <w:szCs w:val="22"/>
+            <w:lang w:val="fr-CH" w:eastAsia="fr-CH"/>
+            <w14:ligatures w14:val="standardContextual"/>
+          </w:rPr>
+          <w:tab/>
+        </w:r>
+        <w:r>
+          <w:rPr>
+            <w:rStyle w:val="Lienhypertexte"/>
+            <w:noProof/>
+          </w:rPr>
+          <w:t>Obtenir mot de passe d’application Gmail</w:t>
+        </w:r>
+        <w:r>
+          <w:rPr>
+            <w:noProof/>
+            <w:webHidden/>
+          </w:rPr>
+          <w:tab/>
+        </w:r>
+        <w:r>
+          <w:rPr>
+            <w:noProof/>
+            <w:webHidden/>
+          </w:rPr>
+          <w:fldChar w:fldCharType="begin"/>
+        </w:r>
+        <w:r>
+          <w:rPr>
+            <w:noProof/>
+            <w:webHidden/>
+          </w:rPr>
+          <w:instrText xml:space="preserve"> PAGEREF _Toc167279132 \h </w:instrText>
+        </w:r>
+        <w:r>
+          <w:rPr>
+            <w:noProof/>
+            <w:webHidden/>
+          </w:rPr>
+        </w:r>
+        <w:r>
+          <w:rPr>
+            <w:noProof/>
+            <w:webHidden/>
+          </w:rPr>
+          <w:fldChar w:fldCharType="separate"/>
+        </w:r>
+        <w:r>
+          <w:rPr>
+            <w:noProof/>
+            <w:webHidden/>
+          </w:rPr>
+          <w:t>27</w:t>
+        </w:r>
+        <w:r>
+          <w:rPr>
+            <w:noProof/>
+            <w:webHidden/>
+          </w:rPr>
+          <w:fldChar w:fldCharType="end"/>
+        </w:r>
+      </w:hyperlink>
+    </w:p>
+    <w:p>
+      <w:pPr>
+        <w:pStyle w:val="TM2"/>
+        <w:tabs>
+          <w:tab w:val="left" w:pos="800"/>
+          <w:tab w:val="right" w:leader="dot" w:pos="9060"/>
+        </w:tabs>
+        <w:rPr>
+          <w:rFonts w:asciiTheme="minorHAnsi" w:eastAsiaTheme="minorEastAsia" w:hAnsiTheme="minorHAnsi" w:cstheme="minorBidi"/>
+          <w:noProof/>
+          <w:kern w:val="2"/>
+          <w:sz w:val="22"/>
+          <w:szCs w:val="22"/>
+          <w:lang w:val="fr-CH" w:eastAsia="fr-CH"/>
+          <w14:ligatures w14:val="standardContextual"/>
+        </w:rPr>
+      </w:pPr>
+      <w:hyperlink w:anchor="_Toc167279133" w:history="1">
+        <w:r>
+          <w:rPr>
+            <w:rStyle w:val="Lienhypertexte"/>
+            <w:iCs/>
+            <w:noProof/>
+            <w:lang w:val="fr-CH"/>
+          </w:rPr>
+          <w:t>3.2</w:t>
+        </w:r>
+        <w:r>
+          <w:rPr>
+            <w:rFonts w:asciiTheme="minorHAnsi" w:eastAsiaTheme="minorEastAsia" w:hAnsiTheme="minorHAnsi" w:cstheme="minorBidi"/>
+            <w:noProof/>
+            <w:kern w:val="2"/>
+            <w:sz w:val="22"/>
+            <w:szCs w:val="22"/>
+            <w:lang w:val="fr-CH" w:eastAsia="fr-CH"/>
+            <w14:ligatures w14:val="standardContextual"/>
+          </w:rPr>
+          <w:tab/>
+        </w:r>
+        <w:r>
+          <w:rPr>
+            <w:rStyle w:val="Lienhypertexte"/>
+            <w:iCs/>
+            <w:noProof/>
+            <w:lang w:val="fr-CH"/>
+          </w:rPr>
+          <w:t>Points de design spécifique</w:t>
+        </w:r>
+        <w:r>
+          <w:rPr>
+            <w:noProof/>
+            <w:webHidden/>
+          </w:rPr>
+          <w:tab/>
+        </w:r>
+        <w:r>
+          <w:rPr>
+            <w:noProof/>
+            <w:webHidden/>
+          </w:rPr>
+          <w:fldChar w:fldCharType="begin"/>
+        </w:r>
+        <w:r>
+          <w:rPr>
+            <w:noProof/>
+            <w:webHidden/>
+          </w:rPr>
+          <w:instrText xml:space="preserve"> PAGEREF _Toc167279133 \h </w:instrText>
+        </w:r>
+        <w:r>
+          <w:rPr>
+            <w:noProof/>
+            <w:webHidden/>
+          </w:rPr>
+        </w:r>
+        <w:r>
+          <w:rPr>
+            <w:noProof/>
+            <w:webHidden/>
+          </w:rPr>
+          <w:fldChar w:fldCharType="separate"/>
+        </w:r>
+        <w:r>
+          <w:rPr>
+            <w:noProof/>
+            <w:webHidden/>
+          </w:rPr>
+          <w:t>28</w:t>
+        </w:r>
+        <w:r>
+          <w:rPr>
+            <w:noProof/>
+            <w:webHidden/>
+          </w:rPr>
+          <w:fldChar w:fldCharType="end"/>
+        </w:r>
+      </w:hyperlink>
+    </w:p>
+    <w:p>
+      <w:pPr>
+        <w:pStyle w:val="TM3"/>
+        <w:tabs>
+          <w:tab w:val="left" w:pos="1200"/>
+          <w:tab w:val="right" w:leader="dot" w:pos="9060"/>
+        </w:tabs>
+        <w:rPr>
+          <w:rFonts w:asciiTheme="minorHAnsi" w:eastAsiaTheme="minorEastAsia" w:hAnsiTheme="minorHAnsi" w:cstheme="minorBidi"/>
+          <w:noProof/>
+          <w:kern w:val="2"/>
+          <w:sz w:val="22"/>
+          <w:szCs w:val="22"/>
+          <w:lang w:val="fr-CH" w:eastAsia="fr-CH"/>
+          <w14:ligatures w14:val="standardContextual"/>
+        </w:rPr>
+      </w:pPr>
+      <w:hyperlink w:anchor="_Toc167279134" w:history="1">
+        <w:r>
+          <w:rPr>
+            <w:rStyle w:val="Lienhypertexte"/>
+            <w:noProof/>
+            <w:lang w:val="fr-CH"/>
+          </w:rPr>
+          <w:t>3.2.1</w:t>
+        </w:r>
+        <w:r>
+          <w:rPr>
+            <w:rFonts w:asciiTheme="minorHAnsi" w:eastAsiaTheme="minorEastAsia" w:hAnsiTheme="minorHAnsi" w:cstheme="minorBidi"/>
+            <w:noProof/>
+            <w:kern w:val="2"/>
+            <w:sz w:val="22"/>
+            <w:szCs w:val="22"/>
+            <w:lang w:val="fr-CH" w:eastAsia="fr-CH"/>
+            <w14:ligatures w14:val="standardContextual"/>
+          </w:rPr>
+          <w:tab/>
+        </w:r>
+        <w:r>
+          <w:rPr>
+            <w:rStyle w:val="Lienhypertexte"/>
+            <w:noProof/>
+            <w:lang w:val="fr-CH"/>
+          </w:rPr>
+          <w:t>Token</w:t>
+        </w:r>
+        <w:r>
+          <w:rPr>
+            <w:noProof/>
+            <w:webHidden/>
+          </w:rPr>
+          <w:tab/>
+        </w:r>
+        <w:r>
+          <w:rPr>
+            <w:noProof/>
+            <w:webHidden/>
+          </w:rPr>
+          <w:fldChar w:fldCharType="begin"/>
+        </w:r>
+        <w:r>
+          <w:rPr>
+            <w:noProof/>
+            <w:webHidden/>
+          </w:rPr>
+          <w:instrText xml:space="preserve"> PAGEREF _Toc167279134 \h </w:instrText>
+        </w:r>
+        <w:r>
+          <w:rPr>
+            <w:noProof/>
+            <w:webHidden/>
+          </w:rPr>
+        </w:r>
+        <w:r>
+          <w:rPr>
+            <w:noProof/>
+            <w:webHidden/>
+          </w:rPr>
+          <w:fldChar w:fldCharType="separate"/>
+        </w:r>
+        <w:r>
+          <w:rPr>
+            <w:noProof/>
+            <w:webHidden/>
+          </w:rPr>
+          <w:t>28</w:t>
+        </w:r>
+        <w:r>
+          <w:rPr>
+            <w:noProof/>
+            <w:webHidden/>
+          </w:rPr>
+          <w:fldChar w:fldCharType="end"/>
+        </w:r>
+      </w:hyperlink>
+    </w:p>
+    <w:p>
+      <w:pPr>
+        <w:pStyle w:val="TM2"/>
+        <w:tabs>
+          <w:tab w:val="left" w:pos="800"/>
+          <w:tab w:val="right" w:leader="dot" w:pos="9060"/>
+        </w:tabs>
+        <w:rPr>
+          <w:rFonts w:asciiTheme="minorHAnsi" w:eastAsiaTheme="minorEastAsia" w:hAnsiTheme="minorHAnsi" w:cstheme="minorBidi"/>
+          <w:noProof/>
+          <w:kern w:val="2"/>
+          <w:sz w:val="22"/>
+          <w:szCs w:val="22"/>
+          <w:lang w:val="fr-CH" w:eastAsia="fr-CH"/>
+          <w14:ligatures w14:val="standardContextual"/>
+        </w:rPr>
+      </w:pPr>
+      <w:hyperlink w:anchor="_Toc167279135" w:history="1">
+        <w:r>
+          <w:rPr>
+            <w:rStyle w:val="Lienhypertexte"/>
+            <w:iCs/>
+            <w:noProof/>
+          </w:rPr>
+          <w:t>3.3</w:t>
+        </w:r>
+        <w:r>
+          <w:rPr>
+            <w:rFonts w:asciiTheme="minorHAnsi" w:eastAsiaTheme="minorEastAsia" w:hAnsiTheme="minorHAnsi" w:cstheme="minorBidi"/>
+            <w:noProof/>
+            <w:kern w:val="2"/>
+            <w:sz w:val="22"/>
+            <w:szCs w:val="22"/>
+            <w:lang w:val="fr-CH" w:eastAsia="fr-CH"/>
+            <w14:ligatures w14:val="standardContextual"/>
+          </w:rPr>
+          <w:tab/>
+        </w:r>
+        <w:r>
+          <w:rPr>
+            <w:rStyle w:val="Lienhypertexte"/>
+            <w:iCs/>
+            <w:noProof/>
+          </w:rPr>
+          <w:t>Déroulement</w:t>
+        </w:r>
+        <w:r>
+          <w:rPr>
+            <w:noProof/>
+            <w:webHidden/>
+          </w:rPr>
+          <w:tab/>
+        </w:r>
+        <w:r>
+          <w:rPr>
+            <w:noProof/>
+            <w:webHidden/>
+          </w:rPr>
+          <w:fldChar w:fldCharType="begin"/>
+        </w:r>
+        <w:r>
+          <w:rPr>
+            <w:noProof/>
+            <w:webHidden/>
+          </w:rPr>
+          <w:instrText xml:space="preserve"> PAGEREF _Toc167279135 \h </w:instrText>
+        </w:r>
+        <w:r>
+          <w:rPr>
+            <w:noProof/>
+            <w:webHidden/>
+          </w:rPr>
+        </w:r>
+        <w:r>
+          <w:rPr>
+            <w:noProof/>
+            <w:webHidden/>
+          </w:rPr>
+          <w:fldChar w:fldCharType="separate"/>
+        </w:r>
+        <w:r>
+          <w:rPr>
+            <w:noProof/>
+            <w:webHidden/>
+          </w:rPr>
+          <w:t>28</w:t>
+        </w:r>
+        <w:r>
+          <w:rPr>
+            <w:noProof/>
+            <w:webHidden/>
+          </w:rPr>
+          <w:fldChar w:fldCharType="end"/>
+        </w:r>
+      </w:hyperlink>
+    </w:p>
+    <w:p>
+      <w:pPr>
+        <w:pStyle w:val="TM3"/>
+        <w:tabs>
+          <w:tab w:val="left" w:pos="1200"/>
+          <w:tab w:val="right" w:leader="dot" w:pos="9060"/>
+        </w:tabs>
+        <w:rPr>
+          <w:rFonts w:asciiTheme="minorHAnsi" w:eastAsiaTheme="minorEastAsia" w:hAnsiTheme="minorHAnsi" w:cstheme="minorBidi"/>
+          <w:noProof/>
+          <w:kern w:val="2"/>
+          <w:sz w:val="22"/>
+          <w:szCs w:val="22"/>
+          <w:lang w:val="fr-CH" w:eastAsia="fr-CH"/>
+          <w14:ligatures w14:val="standardContextual"/>
+        </w:rPr>
+      </w:pPr>
+      <w:hyperlink w:anchor="_Toc167279136" w:history="1">
+        <w:r>
+          <w:rPr>
+            <w:rStyle w:val="Lienhypertexte"/>
+            <w:noProof/>
+          </w:rPr>
+          <w:t>3.3.1</w:t>
+        </w:r>
+        <w:r>
+          <w:rPr>
+            <w:rFonts w:asciiTheme="minorHAnsi" w:eastAsiaTheme="minorEastAsia" w:hAnsiTheme="minorHAnsi" w:cstheme="minorBidi"/>
+            <w:noProof/>
+            <w:kern w:val="2"/>
+            <w:sz w:val="22"/>
+            <w:szCs w:val="22"/>
+            <w:lang w:val="fr-CH" w:eastAsia="fr-CH"/>
+            <w14:ligatures w14:val="standardContextual"/>
+          </w:rPr>
+          <w:tab/>
+        </w:r>
+        <w:r>
+          <w:rPr>
+            <w:rStyle w:val="Lienhypertexte"/>
+            <w:noProof/>
+          </w:rPr>
+          <w:t>Sprints</w:t>
+        </w:r>
+        <w:r>
+          <w:rPr>
+            <w:noProof/>
+            <w:webHidden/>
+          </w:rPr>
+          <w:tab/>
+        </w:r>
+        <w:r>
+          <w:rPr>
+            <w:noProof/>
+            <w:webHidden/>
+          </w:rPr>
+          <w:fldChar w:fldCharType="begin"/>
+        </w:r>
+        <w:r>
+          <w:rPr>
+            <w:noProof/>
+            <w:webHidden/>
+          </w:rPr>
+          <w:instrText xml:space="preserve"> PAGEREF _Toc167279136 \h </w:instrText>
+        </w:r>
+        <w:r>
+          <w:rPr>
+            <w:noProof/>
+            <w:webHidden/>
+          </w:rPr>
+        </w:r>
+        <w:r>
+          <w:rPr>
+            <w:noProof/>
+            <w:webHidden/>
+          </w:rPr>
+          <w:fldChar w:fldCharType="separate"/>
+        </w:r>
+        <w:r>
+          <w:rPr>
+            <w:noProof/>
+            <w:webHidden/>
+          </w:rPr>
+          <w:t>28</w:t>
+        </w:r>
+        <w:r>
+          <w:rPr>
+            <w:noProof/>
+            <w:webHidden/>
+          </w:rPr>
+          <w:fldChar w:fldCharType="end"/>
+        </w:r>
+      </w:hyperlink>
+    </w:p>
+    <w:p>
+      <w:pPr>
+        <w:pStyle w:val="TM3"/>
+        <w:tabs>
+          <w:tab w:val="left" w:pos="1200"/>
+          <w:tab w:val="right" w:leader="dot" w:pos="9060"/>
+        </w:tabs>
+        <w:rPr>
+          <w:rFonts w:asciiTheme="minorHAnsi" w:eastAsiaTheme="minorEastAsia" w:hAnsiTheme="minorHAnsi" w:cstheme="minorBidi"/>
+          <w:noProof/>
+          <w:kern w:val="2"/>
+          <w:sz w:val="22"/>
+          <w:szCs w:val="22"/>
+          <w:lang w:val="fr-CH" w:eastAsia="fr-CH"/>
+          <w14:ligatures w14:val="standardContextual"/>
+        </w:rPr>
+      </w:pPr>
+      <w:hyperlink w:anchor="_Toc167279137" w:history="1">
+        <w:r>
+          <w:rPr>
+            <w:rStyle w:val="Lienhypertexte"/>
+            <w:noProof/>
+          </w:rPr>
+          <w:t>3.3.2</w:t>
+        </w:r>
+        <w:r>
+          <w:rPr>
+            <w:rFonts w:asciiTheme="minorHAnsi" w:eastAsiaTheme="minorEastAsia" w:hAnsiTheme="minorHAnsi" w:cstheme="minorBidi"/>
+            <w:noProof/>
+            <w:kern w:val="2"/>
+            <w:sz w:val="22"/>
+            <w:szCs w:val="22"/>
+            <w:lang w:val="fr-CH" w:eastAsia="fr-CH"/>
+            <w14:ligatures w14:val="standardContextual"/>
+          </w:rPr>
+          <w:tab/>
+        </w:r>
+        <w:r>
+          <w:rPr>
+            <w:rStyle w:val="Lienhypertexte"/>
+            <w:noProof/>
+          </w:rPr>
+          <w:t>Bilan de la gestion du temps</w:t>
+        </w:r>
+        <w:r>
+          <w:rPr>
+            <w:noProof/>
+            <w:webHidden/>
+          </w:rPr>
+          <w:tab/>
+        </w:r>
+        <w:r>
+          <w:rPr>
+            <w:noProof/>
+            <w:webHidden/>
+          </w:rPr>
+          <w:fldChar w:fldCharType="begin"/>
+        </w:r>
+        <w:r>
+          <w:rPr>
+            <w:noProof/>
+            <w:webHidden/>
+          </w:rPr>
+          <w:instrText xml:space="preserve"> PAGEREF _Toc167279137 \h </w:instrText>
+        </w:r>
+        <w:r>
+          <w:rPr>
+            <w:noProof/>
+            <w:webHidden/>
+          </w:rPr>
+        </w:r>
+        <w:r>
+          <w:rPr>
+            <w:noProof/>
+            <w:webHidden/>
+          </w:rPr>
+          <w:fldChar w:fldCharType="separate"/>
+        </w:r>
+        <w:r>
+          <w:rPr>
+            <w:noProof/>
+            <w:webHidden/>
+          </w:rPr>
+          <w:t>29</w:t>
+        </w:r>
+        <w:r>
+          <w:rPr>
+            <w:noProof/>
+            <w:webHidden/>
+          </w:rPr>
+          <w:fldChar w:fldCharType="end"/>
+        </w:r>
+      </w:hyperlink>
+    </w:p>
+    <w:p>
+      <w:pPr>
+        <w:pStyle w:val="TM3"/>
+        <w:tabs>
+          <w:tab w:val="left" w:pos="1200"/>
+          <w:tab w:val="right" w:leader="dot" w:pos="9060"/>
+        </w:tabs>
+        <w:rPr>
+          <w:rFonts w:asciiTheme="minorHAnsi" w:eastAsiaTheme="minorEastAsia" w:hAnsiTheme="minorHAnsi" w:cstheme="minorBidi"/>
+          <w:noProof/>
+          <w:kern w:val="2"/>
+          <w:sz w:val="22"/>
+          <w:szCs w:val="22"/>
+          <w:lang w:val="fr-CH" w:eastAsia="fr-CH"/>
+          <w14:ligatures w14:val="standardContextual"/>
+        </w:rPr>
+      </w:pPr>
+      <w:hyperlink w:anchor="_Toc167279138" w:history="1">
+        <w:r>
+          <w:rPr>
+            <w:rStyle w:val="Lienhypertexte"/>
+            <w:noProof/>
+          </w:rPr>
+          <w:t>3.3.3</w:t>
+        </w:r>
+        <w:r>
+          <w:rPr>
+            <w:rFonts w:asciiTheme="minorHAnsi" w:eastAsiaTheme="minorEastAsia" w:hAnsiTheme="minorHAnsi" w:cstheme="minorBidi"/>
+            <w:noProof/>
+            <w:kern w:val="2"/>
+            <w:sz w:val="22"/>
+            <w:szCs w:val="22"/>
+            <w:lang w:val="fr-CH" w:eastAsia="fr-CH"/>
+            <w14:ligatures w14:val="standardContextual"/>
+          </w:rPr>
+          <w:tab/>
+        </w:r>
+        <w:r>
+          <w:rPr>
+            <w:rStyle w:val="Lienhypertexte"/>
+            <w:noProof/>
+          </w:rPr>
+          <w:t>Stories</w:t>
+        </w:r>
+        <w:r>
+          <w:rPr>
+            <w:noProof/>
+            <w:webHidden/>
+          </w:rPr>
+          <w:tab/>
+        </w:r>
+        <w:r>
+          <w:rPr>
+            <w:noProof/>
+            <w:webHidden/>
+          </w:rPr>
+          <w:fldChar w:fldCharType="begin"/>
+        </w:r>
+        <w:r>
+          <w:rPr>
+            <w:noProof/>
+            <w:webHidden/>
+          </w:rPr>
+          <w:instrText xml:space="preserve"> PAGEREF _Toc167279138 \h </w:instrText>
+        </w:r>
+        <w:r>
+          <w:rPr>
+            <w:noProof/>
+            <w:webHidden/>
+          </w:rPr>
+        </w:r>
+        <w:r>
+          <w:rPr>
+            <w:noProof/>
+            <w:webHidden/>
+          </w:rPr>
+          <w:fldChar w:fldCharType="separate"/>
+        </w:r>
+        <w:r>
+          <w:rPr>
+            <w:noProof/>
+            <w:webHidden/>
+          </w:rPr>
+          <w:t>29</w:t>
         </w:r>
         <w:r>
           <w:rPr>
@@ -4410,7 +5080,7 @@
         <w:pStyle w:val="Titre1"/>
         <w:jc w:val="center"/>
       </w:pPr>
-      <w:bookmarkStart w:id="0" w:name="_Toc165887463"/>
+      <w:bookmarkStart w:id="0" w:name="_Toc167279090"/>
       <w:r>
         <w:lastRenderedPageBreak/>
         <w:t>Analyse prél</w:t>
@@ -4432,7 +5102,7 @@
           <w:iCs/>
         </w:rPr>
       </w:pPr>
-      <w:bookmarkStart w:id="1" w:name="_Toc165887464"/>
+      <w:bookmarkStart w:id="1" w:name="_Toc167279091"/>
       <w:r>
         <w:rPr>
           <w:i w:val="0"/>
@@ -4518,7 +5188,7 @@
           <w:iCs/>
         </w:rPr>
       </w:pPr>
-      <w:bookmarkStart w:id="2" w:name="_Toc165887465"/>
+      <w:bookmarkStart w:id="2" w:name="_Toc167279092"/>
       <w:r>
         <w:rPr>
           <w:i w:val="0"/>
@@ -4546,7 +5216,7 @@
       <w:pPr>
         <w:pStyle w:val="Titre3"/>
       </w:pPr>
-      <w:bookmarkStart w:id="3" w:name="_Toc165887466"/>
+      <w:bookmarkStart w:id="3" w:name="_Toc167279093"/>
       <w:r>
         <w:t>Authentification</w:t>
       </w:r>
@@ -4563,7 +5233,7 @@
       <w:pPr>
         <w:pStyle w:val="Titre3"/>
       </w:pPr>
-      <w:bookmarkStart w:id="4" w:name="_Toc165887467"/>
+      <w:bookmarkStart w:id="4" w:name="_Toc167279094"/>
       <w:r>
         <w:t>Gestion d’utilisateurs</w:t>
       </w:r>
@@ -4589,7 +5259,7 @@
       <w:pPr>
         <w:pStyle w:val="Titre3"/>
       </w:pPr>
-      <w:bookmarkStart w:id="5" w:name="_Toc165887468"/>
+      <w:bookmarkStart w:id="5" w:name="_Toc167279095"/>
       <w:r>
         <w:t>Marquage</w:t>
       </w:r>
@@ -4618,7 +5288,7 @@
       <w:pPr>
         <w:pStyle w:val="Titre3"/>
       </w:pPr>
-      <w:bookmarkStart w:id="6" w:name="_Toc165887469"/>
+      <w:bookmarkStart w:id="6" w:name="_Toc167279096"/>
       <w:r>
         <w:t>Arbitrage</w:t>
       </w:r>
@@ -4662,7 +5332,7 @@
       <w:pPr>
         <w:pStyle w:val="Titre3"/>
       </w:pPr>
-      <w:bookmarkStart w:id="7" w:name="_Toc165887470"/>
+      <w:bookmarkStart w:id="7" w:name="_Toc167279097"/>
       <w:r>
         <w:t>Feuille de match</w:t>
       </w:r>
@@ -4703,7 +5373,7 @@
           <w:u w:val="none"/>
         </w:rPr>
       </w:pPr>
-      <w:bookmarkStart w:id="8" w:name="_Toc165887471"/>
+      <w:bookmarkStart w:id="8" w:name="_Toc167279098"/>
       <w:r>
         <w:rPr>
           <w:i w:val="0"/>
@@ -4802,7 +5472,7 @@
           <w:u w:val="none"/>
         </w:rPr>
       </w:pPr>
-      <w:bookmarkStart w:id="9" w:name="_Toc165887472"/>
+      <w:bookmarkStart w:id="9" w:name="_Toc167279099"/>
       <w:r>
         <w:rPr>
           <w:i w:val="0"/>
@@ -5667,7 +6337,7 @@
       <w:pPr>
         <w:pStyle w:val="Titre3"/>
       </w:pPr>
-      <w:bookmarkStart w:id="10" w:name="_Toc165887473"/>
+      <w:bookmarkStart w:id="10" w:name="_Toc167279100"/>
       <w:r>
         <w:t>Sprint</w:t>
       </w:r>
@@ -6125,7 +6795,21 @@
           <w:bCs/>
           <w:szCs w:val="14"/>
         </w:rPr>
-        <w:t>La sprint review se fera vendredi 17.05.2024 à 14H</w:t>
+        <w:t>La sprint review se fera vendredi 17.05.2024 à 1</w:t>
+      </w:r>
+      <w:r>
+        <w:rPr>
+          <w:bCs/>
+          <w:szCs w:val="14"/>
+        </w:rPr>
+        <w:t>0</w:t>
+      </w:r>
+      <w:r>
+        <w:rPr>
+          <w:bCs/>
+          <w:szCs w:val="14"/>
+        </w:rPr>
+        <w:t>H</w:t>
       </w:r>
     </w:p>
     <w:p>
@@ -6390,13 +7074,13 @@
         <w:jc w:val="center"/>
       </w:pPr>
       <w:bookmarkStart w:id="11" w:name="_Toc165270373"/>
-      <w:bookmarkStart w:id="12" w:name="_Toc165887474"/>
-      <w:bookmarkStart w:id="13" w:name="_Toc165270380"/>
+      <w:bookmarkStart w:id="12" w:name="_Toc165270380"/>
+      <w:bookmarkStart w:id="13" w:name="_Toc167279101"/>
       <w:r>
         <w:t>Analyse / Conception</w:t>
       </w:r>
       <w:bookmarkEnd w:id="11"/>
-      <w:bookmarkEnd w:id="12"/>
+      <w:bookmarkEnd w:id="13"/>
     </w:p>
     <w:p>
       <w:pPr>
@@ -6404,7 +7088,7 @@
         <w:jc w:val="center"/>
       </w:pPr>
       <w:bookmarkStart w:id="14" w:name="_Toc165270374"/>
-      <w:bookmarkStart w:id="15" w:name="_Toc165887475"/>
+      <w:bookmarkStart w:id="15" w:name="_Toc167279102"/>
       <w:commentRangeStart w:id="16"/>
       <w:r>
         <w:rPr>
@@ -6459,7 +7143,7 @@
         <w:pStyle w:val="Titre3"/>
       </w:pPr>
       <w:bookmarkStart w:id="17" w:name="_Toc165270375"/>
-      <w:bookmarkStart w:id="18" w:name="_Toc165887476"/>
+      <w:bookmarkStart w:id="18" w:name="_Toc167279103"/>
       <w:r>
         <w:lastRenderedPageBreak/>
         <w:t>Base de données</w:t>
@@ -6693,7 +7377,7 @@
         </w:rPr>
       </w:pPr>
       <w:bookmarkStart w:id="19" w:name="_Toc165270377"/>
-      <w:bookmarkStart w:id="20" w:name="_Toc165887477"/>
+      <w:bookmarkStart w:id="20" w:name="_Toc167279104"/>
       <w:r>
         <w:rPr>
           <w:lang w:val="fr-CH"/>
@@ -7172,7 +7856,7 @@
       <w:pPr>
         <w:pStyle w:val="Titre3"/>
       </w:pPr>
-      <w:bookmarkStart w:id="21" w:name="_Toc165887478"/>
+      <w:bookmarkStart w:id="21" w:name="_Toc167279105"/>
       <w:r>
         <w:t>Authentification</w:t>
       </w:r>
@@ -7376,7 +8060,7 @@
       <w:pPr>
         <w:pStyle w:val="Titre3"/>
       </w:pPr>
-      <w:bookmarkStart w:id="22" w:name="_Toc165887479"/>
+      <w:bookmarkStart w:id="22" w:name="_Toc167279106"/>
       <w:r>
         <w:t>Mails</w:t>
       </w:r>
@@ -7437,7 +8121,7 @@
       <w:pPr>
         <w:pStyle w:val="Titre3"/>
       </w:pPr>
-      <w:bookmarkStart w:id="23" w:name="_Toc165887480"/>
+      <w:bookmarkStart w:id="23" w:name="_Toc167279107"/>
       <w:r>
         <w:t>Rôle</w:t>
       </w:r>
@@ -7454,7 +8138,7 @@
       <w:pPr>
         <w:pStyle w:val="Titre3"/>
       </w:pPr>
-      <w:bookmarkStart w:id="24" w:name="_Toc165887481"/>
+      <w:bookmarkStart w:id="24" w:name="_Toc167279108"/>
       <w:r>
         <w:t>Profil</w:t>
       </w:r>
@@ -7533,7 +8217,7 @@
       <w:pPr>
         <w:pStyle w:val="Titre3"/>
       </w:pPr>
-      <w:bookmarkStart w:id="25" w:name="_Toc165887482"/>
+      <w:bookmarkStart w:id="25" w:name="_Toc167279109"/>
       <w:r>
         <w:t>Vérification de compte</w:t>
       </w:r>
@@ -7550,7 +8234,7 @@
       <w:pPr>
         <w:pStyle w:val="Titre3"/>
       </w:pPr>
-      <w:bookmarkStart w:id="26" w:name="_Toc165887483"/>
+      <w:bookmarkStart w:id="26" w:name="_Toc167279110"/>
       <w:r>
         <w:t>Signature</w:t>
       </w:r>
@@ -7630,7 +8314,7 @@
       <w:pPr>
         <w:pStyle w:val="Titre3"/>
       </w:pPr>
-      <w:bookmarkStart w:id="27" w:name="_Toc165887484"/>
+      <w:bookmarkStart w:id="27" w:name="_Toc167279111"/>
       <w:r>
         <w:t>QR Code</w:t>
       </w:r>
@@ -7639,7 +8323,13 @@
     <w:p/>
     <w:p>
       <w:r>
-        <w:t>Pour implémenter des QR Code dans mon site internet pour l’affichage des profils du marqueur et de l’arbitre je vais utiliser la librairie « phpqrcode » qui permet de générer une image grâce a un URL. Je vais ensuite pouvoir afficher ses images sur mon site. Ses images je vais les stocker dans le fichier images/qrcode/ que je vais devoir créer.</w:t>
+        <w:t xml:space="preserve">Pour implémenter des QR Code dans mon site internet pour l’affichage des profils du marqueur et de l’arbitre je vais utiliser la librairie « phpqrcode » qui permet de générer une image grâce </w:t>
+      </w:r>
+      <w:r>
+        <w:t>à</w:t>
+      </w:r>
+      <w:r>
+        <w:t xml:space="preserve"> un URL. Je vais ensuite pouvoir afficher ses images sur mon site. Ses images je vais les stocker dans le fichier images/qrcode/ que je vais devoir créer.</w:t>
       </w:r>
     </w:p>
     <w:p>
@@ -7652,7 +8342,7 @@
           <w:u w:val="none"/>
         </w:rPr>
       </w:pPr>
-      <w:bookmarkStart w:id="28" w:name="_Toc165887485"/>
+      <w:bookmarkStart w:id="28" w:name="_Toc167279112"/>
       <w:r>
         <w:rPr>
           <w:i w:val="0"/>
@@ -7661,7 +8351,7 @@
         </w:rPr>
         <w:t>Analyse fonctionnelle</w:t>
       </w:r>
-      <w:bookmarkEnd w:id="13"/>
+      <w:bookmarkEnd w:id="12"/>
       <w:bookmarkEnd w:id="28"/>
     </w:p>
     <w:p>
@@ -7671,7 +8361,7 @@
           <w:i/>
         </w:rPr>
       </w:pPr>
-      <w:bookmarkStart w:id="29" w:name="_Toc165887486"/>
+      <w:bookmarkStart w:id="29" w:name="_Toc167279113"/>
       <w:r>
         <w:t>Authentification</w:t>
       </w:r>
@@ -8334,7 +9024,7 @@
       <w:pPr>
         <w:pStyle w:val="Titre3"/>
       </w:pPr>
-      <w:bookmarkStart w:id="30" w:name="_Toc165887487"/>
+      <w:bookmarkStart w:id="30" w:name="_Toc167279114"/>
       <w:r>
         <w:t>Gestion d’utilisateur</w:t>
       </w:r>
@@ -9097,7 +9787,7 @@
       <w:pPr>
         <w:pStyle w:val="Titre3"/>
       </w:pPr>
-      <w:bookmarkStart w:id="31" w:name="_Toc165887488"/>
+      <w:bookmarkStart w:id="31" w:name="_Toc167279115"/>
       <w:r>
         <w:t>Marquage</w:t>
       </w:r>
@@ -9617,7 +10307,7 @@
       <w:pPr>
         <w:pStyle w:val="Titre3"/>
       </w:pPr>
-      <w:bookmarkStart w:id="32" w:name="_Toc165887489"/>
+      <w:bookmarkStart w:id="32" w:name="_Toc167279116"/>
       <w:r>
         <w:t>Arbitrage</w:t>
       </w:r>
@@ -10017,7 +10707,7 @@
       <w:pPr>
         <w:pStyle w:val="Titre3"/>
       </w:pPr>
-      <w:bookmarkStart w:id="33" w:name="_Toc165887490"/>
+      <w:bookmarkStart w:id="33" w:name="_Toc167279117"/>
       <w:r>
         <w:t>Feuille de match</w:t>
       </w:r>
@@ -10422,7 +11112,7 @@
         </w:rPr>
       </w:pPr>
       <w:bookmarkStart w:id="34" w:name="_Toc165270384"/>
-      <w:bookmarkStart w:id="35" w:name="_Toc165887491"/>
+      <w:bookmarkStart w:id="35" w:name="_Toc167279118"/>
       <w:r>
         <w:rPr>
           <w:i w:val="0"/>
@@ -10475,7 +11165,13 @@
       </w:r>
       <w:r>
         <w:lastRenderedPageBreak/>
-        <w:t>vais effectuer les tests d’acceptance de chaque user story effectuer auparavant pour vor si quelque chose a été cassé.</w:t>
+        <w:t xml:space="preserve">vais effectuer les tests d’acceptance de chaque user story effectuer auparavant pour </w:t>
+      </w:r>
+      <w:r>
+        <w:t>voir</w:t>
+      </w:r>
+      <w:r>
+        <w:t xml:space="preserve"> si quelque chose a été cassé.</w:t>
       </w:r>
     </w:p>
     <w:p>
@@ -10497,7 +11193,7 @@
       <w:bookmarkStart w:id="37" w:name="_Toc25553310"/>
       <w:bookmarkStart w:id="38" w:name="_Toc71691015"/>
       <w:bookmarkStart w:id="39" w:name="_Toc165270385"/>
-      <w:bookmarkStart w:id="40" w:name="_Toc165887492"/>
+      <w:bookmarkStart w:id="40" w:name="_Toc167279119"/>
       <w:r>
         <w:rPr>
           <w:rFonts w:cs="Arial"/>
@@ -10530,7 +11226,7 @@
         </w:rPr>
       </w:pPr>
       <w:bookmarkStart w:id="41" w:name="_Toc165270386"/>
-      <w:bookmarkStart w:id="42" w:name="_Toc165887493"/>
+      <w:bookmarkStart w:id="42" w:name="_Toc167279120"/>
       <w:r>
         <w:rPr>
           <w:i w:val="0"/>
@@ -10566,7 +11262,7 @@
         </w:rPr>
       </w:pPr>
       <w:bookmarkStart w:id="43" w:name="_Toc165270387"/>
-      <w:bookmarkStart w:id="44" w:name="_Toc165887494"/>
+      <w:bookmarkStart w:id="44" w:name="_Toc167279121"/>
       <w:r>
         <w:rPr>
           <w:rStyle w:val="Accentuation"/>
@@ -10628,7 +11324,7 @@
         <w:pStyle w:val="Titre3"/>
       </w:pPr>
       <w:bookmarkStart w:id="45" w:name="_Toc165270388"/>
-      <w:bookmarkStart w:id="46" w:name="_Toc165887495"/>
+      <w:bookmarkStart w:id="46" w:name="_Toc167279122"/>
       <w:r>
         <w:t>Systèmes d’exploitation</w:t>
       </w:r>
@@ -10658,7 +11354,7 @@
         <w:pStyle w:val="Titre3"/>
       </w:pPr>
       <w:bookmarkStart w:id="47" w:name="_Toc165270389"/>
-      <w:bookmarkStart w:id="48" w:name="_Toc165887496"/>
+      <w:bookmarkStart w:id="48" w:name="_Toc167279123"/>
       <w:r>
         <w:t>Logiciel et outils</w:t>
       </w:r>
@@ -10814,7 +11510,7 @@
       </w:pPr>
       <w:bookmarkStart w:id="49" w:name="_Toc71703259"/>
       <w:bookmarkStart w:id="50" w:name="_Toc165270390"/>
-      <w:bookmarkStart w:id="51" w:name="_Toc165887497"/>
+      <w:bookmarkStart w:id="51" w:name="_Toc167279124"/>
       <w:r>
         <w:rPr>
           <w:u w:val="none"/>
@@ -10843,7 +11539,7 @@
         </w:rPr>
       </w:pPr>
       <w:bookmarkStart w:id="52" w:name="_Toc165270391"/>
-      <w:bookmarkStart w:id="53" w:name="_Toc165887498"/>
+      <w:bookmarkStart w:id="53" w:name="_Toc167279125"/>
       <w:r>
         <w:rPr>
           <w:i w:val="0"/>
@@ -10928,7 +11624,7 @@
         <w:pStyle w:val="Titre3"/>
       </w:pPr>
       <w:bookmarkStart w:id="54" w:name="_Toc165270392"/>
-      <w:bookmarkStart w:id="55" w:name="_Toc165887499"/>
+      <w:bookmarkStart w:id="55" w:name="_Toc167279126"/>
       <w:r>
         <w:t>Git</w:t>
       </w:r>
@@ -11063,7 +11759,7 @@
         <w:pStyle w:val="Titre3"/>
       </w:pPr>
       <w:bookmarkStart w:id="56" w:name="_Toc165270393"/>
-      <w:bookmarkStart w:id="57" w:name="_Toc165887500"/>
+      <w:bookmarkStart w:id="57" w:name="_Toc167279127"/>
       <w:r>
         <w:t>Choco</w:t>
       </w:r>
@@ -11196,7 +11892,7 @@
         </w:rPr>
       </w:pPr>
       <w:bookmarkStart w:id="58" w:name="_Toc165270394"/>
-      <w:bookmarkStart w:id="59" w:name="_Toc165887501"/>
+      <w:bookmarkStart w:id="59" w:name="_Toc167279128"/>
       <w:r>
         <w:rPr>
           <w:lang w:val="fr-CH"/>
@@ -11396,7 +12092,7 @@
         </w:rPr>
       </w:pPr>
       <w:bookmarkStart w:id="60" w:name="_Toc165270395"/>
-      <w:bookmarkStart w:id="61" w:name="_Toc165887502"/>
+      <w:bookmarkStart w:id="61" w:name="_Toc167279129"/>
       <w:r>
         <w:rPr>
           <w:lang w:val="fr-CH"/>
@@ -11911,7 +12607,7 @@
         </w:rPr>
       </w:pPr>
       <w:bookmarkStart w:id="62" w:name="_Toc165270396"/>
-      <w:bookmarkStart w:id="63" w:name="_Toc165887503"/>
+      <w:bookmarkStart w:id="63" w:name="_Toc167279130"/>
       <w:r>
         <w:rPr>
           <w:lang w:val="fr-CH"/>
@@ -12102,7 +12798,7 @@
           <w:lang w:val="fr-CH"/>
         </w:rPr>
       </w:pPr>
-      <w:bookmarkStart w:id="64" w:name="_Toc165887504"/>
+      <w:bookmarkStart w:id="64" w:name="_Toc167279131"/>
       <w:r>
         <w:rPr>
           <w:lang w:val="fr-CH"/>
@@ -12481,14 +13177,39 @@
       <w:pPr>
         <w:pStyle w:val="Titre3"/>
       </w:pPr>
-      <w:r>
-        <w:t>Obtenir mot de passe d’application Gmail</w:t>
+      <w:bookmarkStart w:id="65" w:name="_Configurer_l’adresse_email"/>
+      <w:bookmarkEnd w:id="65"/>
+      <w:r>
+        <w:t>Configurer l’adresse mail « ADMIN »</w:t>
       </w:r>
     </w:p>
     <w:p/>
     <w:p>
-      <w:r>
-        <w:t>Vérifiez que la validation en deux étapes est activée :</w:t>
+      <w:pPr>
+        <w:pStyle w:val="Titre4"/>
+        <w:rPr>
+          <w:b/>
+          <w:bCs/>
+          <w:i w:val="0"/>
+          <w:iCs/>
+          <w:u w:val="none"/>
+        </w:rPr>
+      </w:pPr>
+      <w:r>
+        <w:rPr>
+          <w:b/>
+          <w:bCs/>
+          <w:i w:val="0"/>
+          <w:iCs/>
+          <w:u w:val="none"/>
+        </w:rPr>
+        <w:t>Activer la validation en deux étapes</w:t>
+      </w:r>
+    </w:p>
+    <w:p/>
+    <w:p>
+      <w:r>
+        <w:t>Accédez à votre compte Google :</w:t>
       </w:r>
     </w:p>
     <w:p/>
@@ -12497,120 +13218,242 @@
         <w:pStyle w:val="Paragraphedeliste"/>
         <w:numPr>
           <w:ilvl w:val="0"/>
-          <w:numId w:val="40"/>
+          <w:numId w:val="44"/>
         </w:numPr>
       </w:pPr>
       <w:r>
-        <w:t>Accédez à votre compte Google.</w:t>
-      </w:r>
+        <w:t>Connectez-vous à votre compte Google.</w:t>
+      </w:r>
+    </w:p>
+    <w:p>
+      <w:pPr>
+        <w:pStyle w:val="Paragraphedeliste"/>
+      </w:pPr>
     </w:p>
     <w:p>
       <w:pPr>
         <w:pStyle w:val="Paragraphedeliste"/>
         <w:numPr>
           <w:ilvl w:val="0"/>
-          <w:numId w:val="40"/>
+          <w:numId w:val="44"/>
         </w:numPr>
       </w:pPr>
       <w:r>
-        <w:t>Dans la barre latérale gauche, cliquez sur "Sécurité".</w:t>
-      </w:r>
-    </w:p>
+        <w:t>Accédez à la sécurité :</w:t>
+      </w:r>
+    </w:p>
+    <w:p/>
     <w:p>
       <w:pPr>
         <w:pStyle w:val="Paragraphedeliste"/>
         <w:numPr>
           <w:ilvl w:val="0"/>
-          <w:numId w:val="40"/>
+          <w:numId w:val="44"/>
         </w:numPr>
       </w:pPr>
       <w:r>
-        <w:t>Sous "Connexion à Google", trouvez "Validation en deux étapes" et assurez-vous qu'elle est activée. Si ce n'est pas le cas, suivez les instructions pour l'activer.</w:t>
-      </w:r>
-    </w:p>
+        <w:t>Dans la barre latérale gauche, cliquez sur "Sécurité".</w:t>
+      </w:r>
+      <w:r>
+        <w:t xml:space="preserve"> </w:t>
+      </w:r>
+      <w:r>
+        <w:t>Activer la validation en deux étapes :</w:t>
+      </w:r>
+    </w:p>
+    <w:p/>
     <w:p>
       <w:pPr>
         <w:pStyle w:val="Paragraphedeliste"/>
         <w:numPr>
           <w:ilvl w:val="0"/>
-          <w:numId w:val="40"/>
+          <w:numId w:val="44"/>
         </w:numPr>
       </w:pPr>
       <w:r>
-        <w:t>Créez un mot de passe d'application :</w:t>
-      </w:r>
-    </w:p>
-    <w:p/>
-    <w:p>
-      <w:r>
-        <w:t>Toujours sous la section "Sécurité" de votre compte Google, recherchez la section "Mots de passe des applications".</w:t>
-      </w:r>
-    </w:p>
-    <w:p/>
+        <w:t>Sous "Connexion à Google", trouvez "Validation en deux étapes".</w:t>
+      </w:r>
+    </w:p>
+    <w:p>
+      <w:pPr>
+        <w:pStyle w:val="Paragraphedeliste"/>
+      </w:pPr>
+    </w:p>
     <w:p>
       <w:pPr>
         <w:pStyle w:val="Paragraphedeliste"/>
         <w:numPr>
           <w:ilvl w:val="0"/>
-          <w:numId w:val="41"/>
+          <w:numId w:val="44"/>
         </w:numPr>
       </w:pPr>
       <w:r>
-        <w:t>Cliquez sur "Mots de passe des applications" (vous devrez peut-être saisir à nouveau votre mot de passe pour confirmer votre identité).</w:t>
-      </w:r>
-    </w:p>
+        <w:t>Assurez-vous qu'elle est activée. Si ce n'est pas le cas, suivez les instructions pour l'activer.</w:t>
+      </w:r>
+    </w:p>
+    <w:p/>
+    <w:p>
+      <w:pPr>
+        <w:pStyle w:val="Titre4"/>
+        <w:rPr>
+          <w:b/>
+          <w:bCs/>
+          <w:i w:val="0"/>
+          <w:iCs/>
+          <w:u w:val="none"/>
+        </w:rPr>
+      </w:pPr>
+      <w:r>
+        <w:rPr>
+          <w:b/>
+          <w:bCs/>
+          <w:i w:val="0"/>
+          <w:iCs/>
+          <w:u w:val="none"/>
+        </w:rPr>
+        <w:t>Créer un mot de passe d'application</w:t>
+      </w:r>
+    </w:p>
+    <w:p/>
+    <w:p>
+      <w:r>
+        <w:t>Accédez aux mots de passe des applications :</w:t>
+      </w:r>
+    </w:p>
+    <w:p/>
     <w:p>
       <w:pPr>
         <w:pStyle w:val="Paragraphedeliste"/>
         <w:numPr>
           <w:ilvl w:val="0"/>
-          <w:numId w:val="41"/>
+          <w:numId w:val="45"/>
         </w:numPr>
       </w:pPr>
       <w:r>
-        <w:t>Dans la page "Mots de passe des applications", choisissez l'application et l'appareil pour lesquels vous voulez générer le mot de passe. Par exemple, vous pourriez choisir "Autre (personnalisé)" et nommer votre application (ex : "PHPMailer").</w:t>
-      </w:r>
+        <w:t>Toujours sous la section "Sécurité" de votre compte Google, recherchez la section "Mots de passe des applications".</w:t>
+      </w:r>
+    </w:p>
+    <w:p>
+      <w:pPr>
+        <w:pStyle w:val="Paragraphedeliste"/>
+      </w:pPr>
     </w:p>
     <w:p>
       <w:pPr>
         <w:pStyle w:val="Paragraphedeliste"/>
         <w:numPr>
           <w:ilvl w:val="0"/>
-          <w:numId w:val="41"/>
+          <w:numId w:val="45"/>
         </w:numPr>
       </w:pPr>
       <w:r>
-        <w:t>Cliquez sur "Générer". Google fournira alors un mot de passe d'application.</w:t>
-      </w:r>
+        <w:t>Cliquez sur "Mots de passe des applications" (vous devrez peut-être saisir à nouveau votre mot de passe pour confirmer votre identité).</w:t>
+      </w:r>
+    </w:p>
+    <w:p>
+      <w:pPr>
+        <w:pStyle w:val="Paragraphedeliste"/>
+      </w:pPr>
+    </w:p>
+    <w:p>
+      <w:pPr>
+        <w:pStyle w:val="Paragraphedeliste"/>
+      </w:pPr>
     </w:p>
     <w:p>
       <w:pPr>
         <w:pStyle w:val="Paragraphedeliste"/>
         <w:numPr>
           <w:ilvl w:val="0"/>
-          <w:numId w:val="41"/>
+          <w:numId w:val="45"/>
         </w:numPr>
       </w:pPr>
       <w:r>
-        <w:t>Utilisez ce mot de passe d'application dans votre application tierce :</w:t>
+        <w:t>Générer un mot de passe d'application :</w:t>
       </w:r>
     </w:p>
     <w:p/>
     <w:p>
-      <w:r>
-        <w:t>Dans votre application (PHPMailer, par exemple), utilisez ce mot de passe d'application au lieu de votre mot de passe habituel lors de la configuration de l'authentification SMTP.</w:t>
-      </w:r>
-    </w:p>
-    <w:p>
-      <w:r>
-        <w:t>Assurez-vous de conserver ce mot de passe en sécurité et de ne pas le partager.</w:t>
-      </w:r>
-    </w:p>
-    <w:p>
-      <w:r>
-        <w:br w:type="page"/>
-      </w:r>
-    </w:p>
+      <w:pPr>
+        <w:pStyle w:val="Paragraphedeliste"/>
+        <w:numPr>
+          <w:ilvl w:val="0"/>
+          <w:numId w:val="45"/>
+        </w:numPr>
+      </w:pPr>
+      <w:r>
+        <w:t>Dans la page "Mots de passe des applications", choisissez l'application et l'appareil pour lesquels vous voulez générer le mot de passe. Par exemple, choisissez "Autre (personnalisé)" et nommez votre application (ex : "PHPMailer").</w:t>
+      </w:r>
+    </w:p>
+    <w:p>
+      <w:pPr>
+        <w:pStyle w:val="Paragraphedeliste"/>
+      </w:pPr>
+    </w:p>
+    <w:p>
+      <w:pPr>
+        <w:pStyle w:val="Paragraphedeliste"/>
+      </w:pPr>
+    </w:p>
+    <w:p>
+      <w:pPr>
+        <w:pStyle w:val="Paragraphedeliste"/>
+        <w:numPr>
+          <w:ilvl w:val="0"/>
+          <w:numId w:val="45"/>
+        </w:numPr>
+      </w:pPr>
+      <w:r>
+        <w:t>Cliquez sur "Générer". Google fournira alors un mot de passe d'application.</w:t>
+      </w:r>
+    </w:p>
+    <w:p>
+      <w:pPr>
+        <w:rPr>
+          <w:b/>
+          <w:bCs/>
+          <w:iCs/>
+        </w:rPr>
+      </w:pPr>
+    </w:p>
+    <w:p>
+      <w:pPr>
+        <w:pStyle w:val="Titre4"/>
+        <w:rPr>
+          <w:b/>
+          <w:bCs/>
+          <w:i w:val="0"/>
+          <w:iCs/>
+          <w:u w:val="none"/>
+        </w:rPr>
+      </w:pPr>
+      <w:r>
+        <w:rPr>
+          <w:b/>
+          <w:bCs/>
+          <w:i w:val="0"/>
+          <w:iCs/>
+          <w:u w:val="none"/>
+        </w:rPr>
+        <w:lastRenderedPageBreak/>
+        <w:t>Utiliser le mot de passe d'application dans PHPMailer</w:t>
+      </w:r>
+    </w:p>
+    <w:p/>
+    <w:p>
+      <w:r>
+        <w:t>Assurez-vous d'avoir installé PHPMailer via Composer ou en téléchargeant directement les fichiers. Ensuite, configurez PHPMailer avec les paramètres Gmail et le mot de passe d'application généré</w:t>
+      </w:r>
+      <w:r>
+        <w:t>.</w:t>
+      </w:r>
+    </w:p>
+    <w:p>
+      <w:r>
+        <w:t>Créer un fichier credentials-mail depuis example et ensuite insérer les informations dedans.</w:t>
+      </w:r>
+    </w:p>
+    <w:p/>
     <w:p>
       <w:pPr>
         <w:pStyle w:val="Titre2"/>
@@ -12622,7 +13465,8 @@
           <w:lang w:val="fr-CH"/>
         </w:rPr>
       </w:pPr>
-      <w:bookmarkStart w:id="65" w:name="_Toc165270397"/>
+      <w:bookmarkStart w:id="66" w:name="_Toc165270397"/>
+      <w:bookmarkStart w:id="67" w:name="_Toc167279133"/>
       <w:r>
         <w:rPr>
           <w:i w:val="0"/>
@@ -12630,10 +13474,9 @@
           <w:u w:val="none"/>
           <w:lang w:val="fr-CH"/>
         </w:rPr>
-        <w:lastRenderedPageBreak/>
         <w:t xml:space="preserve">Points de design </w:t>
       </w:r>
-      <w:commentRangeStart w:id="66"/>
+      <w:commentRangeStart w:id="68"/>
       <w:r>
         <w:rPr>
           <w:i w:val="0"/>
@@ -12643,7 +13486,7 @@
         </w:rPr>
         <w:t>spécifique</w:t>
       </w:r>
-      <w:commentRangeEnd w:id="66"/>
+      <w:commentRangeEnd w:id="68"/>
       <w:r>
         <w:rPr>
           <w:rStyle w:val="Marquedecommentaire"/>
@@ -12651,9 +13494,10 @@
           <w:i w:val="0"/>
           <w:u w:val="none"/>
         </w:rPr>
-        <w:commentReference w:id="66"/>
-      </w:r>
-      <w:bookmarkEnd w:id="65"/>
+        <w:commentReference w:id="68"/>
+      </w:r>
+      <w:bookmarkEnd w:id="66"/>
+      <w:bookmarkEnd w:id="67"/>
     </w:p>
     <w:p>
       <w:pPr>
@@ -12662,12 +13506,14 @@
           <w:lang w:val="fr-CH"/>
         </w:rPr>
       </w:pPr>
+      <w:bookmarkStart w:id="69" w:name="_Toc167279134"/>
       <w:r>
         <w:rPr>
           <w:lang w:val="fr-CH"/>
         </w:rPr>
         <w:t>Token</w:t>
       </w:r>
+      <w:bookmarkEnd w:id="69"/>
     </w:p>
     <w:p>
       <w:pPr>
@@ -12765,6 +13611,108 @@
     </w:p>
     <w:p>
       <w:pPr>
+        <w:pStyle w:val="Titre3"/>
+        <w:rPr>
+          <w:lang w:val="fr-CH"/>
+        </w:rPr>
+      </w:pPr>
+      <w:r>
+        <w:rPr>
+          <w:lang w:val="fr-CH"/>
+        </w:rPr>
+        <w:t>PHPMailer</w:t>
+      </w:r>
+    </w:p>
+    <w:p>
+      <w:pPr>
+        <w:rPr>
+          <w:lang w:val="fr-CH"/>
+        </w:rPr>
+      </w:pPr>
+    </w:p>
+    <w:p>
+      <w:pPr>
+        <w:rPr>
+          <w:lang w:val="fr-CH"/>
+        </w:rPr>
+      </w:pPr>
+      <w:r>
+        <w:rPr>
+          <w:lang w:val="fr-CH"/>
+        </w:rPr>
+        <w:t xml:space="preserve">Lors de toute envois de mail pour se projet j’ai implémenter et utilisé </w:t>
+      </w:r>
+      <w:r>
+        <w:rPr>
+          <w:lang w:val="fr-CH"/>
+        </w:rPr>
+        <w:t xml:space="preserve">la librairie </w:t>
+      </w:r>
+      <w:r>
+        <w:rPr>
+          <w:lang w:val="fr-CH"/>
+        </w:rPr>
+        <w:t>PHPMailer</w:t>
+      </w:r>
+      <w:r>
+        <w:rPr>
+          <w:lang w:val="fr-CH"/>
+        </w:rPr>
+        <w:t xml:space="preserve">. Pour la configuration c’est </w:t>
+      </w:r>
+      <w:hyperlink w:anchor="_Configurer_l’adresse_email" w:history="1">
+        <w:r>
+          <w:rPr>
+            <w:rStyle w:val="Lienhypertexte"/>
+            <w:lang w:val="fr-CH"/>
+          </w:rPr>
+          <w:t>ic</w:t>
+        </w:r>
+        <w:r>
+          <w:rPr>
+            <w:rStyle w:val="Lienhypertexte"/>
+            <w:lang w:val="fr-CH"/>
+          </w:rPr>
+          <w:t>i</w:t>
+        </w:r>
+      </w:hyperlink>
+      <w:r>
+        <w:rPr>
+          <w:lang w:val="fr-CH"/>
+        </w:rPr>
+        <w:t xml:space="preserve">. </w:t>
+      </w:r>
+    </w:p>
+    <w:p>
+      <w:pPr>
+        <w:rPr>
+          <w:lang w:val="fr-CH"/>
+        </w:rPr>
+      </w:pPr>
+    </w:p>
+    <w:p>
+      <w:pPr>
+        <w:rPr>
+          <w:lang w:val="fr-CH"/>
+        </w:rPr>
+      </w:pPr>
+    </w:p>
+    <w:p>
+      <w:pPr>
+        <w:rPr>
+          <w:lang w:val="fr-CH"/>
+        </w:rPr>
+      </w:pPr>
+    </w:p>
+    <w:p>
+      <w:pPr>
+        <w:rPr>
+          <w:lang w:val="fr-CH"/>
+        </w:rPr>
+      </w:pPr>
+    </w:p>
+    <w:p>
+      <w:pPr>
         <w:pStyle w:val="Titre2"/>
         <w:jc w:val="center"/>
         <w:rPr>
@@ -12773,7 +13721,8 @@
           <w:u w:val="none"/>
         </w:rPr>
       </w:pPr>
-      <w:bookmarkStart w:id="67" w:name="_Toc165270399"/>
+      <w:bookmarkStart w:id="70" w:name="_Toc165270399"/>
+      <w:bookmarkStart w:id="71" w:name="_Toc167279135"/>
       <w:r>
         <w:rPr>
           <w:i w:val="0"/>
@@ -12782,26 +13731,29 @@
         </w:rPr>
         <w:t>Déroulement</w:t>
       </w:r>
-      <w:bookmarkEnd w:id="67"/>
+      <w:bookmarkEnd w:id="70"/>
+      <w:bookmarkEnd w:id="71"/>
     </w:p>
     <w:p>
       <w:pPr>
         <w:pStyle w:val="Titre3"/>
       </w:pPr>
-      <w:bookmarkStart w:id="68" w:name="_Toc165270400"/>
-      <w:commentRangeStart w:id="69"/>
+      <w:bookmarkStart w:id="72" w:name="_Toc165270400"/>
+      <w:bookmarkStart w:id="73" w:name="_Toc167279136"/>
+      <w:commentRangeStart w:id="74"/>
       <w:r>
         <w:t>Sprints</w:t>
       </w:r>
-      <w:commentRangeEnd w:id="69"/>
+      <w:commentRangeEnd w:id="74"/>
       <w:r>
         <w:rPr>
           <w:rStyle w:val="Marquedecommentaire"/>
           <w:b w:val="0"/>
         </w:rPr>
-        <w:commentReference w:id="69"/>
-      </w:r>
-      <w:bookmarkEnd w:id="68"/>
+        <w:commentReference w:id="74"/>
+      </w:r>
+      <w:bookmarkEnd w:id="72"/>
+      <w:bookmarkEnd w:id="73"/>
     </w:p>
     <w:p/>
     <w:p>
@@ -12859,6 +13811,7 @@
         </w:numPr>
       </w:pPr>
       <w:r>
+        <w:lastRenderedPageBreak/>
         <w:t xml:space="preserve">Finir la partie analyse du rapport points 1 et 2  </w:t>
       </w:r>
     </w:p>
@@ -12983,7 +13936,6 @@
     <w:p/>
     <w:p>
       <w:r>
-        <w:lastRenderedPageBreak/>
         <w:t>Lors de mon sprint 2, mes objectifs était :</w:t>
       </w:r>
     </w:p>
@@ -13196,18 +14148,22 @@
       <w:pPr>
         <w:pStyle w:val="Titre3"/>
       </w:pPr>
+      <w:bookmarkStart w:id="75" w:name="_Toc167279137"/>
       <w:r>
         <w:t>Bilan de la gestion du temps</w:t>
       </w:r>
+      <w:bookmarkEnd w:id="75"/>
     </w:p>
     <w:p/>
     <w:p>
       <w:pPr>
         <w:pStyle w:val="Titre3"/>
       </w:pPr>
+      <w:bookmarkStart w:id="76" w:name="_Toc167279138"/>
       <w:r>
         <w:t>Stories</w:t>
       </w:r>
+      <w:bookmarkEnd w:id="76"/>
     </w:p>
     <w:p/>
     <w:p>
@@ -13248,6 +14204,7 @@
         </w:numPr>
       </w:pPr>
       <w:r>
+        <w:lastRenderedPageBreak/>
         <w:t>Comptes users</w:t>
       </w:r>
     </w:p>
@@ -13294,7 +14251,19 @@
     </w:p>
     <w:p>
       <w:r>
-        <w:t xml:space="preserve">Quand je parle de MVC ce n’est pas la complexité de se modèle. La complexité est due à mon choix d’avoir prix mon code d’un autre projet qui a </w:t>
+        <w:t xml:space="preserve">Quand je parle de MVC ce n’est pas la complexité de </w:t>
+      </w:r>
+      <w:r>
+        <w:t>ce</w:t>
+      </w:r>
+      <w:r>
+        <w:t xml:space="preserve"> modèle. La complexité est due à mon choix d’avoir </w:t>
+      </w:r>
+      <w:r>
+        <w:t>pris</w:t>
+      </w:r>
+      <w:r>
+        <w:t xml:space="preserve"> mon code d’un autre projet qui a </w:t>
       </w:r>
       <w:r>
         <w:t>de l’être</w:t>
@@ -13317,8 +14286,13 @@
     </w:p>
     <w:p>
       <w:r>
-        <w:lastRenderedPageBreak/>
-        <w:t>Ça aura dû être la partie la plus compliqué en apparence mais puisque j’ai réadapté un code a moi et que je l’avais déjà fait c’était une des plus simples. La méthode na pas été très compliqué à convertir.</w:t>
+        <w:t xml:space="preserve">Ça aura dû être la partie la plus compliqué en apparence mais puisque j’ai réadapté un code a moi et que je l’avais déjà fait c’était une des plus simples. La méthode </w:t>
+      </w:r>
+      <w:r>
+        <w:t>n’a</w:t>
+      </w:r>
+      <w:r>
+        <w:t xml:space="preserve"> pas été très compliqué à convertir.</w:t>
       </w:r>
       <w:r>
         <w:t xml:space="preserve"> En utilisant PHPMailer qui est une libraire simple d’utilisation ça </w:t>
@@ -13375,10 +14349,13 @@
         <w:t>.</w:t>
       </w:r>
       <w:r>
-        <w:t xml:space="preserve"> Mais a</w:t>
-      </w:r>
-      <w:r>
-        <w:t xml:space="preserve">u final l’user story que je pensais aussi simple a finis par être celle qui n’a pas été valider lors du SR, car j’ai mal </w:t>
+        <w:t xml:space="preserve"> Mais </w:t>
+      </w:r>
+      <w:r>
+        <w:t>finalement</w:t>
+      </w:r>
+      <w:r>
+        <w:t xml:space="preserve"> l’user story que je pensais aussi simple a finis par être celle qui n’a pas été valider lors du SR, car j’ai mal </w:t>
       </w:r>
       <w:r>
         <w:t>effectué</w:t>
@@ -13392,15 +14369,731 @@
     </w:p>
     <w:p>
       <w:pPr>
-        <w:rPr>
-          <w:bCs/>
-          <w:szCs w:val="14"/>
-        </w:rPr>
-      </w:pPr>
-    </w:p>
+        <w:pStyle w:val="Titre2"/>
+        <w:jc w:val="center"/>
+        <w:rPr>
+          <w:i w:val="0"/>
+          <w:iCs/>
+          <w:u w:val="none"/>
+        </w:rPr>
+      </w:pPr>
+      <w:r>
+        <w:rPr>
+          <w:i w:val="0"/>
+          <w:iCs/>
+          <w:u w:val="none"/>
+        </w:rPr>
+        <w:t>Mise en place de l’environnement de travail</w:t>
+      </w:r>
+    </w:p>
+    <w:p/>
+    <w:p>
+      <w:r>
+        <w:t>Recréer l’environnement de travail lors de mon TPI est simple. Pour les outils que j’ai utilisés :</w:t>
+      </w:r>
+    </w:p>
+    <w:p/>
+    <w:p>
+      <w:pPr>
+        <w:pStyle w:val="Paragraphedeliste"/>
+        <w:numPr>
+          <w:ilvl w:val="0"/>
+          <w:numId w:val="46"/>
+        </w:numPr>
+      </w:pPr>
+      <w:r>
+        <w:t>DBeaver</w:t>
+      </w:r>
+    </w:p>
+    <w:p>
+      <w:pPr>
+        <w:pStyle w:val="Paragraphedeliste"/>
+        <w:numPr>
+          <w:ilvl w:val="0"/>
+          <w:numId w:val="46"/>
+        </w:numPr>
+      </w:pPr>
+      <w:r>
+        <w:t>Visual Studio Code</w:t>
+      </w:r>
+    </w:p>
+    <w:p>
+      <w:pPr>
+        <w:pStyle w:val="Paragraphedeliste"/>
+        <w:numPr>
+          <w:ilvl w:val="0"/>
+          <w:numId w:val="46"/>
+        </w:numPr>
+      </w:pPr>
+      <w:r>
+        <w:t>Github Desktop</w:t>
+      </w:r>
+    </w:p>
+    <w:p>
+      <w:pPr>
+        <w:pStyle w:val="Paragraphedeliste"/>
+        <w:numPr>
+          <w:ilvl w:val="0"/>
+          <w:numId w:val="46"/>
+        </w:numPr>
+      </w:pPr>
+      <w:r>
+        <w:t>Google Chrome</w:t>
+      </w:r>
+    </w:p>
+    <w:p>
+      <w:pPr>
+        <w:pStyle w:val="Paragraphedeliste"/>
+        <w:numPr>
+          <w:ilvl w:val="0"/>
+          <w:numId w:val="46"/>
+        </w:numPr>
+      </w:pPr>
+      <w:r>
+        <w:t>IceScrum</w:t>
+      </w:r>
+    </w:p>
+    <w:p/>
+    <w:p>
+      <w:r>
+        <w:t>Voici les outils les plus utilisé</w:t>
+      </w:r>
+      <w:r>
+        <w:t xml:space="preserve"> et indispensables pour pouvoir travailler sur le projet.</w:t>
+      </w:r>
+    </w:p>
+    <w:p>
+      <w:pPr>
+        <w:pStyle w:val="Paragraphedeliste"/>
+      </w:pPr>
+    </w:p>
+    <w:p>
+      <w:pPr>
+        <w:pStyle w:val="Titre2"/>
+        <w:jc w:val="center"/>
+        <w:rPr>
+          <w:i w:val="0"/>
+          <w:iCs/>
+          <w:u w:val="none"/>
+        </w:rPr>
+      </w:pPr>
+      <w:r>
+        <w:rPr>
+          <w:i w:val="0"/>
+          <w:iCs/>
+          <w:u w:val="none"/>
+        </w:rPr>
+        <w:lastRenderedPageBreak/>
+        <w:t>Mise en place de l’environnement de test</w:t>
+      </w:r>
+    </w:p>
+    <w:p>
+      <w:pPr>
+        <w:pStyle w:val="Titre2"/>
+        <w:jc w:val="center"/>
+        <w:rPr>
+          <w:i w:val="0"/>
+          <w:iCs/>
+          <w:u w:val="none"/>
+        </w:rPr>
+      </w:pPr>
+      <w:r>
+        <w:rPr>
+          <w:i w:val="0"/>
+          <w:iCs/>
+          <w:u w:val="none"/>
+        </w:rPr>
+        <w:t>Déploiement du produit</w:t>
+      </w:r>
+    </w:p>
+    <w:p>
+      <w:pPr>
+        <w:pStyle w:val="Titre2"/>
+        <w:jc w:val="center"/>
+        <w:rPr>
+          <w:i w:val="0"/>
+          <w:iCs/>
+          <w:u w:val="none"/>
+        </w:rPr>
+      </w:pPr>
+      <w:r>
+        <w:rPr>
+          <w:i w:val="0"/>
+          <w:iCs/>
+          <w:u w:val="none"/>
+        </w:rPr>
+        <w:t>Description des tests effectués</w:t>
+      </w:r>
+    </w:p>
+    <w:p>
+      <w:pPr>
+        <w:pStyle w:val="Titre2"/>
+        <w:jc w:val="center"/>
+        <w:rPr>
+          <w:i w:val="0"/>
+          <w:iCs/>
+          <w:u w:val="none"/>
+        </w:rPr>
+      </w:pPr>
+      <w:r>
+        <w:rPr>
+          <w:i w:val="0"/>
+          <w:iCs/>
+          <w:u w:val="none"/>
+        </w:rPr>
+        <w:t>Dettes techniques</w:t>
+      </w:r>
+    </w:p>
+    <w:p>
+      <w:pPr>
+        <w:pStyle w:val="Titre2"/>
+        <w:jc w:val="center"/>
+        <w:rPr>
+          <w:i w:val="0"/>
+          <w:iCs/>
+          <w:u w:val="none"/>
+        </w:rPr>
+      </w:pPr>
+      <w:r>
+        <w:rPr>
+          <w:i w:val="0"/>
+          <w:iCs/>
+          <w:u w:val="none"/>
+        </w:rPr>
+        <w:t>Liste des documents fournis</w:t>
+      </w:r>
+    </w:p>
+    <w:p>
+      <w:pPr>
+        <w:pStyle w:val="Titre2"/>
+        <w:jc w:val="center"/>
+        <w:rPr>
+          <w:i w:val="0"/>
+          <w:iCs/>
+          <w:u w:val="none"/>
+        </w:rPr>
+      </w:pPr>
+      <w:r>
+        <w:rPr>
+          <w:i w:val="0"/>
+          <w:iCs/>
+          <w:u w:val="none"/>
+        </w:rPr>
+        <w:t>Utilisation de l’IA</w:t>
+      </w:r>
+    </w:p>
+    <w:p>
+      <w:pPr>
+        <w:ind w:left="426"/>
+        <w:rPr>
+          <w:rFonts w:cs="Arial"/>
+          <w:iCs/>
+        </w:rPr>
+      </w:pPr>
+      <w:r>
+        <w:rPr>
+          <w:rFonts w:cs="Arial"/>
+          <w:iCs/>
+        </w:rPr>
+        <w:t>J’ai une vision de l’IA comme un changement dans ma vie, dans le sens que je ne pense pas que le métier de développer va perdurer. Il manque plus que Devin IA sorte et ça sera un changement drastique pour mon métier. Par exemple les métiers qui sont dans la vidéo la nouvelle IA Sora qui va sortir va perturber le monde. On pourra effectuer des vidéos en 1 prompt. Ça va effacer plein de métier, les agences de publicités ne serviront pas à grande chose car pour un prix qui serra 1000x moins cher je peux avoir une meilleure vidéo ou pub.</w:t>
+      </w:r>
+    </w:p>
+    <w:p>
+      <w:pPr>
+        <w:ind w:left="426"/>
+        <w:rPr>
+          <w:rFonts w:cs="Arial"/>
+          <w:iCs/>
+        </w:rPr>
+      </w:pPr>
+    </w:p>
+    <w:p>
+      <w:pPr>
+        <w:ind w:left="426"/>
+        <w:rPr>
+          <w:rFonts w:cs="Arial"/>
+          <w:iCs/>
+        </w:rPr>
+      </w:pPr>
+      <w:r>
+        <w:rPr>
+          <w:rFonts w:cs="Arial"/>
+          <w:iCs/>
+        </w:rPr>
+        <w:t>Je pense qu’il ne faut pas en avoir peur mais juste savoir s’adapter. Mais pour cela il faut s’entrainer et surtout être le premier pour ne pas être à en retard sur les technologies. On ne peut pas manier un outil du premier coup, par exemple un crayon si je ne sais pas dessiner j’aurai un rendu nul mais si je m’entraine j’aurai un dessin magnifique.</w:t>
+      </w:r>
+    </w:p>
+    <w:p>
+      <w:pPr>
+        <w:ind w:left="426"/>
+        <w:rPr>
+          <w:rFonts w:cs="Arial"/>
+          <w:iCs/>
+        </w:rPr>
+      </w:pPr>
+    </w:p>
+    <w:p>
+      <w:pPr>
+        <w:ind w:left="426"/>
+        <w:rPr>
+          <w:rFonts w:cs="Arial"/>
+          <w:iCs/>
+        </w:rPr>
+      </w:pPr>
+      <w:r>
+        <w:rPr>
+          <w:rFonts w:cs="Arial"/>
+          <w:iCs/>
+        </w:rPr>
+        <w:t>La différence entre ses outils et l’IA c’est que l’IA comprend, si je lui explique bien ce que je veux. Il ne faut pas de talent particulier pour l’utiliser il faut juste bien s’exprimer.</w:t>
+      </w:r>
+    </w:p>
+    <w:p>
+      <w:pPr>
+        <w:ind w:left="426"/>
+        <w:rPr>
+          <w:rFonts w:cs="Arial"/>
+          <w:iCs/>
+        </w:rPr>
+      </w:pPr>
+    </w:p>
+    <w:p>
+      <w:pPr>
+        <w:ind w:left="426"/>
+        <w:rPr>
+          <w:rFonts w:cs="Arial"/>
+          <w:iCs/>
+        </w:rPr>
+      </w:pPr>
+      <w:r>
+        <w:rPr>
+          <w:rFonts w:cs="Arial"/>
+          <w:iCs/>
+        </w:rPr>
+        <w:t xml:space="preserve">Pour </w:t>
+      </w:r>
+      <w:r>
+        <w:rPr>
+          <w:rFonts w:cs="Arial"/>
+          <w:iCs/>
+        </w:rPr>
+        <w:t>ce</w:t>
+      </w:r>
+      <w:r>
+        <w:rPr>
+          <w:rFonts w:cs="Arial"/>
+          <w:iCs/>
+        </w:rPr>
+        <w:t xml:space="preserve"> projet si j’ai l’opportunité d’utilisé l’IA pour avancer plus rapidement, rattraper mon temps, avoir un rendu meilleur ou corriger mes erreurs. Je pense que ça sera entièrement bénéfique pour moi et pour le projet. Le projet aura surement un meilleur rendu et moi je dois m’adapter au futur de la technologie.</w:t>
+      </w:r>
+    </w:p>
+    <w:p>
+      <w:pPr>
+        <w:ind w:left="426"/>
+        <w:rPr>
+          <w:rFonts w:cs="Arial"/>
+          <w:iCs/>
+        </w:rPr>
+      </w:pPr>
+    </w:p>
+    <w:p>
+      <w:pPr>
+        <w:ind w:left="426"/>
+        <w:rPr>
+          <w:rFonts w:cs="Arial"/>
+          <w:iCs/>
+        </w:rPr>
+      </w:pPr>
+      <w:r>
+        <w:rPr>
+          <w:rFonts w:cs="Arial"/>
+          <w:iCs/>
+        </w:rPr>
+        <w:t>Pour l’ETML ou école d’informatique je ferai un cours sur les IA, sur leurs utilisations ou autres. Ça va devenir un pilier de l’informatique, depuis des décennies les gens craignent l’IA mais maintenant qu’elle est là, je pense que le meilleur est de l’utiliser sinon on se retrouve à la ramasse.</w:t>
+      </w:r>
+    </w:p>
+    <w:p>
+      <w:pPr>
+        <w:ind w:left="426"/>
+        <w:rPr>
+          <w:rFonts w:cs="Arial"/>
+          <w:iCs/>
+        </w:rPr>
+      </w:pPr>
+    </w:p>
+    <w:p>
+      <w:pPr>
+        <w:ind w:left="426"/>
+        <w:rPr>
+          <w:rFonts w:cs="Arial"/>
+          <w:iCs/>
+        </w:rPr>
+      </w:pPr>
+      <w:r>
+        <w:rPr>
+          <w:rFonts w:cs="Arial"/>
+          <w:iCs/>
+        </w:rPr>
+        <w:t xml:space="preserve">Lorsque je l’utiliserai dans GitHub j’intégrerai un commentaire lorsque ChatGPT a été utilisé, pour le SQL, le CSS et débogage seront les endroits où je l’utiliserai. Exemple : </w:t>
+      </w:r>
+      <w:r>
+        <w:rPr>
+          <w:noProof/>
+        </w:rPr>
+        <w:drawing>
+          <wp:inline distT="0" distB="0" distL="0" distR="0" wp14:anchorId="1679E6FD" wp14:editId="2B0D5429">
+            <wp:extent cx="5759450" cy="877570"/>
+            <wp:effectExtent l="38100" t="38100" r="31750" b="36830"/>
+            <wp:docPr id="28" name="Image 28"/>
+            <wp:cNvGraphicFramePr>
+              <a:graphicFrameLocks xmlns:a="http://schemas.openxmlformats.org/drawingml/2006/main" noChangeAspect="1"/>
+            </wp:cNvGraphicFramePr>
+            <a:graphic xmlns:a="http://schemas.openxmlformats.org/drawingml/2006/main">
+              <a:graphicData uri="http://schemas.openxmlformats.org/drawingml/2006/picture">
+                <pic:pic xmlns:pic="http://schemas.openxmlformats.org/drawingml/2006/picture">
+                  <pic:nvPicPr>
+                    <pic:cNvPr id="1" name=""/>
+                    <pic:cNvPicPr/>
+                  </pic:nvPicPr>
+                  <pic:blipFill>
+                    <a:blip r:embed="rId42"/>
+                    <a:stretch>
+                      <a:fillRect/>
+                    </a:stretch>
+                  </pic:blipFill>
+                  <pic:spPr>
+                    <a:xfrm>
+                      <a:off x="0" y="0"/>
+                      <a:ext cx="5759450" cy="877570"/>
+                    </a:xfrm>
+                    <a:prstGeom prst="rect">
+                      <a:avLst/>
+                    </a:prstGeom>
+                    <a:ln w="38100">
+                      <a:solidFill>
+                        <a:schemeClr val="accent6">
+                          <a:lumMod val="75000"/>
+                        </a:schemeClr>
+                      </a:solidFill>
+                    </a:ln>
+                  </pic:spPr>
+                </pic:pic>
+              </a:graphicData>
+            </a:graphic>
+          </wp:inline>
+        </w:drawing>
+      </w:r>
+    </w:p>
+    <w:p>
+      <w:pPr>
+        <w:ind w:left="426"/>
+        <w:rPr>
+          <w:rFonts w:cs="Arial"/>
+          <w:iCs/>
+        </w:rPr>
+      </w:pPr>
+    </w:p>
+    <w:p/>
+    <w:p>
+      <w:pPr>
+        <w:pStyle w:val="Titre1"/>
+        <w:tabs>
+          <w:tab w:val="num" w:pos="360"/>
+        </w:tabs>
+        <w:jc w:val="center"/>
+      </w:pPr>
+      <w:bookmarkStart w:id="77" w:name="_Toc25553328"/>
+      <w:bookmarkStart w:id="78" w:name="_Toc71703263"/>
+      <w:bookmarkStart w:id="79" w:name="_Toc165270409"/>
+      <w:r>
+        <w:t>C</w:t>
+      </w:r>
+      <w:bookmarkEnd w:id="77"/>
+      <w:bookmarkEnd w:id="78"/>
+      <w:r>
+        <w:t>onclusions</w:t>
+      </w:r>
+      <w:bookmarkEnd w:id="79"/>
+    </w:p>
+    <w:p>
+      <w:pPr>
+        <w:pStyle w:val="En-tte"/>
+        <w:ind w:left="357"/>
+      </w:pPr>
+    </w:p>
+    <w:p>
+      <w:pPr>
+        <w:pStyle w:val="Titre2"/>
+        <w:jc w:val="center"/>
+        <w:rPr>
+          <w:i w:val="0"/>
+          <w:iCs/>
+          <w:u w:val="none"/>
+        </w:rPr>
+      </w:pPr>
+      <w:bookmarkStart w:id="80" w:name="_Toc165270410"/>
+      <w:r>
+        <w:rPr>
+          <w:i w:val="0"/>
+          <w:iCs/>
+          <w:u w:val="none"/>
+        </w:rPr>
+        <w:t>Objectifs</w:t>
+      </w:r>
+      <w:bookmarkEnd w:id="80"/>
+    </w:p>
+    <w:p>
+      <w:pPr>
+        <w:pStyle w:val="Titre2"/>
+        <w:jc w:val="center"/>
+        <w:rPr>
+          <w:i w:val="0"/>
+          <w:iCs/>
+          <w:u w:val="none"/>
+        </w:rPr>
+      </w:pPr>
+      <w:bookmarkStart w:id="81" w:name="_Toc165270411"/>
+      <w:r>
+        <w:rPr>
+          <w:i w:val="0"/>
+          <w:iCs/>
+          <w:u w:val="none"/>
+        </w:rPr>
+        <w:t>Points</w:t>
+      </w:r>
+      <w:r>
+        <w:rPr>
+          <w:i w:val="0"/>
+          <w:iCs/>
+          <w:u w:val="none"/>
+        </w:rPr>
+        <w:t xml:space="preserve"> positifs / négatifs</w:t>
+      </w:r>
+      <w:bookmarkEnd w:id="81"/>
+    </w:p>
+    <w:p>
+      <w:pPr>
+        <w:pStyle w:val="Titre2"/>
+        <w:jc w:val="center"/>
+        <w:rPr>
+          <w:i w:val="0"/>
+          <w:iCs/>
+          <w:u w:val="none"/>
+        </w:rPr>
+      </w:pPr>
+      <w:bookmarkStart w:id="82" w:name="_Toc165270412"/>
+      <w:r>
+        <w:rPr>
+          <w:i w:val="0"/>
+          <w:iCs/>
+          <w:u w:val="none"/>
+        </w:rPr>
+        <w:t>Difficultés particulières</w:t>
+      </w:r>
+      <w:bookmarkEnd w:id="82"/>
+    </w:p>
+    <w:p>
+      <w:pPr>
+        <w:pStyle w:val="Titre2"/>
+        <w:jc w:val="center"/>
+        <w:rPr>
+          <w:i w:val="0"/>
+          <w:iCs/>
+          <w:u w:val="none"/>
+        </w:rPr>
+      </w:pPr>
+      <w:bookmarkStart w:id="83" w:name="_Toc165270413"/>
+      <w:r>
+        <w:rPr>
+          <w:i w:val="0"/>
+          <w:iCs/>
+          <w:u w:val="none"/>
+        </w:rPr>
+        <w:t>Suites possibles pour le projet</w:t>
+      </w:r>
+      <w:bookmarkEnd w:id="83"/>
+    </w:p>
+    <w:p/>
+    <w:p>
+      <w:pPr>
+        <w:pStyle w:val="Titre1"/>
+        <w:tabs>
+          <w:tab w:val="num" w:pos="360"/>
+        </w:tabs>
+        <w:jc w:val="center"/>
+      </w:pPr>
+      <w:bookmarkStart w:id="84" w:name="_Toc71703264"/>
+      <w:bookmarkStart w:id="85" w:name="_Toc165270414"/>
+      <w:r>
+        <w:t>A</w:t>
+      </w:r>
+      <w:bookmarkEnd w:id="84"/>
+      <w:r>
+        <w:t>nnexes</w:t>
+      </w:r>
+      <w:bookmarkEnd w:id="85"/>
+    </w:p>
+    <w:p/>
+    <w:p>
+      <w:pPr>
+        <w:pStyle w:val="Titre2"/>
+        <w:jc w:val="center"/>
+        <w:rPr>
+          <w:i w:val="0"/>
+          <w:iCs/>
+        </w:rPr>
+      </w:pPr>
+      <w:bookmarkStart w:id="86" w:name="_Toc165270415"/>
+      <w:r>
+        <w:rPr>
+          <w:i w:val="0"/>
+          <w:iCs/>
+        </w:rPr>
+        <w:t>Résumé du rapport du TPI / version succincte de la documentation</w:t>
+      </w:r>
+      <w:bookmarkEnd w:id="86"/>
+    </w:p>
+    <w:p/>
+    <w:p/>
+    <w:p>
+      <w:pPr>
+        <w:pStyle w:val="Titre2"/>
+        <w:jc w:val="center"/>
+        <w:rPr>
+          <w:i w:val="0"/>
+          <w:iCs/>
+        </w:rPr>
+      </w:pPr>
+      <w:bookmarkStart w:id="87" w:name="_Toc71703265"/>
+      <w:bookmarkStart w:id="88" w:name="_Toc165270416"/>
+      <w:r>
+        <w:rPr>
+          <w:i w:val="0"/>
+          <w:iCs/>
+        </w:rPr>
+        <w:t>Sources – Bibliographie</w:t>
+      </w:r>
+      <w:bookmarkEnd w:id="87"/>
+      <w:bookmarkEnd w:id="88"/>
+    </w:p>
+    <w:p>
+      <w:pPr>
+        <w:ind w:left="426"/>
+        <w:rPr>
+          <w:iCs/>
+        </w:rPr>
+      </w:pPr>
+    </w:p>
+    <w:p>
+      <w:pPr>
+        <w:pStyle w:val="Titre2"/>
+        <w:jc w:val="center"/>
+        <w:rPr>
+          <w:i w:val="0"/>
+          <w:iCs/>
+        </w:rPr>
+      </w:pPr>
+      <w:bookmarkStart w:id="89" w:name="_Toc25553330"/>
+      <w:bookmarkStart w:id="90" w:name="_Toc71703266"/>
+      <w:bookmarkStart w:id="91" w:name="_Toc165270417"/>
+      <w:r>
+        <w:rPr>
+          <w:i w:val="0"/>
+          <w:iCs/>
+        </w:rPr>
+        <w:t xml:space="preserve">Journal de </w:t>
+      </w:r>
+      <w:bookmarkEnd w:id="89"/>
+      <w:bookmarkEnd w:id="90"/>
+      <w:r>
+        <w:rPr>
+          <w:i w:val="0"/>
+          <w:iCs/>
+        </w:rPr>
+        <w:t>travail</w:t>
+      </w:r>
+      <w:bookmarkEnd w:id="91"/>
+    </w:p>
+    <w:p/>
+    <w:p>
+      <w:r>
+        <w:t>Journal de travail générer par l’outil IceTools</w:t>
+      </w:r>
+    </w:p>
+    <w:p/>
+    <w:p>
+      <w:pPr>
+        <w:pStyle w:val="Titre2"/>
+        <w:jc w:val="center"/>
+        <w:rPr>
+          <w:i w:val="0"/>
+          <w:iCs/>
+        </w:rPr>
+      </w:pPr>
+      <w:bookmarkStart w:id="92" w:name="_Toc25553332"/>
+      <w:bookmarkStart w:id="93" w:name="_Toc71703268"/>
+      <w:bookmarkStart w:id="94" w:name="_Toc165270418"/>
+      <w:r>
+        <w:rPr>
+          <w:i w:val="0"/>
+          <w:iCs/>
+        </w:rPr>
+        <w:t>Manuel d'Utilisation</w:t>
+      </w:r>
+      <w:bookmarkEnd w:id="92"/>
+      <w:bookmarkEnd w:id="93"/>
+      <w:bookmarkEnd w:id="94"/>
+    </w:p>
+    <w:p/>
+    <w:p>
+      <w:pPr>
+        <w:pStyle w:val="Titre2"/>
+        <w:jc w:val="center"/>
+        <w:rPr>
+          <w:i w:val="0"/>
+          <w:iCs/>
+        </w:rPr>
+      </w:pPr>
+      <w:bookmarkStart w:id="95" w:name="_Toc71703270"/>
+      <w:bookmarkStart w:id="96" w:name="_Toc25553334"/>
+      <w:bookmarkStart w:id="97" w:name="_Toc165270419"/>
+      <w:r>
+        <w:rPr>
+          <w:i w:val="0"/>
+          <w:iCs/>
+        </w:rPr>
+        <w:t>Archives du projet</w:t>
+      </w:r>
+      <w:bookmarkEnd w:id="95"/>
+      <w:bookmarkEnd w:id="96"/>
+      <w:bookmarkEnd w:id="97"/>
+    </w:p>
+    <w:p/>
+    <w:p>
+      <w:pPr>
+        <w:ind w:left="426"/>
+        <w:rPr>
+          <w:i/>
+        </w:rPr>
+      </w:pPr>
+      <w:r>
+        <w:rPr>
+          <w:i/>
+        </w:rPr>
+        <w:t>Media</w:t>
+      </w:r>
+      <w:r>
+        <w:rPr>
+          <w:i/>
+        </w:rPr>
+        <w:t xml:space="preserve">, … dans une fourre en plastique </w:t>
+      </w:r>
+    </w:p>
+    <w:p/>
+    <w:p/>
     <w:sectPr>
-      <w:headerReference w:type="default" r:id="rId42"/>
-      <w:footerReference w:type="default" r:id="rId43"/>
+      <w:headerReference w:type="default" r:id="rId43"/>
+      <w:footerReference w:type="default" r:id="rId44"/>
       <w:pgSz w:w="11906" w:h="16838" w:code="9"/>
       <w:pgMar w:top="1418" w:right="1418" w:bottom="1418" w:left="1418" w:header="720" w:footer="720" w:gutter="0"/>
       <w:cols w:space="720"/>
@@ -13823,7 +15516,7 @@
       </w:pPr>
     </w:p>
   </w:comment>
-  <w:comment w:id="66" w:author="Alexander Gaillard" w:date="2024-04-26T14:01:00Z" w:initials="AG">
+  <w:comment w:id="68" w:author="Alexander Gaillard" w:date="2024-04-26T14:01:00Z" w:initials="AG">
     <w:p>
       <w:pPr>
         <w:pStyle w:val="Commentaire"/>
@@ -14174,7 +15867,7 @@
       </w:r>
     </w:p>
   </w:comment>
-  <w:comment w:id="69" w:author="Alexander Gaillard" w:date="2024-04-26T14:01:00Z" w:initials="AG">
+  <w:comment w:id="74" w:author="Alexander Gaillard" w:date="2024-04-26T14:01:00Z" w:initials="AG">
     <w:p>
       <w:pPr>
         <w:pStyle w:val="Commentaire"/>
@@ -15044,6 +16737,119 @@
     </w:lvl>
   </w:abstractNum>
   <w:abstractNum w:abstractNumId="6" w15:restartNumberingAfterBreak="0">
+    <w:nsid w:val="18B16F4E"/>
+    <w:multiLevelType w:val="hybridMultilevel"/>
+    <w:tmpl w:val="9788B3E8"/>
+    <w:lvl w:ilvl="0" w:tplc="100C0001">
+      <w:start w:val="1"/>
+      <w:numFmt w:val="bullet"/>
+      <w:lvlText w:val=""/>
+      <w:lvlJc w:val="left"/>
+      <w:pPr>
+        <w:ind w:left="720" w:hanging="360"/>
+      </w:pPr>
+      <w:rPr>
+        <w:rFonts w:ascii="Symbol" w:hAnsi="Symbol" w:hint="default"/>
+      </w:rPr>
+    </w:lvl>
+    <w:lvl w:ilvl="1" w:tplc="100C0003" w:tentative="1">
+      <w:start w:val="1"/>
+      <w:numFmt w:val="bullet"/>
+      <w:lvlText w:val="o"/>
+      <w:lvlJc w:val="left"/>
+      <w:pPr>
+        <w:ind w:left="1440" w:hanging="360"/>
+      </w:pPr>
+      <w:rPr>
+        <w:rFonts w:ascii="Courier New" w:hAnsi="Courier New" w:cs="Courier New" w:hint="default"/>
+      </w:rPr>
+    </w:lvl>
+    <w:lvl w:ilvl="2" w:tplc="100C0005" w:tentative="1">
+      <w:start w:val="1"/>
+      <w:numFmt w:val="bullet"/>
+      <w:lvlText w:val=""/>
+      <w:lvlJc w:val="left"/>
+      <w:pPr>
+        <w:ind w:left="2160" w:hanging="360"/>
+      </w:pPr>
+      <w:rPr>
+        <w:rFonts w:ascii="Wingdings" w:hAnsi="Wingdings" w:hint="default"/>
+      </w:rPr>
+    </w:lvl>
+    <w:lvl w:ilvl="3" w:tplc="100C0001" w:tentative="1">
+      <w:start w:val="1"/>
+      <w:numFmt w:val="bullet"/>
+      <w:lvlText w:val=""/>
+      <w:lvlJc w:val="left"/>
+      <w:pPr>
+        <w:ind w:left="2880" w:hanging="360"/>
+      </w:pPr>
+      <w:rPr>
+        <w:rFonts w:ascii="Symbol" w:hAnsi="Symbol" w:hint="default"/>
+      </w:rPr>
+    </w:lvl>
+    <w:lvl w:ilvl="4" w:tplc="100C0003" w:tentative="1">
+      <w:start w:val="1"/>
+      <w:numFmt w:val="bullet"/>
+      <w:lvlText w:val="o"/>
+      <w:lvlJc w:val="left"/>
+      <w:pPr>
+        <w:ind w:left="3600" w:hanging="360"/>
+      </w:pPr>
+      <w:rPr>
+        <w:rFonts w:ascii="Courier New" w:hAnsi="Courier New" w:cs="Courier New" w:hint="default"/>
+      </w:rPr>
+    </w:lvl>
+    <w:lvl w:ilvl="5" w:tplc="100C0005" w:tentative="1">
+      <w:start w:val="1"/>
+      <w:numFmt w:val="bullet"/>
+      <w:lvlText w:val=""/>
+      <w:lvlJc w:val="left"/>
+      <w:pPr>
+        <w:ind w:left="4320" w:hanging="360"/>
+      </w:pPr>
+      <w:rPr>
+        <w:rFonts w:ascii="Wingdings" w:hAnsi="Wingdings" w:hint="default"/>
+      </w:rPr>
+    </w:lvl>
+    <w:lvl w:ilvl="6" w:tplc="100C0001" w:tentative="1">
+      <w:start w:val="1"/>
+      <w:numFmt w:val="bullet"/>
+      <w:lvlText w:val=""/>
+      <w:lvlJc w:val="left"/>
+      <w:pPr>
+        <w:ind w:left="5040" w:hanging="360"/>
+      </w:pPr>
+      <w:rPr>
+        <w:rFonts w:ascii="Symbol" w:hAnsi="Symbol" w:hint="default"/>
+      </w:rPr>
+    </w:lvl>
+    <w:lvl w:ilvl="7" w:tplc="100C0003" w:tentative="1">
+      <w:start w:val="1"/>
+      <w:numFmt w:val="bullet"/>
+      <w:lvlText w:val="o"/>
+      <w:lvlJc w:val="left"/>
+      <w:pPr>
+        <w:ind w:left="5760" w:hanging="360"/>
+      </w:pPr>
+      <w:rPr>
+        <w:rFonts w:ascii="Courier New" w:hAnsi="Courier New" w:cs="Courier New" w:hint="default"/>
+      </w:rPr>
+    </w:lvl>
+    <w:lvl w:ilvl="8" w:tplc="100C0005" w:tentative="1">
+      <w:start w:val="1"/>
+      <w:numFmt w:val="bullet"/>
+      <w:lvlText w:val=""/>
+      <w:lvlJc w:val="left"/>
+      <w:pPr>
+        <w:ind w:left="6480" w:hanging="360"/>
+      </w:pPr>
+      <w:rPr>
+        <w:rFonts w:ascii="Wingdings" w:hAnsi="Wingdings" w:hint="default"/>
+      </w:rPr>
+    </w:lvl>
+  </w:abstractNum>
+  <w:abstractNum w:abstractNumId="7" w15:restartNumberingAfterBreak="0">
     <w:nsid w:val="19FF01AE"/>
     <w:multiLevelType w:val="hybridMultilevel"/>
     <w:tmpl w:val="EC6A3956"/>
@@ -15183,7 +16989,120 @@
       </w:rPr>
     </w:lvl>
   </w:abstractNum>
-  <w:abstractNum w:abstractNumId="7" w15:restartNumberingAfterBreak="0">
+  <w:abstractNum w:abstractNumId="8" w15:restartNumberingAfterBreak="0">
+    <w:nsid w:val="1D8A638E"/>
+    <w:multiLevelType w:val="hybridMultilevel"/>
+    <w:tmpl w:val="1FC88870"/>
+    <w:lvl w:ilvl="0" w:tplc="100C0001">
+      <w:start w:val="1"/>
+      <w:numFmt w:val="bullet"/>
+      <w:lvlText w:val=""/>
+      <w:lvlJc w:val="left"/>
+      <w:pPr>
+        <w:ind w:left="720" w:hanging="360"/>
+      </w:pPr>
+      <w:rPr>
+        <w:rFonts w:ascii="Symbol" w:hAnsi="Symbol" w:hint="default"/>
+      </w:rPr>
+    </w:lvl>
+    <w:lvl w:ilvl="1" w:tplc="100C0003" w:tentative="1">
+      <w:start w:val="1"/>
+      <w:numFmt w:val="bullet"/>
+      <w:lvlText w:val="o"/>
+      <w:lvlJc w:val="left"/>
+      <w:pPr>
+        <w:ind w:left="1440" w:hanging="360"/>
+      </w:pPr>
+      <w:rPr>
+        <w:rFonts w:ascii="Courier New" w:hAnsi="Courier New" w:cs="Courier New" w:hint="default"/>
+      </w:rPr>
+    </w:lvl>
+    <w:lvl w:ilvl="2" w:tplc="100C0005" w:tentative="1">
+      <w:start w:val="1"/>
+      <w:numFmt w:val="bullet"/>
+      <w:lvlText w:val=""/>
+      <w:lvlJc w:val="left"/>
+      <w:pPr>
+        <w:ind w:left="2160" w:hanging="360"/>
+      </w:pPr>
+      <w:rPr>
+        <w:rFonts w:ascii="Wingdings" w:hAnsi="Wingdings" w:hint="default"/>
+      </w:rPr>
+    </w:lvl>
+    <w:lvl w:ilvl="3" w:tplc="100C0001" w:tentative="1">
+      <w:start w:val="1"/>
+      <w:numFmt w:val="bullet"/>
+      <w:lvlText w:val=""/>
+      <w:lvlJc w:val="left"/>
+      <w:pPr>
+        <w:ind w:left="2880" w:hanging="360"/>
+      </w:pPr>
+      <w:rPr>
+        <w:rFonts w:ascii="Symbol" w:hAnsi="Symbol" w:hint="default"/>
+      </w:rPr>
+    </w:lvl>
+    <w:lvl w:ilvl="4" w:tplc="100C0003" w:tentative="1">
+      <w:start w:val="1"/>
+      <w:numFmt w:val="bullet"/>
+      <w:lvlText w:val="o"/>
+      <w:lvlJc w:val="left"/>
+      <w:pPr>
+        <w:ind w:left="3600" w:hanging="360"/>
+      </w:pPr>
+      <w:rPr>
+        <w:rFonts w:ascii="Courier New" w:hAnsi="Courier New" w:cs="Courier New" w:hint="default"/>
+      </w:rPr>
+    </w:lvl>
+    <w:lvl w:ilvl="5" w:tplc="100C0005" w:tentative="1">
+      <w:start w:val="1"/>
+      <w:numFmt w:val="bullet"/>
+      <w:lvlText w:val=""/>
+      <w:lvlJc w:val="left"/>
+      <w:pPr>
+        <w:ind w:left="4320" w:hanging="360"/>
+      </w:pPr>
+      <w:rPr>
+        <w:rFonts w:ascii="Wingdings" w:hAnsi="Wingdings" w:hint="default"/>
+      </w:rPr>
+    </w:lvl>
+    <w:lvl w:ilvl="6" w:tplc="100C0001" w:tentative="1">
+      <w:start w:val="1"/>
+      <w:numFmt w:val="bullet"/>
+      <w:lvlText w:val=""/>
+      <w:lvlJc w:val="left"/>
+      <w:pPr>
+        <w:ind w:left="5040" w:hanging="360"/>
+      </w:pPr>
+      <w:rPr>
+        <w:rFonts w:ascii="Symbol" w:hAnsi="Symbol" w:hint="default"/>
+      </w:rPr>
+    </w:lvl>
+    <w:lvl w:ilvl="7" w:tplc="100C0003" w:tentative="1">
+      <w:start w:val="1"/>
+      <w:numFmt w:val="bullet"/>
+      <w:lvlText w:val="o"/>
+      <w:lvlJc w:val="left"/>
+      <w:pPr>
+        <w:ind w:left="5760" w:hanging="360"/>
+      </w:pPr>
+      <w:rPr>
+        <w:rFonts w:ascii="Courier New" w:hAnsi="Courier New" w:cs="Courier New" w:hint="default"/>
+      </w:rPr>
+    </w:lvl>
+    <w:lvl w:ilvl="8" w:tplc="100C0005" w:tentative="1">
+      <w:start w:val="1"/>
+      <w:numFmt w:val="bullet"/>
+      <w:lvlText w:val=""/>
+      <w:lvlJc w:val="left"/>
+      <w:pPr>
+        <w:ind w:left="6480" w:hanging="360"/>
+      </w:pPr>
+      <w:rPr>
+        <w:rFonts w:ascii="Wingdings" w:hAnsi="Wingdings" w:hint="default"/>
+      </w:rPr>
+    </w:lvl>
+  </w:abstractNum>
+  <w:abstractNum w:abstractNumId="9" w15:restartNumberingAfterBreak="0">
     <w:nsid w:val="27A404D8"/>
     <w:multiLevelType w:val="hybridMultilevel"/>
     <w:tmpl w:val="E4483B56"/>
@@ -15323,7 +17242,7 @@
       </w:rPr>
     </w:lvl>
   </w:abstractNum>
-  <w:abstractNum w:abstractNumId="8" w15:restartNumberingAfterBreak="0">
+  <w:abstractNum w:abstractNumId="10" w15:restartNumberingAfterBreak="0">
     <w:nsid w:val="2C7532C9"/>
     <w:multiLevelType w:val="hybridMultilevel"/>
     <w:tmpl w:val="F740DCF8"/>
@@ -15436,7 +17355,120 @@
       </w:rPr>
     </w:lvl>
   </w:abstractNum>
-  <w:abstractNum w:abstractNumId="9" w15:restartNumberingAfterBreak="0">
+  <w:abstractNum w:abstractNumId="11" w15:restartNumberingAfterBreak="0">
+    <w:nsid w:val="31501191"/>
+    <w:multiLevelType w:val="hybridMultilevel"/>
+    <w:tmpl w:val="5450D4DC"/>
+    <w:lvl w:ilvl="0" w:tplc="100C0001">
+      <w:start w:val="1"/>
+      <w:numFmt w:val="bullet"/>
+      <w:lvlText w:val=""/>
+      <w:lvlJc w:val="left"/>
+      <w:pPr>
+        <w:ind w:left="720" w:hanging="360"/>
+      </w:pPr>
+      <w:rPr>
+        <w:rFonts w:ascii="Symbol" w:hAnsi="Symbol" w:hint="default"/>
+      </w:rPr>
+    </w:lvl>
+    <w:lvl w:ilvl="1" w:tplc="100C0003" w:tentative="1">
+      <w:start w:val="1"/>
+      <w:numFmt w:val="bullet"/>
+      <w:lvlText w:val="o"/>
+      <w:lvlJc w:val="left"/>
+      <w:pPr>
+        <w:ind w:left="1440" w:hanging="360"/>
+      </w:pPr>
+      <w:rPr>
+        <w:rFonts w:ascii="Courier New" w:hAnsi="Courier New" w:cs="Courier New" w:hint="default"/>
+      </w:rPr>
+    </w:lvl>
+    <w:lvl w:ilvl="2" w:tplc="100C0005" w:tentative="1">
+      <w:start w:val="1"/>
+      <w:numFmt w:val="bullet"/>
+      <w:lvlText w:val=""/>
+      <w:lvlJc w:val="left"/>
+      <w:pPr>
+        <w:ind w:left="2160" w:hanging="360"/>
+      </w:pPr>
+      <w:rPr>
+        <w:rFonts w:ascii="Wingdings" w:hAnsi="Wingdings" w:hint="default"/>
+      </w:rPr>
+    </w:lvl>
+    <w:lvl w:ilvl="3" w:tplc="100C0001" w:tentative="1">
+      <w:start w:val="1"/>
+      <w:numFmt w:val="bullet"/>
+      <w:lvlText w:val=""/>
+      <w:lvlJc w:val="left"/>
+      <w:pPr>
+        <w:ind w:left="2880" w:hanging="360"/>
+      </w:pPr>
+      <w:rPr>
+        <w:rFonts w:ascii="Symbol" w:hAnsi="Symbol" w:hint="default"/>
+      </w:rPr>
+    </w:lvl>
+    <w:lvl w:ilvl="4" w:tplc="100C0003" w:tentative="1">
+      <w:start w:val="1"/>
+      <w:numFmt w:val="bullet"/>
+      <w:lvlText w:val="o"/>
+      <w:lvlJc w:val="left"/>
+      <w:pPr>
+        <w:ind w:left="3600" w:hanging="360"/>
+      </w:pPr>
+      <w:rPr>
+        <w:rFonts w:ascii="Courier New" w:hAnsi="Courier New" w:cs="Courier New" w:hint="default"/>
+      </w:rPr>
+    </w:lvl>
+    <w:lvl w:ilvl="5" w:tplc="100C0005" w:tentative="1">
+      <w:start w:val="1"/>
+      <w:numFmt w:val="bullet"/>
+      <w:lvlText w:val=""/>
+      <w:lvlJc w:val="left"/>
+      <w:pPr>
+        <w:ind w:left="4320" w:hanging="360"/>
+      </w:pPr>
+      <w:rPr>
+        <w:rFonts w:ascii="Wingdings" w:hAnsi="Wingdings" w:hint="default"/>
+      </w:rPr>
+    </w:lvl>
+    <w:lvl w:ilvl="6" w:tplc="100C0001" w:tentative="1">
+      <w:start w:val="1"/>
+      <w:numFmt w:val="bullet"/>
+      <w:lvlText w:val=""/>
+      <w:lvlJc w:val="left"/>
+      <w:pPr>
+        <w:ind w:left="5040" w:hanging="360"/>
+      </w:pPr>
+      <w:rPr>
+        <w:rFonts w:ascii="Symbol" w:hAnsi="Symbol" w:hint="default"/>
+      </w:rPr>
+    </w:lvl>
+    <w:lvl w:ilvl="7" w:tplc="100C0003" w:tentative="1">
+      <w:start w:val="1"/>
+      <w:numFmt w:val="bullet"/>
+      <w:lvlText w:val="o"/>
+      <w:lvlJc w:val="left"/>
+      <w:pPr>
+        <w:ind w:left="5760" w:hanging="360"/>
+      </w:pPr>
+      <w:rPr>
+        <w:rFonts w:ascii="Courier New" w:hAnsi="Courier New" w:cs="Courier New" w:hint="default"/>
+      </w:rPr>
+    </w:lvl>
+    <w:lvl w:ilvl="8" w:tplc="100C0005" w:tentative="1">
+      <w:start w:val="1"/>
+      <w:numFmt w:val="bullet"/>
+      <w:lvlText w:val=""/>
+      <w:lvlJc w:val="left"/>
+      <w:pPr>
+        <w:ind w:left="6480" w:hanging="360"/>
+      </w:pPr>
+      <w:rPr>
+        <w:rFonts w:ascii="Wingdings" w:hAnsi="Wingdings" w:hint="default"/>
+      </w:rPr>
+    </w:lvl>
+  </w:abstractNum>
+  <w:abstractNum w:abstractNumId="12" w15:restartNumberingAfterBreak="0">
     <w:nsid w:val="318A3916"/>
     <w:multiLevelType w:val="hybridMultilevel"/>
     <w:tmpl w:val="7EC48B9C"/>
@@ -15549,7 +17581,7 @@
       </w:rPr>
     </w:lvl>
   </w:abstractNum>
-  <w:abstractNum w:abstractNumId="10" w15:restartNumberingAfterBreak="0">
+  <w:abstractNum w:abstractNumId="13" w15:restartNumberingAfterBreak="0">
     <w:nsid w:val="32970387"/>
     <w:multiLevelType w:val="hybridMultilevel"/>
     <w:tmpl w:val="13B4277C"/>
@@ -15662,7 +17694,7 @@
       </w:rPr>
     </w:lvl>
   </w:abstractNum>
-  <w:abstractNum w:abstractNumId="11" w15:restartNumberingAfterBreak="0">
+  <w:abstractNum w:abstractNumId="14" w15:restartNumberingAfterBreak="0">
     <w:nsid w:val="333D68C0"/>
     <w:multiLevelType w:val="hybridMultilevel"/>
     <w:tmpl w:val="3466A228"/>
@@ -15774,7 +17806,7 @@
       </w:rPr>
     </w:lvl>
   </w:abstractNum>
-  <w:abstractNum w:abstractNumId="12" w15:restartNumberingAfterBreak="0">
+  <w:abstractNum w:abstractNumId="15" w15:restartNumberingAfterBreak="0">
     <w:nsid w:val="35262305"/>
     <w:multiLevelType w:val="hybridMultilevel"/>
     <w:tmpl w:val="66507E58"/>
@@ -15887,7 +17919,7 @@
       </w:rPr>
     </w:lvl>
   </w:abstractNum>
-  <w:abstractNum w:abstractNumId="13" w15:restartNumberingAfterBreak="0">
+  <w:abstractNum w:abstractNumId="16" w15:restartNumberingAfterBreak="0">
     <w:nsid w:val="35C45677"/>
     <w:multiLevelType w:val="hybridMultilevel"/>
     <w:tmpl w:val="F9667454"/>
@@ -15976,7 +18008,7 @@
       </w:pPr>
     </w:lvl>
   </w:abstractNum>
-  <w:abstractNum w:abstractNumId="14" w15:restartNumberingAfterBreak="0">
+  <w:abstractNum w:abstractNumId="17" w15:restartNumberingAfterBreak="0">
     <w:nsid w:val="390A7FB5"/>
     <w:multiLevelType w:val="hybridMultilevel"/>
     <w:tmpl w:val="3C82A992"/>
@@ -16089,7 +18121,7 @@
       </w:rPr>
     </w:lvl>
   </w:abstractNum>
-  <w:abstractNum w:abstractNumId="15" w15:restartNumberingAfterBreak="0">
+  <w:abstractNum w:abstractNumId="18" w15:restartNumberingAfterBreak="0">
     <w:nsid w:val="3B637699"/>
     <w:multiLevelType w:val="hybridMultilevel"/>
     <w:tmpl w:val="49B87AC4"/>
@@ -16202,7 +18234,7 @@
       </w:rPr>
     </w:lvl>
   </w:abstractNum>
-  <w:abstractNum w:abstractNumId="16" w15:restartNumberingAfterBreak="0">
+  <w:abstractNum w:abstractNumId="19" w15:restartNumberingAfterBreak="0">
     <w:nsid w:val="3E905513"/>
     <w:multiLevelType w:val="hybridMultilevel"/>
     <w:tmpl w:val="E7ECEF0C"/>
@@ -16315,7 +18347,7 @@
       </w:rPr>
     </w:lvl>
   </w:abstractNum>
-  <w:abstractNum w:abstractNumId="17" w15:restartNumberingAfterBreak="0">
+  <w:abstractNum w:abstractNumId="20" w15:restartNumberingAfterBreak="0">
     <w:nsid w:val="3F9631E4"/>
     <w:multiLevelType w:val="hybridMultilevel"/>
     <w:tmpl w:val="45C63A68"/>
@@ -16428,7 +18460,7 @@
       </w:rPr>
     </w:lvl>
   </w:abstractNum>
-  <w:abstractNum w:abstractNumId="18" w15:restartNumberingAfterBreak="0">
+  <w:abstractNum w:abstractNumId="21" w15:restartNumberingAfterBreak="0">
     <w:nsid w:val="408C02FF"/>
     <w:multiLevelType w:val="hybridMultilevel"/>
     <w:tmpl w:val="1C925AC4"/>
@@ -16565,7 +18597,7 @@
       </w:rPr>
     </w:lvl>
   </w:abstractNum>
-  <w:abstractNum w:abstractNumId="19" w15:restartNumberingAfterBreak="0">
+  <w:abstractNum w:abstractNumId="22" w15:restartNumberingAfterBreak="0">
     <w:nsid w:val="42F31DAB"/>
     <w:multiLevelType w:val="hybridMultilevel"/>
     <w:tmpl w:val="A46C5D1C"/>
@@ -16705,7 +18737,7 @@
       </w:rPr>
     </w:lvl>
   </w:abstractNum>
-  <w:abstractNum w:abstractNumId="20" w15:restartNumberingAfterBreak="0">
+  <w:abstractNum w:abstractNumId="23" w15:restartNumberingAfterBreak="0">
     <w:nsid w:val="446C12F5"/>
     <w:multiLevelType w:val="hybridMultilevel"/>
     <w:tmpl w:val="3696A2F2"/>
@@ -16818,7 +18850,7 @@
       </w:rPr>
     </w:lvl>
   </w:abstractNum>
-  <w:abstractNum w:abstractNumId="21" w15:restartNumberingAfterBreak="0">
+  <w:abstractNum w:abstractNumId="24" w15:restartNumberingAfterBreak="0">
     <w:nsid w:val="48B46ECA"/>
     <w:multiLevelType w:val="hybridMultilevel"/>
     <w:tmpl w:val="1948376C"/>
@@ -16931,7 +18963,7 @@
       </w:rPr>
     </w:lvl>
   </w:abstractNum>
-  <w:abstractNum w:abstractNumId="22" w15:restartNumberingAfterBreak="0">
+  <w:abstractNum w:abstractNumId="25" w15:restartNumberingAfterBreak="0">
     <w:nsid w:val="499B7309"/>
     <w:multiLevelType w:val="hybridMultilevel"/>
     <w:tmpl w:val="CE72702A"/>
@@ -17044,7 +19076,7 @@
       </w:rPr>
     </w:lvl>
   </w:abstractNum>
-  <w:abstractNum w:abstractNumId="23" w15:restartNumberingAfterBreak="0">
+  <w:abstractNum w:abstractNumId="26" w15:restartNumberingAfterBreak="0">
     <w:nsid w:val="4BC4658A"/>
     <w:multiLevelType w:val="hybridMultilevel"/>
     <w:tmpl w:val="65B68002"/>
@@ -17130,7 +19162,7 @@
       </w:pPr>
     </w:lvl>
   </w:abstractNum>
-  <w:abstractNum w:abstractNumId="24" w15:restartNumberingAfterBreak="0">
+  <w:abstractNum w:abstractNumId="27" w15:restartNumberingAfterBreak="0">
     <w:nsid w:val="4EE44213"/>
     <w:multiLevelType w:val="hybridMultilevel"/>
     <w:tmpl w:val="0EEA74C0"/>
@@ -17243,7 +19275,7 @@
       </w:rPr>
     </w:lvl>
   </w:abstractNum>
-  <w:abstractNum w:abstractNumId="25" w15:restartNumberingAfterBreak="0">
+  <w:abstractNum w:abstractNumId="28" w15:restartNumberingAfterBreak="0">
     <w:nsid w:val="4F275520"/>
     <w:multiLevelType w:val="hybridMultilevel"/>
     <w:tmpl w:val="FD7C27E0"/>
@@ -17356,7 +19388,7 @@
       </w:rPr>
     </w:lvl>
   </w:abstractNum>
-  <w:abstractNum w:abstractNumId="26" w15:restartNumberingAfterBreak="0">
+  <w:abstractNum w:abstractNumId="29" w15:restartNumberingAfterBreak="0">
     <w:nsid w:val="5082572C"/>
     <w:multiLevelType w:val="hybridMultilevel"/>
     <w:tmpl w:val="ED4ACFA4"/>
@@ -17496,7 +19528,7 @@
       </w:rPr>
     </w:lvl>
   </w:abstractNum>
-  <w:abstractNum w:abstractNumId="27" w15:restartNumberingAfterBreak="0">
+  <w:abstractNum w:abstractNumId="30" w15:restartNumberingAfterBreak="0">
     <w:nsid w:val="52B247CA"/>
     <w:multiLevelType w:val="hybridMultilevel"/>
     <w:tmpl w:val="B7D4D45A"/>
@@ -17636,7 +19668,7 @@
       </w:rPr>
     </w:lvl>
   </w:abstractNum>
-  <w:abstractNum w:abstractNumId="28" w15:restartNumberingAfterBreak="0">
+  <w:abstractNum w:abstractNumId="31" w15:restartNumberingAfterBreak="0">
     <w:nsid w:val="540C1B13"/>
     <w:multiLevelType w:val="hybridMultilevel"/>
     <w:tmpl w:val="A906E912"/>
@@ -17749,7 +19781,7 @@
       </w:rPr>
     </w:lvl>
   </w:abstractNum>
-  <w:abstractNum w:abstractNumId="29" w15:restartNumberingAfterBreak="0">
+  <w:abstractNum w:abstractNumId="32" w15:restartNumberingAfterBreak="0">
     <w:nsid w:val="594C1361"/>
     <w:multiLevelType w:val="hybridMultilevel"/>
     <w:tmpl w:val="5C243628"/>
@@ -17889,7 +19921,7 @@
       </w:rPr>
     </w:lvl>
   </w:abstractNum>
-  <w:abstractNum w:abstractNumId="30" w15:restartNumberingAfterBreak="0">
+  <w:abstractNum w:abstractNumId="33" w15:restartNumberingAfterBreak="0">
     <w:nsid w:val="5CE173C3"/>
     <w:multiLevelType w:val="hybridMultilevel"/>
     <w:tmpl w:val="BC64B6FC"/>
@@ -18002,7 +20034,7 @@
       </w:rPr>
     </w:lvl>
   </w:abstractNum>
-  <w:abstractNum w:abstractNumId="31" w15:restartNumberingAfterBreak="0">
+  <w:abstractNum w:abstractNumId="34" w15:restartNumberingAfterBreak="0">
     <w:nsid w:val="6337724E"/>
     <w:multiLevelType w:val="hybridMultilevel"/>
     <w:tmpl w:val="B02E8AD0"/>
@@ -18115,7 +20147,7 @@
       </w:rPr>
     </w:lvl>
   </w:abstractNum>
-  <w:abstractNum w:abstractNumId="32" w15:restartNumberingAfterBreak="0">
+  <w:abstractNum w:abstractNumId="35" w15:restartNumberingAfterBreak="0">
     <w:nsid w:val="649C7455"/>
     <w:multiLevelType w:val="hybridMultilevel"/>
     <w:tmpl w:val="4A96F078"/>
@@ -18228,7 +20260,7 @@
       </w:rPr>
     </w:lvl>
   </w:abstractNum>
-  <w:abstractNum w:abstractNumId="33" w15:restartNumberingAfterBreak="0">
+  <w:abstractNum w:abstractNumId="36" w15:restartNumberingAfterBreak="0">
     <w:nsid w:val="6AB45516"/>
     <w:multiLevelType w:val="hybridMultilevel"/>
     <w:tmpl w:val="F71A670A"/>
@@ -18341,7 +20373,7 @@
       </w:rPr>
     </w:lvl>
   </w:abstractNum>
-  <w:abstractNum w:abstractNumId="34" w15:restartNumberingAfterBreak="0">
+  <w:abstractNum w:abstractNumId="37" w15:restartNumberingAfterBreak="0">
     <w:nsid w:val="6EB01C0D"/>
     <w:multiLevelType w:val="hybridMultilevel"/>
     <w:tmpl w:val="C4A44D9A"/>
@@ -18454,7 +20486,7 @@
       </w:rPr>
     </w:lvl>
   </w:abstractNum>
-  <w:abstractNum w:abstractNumId="35" w15:restartNumberingAfterBreak="0">
+  <w:abstractNum w:abstractNumId="38" w15:restartNumberingAfterBreak="0">
     <w:nsid w:val="71E06583"/>
     <w:multiLevelType w:val="hybridMultilevel"/>
     <w:tmpl w:val="26C81FCE"/>
@@ -18594,7 +20626,7 @@
       </w:rPr>
     </w:lvl>
   </w:abstractNum>
-  <w:abstractNum w:abstractNumId="36" w15:restartNumberingAfterBreak="0">
+  <w:abstractNum w:abstractNumId="39" w15:restartNumberingAfterBreak="0">
     <w:nsid w:val="75A3529B"/>
     <w:multiLevelType w:val="hybridMultilevel"/>
     <w:tmpl w:val="819EEA64"/>
@@ -18734,7 +20766,7 @@
       </w:rPr>
     </w:lvl>
   </w:abstractNum>
-  <w:abstractNum w:abstractNumId="37" w15:restartNumberingAfterBreak="0">
+  <w:abstractNum w:abstractNumId="40" w15:restartNumberingAfterBreak="0">
     <w:nsid w:val="75F04790"/>
     <w:multiLevelType w:val="hybridMultilevel"/>
     <w:tmpl w:val="48B6D574"/>
@@ -18847,7 +20879,7 @@
       </w:rPr>
     </w:lvl>
   </w:abstractNum>
-  <w:abstractNum w:abstractNumId="38" w15:restartNumberingAfterBreak="0">
+  <w:abstractNum w:abstractNumId="41" w15:restartNumberingAfterBreak="0">
     <w:nsid w:val="770D70A3"/>
     <w:multiLevelType w:val="hybridMultilevel"/>
     <w:tmpl w:val="E0E09518"/>
@@ -18960,7 +20992,7 @@
       </w:rPr>
     </w:lvl>
   </w:abstractNum>
-  <w:abstractNum w:abstractNumId="39" w15:restartNumberingAfterBreak="0">
+  <w:abstractNum w:abstractNumId="42" w15:restartNumberingAfterBreak="0">
     <w:nsid w:val="78D00B68"/>
     <w:multiLevelType w:val="hybridMultilevel"/>
     <w:tmpl w:val="AB9E4FA8"/>
@@ -19073,7 +21105,7 @@
       </w:rPr>
     </w:lvl>
   </w:abstractNum>
-  <w:abstractNum w:abstractNumId="40" w15:restartNumberingAfterBreak="0">
+  <w:abstractNum w:abstractNumId="43" w15:restartNumberingAfterBreak="0">
     <w:nsid w:val="7A515620"/>
     <w:multiLevelType w:val="hybridMultilevel"/>
     <w:tmpl w:val="A7561ADA"/>
@@ -19186,7 +21218,7 @@
       </w:rPr>
     </w:lvl>
   </w:abstractNum>
-  <w:abstractNum w:abstractNumId="41" w15:restartNumberingAfterBreak="0">
+  <w:abstractNum w:abstractNumId="44" w15:restartNumberingAfterBreak="0">
     <w:nsid w:val="7B193736"/>
     <w:multiLevelType w:val="multilevel"/>
     <w:tmpl w:val="3A32EA0C"/>
@@ -19314,7 +21346,7 @@
       </w:pPr>
     </w:lvl>
   </w:abstractNum>
-  <w:abstractNum w:abstractNumId="42" w15:restartNumberingAfterBreak="0">
+  <w:abstractNum w:abstractNumId="45" w15:restartNumberingAfterBreak="0">
     <w:nsid w:val="7DD245F2"/>
     <w:multiLevelType w:val="hybridMultilevel"/>
     <w:tmpl w:val="3100450C"/>
@@ -19455,136 +21487,145 @@
     </w:lvl>
   </w:abstractNum>
   <w:num w:numId="1" w16cid:durableId="1298953545">
-    <w:abstractNumId w:val="41"/>
+    <w:abstractNumId w:val="44"/>
   </w:num>
   <w:num w:numId="2" w16cid:durableId="1815676844">
     <w:abstractNumId w:val="1"/>
   </w:num>
   <w:num w:numId="3" w16cid:durableId="2009746057">
-    <w:abstractNumId w:val="6"/>
+    <w:abstractNumId w:val="7"/>
   </w:num>
   <w:num w:numId="4" w16cid:durableId="586617919">
-    <w:abstractNumId w:val="36"/>
+    <w:abstractNumId w:val="39"/>
   </w:num>
   <w:num w:numId="5" w16cid:durableId="1266958306">
-    <w:abstractNumId w:val="27"/>
+    <w:abstractNumId w:val="30"/>
   </w:num>
   <w:num w:numId="6" w16cid:durableId="1819153165">
-    <w:abstractNumId w:val="7"/>
+    <w:abstractNumId w:val="9"/>
   </w:num>
   <w:num w:numId="7" w16cid:durableId="1335961858">
-    <w:abstractNumId w:val="29"/>
+    <w:abstractNumId w:val="32"/>
   </w:num>
   <w:num w:numId="8" w16cid:durableId="1501307884">
-    <w:abstractNumId w:val="42"/>
+    <w:abstractNumId w:val="45"/>
   </w:num>
   <w:num w:numId="9" w16cid:durableId="1734700329">
     <w:abstractNumId w:val="5"/>
   </w:num>
   <w:num w:numId="10" w16cid:durableId="352192809">
-    <w:abstractNumId w:val="18"/>
+    <w:abstractNumId w:val="21"/>
   </w:num>
   <w:num w:numId="11" w16cid:durableId="1110860615">
-    <w:abstractNumId w:val="26"/>
+    <w:abstractNumId w:val="29"/>
   </w:num>
   <w:num w:numId="12" w16cid:durableId="1880044359">
-    <w:abstractNumId w:val="19"/>
+    <w:abstractNumId w:val="22"/>
   </w:num>
   <w:num w:numId="13" w16cid:durableId="23600006">
-    <w:abstractNumId w:val="35"/>
+    <w:abstractNumId w:val="38"/>
   </w:num>
   <w:num w:numId="14" w16cid:durableId="897781727">
-    <w:abstractNumId w:val="38"/>
+    <w:abstractNumId w:val="41"/>
   </w:num>
   <w:num w:numId="15" w16cid:durableId="770508502">
-    <w:abstractNumId w:val="9"/>
+    <w:abstractNumId w:val="12"/>
   </w:num>
   <w:num w:numId="16" w16cid:durableId="1573612973">
     <w:abstractNumId w:val="3"/>
   </w:num>
   <w:num w:numId="17" w16cid:durableId="333919850">
-    <w:abstractNumId w:val="15"/>
+    <w:abstractNumId w:val="18"/>
   </w:num>
   <w:num w:numId="18" w16cid:durableId="1810710519">
-    <w:abstractNumId w:val="23"/>
+    <w:abstractNumId w:val="26"/>
     <w:lvlOverride w:ilvl="0">
       <w:startOverride w:val="1"/>
     </w:lvlOverride>
   </w:num>
   <w:num w:numId="19" w16cid:durableId="1937399083">
-    <w:abstractNumId w:val="10"/>
+    <w:abstractNumId w:val="13"/>
   </w:num>
   <w:num w:numId="20" w16cid:durableId="1332684608">
-    <w:abstractNumId w:val="40"/>
+    <w:abstractNumId w:val="43"/>
   </w:num>
   <w:num w:numId="21" w16cid:durableId="33776364">
-    <w:abstractNumId w:val="25"/>
+    <w:abstractNumId w:val="28"/>
   </w:num>
   <w:num w:numId="22" w16cid:durableId="1921409567">
-    <w:abstractNumId w:val="13"/>
+    <w:abstractNumId w:val="16"/>
   </w:num>
   <w:num w:numId="23" w16cid:durableId="136072236">
     <w:abstractNumId w:val="0"/>
   </w:num>
   <w:num w:numId="24" w16cid:durableId="443382228">
-    <w:abstractNumId w:val="11"/>
+    <w:abstractNumId w:val="14"/>
   </w:num>
   <w:num w:numId="25" w16cid:durableId="1133526582">
-    <w:abstractNumId w:val="31"/>
+    <w:abstractNumId w:val="34"/>
   </w:num>
   <w:num w:numId="26" w16cid:durableId="2023898519">
-    <w:abstractNumId w:val="14"/>
+    <w:abstractNumId w:val="17"/>
   </w:num>
   <w:num w:numId="27" w16cid:durableId="1826822805">
-    <w:abstractNumId w:val="37"/>
+    <w:abstractNumId w:val="40"/>
   </w:num>
   <w:num w:numId="28" w16cid:durableId="1627082580">
-    <w:abstractNumId w:val="30"/>
+    <w:abstractNumId w:val="33"/>
   </w:num>
   <w:num w:numId="29" w16cid:durableId="866990798">
     <w:abstractNumId w:val="2"/>
   </w:num>
   <w:num w:numId="30" w16cid:durableId="1675959838">
+    <w:abstractNumId w:val="23"/>
+  </w:num>
+  <w:num w:numId="31" w16cid:durableId="1458571656">
     <w:abstractNumId w:val="20"/>
   </w:num>
-  <w:num w:numId="31" w16cid:durableId="1458571656">
-    <w:abstractNumId w:val="17"/>
-  </w:num>
   <w:num w:numId="32" w16cid:durableId="153381932">
-    <w:abstractNumId w:val="32"/>
+    <w:abstractNumId w:val="35"/>
   </w:num>
   <w:num w:numId="33" w16cid:durableId="1098019899">
-    <w:abstractNumId w:val="39"/>
+    <w:abstractNumId w:val="42"/>
   </w:num>
   <w:num w:numId="34" w16cid:durableId="696199879">
-    <w:abstractNumId w:val="21"/>
+    <w:abstractNumId w:val="24"/>
   </w:num>
   <w:num w:numId="35" w16cid:durableId="364183673">
-    <w:abstractNumId w:val="28"/>
+    <w:abstractNumId w:val="31"/>
   </w:num>
   <w:num w:numId="36" w16cid:durableId="1911190742">
-    <w:abstractNumId w:val="12"/>
+    <w:abstractNumId w:val="15"/>
   </w:num>
   <w:num w:numId="37" w16cid:durableId="326254118">
-    <w:abstractNumId w:val="33"/>
+    <w:abstractNumId w:val="36"/>
   </w:num>
   <w:num w:numId="38" w16cid:durableId="119231244">
-    <w:abstractNumId w:val="22"/>
+    <w:abstractNumId w:val="25"/>
   </w:num>
   <w:num w:numId="39" w16cid:durableId="1781223151">
-    <w:abstractNumId w:val="34"/>
+    <w:abstractNumId w:val="37"/>
   </w:num>
   <w:num w:numId="40" w16cid:durableId="2136946575">
-    <w:abstractNumId w:val="8"/>
+    <w:abstractNumId w:val="10"/>
   </w:num>
   <w:num w:numId="41" w16cid:durableId="1314985987">
-    <w:abstractNumId w:val="24"/>
+    <w:abstractNumId w:val="27"/>
   </w:num>
   <w:num w:numId="42" w16cid:durableId="1723749264">
     <w:abstractNumId w:val="4"/>
   </w:num>
   <w:num w:numId="43" w16cid:durableId="300618781">
-    <w:abstractNumId w:val="16"/>
+    <w:abstractNumId w:val="19"/>
+  </w:num>
+  <w:num w:numId="44" w16cid:durableId="1321078661">
+    <w:abstractNumId w:val="6"/>
+  </w:num>
+  <w:num w:numId="45" w16cid:durableId="1273518152">
+    <w:abstractNumId w:val="8"/>
+  </w:num>
+  <w:num w:numId="46" w16cid:durableId="1897086697">
+    <w:abstractNumId w:val="11"/>
   </w:num>
   <w:numIdMacAtCleanup w:val="13"/>
 </w:numbering>
@@ -20889,6 +22930,10 @@
 </file>
 
 <file path=customXml/item1.xml><?xml version="1.0" encoding="utf-8"?>
+<b:Sources xmlns:b="http://schemas.openxmlformats.org/officeDocument/2006/bibliography" xmlns="http://schemas.openxmlformats.org/officeDocument/2006/bibliography" SelectedStyle="\APASixthEditionOfficeOnline.xsl" StyleName="APA" Version="6"/>
+</file>
+
+<file path=customXml/item2.xml><?xml version="1.0" encoding="utf-8"?>
 <p:properties xmlns:p="http://schemas.microsoft.com/office/2006/metadata/properties" xmlns:xsi="http://www.w3.org/2001/XMLSchema-instance" xmlns:pc="http://schemas.microsoft.com/office/infopath/2007/PartnerControls">
   <documentManagement>
     <TaxCatchAll xmlns="dfa80de1-e9bb-4cf2-893d-d06220b3971a" xsi:nil="true"/>
@@ -20899,20 +22944,7 @@
 </p:properties>
 </file>
 
-<file path=customXml/item2.xml><?xml version="1.0" encoding="utf-8"?>
-<b:Sources xmlns:b="http://schemas.openxmlformats.org/officeDocument/2006/bibliography" xmlns="http://schemas.openxmlformats.org/officeDocument/2006/bibliography" SelectedStyle="\APASixthEditionOfficeOnline.xsl" StyleName="APA" Version="6"/>
-</file>
-
 <file path=customXml/item3.xml><?xml version="1.0" encoding="utf-8"?>
-<?mso-contentType ?>
-<FormTemplates xmlns="http://schemas.microsoft.com/sharepoint/v3/contenttype/forms">
-  <Display>DocumentLibraryForm</Display>
-  <Edit>DocumentLibraryForm</Edit>
-  <New>DocumentLibraryForm</New>
-</FormTemplates>
-</file>
-
-<file path=customXml/item4.xml><?xml version="1.0" encoding="utf-8"?>
 <ct:contentTypeSchema xmlns:ct="http://schemas.microsoft.com/office/2006/metadata/contentType" xmlns:ma="http://schemas.microsoft.com/office/2006/metadata/properties/metaAttributes" ct:_="" ma:_="" ma:contentTypeName="Document" ma:contentTypeID="0x010100E529CC47EA4E614CBF50FAFAB9B8F32B" ma:contentTypeVersion="13" ma:contentTypeDescription="Crée un document." ma:contentTypeScope="" ma:versionID="b0c7ed87d1a958e9d45e6a628dda67b2">
   <xsd:schema xmlns:xsd="http://www.w3.org/2001/XMLSchema" xmlns:xs="http://www.w3.org/2001/XMLSchema" xmlns:p="http://schemas.microsoft.com/office/2006/metadata/properties" xmlns:ns2="98d92101-24da-4498-9971-a24673344bd8" xmlns:ns3="dfa80de1-e9bb-4cf2-893d-d06220b3971a" targetNamespace="http://schemas.microsoft.com/office/2006/metadata/properties" ma:root="true" ma:fieldsID="444cf053ca299ab1a8609ad922f5c0d6" ns2:_="" ns3:_="">
     <xsd:import namespace="98d92101-24da-4498-9971-a24673344bd8"/>
@@ -21135,7 +23167,24 @@
 </ct:contentTypeSchema>
 </file>
 
+<file path=customXml/item4.xml><?xml version="1.0" encoding="utf-8"?>
+<?mso-contentType ?>
+<FormTemplates xmlns="http://schemas.microsoft.com/sharepoint/v3/contenttype/forms">
+  <Display>DocumentLibraryForm</Display>
+  <Edit>DocumentLibraryForm</Edit>
+  <New>DocumentLibraryForm</New>
+</FormTemplates>
+</file>
+
 <file path=customXml/itemProps1.xml><?xml version="1.0" encoding="utf-8"?>
+<ds:datastoreItem xmlns:ds="http://schemas.openxmlformats.org/officeDocument/2006/customXml" ds:itemID="{E593C045-97B9-4A62-AB4B-5CB5DA2D7388}">
+  <ds:schemaRefs>
+    <ds:schemaRef ds:uri="http://schemas.openxmlformats.org/officeDocument/2006/bibliography"/>
+  </ds:schemaRefs>
+</ds:datastoreItem>
+</file>
+
+<file path=customXml/itemProps2.xml><?xml version="1.0" encoding="utf-8"?>
 <ds:datastoreItem xmlns:ds="http://schemas.openxmlformats.org/officeDocument/2006/customXml" ds:itemID="{67CD1812-8B57-456C-9CBC-7D2297210787}">
   <ds:schemaRefs>
     <ds:schemaRef ds:uri="http://schemas.microsoft.com/office/2006/metadata/properties"/>
@@ -21146,23 +23195,7 @@
 </ds:datastoreItem>
 </file>
 
-<file path=customXml/itemProps2.xml><?xml version="1.0" encoding="utf-8"?>
-<ds:datastoreItem xmlns:ds="http://schemas.openxmlformats.org/officeDocument/2006/customXml" ds:itemID="{E593C045-97B9-4A62-AB4B-5CB5DA2D7388}">
-  <ds:schemaRefs>
-    <ds:schemaRef ds:uri="http://schemas.openxmlformats.org/officeDocument/2006/bibliography"/>
-  </ds:schemaRefs>
-</ds:datastoreItem>
-</file>
-
 <file path=customXml/itemProps3.xml><?xml version="1.0" encoding="utf-8"?>
-<ds:datastoreItem xmlns:ds="http://schemas.openxmlformats.org/officeDocument/2006/customXml" ds:itemID="{1DADA05A-DA17-4CB0-90B5-C889667DD54A}">
-  <ds:schemaRefs>
-    <ds:schemaRef ds:uri="http://schemas.microsoft.com/sharepoint/v3/contenttype/forms"/>
-  </ds:schemaRefs>
-</ds:datastoreItem>
-</file>
-
-<file path=customXml/itemProps4.xml><?xml version="1.0" encoding="utf-8"?>
 <ds:datastoreItem xmlns:ds="http://schemas.openxmlformats.org/officeDocument/2006/customXml" ds:itemID="{700D8043-C34E-4EC6-98BE-7219263EC485}">
   <ds:schemaRefs>
     <ds:schemaRef ds:uri="http://schemas.microsoft.com/office/2006/metadata/contentType"/>
@@ -21179,4 +23212,12 @@
     <ds:schemaRef ds:uri="http://schemas.microsoft.com/internal/obd"/>
   </ds:schemaRefs>
 </ds:datastoreItem>
+</file>
+
+<file path=customXml/itemProps4.xml><?xml version="1.0" encoding="utf-8"?>
+<ds:datastoreItem xmlns:ds="http://schemas.openxmlformats.org/officeDocument/2006/customXml" ds:itemID="{1DADA05A-DA17-4CB0-90B5-C889667DD54A}">
+  <ds:schemaRefs>
+    <ds:schemaRef ds:uri="http://schemas.microsoft.com/sharepoint/v3/contenttype/forms"/>
+  </ds:schemaRefs>
+</ds:datastoreItem>
 </file>
</xml_diff>

<commit_message>
docs(Sprint 3) : Ajouter contenu du déroulement du sprint 3
</commit_message>
<xml_diff>
--- a/doc/PAPRO2_2024/Rapport-TPI.docx
+++ b/doc/PAPRO2_2024/Rapport-TPI.docx
@@ -376,6 +376,7 @@
           </wp:anchor>
         </w:drawing>
       </w:r>
+      <w:proofErr w:type="gramStart"/>
       <w:r>
         <w:rPr>
           <w:b/>
@@ -386,6 +387,7 @@
         </w:rPr>
         <w:t xml:space="preserve">V  </w:t>
       </w:r>
+      <w:proofErr w:type="spellStart"/>
       <w:r>
         <w:rPr>
           <w:b/>
@@ -396,6 +398,8 @@
         </w:rPr>
         <w:t>lScore</w:t>
       </w:r>
+      <w:proofErr w:type="spellEnd"/>
+      <w:proofErr w:type="gramEnd"/>
     </w:p>
     <w:p>
       <w:pPr>
@@ -4471,20 +4475,16 @@
             <w:noProof/>
             <w:webHidden/>
           </w:rPr>
-        </w:r>
-        <w:r>
-          <w:rPr>
-            <w:noProof/>
-            <w:webHidden/>
-          </w:rPr>
           <w:fldChar w:fldCharType="separate"/>
         </w:r>
         <w:r>
           <w:rPr>
-            <w:noProof/>
-            <w:webHidden/>
-          </w:rPr>
-          <w:t>27</w:t>
+            <w:b/>
+            <w:bCs/>
+            <w:noProof/>
+            <w:webHidden/>
+          </w:rPr>
+          <w:t>Erreur ! Signet non défini.</w:t>
         </w:r>
         <w:r>
           <w:rPr>
@@ -4962,7 +4962,7 @@
             <w:noProof/>
             <w:webHidden/>
           </w:rPr>
-          <w:t>29</w:t>
+          <w:t>30</w:t>
         </w:r>
         <w:r>
           <w:rPr>
@@ -5056,7 +5056,7 @@
             <w:noProof/>
             <w:webHidden/>
           </w:rPr>
-          <w:t>29</w:t>
+          <w:t>30</w:t>
         </w:r>
         <w:r>
           <w:rPr>
@@ -5125,11 +5125,19 @@
           <w:iCs/>
         </w:rPr>
       </w:pPr>
+      <w:proofErr w:type="spellStart"/>
       <w:r>
         <w:rPr>
           <w:iCs/>
         </w:rPr>
-        <w:t>VolScore est une application Web dont l’objectif est de convaincre l’instance dirigeante du volleyball vaudois (SVRV) de la nécessité et de la possibilité de simplifier les opérations de marquage des matches de championnat de volleyball.</w:t>
+        <w:t>VolScore</w:t>
+      </w:r>
+      <w:proofErr w:type="spellEnd"/>
+      <w:r>
+        <w:rPr>
+          <w:iCs/>
+        </w:rPr>
+        <w:t xml:space="preserve"> est une application Web dont l’objectif est de convaincre l’instance dirigeante du volleyball vaudois (SVRV) de la nécessité et de la possibilité de simplifier les opérations de marquage des matches de championnat de volleyball.</w:t>
       </w:r>
     </w:p>
     <w:p>
@@ -5225,7 +5233,23 @@
     <w:p/>
     <w:p>
       <w:r>
-        <w:t>Lorsqu’on lance l’app web, l’application demande les informations classiques (username, password) pour s’enregistrer sur le site. Si l’utilisateur oublie son MDP, une option de réinitialiser son MDP est disponible et envoie un mail de confirmation.</w:t>
+        <w:t>Lorsqu’on lance l’app web, l’application demande les informations classiques (</w:t>
+      </w:r>
+      <w:proofErr w:type="spellStart"/>
+      <w:r>
+        <w:t>username</w:t>
+      </w:r>
+      <w:proofErr w:type="spellEnd"/>
+      <w:r>
+        <w:t xml:space="preserve">, </w:t>
+      </w:r>
+      <w:proofErr w:type="spellStart"/>
+      <w:r>
+        <w:t>password</w:t>
+      </w:r>
+      <w:proofErr w:type="spellEnd"/>
+      <w:r>
+        <w:t>) pour s’enregistrer sur le site. Si l’utilisateur oublie son MDP, une option de réinitialiser son MDP est disponible et envoie un mail de confirmation.</w:t>
       </w:r>
     </w:p>
     <w:p/>
@@ -5280,7 +5304,15 @@
         <w:t>génère</w:t>
       </w:r>
       <w:r>
-        <w:t xml:space="preserve"> un token qui est la signature de la feuille de match par le marqueur. </w:t>
+        <w:t xml:space="preserve"> un </w:t>
+      </w:r>
+      <w:proofErr w:type="spellStart"/>
+      <w:r>
+        <w:t>token</w:t>
+      </w:r>
+      <w:proofErr w:type="spellEnd"/>
+      <w:r>
+        <w:t xml:space="preserve"> qui est la signature de la feuille de match par le marqueur. </w:t>
       </w:r>
     </w:p>
     <w:p/>
@@ -5321,7 +5353,15 @@
         <w:t>vient</w:t>
       </w:r>
       <w:r>
-        <w:t xml:space="preserve"> pour valider l’arbitre et génère un token qui est la signature de la feuille de match par </w:t>
+        <w:t xml:space="preserve"> pour valider l’arbitre et génère un </w:t>
+      </w:r>
+      <w:proofErr w:type="spellStart"/>
+      <w:r>
+        <w:t>token</w:t>
+      </w:r>
+      <w:proofErr w:type="spellEnd"/>
+      <w:r>
+        <w:t xml:space="preserve"> qui est la signature de la feuille de match par </w:t>
       </w:r>
       <w:r>
         <w:t>l’arbitre.</w:t>
@@ -5406,7 +5446,23 @@
         </w:numPr>
       </w:pPr>
       <w:r>
-        <w:t>Un « daily meeting » chaque jour</w:t>
+        <w:t>Un « </w:t>
+      </w:r>
+      <w:proofErr w:type="spellStart"/>
+      <w:r>
+        <w:t>daily</w:t>
+      </w:r>
+      <w:proofErr w:type="spellEnd"/>
+      <w:r>
+        <w:t xml:space="preserve"> </w:t>
+      </w:r>
+      <w:proofErr w:type="gramStart"/>
+      <w:r>
+        <w:t>meeting »</w:t>
+      </w:r>
+      <w:proofErr w:type="gramEnd"/>
+      <w:r>
+        <w:t xml:space="preserve"> chaque jour</w:t>
       </w:r>
     </w:p>
     <w:p>
@@ -5418,7 +5474,15 @@
         </w:numPr>
       </w:pPr>
       <w:r>
-        <w:t>Des sprints avec des users stories pour organiser mon travail</w:t>
+        <w:t xml:space="preserve">Des sprints avec des </w:t>
+      </w:r>
+      <w:proofErr w:type="spellStart"/>
+      <w:r>
+        <w:t>users</w:t>
+      </w:r>
+      <w:proofErr w:type="spellEnd"/>
+      <w:r>
+        <w:t xml:space="preserve"> stories pour organiser mon travail</w:t>
       </w:r>
     </w:p>
     <w:p>
@@ -5430,7 +5494,15 @@
         </w:numPr>
       </w:pPr>
       <w:r>
-        <w:t>Des sprint review a la fin de chaque sprint</w:t>
+        <w:t xml:space="preserve">Des sprint </w:t>
+      </w:r>
+      <w:proofErr w:type="spellStart"/>
+      <w:r>
+        <w:t>review</w:t>
+      </w:r>
+      <w:proofErr w:type="spellEnd"/>
+      <w:r>
+        <w:t xml:space="preserve"> a la fin de chaque sprint</w:t>
       </w:r>
     </w:p>
     <w:p>
@@ -5452,7 +5524,15 @@
     </w:p>
     <w:p>
       <w:r>
-        <w:t xml:space="preserve">Pour intégrer cela l’outil IceScrum est utilisé. </w:t>
+        <w:t xml:space="preserve">Pour intégrer cela l’outil </w:t>
+      </w:r>
+      <w:proofErr w:type="spellStart"/>
+      <w:r>
+        <w:t>IceScrum</w:t>
+      </w:r>
+      <w:proofErr w:type="spellEnd"/>
+      <w:r>
+        <w:t xml:space="preserve"> est utilisé. </w:t>
       </w:r>
       <w:r>
         <w:t xml:space="preserve">Cet outil me permet de gérer un projet Agile et qui me simplifie la gestion du projet. Grâce à cet outil je vais pouvoir créer des sprints, des user stories ainsi que des tâches. </w:t>
@@ -6209,7 +6289,35 @@
               <w:rPr>
                 <w:rFonts w:cstheme="minorHAnsi"/>
               </w:rPr>
-              <w:t>: du je. 9 mai au di. 12 mai 2024</w:t>
+              <w:t xml:space="preserve">: du </w:t>
+            </w:r>
+            <w:proofErr w:type="spellStart"/>
+            <w:r>
+              <w:rPr>
+                <w:rFonts w:cstheme="minorHAnsi"/>
+              </w:rPr>
+              <w:t>je</w:t>
+            </w:r>
+            <w:proofErr w:type="spellEnd"/>
+            <w:r>
+              <w:rPr>
+                <w:rFonts w:cstheme="minorHAnsi"/>
+              </w:rPr>
+              <w:t xml:space="preserve">. 9 mai </w:t>
+            </w:r>
+            <w:proofErr w:type="gramStart"/>
+            <w:r>
+              <w:rPr>
+                <w:rFonts w:cstheme="minorHAnsi"/>
+              </w:rPr>
+              <w:t>au di</w:t>
+            </w:r>
+            <w:proofErr w:type="gramEnd"/>
+            <w:r>
+              <w:rPr>
+                <w:rFonts w:cstheme="minorHAnsi"/>
+              </w:rPr>
+              <w:t>. 12 mai 2024</w:t>
             </w:r>
             <w:r>
               <w:rPr>
@@ -6388,7 +6496,15 @@
         <w:t xml:space="preserve"> à la fin me sont très utiles.</w:t>
       </w:r>
       <w:r>
-        <w:t xml:space="preserve"> Pour les Sprint Review je vais les planifier chaque vendredi en fin de sprint sauf pour la </w:t>
+        <w:t xml:space="preserve"> Pour les Sprint </w:t>
+      </w:r>
+      <w:proofErr w:type="spellStart"/>
+      <w:r>
+        <w:t>Review</w:t>
+      </w:r>
+      <w:proofErr w:type="spellEnd"/>
+      <w:r>
+        <w:t xml:space="preserve"> je vais les planifier chaque vendredi en fin de sprint sauf pour la </w:t>
       </w:r>
       <w:r>
         <w:t>première semaine où il y a le pont qui m’y empêche. Je ne l’inscris pas dans les sprints mais en même temps que j’avance sur le projet je documente mon rapport.</w:t>
@@ -6518,7 +6634,55 @@
           <w:bCs/>
           <w:szCs w:val="14"/>
         </w:rPr>
-        <w:t>Les user stories sont définis sur IceScrum. Tests d’acceptance créer sur chaque users storys.</w:t>
+        <w:t xml:space="preserve">Les user stories sont définis sur </w:t>
+      </w:r>
+      <w:proofErr w:type="spellStart"/>
+      <w:r>
+        <w:rPr>
+          <w:bCs/>
+          <w:szCs w:val="14"/>
+        </w:rPr>
+        <w:t>IceScrum</w:t>
+      </w:r>
+      <w:proofErr w:type="spellEnd"/>
+      <w:r>
+        <w:rPr>
+          <w:bCs/>
+          <w:szCs w:val="14"/>
+        </w:rPr>
+        <w:t xml:space="preserve">. Tests d’acceptance créer sur chaque </w:t>
+      </w:r>
+      <w:proofErr w:type="spellStart"/>
+      <w:r>
+        <w:rPr>
+          <w:bCs/>
+          <w:szCs w:val="14"/>
+        </w:rPr>
+        <w:t>users</w:t>
+      </w:r>
+      <w:proofErr w:type="spellEnd"/>
+      <w:r>
+        <w:rPr>
+          <w:bCs/>
+          <w:szCs w:val="14"/>
+        </w:rPr>
+        <w:t xml:space="preserve"> </w:t>
+      </w:r>
+      <w:proofErr w:type="spellStart"/>
+      <w:r>
+        <w:rPr>
+          <w:bCs/>
+          <w:szCs w:val="14"/>
+        </w:rPr>
+        <w:t>storys</w:t>
+      </w:r>
+      <w:proofErr w:type="spellEnd"/>
+      <w:r>
+        <w:rPr>
+          <w:bCs/>
+          <w:szCs w:val="14"/>
+        </w:rPr>
+        <w:t>.</w:t>
       </w:r>
     </w:p>
     <w:p>
@@ -6565,30 +6729,62 @@
           <w:bCs/>
           <w:szCs w:val="14"/>
         </w:rPr>
-        <w:t>données et points spécifique des users stories discutée avec chef de projet</w:t>
-      </w:r>
-    </w:p>
-    <w:p>
-      <w:pPr>
+        <w:t xml:space="preserve">données et points spécifique des </w:t>
+      </w:r>
+      <w:proofErr w:type="spellStart"/>
+      <w:r>
         <w:rPr>
           <w:bCs/>
           <w:szCs w:val="14"/>
         </w:rPr>
-      </w:pPr>
-    </w:p>
-    <w:p>
-      <w:pPr>
+        <w:t>users</w:t>
+      </w:r>
+      <w:proofErr w:type="spellEnd"/>
+      <w:r>
         <w:rPr>
           <w:bCs/>
           <w:szCs w:val="14"/>
         </w:rPr>
-      </w:pPr>
-      <w:r>
+        <w:t xml:space="preserve"> stories discutée avec chef de projet</w:t>
+      </w:r>
+    </w:p>
+    <w:p>
+      <w:pPr>
         <w:rPr>
           <w:bCs/>
           <w:szCs w:val="14"/>
         </w:rPr>
-        <w:t xml:space="preserve">La sprint review se fera lundi 06.05.2024 à </w:t>
+      </w:pPr>
+    </w:p>
+    <w:p>
+      <w:pPr>
+        <w:rPr>
+          <w:bCs/>
+          <w:szCs w:val="14"/>
+        </w:rPr>
+      </w:pPr>
+      <w:r>
+        <w:rPr>
+          <w:bCs/>
+          <w:szCs w:val="14"/>
+        </w:rPr>
+        <w:t xml:space="preserve">La sprint </w:t>
+      </w:r>
+      <w:proofErr w:type="spellStart"/>
+      <w:r>
+        <w:rPr>
+          <w:bCs/>
+          <w:szCs w:val="14"/>
+        </w:rPr>
+        <w:t>review</w:t>
+      </w:r>
+      <w:proofErr w:type="spellEnd"/>
+      <w:r>
+        <w:rPr>
+          <w:bCs/>
+          <w:szCs w:val="14"/>
+        </w:rPr>
+        <w:t xml:space="preserve"> se fera lundi 06.05.2024 à </w:t>
       </w:r>
       <w:r>
         <w:rPr>
@@ -6795,7 +6991,23 @@
           <w:bCs/>
           <w:szCs w:val="14"/>
         </w:rPr>
-        <w:t>La sprint review se fera vendredi 17.05.2024 à 1</w:t>
+        <w:t xml:space="preserve">La sprint </w:t>
+      </w:r>
+      <w:proofErr w:type="spellStart"/>
+      <w:r>
+        <w:rPr>
+          <w:bCs/>
+          <w:szCs w:val="14"/>
+        </w:rPr>
+        <w:t>review</w:t>
+      </w:r>
+      <w:proofErr w:type="spellEnd"/>
+      <w:r>
+        <w:rPr>
+          <w:bCs/>
+          <w:szCs w:val="14"/>
+        </w:rPr>
+        <w:t xml:space="preserve"> se fera vendredi 17.05.2024 à 1</w:t>
       </w:r>
       <w:r>
         <w:rPr>
@@ -6946,23 +7158,64 @@
           <w:bCs/>
           <w:szCs w:val="14"/>
         </w:rPr>
-        <w:t>La sprint review se fera vendredi 24.05.2024 à 14H</w:t>
-      </w:r>
-    </w:p>
-    <w:p>
-      <w:pPr>
+        <w:t xml:space="preserve">La sprint </w:t>
+      </w:r>
+      <w:proofErr w:type="spellStart"/>
+      <w:r>
         <w:rPr>
           <w:bCs/>
           <w:szCs w:val="14"/>
         </w:rPr>
-      </w:pPr>
+        <w:t>review</w:t>
+      </w:r>
+      <w:proofErr w:type="spellEnd"/>
       <w:r>
         <w:rPr>
           <w:bCs/>
           <w:szCs w:val="14"/>
         </w:rPr>
-        <w:t>Un code review s’ajoutera à cette réunion après le sprint review</w:t>
-      </w:r>
+        <w:t xml:space="preserve"> se fera vendredi 24.05.2024 à 14H</w:t>
+      </w:r>
+    </w:p>
+    <w:p>
+      <w:pPr>
+        <w:rPr>
+          <w:bCs/>
+          <w:szCs w:val="14"/>
+        </w:rPr>
+      </w:pPr>
+      <w:r>
+        <w:rPr>
+          <w:bCs/>
+          <w:szCs w:val="14"/>
+        </w:rPr>
+        <w:t xml:space="preserve">Un code </w:t>
+      </w:r>
+      <w:proofErr w:type="spellStart"/>
+      <w:r>
+        <w:rPr>
+          <w:bCs/>
+          <w:szCs w:val="14"/>
+        </w:rPr>
+        <w:t>review</w:t>
+      </w:r>
+      <w:proofErr w:type="spellEnd"/>
+      <w:r>
+        <w:rPr>
+          <w:bCs/>
+          <w:szCs w:val="14"/>
+        </w:rPr>
+        <w:t xml:space="preserve"> s’ajoutera à cette réunion après le sprint </w:t>
+      </w:r>
+      <w:proofErr w:type="spellStart"/>
+      <w:r>
+        <w:rPr>
+          <w:bCs/>
+          <w:szCs w:val="14"/>
+        </w:rPr>
+        <w:t>review</w:t>
+      </w:r>
+      <w:proofErr w:type="spellEnd"/>
     </w:p>
     <w:p>
       <w:pPr>
@@ -7037,34 +7290,50 @@
           <w:bCs/>
           <w:szCs w:val="14"/>
         </w:rPr>
-        <w:t>La sprint review se fera vendredi</w:t>
-      </w:r>
+        <w:t xml:space="preserve">La sprint </w:t>
+      </w:r>
+      <w:proofErr w:type="spellStart"/>
       <w:r>
         <w:rPr>
           <w:bCs/>
           <w:szCs w:val="14"/>
         </w:rPr>
-        <w:t xml:space="preserve"> 31.05.2024</w:t>
-      </w:r>
+        <w:t>review</w:t>
+      </w:r>
+      <w:proofErr w:type="spellEnd"/>
       <w:r>
         <w:rPr>
           <w:bCs/>
           <w:szCs w:val="14"/>
         </w:rPr>
-        <w:t xml:space="preserve"> à 14H</w:t>
+        <w:t xml:space="preserve"> se fera vendredi</w:t>
       </w:r>
       <w:r>
         <w:rPr>
           <w:bCs/>
           <w:szCs w:val="14"/>
         </w:rPr>
-        <w:t xml:space="preserve"> ce qui me laissera 1 jour</w:t>
+        <w:t xml:space="preserve"> 31.05.2024</w:t>
       </w:r>
       <w:r>
         <w:rPr>
           <w:bCs/>
           <w:szCs w:val="14"/>
         </w:rPr>
+        <w:t xml:space="preserve"> à 14H</w:t>
+      </w:r>
+      <w:r>
+        <w:rPr>
+          <w:bCs/>
+          <w:szCs w:val="14"/>
+        </w:rPr>
+        <w:t xml:space="preserve"> ce qui me laissera 1 jour</w:t>
+      </w:r>
+      <w:r>
+        <w:rPr>
+          <w:bCs/>
+          <w:szCs w:val="14"/>
+        </w:rPr>
         <w:t xml:space="preserve"> qui me permettra d’inscrire le bilan du sprint 4, faire des retouches si nécessaire et d’imprimer les dossiers.</w:t>
       </w:r>
     </w:p>
@@ -7074,13 +7343,13 @@
         <w:jc w:val="center"/>
       </w:pPr>
       <w:bookmarkStart w:id="11" w:name="_Toc165270373"/>
-      <w:bookmarkStart w:id="12" w:name="_Toc165270380"/>
-      <w:bookmarkStart w:id="13" w:name="_Toc167279101"/>
+      <w:bookmarkStart w:id="12" w:name="_Toc167279101"/>
+      <w:bookmarkStart w:id="13" w:name="_Toc165270380"/>
       <w:r>
         <w:t>Analyse / Conception</w:t>
       </w:r>
       <w:bookmarkEnd w:id="11"/>
-      <w:bookmarkEnd w:id="13"/>
+      <w:bookmarkEnd w:id="12"/>
     </w:p>
     <w:p>
       <w:pPr>
@@ -7349,13 +7618,29 @@
         </w:drawing>
       </w:r>
       <w:r>
-        <w:t>Pour ce projet je dois modifier la base de données. Dans cette énorme base de données j’ai créé seulement 3 tables pour représenter la grandeur du projet par rapport a ce que je fais.</w:t>
+        <w:t xml:space="preserve">Pour ce projet je dois modifier la base de données. Dans cette énorme base de données j’ai créé seulement 3 tables pour représenter la grandeur du projet par rapport </w:t>
+      </w:r>
+      <w:proofErr w:type="spellStart"/>
+      <w:r>
+        <w:t>a</w:t>
+      </w:r>
+      <w:proofErr w:type="spellEnd"/>
+      <w:r>
+        <w:t xml:space="preserve"> ce que je fais.</w:t>
       </w:r>
     </w:p>
     <w:p/>
     <w:p>
       <w:r>
-        <w:t xml:space="preserve">La table user, rôle et signature qui a été ajouté et suffit. Discuté avec le chef de projet ses 3 tables devraient convenir pour mon projet. Des modifications ont été fait par rapport a mon modèle de base. </w:t>
+        <w:t xml:space="preserve">La table user, rôle et signature qui a été ajouté et suffit. Discuté avec le chef de projet ses 3 tables devraient convenir pour mon projet. Des modifications ont été fait par rapport </w:t>
+      </w:r>
+      <w:proofErr w:type="spellStart"/>
+      <w:r>
+        <w:t>a</w:t>
+      </w:r>
+      <w:proofErr w:type="spellEnd"/>
+      <w:r>
+        <w:t xml:space="preserve"> mon modèle de base. </w:t>
       </w:r>
     </w:p>
     <w:p/>
@@ -8088,17 +8373,101 @@
           <w:szCs w:val="14"/>
           <w:lang w:eastAsia="fr-FR"/>
         </w:rPr>
-        <w:t>La table « mailrequest » qu’on voit dans l’image ci-dessus permet de lorsqu’on on envoie un mail retrouvé l’user lier au Token envoyé par mail. SI on retrouve le Token cela veut dire que la personne la reçu par mail.</w:t>
-      </w:r>
-    </w:p>
-    <w:p>
-      <w:r>
-        <w:t xml:space="preserve">Pour effectuer cette tâche je vais utiliser la libraire « PHPMailer ». Je fais se choix car je l’ai déjà utilisé, simple d’utilisation et plus rapide à implémenter car je l’ai déjà fait. </w:t>
-      </w:r>
-    </w:p>
-    <w:p>
-      <w:r>
-        <w:t>Cependant j’ajouterai une validation par e-mail de compte car si le mail inscrit est faux une réinitialisation de compte par mail est inutile. Mais puisque ce n’est pas du cahier des charges ce n’est pas nécessaire.</w:t>
+        <w:t>La table « </w:t>
+      </w:r>
+      <w:proofErr w:type="spellStart"/>
+      <w:r>
+        <w:rPr>
+          <w:rFonts w:ascii="Arial" w:hAnsi="Arial"/>
+          <w:sz w:val="24"/>
+          <w:szCs w:val="14"/>
+          <w:lang w:eastAsia="fr-FR"/>
+        </w:rPr>
+        <w:t>mailrequest</w:t>
+      </w:r>
+      <w:proofErr w:type="spellEnd"/>
+      <w:r>
+        <w:rPr>
+          <w:rFonts w:ascii="Arial" w:hAnsi="Arial"/>
+          <w:sz w:val="24"/>
+          <w:szCs w:val="14"/>
+          <w:lang w:eastAsia="fr-FR"/>
+        </w:rPr>
+        <w:t xml:space="preserve"> » qu’on voit dans l’image ci-dessus permet de lorsqu’on on envoie un mail retrouvé l’user lier au </w:t>
+      </w:r>
+      <w:proofErr w:type="spellStart"/>
+      <w:r>
+        <w:rPr>
+          <w:rFonts w:ascii="Arial" w:hAnsi="Arial"/>
+          <w:sz w:val="24"/>
+          <w:szCs w:val="14"/>
+          <w:lang w:eastAsia="fr-FR"/>
+        </w:rPr>
+        <w:t>Token</w:t>
+      </w:r>
+      <w:proofErr w:type="spellEnd"/>
+      <w:r>
+        <w:rPr>
+          <w:rFonts w:ascii="Arial" w:hAnsi="Arial"/>
+          <w:sz w:val="24"/>
+          <w:szCs w:val="14"/>
+          <w:lang w:eastAsia="fr-FR"/>
+        </w:rPr>
+        <w:t xml:space="preserve"> envoyé par mail. SI on retrouve le </w:t>
+      </w:r>
+      <w:proofErr w:type="spellStart"/>
+      <w:r>
+        <w:rPr>
+          <w:rFonts w:ascii="Arial" w:hAnsi="Arial"/>
+          <w:sz w:val="24"/>
+          <w:szCs w:val="14"/>
+          <w:lang w:eastAsia="fr-FR"/>
+        </w:rPr>
+        <w:t>Token</w:t>
+      </w:r>
+      <w:proofErr w:type="spellEnd"/>
+      <w:r>
+        <w:rPr>
+          <w:rFonts w:ascii="Arial" w:hAnsi="Arial"/>
+          <w:sz w:val="24"/>
+          <w:szCs w:val="14"/>
+          <w:lang w:eastAsia="fr-FR"/>
+        </w:rPr>
+        <w:t xml:space="preserve"> cela veut dire que la personne la reçu par mail.</w:t>
+      </w:r>
+    </w:p>
+    <w:p>
+      <w:r>
+        <w:t>Pour effectuer cette tâche je vais utiliser la libraire « </w:t>
+      </w:r>
+      <w:proofErr w:type="spellStart"/>
+      <w:r>
+        <w:t>PHPMailer</w:t>
+      </w:r>
+      <w:proofErr w:type="spellEnd"/>
+      <w:r>
+        <w:t xml:space="preserve"> ». Je fais </w:t>
+      </w:r>
+      <w:proofErr w:type="spellStart"/>
+      <w:r>
+        <w:t>se</w:t>
+      </w:r>
+      <w:proofErr w:type="spellEnd"/>
+      <w:r>
+        <w:t xml:space="preserve"> choix car je l’ai déjà utilisé, simple d’utilisation et plus rapide à implémenter car je l’ai déjà fait. </w:t>
+      </w:r>
+    </w:p>
+    <w:p>
+      <w:r>
+        <w:t xml:space="preserve">Cependant j’ajouterai une validation par </w:t>
+      </w:r>
+      <w:proofErr w:type="gramStart"/>
+      <w:r>
+        <w:t>e-mail</w:t>
+      </w:r>
+      <w:proofErr w:type="gramEnd"/>
+      <w:r>
+        <w:t xml:space="preserve"> de compte car si le mail inscrit est faux une réinitialisation de compte par mail est inutile. Mais puisque ce n’est pas du cahier des charges ce n’est pas nécessaire.</w:t>
       </w:r>
     </w:p>
     <w:p>
@@ -8323,13 +8692,29 @@
     <w:p/>
     <w:p>
       <w:r>
-        <w:t xml:space="preserve">Pour implémenter des QR Code dans mon site internet pour l’affichage des profils du marqueur et de l’arbitre je vais utiliser la librairie « phpqrcode » qui permet de générer une image grâce </w:t>
+        <w:t>Pour implémenter des QR Code dans mon site internet pour l’affichage des profils du marqueur et de l’arbitre je vais utiliser la librairie « </w:t>
+      </w:r>
+      <w:proofErr w:type="spellStart"/>
+      <w:r>
+        <w:t>phpqrcode</w:t>
+      </w:r>
+      <w:proofErr w:type="spellEnd"/>
+      <w:r>
+        <w:t xml:space="preserve"> » qui permet de générer une image grâce </w:t>
       </w:r>
       <w:r>
         <w:t>à</w:t>
       </w:r>
       <w:r>
-        <w:t xml:space="preserve"> un URL. Je vais ensuite pouvoir afficher ses images sur mon site. Ses images je vais les stocker dans le fichier images/qrcode/ que je vais devoir créer.</w:t>
+        <w:t xml:space="preserve"> un URL. Je vais ensuite pouvoir afficher ses images sur mon site. Ses images je vais les stocker dans le fichier images/</w:t>
+      </w:r>
+      <w:proofErr w:type="spellStart"/>
+      <w:r>
+        <w:t>qrcode</w:t>
+      </w:r>
+      <w:proofErr w:type="spellEnd"/>
+      <w:r>
+        <w:t>/ que je vais devoir créer.</w:t>
       </w:r>
     </w:p>
     <w:p>
@@ -8351,7 +8736,7 @@
         </w:rPr>
         <w:t>Analyse fonctionnelle</w:t>
       </w:r>
-      <w:bookmarkEnd w:id="12"/>
+      <w:bookmarkEnd w:id="13"/>
       <w:bookmarkEnd w:id="28"/>
     </w:p>
     <w:p>
@@ -8392,8 +8777,13 @@
     <w:p/>
     <w:p>
       <w:r>
-        <w:t>En tant qu'utilisateur de VolScore</w:t>
-      </w:r>
+        <w:t xml:space="preserve">En tant qu'utilisateur de </w:t>
+      </w:r>
+      <w:proofErr w:type="spellStart"/>
+      <w:r>
+        <w:t>VolScore</w:t>
+      </w:r>
+      <w:proofErr w:type="spellEnd"/>
     </w:p>
     <w:p>
       <w:r>
@@ -8464,7 +8854,23 @@
           </w:tcPr>
           <w:p>
             <w:r>
-              <w:t xml:space="preserve">Dans la page de login, lorsque j'inscris mon username et mdp (correctement) </w:t>
+              <w:t xml:space="preserve">Dans la page de login, lorsque j'inscris mon </w:t>
+            </w:r>
+            <w:proofErr w:type="spellStart"/>
+            <w:r>
+              <w:t>username</w:t>
+            </w:r>
+            <w:proofErr w:type="spellEnd"/>
+            <w:r>
+              <w:t xml:space="preserve"> et </w:t>
+            </w:r>
+            <w:proofErr w:type="spellStart"/>
+            <w:r>
+              <w:t>mdp</w:t>
+            </w:r>
+            <w:proofErr w:type="spellEnd"/>
+            <w:r>
+              <w:t xml:space="preserve"> (correctement) </w:t>
             </w:r>
           </w:p>
           <w:p>
@@ -8479,7 +8885,15 @@
           </w:p>
           <w:p>
             <w:r>
-              <w:t>(home-identifié.jpg)</w:t>
+              <w:t>(</w:t>
+            </w:r>
+            <w:proofErr w:type="gramStart"/>
+            <w:r>
+              <w:t>home-identifié.jpg</w:t>
+            </w:r>
+            <w:proofErr w:type="gramEnd"/>
+            <w:r>
+              <w:t>)</w:t>
             </w:r>
           </w:p>
         </w:tc>
@@ -8502,7 +8916,23 @@
           </w:tcPr>
           <w:p>
             <w:r>
-              <w:t xml:space="preserve">Lorsque j'inscris mon username et mdp (avec une erreur quelque part) </w:t>
+              <w:t xml:space="preserve">Lorsque j'inscris mon </w:t>
+            </w:r>
+            <w:proofErr w:type="spellStart"/>
+            <w:r>
+              <w:t>username</w:t>
+            </w:r>
+            <w:proofErr w:type="spellEnd"/>
+            <w:r>
+              <w:t xml:space="preserve"> et </w:t>
+            </w:r>
+            <w:proofErr w:type="spellStart"/>
+            <w:r>
+              <w:t>mdp</w:t>
+            </w:r>
+            <w:proofErr w:type="spellEnd"/>
+            <w:r>
+              <w:t xml:space="preserve"> (avec une erreur quelque part) </w:t>
             </w:r>
           </w:p>
           <w:p>
@@ -8540,12 +8970,25 @@
           </w:p>
           <w:p>
             <w:r>
-              <w:t>J'arrive sur la page de réinitialisation du mdp</w:t>
+              <w:t xml:space="preserve">J'arrive sur la page de réinitialisation du </w:t>
             </w:r>
+            <w:proofErr w:type="spellStart"/>
+            <w:r>
+              <w:t>mdp</w:t>
+            </w:r>
+            <w:proofErr w:type="spellEnd"/>
           </w:p>
           <w:p>
             <w:r>
-              <w:t>(mailsend.jpg)</w:t>
+              <w:t>(</w:t>
+            </w:r>
+            <w:proofErr w:type="gramStart"/>
+            <w:r>
+              <w:t>mailsend.jpg</w:t>
+            </w:r>
+            <w:proofErr w:type="gramEnd"/>
+            <w:r>
+              <w:t>)</w:t>
             </w:r>
           </w:p>
         </w:tc>
@@ -8667,12 +9110,36 @@
           </w:tcPr>
           <w:p>
             <w:r>
-              <w:t>Dans la page de réinit de mdp,</w:t>
+              <w:t xml:space="preserve">Dans la page de </w:t>
+            </w:r>
+            <w:proofErr w:type="spellStart"/>
+            <w:r>
+              <w:t>réinit</w:t>
+            </w:r>
+            <w:proofErr w:type="spellEnd"/>
+            <w:r>
+              <w:t xml:space="preserve"> de </w:t>
+            </w:r>
+            <w:proofErr w:type="spellStart"/>
+            <w:r>
+              <w:t>mdp</w:t>
+            </w:r>
+            <w:proofErr w:type="spellEnd"/>
+            <w:r>
+              <w:t>,</w:t>
             </w:r>
           </w:p>
           <w:p>
             <w:r>
-              <w:t>Quand je mets mon email et que je clique OK</w:t>
+              <w:t xml:space="preserve">Quand je mets mon </w:t>
+            </w:r>
+            <w:proofErr w:type="gramStart"/>
+            <w:r>
+              <w:t>email</w:t>
+            </w:r>
+            <w:proofErr w:type="gramEnd"/>
+            <w:r>
+              <w:t xml:space="preserve"> et que je clique OK</w:t>
             </w:r>
           </w:p>
           <w:p>
@@ -8700,7 +9167,15 @@
           </w:tcPr>
           <w:p>
             <w:r>
-              <w:t>Dans la page de réinit,</w:t>
+              <w:t xml:space="preserve">Dans la page de </w:t>
+            </w:r>
+            <w:proofErr w:type="spellStart"/>
+            <w:r>
+              <w:t>réinit</w:t>
+            </w:r>
+            <w:proofErr w:type="spellEnd"/>
+            <w:r>
+              <w:t>,</w:t>
             </w:r>
           </w:p>
           <w:p>
@@ -8710,7 +9185,17 @@
           </w:p>
           <w:p>
             <w:r>
-              <w:t>Je retourne au login et je peux désormais me connecter a mon compte avec le nouveau mot de passe</w:t>
+              <w:t xml:space="preserve">Je retourne au login et je peux désormais me connecter </w:t>
+            </w:r>
+            <w:proofErr w:type="spellStart"/>
+            <w:proofErr w:type="gramStart"/>
+            <w:r>
+              <w:t>a</w:t>
+            </w:r>
+            <w:proofErr w:type="spellEnd"/>
+            <w:proofErr w:type="gramEnd"/>
+            <w:r>
+              <w:t xml:space="preserve"> mon compte avec le nouveau mot de passe</w:t>
             </w:r>
           </w:p>
         </w:tc>
@@ -8733,7 +9218,23 @@
           </w:tcPr>
           <w:p>
             <w:r>
-              <w:t>Dans la page de login, avec les bons credentials pour un utilisateur désacivé,</w:t>
+              <w:t xml:space="preserve">Dans la page de login, avec les bons </w:t>
+            </w:r>
+            <w:proofErr w:type="spellStart"/>
+            <w:r>
+              <w:t>credentials</w:t>
+            </w:r>
+            <w:proofErr w:type="spellEnd"/>
+            <w:r>
+              <w:t xml:space="preserve"> pour un utilisateur </w:t>
+            </w:r>
+            <w:proofErr w:type="spellStart"/>
+            <w:r>
+              <w:t>désacivé</w:t>
+            </w:r>
+            <w:proofErr w:type="spellEnd"/>
+            <w:r>
+              <w:t>,</w:t>
             </w:r>
           </w:p>
           <w:p>
@@ -9055,8 +9556,13 @@
     <w:p/>
     <w:p>
       <w:r>
-        <w:t>En tant qu'administrateur de VolScore</w:t>
-      </w:r>
+        <w:t xml:space="preserve">En tant qu'administrateur de </w:t>
+      </w:r>
+      <w:proofErr w:type="spellStart"/>
+      <w:r>
+        <w:t>VolScore</w:t>
+      </w:r>
+      <w:proofErr w:type="spellEnd"/>
     </w:p>
     <w:p>
       <w:r>
@@ -9065,8 +9571,13 @@
     </w:p>
     <w:p>
       <w:r>
-        <w:t>Pour avoir un control total sur la gestion des comptes de VolScore</w:t>
-      </w:r>
+        <w:t xml:space="preserve">Pour avoir un control total sur la gestion des comptes de </w:t>
+      </w:r>
+      <w:proofErr w:type="spellStart"/>
+      <w:r>
+        <w:t>VolScore</w:t>
+      </w:r>
+      <w:proofErr w:type="spellEnd"/>
     </w:p>
     <w:p/>
     <w:p>
@@ -9150,8 +9661,13 @@
           </w:tcPr>
           <w:p>
             <w:r>
-              <w:t>Page création de user</w:t>
+              <w:t xml:space="preserve">Page création </w:t>
             </w:r>
+            <w:proofErr w:type="gramStart"/>
+            <w:r>
+              <w:t>de user</w:t>
+            </w:r>
+            <w:proofErr w:type="gramEnd"/>
           </w:p>
         </w:tc>
         <w:tc>
@@ -9160,8 +9676,13 @@
           </w:tcPr>
           <w:p>
             <w:r>
-              <w:t>Lorsque je rentre dans la page créer un compte et que je renseigne:</w:t>
+              <w:t xml:space="preserve">Lorsque je rentre dans la page créer un compte et que je </w:t>
             </w:r>
+            <w:proofErr w:type="gramStart"/>
+            <w:r>
+              <w:t>renseigne:</w:t>
+            </w:r>
+            <w:proofErr w:type="gramEnd"/>
           </w:p>
           <w:p>
             <w:r>
@@ -9175,7 +9696,15 @@
           </w:p>
           <w:p>
             <w:r>
-              <w:t>* Un email unique</w:t>
+              <w:t xml:space="preserve">* Un </w:t>
+            </w:r>
+            <w:proofErr w:type="gramStart"/>
+            <w:r>
+              <w:t>email</w:t>
+            </w:r>
+            <w:proofErr w:type="gramEnd"/>
+            <w:r>
+              <w:t xml:space="preserve"> unique</w:t>
             </w:r>
           </w:p>
           <w:p>
@@ -9196,7 +9725,15 @@
           </w:p>
           <w:p>
             <w:r>
-              <w:t>(list-message.jpg)</w:t>
+              <w:t>(</w:t>
+            </w:r>
+            <w:proofErr w:type="gramStart"/>
+            <w:r>
+              <w:t>list-message.jpg</w:t>
+            </w:r>
+            <w:proofErr w:type="gramEnd"/>
+            <w:r>
+              <w:t>)</w:t>
             </w:r>
           </w:p>
         </w:tc>
@@ -9235,7 +9772,15 @@
           </w:p>
           <w:p>
             <w:r>
-              <w:t>(profileVueAdmin.jpg)</w:t>
+              <w:t>(</w:t>
+            </w:r>
+            <w:proofErr w:type="gramStart"/>
+            <w:r>
+              <w:t>profileVueAdmin.jpg</w:t>
+            </w:r>
+            <w:proofErr w:type="gramEnd"/>
+            <w:r>
+              <w:t>)</w:t>
             </w:r>
           </w:p>
         </w:tc>
@@ -9258,7 +9803,15 @@
           </w:tcPr>
           <w:p>
             <w:r>
-              <w:t>Dans la home page, connecté avec un rôle admin,</w:t>
+              <w:t xml:space="preserve">Dans </w:t>
+            </w:r>
+            <w:proofErr w:type="gramStart"/>
+            <w:r>
+              <w:t>la home</w:t>
+            </w:r>
+            <w:proofErr w:type="gramEnd"/>
+            <w:r>
+              <w:t xml:space="preserve"> page, connecté avec un rôle admin,</w:t>
             </w:r>
           </w:p>
           <w:p>
@@ -9268,7 +9821,15 @@
           </w:p>
           <w:p>
             <w:r>
-              <w:t>(home-connecté.jpg)</w:t>
+              <w:t>(</w:t>
+            </w:r>
+            <w:proofErr w:type="gramStart"/>
+            <w:r>
+              <w:t>home-connecté.jpg</w:t>
+            </w:r>
+            <w:proofErr w:type="gramEnd"/>
+            <w:r>
+              <w:t>)</w:t>
             </w:r>
           </w:p>
         </w:tc>
@@ -9295,8 +9856,13 @@
             </w:r>
           </w:p>
           <w:p>
+            <w:proofErr w:type="gramStart"/>
             <w:r>
-              <w:t>quand je clique "Créer"</w:t>
+              <w:t>quand</w:t>
+            </w:r>
+            <w:proofErr w:type="gramEnd"/>
+            <w:r>
+              <w:t xml:space="preserve"> je clique "Créer"</w:t>
             </w:r>
           </w:p>
           <w:p>
@@ -9306,7 +9872,15 @@
           </w:p>
           <w:p>
             <w:r>
-              <w:t>(création de compte.jpg)</w:t>
+              <w:t>(</w:t>
+            </w:r>
+            <w:proofErr w:type="gramStart"/>
+            <w:r>
+              <w:t>création</w:t>
+            </w:r>
+            <w:proofErr w:type="gramEnd"/>
+            <w:r>
+              <w:t xml:space="preserve"> de compte.jpg)</w:t>
             </w:r>
           </w:p>
         </w:tc>
@@ -9334,13 +9908,26 @@
           </w:p>
           <w:p>
             <w:r>
-              <w:t>Quand je clique le bouton de changement de status,</w:t>
+              <w:t xml:space="preserve">Quand je clique le bouton de changement de </w:t>
+            </w:r>
+            <w:proofErr w:type="spellStart"/>
+            <w:r>
+              <w:t>status</w:t>
+            </w:r>
+            <w:proofErr w:type="spellEnd"/>
+            <w:r>
+              <w:t>,</w:t>
             </w:r>
           </w:p>
           <w:p>
             <w:r>
-              <w:t>Je reviens sur la page avec le nouveau status</w:t>
+              <w:t xml:space="preserve">Je reviens sur la page avec le nouveau </w:t>
             </w:r>
+            <w:proofErr w:type="spellStart"/>
+            <w:r>
+              <w:t>status</w:t>
+            </w:r>
+            <w:proofErr w:type="spellEnd"/>
           </w:p>
         </w:tc>
       </w:tr>
@@ -9351,8 +9938,13 @@
             <w:shd w:val="clear" w:color="auto" w:fill="E2EFD9" w:themeFill="accent6" w:themeFillTint="33"/>
           </w:tcPr>
           <w:p>
+            <w:proofErr w:type="gramStart"/>
             <w:r>
-              <w:t>Email d'accueil</w:t>
+              <w:t>Email</w:t>
+            </w:r>
+            <w:proofErr w:type="gramEnd"/>
+            <w:r>
+              <w:t xml:space="preserve"> d'accueil</w:t>
             </w:r>
           </w:p>
         </w:tc>
@@ -9372,8 +9964,21 @@
           </w:p>
           <w:p>
             <w:r>
-              <w:t>Un email lui est envoyé, contenant un lien de réinitialisation de mdp</w:t>
+              <w:t xml:space="preserve">Un </w:t>
             </w:r>
+            <w:proofErr w:type="gramStart"/>
+            <w:r>
+              <w:t>email</w:t>
+            </w:r>
+            <w:proofErr w:type="gramEnd"/>
+            <w:r>
+              <w:t xml:space="preserve"> lui est envoyé, contenant un lien de réinitialisation de </w:t>
+            </w:r>
+            <w:proofErr w:type="spellStart"/>
+            <w:r>
+              <w:t>mdp</w:t>
+            </w:r>
+            <w:proofErr w:type="spellEnd"/>
           </w:p>
         </w:tc>
       </w:tr>
@@ -9979,8 +10584,13 @@
             <w:shd w:val="clear" w:color="auto" w:fill="E2EFD9" w:themeFill="accent6" w:themeFillTint="33"/>
           </w:tcPr>
           <w:p>
+            <w:proofErr w:type="gramStart"/>
             <w:r>
-              <w:t>Authentification fin de match</w:t>
+              <w:t>Authentification fin</w:t>
+            </w:r>
+            <w:proofErr w:type="gramEnd"/>
+            <w:r>
+              <w:t xml:space="preserve"> de match</w:t>
             </w:r>
           </w:p>
         </w:tc>
@@ -10524,8 +11134,13 @@
           </w:p>
           <w:p>
             <w:r>
-              <w:t>Une signature liée au match et a l'arbitre est générée dans la base de donnée</w:t>
+              <w:t xml:space="preserve">Une signature liée au match et a l'arbitre est générée dans la base de </w:t>
             </w:r>
+            <w:proofErr w:type="gramStart"/>
+            <w:r>
+              <w:t>donnée</w:t>
+            </w:r>
+            <w:proofErr w:type="gramEnd"/>
           </w:p>
         </w:tc>
       </w:tr>
@@ -10815,7 +11430,15 @@
           </w:p>
           <w:p>
             <w:r>
-              <w:t>Quand le site valident l'URL</w:t>
+              <w:t xml:space="preserve">Quand le site </w:t>
+            </w:r>
+            <w:proofErr w:type="gramStart"/>
+            <w:r>
+              <w:t>valident</w:t>
+            </w:r>
+            <w:proofErr w:type="gramEnd"/>
+            <w:r>
+              <w:t xml:space="preserve"> l'URL</w:t>
             </w:r>
           </w:p>
           <w:p>
@@ -10919,7 +11542,17 @@
           </w:p>
           <w:p>
             <w:r>
-              <w:t>Un bouton "Consulter" s'affiche et nous amène a la feuille de match</w:t>
+              <w:t xml:space="preserve">Un bouton "Consulter" s'affiche et nous amène </w:t>
+            </w:r>
+            <w:proofErr w:type="spellStart"/>
+            <w:proofErr w:type="gramStart"/>
+            <w:r>
+              <w:t>a</w:t>
+            </w:r>
+            <w:proofErr w:type="spellEnd"/>
+            <w:proofErr w:type="gramEnd"/>
+            <w:r>
+              <w:t xml:space="preserve"> la feuille de match</w:t>
             </w:r>
           </w:p>
         </w:tc>
@@ -11176,7 +11809,15 @@
     </w:p>
     <w:p>
       <w:r>
-        <w:t>Pendant le Sprint Review lors d’un RDV avec mon maître de projet « Mr Carrel » sur son ordinateur. Prendre la dernière version sur GitHub, lancer le site et ensuite étape par étape faire les tests d’acceptance.</w:t>
+        <w:t xml:space="preserve">Pendant le Sprint </w:t>
+      </w:r>
+      <w:proofErr w:type="spellStart"/>
+      <w:r>
+        <w:t>Review</w:t>
+      </w:r>
+      <w:proofErr w:type="spellEnd"/>
+      <w:r>
+        <w:t xml:space="preserve"> lors d’un RDV avec mon maître de projet « Mr Carrel » sur son ordinateur. Prendre la dernière version sur GitHub, lancer le site et ensuite étape par étape faire les tests d’acceptance.</w:t>
       </w:r>
     </w:p>
     <w:p>
@@ -11369,11 +12010,19 @@
           <w:b/>
         </w:rPr>
       </w:pPr>
+      <w:proofErr w:type="spellStart"/>
       <w:r>
         <w:rPr>
           <w:b/>
         </w:rPr>
-        <w:t>DBeaver </w:t>
+        <w:t>DBeaver</w:t>
+      </w:r>
+      <w:proofErr w:type="spellEnd"/>
+      <w:r>
+        <w:rPr>
+          <w:b/>
+        </w:rPr>
+        <w:t> </w:t>
       </w:r>
     </w:p>
     <w:p>
@@ -11386,7 +12035,15 @@
         <w:ind w:left="708"/>
       </w:pPr>
       <w:r>
-        <w:t xml:space="preserve">J’ai choisi avec mon chef de projet DBeaver, un outil qui permet de créer des bases de données et de les gérer. Cet outil est simple d’utilisation et j’aime bien l’options de pouvoir voire le ER Diagram ce qui aide pour la compréhension de la base de données </w:t>
+        <w:t xml:space="preserve">J’ai choisi avec mon chef de projet </w:t>
+      </w:r>
+      <w:proofErr w:type="spellStart"/>
+      <w:r>
+        <w:t>DBeaver</w:t>
+      </w:r>
+      <w:proofErr w:type="spellEnd"/>
+      <w:r>
+        <w:t xml:space="preserve">, un outil qui permet de créer des bases de données et de les gérer. Cet outil est simple d’utilisation et j’aime bien l’options de pouvoir voire le ER Diagram ce qui aide pour la compréhension de la base de données </w:t>
       </w:r>
     </w:p>
     <w:p>
@@ -11401,11 +12058,19 @@
           <w:b/>
         </w:rPr>
       </w:pPr>
+      <w:proofErr w:type="spellStart"/>
       <w:r>
         <w:rPr>
           <w:b/>
         </w:rPr>
-        <w:t xml:space="preserve">Github </w:t>
+        <w:t>Github</w:t>
+      </w:r>
+      <w:proofErr w:type="spellEnd"/>
+      <w:r>
+        <w:rPr>
+          <w:b/>
+        </w:rPr>
+        <w:t xml:space="preserve"> </w:t>
       </w:r>
     </w:p>
     <w:p>
@@ -11472,6 +12137,7 @@
           <w:bCs/>
         </w:rPr>
       </w:pPr>
+      <w:proofErr w:type="spellStart"/>
       <w:r>
         <w:rPr>
           <w:b/>
@@ -11479,6 +12145,7 @@
         </w:rPr>
         <w:t>IceScrum</w:t>
       </w:r>
+      <w:proofErr w:type="spellEnd"/>
     </w:p>
     <w:p>
       <w:pPr>
@@ -11607,8 +12274,13 @@
           <w:numId w:val="23"/>
         </w:numPr>
       </w:pPr>
-      <w:r>
-        <w:t>DBeaver 24.0.4</w:t>
+      <w:proofErr w:type="spellStart"/>
+      <w:r>
+        <w:t>DBeaver</w:t>
+      </w:r>
+      <w:proofErr w:type="spellEnd"/>
+      <w:r>
+        <w:t xml:space="preserve"> 24.0.4</w:t>
       </w:r>
     </w:p>
     <w:p/>
@@ -11702,11 +12374,19 @@
                                 <w:lang w:val="fr-CH"/>
                               </w:rPr>
                             </w:pPr>
+                            <w:proofErr w:type="gramStart"/>
                             <w:r>
                               <w:rPr>
                                 <w:lang w:val="fr-CH"/>
                               </w:rPr>
-                              <w:t>git clone https://github.com/XCarrel/Volscore.git</w:t>
+                              <w:t>git</w:t>
+                            </w:r>
+                            <w:proofErr w:type="gramEnd"/>
+                            <w:r>
+                              <w:rPr>
+                                <w:lang w:val="fr-CH"/>
+                              </w:rPr>
+                              <w:t xml:space="preserve"> clone https://github.com/XCarrel/Volscore.git</w:t>
                             </w:r>
                           </w:p>
                         </w:txbxContent>
@@ -11735,11 +12415,19 @@
                           <w:lang w:val="fr-CH"/>
                         </w:rPr>
                       </w:pPr>
+                      <w:proofErr w:type="gramStart"/>
                       <w:r>
                         <w:rPr>
                           <w:lang w:val="fr-CH"/>
                         </w:rPr>
-                        <w:t>git clone https://github.com/XCarrel/Volscore.git</w:t>
+                        <w:t>git</w:t>
+                      </w:r>
+                      <w:proofErr w:type="gramEnd"/>
+                      <w:r>
+                        <w:rPr>
+                          <w:lang w:val="fr-CH"/>
+                        </w:rPr>
+                        <w:t xml:space="preserve"> clone https://github.com/XCarrel/Volscore.git</w:t>
                       </w:r>
                     </w:p>
                   </w:txbxContent>
@@ -11835,7 +12523,71 @@
                               <w:jc w:val="center"/>
                             </w:pPr>
                             <w:r>
-                              <w:t>Set-ExecutionPolicy Bypass -Scope Process -Force; [System.Net.ServicePointManager]::SecurityProtocol = [System.Net.ServicePointManager]::SecurityProtocol -bor 3072; iex ((New-Object System.Net.WebClient).DownloadString('https://community.chocolatey.org/install.ps1'))</w:t>
+                              <w:t>Set-</w:t>
+                            </w:r>
+                            <w:proofErr w:type="spellStart"/>
+                            <w:r>
+                              <w:t>ExecutionPolicy</w:t>
+                            </w:r>
+                            <w:proofErr w:type="spellEnd"/>
+                            <w:r>
+                              <w:t xml:space="preserve"> Bypass -Scope Process -</w:t>
+                            </w:r>
+                            <w:proofErr w:type="gramStart"/>
+                            <w:r>
+                              <w:t>Force;</w:t>
+                            </w:r>
+                            <w:proofErr w:type="gramEnd"/>
+                            <w:r>
+                              <w:t xml:space="preserve"> [</w:t>
+                            </w:r>
+                            <w:proofErr w:type="spellStart"/>
+                            <w:r>
+                              <w:t>System.Net.ServicePointManager</w:t>
+                            </w:r>
+                            <w:proofErr w:type="spellEnd"/>
+                            <w:r>
+                              <w:t>]::</w:t>
+                            </w:r>
+                            <w:proofErr w:type="spellStart"/>
+                            <w:r>
+                              <w:t>SecurityProtocol</w:t>
+                            </w:r>
+                            <w:proofErr w:type="spellEnd"/>
+                            <w:r>
+                              <w:t xml:space="preserve"> = [</w:t>
+                            </w:r>
+                            <w:proofErr w:type="spellStart"/>
+                            <w:r>
+                              <w:t>System.Net.ServicePointManager</w:t>
+                            </w:r>
+                            <w:proofErr w:type="spellEnd"/>
+                            <w:r>
+                              <w:t>]::</w:t>
+                            </w:r>
+                            <w:proofErr w:type="spellStart"/>
+                            <w:r>
+                              <w:t>SecurityProtocol</w:t>
+                            </w:r>
+                            <w:proofErr w:type="spellEnd"/>
+                            <w:r>
+                              <w:t xml:space="preserve"> -</w:t>
+                            </w:r>
+                            <w:proofErr w:type="spellStart"/>
+                            <w:r>
+                              <w:t>bor</w:t>
+                            </w:r>
+                            <w:proofErr w:type="spellEnd"/>
+                            <w:r>
+                              <w:t xml:space="preserve"> 3072; </w:t>
+                            </w:r>
+                            <w:proofErr w:type="spellStart"/>
+                            <w:r>
+                              <w:t>iex</w:t>
+                            </w:r>
+                            <w:proofErr w:type="spellEnd"/>
+                            <w:r>
+                              <w:t xml:space="preserve"> ((New-Object System.Net.WebClient).DownloadString('https://community.chocolatey.org/install.ps1'))</w:t>
                             </w:r>
                           </w:p>
                         </w:txbxContent>
@@ -11865,7 +12617,71 @@
                         <w:jc w:val="center"/>
                       </w:pPr>
                       <w:r>
-                        <w:t>Set-ExecutionPolicy Bypass -Scope Process -Force; [System.Net.ServicePointManager]::SecurityProtocol = [System.Net.ServicePointManager]::SecurityProtocol -bor 3072; iex ((New-Object System.Net.WebClient).DownloadString('https://community.chocolatey.org/install.ps1'))</w:t>
+                        <w:t>Set-</w:t>
+                      </w:r>
+                      <w:proofErr w:type="spellStart"/>
+                      <w:r>
+                        <w:t>ExecutionPolicy</w:t>
+                      </w:r>
+                      <w:proofErr w:type="spellEnd"/>
+                      <w:r>
+                        <w:t xml:space="preserve"> Bypass -Scope Process -</w:t>
+                      </w:r>
+                      <w:proofErr w:type="gramStart"/>
+                      <w:r>
+                        <w:t>Force;</w:t>
+                      </w:r>
+                      <w:proofErr w:type="gramEnd"/>
+                      <w:r>
+                        <w:t xml:space="preserve"> [</w:t>
+                      </w:r>
+                      <w:proofErr w:type="spellStart"/>
+                      <w:r>
+                        <w:t>System.Net.ServicePointManager</w:t>
+                      </w:r>
+                      <w:proofErr w:type="spellEnd"/>
+                      <w:r>
+                        <w:t>]::</w:t>
+                      </w:r>
+                      <w:proofErr w:type="spellStart"/>
+                      <w:r>
+                        <w:t>SecurityProtocol</w:t>
+                      </w:r>
+                      <w:proofErr w:type="spellEnd"/>
+                      <w:r>
+                        <w:t xml:space="preserve"> = [</w:t>
+                      </w:r>
+                      <w:proofErr w:type="spellStart"/>
+                      <w:r>
+                        <w:t>System.Net.ServicePointManager</w:t>
+                      </w:r>
+                      <w:proofErr w:type="spellEnd"/>
+                      <w:r>
+                        <w:t>]::</w:t>
+                      </w:r>
+                      <w:proofErr w:type="spellStart"/>
+                      <w:r>
+                        <w:t>SecurityProtocol</w:t>
+                      </w:r>
+                      <w:proofErr w:type="spellEnd"/>
+                      <w:r>
+                        <w:t xml:space="preserve"> -</w:t>
+                      </w:r>
+                      <w:proofErr w:type="spellStart"/>
+                      <w:r>
+                        <w:t>bor</w:t>
+                      </w:r>
+                      <w:proofErr w:type="spellEnd"/>
+                      <w:r>
+                        <w:t xml:space="preserve"> 3072; </w:t>
+                      </w:r>
+                      <w:proofErr w:type="spellStart"/>
+                      <w:r>
+                        <w:t>iex</w:t>
+                      </w:r>
+                      <w:proofErr w:type="spellEnd"/>
+                      <w:r>
+                        <w:t xml:space="preserve"> ((New-Object System.Net.WebClient).DownloadString('https://community.chocolatey.org/install.ps1'))</w:t>
                       </w:r>
                     </w:p>
                   </w:txbxContent>
@@ -12000,12 +12816,42 @@
                                 <w:lang w:val="fr-CH"/>
                               </w:rPr>
                             </w:pPr>
+                            <w:proofErr w:type="gramStart"/>
                             <w:r>
                               <w:rPr>
                                 <w:lang w:val="fr-CH"/>
                               </w:rPr>
-                              <w:t>choco install php</w:t>
+                              <w:t>choco</w:t>
                             </w:r>
+                            <w:proofErr w:type="gramEnd"/>
+                            <w:r>
+                              <w:rPr>
+                                <w:lang w:val="fr-CH"/>
+                              </w:rPr>
+                              <w:t xml:space="preserve"> </w:t>
+                            </w:r>
+                            <w:proofErr w:type="spellStart"/>
+                            <w:r>
+                              <w:rPr>
+                                <w:lang w:val="fr-CH"/>
+                              </w:rPr>
+                              <w:t>install</w:t>
+                            </w:r>
+                            <w:proofErr w:type="spellEnd"/>
+                            <w:r>
+                              <w:rPr>
+                                <w:lang w:val="fr-CH"/>
+                              </w:rPr>
+                              <w:t xml:space="preserve"> </w:t>
+                            </w:r>
+                            <w:proofErr w:type="spellStart"/>
+                            <w:r>
+                              <w:rPr>
+                                <w:lang w:val="fr-CH"/>
+                              </w:rPr>
+                              <w:t>php</w:t>
+                            </w:r>
+                            <w:proofErr w:type="spellEnd"/>
                           </w:p>
                         </w:txbxContent>
                       </wps:txbx>
@@ -12034,12 +12880,42 @@
                           <w:lang w:val="fr-CH"/>
                         </w:rPr>
                       </w:pPr>
+                      <w:proofErr w:type="gramStart"/>
                       <w:r>
                         <w:rPr>
                           <w:lang w:val="fr-CH"/>
                         </w:rPr>
-                        <w:t>choco install php</w:t>
+                        <w:t>choco</w:t>
                       </w:r>
+                      <w:proofErr w:type="gramEnd"/>
+                      <w:r>
+                        <w:rPr>
+                          <w:lang w:val="fr-CH"/>
+                        </w:rPr>
+                        <w:t xml:space="preserve"> </w:t>
+                      </w:r>
+                      <w:proofErr w:type="spellStart"/>
+                      <w:r>
+                        <w:rPr>
+                          <w:lang w:val="fr-CH"/>
+                        </w:rPr>
+                        <w:t>install</w:t>
+                      </w:r>
+                      <w:proofErr w:type="spellEnd"/>
+                      <w:r>
+                        <w:rPr>
+                          <w:lang w:val="fr-CH"/>
+                        </w:rPr>
+                        <w:t xml:space="preserve"> </w:t>
+                      </w:r>
+                      <w:proofErr w:type="spellStart"/>
+                      <w:r>
+                        <w:rPr>
+                          <w:lang w:val="fr-CH"/>
+                        </w:rPr>
+                        <w:t>php</w:t>
+                      </w:r>
+                      <w:proofErr w:type="spellEnd"/>
                     </w:p>
                   </w:txbxContent>
                 </v:textbox>
@@ -12193,18 +13069,42 @@
                                 <w:lang w:val="fr-CH"/>
                               </w:rPr>
                             </w:pPr>
+                            <w:proofErr w:type="gramStart"/>
                             <w:r>
                               <w:rPr>
                                 <w:lang w:val="fr-CH"/>
                               </w:rPr>
-                              <w:t xml:space="preserve">choco install </w:t>
+                              <w:t>choco</w:t>
                             </w:r>
+                            <w:proofErr w:type="gramEnd"/>
+                            <w:r>
+                              <w:rPr>
+                                <w:lang w:val="fr-CH"/>
+                              </w:rPr>
+                              <w:t xml:space="preserve"> </w:t>
+                            </w:r>
+                            <w:proofErr w:type="spellStart"/>
+                            <w:r>
+                              <w:rPr>
+                                <w:lang w:val="fr-CH"/>
+                              </w:rPr>
+                              <w:t>install</w:t>
+                            </w:r>
+                            <w:proofErr w:type="spellEnd"/>
+                            <w:r>
+                              <w:rPr>
+                                <w:lang w:val="fr-CH"/>
+                              </w:rPr>
+                              <w:t xml:space="preserve"> </w:t>
+                            </w:r>
+                            <w:proofErr w:type="spellStart"/>
                             <w:r>
                               <w:rPr>
                                 <w:lang w:val="fr-CH"/>
                               </w:rPr>
                               <w:t>mysql</w:t>
                             </w:r>
+                            <w:proofErr w:type="spellEnd"/>
                           </w:p>
                         </w:txbxContent>
                       </wps:txbx>
@@ -12233,18 +13133,42 @@
                           <w:lang w:val="fr-CH"/>
                         </w:rPr>
                       </w:pPr>
+                      <w:proofErr w:type="gramStart"/>
                       <w:r>
                         <w:rPr>
                           <w:lang w:val="fr-CH"/>
                         </w:rPr>
-                        <w:t xml:space="preserve">choco install </w:t>
+                        <w:t>choco</w:t>
                       </w:r>
+                      <w:proofErr w:type="gramEnd"/>
+                      <w:r>
+                        <w:rPr>
+                          <w:lang w:val="fr-CH"/>
+                        </w:rPr>
+                        <w:t xml:space="preserve"> </w:t>
+                      </w:r>
+                      <w:proofErr w:type="spellStart"/>
+                      <w:r>
+                        <w:rPr>
+                          <w:lang w:val="fr-CH"/>
+                        </w:rPr>
+                        <w:t>install</w:t>
+                      </w:r>
+                      <w:proofErr w:type="spellEnd"/>
+                      <w:r>
+                        <w:rPr>
+                          <w:lang w:val="fr-CH"/>
+                        </w:rPr>
+                        <w:t xml:space="preserve"> </w:t>
+                      </w:r>
+                      <w:proofErr w:type="spellStart"/>
                       <w:r>
                         <w:rPr>
                           <w:lang w:val="fr-CH"/>
                         </w:rPr>
                         <w:t>mysql</w:t>
                       </w:r>
+                      <w:proofErr w:type="spellEnd"/>
                     </w:p>
                   </w:txbxContent>
                 </v:textbox>
@@ -12299,7 +13223,21 @@
         <w:rPr>
           <w:lang w:val="fr-CH"/>
         </w:rPr>
-        <w:t>Lorsque MySQL est installer (vérifier l’installation avec « mysql -v »)</w:t>
+        <w:t>Lorsque MySQL est installer (vérifier l’installation avec « </w:t>
+      </w:r>
+      <w:proofErr w:type="spellStart"/>
+      <w:r>
+        <w:rPr>
+          <w:lang w:val="fr-CH"/>
+        </w:rPr>
+        <w:t>mysql</w:t>
+      </w:r>
+      <w:proofErr w:type="spellEnd"/>
+      <w:r>
+        <w:rPr>
+          <w:lang w:val="fr-CH"/>
+        </w:rPr>
+        <w:t xml:space="preserve"> -v »)</w:t>
       </w:r>
     </w:p>
     <w:p>
@@ -12393,11 +13331,21 @@
                                 <w:lang w:val="fr-CH"/>
                               </w:rPr>
                             </w:pPr>
+                            <w:proofErr w:type="spellStart"/>
+                            <w:proofErr w:type="gramStart"/>
                             <w:r>
                               <w:rPr>
                                 <w:lang w:val="fr-CH"/>
                               </w:rPr>
-                              <w:t>mysql -u root -p</w:t>
+                              <w:t>mysql</w:t>
+                            </w:r>
+                            <w:proofErr w:type="spellEnd"/>
+                            <w:proofErr w:type="gramEnd"/>
+                            <w:r>
+                              <w:rPr>
+                                <w:lang w:val="fr-CH"/>
+                              </w:rPr>
+                              <w:t xml:space="preserve"> -u root -p</w:t>
                             </w:r>
                           </w:p>
                         </w:txbxContent>
@@ -12427,11 +13375,21 @@
                           <w:lang w:val="fr-CH"/>
                         </w:rPr>
                       </w:pPr>
+                      <w:proofErr w:type="spellStart"/>
+                      <w:proofErr w:type="gramStart"/>
                       <w:r>
                         <w:rPr>
                           <w:lang w:val="fr-CH"/>
                         </w:rPr>
-                        <w:t>mysql -u root -p</w:t>
+                        <w:t>mysql</w:t>
+                      </w:r>
+                      <w:proofErr w:type="spellEnd"/>
+                      <w:proofErr w:type="gramEnd"/>
+                      <w:r>
+                        <w:rPr>
+                          <w:lang w:val="fr-CH"/>
+                        </w:rPr>
+                        <w:t xml:space="preserve"> -u root -p</w:t>
                       </w:r>
                     </w:p>
                   </w:txbxContent>
@@ -12520,7 +13478,29 @@
         <w:rPr>
           <w:lang w:val="fr-CH"/>
         </w:rPr>
-        <w:t xml:space="preserve">Ensuite dans les .credentials vous pourrez mettre ses informations </w:t>
+        <w:t xml:space="preserve">Ensuite dans </w:t>
+      </w:r>
+      <w:proofErr w:type="gramStart"/>
+      <w:r>
+        <w:rPr>
+          <w:lang w:val="fr-CH"/>
+        </w:rPr>
+        <w:t>les .</w:t>
+      </w:r>
+      <w:proofErr w:type="spellStart"/>
+      <w:r>
+        <w:rPr>
+          <w:lang w:val="fr-CH"/>
+        </w:rPr>
+        <w:t>credentials</w:t>
+      </w:r>
+      <w:proofErr w:type="spellEnd"/>
+      <w:proofErr w:type="gramEnd"/>
+      <w:r>
+        <w:rPr>
+          <w:lang w:val="fr-CH"/>
+        </w:rPr>
+        <w:t xml:space="preserve"> vous pourrez mettre ses informations </w:t>
       </w:r>
     </w:p>
     <w:p>
@@ -12608,6 +13588,7 @@
       </w:pPr>
       <w:bookmarkStart w:id="62" w:name="_Toc165270396"/>
       <w:bookmarkStart w:id="63" w:name="_Toc167279130"/>
+      <w:proofErr w:type="spellStart"/>
       <w:r>
         <w:rPr>
           <w:lang w:val="fr-CH"/>
@@ -12616,6 +13597,7 @@
       </w:r>
       <w:bookmarkEnd w:id="62"/>
       <w:bookmarkEnd w:id="63"/>
+      <w:proofErr w:type="spellEnd"/>
     </w:p>
     <w:p>
       <w:pPr>
@@ -12634,7 +13616,21 @@
         <w:rPr>
           <w:lang w:val="fr-CH"/>
         </w:rPr>
-        <w:t xml:space="preserve">Installer DBeaver </w:t>
+        <w:t xml:space="preserve">Installer </w:t>
+      </w:r>
+      <w:proofErr w:type="spellStart"/>
+      <w:r>
+        <w:rPr>
+          <w:lang w:val="fr-CH"/>
+        </w:rPr>
+        <w:t>DBeaver</w:t>
+      </w:r>
+      <w:proofErr w:type="spellEnd"/>
+      <w:r>
+        <w:rPr>
+          <w:lang w:val="fr-CH"/>
+        </w:rPr>
+        <w:t xml:space="preserve"> </w:t>
       </w:r>
     </w:p>
     <w:p>
@@ -12714,12 +13710,42 @@
                                 <w:lang w:val="fr-CH"/>
                               </w:rPr>
                             </w:pPr>
+                            <w:proofErr w:type="gramStart"/>
                             <w:r>
                               <w:rPr>
                                 <w:lang w:val="fr-CH"/>
                               </w:rPr>
-                              <w:t>choco install dbeaver</w:t>
+                              <w:t>choco</w:t>
                             </w:r>
+                            <w:proofErr w:type="gramEnd"/>
+                            <w:r>
+                              <w:rPr>
+                                <w:lang w:val="fr-CH"/>
+                              </w:rPr>
+                              <w:t xml:space="preserve"> </w:t>
+                            </w:r>
+                            <w:proofErr w:type="spellStart"/>
+                            <w:r>
+                              <w:rPr>
+                                <w:lang w:val="fr-CH"/>
+                              </w:rPr>
+                              <w:t>install</w:t>
+                            </w:r>
+                            <w:proofErr w:type="spellEnd"/>
+                            <w:r>
+                              <w:rPr>
+                                <w:lang w:val="fr-CH"/>
+                              </w:rPr>
+                              <w:t xml:space="preserve"> </w:t>
+                            </w:r>
+                            <w:proofErr w:type="spellStart"/>
+                            <w:r>
+                              <w:rPr>
+                                <w:lang w:val="fr-CH"/>
+                              </w:rPr>
+                              <w:t>dbeaver</w:t>
+                            </w:r>
+                            <w:proofErr w:type="spellEnd"/>
                           </w:p>
                         </w:txbxContent>
                       </wps:txbx>
@@ -12747,12 +13773,42 @@
                           <w:lang w:val="fr-CH"/>
                         </w:rPr>
                       </w:pPr>
+                      <w:proofErr w:type="gramStart"/>
                       <w:r>
                         <w:rPr>
                           <w:lang w:val="fr-CH"/>
                         </w:rPr>
-                        <w:t>choco install dbeaver</w:t>
+                        <w:t>choco</w:t>
                       </w:r>
+                      <w:proofErr w:type="gramEnd"/>
+                      <w:r>
+                        <w:rPr>
+                          <w:lang w:val="fr-CH"/>
+                        </w:rPr>
+                        <w:t xml:space="preserve"> </w:t>
+                      </w:r>
+                      <w:proofErr w:type="spellStart"/>
+                      <w:r>
+                        <w:rPr>
+                          <w:lang w:val="fr-CH"/>
+                        </w:rPr>
+                        <w:t>install</w:t>
+                      </w:r>
+                      <w:proofErr w:type="spellEnd"/>
+                      <w:r>
+                        <w:rPr>
+                          <w:lang w:val="fr-CH"/>
+                        </w:rPr>
+                        <w:t xml:space="preserve"> </w:t>
+                      </w:r>
+                      <w:proofErr w:type="spellStart"/>
+                      <w:r>
+                        <w:rPr>
+                          <w:lang w:val="fr-CH"/>
+                        </w:rPr>
+                        <w:t>dbeaver</w:t>
+                      </w:r>
+                      <w:proofErr w:type="spellEnd"/>
                     </w:p>
                   </w:txbxContent>
                 </v:textbox>
@@ -12909,11 +13965,21 @@
                                 <w:lang w:val="fr-CH"/>
                               </w:rPr>
                             </w:pPr>
+                            <w:proofErr w:type="spellStart"/>
+                            <w:proofErr w:type="gramStart"/>
                             <w:r>
                               <w:rPr>
                                 <w:lang w:val="fr-CH"/>
                               </w:rPr>
-                              <w:t>php -S localhost :8000</w:t>
+                              <w:t>php</w:t>
+                            </w:r>
+                            <w:proofErr w:type="spellEnd"/>
+                            <w:proofErr w:type="gramEnd"/>
+                            <w:r>
+                              <w:rPr>
+                                <w:lang w:val="fr-CH"/>
+                              </w:rPr>
+                              <w:t xml:space="preserve"> -S localhost :8000</w:t>
                             </w:r>
                           </w:p>
                         </w:txbxContent>
@@ -12942,11 +14008,21 @@
                           <w:lang w:val="fr-CH"/>
                         </w:rPr>
                       </w:pPr>
+                      <w:proofErr w:type="spellStart"/>
+                      <w:proofErr w:type="gramStart"/>
                       <w:r>
                         <w:rPr>
                           <w:lang w:val="fr-CH"/>
                         </w:rPr>
-                        <w:t>php -S localhost :8000</w:t>
+                        <w:t>php</w:t>
+                      </w:r>
+                      <w:proofErr w:type="spellEnd"/>
+                      <w:proofErr w:type="gramEnd"/>
+                      <w:r>
+                        <w:rPr>
+                          <w:lang w:val="fr-CH"/>
+                        </w:rPr>
+                        <w:t xml:space="preserve"> -S localhost :8000</w:t>
                       </w:r>
                     </w:p>
                   </w:txbxContent>
@@ -13092,12 +14168,28 @@
                                 <w:lang w:val="fr-CH"/>
                               </w:rPr>
                             </w:pPr>
+                            <w:proofErr w:type="gramStart"/>
                             <w:r>
                               <w:rPr>
                                 <w:lang w:val="fr-CH"/>
                               </w:rPr>
-                              <w:t>http:\\localhost:8000\?action=unittests</w:t>
+                              <w:t>http:\\localhost:</w:t>
                             </w:r>
+                            <w:proofErr w:type="gramEnd"/>
+                            <w:r>
+                              <w:rPr>
+                                <w:lang w:val="fr-CH"/>
+                              </w:rPr>
+                              <w:t>8000\?action=</w:t>
+                            </w:r>
+                            <w:proofErr w:type="spellStart"/>
+                            <w:r>
+                              <w:rPr>
+                                <w:lang w:val="fr-CH"/>
+                              </w:rPr>
+                              <w:t>unittests</w:t>
+                            </w:r>
+                            <w:proofErr w:type="spellEnd"/>
                           </w:p>
                         </w:txbxContent>
                       </wps:txbx>
@@ -13125,12 +14217,28 @@
                           <w:lang w:val="fr-CH"/>
                         </w:rPr>
                       </w:pPr>
+                      <w:proofErr w:type="gramStart"/>
                       <w:r>
                         <w:rPr>
                           <w:lang w:val="fr-CH"/>
                         </w:rPr>
-                        <w:t>http:\\localhost:8000\?action=unittests</w:t>
+                        <w:t>http:\\localhost:</w:t>
                       </w:r>
+                      <w:proofErr w:type="gramEnd"/>
+                      <w:r>
+                        <w:rPr>
+                          <w:lang w:val="fr-CH"/>
+                        </w:rPr>
+                        <w:t>8000\?action=</w:t>
+                      </w:r>
+                      <w:proofErr w:type="spellStart"/>
+                      <w:r>
+                        <w:rPr>
+                          <w:lang w:val="fr-CH"/>
+                        </w:rPr>
+                        <w:t>unittests</w:t>
+                      </w:r>
+                      <w:proofErr w:type="spellEnd"/>
                     </w:p>
                   </w:txbxContent>
                 </v:textbox>
@@ -13180,7 +14288,15 @@
       <w:bookmarkStart w:id="65" w:name="_Configurer_l’adresse_email"/>
       <w:bookmarkEnd w:id="65"/>
       <w:r>
-        <w:t>Configurer l’adresse mail « ADMIN »</w:t>
+        <w:t xml:space="preserve">Configurer l’adresse </w:t>
+      </w:r>
+      <w:proofErr w:type="gramStart"/>
+      <w:r>
+        <w:t>mail</w:t>
+      </w:r>
+      <w:proofErr w:type="gramEnd"/>
+      <w:r>
+        <w:t xml:space="preserve"> « ADMIN »</w:t>
       </w:r>
     </w:p>
     <w:p/>
@@ -13252,13 +14368,7 @@
         </w:numPr>
       </w:pPr>
       <w:r>
-        <w:t>Dans la barre latérale gauche, cliquez sur "Sécurité".</w:t>
-      </w:r>
-      <w:r>
-        <w:t xml:space="preserve"> </w:t>
-      </w:r>
-      <w:r>
-        <w:t>Activer la validation en deux étapes :</w:t>
+        <w:t>Dans la barre latérale gauche, cliquez sur "Sécurité". Activer la validation en deux étapes :</w:t>
       </w:r>
     </w:p>
     <w:p/>
@@ -13382,7 +14492,15 @@
         </w:numPr>
       </w:pPr>
       <w:r>
-        <w:t>Dans la page "Mots de passe des applications", choisissez l'application et l'appareil pour lesquels vous voulez générer le mot de passe. Par exemple, choisissez "Autre (personnalisé)" et nommez votre application (ex : "PHPMailer").</w:t>
+        <w:t>Dans la page "Mots de passe des applications", choisissez l'application et l'appareil pour lesquels vous voulez générer le mot de passe. Par exemple, choisissez "Autre (personnalisé)" et nommez votre application (ex : "</w:t>
+      </w:r>
+      <w:proofErr w:type="spellStart"/>
+      <w:r>
+        <w:t>PHPMailer</w:t>
+      </w:r>
+      <w:proofErr w:type="spellEnd"/>
+      <w:r>
+        <w:t>").</w:t>
       </w:r>
     </w:p>
     <w:p>
@@ -13436,13 +14554,49 @@
           <w:u w:val="none"/>
         </w:rPr>
         <w:lastRenderedPageBreak/>
-        <w:t>Utiliser le mot de passe d'application dans PHPMailer</w:t>
-      </w:r>
+        <w:t xml:space="preserve">Utiliser le mot de passe d'application dans </w:t>
+      </w:r>
+      <w:proofErr w:type="spellStart"/>
+      <w:r>
+        <w:rPr>
+          <w:b/>
+          <w:bCs/>
+          <w:i w:val="0"/>
+          <w:iCs/>
+          <w:u w:val="none"/>
+        </w:rPr>
+        <w:t>PHPMailer</w:t>
+      </w:r>
+      <w:proofErr w:type="spellEnd"/>
     </w:p>
     <w:p/>
     <w:p>
       <w:r>
-        <w:t>Assurez-vous d'avoir installé PHPMailer via Composer ou en téléchargeant directement les fichiers. Ensuite, configurez PHPMailer avec les paramètres Gmail et le mot de passe d'application généré</w:t>
+        <w:t xml:space="preserve">Assurez-vous d'avoir installé </w:t>
+      </w:r>
+      <w:proofErr w:type="spellStart"/>
+      <w:r>
+        <w:t>PHPMailer</w:t>
+      </w:r>
+      <w:proofErr w:type="spellEnd"/>
+      <w:r>
+        <w:t xml:space="preserve"> via Composer ou en téléchargeant </w:t>
+      </w:r>
+      <w:proofErr w:type="gramStart"/>
+      <w:r>
+        <w:t>directement</w:t>
+      </w:r>
+      <w:proofErr w:type="gramEnd"/>
+      <w:r>
+        <w:t xml:space="preserve"> les fichiers. Ensuite, configurez </w:t>
+      </w:r>
+      <w:proofErr w:type="spellStart"/>
+      <w:r>
+        <w:t>PHPMailer</w:t>
+      </w:r>
+      <w:proofErr w:type="spellEnd"/>
+      <w:r>
+        <w:t xml:space="preserve"> avec les paramètres Gmail et le mot de passe d'application généré</w:t>
       </w:r>
       <w:r>
         <w:t>.</w:t>
@@ -13450,7 +14604,23 @@
     </w:p>
     <w:p>
       <w:r>
-        <w:t>Créer un fichier credentials-mail depuis example et ensuite insérer les informations dedans.</w:t>
+        <w:t xml:space="preserve">Créer un fichier </w:t>
+      </w:r>
+      <w:proofErr w:type="spellStart"/>
+      <w:r>
+        <w:t>credentials</w:t>
+      </w:r>
+      <w:proofErr w:type="spellEnd"/>
+      <w:r>
+        <w:t xml:space="preserve">-mail depuis </w:t>
+      </w:r>
+      <w:proofErr w:type="spellStart"/>
+      <w:r>
+        <w:t>example</w:t>
+      </w:r>
+      <w:proofErr w:type="spellEnd"/>
+      <w:r>
+        <w:t xml:space="preserve"> et ensuite insérer les informations dedans.</w:t>
       </w:r>
     </w:p>
     <w:p/>
@@ -13507,6 +14677,7 @@
         </w:rPr>
       </w:pPr>
       <w:bookmarkStart w:id="69" w:name="_Toc167279134"/>
+      <w:proofErr w:type="spellStart"/>
       <w:r>
         <w:rPr>
           <w:lang w:val="fr-CH"/>
@@ -13514,6 +14685,7 @@
         <w:t>Token</w:t>
       </w:r>
       <w:bookmarkEnd w:id="69"/>
+      <w:proofErr w:type="spellEnd"/>
     </w:p>
     <w:p>
       <w:pPr>
@@ -13532,7 +14704,49 @@
         <w:rPr>
           <w:lang w:val="fr-CH"/>
         </w:rPr>
-        <w:t>Normalement ont inclus une nouvelle table qui stocke les tokens mais dans la base de données puisqu’on n’a pas besoin d’avoir un historique des tokens généré on préfèrera l’inclure dans la table users directement.</w:t>
+        <w:t xml:space="preserve">Normalement ont inclus une nouvelle table qui stocke les </w:t>
+      </w:r>
+      <w:proofErr w:type="spellStart"/>
+      <w:r>
+        <w:rPr>
+          <w:lang w:val="fr-CH"/>
+        </w:rPr>
+        <w:t>tokens</w:t>
+      </w:r>
+      <w:proofErr w:type="spellEnd"/>
+      <w:r>
+        <w:rPr>
+          <w:lang w:val="fr-CH"/>
+        </w:rPr>
+        <w:t xml:space="preserve"> mais dans la base de données puisqu’on n’a pas besoin d’avoir un historique des </w:t>
+      </w:r>
+      <w:proofErr w:type="spellStart"/>
+      <w:r>
+        <w:rPr>
+          <w:lang w:val="fr-CH"/>
+        </w:rPr>
+        <w:t>tokens</w:t>
+      </w:r>
+      <w:proofErr w:type="spellEnd"/>
+      <w:r>
+        <w:rPr>
+          <w:lang w:val="fr-CH"/>
+        </w:rPr>
+        <w:t xml:space="preserve"> généré on préfèrera l’inclure dans la table </w:t>
+      </w:r>
+      <w:proofErr w:type="spellStart"/>
+      <w:r>
+        <w:rPr>
+          <w:lang w:val="fr-CH"/>
+        </w:rPr>
+        <w:t>users</w:t>
+      </w:r>
+      <w:proofErr w:type="spellEnd"/>
+      <w:r>
+        <w:rPr>
+          <w:lang w:val="fr-CH"/>
+        </w:rPr>
+        <w:t xml:space="preserve"> directement.</w:t>
       </w:r>
     </w:p>
     <w:p>
@@ -13616,12 +14830,14 @@
           <w:lang w:val="fr-CH"/>
         </w:rPr>
       </w:pPr>
+      <w:proofErr w:type="spellStart"/>
       <w:r>
         <w:rPr>
           <w:lang w:val="fr-CH"/>
         </w:rPr>
         <w:t>PHPMailer</w:t>
       </w:r>
+      <w:proofErr w:type="spellEnd"/>
     </w:p>
     <w:p>
       <w:pPr>
@@ -13640,20 +14856,36 @@
         <w:rPr>
           <w:lang w:val="fr-CH"/>
         </w:rPr>
-        <w:t xml:space="preserve">Lors de toute envois de mail pour se projet j’ai implémenter et utilisé </w:t>
-      </w:r>
+        <w:t xml:space="preserve">Lors de toute envois de mail pour </w:t>
+      </w:r>
+      <w:proofErr w:type="spellStart"/>
       <w:r>
         <w:rPr>
           <w:lang w:val="fr-CH"/>
         </w:rPr>
+        <w:t>se</w:t>
+      </w:r>
+      <w:proofErr w:type="spellEnd"/>
+      <w:r>
+        <w:rPr>
+          <w:lang w:val="fr-CH"/>
+        </w:rPr>
+        <w:t xml:space="preserve"> projet j’ai implémenter et utilisé </w:t>
+      </w:r>
+      <w:r>
+        <w:rPr>
+          <w:lang w:val="fr-CH"/>
+        </w:rPr>
         <w:t xml:space="preserve">la librairie </w:t>
       </w:r>
+      <w:proofErr w:type="spellStart"/>
       <w:r>
         <w:rPr>
           <w:lang w:val="fr-CH"/>
         </w:rPr>
         <w:t>PHPMailer</w:t>
       </w:r>
+      <w:proofErr w:type="spellEnd"/>
       <w:r>
         <w:rPr>
           <w:lang w:val="fr-CH"/>
@@ -13666,14 +14898,7 @@
             <w:rStyle w:val="Lienhypertexte"/>
             <w:lang w:val="fr-CH"/>
           </w:rPr>
-          <w:t>ic</w:t>
-        </w:r>
-        <w:r>
-          <w:rPr>
-            <w:rStyle w:val="Lienhypertexte"/>
-            <w:lang w:val="fr-CH"/>
-          </w:rPr>
-          <w:t>i</w:t>
+          <w:t>ici</w:t>
         </w:r>
       </w:hyperlink>
       <w:r>
@@ -13824,7 +15049,15 @@
         </w:numPr>
       </w:pPr>
       <w:r>
-        <w:t xml:space="preserve">Les user stories sont définis sur IceScrum. Tests d’acceptance créer sur chaque </w:t>
+        <w:t xml:space="preserve">Les user stories sont définis sur </w:t>
+      </w:r>
+      <w:proofErr w:type="spellStart"/>
+      <w:r>
+        <w:t>IceScrum</w:t>
+      </w:r>
+      <w:proofErr w:type="spellEnd"/>
+      <w:r>
+        <w:t xml:space="preserve">. Tests d’acceptance créer sur chaque </w:t>
       </w:r>
       <w:r>
         <w:t>user</w:t>
@@ -13872,7 +15105,15 @@
     <w:p/>
     <w:p>
       <w:r>
-        <w:t xml:space="preserve">Puisque j’ai fait un sprint review avant la fin il y a eu des points qui </w:t>
+        <w:t xml:space="preserve">Puisque j’ai fait un sprint </w:t>
+      </w:r>
+      <w:proofErr w:type="spellStart"/>
+      <w:r>
+        <w:t>review</w:t>
+      </w:r>
+      <w:proofErr w:type="spellEnd"/>
+      <w:r>
+        <w:t xml:space="preserve"> avant la fin il y a eu des points qui </w:t>
       </w:r>
       <w:r>
         <w:t>doivent</w:t>
@@ -13887,7 +15128,15 @@
         <w:t>.</w:t>
       </w:r>
       <w:r>
-        <w:t xml:space="preserve"> La partie analyse doit être modifié telles les maquettes, les tests d’acceptance mais en gros 90% a été fait. La discussion a été faites avec le prof lors de la Sprint Review 1. Mercredi 08.05.2024 doit être suffisant de terminer </w:t>
+        <w:t xml:space="preserve"> La partie analyse doit être modifié telles les maquettes, les tests d’acceptance mais en gros 90% a été fait. La discussion a été faites avec le prof lors de la Sprint </w:t>
+      </w:r>
+      <w:proofErr w:type="spellStart"/>
+      <w:r>
+        <w:t>Review</w:t>
+      </w:r>
+      <w:proofErr w:type="spellEnd"/>
+      <w:r>
+        <w:t xml:space="preserve"> 1. Mercredi 08.05.2024 doit être suffisant de terminer </w:t>
       </w:r>
       <w:r>
         <w:t>toutes les modifications</w:t>
@@ -14002,8 +15251,13 @@
     </w:p>
     <w:p/>
     <w:p>
-      <w:r>
-        <w:t xml:space="preserve">Au final : </w:t>
+      <w:proofErr w:type="gramStart"/>
+      <w:r>
+        <w:t>Au final</w:t>
+      </w:r>
+      <w:proofErr w:type="gramEnd"/>
+      <w:r>
+        <w:t xml:space="preserve"> : </w:t>
       </w:r>
     </w:p>
     <w:p/>
@@ -14116,6 +15370,199 @@
     </w:p>
     <w:p/>
     <w:p>
+      <w:r>
+        <w:t>Lors de mon sprint 3, mes objectifs était :</w:t>
+      </w:r>
+    </w:p>
+    <w:p/>
+    <w:p>
+      <w:pPr>
+        <w:pStyle w:val="Paragraphedeliste"/>
+        <w:numPr>
+          <w:ilvl w:val="0"/>
+          <w:numId w:val="47"/>
+        </w:numPr>
+      </w:pPr>
+      <w:r>
+        <w:t>Implémenter Marquage</w:t>
+      </w:r>
+    </w:p>
+    <w:p>
+      <w:pPr>
+        <w:pStyle w:val="Paragraphedeliste"/>
+        <w:numPr>
+          <w:ilvl w:val="0"/>
+          <w:numId w:val="47"/>
+        </w:numPr>
+      </w:pPr>
+      <w:r>
+        <w:t>Arbitrage</w:t>
+      </w:r>
+    </w:p>
+    <w:p>
+      <w:pPr>
+        <w:pStyle w:val="Paragraphedeliste"/>
+        <w:numPr>
+          <w:ilvl w:val="0"/>
+          <w:numId w:val="47"/>
+        </w:numPr>
+      </w:pPr>
+      <w:r>
+        <w:t>Feuille de match</w:t>
+      </w:r>
+    </w:p>
+    <w:p>
+      <w:pPr>
+        <w:pStyle w:val="Paragraphedeliste"/>
+      </w:pPr>
+    </w:p>
+    <w:p>
+      <w:pPr>
+        <w:pStyle w:val="Paragraphedeliste"/>
+        <w:ind w:left="0"/>
+      </w:pPr>
+      <w:proofErr w:type="gramStart"/>
+      <w:r>
+        <w:t>Au final</w:t>
+      </w:r>
+      <w:proofErr w:type="gramEnd"/>
+      <w:r>
+        <w:t xml:space="preserve"> : </w:t>
+      </w:r>
+    </w:p>
+    <w:p>
+      <w:pPr>
+        <w:pStyle w:val="Paragraphedeliste"/>
+        <w:ind w:left="0"/>
+      </w:pPr>
+    </w:p>
+    <w:p>
+      <w:pPr>
+        <w:pStyle w:val="Paragraphedeliste"/>
+        <w:ind w:left="0"/>
+      </w:pPr>
+      <w:r>
+        <w:t xml:space="preserve">Lors d’un sprint « normal » il y a approximativement 21H. Ce sprint là il y avait le lundi de congé, jeudi où j’étais malade et prendre en compte que je n’étais pas dans mon meilleur état physique a cause de la maladie. </w:t>
+      </w:r>
+      <w:r>
+        <w:t xml:space="preserve">Ce qui mon fait au total 12H, 9H </w:t>
+      </w:r>
+      <w:r>
+        <w:lastRenderedPageBreak/>
+        <w:t xml:space="preserve">de moins que d’habitude. Lors du Sprint 2 je n’ai pas réussi à valider la « Gestion des comptes ». Ce qui au total me suis retrouvé à devoir faire 4 user story en 9H. </w:t>
+      </w:r>
+    </w:p>
+    <w:p>
+      <w:pPr>
+        <w:pStyle w:val="Paragraphedeliste"/>
+        <w:ind w:left="0"/>
+      </w:pPr>
+      <w:r>
+        <w:t xml:space="preserve">Le mercredi j’ai eu le temps de corriger la gestion des comptes et finir marquage. Et lors de la matinée juste avant la SR j’ai pu finir Arbitrage. Ce qui veut dire que Feuille de match va se retrouver dans le dernier sprint. Même si je n’ai pas eu beaucoup de temps j’ai pu être efficace. </w:t>
+      </w:r>
+    </w:p>
+    <w:p>
+      <w:pPr>
+        <w:pStyle w:val="Paragraphedeliste"/>
+        <w:ind w:left="0"/>
+      </w:pPr>
+    </w:p>
+    <w:tbl>
+      <w:tblPr>
+        <w:tblStyle w:val="Grilledutableau"/>
+        <w:tblW w:w="0" w:type="auto"/>
+        <w:jc w:val="center"/>
+        <w:tblLook w:val="04A0" w:firstRow="1" w:lastRow="0" w:firstColumn="1" w:lastColumn="0" w:noHBand="0" w:noVBand="1"/>
+      </w:tblPr>
+      <w:tblGrid>
+        <w:gridCol w:w="2265"/>
+        <w:gridCol w:w="2265"/>
+        <w:gridCol w:w="2265"/>
+        <w:gridCol w:w="2265"/>
+      </w:tblGrid>
+      <w:tr>
+        <w:trPr>
+          <w:jc w:val="center"/>
+        </w:trPr>
+        <w:tc>
+          <w:tcPr>
+            <w:tcW w:w="2265" w:type="dxa"/>
+            <w:shd w:val="clear" w:color="auto" w:fill="92D050"/>
+          </w:tcPr>
+          <w:p>
+            <w:pPr>
+              <w:pStyle w:val="Paragraphedeliste"/>
+              <w:ind w:left="0"/>
+              <w:jc w:val="center"/>
+            </w:pPr>
+            <w:r>
+              <w:t>Gestion des comptes</w:t>
+            </w:r>
+          </w:p>
+        </w:tc>
+        <w:tc>
+          <w:tcPr>
+            <w:tcW w:w="2265" w:type="dxa"/>
+            <w:shd w:val="clear" w:color="auto" w:fill="92D050"/>
+          </w:tcPr>
+          <w:p>
+            <w:pPr>
+              <w:pStyle w:val="Paragraphedeliste"/>
+              <w:ind w:left="0"/>
+              <w:jc w:val="center"/>
+            </w:pPr>
+            <w:r>
+              <w:t>Marquage</w:t>
+            </w:r>
+          </w:p>
+        </w:tc>
+        <w:tc>
+          <w:tcPr>
+            <w:tcW w:w="2265" w:type="dxa"/>
+            <w:shd w:val="clear" w:color="auto" w:fill="92D050"/>
+          </w:tcPr>
+          <w:p>
+            <w:pPr>
+              <w:pStyle w:val="Paragraphedeliste"/>
+              <w:ind w:left="0"/>
+              <w:jc w:val="center"/>
+            </w:pPr>
+            <w:r>
+              <w:t>Arbitrage</w:t>
+            </w:r>
+          </w:p>
+        </w:tc>
+        <w:tc>
+          <w:tcPr>
+            <w:tcW w:w="2265" w:type="dxa"/>
+            <w:shd w:val="clear" w:color="auto" w:fill="FF0000"/>
+          </w:tcPr>
+          <w:p>
+            <w:pPr>
+              <w:pStyle w:val="Paragraphedeliste"/>
+              <w:ind w:left="0"/>
+              <w:jc w:val="center"/>
+            </w:pPr>
+            <w:r>
+              <w:t>Feuille de match</w:t>
+            </w:r>
+          </w:p>
+        </w:tc>
+      </w:tr>
+    </w:tbl>
+    <w:p>
+      <w:pPr>
+        <w:pStyle w:val="Paragraphedeliste"/>
+        <w:ind w:left="0"/>
+      </w:pPr>
+    </w:p>
+    <w:p>
+      <w:pPr>
+        <w:pStyle w:val="Paragraphedeliste"/>
+        <w:ind w:left="0"/>
+      </w:pPr>
+    </w:p>
+    <w:p>
       <w:pPr>
         <w:pStyle w:val="Titre4"/>
         <w:rPr>
@@ -14191,7 +15638,13 @@
     <w:p/>
     <w:p>
       <w:r>
-        <w:t>Pour l’Authentification c’est une option qui existe sur presque chaque site internet. Moi qui avais déjà réalisé une authentification ça a été plus simple qu’une personne qui ne l’a pas fait. J’avais juste à copier et modifier et l’adapter a du MVC (ce qui a prit plus de temps que prévu). La complexité de cette user story se repartie en :</w:t>
+        <w:t xml:space="preserve">Pour l’Authentification c’est une option qui existe sur presque chaque site internet. Moi qui avais déjà réalisé une authentification ça a été plus simple qu’une personne qui ne l’a pas fait. J’avais juste à copier et modifier et l’adapter a du MVC (ce qui a </w:t>
+      </w:r>
+      <w:r>
+        <w:t>pris</w:t>
+      </w:r>
+      <w:r>
+        <w:t xml:space="preserve"> plus de temps que prévu). La complexité de cette user story se repartie en :</w:t>
       </w:r>
     </w:p>
     <w:p/>
@@ -14204,9 +15657,13 @@
         </w:numPr>
       </w:pPr>
       <w:r>
-        <w:lastRenderedPageBreak/>
-        <w:t>Comptes users</w:t>
-      </w:r>
+        <w:t xml:space="preserve">Comptes </w:t>
+      </w:r>
+      <w:proofErr w:type="spellStart"/>
+      <w:r>
+        <w:t>users</w:t>
+      </w:r>
+      <w:proofErr w:type="spellEnd"/>
     </w:p>
     <w:p>
       <w:pPr>
@@ -14235,12 +15692,55 @@
     <w:p/>
     <w:p>
       <w:r>
-        <w:t>Pour les comptes users :</w:t>
-      </w:r>
-    </w:p>
-    <w:p>
-      <w:r>
-        <w:t>Les users doivent tous être unique et on doit pouvoir avoir plusieurs façons de récupérer un user. De part son ID, son Token, son Mail, son Username pratiquement tous ses attributs car ils sont presque tous unique. Ce qui a rendu la tâche plus longue et plus compliquée.</w:t>
+        <w:t xml:space="preserve">Pour les comptes </w:t>
+      </w:r>
+      <w:proofErr w:type="spellStart"/>
+      <w:r>
+        <w:t>users</w:t>
+      </w:r>
+      <w:proofErr w:type="spellEnd"/>
+      <w:r>
+        <w:t> :</w:t>
+      </w:r>
+    </w:p>
+    <w:p>
+      <w:r>
+        <w:t xml:space="preserve">Les </w:t>
+      </w:r>
+      <w:proofErr w:type="spellStart"/>
+      <w:r>
+        <w:t>users</w:t>
+      </w:r>
+      <w:proofErr w:type="spellEnd"/>
+      <w:r>
+        <w:t xml:space="preserve"> doivent tous être unique et on doit pouvoir avoir plusieurs façons de récupérer un user. </w:t>
+      </w:r>
+      <w:proofErr w:type="gramStart"/>
+      <w:r>
+        <w:t xml:space="preserve">De </w:t>
+      </w:r>
+      <w:r>
+        <w:t>par</w:t>
+      </w:r>
+      <w:proofErr w:type="gramEnd"/>
+      <w:r>
+        <w:t xml:space="preserve"> son ID, son </w:t>
+      </w:r>
+      <w:proofErr w:type="spellStart"/>
+      <w:r>
+        <w:t>Token</w:t>
+      </w:r>
+      <w:proofErr w:type="spellEnd"/>
+      <w:r>
+        <w:t xml:space="preserve">, son Mail, son </w:t>
+      </w:r>
+      <w:proofErr w:type="spellStart"/>
+      <w:r>
+        <w:t>Username</w:t>
+      </w:r>
+      <w:proofErr w:type="spellEnd"/>
+      <w:r>
+        <w:t xml:space="preserve"> pratiquement tous ses attributs car ils sont presque tous unique. Ce qui a rendu la tâche plus longue et plus compliquée.</w:t>
       </w:r>
     </w:p>
     <w:p/>
@@ -14295,13 +15795,74 @@
         <w:t xml:space="preserve"> pas été très compliqué à convertir.</w:t>
       </w:r>
       <w:r>
-        <w:t xml:space="preserve"> En utilisant PHPMailer qui est une libraire simple d’utilisation ça </w:t>
+        <w:t xml:space="preserve"> En utilisant </w:t>
+      </w:r>
+      <w:proofErr w:type="spellStart"/>
+      <w:r>
+        <w:t>PHPMailer</w:t>
+      </w:r>
+      <w:proofErr w:type="spellEnd"/>
+      <w:r>
+        <w:t xml:space="preserve"> qui est une libraire simple d’utilisation ça </w:t>
       </w:r>
       <w:r>
         <w:t>m’a</w:t>
       </w:r>
       <w:r>
         <w:t xml:space="preserve"> permis de le faire rapidement et bien fait. </w:t>
+      </w:r>
+    </w:p>
+    <w:p/>
+    <w:p>
+      <w:pPr>
+        <w:jc w:val="center"/>
+      </w:pPr>
+      <w:r>
+        <w:rPr>
+          <w:noProof/>
+        </w:rPr>
+        <w:drawing>
+          <wp:inline distT="0" distB="0" distL="0" distR="0" wp14:anchorId="046947C7" wp14:editId="589146F9">
+            <wp:extent cx="1819275" cy="257175"/>
+            <wp:effectExtent l="38100" t="38100" r="47625" b="47625"/>
+            <wp:docPr id="31" name="Image 31"/>
+            <wp:cNvGraphicFramePr>
+              <a:graphicFrameLocks xmlns:a="http://schemas.openxmlformats.org/drawingml/2006/main" noChangeAspect="1"/>
+            </wp:cNvGraphicFramePr>
+            <a:graphic xmlns:a="http://schemas.openxmlformats.org/drawingml/2006/main">
+              <a:graphicData uri="http://schemas.openxmlformats.org/drawingml/2006/picture">
+                <pic:pic xmlns:pic="http://schemas.openxmlformats.org/drawingml/2006/picture">
+                  <pic:nvPicPr>
+                    <pic:cNvPr id="1" name=""/>
+                    <pic:cNvPicPr/>
+                  </pic:nvPicPr>
+                  <pic:blipFill>
+                    <a:blip r:embed="rId42"/>
+                    <a:stretch>
+                      <a:fillRect/>
+                    </a:stretch>
+                  </pic:blipFill>
+                  <pic:spPr>
+                    <a:xfrm>
+                      <a:off x="0" y="0"/>
+                      <a:ext cx="1819275" cy="257175"/>
+                    </a:xfrm>
+                    <a:prstGeom prst="rect">
+                      <a:avLst/>
+                    </a:prstGeom>
+                    <a:ln w="38100">
+                      <a:solidFill>
+                        <a:schemeClr val="accent6">
+                          <a:lumMod val="75000"/>
+                        </a:schemeClr>
+                      </a:solidFill>
+                    </a:ln>
+                  </pic:spPr>
+                </pic:pic>
+              </a:graphicData>
+            </a:graphic>
+          </wp:inline>
+        </w:drawing>
       </w:r>
     </w:p>
     <w:p>
@@ -14331,6 +15892,7 @@
           <w:iCs/>
           <w:u w:val="none"/>
         </w:rPr>
+        <w:lastRenderedPageBreak/>
         <w:t>Gestion des comptes</w:t>
       </w:r>
     </w:p>
@@ -14343,8 +15905,13 @@
         <w:t xml:space="preserve">faisais </w:t>
       </w:r>
       <w:r>
-        <w:t>petit à petit. Alors je dis que c’était simple mais c’est je pense à mon avis la plus grande des user stories que j’avais, simple mais long. Pour cette user story j’ai eu beaucoup de SQL et parfois des vues à effectuer, pour gagner du temps sur ses tâches qui prennent normalement énormément de temps j’ai utilisé ChatGPT</w:t>
-      </w:r>
+        <w:t xml:space="preserve">petit à petit. Alors je dis que c’était simple mais c’est je pense à mon avis la plus grande des user stories que j’avais, simple mais long. Pour cette user story j’ai eu beaucoup de SQL et parfois des vues à effectuer, pour gagner du temps sur ses tâches qui prennent normalement énormément de temps j’ai utilisé </w:t>
+      </w:r>
+      <w:proofErr w:type="spellStart"/>
+      <w:r>
+        <w:t>ChatGPT</w:t>
+      </w:r>
+      <w:proofErr w:type="spellEnd"/>
       <w:r>
         <w:t>.</w:t>
       </w:r>
@@ -14365,6 +15932,258 @@
       </w:r>
       <w:r>
         <w:t>.</w:t>
+      </w:r>
+    </w:p>
+    <w:p/>
+    <w:p>
+      <w:pPr>
+        <w:jc w:val="center"/>
+      </w:pPr>
+      <w:r>
+        <w:rPr>
+          <w:noProof/>
+        </w:rPr>
+        <w:drawing>
+          <wp:inline distT="0" distB="0" distL="0" distR="0" wp14:anchorId="4081FF6E" wp14:editId="0A778125">
+            <wp:extent cx="1847850" cy="247650"/>
+            <wp:effectExtent l="38100" t="38100" r="38100" b="38100"/>
+            <wp:docPr id="40" name="Image 40"/>
+            <wp:cNvGraphicFramePr>
+              <a:graphicFrameLocks xmlns:a="http://schemas.openxmlformats.org/drawingml/2006/main" noChangeAspect="1"/>
+            </wp:cNvGraphicFramePr>
+            <a:graphic xmlns:a="http://schemas.openxmlformats.org/drawingml/2006/main">
+              <a:graphicData uri="http://schemas.openxmlformats.org/drawingml/2006/picture">
+                <pic:pic xmlns:pic="http://schemas.openxmlformats.org/drawingml/2006/picture">
+                  <pic:nvPicPr>
+                    <pic:cNvPr id="1" name=""/>
+                    <pic:cNvPicPr/>
+                  </pic:nvPicPr>
+                  <pic:blipFill>
+                    <a:blip r:embed="rId43"/>
+                    <a:stretch>
+                      <a:fillRect/>
+                    </a:stretch>
+                  </pic:blipFill>
+                  <pic:spPr>
+                    <a:xfrm>
+                      <a:off x="0" y="0"/>
+                      <a:ext cx="1847850" cy="247650"/>
+                    </a:xfrm>
+                    <a:prstGeom prst="rect">
+                      <a:avLst/>
+                    </a:prstGeom>
+                    <a:ln w="38100">
+                      <a:solidFill>
+                        <a:schemeClr val="accent6">
+                          <a:lumMod val="75000"/>
+                        </a:schemeClr>
+                      </a:solidFill>
+                    </a:ln>
+                  </pic:spPr>
+                </pic:pic>
+              </a:graphicData>
+            </a:graphic>
+          </wp:inline>
+        </w:drawing>
+      </w:r>
+    </w:p>
+    <w:p/>
+    <w:p>
+      <w:pPr>
+        <w:pStyle w:val="Titre4"/>
+        <w:rPr>
+          <w:b/>
+          <w:bCs/>
+          <w:i w:val="0"/>
+          <w:iCs/>
+          <w:u w:val="none"/>
+        </w:rPr>
+      </w:pPr>
+      <w:r>
+        <w:rPr>
+          <w:b/>
+          <w:bCs/>
+          <w:i w:val="0"/>
+          <w:iCs/>
+          <w:u w:val="none"/>
+        </w:rPr>
+        <w:t>Marquage</w:t>
+      </w:r>
+    </w:p>
+    <w:p/>
+    <w:p>
+      <w:r>
+        <w:t xml:space="preserve">Lorsqu’un user veut marquer des points sur un match il faut que cet utilisateur </w:t>
+      </w:r>
+      <w:r>
+        <w:t>ait</w:t>
+      </w:r>
+      <w:r>
+        <w:t xml:space="preserve"> le rôle de « marqueur » et qu’il s’authentifie avant. </w:t>
+      </w:r>
+      <w:r>
+        <w:t xml:space="preserve">Pour sa complexité je la mettrai 2 -ème car elle a été long à implémenter. Lu comme ça on ne comprend pas cette complexité mais principalement du a des erreurs et des bugs cette user story ma pris beaucoup plus de temps que prévu. Quand on suit la logique de l’analyse c’est simple. Mais des changements dans le code comme pour s’adapter a si c’est un Arbitre (car c’est le même fonctionnement) est principalement le pourquoi de </w:t>
+      </w:r>
+      <w:r>
+        <w:t>sa</w:t>
+      </w:r>
+      <w:r>
+        <w:t xml:space="preserve"> difficulté.</w:t>
+      </w:r>
+    </w:p>
+    <w:p/>
+    <w:p>
+      <w:pPr>
+        <w:jc w:val="center"/>
+      </w:pPr>
+      <w:r>
+        <w:rPr>
+          <w:noProof/>
+        </w:rPr>
+        <w:drawing>
+          <wp:inline distT="0" distB="0" distL="0" distR="0" wp14:anchorId="535CC469" wp14:editId="1CB7BBB2">
+            <wp:extent cx="1781175" cy="266700"/>
+            <wp:effectExtent l="38100" t="38100" r="47625" b="38100"/>
+            <wp:docPr id="43" name="Image 43"/>
+            <wp:cNvGraphicFramePr>
+              <a:graphicFrameLocks xmlns:a="http://schemas.openxmlformats.org/drawingml/2006/main" noChangeAspect="1"/>
+            </wp:cNvGraphicFramePr>
+            <a:graphic xmlns:a="http://schemas.openxmlformats.org/drawingml/2006/main">
+              <a:graphicData uri="http://schemas.openxmlformats.org/drawingml/2006/picture">
+                <pic:pic xmlns:pic="http://schemas.openxmlformats.org/drawingml/2006/picture">
+                  <pic:nvPicPr>
+                    <pic:cNvPr id="1" name=""/>
+                    <pic:cNvPicPr/>
+                  </pic:nvPicPr>
+                  <pic:blipFill>
+                    <a:blip r:embed="rId44"/>
+                    <a:stretch>
+                      <a:fillRect/>
+                    </a:stretch>
+                  </pic:blipFill>
+                  <pic:spPr>
+                    <a:xfrm>
+                      <a:off x="0" y="0"/>
+                      <a:ext cx="1781175" cy="266700"/>
+                    </a:xfrm>
+                    <a:prstGeom prst="rect">
+                      <a:avLst/>
+                    </a:prstGeom>
+                    <a:ln w="38100">
+                      <a:solidFill>
+                        <a:schemeClr val="accent6">
+                          <a:lumMod val="75000"/>
+                        </a:schemeClr>
+                      </a:solidFill>
+                    </a:ln>
+                  </pic:spPr>
+                </pic:pic>
+              </a:graphicData>
+            </a:graphic>
+          </wp:inline>
+        </w:drawing>
+      </w:r>
+    </w:p>
+    <w:p/>
+    <w:p>
+      <w:pPr>
+        <w:pStyle w:val="Titre4"/>
+        <w:rPr>
+          <w:b/>
+          <w:bCs/>
+          <w:i w:val="0"/>
+          <w:iCs/>
+          <w:u w:val="none"/>
+        </w:rPr>
+      </w:pPr>
+      <w:r>
+        <w:rPr>
+          <w:b/>
+          <w:bCs/>
+          <w:i w:val="0"/>
+          <w:iCs/>
+          <w:u w:val="none"/>
+        </w:rPr>
+        <w:t>Arbitrage</w:t>
+      </w:r>
+    </w:p>
+    <w:p/>
+    <w:p>
+      <w:r>
+        <w:t>Très simple à mettre en place car</w:t>
+      </w:r>
+      <w:r>
+        <w:t xml:space="preserve"> c’était le même principe que Marquage et tout était créer du-coup je n’avais qu’à copier. 2, 3 bugs sont venus mais tout a été régler rapidement et bien fais</w:t>
+      </w:r>
+    </w:p>
+    <w:p/>
+    <w:p>
+      <w:pPr>
+        <w:jc w:val="center"/>
+      </w:pPr>
+      <w:r>
+        <w:rPr>
+          <w:noProof/>
+        </w:rPr>
+        <w:drawing>
+          <wp:inline distT="0" distB="0" distL="0" distR="0" wp14:anchorId="65933A74" wp14:editId="5725F665">
+            <wp:extent cx="1819275" cy="247650"/>
+            <wp:effectExtent l="38100" t="38100" r="47625" b="38100"/>
+            <wp:docPr id="44" name="Image 44"/>
+            <wp:cNvGraphicFramePr>
+              <a:graphicFrameLocks xmlns:a="http://schemas.openxmlformats.org/drawingml/2006/main" noChangeAspect="1"/>
+            </wp:cNvGraphicFramePr>
+            <a:graphic xmlns:a="http://schemas.openxmlformats.org/drawingml/2006/main">
+              <a:graphicData uri="http://schemas.openxmlformats.org/drawingml/2006/picture">
+                <pic:pic xmlns:pic="http://schemas.openxmlformats.org/drawingml/2006/picture">
+                  <pic:nvPicPr>
+                    <pic:cNvPr id="1" name=""/>
+                    <pic:cNvPicPr/>
+                  </pic:nvPicPr>
+                  <pic:blipFill>
+                    <a:blip r:embed="rId45"/>
+                    <a:stretch>
+                      <a:fillRect/>
+                    </a:stretch>
+                  </pic:blipFill>
+                  <pic:spPr>
+                    <a:xfrm>
+                      <a:off x="0" y="0"/>
+                      <a:ext cx="1819275" cy="247650"/>
+                    </a:xfrm>
+                    <a:prstGeom prst="rect">
+                      <a:avLst/>
+                    </a:prstGeom>
+                    <a:ln w="38100">
+                      <a:solidFill>
+                        <a:schemeClr val="accent6">
+                          <a:lumMod val="75000"/>
+                        </a:schemeClr>
+                      </a:solidFill>
+                    </a:ln>
+                  </pic:spPr>
+                </pic:pic>
+              </a:graphicData>
+            </a:graphic>
+          </wp:inline>
+        </w:drawing>
+      </w:r>
+    </w:p>
+    <w:p/>
+    <w:p/>
+    <w:p>
+      <w:pPr>
+        <w:pStyle w:val="Titre4"/>
+      </w:pPr>
+      <w:r>
+        <w:rPr>
+          <w:b/>
+          <w:bCs/>
+          <w:i w:val="0"/>
+          <w:iCs/>
+          <w:u w:val="none"/>
+        </w:rPr>
+        <w:t>Feuille de match</w:t>
       </w:r>
     </w:p>
     <w:p>
@@ -14401,9 +16220,11 @@
           <w:numId w:val="46"/>
         </w:numPr>
       </w:pPr>
+      <w:proofErr w:type="spellStart"/>
       <w:r>
         <w:t>DBeaver</w:t>
       </w:r>
+      <w:proofErr w:type="spellEnd"/>
     </w:p>
     <w:p>
       <w:pPr>
@@ -14425,8 +16246,13 @@
           <w:numId w:val="46"/>
         </w:numPr>
       </w:pPr>
-      <w:r>
-        <w:t>Github Desktop</w:t>
+      <w:proofErr w:type="spellStart"/>
+      <w:r>
+        <w:t>Github</w:t>
+      </w:r>
+      <w:proofErr w:type="spellEnd"/>
+      <w:r>
+        <w:t xml:space="preserve"> Desktop</w:t>
       </w:r>
     </w:p>
     <w:p>
@@ -14449,9 +16275,12 @@
           <w:numId w:val="46"/>
         </w:numPr>
       </w:pPr>
-      <w:r>
+      <w:proofErr w:type="spellStart"/>
+      <w:r>
+        <w:lastRenderedPageBreak/>
         <w:t>IceScrum</w:t>
       </w:r>
+      <w:proofErr w:type="spellEnd"/>
     </w:p>
     <w:p/>
     <w:p>
@@ -14483,7 +16312,6 @@
           <w:iCs/>
           <w:u w:val="none"/>
         </w:rPr>
-        <w:lastRenderedPageBreak/>
         <w:t>Mise en place de l’environnement de test</w:t>
       </w:r>
     </w:p>
@@ -14734,7 +16562,31 @@
           <w:rFonts w:cs="Arial"/>
           <w:iCs/>
         </w:rPr>
-        <w:t xml:space="preserve">Lorsque je l’utiliserai dans GitHub j’intégrerai un commentaire lorsque ChatGPT a été utilisé, pour le SQL, le CSS et débogage seront les endroits où je l’utiliserai. Exemple : </w:t>
+        <w:t xml:space="preserve">Lorsque je l’utiliserai dans GitHub j’intégrerai un commentaire lorsque </w:t>
+      </w:r>
+      <w:proofErr w:type="spellStart"/>
+      <w:r>
+        <w:rPr>
+          <w:rFonts w:cs="Arial"/>
+          <w:iCs/>
+        </w:rPr>
+        <w:t>ChatGPT</w:t>
+      </w:r>
+      <w:proofErr w:type="spellEnd"/>
+      <w:r>
+        <w:rPr>
+          <w:rFonts w:cs="Arial"/>
+          <w:iCs/>
+        </w:rPr>
+        <w:t xml:space="preserve"> a été utilisé, pour le SQL, le CSS et débogage seront les endroits où je </w:t>
+      </w:r>
+      <w:r>
+        <w:rPr>
+          <w:rFonts w:cs="Arial"/>
+          <w:iCs/>
+        </w:rPr>
+        <w:lastRenderedPageBreak/>
+        <w:t xml:space="preserve">l’utiliserai. Exemple : </w:t>
       </w:r>
       <w:r>
         <w:rPr>
@@ -14756,7 +16608,7 @@
                     <pic:cNvPicPr/>
                   </pic:nvPicPr>
                   <pic:blipFill>
-                    <a:blip r:embed="rId42"/>
+                    <a:blip r:embed="rId46"/>
                     <a:stretch>
                       <a:fillRect/>
                     </a:stretch>
@@ -15017,8 +16869,13 @@
     <w:p/>
     <w:p>
       <w:r>
-        <w:t>Journal de travail générer par l’outil IceTools</w:t>
-      </w:r>
+        <w:t xml:space="preserve">Journal de travail générer par l’outil </w:t>
+      </w:r>
+      <w:proofErr w:type="spellStart"/>
+      <w:r>
+        <w:t>IceTools</w:t>
+      </w:r>
+      <w:proofErr w:type="spellEnd"/>
     </w:p>
     <w:p/>
     <w:p>
@@ -15092,8 +16949,8 @@
     <w:p/>
     <w:p/>
     <w:sectPr>
-      <w:headerReference w:type="default" r:id="rId43"/>
-      <w:footerReference w:type="default" r:id="rId44"/>
+      <w:headerReference w:type="default" r:id="rId47"/>
+      <w:footerReference w:type="default" r:id="rId48"/>
       <w:pgSz w:w="11906" w:h="16838" w:code="9"/>
       <w:pgMar w:top="1418" w:right="1418" w:bottom="1418" w:left="1418" w:header="720" w:footer="720" w:gutter="0"/>
       <w:cols w:space="720"/>
@@ -15953,12 +17810,21 @@
         <w:szCs w:val="16"/>
       </w:rPr>
     </w:pPr>
+    <w:proofErr w:type="gramStart"/>
     <w:r>
       <w:rPr>
         <w:sz w:val="16"/>
         <w:szCs w:val="16"/>
       </w:rPr>
-      <w:t>i-CQ VD Octobre 2010</w:t>
+      <w:t>i</w:t>
+    </w:r>
+    <w:proofErr w:type="gramEnd"/>
+    <w:r>
+      <w:rPr>
+        <w:sz w:val="16"/>
+        <w:szCs w:val="16"/>
+      </w:rPr>
+      <w:t>-CQ VD Octobre 2010</w:t>
     </w:r>
     <w:r>
       <w:rPr>
@@ -16014,7 +17880,23 @@
         <w:szCs w:val="16"/>
       </w:rPr>
       <w:tab/>
-      <w:t>Dernière modif : 02.12.2010</w:t>
+      <w:t xml:space="preserve">Dernière </w:t>
+    </w:r>
+    <w:proofErr w:type="spellStart"/>
+    <w:r>
+      <w:rPr>
+        <w:sz w:val="16"/>
+        <w:szCs w:val="16"/>
+      </w:rPr>
+      <w:t>modif</w:t>
+    </w:r>
+    <w:proofErr w:type="spellEnd"/>
+    <w:r>
+      <w:rPr>
+        <w:sz w:val="16"/>
+        <w:szCs w:val="16"/>
+      </w:rPr>
+      <w:t> : 02.12.2010</w:t>
     </w:r>
     <w:r>
       <w:rPr>
@@ -20374,6 +22256,119 @@
     </w:lvl>
   </w:abstractNum>
   <w:abstractNum w:abstractNumId="37" w15:restartNumberingAfterBreak="0">
+    <w:nsid w:val="6E15621B"/>
+    <w:multiLevelType w:val="hybridMultilevel"/>
+    <w:tmpl w:val="D38E8EB8"/>
+    <w:lvl w:ilvl="0" w:tplc="100C0001">
+      <w:start w:val="1"/>
+      <w:numFmt w:val="bullet"/>
+      <w:lvlText w:val=""/>
+      <w:lvlJc w:val="left"/>
+      <w:pPr>
+        <w:ind w:left="720" w:hanging="360"/>
+      </w:pPr>
+      <w:rPr>
+        <w:rFonts w:ascii="Symbol" w:hAnsi="Symbol" w:hint="default"/>
+      </w:rPr>
+    </w:lvl>
+    <w:lvl w:ilvl="1" w:tplc="100C0003" w:tentative="1">
+      <w:start w:val="1"/>
+      <w:numFmt w:val="bullet"/>
+      <w:lvlText w:val="o"/>
+      <w:lvlJc w:val="left"/>
+      <w:pPr>
+        <w:ind w:left="1440" w:hanging="360"/>
+      </w:pPr>
+      <w:rPr>
+        <w:rFonts w:ascii="Courier New" w:hAnsi="Courier New" w:cs="Courier New" w:hint="default"/>
+      </w:rPr>
+    </w:lvl>
+    <w:lvl w:ilvl="2" w:tplc="100C0005" w:tentative="1">
+      <w:start w:val="1"/>
+      <w:numFmt w:val="bullet"/>
+      <w:lvlText w:val=""/>
+      <w:lvlJc w:val="left"/>
+      <w:pPr>
+        <w:ind w:left="2160" w:hanging="360"/>
+      </w:pPr>
+      <w:rPr>
+        <w:rFonts w:ascii="Wingdings" w:hAnsi="Wingdings" w:hint="default"/>
+      </w:rPr>
+    </w:lvl>
+    <w:lvl w:ilvl="3" w:tplc="100C0001" w:tentative="1">
+      <w:start w:val="1"/>
+      <w:numFmt w:val="bullet"/>
+      <w:lvlText w:val=""/>
+      <w:lvlJc w:val="left"/>
+      <w:pPr>
+        <w:ind w:left="2880" w:hanging="360"/>
+      </w:pPr>
+      <w:rPr>
+        <w:rFonts w:ascii="Symbol" w:hAnsi="Symbol" w:hint="default"/>
+      </w:rPr>
+    </w:lvl>
+    <w:lvl w:ilvl="4" w:tplc="100C0003" w:tentative="1">
+      <w:start w:val="1"/>
+      <w:numFmt w:val="bullet"/>
+      <w:lvlText w:val="o"/>
+      <w:lvlJc w:val="left"/>
+      <w:pPr>
+        <w:ind w:left="3600" w:hanging="360"/>
+      </w:pPr>
+      <w:rPr>
+        <w:rFonts w:ascii="Courier New" w:hAnsi="Courier New" w:cs="Courier New" w:hint="default"/>
+      </w:rPr>
+    </w:lvl>
+    <w:lvl w:ilvl="5" w:tplc="100C0005" w:tentative="1">
+      <w:start w:val="1"/>
+      <w:numFmt w:val="bullet"/>
+      <w:lvlText w:val=""/>
+      <w:lvlJc w:val="left"/>
+      <w:pPr>
+        <w:ind w:left="4320" w:hanging="360"/>
+      </w:pPr>
+      <w:rPr>
+        <w:rFonts w:ascii="Wingdings" w:hAnsi="Wingdings" w:hint="default"/>
+      </w:rPr>
+    </w:lvl>
+    <w:lvl w:ilvl="6" w:tplc="100C0001" w:tentative="1">
+      <w:start w:val="1"/>
+      <w:numFmt w:val="bullet"/>
+      <w:lvlText w:val=""/>
+      <w:lvlJc w:val="left"/>
+      <w:pPr>
+        <w:ind w:left="5040" w:hanging="360"/>
+      </w:pPr>
+      <w:rPr>
+        <w:rFonts w:ascii="Symbol" w:hAnsi="Symbol" w:hint="default"/>
+      </w:rPr>
+    </w:lvl>
+    <w:lvl w:ilvl="7" w:tplc="100C0003" w:tentative="1">
+      <w:start w:val="1"/>
+      <w:numFmt w:val="bullet"/>
+      <w:lvlText w:val="o"/>
+      <w:lvlJc w:val="left"/>
+      <w:pPr>
+        <w:ind w:left="5760" w:hanging="360"/>
+      </w:pPr>
+      <w:rPr>
+        <w:rFonts w:ascii="Courier New" w:hAnsi="Courier New" w:cs="Courier New" w:hint="default"/>
+      </w:rPr>
+    </w:lvl>
+    <w:lvl w:ilvl="8" w:tplc="100C0005" w:tentative="1">
+      <w:start w:val="1"/>
+      <w:numFmt w:val="bullet"/>
+      <w:lvlText w:val=""/>
+      <w:lvlJc w:val="left"/>
+      <w:pPr>
+        <w:ind w:left="6480" w:hanging="360"/>
+      </w:pPr>
+      <w:rPr>
+        <w:rFonts w:ascii="Wingdings" w:hAnsi="Wingdings" w:hint="default"/>
+      </w:rPr>
+    </w:lvl>
+  </w:abstractNum>
+  <w:abstractNum w:abstractNumId="38" w15:restartNumberingAfterBreak="0">
     <w:nsid w:val="6EB01C0D"/>
     <w:multiLevelType w:val="hybridMultilevel"/>
     <w:tmpl w:val="C4A44D9A"/>
@@ -20486,7 +22481,7 @@
       </w:rPr>
     </w:lvl>
   </w:abstractNum>
-  <w:abstractNum w:abstractNumId="38" w15:restartNumberingAfterBreak="0">
+  <w:abstractNum w:abstractNumId="39" w15:restartNumberingAfterBreak="0">
     <w:nsid w:val="71E06583"/>
     <w:multiLevelType w:val="hybridMultilevel"/>
     <w:tmpl w:val="26C81FCE"/>
@@ -20626,7 +22621,7 @@
       </w:rPr>
     </w:lvl>
   </w:abstractNum>
-  <w:abstractNum w:abstractNumId="39" w15:restartNumberingAfterBreak="0">
+  <w:abstractNum w:abstractNumId="40" w15:restartNumberingAfterBreak="0">
     <w:nsid w:val="75A3529B"/>
     <w:multiLevelType w:val="hybridMultilevel"/>
     <w:tmpl w:val="819EEA64"/>
@@ -20766,7 +22761,7 @@
       </w:rPr>
     </w:lvl>
   </w:abstractNum>
-  <w:abstractNum w:abstractNumId="40" w15:restartNumberingAfterBreak="0">
+  <w:abstractNum w:abstractNumId="41" w15:restartNumberingAfterBreak="0">
     <w:nsid w:val="75F04790"/>
     <w:multiLevelType w:val="hybridMultilevel"/>
     <w:tmpl w:val="48B6D574"/>
@@ -20879,7 +22874,7 @@
       </w:rPr>
     </w:lvl>
   </w:abstractNum>
-  <w:abstractNum w:abstractNumId="41" w15:restartNumberingAfterBreak="0">
+  <w:abstractNum w:abstractNumId="42" w15:restartNumberingAfterBreak="0">
     <w:nsid w:val="770D70A3"/>
     <w:multiLevelType w:val="hybridMultilevel"/>
     <w:tmpl w:val="E0E09518"/>
@@ -20992,7 +22987,7 @@
       </w:rPr>
     </w:lvl>
   </w:abstractNum>
-  <w:abstractNum w:abstractNumId="42" w15:restartNumberingAfterBreak="0">
+  <w:abstractNum w:abstractNumId="43" w15:restartNumberingAfterBreak="0">
     <w:nsid w:val="78D00B68"/>
     <w:multiLevelType w:val="hybridMultilevel"/>
     <w:tmpl w:val="AB9E4FA8"/>
@@ -21105,7 +23100,7 @@
       </w:rPr>
     </w:lvl>
   </w:abstractNum>
-  <w:abstractNum w:abstractNumId="43" w15:restartNumberingAfterBreak="0">
+  <w:abstractNum w:abstractNumId="44" w15:restartNumberingAfterBreak="0">
     <w:nsid w:val="7A515620"/>
     <w:multiLevelType w:val="hybridMultilevel"/>
     <w:tmpl w:val="A7561ADA"/>
@@ -21218,7 +23213,7 @@
       </w:rPr>
     </w:lvl>
   </w:abstractNum>
-  <w:abstractNum w:abstractNumId="44" w15:restartNumberingAfterBreak="0">
+  <w:abstractNum w:abstractNumId="45" w15:restartNumberingAfterBreak="0">
     <w:nsid w:val="7B193736"/>
     <w:multiLevelType w:val="multilevel"/>
     <w:tmpl w:val="3A32EA0C"/>
@@ -21346,7 +23341,7 @@
       </w:pPr>
     </w:lvl>
   </w:abstractNum>
-  <w:abstractNum w:abstractNumId="45" w15:restartNumberingAfterBreak="0">
+  <w:abstractNum w:abstractNumId="46" w15:restartNumberingAfterBreak="0">
     <w:nsid w:val="7DD245F2"/>
     <w:multiLevelType w:val="hybridMultilevel"/>
     <w:tmpl w:val="3100450C"/>
@@ -21487,7 +23482,7 @@
     </w:lvl>
   </w:abstractNum>
   <w:num w:numId="1" w16cid:durableId="1298953545">
-    <w:abstractNumId w:val="44"/>
+    <w:abstractNumId w:val="45"/>
   </w:num>
   <w:num w:numId="2" w16cid:durableId="1815676844">
     <w:abstractNumId w:val="1"/>
@@ -21496,7 +23491,7 @@
     <w:abstractNumId w:val="7"/>
   </w:num>
   <w:num w:numId="4" w16cid:durableId="586617919">
-    <w:abstractNumId w:val="39"/>
+    <w:abstractNumId w:val="40"/>
   </w:num>
   <w:num w:numId="5" w16cid:durableId="1266958306">
     <w:abstractNumId w:val="30"/>
@@ -21508,7 +23503,7 @@
     <w:abstractNumId w:val="32"/>
   </w:num>
   <w:num w:numId="8" w16cid:durableId="1501307884">
-    <w:abstractNumId w:val="45"/>
+    <w:abstractNumId w:val="46"/>
   </w:num>
   <w:num w:numId="9" w16cid:durableId="1734700329">
     <w:abstractNumId w:val="5"/>
@@ -21523,10 +23518,10 @@
     <w:abstractNumId w:val="22"/>
   </w:num>
   <w:num w:numId="13" w16cid:durableId="23600006">
-    <w:abstractNumId w:val="38"/>
+    <w:abstractNumId w:val="39"/>
   </w:num>
   <w:num w:numId="14" w16cid:durableId="897781727">
-    <w:abstractNumId w:val="41"/>
+    <w:abstractNumId w:val="42"/>
   </w:num>
   <w:num w:numId="15" w16cid:durableId="770508502">
     <w:abstractNumId w:val="12"/>
@@ -21547,7 +23542,7 @@
     <w:abstractNumId w:val="13"/>
   </w:num>
   <w:num w:numId="20" w16cid:durableId="1332684608">
-    <w:abstractNumId w:val="43"/>
+    <w:abstractNumId w:val="44"/>
   </w:num>
   <w:num w:numId="21" w16cid:durableId="33776364">
     <w:abstractNumId w:val="28"/>
@@ -21568,7 +23563,7 @@
     <w:abstractNumId w:val="17"/>
   </w:num>
   <w:num w:numId="27" w16cid:durableId="1826822805">
-    <w:abstractNumId w:val="40"/>
+    <w:abstractNumId w:val="41"/>
   </w:num>
   <w:num w:numId="28" w16cid:durableId="1627082580">
     <w:abstractNumId w:val="33"/>
@@ -21586,7 +23581,7 @@
     <w:abstractNumId w:val="35"/>
   </w:num>
   <w:num w:numId="33" w16cid:durableId="1098019899">
-    <w:abstractNumId w:val="42"/>
+    <w:abstractNumId w:val="43"/>
   </w:num>
   <w:num w:numId="34" w16cid:durableId="696199879">
     <w:abstractNumId w:val="24"/>
@@ -21604,7 +23599,7 @@
     <w:abstractNumId w:val="25"/>
   </w:num>
   <w:num w:numId="39" w16cid:durableId="1781223151">
-    <w:abstractNumId w:val="37"/>
+    <w:abstractNumId w:val="38"/>
   </w:num>
   <w:num w:numId="40" w16cid:durableId="2136946575">
     <w:abstractNumId w:val="10"/>
@@ -21626,6 +23621,9 @@
   </w:num>
   <w:num w:numId="46" w16cid:durableId="1897086697">
     <w:abstractNumId w:val="11"/>
+  </w:num>
+  <w:num w:numId="47" w16cid:durableId="220945620">
+    <w:abstractNumId w:val="37"/>
   </w:num>
   <w:numIdMacAtCleanup w:val="13"/>
 </w:numbering>
@@ -22930,10 +24928,6 @@
 </file>
 
 <file path=customXml/item1.xml><?xml version="1.0" encoding="utf-8"?>
-<b:Sources xmlns:b="http://schemas.openxmlformats.org/officeDocument/2006/bibliography" xmlns="http://schemas.openxmlformats.org/officeDocument/2006/bibliography" SelectedStyle="\APASixthEditionOfficeOnline.xsl" StyleName="APA" Version="6"/>
-</file>
-
-<file path=customXml/item2.xml><?xml version="1.0" encoding="utf-8"?>
 <p:properties xmlns:p="http://schemas.microsoft.com/office/2006/metadata/properties" xmlns:xsi="http://www.w3.org/2001/XMLSchema-instance" xmlns:pc="http://schemas.microsoft.com/office/infopath/2007/PartnerControls">
   <documentManagement>
     <TaxCatchAll xmlns="dfa80de1-e9bb-4cf2-893d-d06220b3971a" xsi:nil="true"/>
@@ -22944,7 +24938,20 @@
 </p:properties>
 </file>
 
+<file path=customXml/item2.xml><?xml version="1.0" encoding="utf-8"?>
+<b:Sources xmlns:b="http://schemas.openxmlformats.org/officeDocument/2006/bibliography" xmlns="http://schemas.openxmlformats.org/officeDocument/2006/bibliography" SelectedStyle="\APASixthEditionOfficeOnline.xsl" StyleName="APA" Version="6"/>
+</file>
+
 <file path=customXml/item3.xml><?xml version="1.0" encoding="utf-8"?>
+<?mso-contentType ?>
+<FormTemplates xmlns="http://schemas.microsoft.com/sharepoint/v3/contenttype/forms">
+  <Display>DocumentLibraryForm</Display>
+  <Edit>DocumentLibraryForm</Edit>
+  <New>DocumentLibraryForm</New>
+</FormTemplates>
+</file>
+
+<file path=customXml/item4.xml><?xml version="1.0" encoding="utf-8"?>
 <ct:contentTypeSchema xmlns:ct="http://schemas.microsoft.com/office/2006/metadata/contentType" xmlns:ma="http://schemas.microsoft.com/office/2006/metadata/properties/metaAttributes" ct:_="" ma:_="" ma:contentTypeName="Document" ma:contentTypeID="0x010100E529CC47EA4E614CBF50FAFAB9B8F32B" ma:contentTypeVersion="13" ma:contentTypeDescription="Crée un document." ma:contentTypeScope="" ma:versionID="b0c7ed87d1a958e9d45e6a628dda67b2">
   <xsd:schema xmlns:xsd="http://www.w3.org/2001/XMLSchema" xmlns:xs="http://www.w3.org/2001/XMLSchema" xmlns:p="http://schemas.microsoft.com/office/2006/metadata/properties" xmlns:ns2="98d92101-24da-4498-9971-a24673344bd8" xmlns:ns3="dfa80de1-e9bb-4cf2-893d-d06220b3971a" targetNamespace="http://schemas.microsoft.com/office/2006/metadata/properties" ma:root="true" ma:fieldsID="444cf053ca299ab1a8609ad922f5c0d6" ns2:_="" ns3:_="">
     <xsd:import namespace="98d92101-24da-4498-9971-a24673344bd8"/>
@@ -23167,24 +25174,7 @@
 </ct:contentTypeSchema>
 </file>
 
-<file path=customXml/item4.xml><?xml version="1.0" encoding="utf-8"?>
-<?mso-contentType ?>
-<FormTemplates xmlns="http://schemas.microsoft.com/sharepoint/v3/contenttype/forms">
-  <Display>DocumentLibraryForm</Display>
-  <Edit>DocumentLibraryForm</Edit>
-  <New>DocumentLibraryForm</New>
-</FormTemplates>
-</file>
-
 <file path=customXml/itemProps1.xml><?xml version="1.0" encoding="utf-8"?>
-<ds:datastoreItem xmlns:ds="http://schemas.openxmlformats.org/officeDocument/2006/customXml" ds:itemID="{E593C045-97B9-4A62-AB4B-5CB5DA2D7388}">
-  <ds:schemaRefs>
-    <ds:schemaRef ds:uri="http://schemas.openxmlformats.org/officeDocument/2006/bibliography"/>
-  </ds:schemaRefs>
-</ds:datastoreItem>
-</file>
-
-<file path=customXml/itemProps2.xml><?xml version="1.0" encoding="utf-8"?>
 <ds:datastoreItem xmlns:ds="http://schemas.openxmlformats.org/officeDocument/2006/customXml" ds:itemID="{67CD1812-8B57-456C-9CBC-7D2297210787}">
   <ds:schemaRefs>
     <ds:schemaRef ds:uri="http://schemas.microsoft.com/office/2006/metadata/properties"/>
@@ -23195,7 +25185,23 @@
 </ds:datastoreItem>
 </file>
 
+<file path=customXml/itemProps2.xml><?xml version="1.0" encoding="utf-8"?>
+<ds:datastoreItem xmlns:ds="http://schemas.openxmlformats.org/officeDocument/2006/customXml" ds:itemID="{E593C045-97B9-4A62-AB4B-5CB5DA2D7388}">
+  <ds:schemaRefs>
+    <ds:schemaRef ds:uri="http://schemas.openxmlformats.org/officeDocument/2006/bibliography"/>
+  </ds:schemaRefs>
+</ds:datastoreItem>
+</file>
+
 <file path=customXml/itemProps3.xml><?xml version="1.0" encoding="utf-8"?>
+<ds:datastoreItem xmlns:ds="http://schemas.openxmlformats.org/officeDocument/2006/customXml" ds:itemID="{1DADA05A-DA17-4CB0-90B5-C889667DD54A}">
+  <ds:schemaRefs>
+    <ds:schemaRef ds:uri="http://schemas.microsoft.com/sharepoint/v3/contenttype/forms"/>
+  </ds:schemaRefs>
+</ds:datastoreItem>
+</file>
+
+<file path=customXml/itemProps4.xml><?xml version="1.0" encoding="utf-8"?>
 <ds:datastoreItem xmlns:ds="http://schemas.openxmlformats.org/officeDocument/2006/customXml" ds:itemID="{700D8043-C34E-4EC6-98BE-7219263EC485}">
   <ds:schemaRefs>
     <ds:schemaRef ds:uri="http://schemas.microsoft.com/office/2006/metadata/contentType"/>
@@ -23212,12 +25218,4 @@
     <ds:schemaRef ds:uri="http://schemas.microsoft.com/internal/obd"/>
   </ds:schemaRefs>
 </ds:datastoreItem>
-</file>
-
-<file path=customXml/itemProps4.xml><?xml version="1.0" encoding="utf-8"?>
-<ds:datastoreItem xmlns:ds="http://schemas.openxmlformats.org/officeDocument/2006/customXml" ds:itemID="{1DADA05A-DA17-4CB0-90B5-C889667DD54A}">
-  <ds:schemaRefs>
-    <ds:schemaRef ds:uri="http://schemas.microsoft.com/sharepoint/v3/contenttype/forms"/>
-  </ds:schemaRefs>
-</ds:datastoreItem>
 </file>
</xml_diff>

<commit_message>
docs(Rétrospective des sprint 1,2,3) : Ajouter les rétrospectives sauf le dérniere
</commit_message>
<xml_diff>
--- a/doc/PAPRO2_2024/Rapport-TPI.docx
+++ b/doc/PAPRO2_2024/Rapport-TPI.docx
@@ -5271,7 +5271,7 @@
             <w:noProof/>
             <w:webHidden/>
           </w:rPr>
-          <w:t>32</w:t>
+          <w:t>33</w:t>
         </w:r>
         <w:r>
           <w:rPr>
@@ -5365,7 +5365,7 @@
             <w:noProof/>
             <w:webHidden/>
           </w:rPr>
-          <w:t>32</w:t>
+          <w:t>33</w:t>
         </w:r>
         <w:r>
           <w:rPr>
@@ -5461,7 +5461,7 @@
             <w:noProof/>
             <w:webHidden/>
           </w:rPr>
-          <w:t>34</w:t>
+          <w:t>35</w:t>
         </w:r>
         <w:r>
           <w:rPr>
@@ -5557,7 +5557,7 @@
             <w:noProof/>
             <w:webHidden/>
           </w:rPr>
-          <w:t>34</w:t>
+          <w:t>35</w:t>
         </w:r>
         <w:r>
           <w:rPr>
@@ -5651,7 +5651,7 @@
             <w:noProof/>
             <w:webHidden/>
           </w:rPr>
-          <w:t>34</w:t>
+          <w:t>35</w:t>
         </w:r>
         <w:r>
           <w:rPr>
@@ -5745,7 +5745,7 @@
             <w:noProof/>
             <w:webHidden/>
           </w:rPr>
-          <w:t>35</w:t>
+          <w:t>36</w:t>
         </w:r>
         <w:r>
           <w:rPr>
@@ -5839,7 +5839,7 @@
             <w:noProof/>
             <w:webHidden/>
           </w:rPr>
-          <w:t>36</w:t>
+          <w:t>37</w:t>
         </w:r>
         <w:r>
           <w:rPr>
@@ -6123,7 +6123,7 @@
             <w:noProof/>
             <w:webHidden/>
           </w:rPr>
-          <w:t>38</w:t>
+          <w:t>39</w:t>
         </w:r>
         <w:r>
           <w:rPr>
@@ -6219,7 +6219,7 @@
             <w:noProof/>
             <w:webHidden/>
           </w:rPr>
-          <w:t>38</w:t>
+          <w:t>39</w:t>
         </w:r>
         <w:r>
           <w:rPr>
@@ -6315,7 +6315,7 @@
             <w:noProof/>
             <w:webHidden/>
           </w:rPr>
-          <w:t>39</w:t>
+          <w:t>40</w:t>
         </w:r>
         <w:r>
           <w:rPr>
@@ -6409,7 +6409,7 @@
             <w:noProof/>
             <w:webHidden/>
           </w:rPr>
-          <w:t>39</w:t>
+          <w:t>40</w:t>
         </w:r>
         <w:r>
           <w:rPr>
@@ -6503,7 +6503,7 @@
             <w:noProof/>
             <w:webHidden/>
           </w:rPr>
-          <w:t>40</w:t>
+          <w:t>41</w:t>
         </w:r>
         <w:r>
           <w:rPr>
@@ -6583,7 +6583,7 @@
           <w:rPr>
             <w:webHidden/>
           </w:rPr>
-          <w:t>40</w:t>
+          <w:t>42</w:t>
         </w:r>
         <w:r>
           <w:rPr>
@@ -6678,7 +6678,7 @@
             <w:noProof/>
             <w:webHidden/>
           </w:rPr>
-          <w:t>41</w:t>
+          <w:t>42</w:t>
         </w:r>
         <w:r>
           <w:rPr>
@@ -6774,7 +6774,7 @@
             <w:noProof/>
             <w:webHidden/>
           </w:rPr>
-          <w:t>41</w:t>
+          <w:t>42</w:t>
         </w:r>
         <w:r>
           <w:rPr>
@@ -6870,7 +6870,7 @@
             <w:noProof/>
             <w:webHidden/>
           </w:rPr>
-          <w:t>41</w:t>
+          <w:t>42</w:t>
         </w:r>
         <w:r>
           <w:rPr>
@@ -6950,7 +6950,7 @@
           <w:rPr>
             <w:webHidden/>
           </w:rPr>
-          <w:t>42</w:t>
+          <w:t>43</w:t>
         </w:r>
         <w:r>
           <w:rPr>
@@ -7045,7 +7045,7 @@
             <w:noProof/>
             <w:webHidden/>
           </w:rPr>
-          <w:t>42</w:t>
+          <w:t>43</w:t>
         </w:r>
         <w:r>
           <w:rPr>
@@ -7139,7 +7139,7 @@
             <w:noProof/>
             <w:webHidden/>
           </w:rPr>
-          <w:t>42</w:t>
+          <w:t>43</w:t>
         </w:r>
         <w:r>
           <w:rPr>
@@ -7233,7 +7233,7 @@
             <w:noProof/>
             <w:webHidden/>
           </w:rPr>
-          <w:t>42</w:t>
+          <w:t>43</w:t>
         </w:r>
         <w:r>
           <w:rPr>
@@ -7327,7 +7327,7 @@
             <w:noProof/>
             <w:webHidden/>
           </w:rPr>
-          <w:t>42</w:t>
+          <w:t>43</w:t>
         </w:r>
         <w:r>
           <w:rPr>
@@ -7423,7 +7423,7 @@
             <w:noProof/>
             <w:webHidden/>
           </w:rPr>
-          <w:t>43</w:t>
+          <w:t>44</w:t>
         </w:r>
         <w:r>
           <w:rPr>
@@ -7519,7 +7519,7 @@
             <w:noProof/>
             <w:webHidden/>
           </w:rPr>
-          <w:t>43</w:t>
+          <w:t>44</w:t>
         </w:r>
         <w:r>
           <w:rPr>
@@ -7615,7 +7615,7 @@
             <w:noProof/>
             <w:webHidden/>
           </w:rPr>
-          <w:t>43</w:t>
+          <w:t>45</w:t>
         </w:r>
         <w:r>
           <w:rPr>
@@ -7711,7 +7711,7 @@
             <w:noProof/>
             <w:webHidden/>
           </w:rPr>
-          <w:t>44</w:t>
+          <w:t>45</w:t>
         </w:r>
         <w:r>
           <w:rPr>
@@ -10638,13 +10638,13 @@
         <mc:AlternateContent>
           <mc:Choice Requires="wps">
             <w:drawing>
-              <wp:anchor distT="0" distB="0" distL="114300" distR="114300" simplePos="0" relativeHeight="251716608" behindDoc="0" locked="0" layoutInCell="1" allowOverlap="1" wp14:anchorId="7F5A81A0" wp14:editId="62A6DA6A">
+              <wp:anchor distT="0" distB="0" distL="114300" distR="114300" simplePos="0" relativeHeight="251716608" behindDoc="0" locked="0" layoutInCell="1" allowOverlap="1" wp14:anchorId="7F5A81A0" wp14:editId="26F65D40">
                 <wp:simplePos x="0" y="0"/>
                 <wp:positionH relativeFrom="column">
-                  <wp:posOffset>3607080</wp:posOffset>
+                  <wp:posOffset>2372995</wp:posOffset>
                 </wp:positionH>
                 <wp:positionV relativeFrom="paragraph">
-                  <wp:posOffset>6818482</wp:posOffset>
+                  <wp:posOffset>6859905</wp:posOffset>
                 </wp:positionV>
                 <wp:extent cx="1661160" cy="635"/>
                 <wp:effectExtent l="0" t="0" r="0" b="0"/>
@@ -10683,6 +10683,7 @@
                           <w:p>
                             <w:pPr>
                               <w:pStyle w:val="Lgende"/>
+                              <w:jc w:val="left"/>
                               <w:rPr>
                                 <w:noProof/>
                                 <w:sz w:val="24"/>
@@ -10730,12 +10731,13 @@
           </mc:Choice>
           <mc:Fallback>
             <w:pict>
-              <v:shape w14:anchorId="7F5A81A0" id="Zone de texte 7" o:spid="_x0000_s1030" type="#_x0000_t202" style="position:absolute;left:0;text-align:left;margin-left:284pt;margin-top:536.9pt;width:130.8pt;height:.05pt;z-index:251716608;visibility:visible;mso-wrap-style:square;mso-wrap-distance-left:9pt;mso-wrap-distance-top:0;mso-wrap-distance-right:9pt;mso-wrap-distance-bottom:0;mso-position-horizontal:absolute;mso-position-horizontal-relative:text;mso-position-vertical:absolute;mso-position-vertical-relative:text;v-text-anchor:top" o:gfxdata="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" stroked="f">
+              <v:shape w14:anchorId="7F5A81A0" id="Zone de texte 7" o:spid="_x0000_s1030" type="#_x0000_t202" style="position:absolute;left:0;text-align:left;margin-left:186.85pt;margin-top:540.15pt;width:130.8pt;height:.05pt;z-index:251716608;visibility:visible;mso-wrap-style:square;mso-wrap-distance-left:9pt;mso-wrap-distance-top:0;mso-wrap-distance-right:9pt;mso-wrap-distance-bottom:0;mso-position-horizontal:absolute;mso-position-horizontal-relative:text;mso-position-vertical:absolute;mso-position-vertical-relative:text;v-text-anchor:top" o:gfxdata="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" stroked="f">
                 <v:textbox style="mso-fit-shape-to-text:t" inset="0,0,0,0">
                   <w:txbxContent>
                     <w:p>
                       <w:pPr>
                         <w:pStyle w:val="Lgende"/>
+                        <w:jc w:val="left"/>
                         <w:rPr>
                           <w:noProof/>
                           <w:sz w:val="24"/>
@@ -11218,11 +11220,9 @@
       <w:r>
         <w:t xml:space="preserve">puisque je dois déjà faire une table qui lies un match et un user elle </w:t>
       </w:r>
-      <w:proofErr w:type="spellStart"/>
-      <w:r>
-        <w:t>ferra</w:t>
-      </w:r>
-      <w:proofErr w:type="spellEnd"/>
+      <w:r>
+        <w:t>fera</w:t>
+      </w:r>
       <w:r>
         <w:t xml:space="preserve"> office d’historiques aussi. Cette table est « signatures ». </w:t>
       </w:r>
@@ -19155,13 +19155,73 @@
     </w:p>
     <w:p/>
     <w:p>
-      <w:proofErr w:type="gramStart"/>
-      <w:r>
-        <w:t>Au final</w:t>
-      </w:r>
-      <w:proofErr w:type="gramEnd"/>
+      <w:r>
+        <w:rPr>
+          <w:b/>
+          <w:bCs/>
+        </w:rPr>
+        <w:t>Rétrospective</w:t>
+      </w:r>
       <w:r>
         <w:t xml:space="preserve"> : </w:t>
+      </w:r>
+    </w:p>
+    <w:p/>
+    <w:p>
+      <w:pPr>
+        <w:rPr>
+          <w:lang w:val="fr-CH"/>
+        </w:rPr>
+      </w:pPr>
+      <w:r>
+        <w:rPr>
+          <w:lang w:val="fr-CH"/>
+        </w:rPr>
+        <w:t xml:space="preserve">La SR a été avancée, et le temps supplémentaire aurait peut-être suffi pour terminer la US Marquage. Il est surpris positivement par le résultat atteint. Cependant, il est nécessaire d'améliorer les tests, car le retour à la liste des comptes après la création d'un utilisateur ne fonctionne pas en SR, même si le statut de la US est "In </w:t>
+      </w:r>
+      <w:proofErr w:type="spellStart"/>
+      <w:r>
+        <w:rPr>
+          <w:lang w:val="fr-CH"/>
+        </w:rPr>
+        <w:t>Review</w:t>
+      </w:r>
+      <w:proofErr w:type="spellEnd"/>
+      <w:r>
+        <w:rPr>
+          <w:lang w:val="fr-CH"/>
+        </w:rPr>
+        <w:t>".</w:t>
+      </w:r>
+    </w:p>
+    <w:p>
+      <w:r>
+        <w:t xml:space="preserve">Alexander se limite au minimum requis, il est donc crucial que les tests d'acceptation soient très détaillés pour garantir une qualité suffisante. Par exemple, le bouton 'déconnexion' est absent et le lien de déconnexion n'efface pas le nom de l'utilisateur connecté. De plus, il faut veiller aux bonnes pratiques : le nom d'utilisateur et le mot de passe pour l'envoi de mails sont codés en dur, et l'installation de </w:t>
+      </w:r>
+      <w:proofErr w:type="spellStart"/>
+      <w:r>
+        <w:t>PHPMailer</w:t>
+      </w:r>
+      <w:proofErr w:type="spellEnd"/>
+      <w:r>
+        <w:t xml:space="preserve"> doit être faite avec Composer, plutôt que de cloner un dépôt dans un autre.</w:t>
+      </w:r>
+    </w:p>
+    <w:p/>
+    <w:p>
+      <w:r>
+        <w:rPr>
+          <w:b/>
+          <w:bCs/>
+        </w:rPr>
+        <w:lastRenderedPageBreak/>
+        <w:t>Résultat</w:t>
+      </w:r>
+      <w:r>
+        <w:t xml:space="preserve"> </w:t>
+      </w:r>
+      <w:r>
+        <w:t xml:space="preserve">: </w:t>
       </w:r>
     </w:p>
     <w:p/>
@@ -19315,6 +19375,46 @@
         <w:t>Feuille de match</w:t>
       </w:r>
     </w:p>
+    <w:p/>
+    <w:p>
+      <w:r>
+        <w:rPr>
+          <w:b/>
+          <w:bCs/>
+        </w:rPr>
+        <w:t>Rétrospective</w:t>
+      </w:r>
+      <w:r>
+        <w:t> :</w:t>
+      </w:r>
+    </w:p>
+    <w:p/>
+    <w:p>
+      <w:r>
+        <w:t xml:space="preserve">Il est crucial de ne jamais implémenter différemment des tests d'acceptance sans validation préalable du Product </w:t>
+      </w:r>
+      <w:proofErr w:type="spellStart"/>
+      <w:r>
+        <w:t>Owner</w:t>
+      </w:r>
+      <w:proofErr w:type="spellEnd"/>
+      <w:r>
+        <w:t xml:space="preserve"> (PO), même si l'idée semble bonne. Alex doit également approfondir sa réflexion concernant l'expérience utilisateur (UX).</w:t>
+      </w:r>
+    </w:p>
+    <w:p>
+      <w:r>
+        <w:t xml:space="preserve">Le sprint a été très court à cause de sa maladie. Une "bonne surprise" a été la réalisation de </w:t>
+      </w:r>
+      <w:proofErr w:type="gramStart"/>
+      <w:r>
+        <w:t>la User</w:t>
+      </w:r>
+      <w:proofErr w:type="gramEnd"/>
+      <w:r>
+        <w:t xml:space="preserve"> Story Arbitrage, qui a été complétée plus rapidement que prévu.</w:t>
+      </w:r>
+    </w:p>
     <w:p>
       <w:pPr>
         <w:pStyle w:val="Paragraphedeliste"/>
@@ -19325,11 +19425,13 @@
         <w:pStyle w:val="Paragraphedeliste"/>
         <w:ind w:left="0"/>
       </w:pPr>
-      <w:proofErr w:type="gramStart"/>
-      <w:r>
-        <w:t>Au final</w:t>
-      </w:r>
-      <w:proofErr w:type="gramEnd"/>
+      <w:r>
+        <w:rPr>
+          <w:b/>
+          <w:bCs/>
+        </w:rPr>
+        <w:t>Résultat</w:t>
+      </w:r>
       <w:r>
         <w:t xml:space="preserve"> : </w:t>
       </w:r>
@@ -19346,16 +19448,7 @@
         <w:ind w:left="0"/>
       </w:pPr>
       <w:r>
-        <w:t xml:space="preserve">Lors d’un sprint « normal » il y a approximativement 21H. Ce sprint là il y avait le lundi de congé, jeudi où j’étais malade et prendre en compte que je n’étais pas dans mon meilleur état physique </w:t>
-      </w:r>
-      <w:r>
-        <w:t>à</w:t>
-      </w:r>
-      <w:r>
-        <w:t xml:space="preserve"> cause de la maladie. </w:t>
-      </w:r>
-      <w:r>
-        <w:t xml:space="preserve">Ce qui mon fait au total 12H, 9H de moins que d’habitude. Lors du Sprint 2 je n’ai pas réussi à valider la « Gestion des comptes ». Ce qui au total me suis retrouvé à devoir faire 4 user story en 9H. </w:t>
+        <w:t>J’ai fini et validé Gestion des comptes</w:t>
       </w:r>
     </w:p>
     <w:p>
@@ -19364,7 +19457,25 @@
         <w:ind w:left="0"/>
       </w:pPr>
       <w:r>
-        <w:t xml:space="preserve">Le mercredi j’ai eu le temps de corriger la gestion des comptes et finir marquage. Et lors de la matinée juste avant la SR j’ai pu finir Arbitrage. Ce qui veut dire que Feuille de match va se retrouver dans le dernier sprint. Même si je n’ai pas eu beaucoup de temps j’ai pu être efficace. </w:t>
+        <w:t>J’ai fini et validé Marquage</w:t>
+      </w:r>
+    </w:p>
+    <w:p>
+      <w:pPr>
+        <w:pStyle w:val="Paragraphedeliste"/>
+        <w:ind w:left="0"/>
+      </w:pPr>
+      <w:r>
+        <w:t>J’ai fini et validé Arbitrage</w:t>
+      </w:r>
+    </w:p>
+    <w:p>
+      <w:pPr>
+        <w:pStyle w:val="Paragraphedeliste"/>
+        <w:ind w:left="0"/>
+      </w:pPr>
+      <w:r>
+        <w:t>Je n’ai pas eu le temps de finir Feuille de match</w:t>
       </w:r>
     </w:p>
     <w:p>
@@ -19467,6 +19578,24 @@
         <w:pStyle w:val="Paragraphedeliste"/>
         <w:ind w:left="0"/>
       </w:pPr>
+      <w:r>
+        <w:t xml:space="preserve">Lors d’un sprint « normal » il y a approximativement 21H. Ce sprint là il y avait le lundi de congé, jeudi où j’étais malade et prendre en compte que je n’étais pas dans mon meilleur état physique à cause de la maladie. Ce qui mon fait au total 12H, 9H de moins que d’habitude. Lors du Sprint 2 je n’ai pas réussi à valider la « Gestion des comptes ». Ce qui au total me suis retrouvé à devoir faire 4 user story en 9H. </w:t>
+      </w:r>
+    </w:p>
+    <w:p>
+      <w:pPr>
+        <w:pStyle w:val="Paragraphedeliste"/>
+        <w:ind w:left="0"/>
+      </w:pPr>
+      <w:r>
+        <w:t xml:space="preserve">Le mercredi j’ai eu le temps de corriger la gestion des comptes et finir marquage. Et lors de la matinée juste avant la SR j’ai pu finir Arbitrage. Ce qui veut dire que Feuille de match va se retrouver dans le dernier sprint. Même si je n’ai pas eu beaucoup de temps j’ai pu être efficace. </w:t>
+      </w:r>
+    </w:p>
+    <w:p>
+      <w:pPr>
+        <w:pStyle w:val="Paragraphedeliste"/>
+        <w:ind w:left="0"/>
+      </w:pPr>
     </w:p>
     <w:p>
       <w:pPr>
@@ -19514,6 +19643,7 @@
         <w:rPr>
           <w:color w:val="000000" w:themeColor="text1"/>
         </w:rPr>
+        <w:lastRenderedPageBreak/>
         <w:t xml:space="preserve">Lors de mon dernier sprint j’ai pu finir la dernière user story 20H avant la fin du TPI ce qui </w:t>
       </w:r>
       <w:proofErr w:type="spellStart"/>
@@ -19686,7 +19816,6 @@
     <w:p/>
     <w:p>
       <w:r>
-        <w:lastRenderedPageBreak/>
         <w:t xml:space="preserve">Grâce </w:t>
       </w:r>
       <w:proofErr w:type="spellStart"/>
@@ -19840,6 +19969,7 @@
         </w:numPr>
       </w:pPr>
       <w:r>
+        <w:lastRenderedPageBreak/>
         <w:t xml:space="preserve">Comptes </w:t>
       </w:r>
       <w:proofErr w:type="spellStart"/>
@@ -20016,11 +20146,7 @@
     <w:p/>
     <w:p>
       <w:r>
-        <w:t xml:space="preserve">Pour la gestion des comptes l’expression « Jeu d’enfant » est le terme a utilisé. Il n’y avait pas vraiment de complexité, seulement besoin de suivre mon plan pour cette </w:t>
-      </w:r>
-      <w:r>
-        <w:lastRenderedPageBreak/>
-        <w:t xml:space="preserve">user story et ça se </w:t>
+        <w:t xml:space="preserve">Pour la gestion des comptes l’expression « Jeu d’enfant » est le terme a utilisé. Il n’y avait pas vraiment de complexité, seulement besoin de suivre mon plan pour cette user story et ça se </w:t>
       </w:r>
       <w:r>
         <w:t xml:space="preserve">faisais </w:t>
@@ -20163,6 +20289,7 @@
           <w:iCs/>
           <w:u w:val="none"/>
         </w:rPr>
+        <w:lastRenderedPageBreak/>
         <w:t>Feuille de match</w:t>
       </w:r>
     </w:p>
@@ -20241,11 +20368,9 @@
       <w:r>
         <w:t xml:space="preserve"> pour </w:t>
       </w:r>
-      <w:proofErr w:type="spellStart"/>
-      <w:r>
-        <w:t>se</w:t>
-      </w:r>
-      <w:proofErr w:type="spellEnd"/>
+      <w:r>
+        <w:t>ce</w:t>
+      </w:r>
       <w:r>
         <w:t xml:space="preserve"> genre de site web.</w:t>
       </w:r>
@@ -20350,7 +20475,6 @@
           </w:p>
           <w:p>
             <w:r>
-              <w:lastRenderedPageBreak/>
               <w:t>(</w:t>
             </w:r>
             <w:proofErr w:type="gramStart"/>
@@ -20374,7 +20498,6 @@
               <w:jc w:val="center"/>
             </w:pPr>
             <w:r>
-              <w:lastRenderedPageBreak/>
               <w:t>OK</w:t>
             </w:r>
           </w:p>
@@ -20657,6 +20780,7 @@
           </w:tcPr>
           <w:p>
             <w:r>
+              <w:lastRenderedPageBreak/>
               <w:t>Réinitialisation de mot de passe</w:t>
             </w:r>
           </w:p>
@@ -20938,7 +21062,6 @@
           </w:tcPr>
           <w:p>
             <w:r>
-              <w:lastRenderedPageBreak/>
               <w:t xml:space="preserve">Page création </w:t>
             </w:r>
             <w:proofErr w:type="gramStart"/>
@@ -21231,6 +21354,7 @@
           </w:tcPr>
           <w:p>
             <w:r>
+              <w:lastRenderedPageBreak/>
               <w:t>Activer/Désactiver</w:t>
             </w:r>
           </w:p>
@@ -21536,7 +21660,6 @@
           <w:p>
             <w:proofErr w:type="gramStart"/>
             <w:r>
-              <w:lastRenderedPageBreak/>
               <w:t>Authentification fin</w:t>
             </w:r>
             <w:proofErr w:type="gramEnd"/>
@@ -21771,6 +21894,7 @@
           </w:tcPr>
           <w:p>
             <w:r>
+              <w:lastRenderedPageBreak/>
               <w:t>Sélection Arbitre</w:t>
             </w:r>
           </w:p>
@@ -21975,7 +22099,6 @@
           </w:tcPr>
           <w:p>
             <w:r>
-              <w:lastRenderedPageBreak/>
               <w:t>Pas de Validation</w:t>
             </w:r>
           </w:p>
@@ -22171,6 +22294,7 @@
           </w:p>
           <w:p>
             <w:r>
+              <w:lastRenderedPageBreak/>
               <w:t>Les changements de joueur son correcte et afficher comme sur une feuille de match officielle</w:t>
             </w:r>
           </w:p>
@@ -22186,6 +22310,7 @@
               <w:jc w:val="center"/>
             </w:pPr>
             <w:r>
+              <w:lastRenderedPageBreak/>
               <w:t>OK</w:t>
             </w:r>
           </w:p>
@@ -22342,11 +22467,9 @@
       <w:r>
         <w:t xml:space="preserve">Elle a eu lieu le vendredi 31 mai juste avant la remise du TPI, on a pu regarder </w:t>
       </w:r>
-      <w:proofErr w:type="spellStart"/>
-      <w:r>
-        <w:t>tout</w:t>
-      </w:r>
-      <w:proofErr w:type="spellEnd"/>
+      <w:r>
+        <w:t>tous</w:t>
+      </w:r>
       <w:r>
         <w:t xml:space="preserve"> les TODO et user story.</w:t>
       </w:r>
@@ -22380,11 +22503,13 @@
     </w:p>
     <w:p>
       <w:r>
-        <w:t xml:space="preserve">Lors du projet à chaque fois que je réalisais une tâche qui aurai pu être mieux ou optimiser j’insérais un TODO dans un commentaire à côté. Comme on peut voir il y a </w:t>
-      </w:r>
-      <w:r>
-        <w:lastRenderedPageBreak/>
-        <w:t>une dizaine de TODO mais pendant le projet il y a eu plus d’une dizaine qui se sont faites. Le fait d’avancer dans le code ma montré des moyens différent ou nouveau pour réaliser des tâches. Ce que j’ai ensuite implémenter et corriger dans des anciens TODO.</w:t>
+        <w:t>Lors du projet à chaque fois que je réalisais une tâche qui aurai pu être mieux ou optimis</w:t>
+      </w:r>
+      <w:r>
+        <w:t>ée</w:t>
+      </w:r>
+      <w:r>
+        <w:t xml:space="preserve"> j’insérais un TODO dans un commentaire à côté. Comme on peut voir il y a une dizaine de TODO mais pendant le projet il y a eu plus d’une dizaine qui se sont faites. Le fait d’avancer dans le code ma montré des moyens différent ou nouveau pour réaliser des tâches. Ce que j’ai ensuite implémenter et corriger dans des anciens TODO.</w:t>
       </w:r>
     </w:p>
     <w:p/>
@@ -22397,6 +22522,7 @@
         <w:rPr>
           <w:noProof/>
         </w:rPr>
+        <w:lastRenderedPageBreak/>
         <w:drawing>
           <wp:inline distT="0" distB="0" distL="0" distR="0" wp14:anchorId="314BC000" wp14:editId="5A33D977">
             <wp:extent cx="2847975" cy="3895725"/>
@@ -22566,7 +22692,6 @@
           <w:rFonts w:cs="Arial"/>
           <w:iCs/>
         </w:rPr>
-        <w:lastRenderedPageBreak/>
         <w:t>La différence entre ses outils et l’IA c’est que l’IA comprend, si je lui explique bien ce que je veux. Il ne faut pas de talent particulier pour l’utiliser il faut juste bien s’exprimer.</w:t>
       </w:r>
     </w:p>
@@ -22606,7 +22731,15 @@
           <w:rFonts w:cs="Arial"/>
           <w:iCs/>
         </w:rPr>
-        <w:t xml:space="preserve"> projet si j’ai l’opportunité d’utilisé l’IA pour avancer plus rapidement, rattraper mon temps, avoir un rendu meilleur ou corriger mes erreurs. Je pense que ça sera entièrement bénéfique pour moi et pour le projet. Le projet aura surement un meilleur rendu et moi je dois m’adapter au futur de la technologie.</w:t>
+        <w:t xml:space="preserve"> projet si j’ai l’opportunité d’utilisé l’IA pour avancer plus rapidement, rattraper mon temps, avoir un rendu meilleur ou corriger mes erreurs. Je pense </w:t>
+      </w:r>
+      <w:r>
+        <w:rPr>
+          <w:rFonts w:cs="Arial"/>
+          <w:iCs/>
+        </w:rPr>
+        <w:lastRenderedPageBreak/>
+        <w:t>que ça sera entièrement bénéfique pour moi et pour le projet. Le projet aura surement un meilleur rendu et moi je dois m’adapter au futur de la technologie.</w:t>
       </w:r>
     </w:p>
     <w:p>
@@ -22829,6 +22962,14 @@
     </w:p>
     <w:p>
       <w:pPr>
+        <w:jc w:val="left"/>
+      </w:pPr>
+      <w:r>
+        <w:br w:type="page"/>
+      </w:r>
+    </w:p>
+    <w:p>
+      <w:pPr>
         <w:pStyle w:val="Titre1"/>
         <w:tabs>
           <w:tab w:val="num" w:pos="360"/>
@@ -22846,6 +22987,7 @@
         <w:rPr>
           <w:u w:val="none"/>
         </w:rPr>
+        <w:lastRenderedPageBreak/>
         <w:t>C</w:t>
       </w:r>
       <w:bookmarkEnd w:id="92"/>
@@ -22858,12 +23000,6 @@
       </w:r>
       <w:bookmarkEnd w:id="94"/>
       <w:bookmarkEnd w:id="95"/>
-    </w:p>
-    <w:p>
-      <w:pPr>
-        <w:pStyle w:val="En-tte"/>
-        <w:ind w:left="357"/>
-      </w:pPr>
     </w:p>
     <w:p>
       <w:pPr>
@@ -22883,7 +23019,6 @@
           <w:iCs/>
           <w:u w:val="none"/>
         </w:rPr>
-        <w:lastRenderedPageBreak/>
         <w:t>Objectifs</w:t>
       </w:r>
       <w:bookmarkEnd w:id="96"/>
@@ -22893,124 +23028,11 @@
       <w:r>
         <w:t xml:space="preserve">Mon objectif du TPI était d’implémenter les 5 user story qui se trouvait dans mon cahier des charges qui a été compléter et tester. </w:t>
       </w:r>
+      <w:r>
+        <w:t>Authentification, Gestion de comptes, Marquage, Arbitrage et Feuille de match ont été implémenté, tester et documenté.</w:t>
+      </w:r>
     </w:p>
     <w:p/>
-    <w:p>
-      <w:pPr>
-        <w:pStyle w:val="Paragraphedeliste"/>
-        <w:numPr>
-          <w:ilvl w:val="0"/>
-          <w:numId w:val="50"/>
-        </w:numPr>
-        <w:spacing w:line="360" w:lineRule="auto"/>
-        <w:jc w:val="left"/>
-      </w:pPr>
-      <w:r>
-        <w:t>Authentification</w:t>
-      </w:r>
-      <w:r>
-        <w:rPr>
-          <w:noProof/>
-        </w:rPr>
-        <w:t xml:space="preserve"> </w:t>
-      </w:r>
-      <w:r>
-        <w:rPr>
-          <w:rFonts w:ascii="Segoe UI Emoji" w:hAnsi="Segoe UI Emoji" w:cs="Segoe UI Emoji"/>
-          <w:noProof/>
-        </w:rPr>
-        <w:t>✔️</w:t>
-      </w:r>
-    </w:p>
-    <w:p>
-      <w:pPr>
-        <w:pStyle w:val="Paragraphedeliste"/>
-        <w:numPr>
-          <w:ilvl w:val="0"/>
-          <w:numId w:val="50"/>
-        </w:numPr>
-        <w:spacing w:line="360" w:lineRule="auto"/>
-        <w:jc w:val="left"/>
-      </w:pPr>
-      <w:r>
-        <w:t>Gestion de compte</w:t>
-      </w:r>
-      <w:r>
-        <w:rPr>
-          <w:rFonts w:ascii="Segoe UI Emoji" w:hAnsi="Segoe UI Emoji" w:cs="Segoe UI Emoji"/>
-        </w:rPr>
-        <w:t>✔️</w:t>
-      </w:r>
-    </w:p>
-    <w:p>
-      <w:pPr>
-        <w:pStyle w:val="Paragraphedeliste"/>
-        <w:numPr>
-          <w:ilvl w:val="0"/>
-          <w:numId w:val="50"/>
-        </w:numPr>
-        <w:spacing w:line="360" w:lineRule="auto"/>
-        <w:jc w:val="left"/>
-      </w:pPr>
-      <w:r>
-        <w:t>Marquage</w:t>
-      </w:r>
-      <w:r>
-        <w:t xml:space="preserve"> </w:t>
-      </w:r>
-      <w:r>
-        <w:rPr>
-          <w:rFonts w:ascii="Segoe UI Emoji" w:hAnsi="Segoe UI Emoji" w:cs="Segoe UI Emoji"/>
-        </w:rPr>
-        <w:t>✔️</w:t>
-      </w:r>
-    </w:p>
-    <w:p>
-      <w:pPr>
-        <w:pStyle w:val="Paragraphedeliste"/>
-        <w:numPr>
-          <w:ilvl w:val="0"/>
-          <w:numId w:val="50"/>
-        </w:numPr>
-        <w:spacing w:line="360" w:lineRule="auto"/>
-        <w:jc w:val="left"/>
-      </w:pPr>
-      <w:r>
-        <w:t>Arbitrage</w:t>
-      </w:r>
-      <w:r>
-        <w:t xml:space="preserve"> </w:t>
-      </w:r>
-      <w:r>
-        <w:rPr>
-          <w:rFonts w:ascii="Segoe UI Emoji" w:hAnsi="Segoe UI Emoji" w:cs="Segoe UI Emoji"/>
-        </w:rPr>
-        <w:t>✔️</w:t>
-      </w:r>
-    </w:p>
-    <w:p>
-      <w:pPr>
-        <w:pStyle w:val="Paragraphedeliste"/>
-        <w:numPr>
-          <w:ilvl w:val="0"/>
-          <w:numId w:val="50"/>
-        </w:numPr>
-        <w:spacing w:line="360" w:lineRule="auto"/>
-        <w:jc w:val="left"/>
-      </w:pPr>
-      <w:r>
-        <w:t>Feuille de match</w:t>
-      </w:r>
-      <w:r>
-        <w:t xml:space="preserve"> </w:t>
-      </w:r>
-      <w:r>
-        <w:rPr>
-          <w:rFonts w:ascii="Segoe UI Emoji" w:hAnsi="Segoe UI Emoji" w:cs="Segoe UI Emoji"/>
-        </w:rPr>
-        <w:t>✔️</w:t>
-      </w:r>
-    </w:p>
     <w:p>
       <w:pPr>
         <w:pStyle w:val="Titre2"/>
@@ -23277,6 +23299,14 @@
       </w:r>
       <w:r>
         <w:t xml:space="preserve"> projet est possible et pourrai devenir très grand.</w:t>
+      </w:r>
+    </w:p>
+    <w:p>
+      <w:pPr>
+        <w:jc w:val="left"/>
+      </w:pPr>
+      <w:r>
+        <w:br w:type="page"/>
       </w:r>
     </w:p>
     <w:p>
@@ -23900,7 +23930,6 @@
         </w:tc>
       </w:tr>
     </w:tbl>
-    <w:p/>
     <w:p>
       <w:pPr>
         <w:pStyle w:val="Titre2"/>
@@ -23922,7 +23951,6 @@
       </w:r>
       <w:bookmarkEnd w:id="113"/>
     </w:p>
-    <w:p/>
     <w:tbl>
       <w:tblPr>
         <w:tblStyle w:val="Grilledutableau"/>
@@ -23983,29 +24011,24 @@
       <w:tr>
         <w:tc>
           <w:tcPr>
-            <w:tcW w:w="2122" w:type="dxa"/>
-            <w:shd w:val="clear" w:color="auto" w:fill="FFFFFF" w:themeFill="background1"/>
+            <w:tcW w:w="9060" w:type="dxa"/>
+            <w:gridSpan w:val="2"/>
+            <w:shd w:val="clear" w:color="auto" w:fill="C5E0B3" w:themeFill="accent6" w:themeFillTint="66"/>
           </w:tcPr>
           <w:p>
             <w:pPr>
-              <w:jc w:val="center"/>
+              <w:jc w:val="left"/>
+              <w:rPr>
+                <w:b/>
+                <w:bCs/>
+              </w:rPr>
             </w:pPr>
             <w:r>
-              <w:t>Authentification</w:t>
-            </w:r>
-          </w:p>
-        </w:tc>
-        <w:tc>
-          <w:tcPr>
-            <w:tcW w:w="6938" w:type="dxa"/>
-            <w:shd w:val="clear" w:color="auto" w:fill="FFFFFF" w:themeFill="background1"/>
-          </w:tcPr>
-          <w:p>
-            <w:pPr>
-              <w:jc w:val="center"/>
-            </w:pPr>
-            <w:r>
-              <w:t>Processus permettant de vérifier l’identité d’un utilisateur avant de lui accorder l’accès à une application</w:t>
+              <w:rPr>
+                <w:b/>
+                <w:bCs/>
+              </w:rPr>
+              <w:t>A</w:t>
             </w:r>
           </w:p>
         </w:tc>
@@ -24021,7 +24044,7 @@
               <w:jc w:val="center"/>
             </w:pPr>
             <w:r>
-              <w:t>Feuille de match</w:t>
+              <w:t>Authentification</w:t>
             </w:r>
           </w:p>
         </w:tc>
@@ -24035,7 +24058,24 @@
               <w:jc w:val="center"/>
             </w:pPr>
             <w:r>
-              <w:t>Document officiel résumant les événements et résultats d’un match, compris les signatures des arbitres et des marqueurs</w:t>
+              <w:t>Processus permettant de vérifier l’identité d’un utilisateur avant de lui accorder l’accès à une application</w:t>
+            </w:r>
+          </w:p>
+        </w:tc>
+      </w:tr>
+      <w:tr>
+        <w:tc>
+          <w:tcPr>
+            <w:tcW w:w="9060" w:type="dxa"/>
+            <w:gridSpan w:val="2"/>
+            <w:shd w:val="clear" w:color="auto" w:fill="C5E0B3" w:themeFill="accent6" w:themeFillTint="66"/>
+          </w:tcPr>
+          <w:p>
+            <w:pPr>
+              <w:jc w:val="left"/>
+            </w:pPr>
+            <w:r>
+              <w:t>F</w:t>
             </w:r>
           </w:p>
         </w:tc>
@@ -24051,7 +24091,7 @@
               <w:jc w:val="center"/>
             </w:pPr>
             <w:r>
-              <w:t>MVC (Modèle-Vue-Contrôleur)</w:t>
+              <w:t>Feuille de match</w:t>
             </w:r>
           </w:p>
         </w:tc>
@@ -24065,7 +24105,24 @@
               <w:jc w:val="center"/>
             </w:pPr>
             <w:r>
-              <w:t>Modèle architectural pour implémenter des interfaces utilisateur divisé en trois composants interconnectés : le modèle, la vue et le contrôleur.</w:t>
+              <w:t>Document officiel résumant les événements et résultats d’un match, compris les signatures des arbitres et des marqueurs</w:t>
+            </w:r>
+          </w:p>
+        </w:tc>
+      </w:tr>
+      <w:tr>
+        <w:tc>
+          <w:tcPr>
+            <w:tcW w:w="9060" w:type="dxa"/>
+            <w:gridSpan w:val="2"/>
+            <w:shd w:val="clear" w:color="auto" w:fill="C5E0B3" w:themeFill="accent6" w:themeFillTint="66"/>
+          </w:tcPr>
+          <w:p>
+            <w:pPr>
+              <w:jc w:val="left"/>
+            </w:pPr>
+            <w:r>
+              <w:t>M</w:t>
             </w:r>
           </w:p>
         </w:tc>
@@ -24080,11 +24137,9 @@
             <w:pPr>
               <w:jc w:val="center"/>
             </w:pPr>
-            <w:proofErr w:type="spellStart"/>
-            <w:r>
-              <w:t>PHPMailer</w:t>
-            </w:r>
-            <w:proofErr w:type="spellEnd"/>
+            <w:r>
+              <w:t>MVC (Modèle-Vue-Contrôleur)</w:t>
+            </w:r>
           </w:p>
         </w:tc>
         <w:tc>
@@ -24097,7 +24152,24 @@
               <w:jc w:val="center"/>
             </w:pPr>
             <w:r>
-              <w:t>Bibliothèque PHP utilisée pour envoyer des mails via SMTP</w:t>
+              <w:t>Modèle architectural pour implémenter des interfaces utilisateur divisé en trois composants interconnectés : le modèle, la vue et le contrôleur.</w:t>
+            </w:r>
+          </w:p>
+        </w:tc>
+      </w:tr>
+      <w:tr>
+        <w:tc>
+          <w:tcPr>
+            <w:tcW w:w="9060" w:type="dxa"/>
+            <w:gridSpan w:val="2"/>
+            <w:shd w:val="clear" w:color="auto" w:fill="C5E0B3" w:themeFill="accent6" w:themeFillTint="66"/>
+          </w:tcPr>
+          <w:p>
+            <w:pPr>
+              <w:jc w:val="left"/>
+            </w:pPr>
+            <w:r>
+              <w:t>P</w:t>
             </w:r>
           </w:p>
         </w:tc>
@@ -24112,9 +24184,11 @@
             <w:pPr>
               <w:jc w:val="center"/>
             </w:pPr>
-            <w:r>
-              <w:t>Scrum</w:t>
-            </w:r>
+            <w:proofErr w:type="spellStart"/>
+            <w:r>
+              <w:t>PHPMailer</w:t>
+            </w:r>
+            <w:proofErr w:type="spellEnd"/>
           </w:p>
         </w:tc>
         <w:tc>
@@ -24127,7 +24201,24 @@
               <w:jc w:val="center"/>
             </w:pPr>
             <w:r>
-              <w:t>Cadre de gestion de projet agile qui aide les équipes à travailler ensemble pour développer, livrer et maintenir des produits complexes</w:t>
+              <w:t>Bibliothèque PHP utilisée pour envoyer des mails via SMTP</w:t>
+            </w:r>
+          </w:p>
+        </w:tc>
+      </w:tr>
+      <w:tr>
+        <w:tc>
+          <w:tcPr>
+            <w:tcW w:w="9060" w:type="dxa"/>
+            <w:gridSpan w:val="2"/>
+            <w:shd w:val="clear" w:color="auto" w:fill="C5E0B3" w:themeFill="accent6" w:themeFillTint="66"/>
+          </w:tcPr>
+          <w:p>
+            <w:pPr>
+              <w:jc w:val="left"/>
+            </w:pPr>
+            <w:r>
+              <w:t>S</w:t>
             </w:r>
           </w:p>
         </w:tc>
@@ -24143,7 +24234,7 @@
               <w:jc w:val="center"/>
             </w:pPr>
             <w:r>
-              <w:t>Sprint</w:t>
+              <w:t>Scrum</w:t>
             </w:r>
           </w:p>
         </w:tc>
@@ -24156,13 +24247,8 @@
             <w:pPr>
               <w:jc w:val="center"/>
             </w:pPr>
-            <w:proofErr w:type="gramStart"/>
-            <w:r>
-              <w:t>Période de temps</w:t>
-            </w:r>
-            <w:proofErr w:type="gramEnd"/>
-            <w:r>
-              <w:t xml:space="preserve"> définie, typiquement de 1 à 4 semaines, durant laquelle une équipe Scrum travaille pour compléter un ensemble de travaux sélectionnés</w:t>
+            <w:r>
+              <w:t>Cadre de gestion de projet agile qui aide les équipes à travailler ensemble pour développer, livrer et maintenir des produits complexes</w:t>
             </w:r>
           </w:p>
         </w:tc>
@@ -24178,15 +24264,7 @@
               <w:jc w:val="center"/>
             </w:pPr>
             <w:r>
-              <w:t xml:space="preserve">Sprint </w:t>
-            </w:r>
-            <w:proofErr w:type="spellStart"/>
-            <w:r>
-              <w:t>Review</w:t>
-            </w:r>
-            <w:proofErr w:type="spellEnd"/>
-            <w:r>
-              <w:t xml:space="preserve"> (SR)</w:t>
+              <w:t>Sprint</w:t>
             </w:r>
           </w:p>
         </w:tc>
@@ -24199,16 +24277,13 @@
             <w:pPr>
               <w:jc w:val="center"/>
             </w:pPr>
-            <w:r>
-              <w:t xml:space="preserve">Réunion tenue à la fin de chaque sprint pour examiner le travail accompli et ajuster le </w:t>
-            </w:r>
-            <w:proofErr w:type="spellStart"/>
-            <w:r>
-              <w:t>backlog</w:t>
-            </w:r>
-            <w:proofErr w:type="spellEnd"/>
-            <w:r>
-              <w:t xml:space="preserve"> du produit nécessaire.</w:t>
+            <w:proofErr w:type="gramStart"/>
+            <w:r>
+              <w:t>Période de temps</w:t>
+            </w:r>
+            <w:proofErr w:type="gramEnd"/>
+            <w:r>
+              <w:t xml:space="preserve"> définie, typiquement de 1 à 4 semaines, durant laquelle une équipe Scrum travaille pour compléter un ensemble de travaux sélectionnés</w:t>
             </w:r>
           </w:p>
         </w:tc>
@@ -24223,11 +24298,17 @@
             <w:pPr>
               <w:jc w:val="center"/>
             </w:pPr>
+            <w:r>
+              <w:t xml:space="preserve">Sprint </w:t>
+            </w:r>
             <w:proofErr w:type="spellStart"/>
             <w:r>
-              <w:t>Token</w:t>
+              <w:t>Review</w:t>
             </w:r>
             <w:proofErr w:type="spellEnd"/>
+            <w:r>
+              <w:t xml:space="preserve"> (SR)</w:t>
+            </w:r>
           </w:p>
         </w:tc>
         <w:tc>
@@ -24240,7 +24321,32 @@
               <w:jc w:val="center"/>
             </w:pPr>
             <w:r>
-              <w:t>Chaîne de caractères utilisée pour authentifier et autoriser les utilisateurs sans qu’ils aient besoin de fournir leurs informations d’identification à chaque requête.</w:t>
+              <w:t xml:space="preserve">Réunion tenue à la fin de chaque sprint pour examiner le travail accompli et ajuster le </w:t>
+            </w:r>
+            <w:proofErr w:type="spellStart"/>
+            <w:r>
+              <w:t>backlog</w:t>
+            </w:r>
+            <w:proofErr w:type="spellEnd"/>
+            <w:r>
+              <w:t xml:space="preserve"> du produit nécessaire.</w:t>
+            </w:r>
+          </w:p>
+        </w:tc>
+      </w:tr>
+      <w:tr>
+        <w:tc>
+          <w:tcPr>
+            <w:tcW w:w="9060" w:type="dxa"/>
+            <w:gridSpan w:val="2"/>
+            <w:shd w:val="clear" w:color="auto" w:fill="C5E0B3" w:themeFill="accent6" w:themeFillTint="66"/>
+          </w:tcPr>
+          <w:p>
+            <w:pPr>
+              <w:jc w:val="left"/>
+            </w:pPr>
+            <w:r>
+              <w:t>T</w:t>
             </w:r>
           </w:p>
         </w:tc>
@@ -24255,9 +24361,11 @@
             <w:pPr>
               <w:jc w:val="center"/>
             </w:pPr>
-            <w:r>
-              <w:t>User Story</w:t>
-            </w:r>
+            <w:proofErr w:type="spellStart"/>
+            <w:r>
+              <w:t>Token</w:t>
+            </w:r>
+            <w:proofErr w:type="spellEnd"/>
           </w:p>
         </w:tc>
         <w:tc>
@@ -24270,6 +24378,53 @@
               <w:jc w:val="center"/>
             </w:pPr>
             <w:r>
+              <w:t>Chaîne de caractères utilisée pour authentifier et autoriser les utilisateurs sans qu’ils aient besoin de fournir leurs informations d’identification à chaque requête.</w:t>
+            </w:r>
+          </w:p>
+        </w:tc>
+      </w:tr>
+      <w:tr>
+        <w:tc>
+          <w:tcPr>
+            <w:tcW w:w="9060" w:type="dxa"/>
+            <w:gridSpan w:val="2"/>
+            <w:shd w:val="clear" w:color="auto" w:fill="C5E0B3" w:themeFill="accent6" w:themeFillTint="66"/>
+          </w:tcPr>
+          <w:p>
+            <w:pPr>
+              <w:jc w:val="left"/>
+            </w:pPr>
+            <w:r>
+              <w:t>U</w:t>
+            </w:r>
+          </w:p>
+        </w:tc>
+      </w:tr>
+      <w:tr>
+        <w:tc>
+          <w:tcPr>
+            <w:tcW w:w="2122" w:type="dxa"/>
+            <w:shd w:val="clear" w:color="auto" w:fill="FFFFFF" w:themeFill="background1"/>
+          </w:tcPr>
+          <w:p>
+            <w:pPr>
+              <w:jc w:val="center"/>
+            </w:pPr>
+            <w:r>
+              <w:t>User Story</w:t>
+            </w:r>
+          </w:p>
+        </w:tc>
+        <w:tc>
+          <w:tcPr>
+            <w:tcW w:w="6938" w:type="dxa"/>
+            <w:shd w:val="clear" w:color="auto" w:fill="FFFFFF" w:themeFill="background1"/>
+          </w:tcPr>
+          <w:p>
+            <w:pPr>
+              <w:jc w:val="center"/>
+            </w:pPr>
+            <w:r>
               <w:t>Description simple et concise d’une fonctionnalité du point de vue l’utilisateur final.</w:t>
             </w:r>
           </w:p>
@@ -24351,7 +24506,6 @@
           <w:iCs/>
           <w:u w:val="none"/>
         </w:rPr>
-        <w:lastRenderedPageBreak/>
         <w:t>Archives du projet</w:t>
       </w:r>
       <w:bookmarkEnd w:id="118"/>
@@ -25370,7 +25524,7 @@
         <w:sz w:val="16"/>
         <w:szCs w:val="16"/>
       </w:rPr>
-      <w:t>31/05/2024 11:24:00</w:t>
+      <w:t>31/05/2024 13:31:00</w:t>
     </w:r>
     <w:r>
       <w:rPr>
@@ -25430,7 +25584,7 @@
         <w:sz w:val="16"/>
         <w:szCs w:val="16"/>
       </w:rPr>
-      <w:t>31/05/2024 10:58:00</w:t>
+      <w:t>31/05/2024 13:31:00</w:t>
     </w:r>
     <w:r>
       <w:rPr>
@@ -26072,6 +26226,119 @@
     </w:lvl>
   </w:abstractNum>
   <w:abstractNum w:abstractNumId="5" w15:restartNumberingAfterBreak="0">
+    <w:nsid w:val="14C17669"/>
+    <w:multiLevelType w:val="hybridMultilevel"/>
+    <w:tmpl w:val="E1BEE3B4"/>
+    <w:lvl w:ilvl="0" w:tplc="100C0001">
+      <w:start w:val="1"/>
+      <w:numFmt w:val="bullet"/>
+      <w:lvlText w:val=""/>
+      <w:lvlJc w:val="left"/>
+      <w:pPr>
+        <w:ind w:left="1440" w:hanging="360"/>
+      </w:pPr>
+      <w:rPr>
+        <w:rFonts w:ascii="Symbol" w:hAnsi="Symbol" w:hint="default"/>
+      </w:rPr>
+    </w:lvl>
+    <w:lvl w:ilvl="1" w:tplc="100C0003" w:tentative="1">
+      <w:start w:val="1"/>
+      <w:numFmt w:val="bullet"/>
+      <w:lvlText w:val="o"/>
+      <w:lvlJc w:val="left"/>
+      <w:pPr>
+        <w:ind w:left="2160" w:hanging="360"/>
+      </w:pPr>
+      <w:rPr>
+        <w:rFonts w:ascii="Courier New" w:hAnsi="Courier New" w:cs="Courier New" w:hint="default"/>
+      </w:rPr>
+    </w:lvl>
+    <w:lvl w:ilvl="2" w:tplc="100C0005" w:tentative="1">
+      <w:start w:val="1"/>
+      <w:numFmt w:val="bullet"/>
+      <w:lvlText w:val=""/>
+      <w:lvlJc w:val="left"/>
+      <w:pPr>
+        <w:ind w:left="2880" w:hanging="360"/>
+      </w:pPr>
+      <w:rPr>
+        <w:rFonts w:ascii="Wingdings" w:hAnsi="Wingdings" w:hint="default"/>
+      </w:rPr>
+    </w:lvl>
+    <w:lvl w:ilvl="3" w:tplc="100C0001" w:tentative="1">
+      <w:start w:val="1"/>
+      <w:numFmt w:val="bullet"/>
+      <w:lvlText w:val=""/>
+      <w:lvlJc w:val="left"/>
+      <w:pPr>
+        <w:ind w:left="3600" w:hanging="360"/>
+      </w:pPr>
+      <w:rPr>
+        <w:rFonts w:ascii="Symbol" w:hAnsi="Symbol" w:hint="default"/>
+      </w:rPr>
+    </w:lvl>
+    <w:lvl w:ilvl="4" w:tplc="100C0003" w:tentative="1">
+      <w:start w:val="1"/>
+      <w:numFmt w:val="bullet"/>
+      <w:lvlText w:val="o"/>
+      <w:lvlJc w:val="left"/>
+      <w:pPr>
+        <w:ind w:left="4320" w:hanging="360"/>
+      </w:pPr>
+      <w:rPr>
+        <w:rFonts w:ascii="Courier New" w:hAnsi="Courier New" w:cs="Courier New" w:hint="default"/>
+      </w:rPr>
+    </w:lvl>
+    <w:lvl w:ilvl="5" w:tplc="100C0005" w:tentative="1">
+      <w:start w:val="1"/>
+      <w:numFmt w:val="bullet"/>
+      <w:lvlText w:val=""/>
+      <w:lvlJc w:val="left"/>
+      <w:pPr>
+        <w:ind w:left="5040" w:hanging="360"/>
+      </w:pPr>
+      <w:rPr>
+        <w:rFonts w:ascii="Wingdings" w:hAnsi="Wingdings" w:hint="default"/>
+      </w:rPr>
+    </w:lvl>
+    <w:lvl w:ilvl="6" w:tplc="100C0001" w:tentative="1">
+      <w:start w:val="1"/>
+      <w:numFmt w:val="bullet"/>
+      <w:lvlText w:val=""/>
+      <w:lvlJc w:val="left"/>
+      <w:pPr>
+        <w:ind w:left="5760" w:hanging="360"/>
+      </w:pPr>
+      <w:rPr>
+        <w:rFonts w:ascii="Symbol" w:hAnsi="Symbol" w:hint="default"/>
+      </w:rPr>
+    </w:lvl>
+    <w:lvl w:ilvl="7" w:tplc="100C0003" w:tentative="1">
+      <w:start w:val="1"/>
+      <w:numFmt w:val="bullet"/>
+      <w:lvlText w:val="o"/>
+      <w:lvlJc w:val="left"/>
+      <w:pPr>
+        <w:ind w:left="6480" w:hanging="360"/>
+      </w:pPr>
+      <w:rPr>
+        <w:rFonts w:ascii="Courier New" w:hAnsi="Courier New" w:cs="Courier New" w:hint="default"/>
+      </w:rPr>
+    </w:lvl>
+    <w:lvl w:ilvl="8" w:tplc="100C0005" w:tentative="1">
+      <w:start w:val="1"/>
+      <w:numFmt w:val="bullet"/>
+      <w:lvlText w:val=""/>
+      <w:lvlJc w:val="left"/>
+      <w:pPr>
+        <w:ind w:left="7200" w:hanging="360"/>
+      </w:pPr>
+      <w:rPr>
+        <w:rFonts w:ascii="Wingdings" w:hAnsi="Wingdings" w:hint="default"/>
+      </w:rPr>
+    </w:lvl>
+  </w:abstractNum>
+  <w:abstractNum w:abstractNumId="6" w15:restartNumberingAfterBreak="0">
     <w:nsid w:val="16794E2B"/>
     <w:multiLevelType w:val="hybridMultilevel"/>
     <w:tmpl w:val="641AD2C2"/>
@@ -26211,7 +26478,7 @@
       </w:rPr>
     </w:lvl>
   </w:abstractNum>
-  <w:abstractNum w:abstractNumId="6" w15:restartNumberingAfterBreak="0">
+  <w:abstractNum w:abstractNumId="7" w15:restartNumberingAfterBreak="0">
     <w:nsid w:val="18B16F4E"/>
     <w:multiLevelType w:val="hybridMultilevel"/>
     <w:tmpl w:val="9788B3E8"/>
@@ -26324,7 +26591,7 @@
       </w:rPr>
     </w:lvl>
   </w:abstractNum>
-  <w:abstractNum w:abstractNumId="7" w15:restartNumberingAfterBreak="0">
+  <w:abstractNum w:abstractNumId="8" w15:restartNumberingAfterBreak="0">
     <w:nsid w:val="19FF01AE"/>
     <w:multiLevelType w:val="hybridMultilevel"/>
     <w:tmpl w:val="EC6A3956"/>
@@ -26464,7 +26731,7 @@
       </w:rPr>
     </w:lvl>
   </w:abstractNum>
-  <w:abstractNum w:abstractNumId="8" w15:restartNumberingAfterBreak="0">
+  <w:abstractNum w:abstractNumId="9" w15:restartNumberingAfterBreak="0">
     <w:nsid w:val="1D8A638E"/>
     <w:multiLevelType w:val="hybridMultilevel"/>
     <w:tmpl w:val="1FC88870"/>
@@ -26577,7 +26844,120 @@
       </w:rPr>
     </w:lvl>
   </w:abstractNum>
-  <w:abstractNum w:abstractNumId="9" w15:restartNumberingAfterBreak="0">
+  <w:abstractNum w:abstractNumId="10" w15:restartNumberingAfterBreak="0">
+    <w:nsid w:val="24D64D75"/>
+    <w:multiLevelType w:val="hybridMultilevel"/>
+    <w:tmpl w:val="D0840098"/>
+    <w:lvl w:ilvl="0" w:tplc="100C0001">
+      <w:start w:val="1"/>
+      <w:numFmt w:val="bullet"/>
+      <w:lvlText w:val=""/>
+      <w:lvlJc w:val="left"/>
+      <w:pPr>
+        <w:ind w:left="720" w:hanging="360"/>
+      </w:pPr>
+      <w:rPr>
+        <w:rFonts w:ascii="Symbol" w:hAnsi="Symbol" w:hint="default"/>
+      </w:rPr>
+    </w:lvl>
+    <w:lvl w:ilvl="1" w:tplc="100C0003" w:tentative="1">
+      <w:start w:val="1"/>
+      <w:numFmt w:val="bullet"/>
+      <w:lvlText w:val="o"/>
+      <w:lvlJc w:val="left"/>
+      <w:pPr>
+        <w:ind w:left="1440" w:hanging="360"/>
+      </w:pPr>
+      <w:rPr>
+        <w:rFonts w:ascii="Courier New" w:hAnsi="Courier New" w:cs="Courier New" w:hint="default"/>
+      </w:rPr>
+    </w:lvl>
+    <w:lvl w:ilvl="2" w:tplc="100C0005" w:tentative="1">
+      <w:start w:val="1"/>
+      <w:numFmt w:val="bullet"/>
+      <w:lvlText w:val=""/>
+      <w:lvlJc w:val="left"/>
+      <w:pPr>
+        <w:ind w:left="2160" w:hanging="360"/>
+      </w:pPr>
+      <w:rPr>
+        <w:rFonts w:ascii="Wingdings" w:hAnsi="Wingdings" w:hint="default"/>
+      </w:rPr>
+    </w:lvl>
+    <w:lvl w:ilvl="3" w:tplc="100C0001" w:tentative="1">
+      <w:start w:val="1"/>
+      <w:numFmt w:val="bullet"/>
+      <w:lvlText w:val=""/>
+      <w:lvlJc w:val="left"/>
+      <w:pPr>
+        <w:ind w:left="2880" w:hanging="360"/>
+      </w:pPr>
+      <w:rPr>
+        <w:rFonts w:ascii="Symbol" w:hAnsi="Symbol" w:hint="default"/>
+      </w:rPr>
+    </w:lvl>
+    <w:lvl w:ilvl="4" w:tplc="100C0003" w:tentative="1">
+      <w:start w:val="1"/>
+      <w:numFmt w:val="bullet"/>
+      <w:lvlText w:val="o"/>
+      <w:lvlJc w:val="left"/>
+      <w:pPr>
+        <w:ind w:left="3600" w:hanging="360"/>
+      </w:pPr>
+      <w:rPr>
+        <w:rFonts w:ascii="Courier New" w:hAnsi="Courier New" w:cs="Courier New" w:hint="default"/>
+      </w:rPr>
+    </w:lvl>
+    <w:lvl w:ilvl="5" w:tplc="100C0005" w:tentative="1">
+      <w:start w:val="1"/>
+      <w:numFmt w:val="bullet"/>
+      <w:lvlText w:val=""/>
+      <w:lvlJc w:val="left"/>
+      <w:pPr>
+        <w:ind w:left="4320" w:hanging="360"/>
+      </w:pPr>
+      <w:rPr>
+        <w:rFonts w:ascii="Wingdings" w:hAnsi="Wingdings" w:hint="default"/>
+      </w:rPr>
+    </w:lvl>
+    <w:lvl w:ilvl="6" w:tplc="100C0001" w:tentative="1">
+      <w:start w:val="1"/>
+      <w:numFmt w:val="bullet"/>
+      <w:lvlText w:val=""/>
+      <w:lvlJc w:val="left"/>
+      <w:pPr>
+        <w:ind w:left="5040" w:hanging="360"/>
+      </w:pPr>
+      <w:rPr>
+        <w:rFonts w:ascii="Symbol" w:hAnsi="Symbol" w:hint="default"/>
+      </w:rPr>
+    </w:lvl>
+    <w:lvl w:ilvl="7" w:tplc="100C0003" w:tentative="1">
+      <w:start w:val="1"/>
+      <w:numFmt w:val="bullet"/>
+      <w:lvlText w:val="o"/>
+      <w:lvlJc w:val="left"/>
+      <w:pPr>
+        <w:ind w:left="5760" w:hanging="360"/>
+      </w:pPr>
+      <w:rPr>
+        <w:rFonts w:ascii="Courier New" w:hAnsi="Courier New" w:cs="Courier New" w:hint="default"/>
+      </w:rPr>
+    </w:lvl>
+    <w:lvl w:ilvl="8" w:tplc="100C0005" w:tentative="1">
+      <w:start w:val="1"/>
+      <w:numFmt w:val="bullet"/>
+      <w:lvlText w:val=""/>
+      <w:lvlJc w:val="left"/>
+      <w:pPr>
+        <w:ind w:left="6480" w:hanging="360"/>
+      </w:pPr>
+      <w:rPr>
+        <w:rFonts w:ascii="Wingdings" w:hAnsi="Wingdings" w:hint="default"/>
+      </w:rPr>
+    </w:lvl>
+  </w:abstractNum>
+  <w:abstractNum w:abstractNumId="11" w15:restartNumberingAfterBreak="0">
     <w:nsid w:val="27A404D8"/>
     <w:multiLevelType w:val="hybridMultilevel"/>
     <w:tmpl w:val="E4483B56"/>
@@ -26717,7 +27097,120 @@
       </w:rPr>
     </w:lvl>
   </w:abstractNum>
-  <w:abstractNum w:abstractNumId="10" w15:restartNumberingAfterBreak="0">
+  <w:abstractNum w:abstractNumId="12" w15:restartNumberingAfterBreak="0">
+    <w:nsid w:val="2BA16E14"/>
+    <w:multiLevelType w:val="hybridMultilevel"/>
+    <w:tmpl w:val="87CAB590"/>
+    <w:lvl w:ilvl="0" w:tplc="100C0001">
+      <w:start w:val="1"/>
+      <w:numFmt w:val="bullet"/>
+      <w:lvlText w:val=""/>
+      <w:lvlJc w:val="left"/>
+      <w:pPr>
+        <w:ind w:left="1080" w:hanging="360"/>
+      </w:pPr>
+      <w:rPr>
+        <w:rFonts w:ascii="Symbol" w:hAnsi="Symbol" w:hint="default"/>
+      </w:rPr>
+    </w:lvl>
+    <w:lvl w:ilvl="1" w:tplc="100C0003" w:tentative="1">
+      <w:start w:val="1"/>
+      <w:numFmt w:val="bullet"/>
+      <w:lvlText w:val="o"/>
+      <w:lvlJc w:val="left"/>
+      <w:pPr>
+        <w:ind w:left="1800" w:hanging="360"/>
+      </w:pPr>
+      <w:rPr>
+        <w:rFonts w:ascii="Courier New" w:hAnsi="Courier New" w:cs="Courier New" w:hint="default"/>
+      </w:rPr>
+    </w:lvl>
+    <w:lvl w:ilvl="2" w:tplc="100C0005" w:tentative="1">
+      <w:start w:val="1"/>
+      <w:numFmt w:val="bullet"/>
+      <w:lvlText w:val=""/>
+      <w:lvlJc w:val="left"/>
+      <w:pPr>
+        <w:ind w:left="2520" w:hanging="360"/>
+      </w:pPr>
+      <w:rPr>
+        <w:rFonts w:ascii="Wingdings" w:hAnsi="Wingdings" w:hint="default"/>
+      </w:rPr>
+    </w:lvl>
+    <w:lvl w:ilvl="3" w:tplc="100C0001" w:tentative="1">
+      <w:start w:val="1"/>
+      <w:numFmt w:val="bullet"/>
+      <w:lvlText w:val=""/>
+      <w:lvlJc w:val="left"/>
+      <w:pPr>
+        <w:ind w:left="3240" w:hanging="360"/>
+      </w:pPr>
+      <w:rPr>
+        <w:rFonts w:ascii="Symbol" w:hAnsi="Symbol" w:hint="default"/>
+      </w:rPr>
+    </w:lvl>
+    <w:lvl w:ilvl="4" w:tplc="100C0003" w:tentative="1">
+      <w:start w:val="1"/>
+      <w:numFmt w:val="bullet"/>
+      <w:lvlText w:val="o"/>
+      <w:lvlJc w:val="left"/>
+      <w:pPr>
+        <w:ind w:left="3960" w:hanging="360"/>
+      </w:pPr>
+      <w:rPr>
+        <w:rFonts w:ascii="Courier New" w:hAnsi="Courier New" w:cs="Courier New" w:hint="default"/>
+      </w:rPr>
+    </w:lvl>
+    <w:lvl w:ilvl="5" w:tplc="100C0005" w:tentative="1">
+      <w:start w:val="1"/>
+      <w:numFmt w:val="bullet"/>
+      <w:lvlText w:val=""/>
+      <w:lvlJc w:val="left"/>
+      <w:pPr>
+        <w:ind w:left="4680" w:hanging="360"/>
+      </w:pPr>
+      <w:rPr>
+        <w:rFonts w:ascii="Wingdings" w:hAnsi="Wingdings" w:hint="default"/>
+      </w:rPr>
+    </w:lvl>
+    <w:lvl w:ilvl="6" w:tplc="100C0001" w:tentative="1">
+      <w:start w:val="1"/>
+      <w:numFmt w:val="bullet"/>
+      <w:lvlText w:val=""/>
+      <w:lvlJc w:val="left"/>
+      <w:pPr>
+        <w:ind w:left="5400" w:hanging="360"/>
+      </w:pPr>
+      <w:rPr>
+        <w:rFonts w:ascii="Symbol" w:hAnsi="Symbol" w:hint="default"/>
+      </w:rPr>
+    </w:lvl>
+    <w:lvl w:ilvl="7" w:tplc="100C0003" w:tentative="1">
+      <w:start w:val="1"/>
+      <w:numFmt w:val="bullet"/>
+      <w:lvlText w:val="o"/>
+      <w:lvlJc w:val="left"/>
+      <w:pPr>
+        <w:ind w:left="6120" w:hanging="360"/>
+      </w:pPr>
+      <w:rPr>
+        <w:rFonts w:ascii="Courier New" w:hAnsi="Courier New" w:cs="Courier New" w:hint="default"/>
+      </w:rPr>
+    </w:lvl>
+    <w:lvl w:ilvl="8" w:tplc="100C0005" w:tentative="1">
+      <w:start w:val="1"/>
+      <w:numFmt w:val="bullet"/>
+      <w:lvlText w:val=""/>
+      <w:lvlJc w:val="left"/>
+      <w:pPr>
+        <w:ind w:left="6840" w:hanging="360"/>
+      </w:pPr>
+      <w:rPr>
+        <w:rFonts w:ascii="Wingdings" w:hAnsi="Wingdings" w:hint="default"/>
+      </w:rPr>
+    </w:lvl>
+  </w:abstractNum>
+  <w:abstractNum w:abstractNumId="13" w15:restartNumberingAfterBreak="0">
     <w:nsid w:val="2C7532C9"/>
     <w:multiLevelType w:val="hybridMultilevel"/>
     <w:tmpl w:val="F740DCF8"/>
@@ -26830,7 +27323,7 @@
       </w:rPr>
     </w:lvl>
   </w:abstractNum>
-  <w:abstractNum w:abstractNumId="11" w15:restartNumberingAfterBreak="0">
+  <w:abstractNum w:abstractNumId="14" w15:restartNumberingAfterBreak="0">
     <w:nsid w:val="2E497552"/>
     <w:multiLevelType w:val="hybridMultilevel"/>
     <w:tmpl w:val="E7C29EEC"/>
@@ -26943,7 +27436,7 @@
       </w:rPr>
     </w:lvl>
   </w:abstractNum>
-  <w:abstractNum w:abstractNumId="12" w15:restartNumberingAfterBreak="0">
+  <w:abstractNum w:abstractNumId="15" w15:restartNumberingAfterBreak="0">
     <w:nsid w:val="31501191"/>
     <w:multiLevelType w:val="hybridMultilevel"/>
     <w:tmpl w:val="5450D4DC"/>
@@ -27056,7 +27549,7 @@
       </w:rPr>
     </w:lvl>
   </w:abstractNum>
-  <w:abstractNum w:abstractNumId="13" w15:restartNumberingAfterBreak="0">
+  <w:abstractNum w:abstractNumId="16" w15:restartNumberingAfterBreak="0">
     <w:nsid w:val="318A3916"/>
     <w:multiLevelType w:val="hybridMultilevel"/>
     <w:tmpl w:val="7EC48B9C"/>
@@ -27169,7 +27662,7 @@
       </w:rPr>
     </w:lvl>
   </w:abstractNum>
-  <w:abstractNum w:abstractNumId="14" w15:restartNumberingAfterBreak="0">
+  <w:abstractNum w:abstractNumId="17" w15:restartNumberingAfterBreak="0">
     <w:nsid w:val="32970387"/>
     <w:multiLevelType w:val="hybridMultilevel"/>
     <w:tmpl w:val="13B4277C"/>
@@ -27282,7 +27775,7 @@
       </w:rPr>
     </w:lvl>
   </w:abstractNum>
-  <w:abstractNum w:abstractNumId="15" w15:restartNumberingAfterBreak="0">
+  <w:abstractNum w:abstractNumId="18" w15:restartNumberingAfterBreak="0">
     <w:nsid w:val="333D68C0"/>
     <w:multiLevelType w:val="hybridMultilevel"/>
     <w:tmpl w:val="3466A228"/>
@@ -27394,7 +27887,7 @@
       </w:rPr>
     </w:lvl>
   </w:abstractNum>
-  <w:abstractNum w:abstractNumId="16" w15:restartNumberingAfterBreak="0">
+  <w:abstractNum w:abstractNumId="19" w15:restartNumberingAfterBreak="0">
     <w:nsid w:val="35262305"/>
     <w:multiLevelType w:val="hybridMultilevel"/>
     <w:tmpl w:val="66507E58"/>
@@ -27507,7 +28000,7 @@
       </w:rPr>
     </w:lvl>
   </w:abstractNum>
-  <w:abstractNum w:abstractNumId="17" w15:restartNumberingAfterBreak="0">
+  <w:abstractNum w:abstractNumId="20" w15:restartNumberingAfterBreak="0">
     <w:nsid w:val="35C45677"/>
     <w:multiLevelType w:val="hybridMultilevel"/>
     <w:tmpl w:val="F9667454"/>
@@ -27596,7 +28089,7 @@
       </w:pPr>
     </w:lvl>
   </w:abstractNum>
-  <w:abstractNum w:abstractNumId="18" w15:restartNumberingAfterBreak="0">
+  <w:abstractNum w:abstractNumId="21" w15:restartNumberingAfterBreak="0">
     <w:nsid w:val="390A7FB5"/>
     <w:multiLevelType w:val="hybridMultilevel"/>
     <w:tmpl w:val="3C82A992"/>
@@ -27709,7 +28202,7 @@
       </w:rPr>
     </w:lvl>
   </w:abstractNum>
-  <w:abstractNum w:abstractNumId="19" w15:restartNumberingAfterBreak="0">
+  <w:abstractNum w:abstractNumId="22" w15:restartNumberingAfterBreak="0">
     <w:nsid w:val="3AAF0C15"/>
     <w:multiLevelType w:val="hybridMultilevel"/>
     <w:tmpl w:val="4B6E2B8A"/>
@@ -27822,7 +28315,7 @@
       </w:rPr>
     </w:lvl>
   </w:abstractNum>
-  <w:abstractNum w:abstractNumId="20" w15:restartNumberingAfterBreak="0">
+  <w:abstractNum w:abstractNumId="23" w15:restartNumberingAfterBreak="0">
     <w:nsid w:val="3B637699"/>
     <w:multiLevelType w:val="hybridMultilevel"/>
     <w:tmpl w:val="49B87AC4"/>
@@ -27935,7 +28428,7 @@
       </w:rPr>
     </w:lvl>
   </w:abstractNum>
-  <w:abstractNum w:abstractNumId="21" w15:restartNumberingAfterBreak="0">
+  <w:abstractNum w:abstractNumId="24" w15:restartNumberingAfterBreak="0">
     <w:nsid w:val="3E905513"/>
     <w:multiLevelType w:val="hybridMultilevel"/>
     <w:tmpl w:val="E7ECEF0C"/>
@@ -28048,7 +28541,7 @@
       </w:rPr>
     </w:lvl>
   </w:abstractNum>
-  <w:abstractNum w:abstractNumId="22" w15:restartNumberingAfterBreak="0">
+  <w:abstractNum w:abstractNumId="25" w15:restartNumberingAfterBreak="0">
     <w:nsid w:val="3F9631E4"/>
     <w:multiLevelType w:val="hybridMultilevel"/>
     <w:tmpl w:val="45C63A68"/>
@@ -28161,7 +28654,7 @@
       </w:rPr>
     </w:lvl>
   </w:abstractNum>
-  <w:abstractNum w:abstractNumId="23" w15:restartNumberingAfterBreak="0">
+  <w:abstractNum w:abstractNumId="26" w15:restartNumberingAfterBreak="0">
     <w:nsid w:val="408C02FF"/>
     <w:multiLevelType w:val="hybridMultilevel"/>
     <w:tmpl w:val="1C925AC4"/>
@@ -28298,7 +28791,7 @@
       </w:rPr>
     </w:lvl>
   </w:abstractNum>
-  <w:abstractNum w:abstractNumId="24" w15:restartNumberingAfterBreak="0">
+  <w:abstractNum w:abstractNumId="27" w15:restartNumberingAfterBreak="0">
     <w:nsid w:val="42F31DAB"/>
     <w:multiLevelType w:val="hybridMultilevel"/>
     <w:tmpl w:val="A46C5D1C"/>
@@ -28438,7 +28931,7 @@
       </w:rPr>
     </w:lvl>
   </w:abstractNum>
-  <w:abstractNum w:abstractNumId="25" w15:restartNumberingAfterBreak="0">
+  <w:abstractNum w:abstractNumId="28" w15:restartNumberingAfterBreak="0">
     <w:nsid w:val="446C12F5"/>
     <w:multiLevelType w:val="hybridMultilevel"/>
     <w:tmpl w:val="3696A2F2"/>
@@ -28551,7 +29044,7 @@
       </w:rPr>
     </w:lvl>
   </w:abstractNum>
-  <w:abstractNum w:abstractNumId="26" w15:restartNumberingAfterBreak="0">
+  <w:abstractNum w:abstractNumId="29" w15:restartNumberingAfterBreak="0">
     <w:nsid w:val="48157F7D"/>
     <w:multiLevelType w:val="hybridMultilevel"/>
     <w:tmpl w:val="87567F70"/>
@@ -28637,7 +29130,7 @@
       </w:pPr>
     </w:lvl>
   </w:abstractNum>
-  <w:abstractNum w:abstractNumId="27" w15:restartNumberingAfterBreak="0">
+  <w:abstractNum w:abstractNumId="30" w15:restartNumberingAfterBreak="0">
     <w:nsid w:val="48B46ECA"/>
     <w:multiLevelType w:val="hybridMultilevel"/>
     <w:tmpl w:val="1948376C"/>
@@ -28750,7 +29243,7 @@
       </w:rPr>
     </w:lvl>
   </w:abstractNum>
-  <w:abstractNum w:abstractNumId="28" w15:restartNumberingAfterBreak="0">
+  <w:abstractNum w:abstractNumId="31" w15:restartNumberingAfterBreak="0">
     <w:nsid w:val="499B7309"/>
     <w:multiLevelType w:val="hybridMultilevel"/>
     <w:tmpl w:val="CE72702A"/>
@@ -28863,7 +29356,7 @@
       </w:rPr>
     </w:lvl>
   </w:abstractNum>
-  <w:abstractNum w:abstractNumId="29" w15:restartNumberingAfterBreak="0">
+  <w:abstractNum w:abstractNumId="32" w15:restartNumberingAfterBreak="0">
     <w:nsid w:val="4BC4658A"/>
     <w:multiLevelType w:val="hybridMultilevel"/>
     <w:tmpl w:val="65B68002"/>
@@ -28949,7 +29442,7 @@
       </w:pPr>
     </w:lvl>
   </w:abstractNum>
-  <w:abstractNum w:abstractNumId="30" w15:restartNumberingAfterBreak="0">
+  <w:abstractNum w:abstractNumId="33" w15:restartNumberingAfterBreak="0">
     <w:nsid w:val="4EE44213"/>
     <w:multiLevelType w:val="hybridMultilevel"/>
     <w:tmpl w:val="0EEA74C0"/>
@@ -29062,7 +29555,7 @@
       </w:rPr>
     </w:lvl>
   </w:abstractNum>
-  <w:abstractNum w:abstractNumId="31" w15:restartNumberingAfterBreak="0">
+  <w:abstractNum w:abstractNumId="34" w15:restartNumberingAfterBreak="0">
     <w:nsid w:val="4F275520"/>
     <w:multiLevelType w:val="hybridMultilevel"/>
     <w:tmpl w:val="FD7C27E0"/>
@@ -29175,7 +29668,7 @@
       </w:rPr>
     </w:lvl>
   </w:abstractNum>
-  <w:abstractNum w:abstractNumId="32" w15:restartNumberingAfterBreak="0">
+  <w:abstractNum w:abstractNumId="35" w15:restartNumberingAfterBreak="0">
     <w:nsid w:val="5082572C"/>
     <w:multiLevelType w:val="hybridMultilevel"/>
     <w:tmpl w:val="ED4ACFA4"/>
@@ -29315,7 +29808,7 @@
       </w:rPr>
     </w:lvl>
   </w:abstractNum>
-  <w:abstractNum w:abstractNumId="33" w15:restartNumberingAfterBreak="0">
+  <w:abstractNum w:abstractNumId="36" w15:restartNumberingAfterBreak="0">
     <w:nsid w:val="52B247CA"/>
     <w:multiLevelType w:val="hybridMultilevel"/>
     <w:tmpl w:val="B7D4D45A"/>
@@ -29455,7 +29948,7 @@
       </w:rPr>
     </w:lvl>
   </w:abstractNum>
-  <w:abstractNum w:abstractNumId="34" w15:restartNumberingAfterBreak="0">
+  <w:abstractNum w:abstractNumId="37" w15:restartNumberingAfterBreak="0">
     <w:nsid w:val="54062238"/>
     <w:multiLevelType w:val="hybridMultilevel"/>
     <w:tmpl w:val="F4BEDABE"/>
@@ -29568,7 +30061,7 @@
       </w:rPr>
     </w:lvl>
   </w:abstractNum>
-  <w:abstractNum w:abstractNumId="35" w15:restartNumberingAfterBreak="0">
+  <w:abstractNum w:abstractNumId="38" w15:restartNumberingAfterBreak="0">
     <w:nsid w:val="540C1B13"/>
     <w:multiLevelType w:val="hybridMultilevel"/>
     <w:tmpl w:val="A906E912"/>
@@ -29681,7 +30174,7 @@
       </w:rPr>
     </w:lvl>
   </w:abstractNum>
-  <w:abstractNum w:abstractNumId="36" w15:restartNumberingAfterBreak="0">
+  <w:abstractNum w:abstractNumId="39" w15:restartNumberingAfterBreak="0">
     <w:nsid w:val="594C1361"/>
     <w:multiLevelType w:val="hybridMultilevel"/>
     <w:tmpl w:val="5C243628"/>
@@ -29821,7 +30314,7 @@
       </w:rPr>
     </w:lvl>
   </w:abstractNum>
-  <w:abstractNum w:abstractNumId="37" w15:restartNumberingAfterBreak="0">
+  <w:abstractNum w:abstractNumId="40" w15:restartNumberingAfterBreak="0">
     <w:nsid w:val="5CE173C3"/>
     <w:multiLevelType w:val="hybridMultilevel"/>
     <w:tmpl w:val="BC64B6FC"/>
@@ -29934,7 +30427,119 @@
       </w:rPr>
     </w:lvl>
   </w:abstractNum>
-  <w:abstractNum w:abstractNumId="38" w15:restartNumberingAfterBreak="0">
+  <w:abstractNum w:abstractNumId="41" w15:restartNumberingAfterBreak="0">
+    <w:nsid w:val="60513D2E"/>
+    <w:multiLevelType w:val="hybridMultilevel"/>
+    <w:tmpl w:val="6E147CD6"/>
+    <w:lvl w:ilvl="0" w:tplc="7808483E">
+      <w:numFmt w:val="bullet"/>
+      <w:lvlText w:val="-"/>
+      <w:lvlJc w:val="left"/>
+      <w:pPr>
+        <w:ind w:left="720" w:hanging="360"/>
+      </w:pPr>
+      <w:rPr>
+        <w:rFonts w:ascii="Arial" w:eastAsia="Times New Roman" w:hAnsi="Arial" w:cs="Arial" w:hint="default"/>
+      </w:rPr>
+    </w:lvl>
+    <w:lvl w:ilvl="1" w:tplc="100C0003" w:tentative="1">
+      <w:start w:val="1"/>
+      <w:numFmt w:val="bullet"/>
+      <w:lvlText w:val="o"/>
+      <w:lvlJc w:val="left"/>
+      <w:pPr>
+        <w:ind w:left="1440" w:hanging="360"/>
+      </w:pPr>
+      <w:rPr>
+        <w:rFonts w:ascii="Courier New" w:hAnsi="Courier New" w:cs="Courier New" w:hint="default"/>
+      </w:rPr>
+    </w:lvl>
+    <w:lvl w:ilvl="2" w:tplc="100C0005" w:tentative="1">
+      <w:start w:val="1"/>
+      <w:numFmt w:val="bullet"/>
+      <w:lvlText w:val=""/>
+      <w:lvlJc w:val="left"/>
+      <w:pPr>
+        <w:ind w:left="2160" w:hanging="360"/>
+      </w:pPr>
+      <w:rPr>
+        <w:rFonts w:ascii="Wingdings" w:hAnsi="Wingdings" w:hint="default"/>
+      </w:rPr>
+    </w:lvl>
+    <w:lvl w:ilvl="3" w:tplc="100C0001" w:tentative="1">
+      <w:start w:val="1"/>
+      <w:numFmt w:val="bullet"/>
+      <w:lvlText w:val=""/>
+      <w:lvlJc w:val="left"/>
+      <w:pPr>
+        <w:ind w:left="2880" w:hanging="360"/>
+      </w:pPr>
+      <w:rPr>
+        <w:rFonts w:ascii="Symbol" w:hAnsi="Symbol" w:hint="default"/>
+      </w:rPr>
+    </w:lvl>
+    <w:lvl w:ilvl="4" w:tplc="100C0003" w:tentative="1">
+      <w:start w:val="1"/>
+      <w:numFmt w:val="bullet"/>
+      <w:lvlText w:val="o"/>
+      <w:lvlJc w:val="left"/>
+      <w:pPr>
+        <w:ind w:left="3600" w:hanging="360"/>
+      </w:pPr>
+      <w:rPr>
+        <w:rFonts w:ascii="Courier New" w:hAnsi="Courier New" w:cs="Courier New" w:hint="default"/>
+      </w:rPr>
+    </w:lvl>
+    <w:lvl w:ilvl="5" w:tplc="100C0005" w:tentative="1">
+      <w:start w:val="1"/>
+      <w:numFmt w:val="bullet"/>
+      <w:lvlText w:val=""/>
+      <w:lvlJc w:val="left"/>
+      <w:pPr>
+        <w:ind w:left="4320" w:hanging="360"/>
+      </w:pPr>
+      <w:rPr>
+        <w:rFonts w:ascii="Wingdings" w:hAnsi="Wingdings" w:hint="default"/>
+      </w:rPr>
+    </w:lvl>
+    <w:lvl w:ilvl="6" w:tplc="100C0001" w:tentative="1">
+      <w:start w:val="1"/>
+      <w:numFmt w:val="bullet"/>
+      <w:lvlText w:val=""/>
+      <w:lvlJc w:val="left"/>
+      <w:pPr>
+        <w:ind w:left="5040" w:hanging="360"/>
+      </w:pPr>
+      <w:rPr>
+        <w:rFonts w:ascii="Symbol" w:hAnsi="Symbol" w:hint="default"/>
+      </w:rPr>
+    </w:lvl>
+    <w:lvl w:ilvl="7" w:tplc="100C0003" w:tentative="1">
+      <w:start w:val="1"/>
+      <w:numFmt w:val="bullet"/>
+      <w:lvlText w:val="o"/>
+      <w:lvlJc w:val="left"/>
+      <w:pPr>
+        <w:ind w:left="5760" w:hanging="360"/>
+      </w:pPr>
+      <w:rPr>
+        <w:rFonts w:ascii="Courier New" w:hAnsi="Courier New" w:cs="Courier New" w:hint="default"/>
+      </w:rPr>
+    </w:lvl>
+    <w:lvl w:ilvl="8" w:tplc="100C0005" w:tentative="1">
+      <w:start w:val="1"/>
+      <w:numFmt w:val="bullet"/>
+      <w:lvlText w:val=""/>
+      <w:lvlJc w:val="left"/>
+      <w:pPr>
+        <w:ind w:left="6480" w:hanging="360"/>
+      </w:pPr>
+      <w:rPr>
+        <w:rFonts w:ascii="Wingdings" w:hAnsi="Wingdings" w:hint="default"/>
+      </w:rPr>
+    </w:lvl>
+  </w:abstractNum>
+  <w:abstractNum w:abstractNumId="42" w15:restartNumberingAfterBreak="0">
     <w:nsid w:val="610D688A"/>
     <w:multiLevelType w:val="hybridMultilevel"/>
     <w:tmpl w:val="8D36C9D6"/>
@@ -30047,7 +30652,7 @@
       </w:rPr>
     </w:lvl>
   </w:abstractNum>
-  <w:abstractNum w:abstractNumId="39" w15:restartNumberingAfterBreak="0">
+  <w:abstractNum w:abstractNumId="43" w15:restartNumberingAfterBreak="0">
     <w:nsid w:val="6337724E"/>
     <w:multiLevelType w:val="hybridMultilevel"/>
     <w:tmpl w:val="B02E8AD0"/>
@@ -30160,7 +30765,7 @@
       </w:rPr>
     </w:lvl>
   </w:abstractNum>
-  <w:abstractNum w:abstractNumId="40" w15:restartNumberingAfterBreak="0">
+  <w:abstractNum w:abstractNumId="44" w15:restartNumberingAfterBreak="0">
     <w:nsid w:val="649C7455"/>
     <w:multiLevelType w:val="hybridMultilevel"/>
     <w:tmpl w:val="4A96F078"/>
@@ -30273,7 +30878,7 @@
       </w:rPr>
     </w:lvl>
   </w:abstractNum>
-  <w:abstractNum w:abstractNumId="41" w15:restartNumberingAfterBreak="0">
+  <w:abstractNum w:abstractNumId="45" w15:restartNumberingAfterBreak="0">
     <w:nsid w:val="6AB45516"/>
     <w:multiLevelType w:val="hybridMultilevel"/>
     <w:tmpl w:val="F71A670A"/>
@@ -30386,7 +30991,7 @@
       </w:rPr>
     </w:lvl>
   </w:abstractNum>
-  <w:abstractNum w:abstractNumId="42" w15:restartNumberingAfterBreak="0">
+  <w:abstractNum w:abstractNumId="46" w15:restartNumberingAfterBreak="0">
     <w:nsid w:val="6E15621B"/>
     <w:multiLevelType w:val="hybridMultilevel"/>
     <w:tmpl w:val="D38E8EB8"/>
@@ -30499,7 +31104,7 @@
       </w:rPr>
     </w:lvl>
   </w:abstractNum>
-  <w:abstractNum w:abstractNumId="43" w15:restartNumberingAfterBreak="0">
+  <w:abstractNum w:abstractNumId="47" w15:restartNumberingAfterBreak="0">
     <w:nsid w:val="6EB01C0D"/>
     <w:multiLevelType w:val="hybridMultilevel"/>
     <w:tmpl w:val="C4A44D9A"/>
@@ -30612,7 +31217,7 @@
       </w:rPr>
     </w:lvl>
   </w:abstractNum>
-  <w:abstractNum w:abstractNumId="44" w15:restartNumberingAfterBreak="0">
+  <w:abstractNum w:abstractNumId="48" w15:restartNumberingAfterBreak="0">
     <w:nsid w:val="71E06583"/>
     <w:multiLevelType w:val="hybridMultilevel"/>
     <w:tmpl w:val="26C81FCE"/>
@@ -30752,7 +31357,7 @@
       </w:rPr>
     </w:lvl>
   </w:abstractNum>
-  <w:abstractNum w:abstractNumId="45" w15:restartNumberingAfterBreak="0">
+  <w:abstractNum w:abstractNumId="49" w15:restartNumberingAfterBreak="0">
     <w:nsid w:val="75A3529B"/>
     <w:multiLevelType w:val="hybridMultilevel"/>
     <w:tmpl w:val="819EEA64"/>
@@ -30892,7 +31497,7 @@
       </w:rPr>
     </w:lvl>
   </w:abstractNum>
-  <w:abstractNum w:abstractNumId="46" w15:restartNumberingAfterBreak="0">
+  <w:abstractNum w:abstractNumId="50" w15:restartNumberingAfterBreak="0">
     <w:nsid w:val="75F04790"/>
     <w:multiLevelType w:val="hybridMultilevel"/>
     <w:tmpl w:val="48B6D574"/>
@@ -31005,7 +31610,7 @@
       </w:rPr>
     </w:lvl>
   </w:abstractNum>
-  <w:abstractNum w:abstractNumId="47" w15:restartNumberingAfterBreak="0">
+  <w:abstractNum w:abstractNumId="51" w15:restartNumberingAfterBreak="0">
     <w:nsid w:val="770D70A3"/>
     <w:multiLevelType w:val="hybridMultilevel"/>
     <w:tmpl w:val="E0E09518"/>
@@ -31118,7 +31723,7 @@
       </w:rPr>
     </w:lvl>
   </w:abstractNum>
-  <w:abstractNum w:abstractNumId="48" w15:restartNumberingAfterBreak="0">
+  <w:abstractNum w:abstractNumId="52" w15:restartNumberingAfterBreak="0">
     <w:nsid w:val="78D00B68"/>
     <w:multiLevelType w:val="hybridMultilevel"/>
     <w:tmpl w:val="AB9E4FA8"/>
@@ -31231,7 +31836,7 @@
       </w:rPr>
     </w:lvl>
   </w:abstractNum>
-  <w:abstractNum w:abstractNumId="49" w15:restartNumberingAfterBreak="0">
+  <w:abstractNum w:abstractNumId="53" w15:restartNumberingAfterBreak="0">
     <w:nsid w:val="7A515620"/>
     <w:multiLevelType w:val="hybridMultilevel"/>
     <w:tmpl w:val="A7561ADA"/>
@@ -31344,7 +31949,7 @@
       </w:rPr>
     </w:lvl>
   </w:abstractNum>
-  <w:abstractNum w:abstractNumId="50" w15:restartNumberingAfterBreak="0">
+  <w:abstractNum w:abstractNumId="54" w15:restartNumberingAfterBreak="0">
     <w:nsid w:val="7B193736"/>
     <w:multiLevelType w:val="multilevel"/>
     <w:tmpl w:val="3A32EA0C"/>
@@ -31472,7 +32077,7 @@
       </w:pPr>
     </w:lvl>
   </w:abstractNum>
-  <w:abstractNum w:abstractNumId="51" w15:restartNumberingAfterBreak="0">
+  <w:abstractNum w:abstractNumId="55" w15:restartNumberingAfterBreak="0">
     <w:nsid w:val="7DD245F2"/>
     <w:multiLevelType w:val="hybridMultilevel"/>
     <w:tmpl w:val="3100450C"/>
@@ -31613,163 +32218,175 @@
     </w:lvl>
   </w:abstractNum>
   <w:num w:numId="1" w16cid:durableId="1298953545">
-    <w:abstractNumId w:val="50"/>
+    <w:abstractNumId w:val="54"/>
   </w:num>
   <w:num w:numId="2" w16cid:durableId="1815676844">
     <w:abstractNumId w:val="1"/>
   </w:num>
   <w:num w:numId="3" w16cid:durableId="2009746057">
-    <w:abstractNumId w:val="7"/>
+    <w:abstractNumId w:val="8"/>
   </w:num>
   <w:num w:numId="4" w16cid:durableId="586617919">
-    <w:abstractNumId w:val="45"/>
+    <w:abstractNumId w:val="49"/>
   </w:num>
   <w:num w:numId="5" w16cid:durableId="1266958306">
-    <w:abstractNumId w:val="33"/>
+    <w:abstractNumId w:val="36"/>
   </w:num>
   <w:num w:numId="6" w16cid:durableId="1819153165">
-    <w:abstractNumId w:val="9"/>
+    <w:abstractNumId w:val="11"/>
   </w:num>
   <w:num w:numId="7" w16cid:durableId="1335961858">
-    <w:abstractNumId w:val="36"/>
+    <w:abstractNumId w:val="39"/>
   </w:num>
   <w:num w:numId="8" w16cid:durableId="1501307884">
+    <w:abstractNumId w:val="55"/>
+  </w:num>
+  <w:num w:numId="9" w16cid:durableId="1734700329">
+    <w:abstractNumId w:val="6"/>
+  </w:num>
+  <w:num w:numId="10" w16cid:durableId="352192809">
+    <w:abstractNumId w:val="26"/>
+  </w:num>
+  <w:num w:numId="11" w16cid:durableId="1110860615">
+    <w:abstractNumId w:val="35"/>
+  </w:num>
+  <w:num w:numId="12" w16cid:durableId="1880044359">
+    <w:abstractNumId w:val="27"/>
+  </w:num>
+  <w:num w:numId="13" w16cid:durableId="23600006">
+    <w:abstractNumId w:val="48"/>
+  </w:num>
+  <w:num w:numId="14" w16cid:durableId="897781727">
     <w:abstractNumId w:val="51"/>
   </w:num>
-  <w:num w:numId="9" w16cid:durableId="1734700329">
-    <w:abstractNumId w:val="5"/>
-  </w:num>
-  <w:num w:numId="10" w16cid:durableId="352192809">
-    <w:abstractNumId w:val="23"/>
-  </w:num>
-  <w:num w:numId="11" w16cid:durableId="1110860615">
-    <w:abstractNumId w:val="32"/>
-  </w:num>
-  <w:num w:numId="12" w16cid:durableId="1880044359">
-    <w:abstractNumId w:val="24"/>
-  </w:num>
-  <w:num w:numId="13" w16cid:durableId="23600006">
-    <w:abstractNumId w:val="44"/>
-  </w:num>
-  <w:num w:numId="14" w16cid:durableId="897781727">
-    <w:abstractNumId w:val="47"/>
-  </w:num>
   <w:num w:numId="15" w16cid:durableId="770508502">
-    <w:abstractNumId w:val="13"/>
+    <w:abstractNumId w:val="16"/>
   </w:num>
   <w:num w:numId="16" w16cid:durableId="1573612973">
     <w:abstractNumId w:val="3"/>
   </w:num>
   <w:num w:numId="17" w16cid:durableId="333919850">
-    <w:abstractNumId w:val="20"/>
+    <w:abstractNumId w:val="23"/>
   </w:num>
   <w:num w:numId="18" w16cid:durableId="1810710519">
-    <w:abstractNumId w:val="29"/>
+    <w:abstractNumId w:val="32"/>
     <w:lvlOverride w:ilvl="0">
       <w:startOverride w:val="1"/>
     </w:lvlOverride>
   </w:num>
   <w:num w:numId="19" w16cid:durableId="1937399083">
-    <w:abstractNumId w:val="14"/>
+    <w:abstractNumId w:val="17"/>
   </w:num>
   <w:num w:numId="20" w16cid:durableId="1332684608">
-    <w:abstractNumId w:val="49"/>
+    <w:abstractNumId w:val="53"/>
   </w:num>
   <w:num w:numId="21" w16cid:durableId="33776364">
-    <w:abstractNumId w:val="31"/>
+    <w:abstractNumId w:val="34"/>
   </w:num>
   <w:num w:numId="22" w16cid:durableId="1921409567">
-    <w:abstractNumId w:val="17"/>
+    <w:abstractNumId w:val="20"/>
   </w:num>
   <w:num w:numId="23" w16cid:durableId="136072236">
     <w:abstractNumId w:val="0"/>
   </w:num>
   <w:num w:numId="24" w16cid:durableId="443382228">
-    <w:abstractNumId w:val="15"/>
+    <w:abstractNumId w:val="18"/>
   </w:num>
   <w:num w:numId="25" w16cid:durableId="1133526582">
-    <w:abstractNumId w:val="39"/>
+    <w:abstractNumId w:val="43"/>
   </w:num>
   <w:num w:numId="26" w16cid:durableId="2023898519">
-    <w:abstractNumId w:val="18"/>
+    <w:abstractNumId w:val="21"/>
   </w:num>
   <w:num w:numId="27" w16cid:durableId="1826822805">
-    <w:abstractNumId w:val="46"/>
+    <w:abstractNumId w:val="50"/>
   </w:num>
   <w:num w:numId="28" w16cid:durableId="1627082580">
-    <w:abstractNumId w:val="37"/>
+    <w:abstractNumId w:val="40"/>
   </w:num>
   <w:num w:numId="29" w16cid:durableId="866990798">
     <w:abstractNumId w:val="2"/>
   </w:num>
   <w:num w:numId="30" w16cid:durableId="1675959838">
+    <w:abstractNumId w:val="28"/>
+  </w:num>
+  <w:num w:numId="31" w16cid:durableId="1458571656">
     <w:abstractNumId w:val="25"/>
   </w:num>
-  <w:num w:numId="31" w16cid:durableId="1458571656">
-    <w:abstractNumId w:val="22"/>
-  </w:num>
   <w:num w:numId="32" w16cid:durableId="153381932">
-    <w:abstractNumId w:val="40"/>
+    <w:abstractNumId w:val="44"/>
   </w:num>
   <w:num w:numId="33" w16cid:durableId="1098019899">
-    <w:abstractNumId w:val="48"/>
+    <w:abstractNumId w:val="52"/>
   </w:num>
   <w:num w:numId="34" w16cid:durableId="696199879">
-    <w:abstractNumId w:val="27"/>
+    <w:abstractNumId w:val="30"/>
   </w:num>
   <w:num w:numId="35" w16cid:durableId="364183673">
-    <w:abstractNumId w:val="35"/>
+    <w:abstractNumId w:val="38"/>
   </w:num>
   <w:num w:numId="36" w16cid:durableId="1911190742">
-    <w:abstractNumId w:val="16"/>
+    <w:abstractNumId w:val="19"/>
   </w:num>
   <w:num w:numId="37" w16cid:durableId="326254118">
-    <w:abstractNumId w:val="41"/>
+    <w:abstractNumId w:val="45"/>
   </w:num>
   <w:num w:numId="38" w16cid:durableId="119231244">
-    <w:abstractNumId w:val="28"/>
+    <w:abstractNumId w:val="31"/>
   </w:num>
   <w:num w:numId="39" w16cid:durableId="1781223151">
-    <w:abstractNumId w:val="43"/>
+    <w:abstractNumId w:val="47"/>
   </w:num>
   <w:num w:numId="40" w16cid:durableId="2136946575">
-    <w:abstractNumId w:val="10"/>
+    <w:abstractNumId w:val="13"/>
   </w:num>
   <w:num w:numId="41" w16cid:durableId="1314985987">
-    <w:abstractNumId w:val="30"/>
+    <w:abstractNumId w:val="33"/>
   </w:num>
   <w:num w:numId="42" w16cid:durableId="1723749264">
     <w:abstractNumId w:val="4"/>
   </w:num>
   <w:num w:numId="43" w16cid:durableId="300618781">
-    <w:abstractNumId w:val="21"/>
+    <w:abstractNumId w:val="24"/>
   </w:num>
   <w:num w:numId="44" w16cid:durableId="1321078661">
-    <w:abstractNumId w:val="6"/>
+    <w:abstractNumId w:val="7"/>
   </w:num>
   <w:num w:numId="45" w16cid:durableId="1273518152">
-    <w:abstractNumId w:val="8"/>
+    <w:abstractNumId w:val="9"/>
   </w:num>
   <w:num w:numId="46" w16cid:durableId="1897086697">
-    <w:abstractNumId w:val="12"/>
+    <w:abstractNumId w:val="15"/>
   </w:num>
   <w:num w:numId="47" w16cid:durableId="220945620">
+    <w:abstractNumId w:val="46"/>
+  </w:num>
+  <w:num w:numId="48" w16cid:durableId="1940943377">
+    <w:abstractNumId w:val="29"/>
+  </w:num>
+  <w:num w:numId="49" w16cid:durableId="1309283754">
+    <w:abstractNumId w:val="37"/>
+  </w:num>
+  <w:num w:numId="50" w16cid:durableId="1650746155">
+    <w:abstractNumId w:val="22"/>
+  </w:num>
+  <w:num w:numId="51" w16cid:durableId="474640966">
+    <w:abstractNumId w:val="14"/>
+  </w:num>
+  <w:num w:numId="52" w16cid:durableId="492066043">
     <w:abstractNumId w:val="42"/>
   </w:num>
-  <w:num w:numId="48" w16cid:durableId="1940943377">
-    <w:abstractNumId w:val="26"/>
+  <w:num w:numId="53" w16cid:durableId="63534782">
+    <w:abstractNumId w:val="10"/>
   </w:num>
-  <w:num w:numId="49" w16cid:durableId="1309283754">
-    <w:abstractNumId w:val="34"/>
+  <w:num w:numId="54" w16cid:durableId="1276718617">
+    <w:abstractNumId w:val="41"/>
   </w:num>
-  <w:num w:numId="50" w16cid:durableId="1650746155">
-    <w:abstractNumId w:val="19"/>
+  <w:num w:numId="55" w16cid:durableId="952371614">
+    <w:abstractNumId w:val="5"/>
   </w:num>
-  <w:num w:numId="51" w16cid:durableId="474640966">
-    <w:abstractNumId w:val="11"/>
-  </w:num>
-  <w:num w:numId="52" w16cid:durableId="492066043">
-    <w:abstractNumId w:val="38"/>
+  <w:num w:numId="56" w16cid:durableId="1717854929">
+    <w:abstractNumId w:val="12"/>
   </w:num>
   <w:numIdMacAtCleanup w:val="13"/>
 </w:numbering>
@@ -32892,13 +33509,6 @@
     <w:pitch w:val="variable"/>
     <w:sig w:usb0="E4002EFF" w:usb1="C000247B" w:usb2="00000009" w:usb3="00000000" w:csb0="000001FF" w:csb1="00000000"/>
   </w:font>
-  <w:font w:name="Segoe UI Emoji">
-    <w:panose1 w:val="020B0502040204020203"/>
-    <w:charset w:val="00"/>
-    <w:family w:val="swiss"/>
-    <w:pitch w:val="variable"/>
-    <w:sig w:usb0="00000003" w:usb1="02000000" w:usb2="00000000" w:usb3="00000000" w:csb0="00000001" w:csb1="00000000"/>
-  </w:font>
 </w:fonts>
 </file>
 
@@ -32919,8 +33529,8 @@
   </w:compat>
   <w:rsids>
     <w:rsidRoot w:val="0052733E"/>
-    <w:rsid w:val="000D203D"/>
     <w:rsid w:val="0052733E"/>
+    <w:rsid w:val="009E6332"/>
   </w:rsids>
   <m:mathPr>
     <m:mathFont m:val="Cambria Math"/>

</xml_diff>